<commit_message>
Updated sealing model and updater and template.
</commit_message>
<xml_diff>
--- a/resources/Templates/Criminal_Sealing_Entry_Template.docx
+++ b/resources/Templates/Criminal_Sealing_Entry_Template.docx
@@ -250,24 +250,24 @@
         </w:rPr>
         <w:t xml:space="preserve">.  </w:t>
       </w:r>
-      <w:r>
-        <w:rPr>
-          <w:rFonts w:ascii="Palatino Linotype" w:hAnsi="Palatino Linotype"/>
-          <w:sz w:val="20"/>
-          <w:szCs w:val="20"/>
-        </w:rPr>
-        <w:t xml:space="preserve">{{ </w:t>
-      </w:r>
-      <w:proofErr w:type="spellStart"/>
-      <w:r>
-        <w:rPr>
-          <w:rFonts w:ascii="Palatino Linotype" w:hAnsi="Palatino Linotype"/>
-          <w:sz w:val="20"/>
-          <w:szCs w:val="20"/>
-        </w:rPr>
-        <w:t>case_number</w:t>
-      </w:r>
-      <w:proofErr w:type="spellEnd"/>
+      <w:proofErr w:type="gramStart"/>
+      <w:r>
+        <w:rPr>
+          <w:rFonts w:ascii="Palatino Linotype" w:hAnsi="Palatino Linotype"/>
+          <w:sz w:val="20"/>
+          <w:szCs w:val="20"/>
+        </w:rPr>
+        <w:t>{{ case</w:t>
+      </w:r>
+      <w:proofErr w:type="gramEnd"/>
+      <w:r>
+        <w:rPr>
+          <w:rFonts w:ascii="Palatino Linotype" w:hAnsi="Palatino Linotype"/>
+          <w:sz w:val="20"/>
+          <w:szCs w:val="20"/>
+        </w:rPr>
+        <w:t>_number</w:t>
+      </w:r>
       <w:r>
         <w:rPr>
           <w:rFonts w:ascii="Palatino Linotype" w:hAnsi="Palatino Linotype"/>
@@ -323,39 +323,31 @@
           <w:szCs w:val="20"/>
         </w:rPr>
       </w:pPr>
-      <w:r>
-        <w:rPr>
-          <w:rFonts w:ascii="Palatino Linotype" w:hAnsi="Palatino Linotype"/>
-          <w:sz w:val="20"/>
-          <w:szCs w:val="20"/>
-        </w:rPr>
-        <w:t xml:space="preserve">{{ </w:t>
-      </w:r>
-      <w:proofErr w:type="spellStart"/>
-      <w:r>
-        <w:rPr>
-          <w:rFonts w:ascii="Palatino Linotype" w:hAnsi="Palatino Linotype"/>
-          <w:sz w:val="20"/>
-          <w:szCs w:val="20"/>
-        </w:rPr>
-        <w:t>defendant.</w:t>
-      </w:r>
-      <w:r>
-        <w:rPr>
-          <w:rFonts w:ascii="Palatino Linotype" w:hAnsi="Palatino Linotype"/>
-          <w:sz w:val="20"/>
-          <w:szCs w:val="20"/>
-        </w:rPr>
-        <w:t>first_name</w:t>
-      </w:r>
-      <w:proofErr w:type="spellEnd"/>
-      <w:r>
-        <w:rPr>
-          <w:rFonts w:ascii="Palatino Linotype" w:hAnsi="Palatino Linotype"/>
-          <w:sz w:val="20"/>
-          <w:szCs w:val="20"/>
-        </w:rPr>
-        <w:t xml:space="preserve"> }}</w:t>
+      <w:proofErr w:type="gramStart"/>
+      <w:r>
+        <w:rPr>
+          <w:rFonts w:ascii="Palatino Linotype" w:hAnsi="Palatino Linotype"/>
+          <w:sz w:val="20"/>
+          <w:szCs w:val="20"/>
+        </w:rPr>
+        <w:t>{{ defendant</w:t>
+      </w:r>
+      <w:proofErr w:type="gramEnd"/>
+      <w:r>
+        <w:rPr>
+          <w:rFonts w:ascii="Palatino Linotype" w:hAnsi="Palatino Linotype"/>
+          <w:sz w:val="20"/>
+          <w:szCs w:val="20"/>
+        </w:rPr>
+        <w:t>.</w:t>
+      </w:r>
+      <w:r>
+        <w:rPr>
+          <w:rFonts w:ascii="Palatino Linotype" w:hAnsi="Palatino Linotype"/>
+          <w:sz w:val="20"/>
+          <w:szCs w:val="20"/>
+        </w:rPr>
+        <w:t>first_name }}</w:t>
       </w:r>
       <w:r>
         <w:rPr>
@@ -371,16 +363,7 @@
           <w:sz w:val="20"/>
           <w:szCs w:val="20"/>
         </w:rPr>
-        <w:t xml:space="preserve">{{ </w:t>
-      </w:r>
-      <w:proofErr w:type="spellStart"/>
-      <w:r>
-        <w:rPr>
-          <w:rFonts w:ascii="Palatino Linotype" w:hAnsi="Palatino Linotype"/>
-          <w:sz w:val="20"/>
-          <w:szCs w:val="20"/>
-        </w:rPr>
-        <w:t>defendant.</w:t>
+        <w:t>{{ defendant.</w:t>
       </w:r>
       <w:r>
         <w:rPr>
@@ -396,16 +379,7 @@
           <w:sz w:val="20"/>
           <w:szCs w:val="20"/>
         </w:rPr>
-        <w:t>name</w:t>
-      </w:r>
-      <w:proofErr w:type="spellEnd"/>
-      <w:r>
-        <w:rPr>
-          <w:rFonts w:ascii="Palatino Linotype" w:hAnsi="Palatino Linotype"/>
-          <w:sz w:val="20"/>
-          <w:szCs w:val="20"/>
-        </w:rPr>
-        <w:t xml:space="preserve"> }}</w:t>
+        <w:t>name }}</w:t>
       </w:r>
       <w:r>
         <w:rPr>
@@ -544,9 +518,9 @@
           <w:sz w:val="20"/>
           <w:szCs w:val="20"/>
         </w:rPr>
-        <w:t xml:space="preserve">% if </w:t>
-      </w:r>
-      <w:proofErr w:type="spellStart"/>
+        <w:t>% if judicial_</w:t>
+      </w:r>
+      <w:proofErr w:type="gramStart"/>
       <w:r>
         <w:rPr>
           <w:rFonts w:ascii="Palatino Linotype" w:hAnsi="Palatino Linotype"/>
@@ -554,8 +528,9 @@
           <w:sz w:val="20"/>
           <w:szCs w:val="20"/>
         </w:rPr>
-        <w:t>judicial_officer.officer_</w:t>
-      </w:r>
+        <w:t>officer.officer</w:t>
+      </w:r>
+      <w:proofErr w:type="gramEnd"/>
       <w:r>
         <w:rPr>
           <w:rFonts w:ascii="Palatino Linotype" w:hAnsi="Palatino Linotype"/>
@@ -563,9 +538,17 @@
           <w:sz w:val="20"/>
           <w:szCs w:val="20"/>
         </w:rPr>
+        <w:t>_</w:t>
+      </w:r>
+      <w:r>
+        <w:rPr>
+          <w:rFonts w:ascii="Palatino Linotype" w:hAnsi="Palatino Linotype"/>
+          <w:bCs/>
+          <w:sz w:val="20"/>
+          <w:szCs w:val="20"/>
+        </w:rPr>
         <w:t>type</w:t>
       </w:r>
-      <w:proofErr w:type="spellEnd"/>
       <w:r>
         <w:rPr>
           <w:rFonts w:ascii="Palatino Linotype" w:hAnsi="Palatino Linotype"/>
@@ -651,51 +634,33 @@
           <w:sz w:val="20"/>
           <w:szCs w:val="20"/>
         </w:rPr>
-        <w:t xml:space="preserve">{% </w:t>
-      </w:r>
-      <w:proofErr w:type="spellStart"/>
-      <w:r>
-        <w:rPr>
-          <w:rFonts w:ascii="Palatino Linotype" w:hAnsi="Palatino Linotype"/>
-          <w:sz w:val="20"/>
-          <w:szCs w:val="20"/>
-        </w:rPr>
-        <w:t>elif</w:t>
-      </w:r>
-      <w:proofErr w:type="spellEnd"/>
-      <w:r>
-        <w:rPr>
-          <w:rFonts w:ascii="Palatino Linotype" w:hAnsi="Palatino Linotype"/>
-          <w:sz w:val="20"/>
-          <w:szCs w:val="20"/>
-        </w:rPr>
-        <w:t xml:space="preserve"> </w:t>
-      </w:r>
-      <w:proofErr w:type="spellStart"/>
-      <w:r>
-        <w:rPr>
-          <w:rFonts w:ascii="Palatino Linotype" w:hAnsi="Palatino Linotype"/>
-          <w:sz w:val="20"/>
-          <w:szCs w:val="20"/>
-        </w:rPr>
-        <w:t>judicial_officer.officer_</w:t>
-      </w:r>
-      <w:r>
-        <w:rPr>
-          <w:rFonts w:ascii="Palatino Linotype" w:hAnsi="Palatino Linotype"/>
-          <w:sz w:val="20"/>
-          <w:szCs w:val="20"/>
-        </w:rPr>
-        <w:t>type</w:t>
-      </w:r>
-      <w:proofErr w:type="spellEnd"/>
-      <w:r>
-        <w:rPr>
-          <w:rFonts w:ascii="Palatino Linotype" w:hAnsi="Palatino Linotype"/>
-          <w:sz w:val="20"/>
-          <w:szCs w:val="20"/>
-        </w:rPr>
-        <w:t xml:space="preserve"> == ‘Judge’ %}</w:t>
+        <w:t>{% elif judicial_</w:t>
+      </w:r>
+      <w:proofErr w:type="gramStart"/>
+      <w:r>
+        <w:rPr>
+          <w:rFonts w:ascii="Palatino Linotype" w:hAnsi="Palatino Linotype"/>
+          <w:sz w:val="20"/>
+          <w:szCs w:val="20"/>
+        </w:rPr>
+        <w:t>officer.officer</w:t>
+      </w:r>
+      <w:proofErr w:type="gramEnd"/>
+      <w:r>
+        <w:rPr>
+          <w:rFonts w:ascii="Palatino Linotype" w:hAnsi="Palatino Linotype"/>
+          <w:sz w:val="20"/>
+          <w:szCs w:val="20"/>
+        </w:rPr>
+        <w:t>_</w:t>
+      </w:r>
+      <w:r>
+        <w:rPr>
+          <w:rFonts w:ascii="Palatino Linotype" w:hAnsi="Palatino Linotype"/>
+          <w:sz w:val="20"/>
+          <w:szCs w:val="20"/>
+        </w:rPr>
+        <w:t>type == ‘Judge’ %}</w:t>
       </w:r>
     </w:p>
     <w:p>
@@ -778,25 +743,25 @@
           <w:sz w:val="20"/>
           <w:szCs w:val="20"/>
         </w:rPr>
-        <w:t xml:space="preserve"> on {{ </w:t>
-      </w:r>
-      <w:proofErr w:type="spellStart"/>
-      <w:r>
-        <w:rPr>
-          <w:rFonts w:ascii="Palatino Linotype" w:hAnsi="Palatino Linotype"/>
-          <w:sz w:val="20"/>
-          <w:szCs w:val="20"/>
-        </w:rPr>
-        <w:t>plea_trial_date</w:t>
-      </w:r>
-      <w:proofErr w:type="spellEnd"/>
-      <w:r>
-        <w:rPr>
-          <w:rFonts w:ascii="Palatino Linotype" w:hAnsi="Palatino Linotype"/>
-          <w:sz w:val="20"/>
-          <w:szCs w:val="20"/>
-        </w:rPr>
-        <w:t xml:space="preserve"> }}, for</w:t>
+        <w:t xml:space="preserve"> on </w:t>
+      </w:r>
+      <w:proofErr w:type="gramStart"/>
+      <w:r>
+        <w:rPr>
+          <w:rFonts w:ascii="Palatino Linotype" w:hAnsi="Palatino Linotype"/>
+          <w:sz w:val="20"/>
+          <w:szCs w:val="20"/>
+        </w:rPr>
+        <w:t>{{ plea</w:t>
+      </w:r>
+      <w:proofErr w:type="gramEnd"/>
+      <w:r>
+        <w:rPr>
+          <w:rFonts w:ascii="Palatino Linotype" w:hAnsi="Palatino Linotype"/>
+          <w:sz w:val="20"/>
+          <w:szCs w:val="20"/>
+        </w:rPr>
+        <w:t>_trial_date }}, for</w:t>
       </w:r>
       <w:r>
         <w:rPr>
@@ -812,44 +777,26 @@
           <w:sz w:val="20"/>
           <w:szCs w:val="20"/>
         </w:rPr>
-        <w:t xml:space="preserve"> {{ </w:t>
-      </w:r>
-      <w:proofErr w:type="spellStart"/>
-      <w:r>
-        <w:rPr>
-          <w:rFonts w:ascii="Palatino Linotype" w:hAnsi="Palatino Linotype"/>
-          <w:sz w:val="20"/>
-          <w:szCs w:val="20"/>
-        </w:rPr>
-        <w:t>appearance_reason</w:t>
-      </w:r>
-      <w:proofErr w:type="spellEnd"/>
-      <w:r>
-        <w:rPr>
-          <w:rFonts w:ascii="Palatino Linotype" w:hAnsi="Palatino Linotype"/>
-          <w:sz w:val="20"/>
-          <w:szCs w:val="20"/>
-        </w:rPr>
-        <w:t xml:space="preserve"> }}.</w:t>
-      </w:r>
-      <w:r>
-        <w:rPr>
-          <w:rFonts w:ascii="Palatino Linotype" w:hAnsi="Palatino Linotype"/>
-          <w:sz w:val="20"/>
-          <w:szCs w:val="20"/>
-        </w:rPr>
         <w:t xml:space="preserve"> </w:t>
       </w:r>
       <w:r>
         <w:rPr>
           <w:rFonts w:ascii="Palatino Linotype" w:hAnsi="Palatino Linotype"/>
+          <w:sz w:val="20"/>
+          <w:szCs w:val="20"/>
+        </w:rPr>
+        <w:t xml:space="preserve">motion to seal the above-captioned cases. </w:t>
+      </w:r>
+      <w:r>
+        <w:rPr>
+          <w:rFonts w:ascii="Palatino Linotype" w:hAnsi="Palatino Linotype"/>
           <w:bCs/>
           <w:sz w:val="20"/>
           <w:szCs w:val="20"/>
         </w:rPr>
-        <w:t xml:space="preserve">{% if </w:t>
-      </w:r>
-      <w:proofErr w:type="spellStart"/>
+        <w:t xml:space="preserve">{% if defense_counsel_waived is false %}Defendant was represented by {{ defense_counsel }}, {{ defense_counsel_type }}. {% elif defense_counsel_waived is true </w:t>
+      </w:r>
+      <w:proofErr w:type="gramStart"/>
       <w:r>
         <w:rPr>
           <w:rFonts w:ascii="Palatino Linotype" w:hAnsi="Palatino Linotype"/>
@@ -857,9 +804,9 @@
           <w:sz w:val="20"/>
           <w:szCs w:val="20"/>
         </w:rPr>
-        <w:t>defense_counsel_waived</w:t>
-      </w:r>
-      <w:proofErr w:type="spellEnd"/>
+        <w:t>%}Defendant</w:t>
+      </w:r>
+      <w:proofErr w:type="gramEnd"/>
       <w:r>
         <w:rPr>
           <w:rFonts w:ascii="Palatino Linotype" w:hAnsi="Palatino Linotype"/>
@@ -867,9 +814,8 @@
           <w:sz w:val="20"/>
           <w:szCs w:val="20"/>
         </w:rPr>
-        <w:t xml:space="preserve"> is false %}Defendant was represented by {{ </w:t>
-      </w:r>
-      <w:proofErr w:type="spellStart"/>
+        <w:t xml:space="preserve"> appeared without counsel. {% endif %}</w:t>
+      </w:r>
       <w:r>
         <w:rPr>
           <w:rFonts w:ascii="Palatino Linotype" w:hAnsi="Palatino Linotype"/>
@@ -877,77 +823,7 @@
           <w:sz w:val="20"/>
           <w:szCs w:val="20"/>
         </w:rPr>
-        <w:t>defense_counsel</w:t>
-      </w:r>
-      <w:proofErr w:type="spellEnd"/>
-      <w:r>
-        <w:rPr>
-          <w:rFonts w:ascii="Palatino Linotype" w:hAnsi="Palatino Linotype"/>
-          <w:bCs/>
-          <w:sz w:val="20"/>
-          <w:szCs w:val="20"/>
-        </w:rPr>
-        <w:t xml:space="preserve"> }}, {{ </w:t>
-      </w:r>
-      <w:proofErr w:type="spellStart"/>
-      <w:r>
-        <w:rPr>
-          <w:rFonts w:ascii="Palatino Linotype" w:hAnsi="Palatino Linotype"/>
-          <w:bCs/>
-          <w:sz w:val="20"/>
-          <w:szCs w:val="20"/>
-        </w:rPr>
-        <w:t>defense_counsel_type</w:t>
-      </w:r>
-      <w:proofErr w:type="spellEnd"/>
-      <w:r>
-        <w:rPr>
-          <w:rFonts w:ascii="Palatino Linotype" w:hAnsi="Palatino Linotype"/>
-          <w:bCs/>
-          <w:sz w:val="20"/>
-          <w:szCs w:val="20"/>
-        </w:rPr>
-        <w:t xml:space="preserve"> }}. {% </w:t>
-      </w:r>
-      <w:proofErr w:type="spellStart"/>
-      <w:r>
-        <w:rPr>
-          <w:rFonts w:ascii="Palatino Linotype" w:hAnsi="Palatino Linotype"/>
-          <w:bCs/>
-          <w:sz w:val="20"/>
-          <w:szCs w:val="20"/>
-        </w:rPr>
-        <w:t>elif</w:t>
-      </w:r>
-      <w:proofErr w:type="spellEnd"/>
-      <w:r>
-        <w:rPr>
-          <w:rFonts w:ascii="Palatino Linotype" w:hAnsi="Palatino Linotype"/>
-          <w:bCs/>
-          <w:sz w:val="20"/>
-          <w:szCs w:val="20"/>
-        </w:rPr>
-        <w:t xml:space="preserve"> </w:t>
-      </w:r>
-      <w:proofErr w:type="spellStart"/>
-      <w:r>
-        <w:rPr>
-          <w:rFonts w:ascii="Palatino Linotype" w:hAnsi="Palatino Linotype"/>
-          <w:bCs/>
-          <w:sz w:val="20"/>
-          <w:szCs w:val="20"/>
-        </w:rPr>
-        <w:t>defense_counsel_waived</w:t>
-      </w:r>
-      <w:proofErr w:type="spellEnd"/>
-      <w:r>
-        <w:rPr>
-          <w:rFonts w:ascii="Palatino Linotype" w:hAnsi="Palatino Linotype"/>
-          <w:bCs/>
-          <w:sz w:val="20"/>
-          <w:szCs w:val="20"/>
-        </w:rPr>
-        <w:t xml:space="preserve"> is true %}Defendant appeared without counsel. {% endif %}</w:t>
+        <w:t xml:space="preserve"> The State of Ohio {{ state_response }} the motion to seal.</w:t>
       </w:r>
     </w:p>
     <w:p>
@@ -970,6 +846,152 @@
         </w:rPr>
         <w:tab/>
       </w:r>
+    </w:p>
+    <w:p>
+      <w:pPr>
+        <w:tabs>
+          <w:tab w:val="center" w:pos="4680"/>
+        </w:tabs>
+        <w:jc w:val="both"/>
+        <w:rPr>
+          <w:rFonts w:ascii="Palatino Linotype" w:hAnsi="Palatino Linotype"/>
+          <w:bCs/>
+          <w:sz w:val="20"/>
+          <w:szCs w:val="20"/>
+        </w:rPr>
+      </w:pPr>
+      <w:r>
+        <w:rPr>
+          <w:rFonts w:ascii="Palatino Linotype" w:hAnsi="Palatino Linotype"/>
+          <w:bCs/>
+          <w:sz w:val="20"/>
+          <w:szCs w:val="20"/>
+        </w:rPr>
+        <w:t>The Defendant’s motion to seal is {{ seal_decision }}.</w:t>
+      </w:r>
+    </w:p>
+    <w:p>
+      <w:pPr>
+        <w:tabs>
+          <w:tab w:val="center" w:pos="4680"/>
+        </w:tabs>
+        <w:jc w:val="both"/>
+        <w:rPr>
+          <w:rFonts w:ascii="Palatino Linotype" w:hAnsi="Palatino Linotype"/>
+          <w:bCs/>
+          <w:sz w:val="20"/>
+          <w:szCs w:val="20"/>
+        </w:rPr>
+      </w:pPr>
+    </w:p>
+    <w:p>
+      <w:pPr>
+        <w:tabs>
+          <w:tab w:val="center" w:pos="4680"/>
+        </w:tabs>
+        <w:jc w:val="both"/>
+        <w:rPr>
+          <w:rFonts w:ascii="Palatino Linotype" w:hAnsi="Palatino Linotype"/>
+          <w:sz w:val="20"/>
+          <w:szCs w:val="20"/>
+        </w:rPr>
+      </w:pPr>
+      <w:proofErr w:type="gramStart"/>
+      <w:r>
+        <w:rPr>
+          <w:rFonts w:ascii="Palatino Linotype" w:hAnsi="Palatino Linotype"/>
+          <w:bCs/>
+          <w:sz w:val="20"/>
+          <w:szCs w:val="20"/>
+        </w:rPr>
+        <w:t>{{ entry</w:t>
+      </w:r>
+      <w:proofErr w:type="gramEnd"/>
+      <w:r>
+        <w:rPr>
+          <w:rFonts w:ascii="Palatino Linotype" w:hAnsi="Palatino Linotype"/>
+          <w:bCs/>
+          <w:sz w:val="20"/>
+          <w:szCs w:val="20"/>
+        </w:rPr>
+        <w:t>_content_text }}</w:t>
+      </w:r>
+      <w:r>
+        <w:rPr>
+          <w:rFonts w:ascii="Palatino Linotype" w:hAnsi="Palatino Linotype"/>
+          <w:sz w:val="20"/>
+          <w:szCs w:val="20"/>
+        </w:rPr>
+        <w:tab/>
+      </w:r>
+      <w:r>
+        <w:rPr>
+          <w:rFonts w:ascii="Palatino Linotype" w:hAnsi="Palatino Linotype"/>
+          <w:sz w:val="20"/>
+          <w:szCs w:val="20"/>
+          <w:lang w:val="en-CA"/>
+        </w:rPr>
+        <w:fldChar w:fldCharType="begin"/>
+      </w:r>
+      <w:r>
+        <w:rPr>
+          <w:rFonts w:ascii="Palatino Linotype" w:hAnsi="Palatino Linotype"/>
+          <w:sz w:val="20"/>
+          <w:szCs w:val="20"/>
+          <w:lang w:val="en-CA"/>
+        </w:rPr>
+        <w:instrText xml:space="preserve"> SEQ CHAPTER \h \r 1</w:instrText>
+      </w:r>
+      <w:r>
+        <w:rPr>
+          <w:rFonts w:ascii="Palatino Linotype" w:hAnsi="Palatino Linotype"/>
+          <w:sz w:val="20"/>
+          <w:szCs w:val="20"/>
+          <w:lang w:val="en-CA"/>
+        </w:rPr>
+        <w:fldChar w:fldCharType="end"/>
+      </w:r>
+      <w:r>
+        <w:rPr>
+          <w:rFonts w:ascii="Palatino Linotype" w:hAnsi="Palatino Linotype"/>
+          <w:sz w:val="20"/>
+          <w:szCs w:val="20"/>
+        </w:rPr>
+        <w:t xml:space="preserve"> </w:t>
+      </w:r>
+    </w:p>
+    <w:p>
+      <w:pPr>
+        <w:tabs>
+          <w:tab w:val="center" w:pos="4680"/>
+        </w:tabs>
+        <w:rPr>
+          <w:rFonts w:ascii="Palatino Linotype" w:hAnsi="Palatino Linotype"/>
+          <w:sz w:val="20"/>
+          <w:szCs w:val="20"/>
+        </w:rPr>
+      </w:pPr>
+      <w:r>
+        <w:rPr>
+          <w:rFonts w:ascii="Palatino Linotype" w:hAnsi="Palatino Linotype"/>
+          <w:sz w:val="20"/>
+          <w:szCs w:val="20"/>
+        </w:rPr>
+        <w:t xml:space="preserve">     </w:t>
+      </w:r>
+    </w:p>
+    <w:p>
+      <w:pPr>
+        <w:tabs>
+          <w:tab w:val="center" w:pos="4680"/>
+        </w:tabs>
+        <w:jc w:val="both"/>
+        <w:rPr>
+          <w:rFonts w:ascii="Palatino Linotype" w:hAnsi="Palatino Linotype"/>
+          <w:sz w:val="20"/>
+          <w:szCs w:val="20"/>
+        </w:rPr>
+      </w:pPr>
       <w:r>
         <w:rPr>
           <w:rFonts w:ascii="Palatino Linotype" w:hAnsi="Palatino Linotype"/>
@@ -1152,56 +1174,39 @@
         </w:rPr>
         <w:tab/>
       </w:r>
-      <w:r>
-        <w:rPr>
-          <w:rFonts w:ascii="Palatino Linotype" w:hAnsi="Palatino Linotype"/>
-          <w:sz w:val="20"/>
-          <w:szCs w:val="20"/>
-        </w:rPr>
-        <w:t xml:space="preserve">{{ </w:t>
-      </w:r>
-      <w:proofErr w:type="spellStart"/>
-      <w:r>
-        <w:rPr>
-          <w:rFonts w:ascii="Palatino Linotype" w:hAnsi="Palatino Linotype"/>
-          <w:sz w:val="20"/>
-          <w:szCs w:val="20"/>
-        </w:rPr>
-        <w:t>judicial_officer.officer_</w:t>
-      </w:r>
-      <w:r>
-        <w:rPr>
-          <w:rFonts w:ascii="Palatino Linotype" w:hAnsi="Palatino Linotype"/>
-          <w:sz w:val="20"/>
-          <w:szCs w:val="20"/>
-        </w:rPr>
-        <w:t>type</w:t>
-      </w:r>
-      <w:proofErr w:type="spellEnd"/>
-      <w:r>
-        <w:rPr>
-          <w:rFonts w:ascii="Palatino Linotype" w:hAnsi="Palatino Linotype"/>
-          <w:sz w:val="20"/>
-          <w:szCs w:val="20"/>
-        </w:rPr>
-        <w:t xml:space="preserve"> }} </w:t>
-      </w:r>
-      <w:r>
-        <w:rPr>
-          <w:rFonts w:ascii="Palatino Linotype" w:hAnsi="Palatino Linotype"/>
-          <w:sz w:val="20"/>
-          <w:szCs w:val="20"/>
-        </w:rPr>
-        <w:t xml:space="preserve">{{ </w:t>
-      </w:r>
-      <w:proofErr w:type="spellStart"/>
-      <w:r>
-        <w:rPr>
-          <w:rFonts w:ascii="Palatino Linotype" w:hAnsi="Palatino Linotype"/>
-          <w:sz w:val="20"/>
-          <w:szCs w:val="20"/>
-        </w:rPr>
-        <w:t>judicial_officer</w:t>
+      <w:proofErr w:type="gramStart"/>
+      <w:r>
+        <w:rPr>
+          <w:rFonts w:ascii="Palatino Linotype" w:hAnsi="Palatino Linotype"/>
+          <w:sz w:val="20"/>
+          <w:szCs w:val="20"/>
+        </w:rPr>
+        <w:t>{{ judicial</w:t>
+      </w:r>
+      <w:proofErr w:type="gramEnd"/>
+      <w:r>
+        <w:rPr>
+          <w:rFonts w:ascii="Palatino Linotype" w:hAnsi="Palatino Linotype"/>
+          <w:sz w:val="20"/>
+          <w:szCs w:val="20"/>
+        </w:rPr>
+        <w:t>_officer.officer_</w:t>
+      </w:r>
+      <w:r>
+        <w:rPr>
+          <w:rFonts w:ascii="Palatino Linotype" w:hAnsi="Palatino Linotype"/>
+          <w:sz w:val="20"/>
+          <w:szCs w:val="20"/>
+        </w:rPr>
+        <w:t xml:space="preserve">type }} </w:t>
+      </w:r>
+      <w:r>
+        <w:rPr>
+          <w:rFonts w:ascii="Palatino Linotype" w:hAnsi="Palatino Linotype"/>
+          <w:sz w:val="20"/>
+          <w:szCs w:val="20"/>
+        </w:rPr>
+        <w:t>{{ judicial_officer</w:t>
       </w:r>
       <w:r>
         <w:rPr>
@@ -1211,7 +1216,6 @@
         </w:rPr>
         <w:t>.first_name</w:t>
       </w:r>
-      <w:proofErr w:type="spellEnd"/>
       <w:r>
         <w:rPr>
           <w:rFonts w:ascii="Palatino Linotype" w:hAnsi="Palatino Linotype"/>
@@ -1234,25 +1238,7 @@
           <w:sz w:val="20"/>
           <w:szCs w:val="20"/>
         </w:rPr>
-        <w:t xml:space="preserve">{{ </w:t>
-      </w:r>
-      <w:proofErr w:type="spellStart"/>
-      <w:r>
-        <w:rPr>
-          <w:rFonts w:ascii="Palatino Linotype" w:hAnsi="Palatino Linotype"/>
-          <w:sz w:val="20"/>
-          <w:szCs w:val="20"/>
-        </w:rPr>
-        <w:t>judicial_officer.last_name</w:t>
-      </w:r>
-      <w:proofErr w:type="spellEnd"/>
-      <w:r>
-        <w:rPr>
-          <w:rFonts w:ascii="Palatino Linotype" w:hAnsi="Palatino Linotype"/>
-          <w:sz w:val="20"/>
-          <w:szCs w:val="20"/>
-        </w:rPr>
-        <w:t xml:space="preserve"> }}</w:t>
+        <w:t>{{ judicial_officer.last_name }}</w:t>
       </w:r>
     </w:p>
     <w:p>
@@ -1315,9 +1301,9 @@
           <w:sz w:val="20"/>
           <w:szCs w:val="20"/>
         </w:rPr>
-        <w:t xml:space="preserve">% if </w:t>
-      </w:r>
-      <w:proofErr w:type="spellStart"/>
+        <w:t>% if judicial_</w:t>
+      </w:r>
+      <w:proofErr w:type="gramStart"/>
       <w:r>
         <w:rPr>
           <w:rFonts w:ascii="Palatino Linotype" w:hAnsi="Palatino Linotype"/>
@@ -1326,7 +1312,7 @@
           <w:sz w:val="20"/>
           <w:szCs w:val="20"/>
         </w:rPr>
-        <w:t>judicial_of</w:t>
+        <w:t>of</w:t>
       </w:r>
       <w:r>
         <w:rPr>
@@ -1348,6 +1334,7 @@
         </w:rPr>
         <w:t>.officer</w:t>
       </w:r>
+      <w:proofErr w:type="gramEnd"/>
       <w:r>
         <w:rPr>
           <w:rFonts w:ascii="Palatino Linotype" w:hAnsi="Palatino Linotype"/>
@@ -1356,18 +1343,7 @@
           <w:sz w:val="20"/>
           <w:szCs w:val="20"/>
         </w:rPr>
-        <w:t>_type</w:t>
-      </w:r>
-      <w:proofErr w:type="spellEnd"/>
-      <w:r>
-        <w:rPr>
-          <w:rFonts w:ascii="Palatino Linotype" w:hAnsi="Palatino Linotype"/>
-          <w:bCs/>
-          <w:color w:val="FF0000"/>
-          <w:sz w:val="20"/>
-          <w:szCs w:val="20"/>
-        </w:rPr>
-        <w:t xml:space="preserve">  ==  ‘Magistrate’ %}</w:t>
+        <w:t>_type  ==  ‘Magistrate’ %}</w:t>
       </w:r>
     </w:p>
     <w:p>
@@ -1527,43 +1503,25 @@
           <w:sz w:val="16"/>
           <w:szCs w:val="16"/>
         </w:rPr>
-        <w:t xml:space="preserve">Prosecutor’s Office: PS    OM     EM; Defendant’s Attorney: PS     OM     EM; {{ </w:t>
-      </w:r>
-      <w:proofErr w:type="spellStart"/>
+        <w:t xml:space="preserve">Prosecutor’s Office: PS    OM     EM; Defendant’s Attorney: PS     OM     EM; </w:t>
+      </w:r>
+      <w:proofErr w:type="gramStart"/>
       <w:r>
         <w:rPr>
           <w:rFonts w:ascii="Palatino Linotype" w:hAnsi="Palatino Linotype"/>
           <w:sz w:val="16"/>
           <w:szCs w:val="16"/>
         </w:rPr>
-        <w:t>defendant.first_name</w:t>
-      </w:r>
-      <w:proofErr w:type="spellEnd"/>
+        <w:t>{{ defendant</w:t>
+      </w:r>
+      <w:proofErr w:type="gramEnd"/>
       <w:r>
         <w:rPr>
           <w:rFonts w:ascii="Palatino Linotype" w:hAnsi="Palatino Linotype"/>
           <w:sz w:val="16"/>
           <w:szCs w:val="16"/>
         </w:rPr>
-        <w:t xml:space="preserve"> }} {{ </w:t>
-      </w:r>
-      <w:proofErr w:type="spellStart"/>
-      <w:r>
-        <w:rPr>
-          <w:rFonts w:ascii="Palatino Linotype" w:hAnsi="Palatino Linotype"/>
-          <w:sz w:val="16"/>
-          <w:szCs w:val="16"/>
-        </w:rPr>
-        <w:t>defendant.last_name</w:t>
-      </w:r>
-      <w:proofErr w:type="spellEnd"/>
-      <w:r>
-        <w:rPr>
-          <w:rFonts w:ascii="Palatino Linotype" w:hAnsi="Palatino Linotype"/>
-          <w:sz w:val="16"/>
-          <w:szCs w:val="16"/>
-        </w:rPr>
-        <w:t>}}: PS     OM     EM; Community Control: PS    EM; County Jail: PS   EM;</w:t>
+        <w:t>.first_name }} {{ defendant.last_name}}: PS     OM     EM; Community Control: PS    EM; County Jail: PS   EM;</w:t>
       </w:r>
       <w:r>
         <w:rPr>
@@ -1773,9 +1731,9 @@
         <w:sz w:val="20"/>
         <w:szCs w:val="20"/>
       </w:rPr>
-      <w:t xml:space="preserve">% if </w:t>
+      <w:t>% if judicial_</w:t>
     </w:r>
-    <w:proofErr w:type="spellStart"/>
+    <w:proofErr w:type="gramStart"/>
     <w:r>
       <w:rPr>
         <w:rFonts w:ascii="Palatino Linotype" w:hAnsi="Palatino Linotype"/>
@@ -1783,9 +1741,9 @@
         <w:sz w:val="20"/>
         <w:szCs w:val="20"/>
       </w:rPr>
-      <w:t>judicial_officer.officer_type</w:t>
+      <w:t>officer.officer</w:t>
     </w:r>
-    <w:proofErr w:type="spellEnd"/>
+    <w:proofErr w:type="gramEnd"/>
     <w:r>
       <w:rPr>
         <w:rFonts w:ascii="Palatino Linotype" w:hAnsi="Palatino Linotype"/>
@@ -1793,7 +1751,7 @@
         <w:sz w:val="20"/>
         <w:szCs w:val="20"/>
       </w:rPr>
-      <w:t xml:space="preserve">  ==  ‘Magistrate’ %}Magistrate Decision </w:t>
+      <w:t xml:space="preserve">_type  ==  ‘Magistrate’ %}Magistrate Decision </w:t>
     </w:r>
     <w:r>
       <w:rPr>
@@ -1801,61 +1759,7 @@
         <w:sz w:val="20"/>
         <w:szCs w:val="20"/>
       </w:rPr>
-      <w:t xml:space="preserve">{% </w:t>
-    </w:r>
-    <w:proofErr w:type="spellStart"/>
-    <w:r>
-      <w:rPr>
-        <w:rFonts w:ascii="Palatino Linotype" w:hAnsi="Palatino Linotype"/>
-        <w:sz w:val="20"/>
-        <w:szCs w:val="20"/>
-      </w:rPr>
-      <w:t>elif</w:t>
-    </w:r>
-    <w:proofErr w:type="spellEnd"/>
-    <w:r>
-      <w:rPr>
-        <w:rFonts w:ascii="Palatino Linotype" w:hAnsi="Palatino Linotype"/>
-        <w:sz w:val="20"/>
-        <w:szCs w:val="20"/>
-      </w:rPr>
-      <w:t xml:space="preserve"> </w:t>
-    </w:r>
-    <w:proofErr w:type="spellStart"/>
-    <w:r>
-      <w:rPr>
-        <w:rFonts w:ascii="Palatino Linotype" w:hAnsi="Palatino Linotype"/>
-        <w:sz w:val="20"/>
-        <w:szCs w:val="20"/>
-      </w:rPr>
-      <w:t>judicial_officer.officer_type</w:t>
-    </w:r>
-    <w:proofErr w:type="spellEnd"/>
-    <w:r>
-      <w:rPr>
-        <w:rFonts w:ascii="Palatino Linotype" w:hAnsi="Palatino Linotype"/>
-        <w:sz w:val="20"/>
-        <w:szCs w:val="20"/>
-      </w:rPr>
-      <w:t xml:space="preserve"> == ‘Judge’ %}Entry{% endif %} {{ </w:t>
-    </w:r>
-    <w:proofErr w:type="spellStart"/>
-    <w:r>
-      <w:rPr>
-        <w:rFonts w:ascii="Palatino Linotype" w:hAnsi="Palatino Linotype"/>
-        <w:sz w:val="20"/>
-        <w:szCs w:val="20"/>
-      </w:rPr>
-      <w:t>case_number</w:t>
-    </w:r>
-    <w:proofErr w:type="spellEnd"/>
-    <w:r>
-      <w:rPr>
-        <w:rFonts w:ascii="Palatino Linotype" w:hAnsi="Palatino Linotype"/>
-        <w:sz w:val="20"/>
-        <w:szCs w:val="20"/>
-      </w:rPr>
-      <w:t xml:space="preserve"> </w:t>
+      <w:t xml:space="preserve">{% elif judicial_officer.officer_type == ‘Judge’ %}Entry{% endif %} {{ case_number </w:t>
     </w:r>
     <w:r>
       <w:rPr>

</xml_diff>

<commit_message>
Sealing updater updated and template updated. Need cos updated.
</commit_message>
<xml_diff>
--- a/resources/Templates/Criminal_Sealing_Entry_Template.docx
+++ b/resources/Templates/Criminal_Sealing_Entry_Template.docx
@@ -2,6 +2,836 @@
 <file path=word/document.xml><?xml version="1.0" encoding="utf-8"?>
 <w:document xmlns:wpc="http://schemas.microsoft.com/office/word/2010/wordprocessingCanvas" xmlns:cx="http://schemas.microsoft.com/office/drawing/2014/chartex" xmlns:cx1="http://schemas.microsoft.com/office/drawing/2015/9/8/chartex" xmlns:cx2="http://schemas.microsoft.com/office/drawing/2015/10/21/chartex" xmlns:cx3="http://schemas.microsoft.com/office/drawing/2016/5/9/chartex" xmlns:cx4="http://schemas.microsoft.com/office/drawing/2016/5/10/chartex" xmlns:cx5="http://schemas.microsoft.com/office/drawing/2016/5/11/chartex" xmlns:cx6="http://schemas.microsoft.com/office/drawing/2016/5/12/chartex" xmlns:cx7="http://schemas.microsoft.com/office/drawing/2016/5/13/chartex" xmlns:cx8="http://schemas.microsoft.com/office/drawing/2016/5/14/chartex" xmlns:mc="http://schemas.openxmlformats.org/markup-compatibility/2006" xmlns:aink="http://schemas.microsoft.com/office/drawing/2016/ink" xmlns:am3d="http://schemas.microsoft.com/office/drawing/2017/model3d" xmlns:o="urn:schemas-microsoft-com:office:office" xmlns:oel="http://schemas.microsoft.com/office/2019/extlst" xmlns:r="http://schemas.openxmlformats.org/officeDocument/2006/relationships" xmlns:m="http://schemas.openxmlformats.org/officeDocument/2006/math" xmlns:v="urn:schemas-microsoft-com:vml" xmlns:wp14="http://schemas.microsoft.com/office/word/2010/wordprocessingDrawing" xmlns:wp="http://schemas.openxmlformats.org/drawingml/2006/wordprocessingDrawing" xmlns:w10="urn:schemas-microsoft-com:office:word" xmlns:w="http://schemas.openxmlformats.org/wordprocessingml/2006/main" xmlns:w14="http://schemas.microsoft.com/office/word/2010/wordml" xmlns:w15="http://schemas.microsoft.com/office/word/2012/wordml" xmlns:w16cex="http://schemas.microsoft.com/office/word/2018/wordml/cex" xmlns:w16cid="http://schemas.microsoft.com/office/word/2016/wordml/cid" xmlns:w16="http://schemas.microsoft.com/office/word/2018/wordml" xmlns:w16sdtdh="http://schemas.microsoft.com/office/word/2020/wordml/sdtdatahash" xmlns:w16se="http://schemas.microsoft.com/office/word/2015/wordml/symex" xmlns:wpg="http://schemas.microsoft.com/office/word/2010/wordprocessingGroup" xmlns:wpi="http://schemas.microsoft.com/office/word/2010/wordprocessingInk" xmlns:wne="http://schemas.microsoft.com/office/word/2006/wordml" xmlns:wps="http://schemas.microsoft.com/office/word/2010/wordprocessingShape" mc:Ignorable="w14 w15 w16se w16cid w16 w16cex w16sdtdh wp14">
   <w:body>
+    <w:tbl>
+      <w:tblPr>
+        <w:tblStyle w:val="TableGrid"/>
+        <w:tblW w:w="0" w:type="auto"/>
+        <w:tblBorders>
+          <w:top w:val="none" w:sz="0" w:space="0" w:color="auto"/>
+          <w:left w:val="none" w:sz="0" w:space="0" w:color="auto"/>
+          <w:bottom w:val="none" w:sz="0" w:space="0" w:color="auto"/>
+          <w:right w:val="none" w:sz="0" w:space="0" w:color="auto"/>
+          <w:insideH w:val="none" w:sz="0" w:space="0" w:color="auto"/>
+          <w:insideV w:val="none" w:sz="0" w:space="0" w:color="auto"/>
+        </w:tblBorders>
+        <w:tblLook w:val="04A0" w:firstRow="1" w:lastRow="0" w:firstColumn="1" w:lastColumn="0" w:noHBand="0" w:noVBand="1"/>
+      </w:tblPr>
+      <w:tblGrid>
+        <w:gridCol w:w="5508"/>
+        <w:gridCol w:w="1710"/>
+        <w:gridCol w:w="2970"/>
+      </w:tblGrid>
+      <w:tr>
+        <w:tc>
+          <w:tcPr>
+            <w:tcW w:w="5508" w:type="dxa"/>
+          </w:tcPr>
+          <w:p>
+            <w:pPr>
+              <w:tabs>
+                <w:tab w:val="left" w:pos="-1080"/>
+                <w:tab w:val="left" w:pos="-720"/>
+                <w:tab w:val="left" w:pos="0"/>
+                <w:tab w:val="left" w:pos="720"/>
+                <w:tab w:val="left" w:pos="1440"/>
+                <w:tab w:val="left" w:pos="2160"/>
+                <w:tab w:val="left" w:pos="2880"/>
+                <w:tab w:val="left" w:pos="3600"/>
+                <w:tab w:val="left" w:pos="4320"/>
+                <w:tab w:val="left" w:pos="4680"/>
+              </w:tabs>
+              <w:rPr>
+                <w:rFonts w:ascii="Palatino Linotype" w:hAnsi="Palatino Linotype"/>
+                <w:sz w:val="20"/>
+                <w:szCs w:val="20"/>
+              </w:rPr>
+            </w:pPr>
+            <w:r>
+              <w:rPr>
+                <w:rFonts w:ascii="Palatino Linotype" w:hAnsi="Palatino Linotype"/>
+                <w:sz w:val="20"/>
+                <w:szCs w:val="20"/>
+              </w:rPr>
+              <w:t>State of Ohio</w:t>
+            </w:r>
+            <w:r>
+              <w:rPr>
+                <w:rFonts w:ascii="Palatino Linotype" w:hAnsi="Palatino Linotype"/>
+                <w:sz w:val="20"/>
+                <w:szCs w:val="20"/>
+              </w:rPr>
+              <w:t>,</w:t>
+            </w:r>
+          </w:p>
+        </w:tc>
+        <w:tc>
+          <w:tcPr>
+            <w:tcW w:w="1710" w:type="dxa"/>
+          </w:tcPr>
+          <w:p>
+            <w:pPr>
+              <w:tabs>
+                <w:tab w:val="left" w:pos="-1080"/>
+                <w:tab w:val="left" w:pos="-720"/>
+                <w:tab w:val="left" w:pos="0"/>
+                <w:tab w:val="left" w:pos="720"/>
+                <w:tab w:val="left" w:pos="1440"/>
+                <w:tab w:val="left" w:pos="2160"/>
+                <w:tab w:val="left" w:pos="2880"/>
+                <w:tab w:val="left" w:pos="3600"/>
+                <w:tab w:val="left" w:pos="4320"/>
+                <w:tab w:val="left" w:pos="4680"/>
+              </w:tabs>
+              <w:rPr>
+                <w:rFonts w:ascii="Palatino Linotype" w:hAnsi="Palatino Linotype"/>
+                <w:sz w:val="20"/>
+                <w:szCs w:val="20"/>
+              </w:rPr>
+            </w:pPr>
+            <w:r>
+              <w:rPr>
+                <w:rFonts w:ascii="Palatino Linotype" w:hAnsi="Palatino Linotype"/>
+                <w:sz w:val="20"/>
+                <w:szCs w:val="20"/>
+              </w:rPr>
+              <w:t>C</w:t>
+            </w:r>
+            <w:r>
+              <w:rPr>
+                <w:rFonts w:ascii="Palatino Linotype" w:hAnsi="Palatino Linotype"/>
+                <w:sz w:val="20"/>
+                <w:szCs w:val="20"/>
+              </w:rPr>
+              <w:t>ase</w:t>
+            </w:r>
+            <w:r>
+              <w:rPr>
+                <w:rFonts w:ascii="Palatino Linotype" w:hAnsi="Palatino Linotype"/>
+                <w:sz w:val="20"/>
+                <w:szCs w:val="20"/>
+              </w:rPr>
+              <w:t xml:space="preserve"> N</w:t>
+            </w:r>
+            <w:r>
+              <w:rPr>
+                <w:rFonts w:ascii="Palatino Linotype" w:hAnsi="Palatino Linotype"/>
+                <w:sz w:val="20"/>
+                <w:szCs w:val="20"/>
+              </w:rPr>
+              <w:t>o</w:t>
+            </w:r>
+            <w:r>
+              <w:rPr>
+                <w:rFonts w:ascii="Palatino Linotype" w:hAnsi="Palatino Linotype"/>
+                <w:sz w:val="20"/>
+                <w:szCs w:val="20"/>
+              </w:rPr>
+              <w:t>.</w:t>
+            </w:r>
+          </w:p>
+        </w:tc>
+        <w:tc>
+          <w:tcPr>
+            <w:tcW w:w="2970" w:type="dxa"/>
+          </w:tcPr>
+          <w:p>
+            <w:pPr>
+              <w:tabs>
+                <w:tab w:val="left" w:pos="-1080"/>
+                <w:tab w:val="left" w:pos="-720"/>
+                <w:tab w:val="left" w:pos="0"/>
+                <w:tab w:val="left" w:pos="720"/>
+                <w:tab w:val="left" w:pos="1440"/>
+                <w:tab w:val="left" w:pos="2160"/>
+                <w:tab w:val="left" w:pos="2880"/>
+                <w:tab w:val="left" w:pos="3600"/>
+                <w:tab w:val="left" w:pos="4320"/>
+                <w:tab w:val="left" w:pos="4680"/>
+              </w:tabs>
+              <w:rPr>
+                <w:rFonts w:ascii="Palatino Linotype" w:hAnsi="Palatino Linotype"/>
+                <w:sz w:val="20"/>
+                <w:szCs w:val="20"/>
+              </w:rPr>
+            </w:pPr>
+            <w:proofErr w:type="gramStart"/>
+            <w:r>
+              <w:rPr>
+                <w:rFonts w:ascii="Palatino Linotype" w:hAnsi="Palatino Linotype"/>
+                <w:sz w:val="20"/>
+                <w:szCs w:val="20"/>
+              </w:rPr>
+              <w:t xml:space="preserve">{{ </w:t>
+            </w:r>
+            <w:proofErr w:type="spellStart"/>
+            <w:r>
+              <w:rPr>
+                <w:rFonts w:ascii="Palatino Linotype" w:hAnsi="Palatino Linotype"/>
+                <w:sz w:val="20"/>
+                <w:szCs w:val="20"/>
+              </w:rPr>
+              <w:t>case</w:t>
+            </w:r>
+            <w:proofErr w:type="gramEnd"/>
+            <w:r>
+              <w:rPr>
+                <w:rFonts w:ascii="Palatino Linotype" w:hAnsi="Palatino Linotype"/>
+                <w:sz w:val="20"/>
+                <w:szCs w:val="20"/>
+              </w:rPr>
+              <w:t>_number</w:t>
+            </w:r>
+            <w:proofErr w:type="spellEnd"/>
+            <w:r>
+              <w:rPr>
+                <w:rFonts w:ascii="Palatino Linotype" w:hAnsi="Palatino Linotype"/>
+                <w:sz w:val="20"/>
+                <w:szCs w:val="20"/>
+              </w:rPr>
+              <w:t xml:space="preserve"> }}</w:t>
+            </w:r>
+          </w:p>
+        </w:tc>
+      </w:tr>
+      <w:tr>
+        <w:tc>
+          <w:tcPr>
+            <w:tcW w:w="5508" w:type="dxa"/>
+          </w:tcPr>
+          <w:p>
+            <w:pPr>
+              <w:tabs>
+                <w:tab w:val="left" w:pos="-1080"/>
+                <w:tab w:val="left" w:pos="-720"/>
+                <w:tab w:val="left" w:pos="0"/>
+                <w:tab w:val="left" w:pos="720"/>
+                <w:tab w:val="left" w:pos="1440"/>
+                <w:tab w:val="left" w:pos="2160"/>
+                <w:tab w:val="left" w:pos="2880"/>
+                <w:tab w:val="left" w:pos="3600"/>
+                <w:tab w:val="left" w:pos="4320"/>
+                <w:tab w:val="left" w:pos="4680"/>
+              </w:tabs>
+              <w:rPr>
+                <w:rFonts w:ascii="Palatino Linotype" w:hAnsi="Palatino Linotype"/>
+                <w:sz w:val="20"/>
+                <w:szCs w:val="20"/>
+              </w:rPr>
+            </w:pPr>
+            <w:r>
+              <w:rPr>
+                <w:rFonts w:ascii="Palatino Linotype" w:hAnsi="Palatino Linotype"/>
+                <w:sz w:val="20"/>
+                <w:szCs w:val="20"/>
+              </w:rPr>
+              <w:t xml:space="preserve">     </w:t>
+            </w:r>
+            <w:r>
+              <w:rPr>
+                <w:rFonts w:ascii="Palatino Linotype" w:hAnsi="Palatino Linotype"/>
+                <w:sz w:val="20"/>
+                <w:szCs w:val="20"/>
+              </w:rPr>
+              <w:t>Plaintiff,</w:t>
+            </w:r>
+          </w:p>
+        </w:tc>
+        <w:tc>
+          <w:tcPr>
+            <w:tcW w:w="1710" w:type="dxa"/>
+          </w:tcPr>
+          <w:p>
+            <w:pPr>
+              <w:tabs>
+                <w:tab w:val="left" w:pos="-1080"/>
+                <w:tab w:val="left" w:pos="-720"/>
+                <w:tab w:val="left" w:pos="0"/>
+                <w:tab w:val="left" w:pos="720"/>
+                <w:tab w:val="left" w:pos="1440"/>
+                <w:tab w:val="left" w:pos="2160"/>
+                <w:tab w:val="left" w:pos="2880"/>
+                <w:tab w:val="left" w:pos="3600"/>
+                <w:tab w:val="left" w:pos="4320"/>
+                <w:tab w:val="left" w:pos="4680"/>
+              </w:tabs>
+              <w:rPr>
+                <w:rFonts w:ascii="Palatino Linotype" w:hAnsi="Palatino Linotype"/>
+                <w:sz w:val="20"/>
+                <w:szCs w:val="20"/>
+              </w:rPr>
+            </w:pPr>
+            <w:r>
+              <w:rPr>
+                <w:rFonts w:ascii="Palatino Linotype" w:hAnsi="Palatino Linotype"/>
+                <w:sz w:val="20"/>
+                <w:szCs w:val="20"/>
+              </w:rPr>
+              <w:t>Offense(s):</w:t>
+            </w:r>
+            <w:r>
+              <w:rPr>
+                <w:rFonts w:ascii="Palatino Linotype" w:hAnsi="Palatino Linotype"/>
+                <w:sz w:val="20"/>
+                <w:szCs w:val="20"/>
+              </w:rPr>
+              <w:tab/>
+            </w:r>
+          </w:p>
+        </w:tc>
+        <w:tc>
+          <w:tcPr>
+            <w:tcW w:w="2970" w:type="dxa"/>
+          </w:tcPr>
+          <w:p>
+            <w:pPr>
+              <w:tabs>
+                <w:tab w:val="left" w:pos="-1080"/>
+                <w:tab w:val="left" w:pos="-720"/>
+                <w:tab w:val="left" w:pos="0"/>
+                <w:tab w:val="left" w:pos="720"/>
+                <w:tab w:val="left" w:pos="1440"/>
+                <w:tab w:val="left" w:pos="2160"/>
+                <w:tab w:val="left" w:pos="2880"/>
+                <w:tab w:val="left" w:pos="3600"/>
+                <w:tab w:val="left" w:pos="4320"/>
+                <w:tab w:val="left" w:pos="4680"/>
+              </w:tabs>
+              <w:rPr>
+                <w:rFonts w:ascii="Palatino Linotype" w:hAnsi="Palatino Linotype"/>
+                <w:sz w:val="20"/>
+                <w:szCs w:val="20"/>
+              </w:rPr>
+            </w:pPr>
+            <w:proofErr w:type="gramStart"/>
+            <w:r>
+              <w:rPr>
+                <w:rFonts w:ascii="Palatino Linotype" w:hAnsi="Palatino Linotype"/>
+                <w:sz w:val="20"/>
+                <w:szCs w:val="20"/>
+              </w:rPr>
+              <w:t xml:space="preserve">{{ </w:t>
+            </w:r>
+            <w:proofErr w:type="spellStart"/>
+            <w:r>
+              <w:rPr>
+                <w:rFonts w:ascii="Palatino Linotype" w:hAnsi="Palatino Linotype"/>
+                <w:sz w:val="20"/>
+                <w:szCs w:val="20"/>
+              </w:rPr>
+              <w:t>offense</w:t>
+            </w:r>
+            <w:proofErr w:type="gramEnd"/>
+            <w:r>
+              <w:rPr>
+                <w:rFonts w:ascii="Palatino Linotype" w:hAnsi="Palatino Linotype"/>
+                <w:sz w:val="20"/>
+                <w:szCs w:val="20"/>
+              </w:rPr>
+              <w:t>_seal_list</w:t>
+            </w:r>
+            <w:proofErr w:type="spellEnd"/>
+            <w:r>
+              <w:rPr>
+                <w:rFonts w:ascii="Palatino Linotype" w:hAnsi="Palatino Linotype"/>
+                <w:sz w:val="20"/>
+                <w:szCs w:val="20"/>
+              </w:rPr>
+              <w:t xml:space="preserve"> }}</w:t>
+            </w:r>
+          </w:p>
+        </w:tc>
+      </w:tr>
+      <w:tr>
+        <w:tc>
+          <w:tcPr>
+            <w:tcW w:w="5508" w:type="dxa"/>
+          </w:tcPr>
+          <w:p>
+            <w:pPr>
+              <w:tabs>
+                <w:tab w:val="left" w:pos="-1080"/>
+                <w:tab w:val="left" w:pos="-720"/>
+                <w:tab w:val="left" w:pos="0"/>
+                <w:tab w:val="left" w:pos="720"/>
+                <w:tab w:val="left" w:pos="1440"/>
+                <w:tab w:val="left" w:pos="2160"/>
+                <w:tab w:val="left" w:pos="2880"/>
+                <w:tab w:val="left" w:pos="3600"/>
+                <w:tab w:val="left" w:pos="4320"/>
+                <w:tab w:val="left" w:pos="4680"/>
+              </w:tabs>
+              <w:ind w:left="4680" w:hanging="4680"/>
+              <w:rPr>
+                <w:rFonts w:ascii="Palatino Linotype" w:hAnsi="Palatino Linotype"/>
+                <w:sz w:val="20"/>
+                <w:szCs w:val="20"/>
+              </w:rPr>
+            </w:pPr>
+            <w:r>
+              <w:rPr>
+                <w:rFonts w:ascii="Palatino Linotype" w:hAnsi="Palatino Linotype"/>
+                <w:sz w:val="20"/>
+                <w:szCs w:val="20"/>
+              </w:rPr>
+              <w:t xml:space="preserve">          </w:t>
+            </w:r>
+            <w:r>
+              <w:rPr>
+                <w:rFonts w:ascii="Palatino Linotype" w:hAnsi="Palatino Linotype"/>
+                <w:sz w:val="20"/>
+                <w:szCs w:val="20"/>
+              </w:rPr>
+              <w:t>vs.</w:t>
+            </w:r>
+          </w:p>
+        </w:tc>
+        <w:tc>
+          <w:tcPr>
+            <w:tcW w:w="1710" w:type="dxa"/>
+          </w:tcPr>
+          <w:p>
+            <w:pPr>
+              <w:tabs>
+                <w:tab w:val="left" w:pos="-1080"/>
+                <w:tab w:val="left" w:pos="-720"/>
+                <w:tab w:val="left" w:pos="0"/>
+                <w:tab w:val="left" w:pos="720"/>
+                <w:tab w:val="left" w:pos="1440"/>
+                <w:tab w:val="left" w:pos="2160"/>
+                <w:tab w:val="left" w:pos="2880"/>
+                <w:tab w:val="left" w:pos="3600"/>
+                <w:tab w:val="left" w:pos="4320"/>
+                <w:tab w:val="left" w:pos="4680"/>
+              </w:tabs>
+              <w:ind w:left="4680" w:hanging="4680"/>
+              <w:rPr>
+                <w:rFonts w:ascii="Palatino Linotype" w:hAnsi="Palatino Linotype"/>
+                <w:sz w:val="20"/>
+                <w:szCs w:val="20"/>
+              </w:rPr>
+            </w:pPr>
+            <w:r>
+              <w:rPr>
+                <w:rFonts w:ascii="Palatino Linotype" w:hAnsi="Palatino Linotype"/>
+                <w:sz w:val="20"/>
+                <w:szCs w:val="20"/>
+              </w:rPr>
+              <w:t xml:space="preserve">Offense Date: </w:t>
+            </w:r>
+          </w:p>
+        </w:tc>
+        <w:tc>
+          <w:tcPr>
+            <w:tcW w:w="2970" w:type="dxa"/>
+          </w:tcPr>
+          <w:p>
+            <w:pPr>
+              <w:tabs>
+                <w:tab w:val="left" w:pos="-1080"/>
+                <w:tab w:val="left" w:pos="-720"/>
+                <w:tab w:val="left" w:pos="0"/>
+                <w:tab w:val="left" w:pos="720"/>
+                <w:tab w:val="left" w:pos="1440"/>
+                <w:tab w:val="left" w:pos="2160"/>
+                <w:tab w:val="left" w:pos="2880"/>
+                <w:tab w:val="left" w:pos="3600"/>
+                <w:tab w:val="left" w:pos="4320"/>
+                <w:tab w:val="left" w:pos="4680"/>
+              </w:tabs>
+              <w:rPr>
+                <w:rFonts w:ascii="Palatino Linotype" w:hAnsi="Palatino Linotype"/>
+                <w:sz w:val="20"/>
+                <w:szCs w:val="20"/>
+              </w:rPr>
+            </w:pPr>
+            <w:proofErr w:type="gramStart"/>
+            <w:r>
+              <w:rPr>
+                <w:rFonts w:ascii="Palatino Linotype" w:hAnsi="Palatino Linotype"/>
+                <w:sz w:val="20"/>
+                <w:szCs w:val="20"/>
+              </w:rPr>
+              <w:t xml:space="preserve">{{ </w:t>
+            </w:r>
+            <w:proofErr w:type="spellStart"/>
+            <w:r>
+              <w:rPr>
+                <w:rFonts w:ascii="Palatino Linotype" w:hAnsi="Palatino Linotype"/>
+                <w:sz w:val="20"/>
+                <w:szCs w:val="20"/>
+              </w:rPr>
+              <w:t>offense</w:t>
+            </w:r>
+            <w:proofErr w:type="gramEnd"/>
+            <w:r>
+              <w:rPr>
+                <w:rFonts w:ascii="Palatino Linotype" w:hAnsi="Palatino Linotype"/>
+                <w:sz w:val="20"/>
+                <w:szCs w:val="20"/>
+              </w:rPr>
+              <w:t>_date</w:t>
+            </w:r>
+            <w:proofErr w:type="spellEnd"/>
+            <w:r>
+              <w:rPr>
+                <w:rFonts w:ascii="Palatino Linotype" w:hAnsi="Palatino Linotype"/>
+                <w:sz w:val="20"/>
+                <w:szCs w:val="20"/>
+              </w:rPr>
+              <w:t xml:space="preserve"> }}</w:t>
+            </w:r>
+          </w:p>
+        </w:tc>
+      </w:tr>
+      <w:tr>
+        <w:tc>
+          <w:tcPr>
+            <w:tcW w:w="5508" w:type="dxa"/>
+          </w:tcPr>
+          <w:p>
+            <w:pPr>
+              <w:tabs>
+                <w:tab w:val="left" w:pos="-1080"/>
+                <w:tab w:val="left" w:pos="-720"/>
+                <w:tab w:val="left" w:pos="0"/>
+                <w:tab w:val="left" w:pos="720"/>
+                <w:tab w:val="left" w:pos="1440"/>
+                <w:tab w:val="left" w:pos="2160"/>
+                <w:tab w:val="left" w:pos="2880"/>
+                <w:tab w:val="left" w:pos="3600"/>
+                <w:tab w:val="left" w:pos="4320"/>
+                <w:tab w:val="left" w:pos="4680"/>
+              </w:tabs>
+              <w:rPr>
+                <w:rFonts w:ascii="Palatino Linotype" w:hAnsi="Palatino Linotype"/>
+                <w:sz w:val="20"/>
+                <w:szCs w:val="20"/>
+              </w:rPr>
+            </w:pPr>
+            <w:proofErr w:type="gramStart"/>
+            <w:r>
+              <w:rPr>
+                <w:rFonts w:ascii="Palatino Linotype" w:hAnsi="Palatino Linotype"/>
+                <w:sz w:val="20"/>
+                <w:szCs w:val="20"/>
+              </w:rPr>
+              <w:t xml:space="preserve">{{ </w:t>
+            </w:r>
+            <w:proofErr w:type="spellStart"/>
+            <w:r>
+              <w:rPr>
+                <w:rFonts w:ascii="Palatino Linotype" w:hAnsi="Palatino Linotype"/>
+                <w:sz w:val="20"/>
+                <w:szCs w:val="20"/>
+              </w:rPr>
+              <w:t>defendant</w:t>
+            </w:r>
+            <w:proofErr w:type="gramEnd"/>
+            <w:r>
+              <w:rPr>
+                <w:rFonts w:ascii="Palatino Linotype" w:hAnsi="Palatino Linotype"/>
+                <w:sz w:val="20"/>
+                <w:szCs w:val="20"/>
+              </w:rPr>
+              <w:t>.</w:t>
+            </w:r>
+            <w:r>
+              <w:rPr>
+                <w:rFonts w:ascii="Palatino Linotype" w:hAnsi="Palatino Linotype"/>
+                <w:sz w:val="20"/>
+                <w:szCs w:val="20"/>
+              </w:rPr>
+              <w:t>first_name</w:t>
+            </w:r>
+            <w:proofErr w:type="spellEnd"/>
+            <w:r>
+              <w:rPr>
+                <w:rFonts w:ascii="Palatino Linotype" w:hAnsi="Palatino Linotype"/>
+                <w:sz w:val="20"/>
+                <w:szCs w:val="20"/>
+              </w:rPr>
+              <w:t xml:space="preserve"> }}</w:t>
+            </w:r>
+            <w:r>
+              <w:rPr>
+                <w:rFonts w:ascii="Palatino Linotype" w:hAnsi="Palatino Linotype"/>
+                <w:sz w:val="20"/>
+                <w:szCs w:val="20"/>
+              </w:rPr>
+              <w:t xml:space="preserve"> </w:t>
+            </w:r>
+            <w:r>
+              <w:rPr>
+                <w:rFonts w:ascii="Palatino Linotype" w:hAnsi="Palatino Linotype"/>
+                <w:sz w:val="20"/>
+                <w:szCs w:val="20"/>
+              </w:rPr>
+              <w:t xml:space="preserve">{{ </w:t>
+            </w:r>
+            <w:proofErr w:type="spellStart"/>
+            <w:r>
+              <w:rPr>
+                <w:rFonts w:ascii="Palatino Linotype" w:hAnsi="Palatino Linotype"/>
+                <w:sz w:val="20"/>
+                <w:szCs w:val="20"/>
+              </w:rPr>
+              <w:t>defendant.</w:t>
+            </w:r>
+            <w:r>
+              <w:rPr>
+                <w:rFonts w:ascii="Palatino Linotype" w:hAnsi="Palatino Linotype"/>
+                <w:sz w:val="20"/>
+                <w:szCs w:val="20"/>
+              </w:rPr>
+              <w:t>last_name</w:t>
+            </w:r>
+            <w:proofErr w:type="spellEnd"/>
+            <w:r>
+              <w:rPr>
+                <w:rFonts w:ascii="Palatino Linotype" w:hAnsi="Palatino Linotype"/>
+                <w:sz w:val="20"/>
+                <w:szCs w:val="20"/>
+              </w:rPr>
+              <w:t xml:space="preserve"> }},</w:t>
+            </w:r>
+          </w:p>
+        </w:tc>
+        <w:tc>
+          <w:tcPr>
+            <w:tcW w:w="1710" w:type="dxa"/>
+          </w:tcPr>
+          <w:p>
+            <w:pPr>
+              <w:tabs>
+                <w:tab w:val="left" w:pos="-1080"/>
+                <w:tab w:val="left" w:pos="-720"/>
+                <w:tab w:val="left" w:pos="0"/>
+                <w:tab w:val="left" w:pos="720"/>
+                <w:tab w:val="left" w:pos="1440"/>
+                <w:tab w:val="left" w:pos="2160"/>
+                <w:tab w:val="left" w:pos="2880"/>
+                <w:tab w:val="left" w:pos="3600"/>
+                <w:tab w:val="left" w:pos="4320"/>
+                <w:tab w:val="left" w:pos="4680"/>
+              </w:tabs>
+              <w:rPr>
+                <w:rFonts w:ascii="Palatino Linotype" w:hAnsi="Palatino Linotype"/>
+                <w:sz w:val="20"/>
+                <w:szCs w:val="20"/>
+              </w:rPr>
+            </w:pPr>
+            <w:r>
+              <w:rPr>
+                <w:rFonts w:ascii="Palatino Linotype" w:hAnsi="Palatino Linotype"/>
+                <w:sz w:val="20"/>
+                <w:szCs w:val="20"/>
+              </w:rPr>
+              <w:t>BCI Number:</w:t>
+            </w:r>
+          </w:p>
+        </w:tc>
+        <w:tc>
+          <w:tcPr>
+            <w:tcW w:w="2970" w:type="dxa"/>
+          </w:tcPr>
+          <w:p>
+            <w:pPr>
+              <w:tabs>
+                <w:tab w:val="left" w:pos="-1080"/>
+                <w:tab w:val="left" w:pos="-720"/>
+                <w:tab w:val="left" w:pos="0"/>
+                <w:tab w:val="left" w:pos="720"/>
+                <w:tab w:val="left" w:pos="1440"/>
+                <w:tab w:val="left" w:pos="2160"/>
+                <w:tab w:val="left" w:pos="2880"/>
+                <w:tab w:val="left" w:pos="3600"/>
+                <w:tab w:val="left" w:pos="4320"/>
+                <w:tab w:val="left" w:pos="4680"/>
+              </w:tabs>
+              <w:rPr>
+                <w:rFonts w:ascii="Palatino Linotype" w:hAnsi="Palatino Linotype"/>
+                <w:sz w:val="20"/>
+                <w:szCs w:val="20"/>
+              </w:rPr>
+            </w:pPr>
+            <w:proofErr w:type="gramStart"/>
+            <w:r>
+              <w:rPr>
+                <w:rFonts w:ascii="Palatino Linotype" w:hAnsi="Palatino Linotype"/>
+                <w:sz w:val="20"/>
+                <w:szCs w:val="20"/>
+              </w:rPr>
+              <w:t xml:space="preserve">{{ </w:t>
+            </w:r>
+            <w:proofErr w:type="spellStart"/>
+            <w:r>
+              <w:rPr>
+                <w:rFonts w:ascii="Palatino Linotype" w:hAnsi="Palatino Linotype"/>
+                <w:sz w:val="20"/>
+                <w:szCs w:val="20"/>
+              </w:rPr>
+              <w:t>bci</w:t>
+            </w:r>
+            <w:proofErr w:type="gramEnd"/>
+            <w:r>
+              <w:rPr>
+                <w:rFonts w:ascii="Palatino Linotype" w:hAnsi="Palatino Linotype"/>
+                <w:sz w:val="20"/>
+                <w:szCs w:val="20"/>
+              </w:rPr>
+              <w:t>_number</w:t>
+            </w:r>
+            <w:proofErr w:type="spellEnd"/>
+            <w:r>
+              <w:rPr>
+                <w:rFonts w:ascii="Palatino Linotype" w:hAnsi="Palatino Linotype"/>
+                <w:sz w:val="20"/>
+                <w:szCs w:val="20"/>
+              </w:rPr>
+              <w:t xml:space="preserve"> }}</w:t>
+            </w:r>
+          </w:p>
+        </w:tc>
+      </w:tr>
+      <w:tr>
+        <w:tc>
+          <w:tcPr>
+            <w:tcW w:w="5508" w:type="dxa"/>
+          </w:tcPr>
+          <w:p>
+            <w:pPr>
+              <w:tabs>
+                <w:tab w:val="left" w:pos="-1080"/>
+                <w:tab w:val="left" w:pos="-720"/>
+                <w:tab w:val="left" w:pos="0"/>
+                <w:tab w:val="left" w:pos="720"/>
+                <w:tab w:val="left" w:pos="1440"/>
+                <w:tab w:val="left" w:pos="2160"/>
+                <w:tab w:val="left" w:pos="2880"/>
+                <w:tab w:val="left" w:pos="3600"/>
+                <w:tab w:val="left" w:pos="4320"/>
+                <w:tab w:val="left" w:pos="4680"/>
+              </w:tabs>
+              <w:rPr>
+                <w:rFonts w:ascii="Palatino Linotype" w:hAnsi="Palatino Linotype"/>
+                <w:sz w:val="20"/>
+                <w:szCs w:val="20"/>
+              </w:rPr>
+            </w:pPr>
+            <w:r>
+              <w:rPr>
+                <w:rFonts w:ascii="Palatino Linotype" w:hAnsi="Palatino Linotype"/>
+                <w:sz w:val="20"/>
+                <w:szCs w:val="20"/>
+              </w:rPr>
+              <w:t xml:space="preserve">     </w:t>
+            </w:r>
+            <w:r>
+              <w:rPr>
+                <w:rFonts w:ascii="Palatino Linotype" w:hAnsi="Palatino Linotype"/>
+                <w:sz w:val="20"/>
+                <w:szCs w:val="20"/>
+              </w:rPr>
+              <w:t>Defendant.</w:t>
+            </w:r>
+            <w:r>
+              <w:rPr>
+                <w:rFonts w:ascii="Palatino Linotype" w:hAnsi="Palatino Linotype"/>
+                <w:sz w:val="20"/>
+                <w:szCs w:val="20"/>
+              </w:rPr>
+              <w:tab/>
+            </w:r>
+          </w:p>
+        </w:tc>
+        <w:tc>
+          <w:tcPr>
+            <w:tcW w:w="1710" w:type="dxa"/>
+          </w:tcPr>
+          <w:p>
+            <w:pPr>
+              <w:tabs>
+                <w:tab w:val="left" w:pos="-1080"/>
+                <w:tab w:val="left" w:pos="-720"/>
+                <w:tab w:val="left" w:pos="0"/>
+                <w:tab w:val="left" w:pos="720"/>
+                <w:tab w:val="left" w:pos="1440"/>
+                <w:tab w:val="left" w:pos="2160"/>
+                <w:tab w:val="left" w:pos="2880"/>
+                <w:tab w:val="left" w:pos="3600"/>
+                <w:tab w:val="left" w:pos="4320"/>
+                <w:tab w:val="left" w:pos="4680"/>
+              </w:tabs>
+              <w:rPr>
+                <w:rFonts w:ascii="Palatino Linotype" w:hAnsi="Palatino Linotype"/>
+                <w:sz w:val="20"/>
+                <w:szCs w:val="20"/>
+              </w:rPr>
+            </w:pPr>
+            <w:r>
+              <w:rPr>
+                <w:rFonts w:ascii="Palatino Linotype" w:hAnsi="Palatino Linotype"/>
+                <w:sz w:val="20"/>
+                <w:szCs w:val="20"/>
+              </w:rPr>
+              <w:t>FBI Number:</w:t>
+            </w:r>
+          </w:p>
+        </w:tc>
+        <w:tc>
+          <w:tcPr>
+            <w:tcW w:w="2970" w:type="dxa"/>
+          </w:tcPr>
+          <w:p>
+            <w:pPr>
+              <w:tabs>
+                <w:tab w:val="left" w:pos="-1080"/>
+                <w:tab w:val="left" w:pos="-720"/>
+                <w:tab w:val="left" w:pos="0"/>
+                <w:tab w:val="left" w:pos="720"/>
+                <w:tab w:val="left" w:pos="1440"/>
+                <w:tab w:val="left" w:pos="2160"/>
+                <w:tab w:val="left" w:pos="2880"/>
+                <w:tab w:val="left" w:pos="3600"/>
+                <w:tab w:val="left" w:pos="4320"/>
+                <w:tab w:val="left" w:pos="4680"/>
+              </w:tabs>
+              <w:rPr>
+                <w:rFonts w:ascii="Palatino Linotype" w:hAnsi="Palatino Linotype"/>
+                <w:sz w:val="20"/>
+                <w:szCs w:val="20"/>
+              </w:rPr>
+            </w:pPr>
+            <w:r>
+              <w:rPr>
+                <w:rFonts w:ascii="Palatino Linotype" w:hAnsi="Palatino Linotype"/>
+                <w:sz w:val="20"/>
+                <w:szCs w:val="20"/>
+              </w:rPr>
+              <w:t xml:space="preserve">{{ </w:t>
+            </w:r>
+            <w:proofErr w:type="spellStart"/>
+            <w:r>
+              <w:rPr>
+                <w:rFonts w:ascii="Palatino Linotype" w:hAnsi="Palatino Linotype"/>
+                <w:sz w:val="20"/>
+                <w:szCs w:val="20"/>
+              </w:rPr>
+              <w:t>fbi_number</w:t>
+            </w:r>
+            <w:proofErr w:type="spellEnd"/>
+            <w:r>
+              <w:rPr>
+                <w:rFonts w:ascii="Palatino Linotype" w:hAnsi="Palatino Linotype"/>
+                <w:sz w:val="20"/>
+                <w:szCs w:val="20"/>
+              </w:rPr>
+              <w:t xml:space="preserve"> }}</w:t>
+            </w:r>
+          </w:p>
+        </w:tc>
+      </w:tr>
+    </w:tbl>
     <w:p>
       <w:pPr>
         <w:tabs>
@@ -16,61 +846,12 @@
           <w:tab w:val="left" w:pos="4320"/>
           <w:tab w:val="left" w:pos="4680"/>
         </w:tabs>
-        <w:ind w:left="4680" w:hanging="4680"/>
-        <w:rPr>
-          <w:rFonts w:ascii="Palatino Linotype" w:hAnsi="Palatino Linotype"/>
-          <w:sz w:val="20"/>
-          <w:szCs w:val="20"/>
-        </w:rPr>
-      </w:pPr>
-      <w:r>
-        <w:rPr>
-          <w:rFonts w:ascii="Palatino Linotype" w:hAnsi="Palatino Linotype"/>
-          <w:sz w:val="20"/>
-          <w:szCs w:val="20"/>
-        </w:rPr>
-        <w:t>State of Ohio</w:t>
-      </w:r>
-      <w:r>
-        <w:rPr>
-          <w:rFonts w:ascii="Palatino Linotype" w:hAnsi="Palatino Linotype"/>
-          <w:sz w:val="20"/>
-          <w:szCs w:val="20"/>
-        </w:rPr>
-        <w:t>,</w:t>
-      </w:r>
-      <w:r>
-        <w:rPr>
-          <w:rFonts w:ascii="Palatino Linotype" w:hAnsi="Palatino Linotype"/>
-          <w:sz w:val="20"/>
-          <w:szCs w:val="20"/>
-        </w:rPr>
-        <w:tab/>
-      </w:r>
-      <w:r>
-        <w:rPr>
-          <w:rFonts w:ascii="Palatino Linotype" w:hAnsi="Palatino Linotype"/>
-          <w:sz w:val="20"/>
-          <w:szCs w:val="20"/>
-        </w:rPr>
-        <w:tab/>
-      </w:r>
-      <w:r>
-        <w:rPr>
-          <w:rFonts w:ascii="Palatino Linotype" w:hAnsi="Palatino Linotype"/>
-          <w:sz w:val="20"/>
-          <w:szCs w:val="20"/>
-        </w:rPr>
-        <w:tab/>
-      </w:r>
-      <w:r>
-        <w:rPr>
-          <w:rFonts w:ascii="Palatino Linotype" w:hAnsi="Palatino Linotype"/>
-          <w:sz w:val="20"/>
-          <w:szCs w:val="20"/>
-        </w:rPr>
-        <w:tab/>
-      </w:r>
+        <w:rPr>
+          <w:rFonts w:ascii="Palatino Linotype" w:hAnsi="Palatino Linotype"/>
+          <w:sz w:val="20"/>
+          <w:szCs w:val="20"/>
+        </w:rPr>
+      </w:pPr>
     </w:p>
     <w:p>
       <w:pPr>
@@ -98,442 +879,41 @@
           <w:sz w:val="20"/>
           <w:szCs w:val="20"/>
         </w:rPr>
-        <w:tab/>
-      </w:r>
-      <w:r>
-        <w:rPr>
-          <w:rFonts w:ascii="Palatino Linotype" w:hAnsi="Palatino Linotype"/>
-          <w:sz w:val="20"/>
-          <w:szCs w:val="20"/>
-        </w:rPr>
-        <w:t>Plaintiff,</w:t>
-      </w:r>
-      <w:r>
-        <w:rPr>
-          <w:rFonts w:ascii="Palatino Linotype" w:hAnsi="Palatino Linotype"/>
-          <w:sz w:val="20"/>
-          <w:szCs w:val="20"/>
-        </w:rPr>
-        <w:tab/>
-      </w:r>
-      <w:r>
-        <w:rPr>
-          <w:rFonts w:ascii="Palatino Linotype" w:hAnsi="Palatino Linotype"/>
-          <w:sz w:val="20"/>
-          <w:szCs w:val="20"/>
-        </w:rPr>
-        <w:tab/>
-      </w:r>
-      <w:r>
-        <w:rPr>
-          <w:rFonts w:ascii="Palatino Linotype" w:hAnsi="Palatino Linotype"/>
-          <w:sz w:val="20"/>
-          <w:szCs w:val="20"/>
-        </w:rPr>
-        <w:tab/>
-      </w:r>
-    </w:p>
-    <w:p>
-      <w:pPr>
-        <w:tabs>
-          <w:tab w:val="left" w:pos="-1080"/>
-          <w:tab w:val="left" w:pos="-720"/>
-          <w:tab w:val="left" w:pos="0"/>
-          <w:tab w:val="left" w:pos="720"/>
-          <w:tab w:val="left" w:pos="1440"/>
-          <w:tab w:val="left" w:pos="2160"/>
-          <w:tab w:val="left" w:pos="2880"/>
-          <w:tab w:val="left" w:pos="3600"/>
-          <w:tab w:val="left" w:pos="4320"/>
-          <w:tab w:val="left" w:pos="4680"/>
-        </w:tabs>
-        <w:ind w:left="5760" w:hanging="4320"/>
-        <w:rPr>
-          <w:rFonts w:ascii="Palatino Linotype" w:hAnsi="Palatino Linotype"/>
-          <w:sz w:val="20"/>
-          <w:szCs w:val="20"/>
-        </w:rPr>
-      </w:pPr>
-      <w:r>
-        <w:rPr>
-          <w:rFonts w:ascii="Palatino Linotype" w:hAnsi="Palatino Linotype"/>
-          <w:sz w:val="20"/>
-          <w:szCs w:val="20"/>
-        </w:rPr>
-        <w:t>vs.</w:t>
-      </w:r>
-      <w:r>
-        <w:rPr>
-          <w:rFonts w:ascii="Palatino Linotype" w:hAnsi="Palatino Linotype"/>
-          <w:sz w:val="20"/>
-          <w:szCs w:val="20"/>
-        </w:rPr>
-        <w:tab/>
-      </w:r>
-      <w:r>
-        <w:rPr>
-          <w:rFonts w:ascii="Palatino Linotype" w:hAnsi="Palatino Linotype"/>
-          <w:sz w:val="20"/>
-          <w:szCs w:val="20"/>
-        </w:rPr>
-        <w:tab/>
-      </w:r>
-      <w:r>
-        <w:rPr>
-          <w:rFonts w:ascii="Palatino Linotype" w:hAnsi="Palatino Linotype"/>
-          <w:sz w:val="20"/>
-          <w:szCs w:val="20"/>
-        </w:rPr>
-        <w:tab/>
-      </w:r>
-      <w:r>
-        <w:rPr>
-          <w:rFonts w:ascii="Palatino Linotype" w:hAnsi="Palatino Linotype"/>
-          <w:sz w:val="20"/>
-          <w:szCs w:val="20"/>
-        </w:rPr>
-        <w:tab/>
-      </w:r>
-      <w:r>
-        <w:rPr>
-          <w:rFonts w:ascii="Palatino Linotype" w:hAnsi="Palatino Linotype"/>
-          <w:sz w:val="20"/>
-          <w:szCs w:val="20"/>
-        </w:rPr>
-        <w:tab/>
-      </w:r>
-      <w:r>
-        <w:rPr>
-          <w:rFonts w:ascii="Palatino Linotype" w:hAnsi="Palatino Linotype"/>
-          <w:sz w:val="20"/>
-          <w:szCs w:val="20"/>
-        </w:rPr>
-        <w:tab/>
-      </w:r>
-      <w:r>
-        <w:rPr>
-          <w:rFonts w:ascii="Palatino Linotype" w:hAnsi="Palatino Linotype"/>
-          <w:sz w:val="20"/>
-          <w:szCs w:val="20"/>
-        </w:rPr>
-        <w:t>C</w:t>
-      </w:r>
-      <w:r>
-        <w:rPr>
-          <w:rFonts w:ascii="Palatino Linotype" w:hAnsi="Palatino Linotype"/>
-          <w:sz w:val="20"/>
-          <w:szCs w:val="20"/>
-        </w:rPr>
-        <w:t>ase</w:t>
-      </w:r>
-      <w:r>
-        <w:rPr>
-          <w:rFonts w:ascii="Palatino Linotype" w:hAnsi="Palatino Linotype"/>
-          <w:sz w:val="20"/>
-          <w:szCs w:val="20"/>
-        </w:rPr>
-        <w:t xml:space="preserve"> N</w:t>
-      </w:r>
-      <w:r>
-        <w:rPr>
-          <w:rFonts w:ascii="Palatino Linotype" w:hAnsi="Palatino Linotype"/>
-          <w:sz w:val="20"/>
-          <w:szCs w:val="20"/>
-        </w:rPr>
-        <w:t>o</w:t>
-      </w:r>
-      <w:r>
-        <w:rPr>
-          <w:rFonts w:ascii="Palatino Linotype" w:hAnsi="Palatino Linotype"/>
-          <w:sz w:val="20"/>
-          <w:szCs w:val="20"/>
-        </w:rPr>
-        <w:t xml:space="preserve">.  </w:t>
+        <w:t>{</w:t>
+      </w:r>
+      <w:r>
+        <w:rPr>
+          <w:rFonts w:ascii="Palatino Linotype" w:hAnsi="Palatino Linotype"/>
+          <w:bCs/>
+          <w:sz w:val="20"/>
+          <w:szCs w:val="20"/>
+        </w:rPr>
+        <w:t xml:space="preserve">% if </w:t>
+      </w:r>
+      <w:proofErr w:type="spellStart"/>
+      <w:r>
+        <w:rPr>
+          <w:rFonts w:ascii="Palatino Linotype" w:hAnsi="Palatino Linotype"/>
+          <w:bCs/>
+          <w:sz w:val="20"/>
+          <w:szCs w:val="20"/>
+        </w:rPr>
+        <w:t>judicial_</w:t>
       </w:r>
       <w:proofErr w:type="gramStart"/>
       <w:r>
         <w:rPr>
           <w:rFonts w:ascii="Palatino Linotype" w:hAnsi="Palatino Linotype"/>
-          <w:sz w:val="20"/>
-          <w:szCs w:val="20"/>
-        </w:rPr>
-        <w:t>{{ case</w:t>
+          <w:bCs/>
+          <w:sz w:val="20"/>
+          <w:szCs w:val="20"/>
+        </w:rPr>
+        <w:t>officer.officer</w:t>
       </w:r>
       <w:proofErr w:type="gramEnd"/>
       <w:r>
         <w:rPr>
           <w:rFonts w:ascii="Palatino Linotype" w:hAnsi="Palatino Linotype"/>
-          <w:sz w:val="20"/>
-          <w:szCs w:val="20"/>
-        </w:rPr>
-        <w:t>_number</w:t>
-      </w:r>
-      <w:r>
-        <w:rPr>
-          <w:rFonts w:ascii="Palatino Linotype" w:hAnsi="Palatino Linotype"/>
-          <w:sz w:val="20"/>
-          <w:szCs w:val="20"/>
-        </w:rPr>
-        <w:t xml:space="preserve"> }}</w:t>
-      </w:r>
-      <w:r>
-        <w:rPr>
-          <w:rFonts w:ascii="Palatino Linotype" w:hAnsi="Palatino Linotype"/>
-          <w:sz w:val="20"/>
-          <w:szCs w:val="20"/>
-        </w:rPr>
-        <w:tab/>
-      </w:r>
-      <w:r>
-        <w:rPr>
-          <w:rFonts w:ascii="Palatino Linotype" w:hAnsi="Palatino Linotype"/>
-          <w:sz w:val="20"/>
-          <w:szCs w:val="20"/>
-        </w:rPr>
-        <w:tab/>
-      </w:r>
-      <w:r>
-        <w:rPr>
-          <w:rFonts w:ascii="Palatino Linotype" w:hAnsi="Palatino Linotype"/>
-          <w:sz w:val="20"/>
-          <w:szCs w:val="20"/>
-        </w:rPr>
-        <w:tab/>
-        <w:t xml:space="preserve">    </w:t>
-      </w:r>
-    </w:p>
-    <w:p>
-      <w:pPr>
-        <w:tabs>
-          <w:tab w:val="left" w:pos="-1080"/>
-          <w:tab w:val="left" w:pos="-720"/>
-          <w:tab w:val="left" w:pos="0"/>
-          <w:tab w:val="left" w:pos="720"/>
-          <w:tab w:val="left" w:pos="1440"/>
-          <w:tab w:val="left" w:pos="2160"/>
-          <w:tab w:val="left" w:pos="2880"/>
-          <w:tab w:val="left" w:pos="3600"/>
-          <w:tab w:val="left" w:pos="4320"/>
-          <w:tab w:val="left" w:pos="4680"/>
-        </w:tabs>
-        <w:ind w:left="4680" w:hanging="4680"/>
-        <w:rPr>
-          <w:rFonts w:ascii="Palatino Linotype" w:hAnsi="Palatino Linotype"/>
-          <w:sz w:val="20"/>
-          <w:szCs w:val="20"/>
-        </w:rPr>
-      </w:pPr>
-      <w:proofErr w:type="gramStart"/>
-      <w:r>
-        <w:rPr>
-          <w:rFonts w:ascii="Palatino Linotype" w:hAnsi="Palatino Linotype"/>
-          <w:sz w:val="20"/>
-          <w:szCs w:val="20"/>
-        </w:rPr>
-        <w:t>{{ defendant</w:t>
-      </w:r>
-      <w:proofErr w:type="gramEnd"/>
-      <w:r>
-        <w:rPr>
-          <w:rFonts w:ascii="Palatino Linotype" w:hAnsi="Palatino Linotype"/>
-          <w:sz w:val="20"/>
-          <w:szCs w:val="20"/>
-        </w:rPr>
-        <w:t>.</w:t>
-      </w:r>
-      <w:r>
-        <w:rPr>
-          <w:rFonts w:ascii="Palatino Linotype" w:hAnsi="Palatino Linotype"/>
-          <w:sz w:val="20"/>
-          <w:szCs w:val="20"/>
-        </w:rPr>
-        <w:t>first_name }}</w:t>
-      </w:r>
-      <w:r>
-        <w:rPr>
-          <w:rFonts w:ascii="Palatino Linotype" w:hAnsi="Palatino Linotype"/>
-          <w:sz w:val="20"/>
-          <w:szCs w:val="20"/>
-        </w:rPr>
-        <w:t xml:space="preserve"> </w:t>
-      </w:r>
-      <w:r>
-        <w:rPr>
-          <w:rFonts w:ascii="Palatino Linotype" w:hAnsi="Palatino Linotype"/>
-          <w:sz w:val="20"/>
-          <w:szCs w:val="20"/>
-        </w:rPr>
-        <w:t>{{ defendant.</w:t>
-      </w:r>
-      <w:r>
-        <w:rPr>
-          <w:rFonts w:ascii="Palatino Linotype" w:hAnsi="Palatino Linotype"/>
-          <w:sz w:val="20"/>
-          <w:szCs w:val="20"/>
-        </w:rPr>
-        <w:t>last_</w:t>
-      </w:r>
-      <w:r>
-        <w:rPr>
-          <w:rFonts w:ascii="Palatino Linotype" w:hAnsi="Palatino Linotype"/>
-          <w:sz w:val="20"/>
-          <w:szCs w:val="20"/>
-        </w:rPr>
-        <w:t>name }}</w:t>
-      </w:r>
-      <w:r>
-        <w:rPr>
-          <w:rFonts w:ascii="Palatino Linotype" w:hAnsi="Palatino Linotype"/>
-          <w:sz w:val="20"/>
-          <w:szCs w:val="20"/>
-        </w:rPr>
-        <w:t>,</w:t>
-      </w:r>
-      <w:r>
-        <w:rPr>
-          <w:rFonts w:ascii="Palatino Linotype" w:hAnsi="Palatino Linotype"/>
-          <w:sz w:val="20"/>
-          <w:szCs w:val="20"/>
-        </w:rPr>
-        <w:tab/>
-      </w:r>
-      <w:r>
-        <w:rPr>
-          <w:rFonts w:ascii="Palatino Linotype" w:hAnsi="Palatino Linotype"/>
-          <w:sz w:val="20"/>
-          <w:szCs w:val="20"/>
-        </w:rPr>
-        <w:tab/>
-      </w:r>
-      <w:r>
-        <w:rPr>
-          <w:rFonts w:ascii="Palatino Linotype" w:hAnsi="Palatino Linotype"/>
-          <w:sz w:val="20"/>
-          <w:szCs w:val="20"/>
-        </w:rPr>
-        <w:tab/>
-      </w:r>
-      <w:r>
-        <w:rPr>
-          <w:rFonts w:ascii="Palatino Linotype" w:hAnsi="Palatino Linotype"/>
-          <w:sz w:val="20"/>
-          <w:szCs w:val="20"/>
-        </w:rPr>
-        <w:tab/>
-      </w:r>
-    </w:p>
-    <w:p>
-      <w:pPr>
-        <w:tabs>
-          <w:tab w:val="left" w:pos="-1080"/>
-          <w:tab w:val="left" w:pos="-720"/>
-          <w:tab w:val="left" w:pos="0"/>
-          <w:tab w:val="left" w:pos="720"/>
-          <w:tab w:val="left" w:pos="1440"/>
-          <w:tab w:val="left" w:pos="2160"/>
-          <w:tab w:val="left" w:pos="2880"/>
-          <w:tab w:val="left" w:pos="3600"/>
-          <w:tab w:val="left" w:pos="4320"/>
-          <w:tab w:val="left" w:pos="4680"/>
-        </w:tabs>
-        <w:rPr>
-          <w:rFonts w:ascii="Palatino Linotype" w:hAnsi="Palatino Linotype"/>
-          <w:sz w:val="20"/>
-          <w:szCs w:val="20"/>
-        </w:rPr>
-      </w:pPr>
-      <w:r>
-        <w:rPr>
-          <w:rFonts w:ascii="Palatino Linotype" w:hAnsi="Palatino Linotype"/>
-          <w:sz w:val="20"/>
-          <w:szCs w:val="20"/>
-        </w:rPr>
-        <w:tab/>
-      </w:r>
-      <w:r>
-        <w:rPr>
-          <w:rFonts w:ascii="Palatino Linotype" w:hAnsi="Palatino Linotype"/>
-          <w:sz w:val="20"/>
-          <w:szCs w:val="20"/>
-        </w:rPr>
-        <w:t>Defendant.</w:t>
-      </w:r>
-      <w:r>
-        <w:rPr>
-          <w:rFonts w:ascii="Palatino Linotype" w:hAnsi="Palatino Linotype"/>
-          <w:sz w:val="20"/>
-          <w:szCs w:val="20"/>
-        </w:rPr>
-        <w:tab/>
-      </w:r>
-      <w:r>
-        <w:rPr>
-          <w:rFonts w:ascii="Palatino Linotype" w:hAnsi="Palatino Linotype"/>
-          <w:sz w:val="20"/>
-          <w:szCs w:val="20"/>
-        </w:rPr>
-        <w:tab/>
-      </w:r>
-      <w:r>
-        <w:rPr>
-          <w:rFonts w:ascii="Palatino Linotype" w:hAnsi="Palatino Linotype"/>
-          <w:sz w:val="20"/>
-          <w:szCs w:val="20"/>
-        </w:rPr>
-        <w:tab/>
-      </w:r>
-    </w:p>
-    <w:p>
-      <w:pPr>
-        <w:tabs>
-          <w:tab w:val="left" w:pos="-1080"/>
-          <w:tab w:val="left" w:pos="-720"/>
-          <w:tab w:val="left" w:pos="0"/>
-          <w:tab w:val="left" w:pos="720"/>
-          <w:tab w:val="left" w:pos="1440"/>
-          <w:tab w:val="left" w:pos="2160"/>
-          <w:tab w:val="left" w:pos="2880"/>
-          <w:tab w:val="left" w:pos="3600"/>
-          <w:tab w:val="left" w:pos="4320"/>
-          <w:tab w:val="left" w:pos="4680"/>
-        </w:tabs>
-        <w:rPr>
-          <w:rFonts w:ascii="Palatino Linotype" w:hAnsi="Palatino Linotype"/>
-          <w:sz w:val="20"/>
-          <w:szCs w:val="20"/>
-        </w:rPr>
-      </w:pPr>
-      <w:r>
-        <w:rPr>
-          <w:rFonts w:ascii="Palatino Linotype" w:hAnsi="Palatino Linotype"/>
-          <w:sz w:val="20"/>
-          <w:szCs w:val="20"/>
-        </w:rPr>
-        <w:t>{</w:t>
-      </w:r>
-      <w:r>
-        <w:rPr>
-          <w:rFonts w:ascii="Palatino Linotype" w:hAnsi="Palatino Linotype"/>
-          <w:bCs/>
-          <w:sz w:val="20"/>
-          <w:szCs w:val="20"/>
-        </w:rPr>
-        <w:t>% if judicial_</w:t>
-      </w:r>
-      <w:proofErr w:type="gramStart"/>
-      <w:r>
-        <w:rPr>
-          <w:rFonts w:ascii="Palatino Linotype" w:hAnsi="Palatino Linotype"/>
-          <w:bCs/>
-          <w:sz w:val="20"/>
-          <w:szCs w:val="20"/>
-        </w:rPr>
-        <w:t>officer.officer</w:t>
-      </w:r>
-      <w:proofErr w:type="gramEnd"/>
-      <w:r>
-        <w:rPr>
-          <w:rFonts w:ascii="Palatino Linotype" w:hAnsi="Palatino Linotype"/>
           <w:bCs/>
           <w:sz w:val="20"/>
           <w:szCs w:val="20"/>
@@ -549,6 +929,7 @@
         </w:rPr>
         <w:t>type</w:t>
       </w:r>
+      <w:proofErr w:type="spellEnd"/>
       <w:r>
         <w:rPr>
           <w:rFonts w:ascii="Palatino Linotype" w:hAnsi="Palatino Linotype"/>
@@ -634,7 +1015,34 @@
           <w:sz w:val="20"/>
           <w:szCs w:val="20"/>
         </w:rPr>
-        <w:t>{% elif judicial_</w:t>
+        <w:t xml:space="preserve">{% </w:t>
+      </w:r>
+      <w:proofErr w:type="spellStart"/>
+      <w:r>
+        <w:rPr>
+          <w:rFonts w:ascii="Palatino Linotype" w:hAnsi="Palatino Linotype"/>
+          <w:sz w:val="20"/>
+          <w:szCs w:val="20"/>
+        </w:rPr>
+        <w:t>elif</w:t>
+      </w:r>
+      <w:proofErr w:type="spellEnd"/>
+      <w:r>
+        <w:rPr>
+          <w:rFonts w:ascii="Palatino Linotype" w:hAnsi="Palatino Linotype"/>
+          <w:sz w:val="20"/>
+          <w:szCs w:val="20"/>
+        </w:rPr>
+        <w:t xml:space="preserve"> </w:t>
+      </w:r>
+      <w:proofErr w:type="spellStart"/>
+      <w:r>
+        <w:rPr>
+          <w:rFonts w:ascii="Palatino Linotype" w:hAnsi="Palatino Linotype"/>
+          <w:sz w:val="20"/>
+          <w:szCs w:val="20"/>
+        </w:rPr>
+        <w:t>judicial_</w:t>
       </w:r>
       <w:proofErr w:type="gramStart"/>
       <w:r>
@@ -660,7 +1068,16 @@
           <w:sz w:val="20"/>
           <w:szCs w:val="20"/>
         </w:rPr>
-        <w:t>type == ‘Judge’ %}</w:t>
+        <w:t>type</w:t>
+      </w:r>
+      <w:proofErr w:type="spellEnd"/>
+      <w:r>
+        <w:rPr>
+          <w:rFonts w:ascii="Palatino Linotype" w:hAnsi="Palatino Linotype"/>
+          <w:sz w:val="20"/>
+          <w:szCs w:val="20"/>
+        </w:rPr>
+        <w:t xml:space="preserve"> == ‘Judge’ %}</w:t>
       </w:r>
     </w:p>
     <w:p>
@@ -706,14 +1123,6 @@
         </w:rPr>
         <w:t>{% endif %}</w:t>
       </w:r>
-      <w:r>
-        <w:rPr>
-          <w:rFonts w:ascii="Palatino Linotype" w:hAnsi="Palatino Linotype"/>
-          <w:sz w:val="20"/>
-          <w:szCs w:val="20"/>
-        </w:rPr>
-        <w:tab/>
-      </w:r>
     </w:p>
     <w:p>
       <w:pPr>
@@ -733,43 +1142,772 @@
           <w:rFonts w:ascii="Palatino Linotype" w:hAnsi="Palatino Linotype"/>
           <w:sz w:val="20"/>
           <w:szCs w:val="20"/>
+        </w:rPr>
+        <w:t xml:space="preserve">On </w:t>
+      </w:r>
+      <w:proofErr w:type="gramStart"/>
+      <w:r>
+        <w:rPr>
+          <w:rFonts w:ascii="Palatino Linotype" w:hAnsi="Palatino Linotype"/>
+          <w:sz w:val="20"/>
+          <w:szCs w:val="20"/>
+        </w:rPr>
+        <w:t xml:space="preserve">{{ </w:t>
+      </w:r>
+      <w:proofErr w:type="spellStart"/>
+      <w:r>
+        <w:rPr>
+          <w:rFonts w:ascii="Palatino Linotype" w:hAnsi="Palatino Linotype"/>
+          <w:sz w:val="20"/>
+          <w:szCs w:val="20"/>
+        </w:rPr>
+        <w:t>plea</w:t>
+      </w:r>
+      <w:proofErr w:type="gramEnd"/>
+      <w:r>
+        <w:rPr>
+          <w:rFonts w:ascii="Palatino Linotype" w:hAnsi="Palatino Linotype"/>
+          <w:sz w:val="20"/>
+          <w:szCs w:val="20"/>
+        </w:rPr>
+        <w:t>_trial_date</w:t>
+      </w:r>
+      <w:proofErr w:type="spellEnd"/>
+      <w:r>
+        <w:rPr>
+          <w:rFonts w:ascii="Palatino Linotype" w:hAnsi="Palatino Linotype"/>
+          <w:sz w:val="20"/>
+          <w:szCs w:val="20"/>
+        </w:rPr>
+        <w:t xml:space="preserve"> }}</w:t>
+      </w:r>
+      <w:r>
+        <w:rPr>
+          <w:rFonts w:ascii="Palatino Linotype" w:hAnsi="Palatino Linotype"/>
+          <w:sz w:val="20"/>
+          <w:szCs w:val="20"/>
+        </w:rPr>
+        <w:t>,</w:t>
+      </w:r>
+      <w:r>
+        <w:rPr>
+          <w:rFonts w:ascii="Palatino Linotype" w:hAnsi="Palatino Linotype"/>
+          <w:sz w:val="20"/>
+          <w:szCs w:val="20"/>
+        </w:rPr>
+        <w:t xml:space="preserve"> </w:t>
+      </w:r>
+      <w:r>
+        <w:rPr>
+          <w:rFonts w:ascii="Palatino Linotype" w:hAnsi="Palatino Linotype"/>
+          <w:sz w:val="20"/>
+          <w:szCs w:val="20"/>
+        </w:rPr>
+        <w:t>the applicant appeared in court for an oral hearing regarding the applicant’s request to seal their record of dismissal pursuant to O</w:t>
+      </w:r>
+      <w:r>
+        <w:rPr>
+          <w:rFonts w:ascii="Palatino Linotype" w:hAnsi="Palatino Linotype"/>
+          <w:sz w:val="20"/>
+          <w:szCs w:val="20"/>
+        </w:rPr>
+        <w:t>hio Revised Code</w:t>
+      </w:r>
+      <w:r>
+        <w:rPr>
+          <w:rFonts w:ascii="Palatino Linotype" w:hAnsi="Palatino Linotype"/>
+          <w:sz w:val="20"/>
+          <w:szCs w:val="20"/>
+        </w:rPr>
+        <w:t xml:space="preserve"> </w:t>
+      </w:r>
+      <w:r>
+        <w:rPr>
+          <w:rFonts w:ascii="Palatino Linotype" w:hAnsi="Palatino Linotype"/>
+          <w:sz w:val="20"/>
+          <w:szCs w:val="20"/>
+        </w:rPr>
+        <w:t>S</w:t>
+      </w:r>
+      <w:r>
+        <w:rPr>
+          <w:rFonts w:ascii="Palatino Linotype" w:hAnsi="Palatino Linotype"/>
+          <w:sz w:val="20"/>
+          <w:szCs w:val="20"/>
+        </w:rPr>
+        <w:t xml:space="preserve">ection 2953.52. </w:t>
+      </w:r>
+      <w:r>
+        <w:rPr>
+          <w:rFonts w:ascii="Palatino Linotype" w:hAnsi="Palatino Linotype"/>
+          <w:bCs/>
+          <w:sz w:val="20"/>
+          <w:szCs w:val="20"/>
+        </w:rPr>
+        <w:t xml:space="preserve">{% if </w:t>
+      </w:r>
+      <w:proofErr w:type="spellStart"/>
+      <w:r>
+        <w:rPr>
+          <w:rFonts w:ascii="Palatino Linotype" w:hAnsi="Palatino Linotype"/>
+          <w:bCs/>
+          <w:sz w:val="20"/>
+          <w:szCs w:val="20"/>
+        </w:rPr>
+        <w:t>defense_counsel_waived</w:t>
+      </w:r>
+      <w:proofErr w:type="spellEnd"/>
+      <w:r>
+        <w:rPr>
+          <w:rFonts w:ascii="Palatino Linotype" w:hAnsi="Palatino Linotype"/>
+          <w:bCs/>
+          <w:sz w:val="20"/>
+          <w:szCs w:val="20"/>
+        </w:rPr>
+        <w:t xml:space="preserve"> is false </w:t>
+      </w:r>
+      <w:proofErr w:type="gramStart"/>
+      <w:r>
+        <w:rPr>
+          <w:rFonts w:ascii="Palatino Linotype" w:hAnsi="Palatino Linotype"/>
+          <w:bCs/>
+          <w:sz w:val="20"/>
+          <w:szCs w:val="20"/>
+        </w:rPr>
+        <w:t>%}Defendant</w:t>
+      </w:r>
+      <w:proofErr w:type="gramEnd"/>
+      <w:r>
+        <w:rPr>
+          <w:rFonts w:ascii="Palatino Linotype" w:hAnsi="Palatino Linotype"/>
+          <w:bCs/>
+          <w:sz w:val="20"/>
+          <w:szCs w:val="20"/>
+        </w:rPr>
+        <w:t xml:space="preserve"> was represented by {{ </w:t>
+      </w:r>
+      <w:proofErr w:type="spellStart"/>
+      <w:r>
+        <w:rPr>
+          <w:rFonts w:ascii="Palatino Linotype" w:hAnsi="Palatino Linotype"/>
+          <w:bCs/>
+          <w:sz w:val="20"/>
+          <w:szCs w:val="20"/>
+        </w:rPr>
+        <w:t>defense_counsel</w:t>
+      </w:r>
+      <w:proofErr w:type="spellEnd"/>
+      <w:r>
+        <w:rPr>
+          <w:rFonts w:ascii="Palatino Linotype" w:hAnsi="Palatino Linotype"/>
+          <w:bCs/>
+          <w:sz w:val="20"/>
+          <w:szCs w:val="20"/>
+        </w:rPr>
+        <w:t xml:space="preserve"> }}, {{ </w:t>
+      </w:r>
+      <w:proofErr w:type="spellStart"/>
+      <w:r>
+        <w:rPr>
+          <w:rFonts w:ascii="Palatino Linotype" w:hAnsi="Palatino Linotype"/>
+          <w:bCs/>
+          <w:sz w:val="20"/>
+          <w:szCs w:val="20"/>
+        </w:rPr>
+        <w:t>defense_counsel_type</w:t>
+      </w:r>
+      <w:proofErr w:type="spellEnd"/>
+      <w:r>
+        <w:rPr>
+          <w:rFonts w:ascii="Palatino Linotype" w:hAnsi="Palatino Linotype"/>
+          <w:bCs/>
+          <w:sz w:val="20"/>
+          <w:szCs w:val="20"/>
+        </w:rPr>
+        <w:t xml:space="preserve"> }}. {% </w:t>
+      </w:r>
+      <w:proofErr w:type="spellStart"/>
+      <w:r>
+        <w:rPr>
+          <w:rFonts w:ascii="Palatino Linotype" w:hAnsi="Palatino Linotype"/>
+          <w:bCs/>
+          <w:sz w:val="20"/>
+          <w:szCs w:val="20"/>
+        </w:rPr>
+        <w:t>elif</w:t>
+      </w:r>
+      <w:proofErr w:type="spellEnd"/>
+      <w:r>
+        <w:rPr>
+          <w:rFonts w:ascii="Palatino Linotype" w:hAnsi="Palatino Linotype"/>
+          <w:bCs/>
+          <w:sz w:val="20"/>
+          <w:szCs w:val="20"/>
+        </w:rPr>
+        <w:t xml:space="preserve"> </w:t>
+      </w:r>
+      <w:proofErr w:type="spellStart"/>
+      <w:r>
+        <w:rPr>
+          <w:rFonts w:ascii="Palatino Linotype" w:hAnsi="Palatino Linotype"/>
+          <w:bCs/>
+          <w:sz w:val="20"/>
+          <w:szCs w:val="20"/>
+        </w:rPr>
+        <w:t>defense_counsel_waived</w:t>
+      </w:r>
+      <w:proofErr w:type="spellEnd"/>
+      <w:r>
+        <w:rPr>
+          <w:rFonts w:ascii="Palatino Linotype" w:hAnsi="Palatino Linotype"/>
+          <w:bCs/>
+          <w:sz w:val="20"/>
+          <w:szCs w:val="20"/>
+        </w:rPr>
+        <w:t xml:space="preserve"> is true </w:t>
+      </w:r>
+      <w:proofErr w:type="gramStart"/>
+      <w:r>
+        <w:rPr>
+          <w:rFonts w:ascii="Palatino Linotype" w:hAnsi="Palatino Linotype"/>
+          <w:bCs/>
+          <w:sz w:val="20"/>
+          <w:szCs w:val="20"/>
+        </w:rPr>
+        <w:t>%}Defendant</w:t>
+      </w:r>
+      <w:proofErr w:type="gramEnd"/>
+      <w:r>
+        <w:rPr>
+          <w:rFonts w:ascii="Palatino Linotype" w:hAnsi="Palatino Linotype"/>
+          <w:bCs/>
+          <w:sz w:val="20"/>
+          <w:szCs w:val="20"/>
+        </w:rPr>
+        <w:t xml:space="preserve"> appeared without counsel. {% endif </w:t>
+      </w:r>
+      <w:proofErr w:type="gramStart"/>
+      <w:r>
+        <w:rPr>
+          <w:rFonts w:ascii="Palatino Linotype" w:hAnsi="Palatino Linotype"/>
+          <w:bCs/>
+          <w:sz w:val="20"/>
+          <w:szCs w:val="20"/>
+        </w:rPr>
+        <w:t>%}The</w:t>
+      </w:r>
+      <w:proofErr w:type="gramEnd"/>
+      <w:r>
+        <w:rPr>
+          <w:rFonts w:ascii="Palatino Linotype" w:hAnsi="Palatino Linotype"/>
+          <w:bCs/>
+          <w:sz w:val="20"/>
+          <w:szCs w:val="20"/>
+        </w:rPr>
+        <w:t xml:space="preserve"> State of Ohio {{ </w:t>
+      </w:r>
+      <w:proofErr w:type="spellStart"/>
+      <w:r>
+        <w:rPr>
+          <w:rFonts w:ascii="Palatino Linotype" w:hAnsi="Palatino Linotype"/>
+          <w:bCs/>
+          <w:sz w:val="20"/>
+          <w:szCs w:val="20"/>
+        </w:rPr>
+        <w:t>state_response</w:t>
+      </w:r>
+      <w:proofErr w:type="spellEnd"/>
+      <w:r>
+        <w:rPr>
+          <w:rFonts w:ascii="Palatino Linotype" w:hAnsi="Palatino Linotype"/>
+          <w:bCs/>
+          <w:sz w:val="20"/>
+          <w:szCs w:val="20"/>
+        </w:rPr>
+        <w:t xml:space="preserve"> }} the </w:t>
+      </w:r>
+      <w:r>
+        <w:rPr>
+          <w:rFonts w:ascii="Palatino Linotype" w:hAnsi="Palatino Linotype"/>
+          <w:bCs/>
+          <w:sz w:val="20"/>
+          <w:szCs w:val="20"/>
+        </w:rPr>
+        <w:t>applicant’s request</w:t>
+      </w:r>
+      <w:r>
+        <w:rPr>
+          <w:rFonts w:ascii="Palatino Linotype" w:hAnsi="Palatino Linotype"/>
+          <w:bCs/>
+          <w:sz w:val="20"/>
+          <w:szCs w:val="20"/>
+        </w:rPr>
+        <w:t xml:space="preserve"> to seal.</w:t>
+      </w:r>
+    </w:p>
+    <w:p>
+      <w:pPr>
+        <w:jc w:val="both"/>
+        <w:rPr>
+          <w:rFonts w:ascii="Palatino Linotype" w:hAnsi="Palatino Linotype"/>
+          <w:sz w:val="20"/>
+          <w:szCs w:val="20"/>
+        </w:rPr>
+      </w:pPr>
+    </w:p>
+    <w:p>
+      <w:pPr>
+        <w:jc w:val="both"/>
+        <w:rPr>
+          <w:rFonts w:ascii="Palatino Linotype" w:hAnsi="Palatino Linotype"/>
+          <w:sz w:val="20"/>
+          <w:szCs w:val="20"/>
+        </w:rPr>
+      </w:pPr>
+      <w:r>
+        <w:rPr>
+          <w:rFonts w:ascii="Palatino Linotype" w:hAnsi="Palatino Linotype"/>
+          <w:sz w:val="20"/>
+          <w:szCs w:val="20"/>
+        </w:rPr>
+        <w:t>{</w:t>
+      </w:r>
+      <w:r>
+        <w:rPr>
+          <w:rFonts w:ascii="Palatino Linotype" w:hAnsi="Palatino Linotype"/>
+          <w:sz w:val="20"/>
+          <w:szCs w:val="20"/>
+        </w:rPr>
+        <w:t>%</w:t>
+      </w:r>
+      <w:r>
+        <w:rPr>
+          <w:rFonts w:ascii="Palatino Linotype" w:hAnsi="Palatino Linotype"/>
+          <w:sz w:val="20"/>
+          <w:szCs w:val="20"/>
+        </w:rPr>
+        <w:t xml:space="preserve"> if </w:t>
+      </w:r>
+      <w:proofErr w:type="spellStart"/>
+      <w:r>
+        <w:rPr>
+          <w:rFonts w:ascii="Palatino Linotype" w:hAnsi="Palatino Linotype"/>
+          <w:sz w:val="20"/>
+          <w:szCs w:val="20"/>
+        </w:rPr>
+        <w:t>seal_decision</w:t>
+      </w:r>
+      <w:proofErr w:type="spellEnd"/>
+      <w:r>
+        <w:rPr>
+          <w:rFonts w:ascii="Palatino Linotype" w:hAnsi="Palatino Linotype"/>
+          <w:sz w:val="20"/>
+          <w:szCs w:val="20"/>
+        </w:rPr>
+        <w:t xml:space="preserve"> == ‘Granted’ </w:t>
+      </w:r>
+      <w:proofErr w:type="gramStart"/>
+      <w:r>
+        <w:rPr>
+          <w:rFonts w:ascii="Palatino Linotype" w:hAnsi="Palatino Linotype"/>
+          <w:sz w:val="20"/>
+          <w:szCs w:val="20"/>
+        </w:rPr>
+        <w:t>%</w:t>
+      </w:r>
+      <w:r>
+        <w:rPr>
+          <w:rFonts w:ascii="Palatino Linotype" w:hAnsi="Palatino Linotype"/>
+          <w:sz w:val="20"/>
+          <w:szCs w:val="20"/>
+        </w:rPr>
+        <w:t>}</w:t>
+      </w:r>
+      <w:r>
+        <w:rPr>
+          <w:rFonts w:ascii="Palatino Linotype" w:hAnsi="Palatino Linotype"/>
+          <w:sz w:val="20"/>
+          <w:szCs w:val="20"/>
+        </w:rPr>
+        <w:t>There</w:t>
+      </w:r>
+      <w:proofErr w:type="gramEnd"/>
+      <w:r>
+        <w:rPr>
+          <w:rFonts w:ascii="Palatino Linotype" w:hAnsi="Palatino Linotype"/>
+          <w:sz w:val="20"/>
+          <w:szCs w:val="20"/>
+        </w:rPr>
+        <w:t xml:space="preserve"> are no pending cases or charges. The applicant’s interest in having this record sealed outweighs any legitimate interests the government may have in maintaining this record. The applicant’s request</w:t>
+      </w:r>
+      <w:r>
+        <w:rPr>
+          <w:rFonts w:ascii="Palatino Linotype" w:hAnsi="Palatino Linotype"/>
+          <w:sz w:val="20"/>
+          <w:szCs w:val="20"/>
+        </w:rPr>
+        <w:t xml:space="preserve"> to seal</w:t>
+      </w:r>
+      <w:r>
+        <w:rPr>
+          <w:rFonts w:ascii="Palatino Linotype" w:hAnsi="Palatino Linotype"/>
+          <w:sz w:val="20"/>
+          <w:szCs w:val="20"/>
+        </w:rPr>
+        <w:t xml:space="preserve"> is</w:t>
+      </w:r>
+      <w:r>
+        <w:rPr>
+          <w:rFonts w:ascii="Palatino Linotype" w:hAnsi="Palatino Linotype"/>
+          <w:sz w:val="20"/>
+          <w:szCs w:val="20"/>
+        </w:rPr>
+        <w:t xml:space="preserve"> </w:t>
+      </w:r>
+      <w:proofErr w:type="gramStart"/>
+      <w:r>
+        <w:rPr>
+          <w:rFonts w:ascii="Palatino Linotype" w:hAnsi="Palatino Linotype"/>
+          <w:sz w:val="20"/>
+          <w:szCs w:val="20"/>
+        </w:rPr>
+        <w:t xml:space="preserve">{{ </w:t>
+      </w:r>
+      <w:proofErr w:type="spellStart"/>
+      <w:r>
+        <w:rPr>
+          <w:rFonts w:ascii="Palatino Linotype" w:hAnsi="Palatino Linotype"/>
+          <w:sz w:val="20"/>
+          <w:szCs w:val="20"/>
+        </w:rPr>
+        <w:t>seal</w:t>
+      </w:r>
+      <w:proofErr w:type="gramEnd"/>
+      <w:r>
+        <w:rPr>
+          <w:rFonts w:ascii="Palatino Linotype" w:hAnsi="Palatino Linotype"/>
+          <w:sz w:val="20"/>
+          <w:szCs w:val="20"/>
+        </w:rPr>
+        <w:t>_decision</w:t>
+      </w:r>
+      <w:proofErr w:type="spellEnd"/>
+      <w:r>
+        <w:rPr>
+          <w:rFonts w:ascii="Palatino Linotype" w:hAnsi="Palatino Linotype"/>
+          <w:sz w:val="20"/>
+          <w:szCs w:val="20"/>
+        </w:rPr>
+        <w:t xml:space="preserve"> }}</w:t>
+      </w:r>
+      <w:r>
+        <w:rPr>
+          <w:rFonts w:ascii="Palatino Linotype" w:hAnsi="Palatino Linotype"/>
+          <w:sz w:val="20"/>
+          <w:szCs w:val="20"/>
+        </w:rPr>
+        <w:t>.</w:t>
+      </w:r>
+      <w:r>
+        <w:rPr>
+          <w:rFonts w:ascii="Palatino Linotype" w:hAnsi="Palatino Linotype"/>
+          <w:sz w:val="20"/>
+          <w:szCs w:val="20"/>
+        </w:rPr>
+        <w:t xml:space="preserve">{{ </w:t>
+      </w:r>
+      <w:r>
+        <w:rPr>
+          <w:rFonts w:ascii="Palatino Linotype" w:hAnsi="Palatino Linotype"/>
+          <w:sz w:val="20"/>
+          <w:szCs w:val="20"/>
+        </w:rPr>
+        <w:t>‘</w:t>
+      </w:r>
+      <w:r>
+        <w:rPr>
+          <w:rFonts w:ascii="Palatino Linotype" w:hAnsi="Palatino Linotype"/>
+          <w:sz w:val="20"/>
+          <w:szCs w:val="20"/>
+        </w:rPr>
+        <w:t>\n</w:t>
+      </w:r>
+      <w:r>
+        <w:rPr>
+          <w:rFonts w:ascii="Palatino Linotype" w:hAnsi="Palatino Linotype"/>
+          <w:sz w:val="20"/>
+          <w:szCs w:val="20"/>
+        </w:rPr>
+        <w:t>\n’ }}</w:t>
+      </w:r>
+      <w:r>
+        <w:rPr>
+          <w:rFonts w:ascii="Palatino Linotype" w:hAnsi="Palatino Linotype"/>
+          <w:sz w:val="20"/>
+          <w:szCs w:val="20"/>
+        </w:rPr>
+        <w:t>The Clerk is directed to send copies of this entry to all agencies listed below, by certified mail return receipt required.</w:t>
+      </w:r>
+      <w:r>
+        <w:rPr>
+          <w:rFonts w:ascii="Palatino Linotype" w:hAnsi="Palatino Linotype"/>
+          <w:sz w:val="20"/>
+          <w:szCs w:val="20"/>
+        </w:rPr>
+        <w:t xml:space="preserve"> </w:t>
+      </w:r>
+      <w:r>
+        <w:rPr>
+          <w:rFonts w:ascii="Palatino Linotype" w:hAnsi="Palatino Linotype"/>
+          <w:sz w:val="20"/>
+          <w:szCs w:val="20"/>
+        </w:rPr>
+        <w:t>{</w:t>
+      </w:r>
+      <w:r>
+        <w:rPr>
+          <w:rFonts w:ascii="Palatino Linotype" w:hAnsi="Palatino Linotype"/>
+          <w:sz w:val="20"/>
+          <w:szCs w:val="20"/>
+        </w:rPr>
+        <w:t>%</w:t>
+      </w:r>
+      <w:r>
+        <w:rPr>
+          <w:rFonts w:ascii="Palatino Linotype" w:hAnsi="Palatino Linotype"/>
+          <w:sz w:val="20"/>
+          <w:szCs w:val="20"/>
+        </w:rPr>
+        <w:t xml:space="preserve"> </w:t>
+      </w:r>
+      <w:proofErr w:type="spellStart"/>
+      <w:r>
+        <w:rPr>
+          <w:rFonts w:ascii="Palatino Linotype" w:hAnsi="Palatino Linotype"/>
+          <w:sz w:val="20"/>
+          <w:szCs w:val="20"/>
+        </w:rPr>
+        <w:t>elif</w:t>
+      </w:r>
+      <w:proofErr w:type="spellEnd"/>
+      <w:r>
+        <w:rPr>
+          <w:rFonts w:ascii="Palatino Linotype" w:hAnsi="Palatino Linotype"/>
+          <w:sz w:val="20"/>
+          <w:szCs w:val="20"/>
+        </w:rPr>
+        <w:t xml:space="preserve"> </w:t>
+      </w:r>
+      <w:proofErr w:type="spellStart"/>
+      <w:r>
+        <w:rPr>
+          <w:rFonts w:ascii="Palatino Linotype" w:hAnsi="Palatino Linotype"/>
+          <w:sz w:val="20"/>
+          <w:szCs w:val="20"/>
+        </w:rPr>
+        <w:t>seal_decision</w:t>
+      </w:r>
+      <w:proofErr w:type="spellEnd"/>
+      <w:r>
+        <w:rPr>
+          <w:rFonts w:ascii="Palatino Linotype" w:hAnsi="Palatino Linotype"/>
+          <w:sz w:val="20"/>
+          <w:szCs w:val="20"/>
+        </w:rPr>
+        <w:t xml:space="preserve"> == ‘Denied - ineligible’ </w:t>
+      </w:r>
+      <w:proofErr w:type="gramStart"/>
+      <w:r>
+        <w:rPr>
+          <w:rFonts w:ascii="Palatino Linotype" w:hAnsi="Palatino Linotype"/>
+          <w:sz w:val="20"/>
+          <w:szCs w:val="20"/>
+        </w:rPr>
+        <w:t>%</w:t>
+      </w:r>
+      <w:r>
+        <w:rPr>
+          <w:rFonts w:ascii="Palatino Linotype" w:hAnsi="Palatino Linotype"/>
+          <w:sz w:val="20"/>
+          <w:szCs w:val="20"/>
+        </w:rPr>
+        <w:t>}One</w:t>
+      </w:r>
+      <w:proofErr w:type="gramEnd"/>
+      <w:r>
+        <w:rPr>
+          <w:rFonts w:ascii="Palatino Linotype" w:hAnsi="Palatino Linotype"/>
+          <w:sz w:val="20"/>
+          <w:szCs w:val="20"/>
+        </w:rPr>
+        <w:t xml:space="preserve"> or more of the offenses that applicant was convicted of are ineligible for sealing pursuant to Ohio Revised </w:t>
+      </w:r>
+      <w:r>
+        <w:rPr>
+          <w:rFonts w:ascii="Palatino Linotype" w:hAnsi="Palatino Linotype"/>
+          <w:sz w:val="20"/>
+          <w:szCs w:val="20"/>
+        </w:rPr>
+        <w:t>C</w:t>
+      </w:r>
+      <w:r>
+        <w:rPr>
+          <w:rFonts w:ascii="Palatino Linotype" w:hAnsi="Palatino Linotype"/>
+          <w:sz w:val="20"/>
+          <w:szCs w:val="20"/>
+        </w:rPr>
+        <w:t xml:space="preserve">ode. Therefore, the request to seal is </w:t>
+      </w:r>
+      <w:proofErr w:type="gramStart"/>
+      <w:r>
+        <w:rPr>
+          <w:rFonts w:ascii="Palatino Linotype" w:hAnsi="Palatino Linotype"/>
+          <w:sz w:val="20"/>
+          <w:szCs w:val="20"/>
+        </w:rPr>
+        <w:t>Denied.</w:t>
+      </w:r>
+      <w:r>
+        <w:rPr>
+          <w:rFonts w:ascii="Palatino Linotype" w:hAnsi="Palatino Linotype"/>
+          <w:sz w:val="20"/>
+          <w:szCs w:val="20"/>
+        </w:rPr>
+        <w:t>{</w:t>
+      </w:r>
+      <w:proofErr w:type="gramEnd"/>
+      <w:r>
+        <w:rPr>
+          <w:rFonts w:ascii="Palatino Linotype" w:hAnsi="Palatino Linotype"/>
+          <w:sz w:val="20"/>
+          <w:szCs w:val="20"/>
+        </w:rPr>
+        <w:t xml:space="preserve">% </w:t>
+      </w:r>
+      <w:proofErr w:type="spellStart"/>
+      <w:r>
+        <w:rPr>
+          <w:rFonts w:ascii="Palatino Linotype" w:hAnsi="Palatino Linotype"/>
+          <w:sz w:val="20"/>
+          <w:szCs w:val="20"/>
+        </w:rPr>
+        <w:t>elif</w:t>
+      </w:r>
+      <w:proofErr w:type="spellEnd"/>
+      <w:r>
+        <w:rPr>
+          <w:rFonts w:ascii="Palatino Linotype" w:hAnsi="Palatino Linotype"/>
+          <w:sz w:val="20"/>
+          <w:szCs w:val="20"/>
+        </w:rPr>
+        <w:t xml:space="preserve"> </w:t>
+      </w:r>
+      <w:proofErr w:type="spellStart"/>
+      <w:r>
+        <w:rPr>
+          <w:rFonts w:ascii="Palatino Linotype" w:hAnsi="Palatino Linotype"/>
+          <w:sz w:val="20"/>
+          <w:szCs w:val="20"/>
+        </w:rPr>
+        <w:t>seal_decision</w:t>
+      </w:r>
+      <w:proofErr w:type="spellEnd"/>
+      <w:r>
+        <w:rPr>
+          <w:rFonts w:ascii="Palatino Linotype" w:hAnsi="Palatino Linotype"/>
+          <w:sz w:val="20"/>
+          <w:szCs w:val="20"/>
+        </w:rPr>
+        <w:t xml:space="preserve"> == ‘Denied </w:t>
+      </w:r>
+      <w:r>
+        <w:rPr>
+          <w:rFonts w:ascii="Palatino Linotype" w:hAnsi="Palatino Linotype"/>
+          <w:sz w:val="20"/>
+          <w:szCs w:val="20"/>
+        </w:rPr>
+        <w:t xml:space="preserve">- </w:t>
+      </w:r>
+      <w:r>
+        <w:rPr>
+          <w:rFonts w:ascii="Palatino Linotype" w:hAnsi="Palatino Linotype"/>
+          <w:sz w:val="20"/>
+          <w:szCs w:val="20"/>
+        </w:rPr>
+        <w:t xml:space="preserve">with reason’ %}The applicant’s request to seal is Denied for the following reasons: </w:t>
+      </w:r>
+      <w:r>
+        <w:rPr>
+          <w:rFonts w:ascii="Palatino Linotype" w:hAnsi="Palatino Linotype"/>
+          <w:bCs/>
+          <w:sz w:val="20"/>
+          <w:szCs w:val="20"/>
+        </w:rPr>
+        <w:t xml:space="preserve">{{ </w:t>
+      </w:r>
+      <w:proofErr w:type="spellStart"/>
+      <w:r>
+        <w:rPr>
+          <w:rFonts w:ascii="Palatino Linotype" w:hAnsi="Palatino Linotype"/>
+          <w:bCs/>
+          <w:sz w:val="20"/>
+          <w:szCs w:val="20"/>
+        </w:rPr>
+        <w:t>entry_content_text</w:t>
+      </w:r>
+      <w:proofErr w:type="spellEnd"/>
+      <w:r>
+        <w:rPr>
+          <w:rFonts w:ascii="Palatino Linotype" w:hAnsi="Palatino Linotype"/>
+          <w:bCs/>
+          <w:sz w:val="20"/>
+          <w:szCs w:val="20"/>
+        </w:rPr>
+        <w:t xml:space="preserve"> }}</w:t>
+      </w:r>
+      <w:r>
+        <w:rPr>
+          <w:rFonts w:ascii="Palatino Linotype" w:hAnsi="Palatino Linotype"/>
+          <w:bCs/>
+          <w:sz w:val="20"/>
+          <w:szCs w:val="20"/>
+        </w:rPr>
+        <w:t>. {% endif %}</w:t>
+      </w:r>
+      <w:r>
+        <w:rPr>
+          <w:rFonts w:ascii="Palatino Linotype" w:hAnsi="Palatino Linotype"/>
+          <w:sz w:val="20"/>
+          <w:szCs w:val="20"/>
+        </w:rPr>
+        <w:tab/>
+      </w:r>
+      <w:r>
+        <w:rPr>
+          <w:rFonts w:ascii="Palatino Linotype" w:hAnsi="Palatino Linotype"/>
+          <w:sz w:val="20"/>
+          <w:szCs w:val="20"/>
           <w:lang w:val="en-CA"/>
         </w:rPr>
-        <w:t>Defendant appeared in Court</w:t>
-      </w:r>
-      <w:r>
-        <w:rPr>
-          <w:rFonts w:ascii="Palatino Linotype" w:hAnsi="Palatino Linotype"/>
-          <w:sz w:val="20"/>
-          <w:szCs w:val="20"/>
-        </w:rPr>
-        <w:t xml:space="preserve"> on </w:t>
-      </w:r>
-      <w:proofErr w:type="gramStart"/>
-      <w:r>
-        <w:rPr>
-          <w:rFonts w:ascii="Palatino Linotype" w:hAnsi="Palatino Linotype"/>
-          <w:sz w:val="20"/>
-          <w:szCs w:val="20"/>
-        </w:rPr>
-        <w:t>{{ plea</w:t>
-      </w:r>
-      <w:proofErr w:type="gramEnd"/>
-      <w:r>
-        <w:rPr>
-          <w:rFonts w:ascii="Palatino Linotype" w:hAnsi="Palatino Linotype"/>
-          <w:sz w:val="20"/>
-          <w:szCs w:val="20"/>
-        </w:rPr>
-        <w:t>_trial_date }}, for</w:t>
-      </w:r>
-      <w:r>
-        <w:rPr>
-          <w:rFonts w:ascii="Palatino Linotype" w:hAnsi="Palatino Linotype"/>
-          <w:sz w:val="20"/>
-          <w:szCs w:val="20"/>
-        </w:rPr>
-        <w:t xml:space="preserve"> a</w:t>
+        <w:fldChar w:fldCharType="begin"/>
+      </w:r>
+      <w:r>
+        <w:rPr>
+          <w:rFonts w:ascii="Palatino Linotype" w:hAnsi="Palatino Linotype"/>
+          <w:sz w:val="20"/>
+          <w:szCs w:val="20"/>
+          <w:lang w:val="en-CA"/>
+        </w:rPr>
+        <w:instrText xml:space="preserve"> SEQ CHAPTER \h \r 1</w:instrText>
+      </w:r>
+      <w:r>
+        <w:rPr>
+          <w:rFonts w:ascii="Palatino Linotype" w:hAnsi="Palatino Linotype"/>
+          <w:sz w:val="20"/>
+          <w:szCs w:val="20"/>
+          <w:lang w:val="en-CA"/>
+        </w:rPr>
+        <w:fldChar w:fldCharType="end"/>
       </w:r>
       <w:r>
         <w:rPr>
@@ -778,52 +1916,6 @@
           <w:szCs w:val="20"/>
         </w:rPr>
         <w:t xml:space="preserve"> </w:t>
-      </w:r>
-      <w:r>
-        <w:rPr>
-          <w:rFonts w:ascii="Palatino Linotype" w:hAnsi="Palatino Linotype"/>
-          <w:sz w:val="20"/>
-          <w:szCs w:val="20"/>
-        </w:rPr>
-        <w:t xml:space="preserve">motion to seal the above-captioned cases. </w:t>
-      </w:r>
-      <w:r>
-        <w:rPr>
-          <w:rFonts w:ascii="Palatino Linotype" w:hAnsi="Palatino Linotype"/>
-          <w:bCs/>
-          <w:sz w:val="20"/>
-          <w:szCs w:val="20"/>
-        </w:rPr>
-        <w:t xml:space="preserve">{% if defense_counsel_waived is false %}Defendant was represented by {{ defense_counsel }}, {{ defense_counsel_type }}. {% elif defense_counsel_waived is true </w:t>
-      </w:r>
-      <w:proofErr w:type="gramStart"/>
-      <w:r>
-        <w:rPr>
-          <w:rFonts w:ascii="Palatino Linotype" w:hAnsi="Palatino Linotype"/>
-          <w:bCs/>
-          <w:sz w:val="20"/>
-          <w:szCs w:val="20"/>
-        </w:rPr>
-        <w:t>%}Defendant</w:t>
-      </w:r>
-      <w:proofErr w:type="gramEnd"/>
-      <w:r>
-        <w:rPr>
-          <w:rFonts w:ascii="Palatino Linotype" w:hAnsi="Palatino Linotype"/>
-          <w:bCs/>
-          <w:sz w:val="20"/>
-          <w:szCs w:val="20"/>
-        </w:rPr>
-        <w:t xml:space="preserve"> appeared without counsel. {% endif %}</w:t>
-      </w:r>
-      <w:r>
-        <w:rPr>
-          <w:rFonts w:ascii="Palatino Linotype" w:hAnsi="Palatino Linotype"/>
-          <w:bCs/>
-          <w:sz w:val="20"/>
-          <w:szCs w:val="20"/>
-        </w:rPr>
-        <w:t xml:space="preserve"> The State of Ohio {{ state_response }} the motion to seal.</w:t>
       </w:r>
     </w:p>
     <w:p>
@@ -831,202 +1923,13 @@
         <w:tabs>
           <w:tab w:val="center" w:pos="4680"/>
         </w:tabs>
-        <w:jc w:val="both"/>
-        <w:rPr>
-          <w:rFonts w:ascii="Palatino Linotype" w:hAnsi="Palatino Linotype"/>
-          <w:sz w:val="20"/>
-          <w:szCs w:val="20"/>
-        </w:rPr>
-      </w:pPr>
-      <w:r>
-        <w:rPr>
-          <w:rFonts w:ascii="Palatino Linotype" w:hAnsi="Palatino Linotype"/>
-          <w:sz w:val="20"/>
-          <w:szCs w:val="20"/>
-        </w:rPr>
-        <w:tab/>
-      </w:r>
-    </w:p>
-    <w:p>
-      <w:pPr>
-        <w:tabs>
-          <w:tab w:val="center" w:pos="4680"/>
-        </w:tabs>
-        <w:jc w:val="both"/>
-        <w:rPr>
-          <w:rFonts w:ascii="Palatino Linotype" w:hAnsi="Palatino Linotype"/>
-          <w:bCs/>
-          <w:sz w:val="20"/>
-          <w:szCs w:val="20"/>
-        </w:rPr>
-      </w:pPr>
-      <w:r>
-        <w:rPr>
-          <w:rFonts w:ascii="Palatino Linotype" w:hAnsi="Palatino Linotype"/>
-          <w:bCs/>
-          <w:sz w:val="20"/>
-          <w:szCs w:val="20"/>
-        </w:rPr>
-        <w:t>The Defendant’s motion to seal is {{ seal_decision }}.</w:t>
-      </w:r>
-    </w:p>
-    <w:p>
-      <w:pPr>
-        <w:tabs>
-          <w:tab w:val="center" w:pos="4680"/>
-        </w:tabs>
-        <w:jc w:val="both"/>
-        <w:rPr>
-          <w:rFonts w:ascii="Palatino Linotype" w:hAnsi="Palatino Linotype"/>
-          <w:bCs/>
-          <w:sz w:val="20"/>
-          <w:szCs w:val="20"/>
-        </w:rPr>
-      </w:pPr>
-    </w:p>
-    <w:p>
-      <w:pPr>
-        <w:tabs>
-          <w:tab w:val="center" w:pos="4680"/>
-        </w:tabs>
-        <w:jc w:val="both"/>
-        <w:rPr>
-          <w:rFonts w:ascii="Palatino Linotype" w:hAnsi="Palatino Linotype"/>
-          <w:sz w:val="20"/>
-          <w:szCs w:val="20"/>
-        </w:rPr>
-      </w:pPr>
-      <w:proofErr w:type="gramStart"/>
-      <w:r>
-        <w:rPr>
-          <w:rFonts w:ascii="Palatino Linotype" w:hAnsi="Palatino Linotype"/>
-          <w:bCs/>
-          <w:sz w:val="20"/>
-          <w:szCs w:val="20"/>
-        </w:rPr>
-        <w:t>{{ entry</w:t>
-      </w:r>
-      <w:proofErr w:type="gramEnd"/>
-      <w:r>
-        <w:rPr>
-          <w:rFonts w:ascii="Palatino Linotype" w:hAnsi="Palatino Linotype"/>
-          <w:bCs/>
-          <w:sz w:val="20"/>
-          <w:szCs w:val="20"/>
-        </w:rPr>
-        <w:t>_content_text }}</w:t>
-      </w:r>
-      <w:r>
-        <w:rPr>
-          <w:rFonts w:ascii="Palatino Linotype" w:hAnsi="Palatino Linotype"/>
-          <w:sz w:val="20"/>
-          <w:szCs w:val="20"/>
-        </w:rPr>
-        <w:tab/>
-      </w:r>
-      <w:r>
         <w:rPr>
           <w:rFonts w:ascii="Palatino Linotype" w:hAnsi="Palatino Linotype"/>
           <w:sz w:val="20"/>
           <w:szCs w:val="20"/>
           <w:lang w:val="en-CA"/>
         </w:rPr>
-        <w:fldChar w:fldCharType="begin"/>
-      </w:r>
-      <w:r>
-        <w:rPr>
-          <w:rFonts w:ascii="Palatino Linotype" w:hAnsi="Palatino Linotype"/>
-          <w:sz w:val="20"/>
-          <w:szCs w:val="20"/>
-          <w:lang w:val="en-CA"/>
-        </w:rPr>
-        <w:instrText xml:space="preserve"> SEQ CHAPTER \h \r 1</w:instrText>
-      </w:r>
-      <w:r>
-        <w:rPr>
-          <w:rFonts w:ascii="Palatino Linotype" w:hAnsi="Palatino Linotype"/>
-          <w:sz w:val="20"/>
-          <w:szCs w:val="20"/>
-          <w:lang w:val="en-CA"/>
-        </w:rPr>
-        <w:fldChar w:fldCharType="end"/>
-      </w:r>
-      <w:r>
-        <w:rPr>
-          <w:rFonts w:ascii="Palatino Linotype" w:hAnsi="Palatino Linotype"/>
-          <w:sz w:val="20"/>
-          <w:szCs w:val="20"/>
-        </w:rPr>
-        <w:t xml:space="preserve"> </w:t>
-      </w:r>
-    </w:p>
-    <w:p>
-      <w:pPr>
-        <w:tabs>
-          <w:tab w:val="center" w:pos="4680"/>
-        </w:tabs>
-        <w:rPr>
-          <w:rFonts w:ascii="Palatino Linotype" w:hAnsi="Palatino Linotype"/>
-          <w:sz w:val="20"/>
-          <w:szCs w:val="20"/>
-        </w:rPr>
-      </w:pPr>
-      <w:r>
-        <w:rPr>
-          <w:rFonts w:ascii="Palatino Linotype" w:hAnsi="Palatino Linotype"/>
-          <w:sz w:val="20"/>
-          <w:szCs w:val="20"/>
-        </w:rPr>
-        <w:t xml:space="preserve">     </w:t>
-      </w:r>
-    </w:p>
-    <w:p>
-      <w:pPr>
-        <w:tabs>
-          <w:tab w:val="center" w:pos="4680"/>
-        </w:tabs>
-        <w:jc w:val="both"/>
-        <w:rPr>
-          <w:rFonts w:ascii="Palatino Linotype" w:hAnsi="Palatino Linotype"/>
-          <w:sz w:val="20"/>
-          <w:szCs w:val="20"/>
-        </w:rPr>
-      </w:pPr>
-      <w:r>
-        <w:rPr>
-          <w:rFonts w:ascii="Palatino Linotype" w:hAnsi="Palatino Linotype"/>
-          <w:sz w:val="20"/>
-          <w:szCs w:val="20"/>
-          <w:lang w:val="en-CA"/>
-        </w:rPr>
-        <w:fldChar w:fldCharType="begin"/>
-      </w:r>
-      <w:r>
-        <w:rPr>
-          <w:rFonts w:ascii="Palatino Linotype" w:hAnsi="Palatino Linotype"/>
-          <w:sz w:val="20"/>
-          <w:szCs w:val="20"/>
-          <w:lang w:val="en-CA"/>
-        </w:rPr>
-        <w:instrText xml:space="preserve"> SEQ CHAPTER \h \r 1</w:instrText>
-      </w:r>
-      <w:r>
-        <w:rPr>
-          <w:rFonts w:ascii="Palatino Linotype" w:hAnsi="Palatino Linotype"/>
-          <w:sz w:val="20"/>
-          <w:szCs w:val="20"/>
-          <w:lang w:val="en-CA"/>
-        </w:rPr>
-        <w:fldChar w:fldCharType="end"/>
-      </w:r>
-      <w:r>
-        <w:rPr>
-          <w:rFonts w:ascii="Palatino Linotype" w:hAnsi="Palatino Linotype"/>
-          <w:sz w:val="20"/>
-          <w:szCs w:val="20"/>
-        </w:rPr>
-        <w:t xml:space="preserve"> </w:t>
-      </w:r>
+      </w:pPr>
     </w:p>
     <w:p>
       <w:pPr>
@@ -1181,7 +2084,16 @@
           <w:sz w:val="20"/>
           <w:szCs w:val="20"/>
         </w:rPr>
-        <w:t>{{ judicial</w:t>
+        <w:t xml:space="preserve">{{ </w:t>
+      </w:r>
+      <w:proofErr w:type="spellStart"/>
+      <w:r>
+        <w:rPr>
+          <w:rFonts w:ascii="Palatino Linotype" w:hAnsi="Palatino Linotype"/>
+          <w:sz w:val="20"/>
+          <w:szCs w:val="20"/>
+        </w:rPr>
+        <w:t>judicial</w:t>
       </w:r>
       <w:proofErr w:type="gramEnd"/>
       <w:r>
@@ -1198,15 +2110,33 @@
           <w:sz w:val="20"/>
           <w:szCs w:val="20"/>
         </w:rPr>
-        <w:t xml:space="preserve">type }} </w:t>
-      </w:r>
-      <w:r>
-        <w:rPr>
-          <w:rFonts w:ascii="Palatino Linotype" w:hAnsi="Palatino Linotype"/>
-          <w:sz w:val="20"/>
-          <w:szCs w:val="20"/>
-        </w:rPr>
-        <w:t>{{ judicial_officer</w:t>
+        <w:t>type</w:t>
+      </w:r>
+      <w:proofErr w:type="spellEnd"/>
+      <w:r>
+        <w:rPr>
+          <w:rFonts w:ascii="Palatino Linotype" w:hAnsi="Palatino Linotype"/>
+          <w:sz w:val="20"/>
+          <w:szCs w:val="20"/>
+        </w:rPr>
+        <w:t xml:space="preserve"> }} </w:t>
+      </w:r>
+      <w:r>
+        <w:rPr>
+          <w:rFonts w:ascii="Palatino Linotype" w:hAnsi="Palatino Linotype"/>
+          <w:sz w:val="20"/>
+          <w:szCs w:val="20"/>
+        </w:rPr>
+        <w:t xml:space="preserve">{{ </w:t>
+      </w:r>
+      <w:proofErr w:type="spellStart"/>
+      <w:r>
+        <w:rPr>
+          <w:rFonts w:ascii="Palatino Linotype" w:hAnsi="Palatino Linotype"/>
+          <w:sz w:val="20"/>
+          <w:szCs w:val="20"/>
+        </w:rPr>
+        <w:t>judicial_officer</w:t>
       </w:r>
       <w:r>
         <w:rPr>
@@ -1216,6 +2146,7 @@
         </w:rPr>
         <w:t>.first_name</w:t>
       </w:r>
+      <w:proofErr w:type="spellEnd"/>
       <w:r>
         <w:rPr>
           <w:rFonts w:ascii="Palatino Linotype" w:hAnsi="Palatino Linotype"/>
@@ -1238,7 +2169,25 @@
           <w:sz w:val="20"/>
           <w:szCs w:val="20"/>
         </w:rPr>
-        <w:t>{{ judicial_officer.last_name }}</w:t>
+        <w:t xml:space="preserve">{{ </w:t>
+      </w:r>
+      <w:proofErr w:type="spellStart"/>
+      <w:r>
+        <w:rPr>
+          <w:rFonts w:ascii="Palatino Linotype" w:hAnsi="Palatino Linotype"/>
+          <w:sz w:val="20"/>
+          <w:szCs w:val="20"/>
+        </w:rPr>
+        <w:t>judicial_officer.last_name</w:t>
+      </w:r>
+      <w:proofErr w:type="spellEnd"/>
+      <w:r>
+        <w:rPr>
+          <w:rFonts w:ascii="Palatino Linotype" w:hAnsi="Palatino Linotype"/>
+          <w:sz w:val="20"/>
+          <w:szCs w:val="20"/>
+        </w:rPr>
+        <w:t xml:space="preserve"> }}</w:t>
       </w:r>
     </w:p>
     <w:p>
@@ -1301,7 +2250,18 @@
           <w:sz w:val="20"/>
           <w:szCs w:val="20"/>
         </w:rPr>
-        <w:t>% if judicial_</w:t>
+        <w:t xml:space="preserve">% if </w:t>
+      </w:r>
+      <w:proofErr w:type="spellStart"/>
+      <w:r>
+        <w:rPr>
+          <w:rFonts w:ascii="Palatino Linotype" w:hAnsi="Palatino Linotype"/>
+          <w:bCs/>
+          <w:color w:val="FF0000"/>
+          <w:sz w:val="20"/>
+          <w:szCs w:val="20"/>
+        </w:rPr>
+        <w:t>judicial_</w:t>
       </w:r>
       <w:proofErr w:type="gramStart"/>
       <w:r>
@@ -1343,7 +2303,18 @@
           <w:sz w:val="20"/>
           <w:szCs w:val="20"/>
         </w:rPr>
-        <w:t>_type  ==  ‘Magistrate’ %}</w:t>
+        <w:t>_type</w:t>
+      </w:r>
+      <w:proofErr w:type="spellEnd"/>
+      <w:r>
+        <w:rPr>
+          <w:rFonts w:ascii="Palatino Linotype" w:hAnsi="Palatino Linotype"/>
+          <w:bCs/>
+          <w:color w:val="FF0000"/>
+          <w:sz w:val="20"/>
+          <w:szCs w:val="20"/>
+        </w:rPr>
+        <w:t xml:space="preserve">  ==  ‘Magistrate’ %}</w:t>
       </w:r>
     </w:p>
     <w:p>
@@ -1512,16 +2483,52 @@
           <w:sz w:val="16"/>
           <w:szCs w:val="16"/>
         </w:rPr>
-        <w:t>{{ defendant</w:t>
-      </w:r>
-      <w:proofErr w:type="gramEnd"/>
+        <w:t xml:space="preserve">{{ </w:t>
+      </w:r>
+      <w:proofErr w:type="spellStart"/>
       <w:r>
         <w:rPr>
           <w:rFonts w:ascii="Palatino Linotype" w:hAnsi="Palatino Linotype"/>
           <w:sz w:val="16"/>
           <w:szCs w:val="16"/>
         </w:rPr>
-        <w:t>.first_name }} {{ defendant.last_name}}: PS     OM     EM; Community Control: PS    EM; County Jail: PS   EM;</w:t>
+        <w:t>defendant</w:t>
+      </w:r>
+      <w:proofErr w:type="gramEnd"/>
+      <w:r>
+        <w:rPr>
+          <w:rFonts w:ascii="Palatino Linotype" w:hAnsi="Palatino Linotype"/>
+          <w:sz w:val="16"/>
+          <w:szCs w:val="16"/>
+        </w:rPr>
+        <w:t>.first_name</w:t>
+      </w:r>
+      <w:proofErr w:type="spellEnd"/>
+      <w:r>
+        <w:rPr>
+          <w:rFonts w:ascii="Palatino Linotype" w:hAnsi="Palatino Linotype"/>
+          <w:sz w:val="16"/>
+          <w:szCs w:val="16"/>
+        </w:rPr>
+        <w:t xml:space="preserve"> }} {{ </w:t>
+      </w:r>
+      <w:proofErr w:type="spellStart"/>
+      <w:r>
+        <w:rPr>
+          <w:rFonts w:ascii="Palatino Linotype" w:hAnsi="Palatino Linotype"/>
+          <w:sz w:val="16"/>
+          <w:szCs w:val="16"/>
+        </w:rPr>
+        <w:t>defendant.last_name</w:t>
+      </w:r>
+      <w:proofErr w:type="spellEnd"/>
+      <w:r>
+        <w:rPr>
+          <w:rFonts w:ascii="Palatino Linotype" w:hAnsi="Palatino Linotype"/>
+          <w:sz w:val="16"/>
+          <w:szCs w:val="16"/>
+        </w:rPr>
+        <w:t>}}: PS     OM     EM; Community Control: PS    EM; County Jail: PS   EM;</w:t>
       </w:r>
       <w:r>
         <w:rPr>
@@ -1731,9 +2738,9 @@
         <w:sz w:val="20"/>
         <w:szCs w:val="20"/>
       </w:rPr>
-      <w:t>% if judicial_</w:t>
+      <w:t xml:space="preserve">% if </w:t>
     </w:r>
-    <w:proofErr w:type="gramStart"/>
+    <w:proofErr w:type="spellStart"/>
     <w:r>
       <w:rPr>
         <w:rFonts w:ascii="Palatino Linotype" w:hAnsi="Palatino Linotype"/>
@@ -1741,6 +2748,16 @@
         <w:sz w:val="20"/>
         <w:szCs w:val="20"/>
       </w:rPr>
+      <w:t>judicial_</w:t>
+    </w:r>
+    <w:proofErr w:type="gramStart"/>
+    <w:r>
+      <w:rPr>
+        <w:rFonts w:ascii="Palatino Linotype" w:hAnsi="Palatino Linotype"/>
+        <w:bCs/>
+        <w:sz w:val="20"/>
+        <w:szCs w:val="20"/>
+      </w:rPr>
       <w:t>officer.officer</w:t>
     </w:r>
     <w:proofErr w:type="gramEnd"/>
@@ -1751,7 +2768,17 @@
         <w:sz w:val="20"/>
         <w:szCs w:val="20"/>
       </w:rPr>
-      <w:t xml:space="preserve">_type  ==  ‘Magistrate’ %}Magistrate Decision </w:t>
+      <w:t>_type</w:t>
+    </w:r>
+    <w:proofErr w:type="spellEnd"/>
+    <w:r>
+      <w:rPr>
+        <w:rFonts w:ascii="Palatino Linotype" w:hAnsi="Palatino Linotype"/>
+        <w:bCs/>
+        <w:sz w:val="20"/>
+        <w:szCs w:val="20"/>
+      </w:rPr>
+      <w:t xml:space="preserve">  ==  ‘Magistrate’ %}Magistrate Decision </w:t>
     </w:r>
     <w:r>
       <w:rPr>
@@ -1759,7 +2786,77 @@
         <w:sz w:val="20"/>
         <w:szCs w:val="20"/>
       </w:rPr>
-      <w:t xml:space="preserve">{% elif judicial_officer.officer_type == ‘Judge’ %}Entry{% endif %} {{ case_number </w:t>
+      <w:t xml:space="preserve">{% </w:t>
+    </w:r>
+    <w:proofErr w:type="spellStart"/>
+    <w:r>
+      <w:rPr>
+        <w:rFonts w:ascii="Palatino Linotype" w:hAnsi="Palatino Linotype"/>
+        <w:sz w:val="20"/>
+        <w:szCs w:val="20"/>
+      </w:rPr>
+      <w:t>elif</w:t>
+    </w:r>
+    <w:proofErr w:type="spellEnd"/>
+    <w:r>
+      <w:rPr>
+        <w:rFonts w:ascii="Palatino Linotype" w:hAnsi="Palatino Linotype"/>
+        <w:sz w:val="20"/>
+        <w:szCs w:val="20"/>
+      </w:rPr>
+      <w:t xml:space="preserve"> </w:t>
+    </w:r>
+    <w:proofErr w:type="spellStart"/>
+    <w:r>
+      <w:rPr>
+        <w:rFonts w:ascii="Palatino Linotype" w:hAnsi="Palatino Linotype"/>
+        <w:sz w:val="20"/>
+        <w:szCs w:val="20"/>
+      </w:rPr>
+      <w:t>judicial_officer.officer_type</w:t>
+    </w:r>
+    <w:proofErr w:type="spellEnd"/>
+    <w:r>
+      <w:rPr>
+        <w:rFonts w:ascii="Palatino Linotype" w:hAnsi="Palatino Linotype"/>
+        <w:sz w:val="20"/>
+        <w:szCs w:val="20"/>
+      </w:rPr>
+      <w:t xml:space="preserve"> == ‘Judge’ %}</w:t>
+    </w:r>
+    <w:r>
+      <w:rPr>
+        <w:rFonts w:ascii="Palatino Linotype" w:hAnsi="Palatino Linotype"/>
+        <w:sz w:val="20"/>
+        <w:szCs w:val="20"/>
+      </w:rPr>
+      <w:t xml:space="preserve">Sealing </w:t>
+    </w:r>
+    <w:r>
+      <w:rPr>
+        <w:rFonts w:ascii="Palatino Linotype" w:hAnsi="Palatino Linotype"/>
+        <w:sz w:val="20"/>
+        <w:szCs w:val="20"/>
+      </w:rPr>
+      <w:t xml:space="preserve">Entry{% endif %} {{ </w:t>
+    </w:r>
+    <w:proofErr w:type="spellStart"/>
+    <w:r>
+      <w:rPr>
+        <w:rFonts w:ascii="Palatino Linotype" w:hAnsi="Palatino Linotype"/>
+        <w:sz w:val="20"/>
+        <w:szCs w:val="20"/>
+      </w:rPr>
+      <w:t>case_number</w:t>
+    </w:r>
+    <w:proofErr w:type="spellEnd"/>
+    <w:r>
+      <w:rPr>
+        <w:rFonts w:ascii="Palatino Linotype" w:hAnsi="Palatino Linotype"/>
+        <w:sz w:val="20"/>
+        <w:szCs w:val="20"/>
+      </w:rPr>
+      <w:t xml:space="preserve"> </w:t>
     </w:r>
     <w:r>
       <w:rPr>

</xml_diff>

<commit_message>
Added additional sealing options and updated template and model.
</commit_message>
<xml_diff>
--- a/resources/Templates/Criminal_Sealing_Entry_Template.docx
+++ b/resources/Templates/Criminal_Sealing_Entry_Template.docx
@@ -154,41 +154,13 @@
                 <w:szCs w:val="20"/>
               </w:rPr>
             </w:pPr>
-            <w:proofErr w:type="gramStart"/>
             <w:r>
               <w:rPr>
                 <w:rFonts w:ascii="Palatino Linotype" w:hAnsi="Palatino Linotype"/>
                 <w:sz w:val="20"/>
                 <w:szCs w:val="20"/>
               </w:rPr>
-              <w:t xml:space="preserve">{{ </w:t>
-            </w:r>
-            <w:proofErr w:type="spellStart"/>
-            <w:r>
-              <w:rPr>
-                <w:rFonts w:ascii="Palatino Linotype" w:hAnsi="Palatino Linotype"/>
-                <w:sz w:val="20"/>
-                <w:szCs w:val="20"/>
-              </w:rPr>
-              <w:t>case</w:t>
-            </w:r>
-            <w:proofErr w:type="gramEnd"/>
-            <w:r>
-              <w:rPr>
-                <w:rFonts w:ascii="Palatino Linotype" w:hAnsi="Palatino Linotype"/>
-                <w:sz w:val="20"/>
-                <w:szCs w:val="20"/>
-              </w:rPr>
-              <w:t>_number</w:t>
-            </w:r>
-            <w:proofErr w:type="spellEnd"/>
-            <w:r>
-              <w:rPr>
-                <w:rFonts w:ascii="Palatino Linotype" w:hAnsi="Palatino Linotype"/>
-                <w:sz w:val="20"/>
-                <w:szCs w:val="20"/>
-              </w:rPr>
-              <w:t xml:space="preserve"> }}</w:t>
+              <w:t>{{ case_number }}</w:t>
             </w:r>
           </w:p>
         </w:tc>
@@ -302,41 +274,13 @@
                 <w:szCs w:val="20"/>
               </w:rPr>
             </w:pPr>
-            <w:proofErr w:type="gramStart"/>
             <w:r>
               <w:rPr>
                 <w:rFonts w:ascii="Palatino Linotype" w:hAnsi="Palatino Linotype"/>
                 <w:sz w:val="20"/>
                 <w:szCs w:val="20"/>
               </w:rPr>
-              <w:t xml:space="preserve">{{ </w:t>
-            </w:r>
-            <w:proofErr w:type="spellStart"/>
-            <w:r>
-              <w:rPr>
-                <w:rFonts w:ascii="Palatino Linotype" w:hAnsi="Palatino Linotype"/>
-                <w:sz w:val="20"/>
-                <w:szCs w:val="20"/>
-              </w:rPr>
-              <w:t>offense</w:t>
-            </w:r>
-            <w:proofErr w:type="gramEnd"/>
-            <w:r>
-              <w:rPr>
-                <w:rFonts w:ascii="Palatino Linotype" w:hAnsi="Palatino Linotype"/>
-                <w:sz w:val="20"/>
-                <w:szCs w:val="20"/>
-              </w:rPr>
-              <w:t>_seal_list</w:t>
-            </w:r>
-            <w:proofErr w:type="spellEnd"/>
-            <w:r>
-              <w:rPr>
-                <w:rFonts w:ascii="Palatino Linotype" w:hAnsi="Palatino Linotype"/>
-                <w:sz w:val="20"/>
-                <w:szCs w:val="20"/>
-              </w:rPr>
-              <w:t xml:space="preserve"> }}</w:t>
+              <w:t>{{ offense_seal_list }}</w:t>
             </w:r>
           </w:p>
         </w:tc>
@@ -444,41 +388,13 @@
                 <w:szCs w:val="20"/>
               </w:rPr>
             </w:pPr>
-            <w:proofErr w:type="gramStart"/>
             <w:r>
               <w:rPr>
                 <w:rFonts w:ascii="Palatino Linotype" w:hAnsi="Palatino Linotype"/>
                 <w:sz w:val="20"/>
                 <w:szCs w:val="20"/>
               </w:rPr>
-              <w:t xml:space="preserve">{{ </w:t>
-            </w:r>
-            <w:proofErr w:type="spellStart"/>
-            <w:r>
-              <w:rPr>
-                <w:rFonts w:ascii="Palatino Linotype" w:hAnsi="Palatino Linotype"/>
-                <w:sz w:val="20"/>
-                <w:szCs w:val="20"/>
-              </w:rPr>
-              <w:t>offense</w:t>
-            </w:r>
-            <w:proofErr w:type="gramEnd"/>
-            <w:r>
-              <w:rPr>
-                <w:rFonts w:ascii="Palatino Linotype" w:hAnsi="Palatino Linotype"/>
-                <w:sz w:val="20"/>
-                <w:szCs w:val="20"/>
-              </w:rPr>
-              <w:t>_date</w:t>
-            </w:r>
-            <w:proofErr w:type="spellEnd"/>
-            <w:r>
-              <w:rPr>
-                <w:rFonts w:ascii="Palatino Linotype" w:hAnsi="Palatino Linotype"/>
-                <w:sz w:val="20"/>
-                <w:szCs w:val="20"/>
-              </w:rPr>
-              <w:t xml:space="preserve"> }}</w:t>
+              <w:t>{{ offense_date }}</w:t>
             </w:r>
           </w:p>
         </w:tc>
@@ -508,32 +424,13 @@
                 <w:szCs w:val="20"/>
               </w:rPr>
             </w:pPr>
-            <w:proofErr w:type="gramStart"/>
             <w:r>
               <w:rPr>
                 <w:rFonts w:ascii="Palatino Linotype" w:hAnsi="Palatino Linotype"/>
                 <w:sz w:val="20"/>
                 <w:szCs w:val="20"/>
               </w:rPr>
-              <w:t xml:space="preserve">{{ </w:t>
-            </w:r>
-            <w:proofErr w:type="spellStart"/>
-            <w:r>
-              <w:rPr>
-                <w:rFonts w:ascii="Palatino Linotype" w:hAnsi="Palatino Linotype"/>
-                <w:sz w:val="20"/>
-                <w:szCs w:val="20"/>
-              </w:rPr>
-              <w:t>defendant</w:t>
-            </w:r>
-            <w:proofErr w:type="gramEnd"/>
-            <w:r>
-              <w:rPr>
-                <w:rFonts w:ascii="Palatino Linotype" w:hAnsi="Palatino Linotype"/>
-                <w:sz w:val="20"/>
-                <w:szCs w:val="20"/>
-              </w:rPr>
-              <w:t>.</w:t>
+              <w:t>{{ defendant.</w:t>
             </w:r>
             <w:r>
               <w:rPr>
@@ -541,16 +438,7 @@
                 <w:sz w:val="20"/>
                 <w:szCs w:val="20"/>
               </w:rPr>
-              <w:t>first_name</w:t>
-            </w:r>
-            <w:proofErr w:type="spellEnd"/>
-            <w:r>
-              <w:rPr>
-                <w:rFonts w:ascii="Palatino Linotype" w:hAnsi="Palatino Linotype"/>
-                <w:sz w:val="20"/>
-                <w:szCs w:val="20"/>
-              </w:rPr>
-              <w:t xml:space="preserve"> }}</w:t>
+              <w:t>first_name }}</w:t>
             </w:r>
             <w:r>
               <w:rPr>
@@ -566,16 +454,7 @@
                 <w:sz w:val="20"/>
                 <w:szCs w:val="20"/>
               </w:rPr>
-              <w:t xml:space="preserve">{{ </w:t>
-            </w:r>
-            <w:proofErr w:type="spellStart"/>
-            <w:r>
-              <w:rPr>
-                <w:rFonts w:ascii="Palatino Linotype" w:hAnsi="Palatino Linotype"/>
-                <w:sz w:val="20"/>
-                <w:szCs w:val="20"/>
-              </w:rPr>
-              <w:t>defendant.</w:t>
+              <w:t>{{ defendant.</w:t>
             </w:r>
             <w:r>
               <w:rPr>
@@ -583,16 +462,7 @@
                 <w:sz w:val="20"/>
                 <w:szCs w:val="20"/>
               </w:rPr>
-              <w:t>last_name</w:t>
-            </w:r>
-            <w:proofErr w:type="spellEnd"/>
-            <w:r>
-              <w:rPr>
-                <w:rFonts w:ascii="Palatino Linotype" w:hAnsi="Palatino Linotype"/>
-                <w:sz w:val="20"/>
-                <w:szCs w:val="20"/>
-              </w:rPr>
-              <w:t xml:space="preserve"> }},</w:t>
+              <w:t>last_name }},</w:t>
             </w:r>
           </w:p>
         </w:tc>
@@ -654,41 +524,13 @@
                 <w:szCs w:val="20"/>
               </w:rPr>
             </w:pPr>
-            <w:proofErr w:type="gramStart"/>
             <w:r>
               <w:rPr>
                 <w:rFonts w:ascii="Palatino Linotype" w:hAnsi="Palatino Linotype"/>
                 <w:sz w:val="20"/>
                 <w:szCs w:val="20"/>
               </w:rPr>
-              <w:t xml:space="preserve">{{ </w:t>
-            </w:r>
-            <w:proofErr w:type="spellStart"/>
-            <w:r>
-              <w:rPr>
-                <w:rFonts w:ascii="Palatino Linotype" w:hAnsi="Palatino Linotype"/>
-                <w:sz w:val="20"/>
-                <w:szCs w:val="20"/>
-              </w:rPr>
-              <w:t>bci</w:t>
-            </w:r>
-            <w:proofErr w:type="gramEnd"/>
-            <w:r>
-              <w:rPr>
-                <w:rFonts w:ascii="Palatino Linotype" w:hAnsi="Palatino Linotype"/>
-                <w:sz w:val="20"/>
-                <w:szCs w:val="20"/>
-              </w:rPr>
-              <w:t>_number</w:t>
-            </w:r>
-            <w:proofErr w:type="spellEnd"/>
-            <w:r>
-              <w:rPr>
-                <w:rFonts w:ascii="Palatino Linotype" w:hAnsi="Palatino Linotype"/>
-                <w:sz w:val="20"/>
-                <w:szCs w:val="20"/>
-              </w:rPr>
-              <w:t xml:space="preserve"> }}</w:t>
+              <w:t>{{ bci_number }}</w:t>
             </w:r>
           </w:p>
         </w:tc>
@@ -808,25 +650,7 @@
                 <w:sz w:val="20"/>
                 <w:szCs w:val="20"/>
               </w:rPr>
-              <w:t xml:space="preserve">{{ </w:t>
-            </w:r>
-            <w:proofErr w:type="spellStart"/>
-            <w:r>
-              <w:rPr>
-                <w:rFonts w:ascii="Palatino Linotype" w:hAnsi="Palatino Linotype"/>
-                <w:sz w:val="20"/>
-                <w:szCs w:val="20"/>
-              </w:rPr>
-              <w:t>fbi_number</w:t>
-            </w:r>
-            <w:proofErr w:type="spellEnd"/>
-            <w:r>
-              <w:rPr>
-                <w:rFonts w:ascii="Palatino Linotype" w:hAnsi="Palatino Linotype"/>
-                <w:sz w:val="20"/>
-                <w:szCs w:val="20"/>
-              </w:rPr>
-              <w:t xml:space="preserve"> }}</w:t>
+              <w:t>{{ fbi_number }}</w:t>
             </w:r>
           </w:p>
         </w:tc>
@@ -888,9 +712,8 @@
           <w:sz w:val="20"/>
           <w:szCs w:val="20"/>
         </w:rPr>
-        <w:t xml:space="preserve">% if </w:t>
-      </w:r>
-      <w:proofErr w:type="spellStart"/>
+        <w:t>% if judicial_officer.officer_</w:t>
+      </w:r>
       <w:r>
         <w:rPr>
           <w:rFonts w:ascii="Palatino Linotype" w:hAnsi="Palatino Linotype"/>
@@ -898,38 +721,8 @@
           <w:sz w:val="20"/>
           <w:szCs w:val="20"/>
         </w:rPr>
-        <w:t>judicial_</w:t>
-      </w:r>
-      <w:proofErr w:type="gramStart"/>
-      <w:r>
-        <w:rPr>
-          <w:rFonts w:ascii="Palatino Linotype" w:hAnsi="Palatino Linotype"/>
-          <w:bCs/>
-          <w:sz w:val="20"/>
-          <w:szCs w:val="20"/>
-        </w:rPr>
-        <w:t>officer.officer</w:t>
-      </w:r>
-      <w:proofErr w:type="gramEnd"/>
-      <w:r>
-        <w:rPr>
-          <w:rFonts w:ascii="Palatino Linotype" w:hAnsi="Palatino Linotype"/>
-          <w:bCs/>
-          <w:sz w:val="20"/>
-          <w:szCs w:val="20"/>
-        </w:rPr>
-        <w:t>_</w:t>
-      </w:r>
-      <w:r>
-        <w:rPr>
-          <w:rFonts w:ascii="Palatino Linotype" w:hAnsi="Palatino Linotype"/>
-          <w:bCs/>
-          <w:sz w:val="20"/>
-          <w:szCs w:val="20"/>
-        </w:rPr>
         <w:t>type</w:t>
       </w:r>
-      <w:proofErr w:type="spellEnd"/>
       <w:r>
         <w:rPr>
           <w:rFonts w:ascii="Palatino Linotype" w:hAnsi="Palatino Linotype"/>
@@ -1015,69 +808,15 @@
           <w:sz w:val="20"/>
           <w:szCs w:val="20"/>
         </w:rPr>
-        <w:t xml:space="preserve">{% </w:t>
-      </w:r>
-      <w:proofErr w:type="spellStart"/>
-      <w:r>
-        <w:rPr>
-          <w:rFonts w:ascii="Palatino Linotype" w:hAnsi="Palatino Linotype"/>
-          <w:sz w:val="20"/>
-          <w:szCs w:val="20"/>
-        </w:rPr>
-        <w:t>elif</w:t>
-      </w:r>
-      <w:proofErr w:type="spellEnd"/>
-      <w:r>
-        <w:rPr>
-          <w:rFonts w:ascii="Palatino Linotype" w:hAnsi="Palatino Linotype"/>
-          <w:sz w:val="20"/>
-          <w:szCs w:val="20"/>
-        </w:rPr>
-        <w:t xml:space="preserve"> </w:t>
-      </w:r>
-      <w:proofErr w:type="spellStart"/>
-      <w:r>
-        <w:rPr>
-          <w:rFonts w:ascii="Palatino Linotype" w:hAnsi="Palatino Linotype"/>
-          <w:sz w:val="20"/>
-          <w:szCs w:val="20"/>
-        </w:rPr>
-        <w:t>judicial_</w:t>
-      </w:r>
-      <w:proofErr w:type="gramStart"/>
-      <w:r>
-        <w:rPr>
-          <w:rFonts w:ascii="Palatino Linotype" w:hAnsi="Palatino Linotype"/>
-          <w:sz w:val="20"/>
-          <w:szCs w:val="20"/>
-        </w:rPr>
-        <w:t>officer.officer</w:t>
-      </w:r>
-      <w:proofErr w:type="gramEnd"/>
-      <w:r>
-        <w:rPr>
-          <w:rFonts w:ascii="Palatino Linotype" w:hAnsi="Palatino Linotype"/>
-          <w:sz w:val="20"/>
-          <w:szCs w:val="20"/>
-        </w:rPr>
-        <w:t>_</w:t>
-      </w:r>
-      <w:r>
-        <w:rPr>
-          <w:rFonts w:ascii="Palatino Linotype" w:hAnsi="Palatino Linotype"/>
-          <w:sz w:val="20"/>
-          <w:szCs w:val="20"/>
-        </w:rPr>
-        <w:t>type</w:t>
-      </w:r>
-      <w:proofErr w:type="spellEnd"/>
-      <w:r>
-        <w:rPr>
-          <w:rFonts w:ascii="Palatino Linotype" w:hAnsi="Palatino Linotype"/>
-          <w:sz w:val="20"/>
-          <w:szCs w:val="20"/>
-        </w:rPr>
-        <w:t xml:space="preserve"> == ‘Judge’ %}</w:t>
+        <w:t>{% elif judicial_officer.officer_</w:t>
+      </w:r>
+      <w:r>
+        <w:rPr>
+          <w:rFonts w:ascii="Palatino Linotype" w:hAnsi="Palatino Linotype"/>
+          <w:sz w:val="20"/>
+          <w:szCs w:val="20"/>
+        </w:rPr>
+        <w:t>type == ‘Judge’ %}</w:t>
       </w:r>
     </w:p>
     <w:p>
@@ -1145,41 +884,13 @@
         </w:rPr>
         <w:t xml:space="preserve">On </w:t>
       </w:r>
-      <w:proofErr w:type="gramStart"/>
-      <w:r>
-        <w:rPr>
-          <w:rFonts w:ascii="Palatino Linotype" w:hAnsi="Palatino Linotype"/>
-          <w:sz w:val="20"/>
-          <w:szCs w:val="20"/>
-        </w:rPr>
-        <w:t xml:space="preserve">{{ </w:t>
-      </w:r>
-      <w:proofErr w:type="spellStart"/>
-      <w:r>
-        <w:rPr>
-          <w:rFonts w:ascii="Palatino Linotype" w:hAnsi="Palatino Linotype"/>
-          <w:sz w:val="20"/>
-          <w:szCs w:val="20"/>
-        </w:rPr>
-        <w:t>plea</w:t>
-      </w:r>
-      <w:proofErr w:type="gramEnd"/>
-      <w:r>
-        <w:rPr>
-          <w:rFonts w:ascii="Palatino Linotype" w:hAnsi="Palatino Linotype"/>
-          <w:sz w:val="20"/>
-          <w:szCs w:val="20"/>
-        </w:rPr>
-        <w:t>_trial_date</w:t>
-      </w:r>
-      <w:proofErr w:type="spellEnd"/>
-      <w:r>
-        <w:rPr>
-          <w:rFonts w:ascii="Palatino Linotype" w:hAnsi="Palatino Linotype"/>
-          <w:sz w:val="20"/>
-          <w:szCs w:val="20"/>
-        </w:rPr>
-        <w:t xml:space="preserve"> }}</w:t>
+      <w:r>
+        <w:rPr>
+          <w:rFonts w:ascii="Palatino Linotype" w:hAnsi="Palatino Linotype"/>
+          <w:sz w:val="20"/>
+          <w:szCs w:val="20"/>
+        </w:rPr>
+        <w:t>{{ plea_trial_date }}</w:t>
       </w:r>
       <w:r>
         <w:rPr>
@@ -1203,39 +914,31 @@
           <w:sz w:val="20"/>
           <w:szCs w:val="20"/>
         </w:rPr>
-        <w:t>the applicant appeared in court for an oral hearing regarding the applicant’s request to seal their record of dismissal pursuant to O</w:t>
-      </w:r>
-      <w:r>
-        <w:rPr>
-          <w:rFonts w:ascii="Palatino Linotype" w:hAnsi="Palatino Linotype"/>
-          <w:sz w:val="20"/>
-          <w:szCs w:val="20"/>
-        </w:rPr>
-        <w:t>hio Revised Code</w:t>
-      </w:r>
-      <w:r>
-        <w:rPr>
-          <w:rFonts w:ascii="Palatino Linotype" w:hAnsi="Palatino Linotype"/>
-          <w:sz w:val="20"/>
-          <w:szCs w:val="20"/>
-        </w:rPr>
-        <w:t xml:space="preserve"> </w:t>
-      </w:r>
-      <w:r>
-        <w:rPr>
-          <w:rFonts w:ascii="Palatino Linotype" w:hAnsi="Palatino Linotype"/>
-          <w:sz w:val="20"/>
-          <w:szCs w:val="20"/>
-        </w:rPr>
-        <w:t>S</w:t>
-      </w:r>
-      <w:r>
-        <w:rPr>
-          <w:rFonts w:ascii="Palatino Linotype" w:hAnsi="Palatino Linotype"/>
-          <w:sz w:val="20"/>
-          <w:szCs w:val="20"/>
-        </w:rPr>
-        <w:t xml:space="preserve">ection 2953.52. </w:t>
+        <w:t>the applicant appeared in court for an oral hearing regarding the applicant’s</w:t>
+      </w:r>
+      <w:r>
+        <w:rPr>
+          <w:rFonts w:ascii="Palatino Linotype" w:hAnsi="Palatino Linotype"/>
+          <w:sz w:val="20"/>
+          <w:szCs w:val="20"/>
+        </w:rPr>
+        <w:t xml:space="preserve"> request for</w:t>
+      </w:r>
+      <w:r>
+        <w:rPr>
+          <w:rFonts w:ascii="Palatino Linotype" w:hAnsi="Palatino Linotype"/>
+          <w:sz w:val="20"/>
+          <w:szCs w:val="20"/>
+        </w:rPr>
+        <w:t xml:space="preserve"> {{ sealing_type }}</w:t>
+      </w:r>
+      <w:r>
+        <w:rPr>
+          <w:rFonts w:ascii="Palatino Linotype" w:hAnsi="Palatino Linotype"/>
+          <w:sz w:val="20"/>
+          <w:szCs w:val="20"/>
+        </w:rPr>
+        <w:t xml:space="preserve">. </w:t>
       </w:r>
       <w:r>
         <w:rPr>
@@ -1244,187 +947,7 @@
           <w:sz w:val="20"/>
           <w:szCs w:val="20"/>
         </w:rPr>
-        <w:t xml:space="preserve">{% if </w:t>
-      </w:r>
-      <w:proofErr w:type="spellStart"/>
-      <w:r>
-        <w:rPr>
-          <w:rFonts w:ascii="Palatino Linotype" w:hAnsi="Palatino Linotype"/>
-          <w:bCs/>
-          <w:sz w:val="20"/>
-          <w:szCs w:val="20"/>
-        </w:rPr>
-        <w:t>defense_counsel_waived</w:t>
-      </w:r>
-      <w:proofErr w:type="spellEnd"/>
-      <w:r>
-        <w:rPr>
-          <w:rFonts w:ascii="Palatino Linotype" w:hAnsi="Palatino Linotype"/>
-          <w:bCs/>
-          <w:sz w:val="20"/>
-          <w:szCs w:val="20"/>
-        </w:rPr>
-        <w:t xml:space="preserve"> is false </w:t>
-      </w:r>
-      <w:proofErr w:type="gramStart"/>
-      <w:r>
-        <w:rPr>
-          <w:rFonts w:ascii="Palatino Linotype" w:hAnsi="Palatino Linotype"/>
-          <w:bCs/>
-          <w:sz w:val="20"/>
-          <w:szCs w:val="20"/>
-        </w:rPr>
-        <w:t>%}Defendant</w:t>
-      </w:r>
-      <w:proofErr w:type="gramEnd"/>
-      <w:r>
-        <w:rPr>
-          <w:rFonts w:ascii="Palatino Linotype" w:hAnsi="Palatino Linotype"/>
-          <w:bCs/>
-          <w:sz w:val="20"/>
-          <w:szCs w:val="20"/>
-        </w:rPr>
-        <w:t xml:space="preserve"> was represented by {{ </w:t>
-      </w:r>
-      <w:proofErr w:type="spellStart"/>
-      <w:r>
-        <w:rPr>
-          <w:rFonts w:ascii="Palatino Linotype" w:hAnsi="Palatino Linotype"/>
-          <w:bCs/>
-          <w:sz w:val="20"/>
-          <w:szCs w:val="20"/>
-        </w:rPr>
-        <w:t>defense_counsel</w:t>
-      </w:r>
-      <w:proofErr w:type="spellEnd"/>
-      <w:r>
-        <w:rPr>
-          <w:rFonts w:ascii="Palatino Linotype" w:hAnsi="Palatino Linotype"/>
-          <w:bCs/>
-          <w:sz w:val="20"/>
-          <w:szCs w:val="20"/>
-        </w:rPr>
-        <w:t xml:space="preserve"> }}, {{ </w:t>
-      </w:r>
-      <w:proofErr w:type="spellStart"/>
-      <w:r>
-        <w:rPr>
-          <w:rFonts w:ascii="Palatino Linotype" w:hAnsi="Palatino Linotype"/>
-          <w:bCs/>
-          <w:sz w:val="20"/>
-          <w:szCs w:val="20"/>
-        </w:rPr>
-        <w:t>defense_counsel_type</w:t>
-      </w:r>
-      <w:proofErr w:type="spellEnd"/>
-      <w:r>
-        <w:rPr>
-          <w:rFonts w:ascii="Palatino Linotype" w:hAnsi="Palatino Linotype"/>
-          <w:bCs/>
-          <w:sz w:val="20"/>
-          <w:szCs w:val="20"/>
-        </w:rPr>
-        <w:t xml:space="preserve"> }}. {% </w:t>
-      </w:r>
-      <w:proofErr w:type="spellStart"/>
-      <w:r>
-        <w:rPr>
-          <w:rFonts w:ascii="Palatino Linotype" w:hAnsi="Palatino Linotype"/>
-          <w:bCs/>
-          <w:sz w:val="20"/>
-          <w:szCs w:val="20"/>
-        </w:rPr>
-        <w:t>elif</w:t>
-      </w:r>
-      <w:proofErr w:type="spellEnd"/>
-      <w:r>
-        <w:rPr>
-          <w:rFonts w:ascii="Palatino Linotype" w:hAnsi="Palatino Linotype"/>
-          <w:bCs/>
-          <w:sz w:val="20"/>
-          <w:szCs w:val="20"/>
-        </w:rPr>
-        <w:t xml:space="preserve"> </w:t>
-      </w:r>
-      <w:proofErr w:type="spellStart"/>
-      <w:r>
-        <w:rPr>
-          <w:rFonts w:ascii="Palatino Linotype" w:hAnsi="Palatino Linotype"/>
-          <w:bCs/>
-          <w:sz w:val="20"/>
-          <w:szCs w:val="20"/>
-        </w:rPr>
-        <w:t>defense_counsel_waived</w:t>
-      </w:r>
-      <w:proofErr w:type="spellEnd"/>
-      <w:r>
-        <w:rPr>
-          <w:rFonts w:ascii="Palatino Linotype" w:hAnsi="Palatino Linotype"/>
-          <w:bCs/>
-          <w:sz w:val="20"/>
-          <w:szCs w:val="20"/>
-        </w:rPr>
-        <w:t xml:space="preserve"> is true </w:t>
-      </w:r>
-      <w:proofErr w:type="gramStart"/>
-      <w:r>
-        <w:rPr>
-          <w:rFonts w:ascii="Palatino Linotype" w:hAnsi="Palatino Linotype"/>
-          <w:bCs/>
-          <w:sz w:val="20"/>
-          <w:szCs w:val="20"/>
-        </w:rPr>
-        <w:t>%}Defendant</w:t>
-      </w:r>
-      <w:proofErr w:type="gramEnd"/>
-      <w:r>
-        <w:rPr>
-          <w:rFonts w:ascii="Palatino Linotype" w:hAnsi="Palatino Linotype"/>
-          <w:bCs/>
-          <w:sz w:val="20"/>
-          <w:szCs w:val="20"/>
-        </w:rPr>
-        <w:t xml:space="preserve"> appeared without counsel. {% endif </w:t>
-      </w:r>
-      <w:proofErr w:type="gramStart"/>
-      <w:r>
-        <w:rPr>
-          <w:rFonts w:ascii="Palatino Linotype" w:hAnsi="Palatino Linotype"/>
-          <w:bCs/>
-          <w:sz w:val="20"/>
-          <w:szCs w:val="20"/>
-        </w:rPr>
-        <w:t>%}The</w:t>
-      </w:r>
-      <w:proofErr w:type="gramEnd"/>
-      <w:r>
-        <w:rPr>
-          <w:rFonts w:ascii="Palatino Linotype" w:hAnsi="Palatino Linotype"/>
-          <w:bCs/>
-          <w:sz w:val="20"/>
-          <w:szCs w:val="20"/>
-        </w:rPr>
-        <w:t xml:space="preserve"> State of Ohio {{ </w:t>
-      </w:r>
-      <w:proofErr w:type="spellStart"/>
-      <w:r>
-        <w:rPr>
-          <w:rFonts w:ascii="Palatino Linotype" w:hAnsi="Palatino Linotype"/>
-          <w:bCs/>
-          <w:sz w:val="20"/>
-          <w:szCs w:val="20"/>
-        </w:rPr>
-        <w:t>state_response</w:t>
-      </w:r>
-      <w:proofErr w:type="spellEnd"/>
-      <w:r>
-        <w:rPr>
-          <w:rFonts w:ascii="Palatino Linotype" w:hAnsi="Palatino Linotype"/>
-          <w:bCs/>
-          <w:sz w:val="20"/>
-          <w:szCs w:val="20"/>
-        </w:rPr>
-        <w:t xml:space="preserve"> }} the </w:t>
+        <w:t xml:space="preserve">{% if defense_counsel_waived is false %}Defendant was represented by {{ defense_counsel }}, {{ defense_counsel_type }}. {% elif defense_counsel_waived is true %}Defendant appeared without counsel. {% endif %}The State of Ohio {{ state_response }} the </w:t>
       </w:r>
       <w:r>
         <w:rPr>
@@ -1486,27 +1009,8 @@
           <w:sz w:val="20"/>
           <w:szCs w:val="20"/>
         </w:rPr>
-        <w:t xml:space="preserve"> if </w:t>
-      </w:r>
-      <w:proofErr w:type="spellStart"/>
-      <w:r>
-        <w:rPr>
-          <w:rFonts w:ascii="Palatino Linotype" w:hAnsi="Palatino Linotype"/>
-          <w:sz w:val="20"/>
-          <w:szCs w:val="20"/>
-        </w:rPr>
-        <w:t>seal_decision</w:t>
-      </w:r>
-      <w:proofErr w:type="spellEnd"/>
-      <w:r>
-        <w:rPr>
-          <w:rFonts w:ascii="Palatino Linotype" w:hAnsi="Palatino Linotype"/>
-          <w:sz w:val="20"/>
-          <w:szCs w:val="20"/>
-        </w:rPr>
-        <w:t xml:space="preserve"> == ‘Granted’ </w:t>
-      </w:r>
-      <w:proofErr w:type="gramStart"/>
+        <w:t xml:space="preserve"> if seal_decision == ‘Granted’ </w:t>
+      </w:r>
       <w:r>
         <w:rPr>
           <w:rFonts w:ascii="Palatino Linotype" w:hAnsi="Palatino Linotype"/>
@@ -1529,16 +1033,7 @@
           <w:sz w:val="20"/>
           <w:szCs w:val="20"/>
         </w:rPr>
-        <w:t>There</w:t>
-      </w:r>
-      <w:proofErr w:type="gramEnd"/>
-      <w:r>
-        <w:rPr>
-          <w:rFonts w:ascii="Palatino Linotype" w:hAnsi="Palatino Linotype"/>
-          <w:sz w:val="20"/>
-          <w:szCs w:val="20"/>
-        </w:rPr>
-        <w:t xml:space="preserve"> are no pending cases or charges. The applicant’s interest in having this record sealed outweighs any legitimate interests the government may have in maintaining this record. The applicant’s request</w:t>
+        <w:t>There are no pending cases or charges. The applicant’s interest in having this record sealed outweighs any legitimate interests the government may have in maintaining this record. The applicant’s request</w:t>
       </w:r>
       <w:r>
         <w:rPr>
@@ -1562,100 +1057,64 @@
           <w:sz w:val="20"/>
           <w:szCs w:val="20"/>
         </w:rPr>
+        <w:t xml:space="preserve"> {{ seal_decision }}</w:t>
+      </w:r>
+      <w:r>
+        <w:rPr>
+          <w:rFonts w:ascii="Palatino Linotype" w:hAnsi="Palatino Linotype"/>
+          <w:sz w:val="20"/>
+          <w:szCs w:val="20"/>
+        </w:rPr>
+        <w:t>.</w:t>
+      </w:r>
+      <w:r>
+        <w:rPr>
+          <w:rFonts w:ascii="Palatino Linotype" w:hAnsi="Palatino Linotype"/>
+          <w:sz w:val="20"/>
+          <w:szCs w:val="20"/>
+        </w:rPr>
+        <w:t xml:space="preserve">{{ </w:t>
+      </w:r>
+      <w:r>
+        <w:rPr>
+          <w:rFonts w:ascii="Palatino Linotype" w:hAnsi="Palatino Linotype"/>
+          <w:sz w:val="20"/>
+          <w:szCs w:val="20"/>
+        </w:rPr>
+        <w:t>‘</w:t>
+      </w:r>
+      <w:r>
+        <w:rPr>
+          <w:rFonts w:ascii="Palatino Linotype" w:hAnsi="Palatino Linotype"/>
+          <w:sz w:val="20"/>
+          <w:szCs w:val="20"/>
+        </w:rPr>
+        <w:t>\n</w:t>
+      </w:r>
+      <w:r>
+        <w:rPr>
+          <w:rFonts w:ascii="Palatino Linotype" w:hAnsi="Palatino Linotype"/>
+          <w:sz w:val="20"/>
+          <w:szCs w:val="20"/>
+        </w:rPr>
+        <w:t>\n’ }}</w:t>
+      </w:r>
+      <w:r>
+        <w:rPr>
+          <w:rFonts w:ascii="Palatino Linotype" w:hAnsi="Palatino Linotype"/>
+          <w:sz w:val="20"/>
+          <w:szCs w:val="20"/>
+        </w:rPr>
+        <w:t>The Clerk is directed to send copies of this entry to all agencies listed below, by certified mail return receipt required.</w:t>
+      </w:r>
+      <w:r>
+        <w:rPr>
+          <w:rFonts w:ascii="Palatino Linotype" w:hAnsi="Palatino Linotype"/>
+          <w:sz w:val="20"/>
+          <w:szCs w:val="20"/>
+        </w:rPr>
         <w:t xml:space="preserve"> </w:t>
       </w:r>
-      <w:proofErr w:type="gramStart"/>
-      <w:r>
-        <w:rPr>
-          <w:rFonts w:ascii="Palatino Linotype" w:hAnsi="Palatino Linotype"/>
-          <w:sz w:val="20"/>
-          <w:szCs w:val="20"/>
-        </w:rPr>
-        <w:t xml:space="preserve">{{ </w:t>
-      </w:r>
-      <w:proofErr w:type="spellStart"/>
-      <w:r>
-        <w:rPr>
-          <w:rFonts w:ascii="Palatino Linotype" w:hAnsi="Palatino Linotype"/>
-          <w:sz w:val="20"/>
-          <w:szCs w:val="20"/>
-        </w:rPr>
-        <w:t>seal</w:t>
-      </w:r>
-      <w:proofErr w:type="gramEnd"/>
-      <w:r>
-        <w:rPr>
-          <w:rFonts w:ascii="Palatino Linotype" w:hAnsi="Palatino Linotype"/>
-          <w:sz w:val="20"/>
-          <w:szCs w:val="20"/>
-        </w:rPr>
-        <w:t>_decision</w:t>
-      </w:r>
-      <w:proofErr w:type="spellEnd"/>
-      <w:r>
-        <w:rPr>
-          <w:rFonts w:ascii="Palatino Linotype" w:hAnsi="Palatino Linotype"/>
-          <w:sz w:val="20"/>
-          <w:szCs w:val="20"/>
-        </w:rPr>
-        <w:t xml:space="preserve"> }}</w:t>
-      </w:r>
-      <w:r>
-        <w:rPr>
-          <w:rFonts w:ascii="Palatino Linotype" w:hAnsi="Palatino Linotype"/>
-          <w:sz w:val="20"/>
-          <w:szCs w:val="20"/>
-        </w:rPr>
-        <w:t>.</w:t>
-      </w:r>
-      <w:r>
-        <w:rPr>
-          <w:rFonts w:ascii="Palatino Linotype" w:hAnsi="Palatino Linotype"/>
-          <w:sz w:val="20"/>
-          <w:szCs w:val="20"/>
-        </w:rPr>
-        <w:t xml:space="preserve">{{ </w:t>
-      </w:r>
-      <w:r>
-        <w:rPr>
-          <w:rFonts w:ascii="Palatino Linotype" w:hAnsi="Palatino Linotype"/>
-          <w:sz w:val="20"/>
-          <w:szCs w:val="20"/>
-        </w:rPr>
-        <w:t>‘</w:t>
-      </w:r>
-      <w:r>
-        <w:rPr>
-          <w:rFonts w:ascii="Palatino Linotype" w:hAnsi="Palatino Linotype"/>
-          <w:sz w:val="20"/>
-          <w:szCs w:val="20"/>
-        </w:rPr>
-        <w:t>\n</w:t>
-      </w:r>
-      <w:r>
-        <w:rPr>
-          <w:rFonts w:ascii="Palatino Linotype" w:hAnsi="Palatino Linotype"/>
-          <w:sz w:val="20"/>
-          <w:szCs w:val="20"/>
-        </w:rPr>
-        <w:t>\n’ }}</w:t>
-      </w:r>
-      <w:r>
-        <w:rPr>
-          <w:rFonts w:ascii="Palatino Linotype" w:hAnsi="Palatino Linotype"/>
-          <w:sz w:val="20"/>
-          <w:szCs w:val="20"/>
-        </w:rPr>
-        <w:t>The Clerk is directed to send copies of this entry to all agencies listed below, by certified mail return receipt required.</w:t>
-      </w:r>
-      <w:r>
-        <w:rPr>
-          <w:rFonts w:ascii="Palatino Linotype" w:hAnsi="Palatino Linotype"/>
-          <w:sz w:val="20"/>
-          <w:szCs w:val="20"/>
-        </w:rPr>
-        <w:t xml:space="preserve"> </w:t>
-      </w:r>
       <w:r>
         <w:rPr>
           <w:rFonts w:ascii="Palatino Linotype" w:hAnsi="Palatino Linotype"/>
@@ -1678,45 +1137,8 @@
           <w:sz w:val="20"/>
           <w:szCs w:val="20"/>
         </w:rPr>
-        <w:t xml:space="preserve"> </w:t>
-      </w:r>
-      <w:proofErr w:type="spellStart"/>
-      <w:r>
-        <w:rPr>
-          <w:rFonts w:ascii="Palatino Linotype" w:hAnsi="Palatino Linotype"/>
-          <w:sz w:val="20"/>
-          <w:szCs w:val="20"/>
-        </w:rPr>
-        <w:t>elif</w:t>
-      </w:r>
-      <w:proofErr w:type="spellEnd"/>
-      <w:r>
-        <w:rPr>
-          <w:rFonts w:ascii="Palatino Linotype" w:hAnsi="Palatino Linotype"/>
-          <w:sz w:val="20"/>
-          <w:szCs w:val="20"/>
-        </w:rPr>
-        <w:t xml:space="preserve"> </w:t>
-      </w:r>
-      <w:proofErr w:type="spellStart"/>
-      <w:r>
-        <w:rPr>
-          <w:rFonts w:ascii="Palatino Linotype" w:hAnsi="Palatino Linotype"/>
-          <w:sz w:val="20"/>
-          <w:szCs w:val="20"/>
-        </w:rPr>
-        <w:t>seal_decision</w:t>
-      </w:r>
-      <w:proofErr w:type="spellEnd"/>
-      <w:r>
-        <w:rPr>
-          <w:rFonts w:ascii="Palatino Linotype" w:hAnsi="Palatino Linotype"/>
-          <w:sz w:val="20"/>
-          <w:szCs w:val="20"/>
-        </w:rPr>
-        <w:t xml:space="preserve"> == ‘Denied - ineligible’ </w:t>
-      </w:r>
-      <w:proofErr w:type="gramStart"/>
+        <w:t xml:space="preserve"> elif seal_decision == ‘Denied - ineligible’ </w:t>
+      </w:r>
       <w:r>
         <w:rPr>
           <w:rFonts w:ascii="Palatino Linotype" w:hAnsi="Palatino Linotype"/>
@@ -1731,16 +1153,7 @@
           <w:sz w:val="20"/>
           <w:szCs w:val="20"/>
         </w:rPr>
-        <w:t>}One</w:t>
-      </w:r>
-      <w:proofErr w:type="gramEnd"/>
-      <w:r>
-        <w:rPr>
-          <w:rFonts w:ascii="Palatino Linotype" w:hAnsi="Palatino Linotype"/>
-          <w:sz w:val="20"/>
-          <w:szCs w:val="20"/>
-        </w:rPr>
-        <w:t xml:space="preserve"> or more of the offenses that applicant was convicted of are ineligible for sealing pursuant to Ohio Revised </w:t>
+        <w:t xml:space="preserve">}One or more of the offenses that applicant was convicted of are ineligible for sealing pursuant to Ohio Revised </w:t>
       </w:r>
       <w:r>
         <w:rPr>
@@ -1756,69 +1169,15 @@
           <w:sz w:val="20"/>
           <w:szCs w:val="20"/>
         </w:rPr>
-        <w:t xml:space="preserve">ode. Therefore, the request to seal is </w:t>
-      </w:r>
-      <w:proofErr w:type="gramStart"/>
-      <w:r>
-        <w:rPr>
-          <w:rFonts w:ascii="Palatino Linotype" w:hAnsi="Palatino Linotype"/>
-          <w:sz w:val="20"/>
-          <w:szCs w:val="20"/>
-        </w:rPr>
-        <w:t>Denied.</w:t>
-      </w:r>
-      <w:r>
-        <w:rPr>
-          <w:rFonts w:ascii="Palatino Linotype" w:hAnsi="Palatino Linotype"/>
-          <w:sz w:val="20"/>
-          <w:szCs w:val="20"/>
-        </w:rPr>
-        <w:t>{</w:t>
-      </w:r>
-      <w:proofErr w:type="gramEnd"/>
-      <w:r>
-        <w:rPr>
-          <w:rFonts w:ascii="Palatino Linotype" w:hAnsi="Palatino Linotype"/>
-          <w:sz w:val="20"/>
-          <w:szCs w:val="20"/>
-        </w:rPr>
-        <w:t xml:space="preserve">% </w:t>
-      </w:r>
-      <w:proofErr w:type="spellStart"/>
-      <w:r>
-        <w:rPr>
-          <w:rFonts w:ascii="Palatino Linotype" w:hAnsi="Palatino Linotype"/>
-          <w:sz w:val="20"/>
-          <w:szCs w:val="20"/>
-        </w:rPr>
-        <w:t>elif</w:t>
-      </w:r>
-      <w:proofErr w:type="spellEnd"/>
-      <w:r>
-        <w:rPr>
-          <w:rFonts w:ascii="Palatino Linotype" w:hAnsi="Palatino Linotype"/>
-          <w:sz w:val="20"/>
-          <w:szCs w:val="20"/>
-        </w:rPr>
-        <w:t xml:space="preserve"> </w:t>
-      </w:r>
-      <w:proofErr w:type="spellStart"/>
-      <w:r>
-        <w:rPr>
-          <w:rFonts w:ascii="Palatino Linotype" w:hAnsi="Palatino Linotype"/>
-          <w:sz w:val="20"/>
-          <w:szCs w:val="20"/>
-        </w:rPr>
-        <w:t>seal_decision</w:t>
-      </w:r>
-      <w:proofErr w:type="spellEnd"/>
-      <w:r>
-        <w:rPr>
-          <w:rFonts w:ascii="Palatino Linotype" w:hAnsi="Palatino Linotype"/>
-          <w:sz w:val="20"/>
-          <w:szCs w:val="20"/>
-        </w:rPr>
-        <w:t xml:space="preserve"> == ‘Denied </w:t>
+        <w:t>ode. Therefore, the request to seal is Denied.</w:t>
+      </w:r>
+      <w:r>
+        <w:rPr>
+          <w:rFonts w:ascii="Palatino Linotype" w:hAnsi="Palatino Linotype"/>
+          <w:sz w:val="20"/>
+          <w:szCs w:val="20"/>
+        </w:rPr>
+        <w:t xml:space="preserve">{% elif seal_decision == ‘Denied </w:t>
       </w:r>
       <w:r>
         <w:rPr>
@@ -1843,27 +1202,7 @@
           <w:sz w:val="20"/>
           <w:szCs w:val="20"/>
         </w:rPr>
-        <w:t xml:space="preserve">{{ </w:t>
-      </w:r>
-      <w:proofErr w:type="spellStart"/>
-      <w:r>
-        <w:rPr>
-          <w:rFonts w:ascii="Palatino Linotype" w:hAnsi="Palatino Linotype"/>
-          <w:bCs/>
-          <w:sz w:val="20"/>
-          <w:szCs w:val="20"/>
-        </w:rPr>
-        <w:t>entry_content_text</w:t>
-      </w:r>
-      <w:proofErr w:type="spellEnd"/>
-      <w:r>
-        <w:rPr>
-          <w:rFonts w:ascii="Palatino Linotype" w:hAnsi="Palatino Linotype"/>
-          <w:bCs/>
-          <w:sz w:val="20"/>
-          <w:szCs w:val="20"/>
-        </w:rPr>
-        <w:t xml:space="preserve"> }}</w:t>
+        <w:t>{{ entry_content_text }}</w:t>
       </w:r>
       <w:r>
         <w:rPr>
@@ -2077,66 +1416,29 @@
         </w:rPr>
         <w:tab/>
       </w:r>
-      <w:proofErr w:type="gramStart"/>
-      <w:r>
-        <w:rPr>
-          <w:rFonts w:ascii="Palatino Linotype" w:hAnsi="Palatino Linotype"/>
-          <w:sz w:val="20"/>
-          <w:szCs w:val="20"/>
-        </w:rPr>
-        <w:t xml:space="preserve">{{ </w:t>
-      </w:r>
-      <w:proofErr w:type="spellStart"/>
-      <w:r>
-        <w:rPr>
-          <w:rFonts w:ascii="Palatino Linotype" w:hAnsi="Palatino Linotype"/>
-          <w:sz w:val="20"/>
-          <w:szCs w:val="20"/>
-        </w:rPr>
-        <w:t>judicial</w:t>
-      </w:r>
-      <w:proofErr w:type="gramEnd"/>
-      <w:r>
-        <w:rPr>
-          <w:rFonts w:ascii="Palatino Linotype" w:hAnsi="Palatino Linotype"/>
-          <w:sz w:val="20"/>
-          <w:szCs w:val="20"/>
-        </w:rPr>
-        <w:t>_officer.officer_</w:t>
-      </w:r>
-      <w:r>
-        <w:rPr>
-          <w:rFonts w:ascii="Palatino Linotype" w:hAnsi="Palatino Linotype"/>
-          <w:sz w:val="20"/>
-          <w:szCs w:val="20"/>
-        </w:rPr>
-        <w:t>type</w:t>
-      </w:r>
-      <w:proofErr w:type="spellEnd"/>
-      <w:r>
-        <w:rPr>
-          <w:rFonts w:ascii="Palatino Linotype" w:hAnsi="Palatino Linotype"/>
-          <w:sz w:val="20"/>
-          <w:szCs w:val="20"/>
-        </w:rPr>
-        <w:t xml:space="preserve"> }} </w:t>
-      </w:r>
-      <w:r>
-        <w:rPr>
-          <w:rFonts w:ascii="Palatino Linotype" w:hAnsi="Palatino Linotype"/>
-          <w:sz w:val="20"/>
-          <w:szCs w:val="20"/>
-        </w:rPr>
-        <w:t xml:space="preserve">{{ </w:t>
-      </w:r>
-      <w:proofErr w:type="spellStart"/>
-      <w:r>
-        <w:rPr>
-          <w:rFonts w:ascii="Palatino Linotype" w:hAnsi="Palatino Linotype"/>
-          <w:sz w:val="20"/>
-          <w:szCs w:val="20"/>
-        </w:rPr>
-        <w:t>judicial_officer</w:t>
+      <w:r>
+        <w:rPr>
+          <w:rFonts w:ascii="Palatino Linotype" w:hAnsi="Palatino Linotype"/>
+          <w:sz w:val="20"/>
+          <w:szCs w:val="20"/>
+        </w:rPr>
+        <w:t>{{ judicial_officer.officer_</w:t>
+      </w:r>
+      <w:r>
+        <w:rPr>
+          <w:rFonts w:ascii="Palatino Linotype" w:hAnsi="Palatino Linotype"/>
+          <w:sz w:val="20"/>
+          <w:szCs w:val="20"/>
+        </w:rPr>
+        <w:t xml:space="preserve">type }} </w:t>
+      </w:r>
+      <w:r>
+        <w:rPr>
+          <w:rFonts w:ascii="Palatino Linotype" w:hAnsi="Palatino Linotype"/>
+          <w:sz w:val="20"/>
+          <w:szCs w:val="20"/>
+        </w:rPr>
+        <w:t>{{ judicial_officer</w:t>
       </w:r>
       <w:r>
         <w:rPr>
@@ -2146,7 +1448,6 @@
         </w:rPr>
         <w:t>.first_name</w:t>
       </w:r>
-      <w:proofErr w:type="spellEnd"/>
       <w:r>
         <w:rPr>
           <w:rFonts w:ascii="Palatino Linotype" w:hAnsi="Palatino Linotype"/>
@@ -2169,25 +1470,7 @@
           <w:sz w:val="20"/>
           <w:szCs w:val="20"/>
         </w:rPr>
-        <w:t xml:space="preserve">{{ </w:t>
-      </w:r>
-      <w:proofErr w:type="spellStart"/>
-      <w:r>
-        <w:rPr>
-          <w:rFonts w:ascii="Palatino Linotype" w:hAnsi="Palatino Linotype"/>
-          <w:sz w:val="20"/>
-          <w:szCs w:val="20"/>
-        </w:rPr>
-        <w:t>judicial_officer.last_name</w:t>
-      </w:r>
-      <w:proofErr w:type="spellEnd"/>
-      <w:r>
-        <w:rPr>
-          <w:rFonts w:ascii="Palatino Linotype" w:hAnsi="Palatino Linotype"/>
-          <w:sz w:val="20"/>
-          <w:szCs w:val="20"/>
-        </w:rPr>
-        <w:t xml:space="preserve"> }}</w:t>
+        <w:t>{{ judicial_officer.last_name }}</w:t>
       </w:r>
     </w:p>
     <w:p>
@@ -2250,9 +1533,8 @@
           <w:sz w:val="20"/>
           <w:szCs w:val="20"/>
         </w:rPr>
-        <w:t xml:space="preserve">% if </w:t>
-      </w:r>
-      <w:proofErr w:type="spellStart"/>
+        <w:t>% if judicial_of</w:t>
+      </w:r>
       <w:r>
         <w:rPr>
           <w:rFonts w:ascii="Palatino Linotype" w:hAnsi="Palatino Linotype"/>
@@ -2261,9 +1543,8 @@
           <w:sz w:val="20"/>
           <w:szCs w:val="20"/>
         </w:rPr>
-        <w:t>judicial_</w:t>
-      </w:r>
-      <w:proofErr w:type="gramStart"/>
+        <w:t>ficer</w:t>
+      </w:r>
       <w:r>
         <w:rPr>
           <w:rFonts w:ascii="Palatino Linotype" w:hAnsi="Palatino Linotype"/>
@@ -2272,7 +1553,7 @@
           <w:sz w:val="20"/>
           <w:szCs w:val="20"/>
         </w:rPr>
-        <w:t>of</w:t>
+        <w:t>.officer</w:t>
       </w:r>
       <w:r>
         <w:rPr>
@@ -2282,39 +1563,7 @@
           <w:sz w:val="20"/>
           <w:szCs w:val="20"/>
         </w:rPr>
-        <w:t>ficer</w:t>
-      </w:r>
-      <w:r>
-        <w:rPr>
-          <w:rFonts w:ascii="Palatino Linotype" w:hAnsi="Palatino Linotype"/>
-          <w:bCs/>
-          <w:color w:val="FF0000"/>
-          <w:sz w:val="20"/>
-          <w:szCs w:val="20"/>
-        </w:rPr>
-        <w:t>.officer</w:t>
-      </w:r>
-      <w:proofErr w:type="gramEnd"/>
-      <w:r>
-        <w:rPr>
-          <w:rFonts w:ascii="Palatino Linotype" w:hAnsi="Palatino Linotype"/>
-          <w:bCs/>
-          <w:color w:val="FF0000"/>
-          <w:sz w:val="20"/>
-          <w:szCs w:val="20"/>
-        </w:rPr>
-        <w:t>_type</w:t>
-      </w:r>
-      <w:proofErr w:type="spellEnd"/>
-      <w:r>
-        <w:rPr>
-          <w:rFonts w:ascii="Palatino Linotype" w:hAnsi="Palatino Linotype"/>
-          <w:bCs/>
-          <w:color w:val="FF0000"/>
-          <w:sz w:val="20"/>
-          <w:szCs w:val="20"/>
-        </w:rPr>
-        <w:t xml:space="preserve">  ==  ‘Magistrate’ %}</w:t>
+        <w:t>_type  ==  ‘Magistrate’ %}</w:t>
       </w:r>
     </w:p>
     <w:p>
@@ -2474,69 +1723,356 @@
           <w:sz w:val="16"/>
           <w:szCs w:val="16"/>
         </w:rPr>
-        <w:t xml:space="preserve">Prosecutor’s Office: PS    OM     EM; Defendant’s Attorney: PS     OM     EM; </w:t>
-      </w:r>
-      <w:proofErr w:type="gramStart"/>
+        <w:t>{% if seal_decision != ‘Granted’ %}</w:t>
+      </w:r>
       <w:r>
         <w:rPr>
           <w:rFonts w:ascii="Palatino Linotype" w:hAnsi="Palatino Linotype"/>
           <w:sz w:val="16"/>
           <w:szCs w:val="16"/>
         </w:rPr>
-        <w:t xml:space="preserve">{{ </w:t>
-      </w:r>
-      <w:proofErr w:type="spellStart"/>
+        <w:t>Prosecutor’s Office: PS    OM     EM; Defendant’s Attorney: PS     OM     EM; {{ defendant.first_name }} {{ defendant.last_name}}: PS     OM     EM; Community Control: PS    EM;</w:t>
+      </w:r>
       <w:r>
         <w:rPr>
           <w:rFonts w:ascii="Palatino Linotype" w:hAnsi="Palatino Linotype"/>
           <w:sz w:val="16"/>
           <w:szCs w:val="16"/>
         </w:rPr>
-        <w:t>defendant</w:t>
-      </w:r>
-      <w:proofErr w:type="gramEnd"/>
+        <w:t xml:space="preserve"> Victim’s Attorney (if applicable): PS   OS   EM</w:t>
+      </w:r>
       <w:r>
         <w:rPr>
           <w:rFonts w:ascii="Palatino Linotype" w:hAnsi="Palatino Linotype"/>
           <w:sz w:val="16"/>
           <w:szCs w:val="16"/>
         </w:rPr>
-        <w:t>.first_name</w:t>
-      </w:r>
-      <w:proofErr w:type="spellEnd"/>
+        <w:t>{% else %}</w:t>
+      </w:r>
       <w:r>
         <w:rPr>
           <w:rFonts w:ascii="Palatino Linotype" w:hAnsi="Palatino Linotype"/>
           <w:sz w:val="16"/>
           <w:szCs w:val="16"/>
         </w:rPr>
-        <w:t xml:space="preserve"> }} {{ </w:t>
-      </w:r>
-      <w:proofErr w:type="spellStart"/>
-      <w:r>
+        <w:t xml:space="preserve"> </w:t>
+      </w:r>
+    </w:p>
+    <w:p>
+      <w:pPr>
+        <w:tabs>
+          <w:tab w:val="left" w:pos="-1080"/>
+          <w:tab w:val="left" w:pos="-720"/>
+          <w:tab w:val="left" w:pos="0"/>
+          <w:tab w:val="left" w:pos="720"/>
+          <w:tab w:val="left" w:pos="1440"/>
+          <w:tab w:val="left" w:pos="2160"/>
+          <w:tab w:val="left" w:pos="2880"/>
+          <w:tab w:val="left" w:pos="3600"/>
+          <w:tab w:val="left" w:pos="4320"/>
+          <w:tab w:val="left" w:pos="4680"/>
+        </w:tabs>
         <w:rPr>
           <w:rFonts w:ascii="Palatino Linotype" w:hAnsi="Palatino Linotype"/>
           <w:sz w:val="16"/>
           <w:szCs w:val="16"/>
         </w:rPr>
-        <w:t>defendant.last_name</w:t>
-      </w:r>
-      <w:proofErr w:type="spellEnd"/>
+      </w:pPr>
       <w:r>
         <w:rPr>
           <w:rFonts w:ascii="Palatino Linotype" w:hAnsi="Palatino Linotype"/>
           <w:sz w:val="16"/>
           <w:szCs w:val="16"/>
         </w:rPr>
-        <w:t>}}: PS     OM     EM; Community Control: PS    EM; County Jail: PS   EM;</w:t>
-      </w:r>
-      <w:r>
+        <w:t>Defendant’s Attorney: PS     OM     EM</w:t>
+      </w:r>
+    </w:p>
+    <w:p>
+      <w:pPr>
+        <w:tabs>
+          <w:tab w:val="left" w:pos="-1080"/>
+          <w:tab w:val="left" w:pos="-720"/>
+          <w:tab w:val="left" w:pos="0"/>
+          <w:tab w:val="left" w:pos="720"/>
+          <w:tab w:val="left" w:pos="1440"/>
+          <w:tab w:val="left" w:pos="2160"/>
+          <w:tab w:val="left" w:pos="2880"/>
+          <w:tab w:val="left" w:pos="3600"/>
+          <w:tab w:val="left" w:pos="4320"/>
+          <w:tab w:val="left" w:pos="4680"/>
+        </w:tabs>
         <w:rPr>
           <w:rFonts w:ascii="Palatino Linotype" w:hAnsi="Palatino Linotype"/>
           <w:sz w:val="16"/>
           <w:szCs w:val="16"/>
         </w:rPr>
-        <w:t xml:space="preserve"> Victim’s Attorney (if applicable): PS   OS   EM</w:t>
+      </w:pPr>
+      <w:r>
+        <w:rPr>
+          <w:rFonts w:ascii="Palatino Linotype" w:hAnsi="Palatino Linotype"/>
+          <w:sz w:val="16"/>
+          <w:szCs w:val="16"/>
+        </w:rPr>
+        <w:t xml:space="preserve">{{ defendant.first_name }} {{ defendant.last_name}}: PS     OM     EM </w:t>
+      </w:r>
+    </w:p>
+    <w:p>
+      <w:pPr>
+        <w:tabs>
+          <w:tab w:val="left" w:pos="-1080"/>
+          <w:tab w:val="left" w:pos="-720"/>
+          <w:tab w:val="left" w:pos="0"/>
+          <w:tab w:val="left" w:pos="720"/>
+          <w:tab w:val="left" w:pos="1440"/>
+          <w:tab w:val="left" w:pos="2160"/>
+          <w:tab w:val="left" w:pos="2880"/>
+          <w:tab w:val="left" w:pos="3600"/>
+          <w:tab w:val="left" w:pos="4320"/>
+          <w:tab w:val="left" w:pos="4680"/>
+        </w:tabs>
+        <w:rPr>
+          <w:rFonts w:ascii="Palatino Linotype" w:hAnsi="Palatino Linotype"/>
+          <w:sz w:val="16"/>
+          <w:szCs w:val="16"/>
+        </w:rPr>
+      </w:pPr>
+      <w:r>
+        <w:rPr>
+          <w:rFonts w:ascii="Palatino Linotype" w:hAnsi="Palatino Linotype"/>
+          <w:sz w:val="16"/>
+          <w:szCs w:val="16"/>
+        </w:rPr>
+        <w:t>Community Control: PS    EM</w:t>
+      </w:r>
+    </w:p>
+    <w:p>
+      <w:pPr>
+        <w:tabs>
+          <w:tab w:val="left" w:pos="-1080"/>
+          <w:tab w:val="left" w:pos="-720"/>
+          <w:tab w:val="left" w:pos="0"/>
+          <w:tab w:val="left" w:pos="720"/>
+          <w:tab w:val="left" w:pos="1440"/>
+          <w:tab w:val="left" w:pos="2160"/>
+          <w:tab w:val="left" w:pos="2880"/>
+          <w:tab w:val="left" w:pos="3600"/>
+          <w:tab w:val="left" w:pos="4320"/>
+          <w:tab w:val="left" w:pos="4680"/>
+        </w:tabs>
+        <w:rPr>
+          <w:rFonts w:ascii="Palatino Linotype" w:hAnsi="Palatino Linotype"/>
+          <w:sz w:val="16"/>
+          <w:szCs w:val="16"/>
+        </w:rPr>
+      </w:pPr>
+      <w:r>
+        <w:rPr>
+          <w:rFonts w:ascii="Palatino Linotype" w:hAnsi="Palatino Linotype"/>
+          <w:sz w:val="16"/>
+          <w:szCs w:val="16"/>
+        </w:rPr>
+        <w:t>Prosecutor’s Office: C</w:t>
+      </w:r>
+      <w:r>
+        <w:rPr>
+          <w:rFonts w:ascii="Palatino Linotype" w:hAnsi="Palatino Linotype"/>
+          <w:sz w:val="16"/>
+          <w:szCs w:val="16"/>
+        </w:rPr>
+        <w:t>M</w:t>
+      </w:r>
+    </w:p>
+    <w:p>
+      <w:pPr>
+        <w:tabs>
+          <w:tab w:val="left" w:pos="-1080"/>
+          <w:tab w:val="left" w:pos="-720"/>
+          <w:tab w:val="left" w:pos="0"/>
+          <w:tab w:val="left" w:pos="720"/>
+          <w:tab w:val="left" w:pos="1440"/>
+          <w:tab w:val="left" w:pos="2160"/>
+          <w:tab w:val="left" w:pos="2880"/>
+          <w:tab w:val="left" w:pos="3600"/>
+          <w:tab w:val="left" w:pos="4320"/>
+          <w:tab w:val="left" w:pos="4680"/>
+        </w:tabs>
+        <w:rPr>
+          <w:rFonts w:ascii="Palatino Linotype" w:hAnsi="Palatino Linotype"/>
+          <w:sz w:val="16"/>
+          <w:szCs w:val="16"/>
+        </w:rPr>
+      </w:pPr>
+      <w:r>
+        <w:rPr>
+          <w:rFonts w:ascii="Palatino Linotype" w:hAnsi="Palatino Linotype"/>
+          <w:sz w:val="16"/>
+          <w:szCs w:val="16"/>
+        </w:rPr>
+        <w:t xml:space="preserve">Delaware County Jail: </w:t>
+      </w:r>
+      <w:r>
+        <w:rPr>
+          <w:rFonts w:ascii="Palatino Linotype" w:hAnsi="Palatino Linotype"/>
+          <w:sz w:val="16"/>
+          <w:szCs w:val="16"/>
+        </w:rPr>
+        <w:t>CM</w:t>
+      </w:r>
+    </w:p>
+    <w:p>
+      <w:pPr>
+        <w:tabs>
+          <w:tab w:val="left" w:pos="-1080"/>
+          <w:tab w:val="left" w:pos="-720"/>
+          <w:tab w:val="left" w:pos="0"/>
+          <w:tab w:val="left" w:pos="720"/>
+          <w:tab w:val="left" w:pos="1440"/>
+          <w:tab w:val="left" w:pos="2160"/>
+          <w:tab w:val="left" w:pos="2880"/>
+          <w:tab w:val="left" w:pos="3600"/>
+          <w:tab w:val="left" w:pos="4320"/>
+          <w:tab w:val="left" w:pos="4680"/>
+        </w:tabs>
+        <w:rPr>
+          <w:rFonts w:ascii="Palatino Linotype" w:hAnsi="Palatino Linotype"/>
+          <w:sz w:val="16"/>
+          <w:szCs w:val="16"/>
+        </w:rPr>
+      </w:pPr>
+      <w:r>
+        <w:rPr>
+          <w:rFonts w:ascii="Palatino Linotype" w:hAnsi="Palatino Linotype"/>
+          <w:sz w:val="16"/>
+          <w:szCs w:val="16"/>
+        </w:rPr>
+        <w:t xml:space="preserve">Arresting Agency: </w:t>
+      </w:r>
+      <w:r>
+        <w:rPr>
+          <w:rFonts w:ascii="Palatino Linotype" w:hAnsi="Palatino Linotype"/>
+          <w:sz w:val="16"/>
+          <w:szCs w:val="16"/>
+        </w:rPr>
+        <w:t>CM</w:t>
+      </w:r>
+    </w:p>
+    <w:p>
+      <w:pPr>
+        <w:tabs>
+          <w:tab w:val="left" w:pos="-1080"/>
+          <w:tab w:val="left" w:pos="-720"/>
+          <w:tab w:val="left" w:pos="0"/>
+          <w:tab w:val="left" w:pos="720"/>
+          <w:tab w:val="left" w:pos="1440"/>
+          <w:tab w:val="left" w:pos="2160"/>
+          <w:tab w:val="left" w:pos="2880"/>
+          <w:tab w:val="left" w:pos="3600"/>
+          <w:tab w:val="left" w:pos="4320"/>
+          <w:tab w:val="left" w:pos="4680"/>
+        </w:tabs>
+        <w:rPr>
+          <w:rFonts w:ascii="Palatino Linotype" w:hAnsi="Palatino Linotype"/>
+          <w:sz w:val="16"/>
+          <w:szCs w:val="16"/>
+        </w:rPr>
+      </w:pPr>
+      <w:r>
+        <w:rPr>
+          <w:rFonts w:ascii="Palatino Linotype" w:hAnsi="Palatino Linotype"/>
+          <w:sz w:val="16"/>
+          <w:szCs w:val="16"/>
+        </w:rPr>
+        <w:t xml:space="preserve">Ohio BCI: </w:t>
+      </w:r>
+      <w:r>
+        <w:rPr>
+          <w:rFonts w:ascii="Palatino Linotype" w:hAnsi="Palatino Linotype"/>
+          <w:sz w:val="16"/>
+          <w:szCs w:val="16"/>
+        </w:rPr>
+        <w:t>CM</w:t>
+      </w:r>
+    </w:p>
+    <w:p>
+      <w:pPr>
+        <w:tabs>
+          <w:tab w:val="left" w:pos="-1080"/>
+          <w:tab w:val="left" w:pos="-720"/>
+          <w:tab w:val="left" w:pos="0"/>
+          <w:tab w:val="left" w:pos="720"/>
+          <w:tab w:val="left" w:pos="1440"/>
+          <w:tab w:val="left" w:pos="2160"/>
+          <w:tab w:val="left" w:pos="2880"/>
+          <w:tab w:val="left" w:pos="3600"/>
+          <w:tab w:val="left" w:pos="4320"/>
+          <w:tab w:val="left" w:pos="4680"/>
+        </w:tabs>
+        <w:rPr>
+          <w:rFonts w:ascii="Palatino Linotype" w:hAnsi="Palatino Linotype"/>
+          <w:sz w:val="16"/>
+          <w:szCs w:val="16"/>
+        </w:rPr>
+      </w:pPr>
+      <w:r>
+        <w:rPr>
+          <w:rFonts w:ascii="Palatino Linotype" w:hAnsi="Palatino Linotype"/>
+          <w:sz w:val="16"/>
+          <w:szCs w:val="16"/>
+        </w:rPr>
+        <w:t xml:space="preserve">FBI: </w:t>
+      </w:r>
+      <w:r>
+        <w:rPr>
+          <w:rFonts w:ascii="Palatino Linotype" w:hAnsi="Palatino Linotype"/>
+          <w:sz w:val="16"/>
+          <w:szCs w:val="16"/>
+        </w:rPr>
+        <w:t>CM</w:t>
+      </w:r>
+      <w:r>
+        <w:rPr>
+          <w:rFonts w:ascii="Palatino Linotype" w:hAnsi="Palatino Linotype"/>
+          <w:sz w:val="16"/>
+          <w:szCs w:val="16"/>
+        </w:rPr>
+        <w:t xml:space="preserve"> </w:t>
+      </w:r>
+    </w:p>
+    <w:p>
+      <w:pPr>
+        <w:tabs>
+          <w:tab w:val="left" w:pos="-1080"/>
+          <w:tab w:val="left" w:pos="-720"/>
+          <w:tab w:val="left" w:pos="0"/>
+          <w:tab w:val="left" w:pos="720"/>
+          <w:tab w:val="left" w:pos="1440"/>
+          <w:tab w:val="left" w:pos="2160"/>
+          <w:tab w:val="left" w:pos="2880"/>
+          <w:tab w:val="left" w:pos="3600"/>
+          <w:tab w:val="left" w:pos="4320"/>
+          <w:tab w:val="left" w:pos="4680"/>
+        </w:tabs>
+        <w:rPr>
+          <w:rFonts w:ascii="Palatino Linotype" w:hAnsi="Palatino Linotype"/>
+          <w:sz w:val="16"/>
+          <w:szCs w:val="16"/>
+        </w:rPr>
+      </w:pPr>
+      <w:r>
+        <w:rPr>
+          <w:rFonts w:ascii="Palatino Linotype" w:hAnsi="Palatino Linotype"/>
+          <w:sz w:val="16"/>
+          <w:szCs w:val="16"/>
+        </w:rPr>
+        <w:t>Victim’s Attorney (if applicable): PS   OS   EM</w:t>
+      </w:r>
+      <w:r>
+        <w:rPr>
+          <w:rFonts w:ascii="Palatino Linotype" w:hAnsi="Palatino Linotype"/>
+          <w:sz w:val="16"/>
+          <w:szCs w:val="16"/>
+        </w:rPr>
+        <w:t>{% endif %}</w:t>
       </w:r>
     </w:p>
     <w:sectPr>
@@ -2738,47 +2274,7 @@
         <w:sz w:val="20"/>
         <w:szCs w:val="20"/>
       </w:rPr>
-      <w:t xml:space="preserve">% if </w:t>
-    </w:r>
-    <w:proofErr w:type="spellStart"/>
-    <w:r>
-      <w:rPr>
-        <w:rFonts w:ascii="Palatino Linotype" w:hAnsi="Palatino Linotype"/>
-        <w:bCs/>
-        <w:sz w:val="20"/>
-        <w:szCs w:val="20"/>
-      </w:rPr>
-      <w:t>judicial_</w:t>
-    </w:r>
-    <w:proofErr w:type="gramStart"/>
-    <w:r>
-      <w:rPr>
-        <w:rFonts w:ascii="Palatino Linotype" w:hAnsi="Palatino Linotype"/>
-        <w:bCs/>
-        <w:sz w:val="20"/>
-        <w:szCs w:val="20"/>
-      </w:rPr>
-      <w:t>officer.officer</w:t>
-    </w:r>
-    <w:proofErr w:type="gramEnd"/>
-    <w:r>
-      <w:rPr>
-        <w:rFonts w:ascii="Palatino Linotype" w:hAnsi="Palatino Linotype"/>
-        <w:bCs/>
-        <w:sz w:val="20"/>
-        <w:szCs w:val="20"/>
-      </w:rPr>
-      <w:t>_type</w:t>
-    </w:r>
-    <w:proofErr w:type="spellEnd"/>
-    <w:r>
-      <w:rPr>
-        <w:rFonts w:ascii="Palatino Linotype" w:hAnsi="Palatino Linotype"/>
-        <w:bCs/>
-        <w:sz w:val="20"/>
-        <w:szCs w:val="20"/>
-      </w:rPr>
-      <w:t xml:space="preserve">  ==  ‘Magistrate’ %}Magistrate Decision </w:t>
+      <w:t xml:space="preserve">% if judicial_officer.officer_type  ==  ‘Magistrate’ %}Magistrate Decision </w:t>
     </w:r>
     <w:r>
       <w:rPr>
@@ -2786,77 +2282,23 @@
         <w:sz w:val="20"/>
         <w:szCs w:val="20"/>
       </w:rPr>
-      <w:t xml:space="preserve">{% </w:t>
+      <w:t>{% elif judicial_officer.officer_type == ‘Judge’ %}</w:t>
     </w:r>
-    <w:proofErr w:type="spellStart"/>
     <w:r>
       <w:rPr>
         <w:rFonts w:ascii="Palatino Linotype" w:hAnsi="Palatino Linotype"/>
         <w:sz w:val="20"/>
         <w:szCs w:val="20"/>
       </w:rPr>
-      <w:t>elif</w:t>
+      <w:t xml:space="preserve">Sealing </w:t>
     </w:r>
-    <w:proofErr w:type="spellEnd"/>
     <w:r>
       <w:rPr>
         <w:rFonts w:ascii="Palatino Linotype" w:hAnsi="Palatino Linotype"/>
         <w:sz w:val="20"/>
         <w:szCs w:val="20"/>
       </w:rPr>
-      <w:t xml:space="preserve"> </w:t>
-    </w:r>
-    <w:proofErr w:type="spellStart"/>
-    <w:r>
-      <w:rPr>
-        <w:rFonts w:ascii="Palatino Linotype" w:hAnsi="Palatino Linotype"/>
-        <w:sz w:val="20"/>
-        <w:szCs w:val="20"/>
-      </w:rPr>
-      <w:t>judicial_officer.officer_type</w:t>
-    </w:r>
-    <w:proofErr w:type="spellEnd"/>
-    <w:r>
-      <w:rPr>
-        <w:rFonts w:ascii="Palatino Linotype" w:hAnsi="Palatino Linotype"/>
-        <w:sz w:val="20"/>
-        <w:szCs w:val="20"/>
-      </w:rPr>
-      <w:t xml:space="preserve"> == ‘Judge’ %}</w:t>
-    </w:r>
-    <w:r>
-      <w:rPr>
-        <w:rFonts w:ascii="Palatino Linotype" w:hAnsi="Palatino Linotype"/>
-        <w:sz w:val="20"/>
-        <w:szCs w:val="20"/>
-      </w:rPr>
-      <w:t xml:space="preserve">Sealing </w:t>
-    </w:r>
-    <w:r>
-      <w:rPr>
-        <w:rFonts w:ascii="Palatino Linotype" w:hAnsi="Palatino Linotype"/>
-        <w:sz w:val="20"/>
-        <w:szCs w:val="20"/>
-      </w:rPr>
-      <w:t xml:space="preserve">Entry{% endif %} {{ </w:t>
-    </w:r>
-    <w:proofErr w:type="spellStart"/>
-    <w:r>
-      <w:rPr>
-        <w:rFonts w:ascii="Palatino Linotype" w:hAnsi="Palatino Linotype"/>
-        <w:sz w:val="20"/>
-        <w:szCs w:val="20"/>
-      </w:rPr>
-      <w:t>case_number</w:t>
-    </w:r>
-    <w:proofErr w:type="spellEnd"/>
-    <w:r>
-      <w:rPr>
-        <w:rFonts w:ascii="Palatino Linotype" w:hAnsi="Palatino Linotype"/>
-        <w:sz w:val="20"/>
-        <w:szCs w:val="20"/>
-      </w:rPr>
-      <w:t xml:space="preserve"> </w:t>
+      <w:t xml:space="preserve">Entry{% endif %} {{ case_number </w:t>
     </w:r>
     <w:r>
       <w:rPr>

</xml_diff>

<commit_message>
Crim Sealing entry rewired and working.
</commit_message>
<xml_diff>
--- a/resources/Templates/Criminal_Sealing_Entry_Template.docx
+++ b/resources/Templates/Criminal_Sealing_Entry_Template.docx
@@ -154,13 +154,41 @@
                 <w:szCs w:val="20"/>
               </w:rPr>
             </w:pPr>
+            <w:proofErr w:type="gramStart"/>
             <w:r>
               <w:rPr>
                 <w:rFonts w:ascii="Palatino Linotype" w:hAnsi="Palatino Linotype"/>
                 <w:sz w:val="20"/>
                 <w:szCs w:val="20"/>
               </w:rPr>
-              <w:t>{{ case_number }}</w:t>
+              <w:t xml:space="preserve">{{ </w:t>
+            </w:r>
+            <w:proofErr w:type="spellStart"/>
+            <w:r>
+              <w:rPr>
+                <w:rFonts w:ascii="Palatino Linotype" w:hAnsi="Palatino Linotype"/>
+                <w:sz w:val="20"/>
+                <w:szCs w:val="20"/>
+              </w:rPr>
+              <w:t>case</w:t>
+            </w:r>
+            <w:proofErr w:type="gramEnd"/>
+            <w:r>
+              <w:rPr>
+                <w:rFonts w:ascii="Palatino Linotype" w:hAnsi="Palatino Linotype"/>
+                <w:sz w:val="20"/>
+                <w:szCs w:val="20"/>
+              </w:rPr>
+              <w:t>_number</w:t>
+            </w:r>
+            <w:proofErr w:type="spellEnd"/>
+            <w:r>
+              <w:rPr>
+                <w:rFonts w:ascii="Palatino Linotype" w:hAnsi="Palatino Linotype"/>
+                <w:sz w:val="20"/>
+                <w:szCs w:val="20"/>
+              </w:rPr>
+              <w:t xml:space="preserve"> }}</w:t>
             </w:r>
           </w:p>
         </w:tc>
@@ -274,13 +302,41 @@
                 <w:szCs w:val="20"/>
               </w:rPr>
             </w:pPr>
+            <w:proofErr w:type="gramStart"/>
             <w:r>
               <w:rPr>
                 <w:rFonts w:ascii="Palatino Linotype" w:hAnsi="Palatino Linotype"/>
                 <w:sz w:val="20"/>
                 <w:szCs w:val="20"/>
               </w:rPr>
-              <w:t>{{ offense_seal_list }}</w:t>
+              <w:t xml:space="preserve">{{ </w:t>
+            </w:r>
+            <w:proofErr w:type="spellStart"/>
+            <w:r>
+              <w:rPr>
+                <w:rFonts w:ascii="Palatino Linotype" w:hAnsi="Palatino Linotype"/>
+                <w:sz w:val="20"/>
+                <w:szCs w:val="20"/>
+              </w:rPr>
+              <w:t>offense</w:t>
+            </w:r>
+            <w:proofErr w:type="gramEnd"/>
+            <w:r>
+              <w:rPr>
+                <w:rFonts w:ascii="Palatino Linotype" w:hAnsi="Palatino Linotype"/>
+                <w:sz w:val="20"/>
+                <w:szCs w:val="20"/>
+              </w:rPr>
+              <w:t>_seal_list</w:t>
+            </w:r>
+            <w:proofErr w:type="spellEnd"/>
+            <w:r>
+              <w:rPr>
+                <w:rFonts w:ascii="Palatino Linotype" w:hAnsi="Palatino Linotype"/>
+                <w:sz w:val="20"/>
+                <w:szCs w:val="20"/>
+              </w:rPr>
+              <w:t xml:space="preserve"> }}</w:t>
             </w:r>
           </w:p>
         </w:tc>
@@ -388,13 +444,41 @@
                 <w:szCs w:val="20"/>
               </w:rPr>
             </w:pPr>
+            <w:proofErr w:type="gramStart"/>
             <w:r>
               <w:rPr>
                 <w:rFonts w:ascii="Palatino Linotype" w:hAnsi="Palatino Linotype"/>
                 <w:sz w:val="20"/>
                 <w:szCs w:val="20"/>
               </w:rPr>
-              <w:t>{{ offense_date }}</w:t>
+              <w:t xml:space="preserve">{{ </w:t>
+            </w:r>
+            <w:proofErr w:type="spellStart"/>
+            <w:r>
+              <w:rPr>
+                <w:rFonts w:ascii="Palatino Linotype" w:hAnsi="Palatino Linotype"/>
+                <w:sz w:val="20"/>
+                <w:szCs w:val="20"/>
+              </w:rPr>
+              <w:t>offense</w:t>
+            </w:r>
+            <w:proofErr w:type="gramEnd"/>
+            <w:r>
+              <w:rPr>
+                <w:rFonts w:ascii="Palatino Linotype" w:hAnsi="Palatino Linotype"/>
+                <w:sz w:val="20"/>
+                <w:szCs w:val="20"/>
+              </w:rPr>
+              <w:t>_date</w:t>
+            </w:r>
+            <w:proofErr w:type="spellEnd"/>
+            <w:r>
+              <w:rPr>
+                <w:rFonts w:ascii="Palatino Linotype" w:hAnsi="Palatino Linotype"/>
+                <w:sz w:val="20"/>
+                <w:szCs w:val="20"/>
+              </w:rPr>
+              <w:t xml:space="preserve"> }}</w:t>
             </w:r>
           </w:p>
         </w:tc>
@@ -424,13 +508,32 @@
                 <w:szCs w:val="20"/>
               </w:rPr>
             </w:pPr>
+            <w:proofErr w:type="gramStart"/>
             <w:r>
               <w:rPr>
                 <w:rFonts w:ascii="Palatino Linotype" w:hAnsi="Palatino Linotype"/>
                 <w:sz w:val="20"/>
                 <w:szCs w:val="20"/>
               </w:rPr>
-              <w:t>{{ defendant.</w:t>
+              <w:t xml:space="preserve">{{ </w:t>
+            </w:r>
+            <w:proofErr w:type="spellStart"/>
+            <w:r>
+              <w:rPr>
+                <w:rFonts w:ascii="Palatino Linotype" w:hAnsi="Palatino Linotype"/>
+                <w:sz w:val="20"/>
+                <w:szCs w:val="20"/>
+              </w:rPr>
+              <w:t>defendant</w:t>
+            </w:r>
+            <w:proofErr w:type="gramEnd"/>
+            <w:r>
+              <w:rPr>
+                <w:rFonts w:ascii="Palatino Linotype" w:hAnsi="Palatino Linotype"/>
+                <w:sz w:val="20"/>
+                <w:szCs w:val="20"/>
+              </w:rPr>
+              <w:t>.</w:t>
             </w:r>
             <w:r>
               <w:rPr>
@@ -438,7 +541,16 @@
                 <w:sz w:val="20"/>
                 <w:szCs w:val="20"/>
               </w:rPr>
-              <w:t>first_name }}</w:t>
+              <w:t>first_name</w:t>
+            </w:r>
+            <w:proofErr w:type="spellEnd"/>
+            <w:r>
+              <w:rPr>
+                <w:rFonts w:ascii="Palatino Linotype" w:hAnsi="Palatino Linotype"/>
+                <w:sz w:val="20"/>
+                <w:szCs w:val="20"/>
+              </w:rPr>
+              <w:t xml:space="preserve"> }}</w:t>
             </w:r>
             <w:r>
               <w:rPr>
@@ -454,7 +566,16 @@
                 <w:sz w:val="20"/>
                 <w:szCs w:val="20"/>
               </w:rPr>
-              <w:t>{{ defendant.</w:t>
+              <w:t xml:space="preserve">{{ </w:t>
+            </w:r>
+            <w:proofErr w:type="spellStart"/>
+            <w:r>
+              <w:rPr>
+                <w:rFonts w:ascii="Palatino Linotype" w:hAnsi="Palatino Linotype"/>
+                <w:sz w:val="20"/>
+                <w:szCs w:val="20"/>
+              </w:rPr>
+              <w:t>defendant.</w:t>
             </w:r>
             <w:r>
               <w:rPr>
@@ -462,7 +583,16 @@
                 <w:sz w:val="20"/>
                 <w:szCs w:val="20"/>
               </w:rPr>
-              <w:t>last_name }},</w:t>
+              <w:t>last_name</w:t>
+            </w:r>
+            <w:proofErr w:type="spellEnd"/>
+            <w:r>
+              <w:rPr>
+                <w:rFonts w:ascii="Palatino Linotype" w:hAnsi="Palatino Linotype"/>
+                <w:sz w:val="20"/>
+                <w:szCs w:val="20"/>
+              </w:rPr>
+              <w:t xml:space="preserve"> }},</w:t>
             </w:r>
           </w:p>
         </w:tc>
@@ -524,13 +654,41 @@
                 <w:szCs w:val="20"/>
               </w:rPr>
             </w:pPr>
+            <w:proofErr w:type="gramStart"/>
             <w:r>
               <w:rPr>
                 <w:rFonts w:ascii="Palatino Linotype" w:hAnsi="Palatino Linotype"/>
                 <w:sz w:val="20"/>
                 <w:szCs w:val="20"/>
               </w:rPr>
-              <w:t>{{ bci_number }}</w:t>
+              <w:t xml:space="preserve">{{ </w:t>
+            </w:r>
+            <w:proofErr w:type="spellStart"/>
+            <w:r>
+              <w:rPr>
+                <w:rFonts w:ascii="Palatino Linotype" w:hAnsi="Palatino Linotype"/>
+                <w:sz w:val="20"/>
+                <w:szCs w:val="20"/>
+              </w:rPr>
+              <w:t>bci</w:t>
+            </w:r>
+            <w:proofErr w:type="gramEnd"/>
+            <w:r>
+              <w:rPr>
+                <w:rFonts w:ascii="Palatino Linotype" w:hAnsi="Palatino Linotype"/>
+                <w:sz w:val="20"/>
+                <w:szCs w:val="20"/>
+              </w:rPr>
+              <w:t>_number</w:t>
+            </w:r>
+            <w:proofErr w:type="spellEnd"/>
+            <w:r>
+              <w:rPr>
+                <w:rFonts w:ascii="Palatino Linotype" w:hAnsi="Palatino Linotype"/>
+                <w:sz w:val="20"/>
+                <w:szCs w:val="20"/>
+              </w:rPr>
+              <w:t xml:space="preserve"> }}</w:t>
             </w:r>
           </w:p>
         </w:tc>
@@ -650,7 +808,25 @@
                 <w:sz w:val="20"/>
                 <w:szCs w:val="20"/>
               </w:rPr>
-              <w:t>{{ fbi_number }}</w:t>
+              <w:t xml:space="preserve">{{ </w:t>
+            </w:r>
+            <w:proofErr w:type="spellStart"/>
+            <w:r>
+              <w:rPr>
+                <w:rFonts w:ascii="Palatino Linotype" w:hAnsi="Palatino Linotype"/>
+                <w:sz w:val="20"/>
+                <w:szCs w:val="20"/>
+              </w:rPr>
+              <w:t>fbi_number</w:t>
+            </w:r>
+            <w:proofErr w:type="spellEnd"/>
+            <w:r>
+              <w:rPr>
+                <w:rFonts w:ascii="Palatino Linotype" w:hAnsi="Palatino Linotype"/>
+                <w:sz w:val="20"/>
+                <w:szCs w:val="20"/>
+              </w:rPr>
+              <w:t xml:space="preserve"> }}</w:t>
             </w:r>
           </w:p>
         </w:tc>
@@ -712,8 +888,9 @@
           <w:sz w:val="20"/>
           <w:szCs w:val="20"/>
         </w:rPr>
-        <w:t>% if judicial_officer.officer_</w:t>
-      </w:r>
+        <w:t xml:space="preserve">% if </w:t>
+      </w:r>
+      <w:proofErr w:type="spellStart"/>
       <w:r>
         <w:rPr>
           <w:rFonts w:ascii="Palatino Linotype" w:hAnsi="Palatino Linotype"/>
@@ -721,8 +898,38 @@
           <w:sz w:val="20"/>
           <w:szCs w:val="20"/>
         </w:rPr>
+        <w:t>judicial_</w:t>
+      </w:r>
+      <w:proofErr w:type="gramStart"/>
+      <w:r>
+        <w:rPr>
+          <w:rFonts w:ascii="Palatino Linotype" w:hAnsi="Palatino Linotype"/>
+          <w:bCs/>
+          <w:sz w:val="20"/>
+          <w:szCs w:val="20"/>
+        </w:rPr>
+        <w:t>officer.officer</w:t>
+      </w:r>
+      <w:proofErr w:type="gramEnd"/>
+      <w:r>
+        <w:rPr>
+          <w:rFonts w:ascii="Palatino Linotype" w:hAnsi="Palatino Linotype"/>
+          <w:bCs/>
+          <w:sz w:val="20"/>
+          <w:szCs w:val="20"/>
+        </w:rPr>
+        <w:t>_</w:t>
+      </w:r>
+      <w:r>
+        <w:rPr>
+          <w:rFonts w:ascii="Palatino Linotype" w:hAnsi="Palatino Linotype"/>
+          <w:bCs/>
+          <w:sz w:val="20"/>
+          <w:szCs w:val="20"/>
+        </w:rPr>
         <w:t>type</w:t>
       </w:r>
+      <w:proofErr w:type="spellEnd"/>
       <w:r>
         <w:rPr>
           <w:rFonts w:ascii="Palatino Linotype" w:hAnsi="Palatino Linotype"/>
@@ -808,15 +1015,69 @@
           <w:sz w:val="20"/>
           <w:szCs w:val="20"/>
         </w:rPr>
-        <w:t>{% elif judicial_officer.officer_</w:t>
-      </w:r>
-      <w:r>
-        <w:rPr>
-          <w:rFonts w:ascii="Palatino Linotype" w:hAnsi="Palatino Linotype"/>
-          <w:sz w:val="20"/>
-          <w:szCs w:val="20"/>
-        </w:rPr>
-        <w:t>type == ‘Judge’ %}</w:t>
+        <w:t xml:space="preserve">{% </w:t>
+      </w:r>
+      <w:proofErr w:type="spellStart"/>
+      <w:r>
+        <w:rPr>
+          <w:rFonts w:ascii="Palatino Linotype" w:hAnsi="Palatino Linotype"/>
+          <w:sz w:val="20"/>
+          <w:szCs w:val="20"/>
+        </w:rPr>
+        <w:t>elif</w:t>
+      </w:r>
+      <w:proofErr w:type="spellEnd"/>
+      <w:r>
+        <w:rPr>
+          <w:rFonts w:ascii="Palatino Linotype" w:hAnsi="Palatino Linotype"/>
+          <w:sz w:val="20"/>
+          <w:szCs w:val="20"/>
+        </w:rPr>
+        <w:t xml:space="preserve"> </w:t>
+      </w:r>
+      <w:proofErr w:type="spellStart"/>
+      <w:r>
+        <w:rPr>
+          <w:rFonts w:ascii="Palatino Linotype" w:hAnsi="Palatino Linotype"/>
+          <w:sz w:val="20"/>
+          <w:szCs w:val="20"/>
+        </w:rPr>
+        <w:t>judicial_</w:t>
+      </w:r>
+      <w:proofErr w:type="gramStart"/>
+      <w:r>
+        <w:rPr>
+          <w:rFonts w:ascii="Palatino Linotype" w:hAnsi="Palatino Linotype"/>
+          <w:sz w:val="20"/>
+          <w:szCs w:val="20"/>
+        </w:rPr>
+        <w:t>officer.officer</w:t>
+      </w:r>
+      <w:proofErr w:type="gramEnd"/>
+      <w:r>
+        <w:rPr>
+          <w:rFonts w:ascii="Palatino Linotype" w:hAnsi="Palatino Linotype"/>
+          <w:sz w:val="20"/>
+          <w:szCs w:val="20"/>
+        </w:rPr>
+        <w:t>_</w:t>
+      </w:r>
+      <w:r>
+        <w:rPr>
+          <w:rFonts w:ascii="Palatino Linotype" w:hAnsi="Palatino Linotype"/>
+          <w:sz w:val="20"/>
+          <w:szCs w:val="20"/>
+        </w:rPr>
+        <w:t>type</w:t>
+      </w:r>
+      <w:proofErr w:type="spellEnd"/>
+      <w:r>
+        <w:rPr>
+          <w:rFonts w:ascii="Palatino Linotype" w:hAnsi="Palatino Linotype"/>
+          <w:sz w:val="20"/>
+          <w:szCs w:val="20"/>
+        </w:rPr>
+        <w:t xml:space="preserve"> == ‘Judge’ %}</w:t>
       </w:r>
     </w:p>
     <w:p>
@@ -890,7 +1151,25 @@
           <w:sz w:val="20"/>
           <w:szCs w:val="20"/>
         </w:rPr>
-        <w:t>{{ plea_trial_date }}</w:t>
+        <w:t xml:space="preserve">{{ </w:t>
+      </w:r>
+      <w:proofErr w:type="spellStart"/>
+      <w:r>
+        <w:rPr>
+          <w:rFonts w:ascii="Palatino Linotype" w:hAnsi="Palatino Linotype"/>
+          <w:sz w:val="20"/>
+          <w:szCs w:val="20"/>
+        </w:rPr>
+        <w:t>plea_trial_date</w:t>
+      </w:r>
+      <w:proofErr w:type="spellEnd"/>
+      <w:r>
+        <w:rPr>
+          <w:rFonts w:ascii="Palatino Linotype" w:hAnsi="Palatino Linotype"/>
+          <w:sz w:val="20"/>
+          <w:szCs w:val="20"/>
+        </w:rPr>
+        <w:t xml:space="preserve"> }}</w:t>
       </w:r>
       <w:r>
         <w:rPr>
@@ -930,7 +1209,25 @@
           <w:sz w:val="20"/>
           <w:szCs w:val="20"/>
         </w:rPr>
-        <w:t xml:space="preserve"> {{ sealing_type }}</w:t>
+        <w:t xml:space="preserve"> {{ </w:t>
+      </w:r>
+      <w:proofErr w:type="spellStart"/>
+      <w:r>
+        <w:rPr>
+          <w:rFonts w:ascii="Palatino Linotype" w:hAnsi="Palatino Linotype"/>
+          <w:sz w:val="20"/>
+          <w:szCs w:val="20"/>
+        </w:rPr>
+        <w:t>sealing_type</w:t>
+      </w:r>
+      <w:proofErr w:type="spellEnd"/>
+      <w:r>
+        <w:rPr>
+          <w:rFonts w:ascii="Palatino Linotype" w:hAnsi="Palatino Linotype"/>
+          <w:sz w:val="20"/>
+          <w:szCs w:val="20"/>
+        </w:rPr>
+        <w:t xml:space="preserve"> }}</w:t>
       </w:r>
       <w:r>
         <w:rPr>
@@ -947,7 +1244,187 @@
           <w:sz w:val="20"/>
           <w:szCs w:val="20"/>
         </w:rPr>
-        <w:t xml:space="preserve">{% if defense_counsel_waived is false %}Defendant was represented by {{ defense_counsel }}, {{ defense_counsel_type }}. {% elif defense_counsel_waived is true %}Defendant appeared without counsel. {% endif %}The State of Ohio {{ state_response }} the </w:t>
+        <w:t xml:space="preserve">{% if </w:t>
+      </w:r>
+      <w:proofErr w:type="spellStart"/>
+      <w:r>
+        <w:rPr>
+          <w:rFonts w:ascii="Palatino Linotype" w:hAnsi="Palatino Linotype"/>
+          <w:bCs/>
+          <w:sz w:val="20"/>
+          <w:szCs w:val="20"/>
+        </w:rPr>
+        <w:t>defense_counsel_waived</w:t>
+      </w:r>
+      <w:proofErr w:type="spellEnd"/>
+      <w:r>
+        <w:rPr>
+          <w:rFonts w:ascii="Palatino Linotype" w:hAnsi="Palatino Linotype"/>
+          <w:bCs/>
+          <w:sz w:val="20"/>
+          <w:szCs w:val="20"/>
+        </w:rPr>
+        <w:t xml:space="preserve"> is false </w:t>
+      </w:r>
+      <w:proofErr w:type="gramStart"/>
+      <w:r>
+        <w:rPr>
+          <w:rFonts w:ascii="Palatino Linotype" w:hAnsi="Palatino Linotype"/>
+          <w:bCs/>
+          <w:sz w:val="20"/>
+          <w:szCs w:val="20"/>
+        </w:rPr>
+        <w:t>%}Defendant</w:t>
+      </w:r>
+      <w:proofErr w:type="gramEnd"/>
+      <w:r>
+        <w:rPr>
+          <w:rFonts w:ascii="Palatino Linotype" w:hAnsi="Palatino Linotype"/>
+          <w:bCs/>
+          <w:sz w:val="20"/>
+          <w:szCs w:val="20"/>
+        </w:rPr>
+        <w:t xml:space="preserve"> was represented by {{ </w:t>
+      </w:r>
+      <w:proofErr w:type="spellStart"/>
+      <w:r>
+        <w:rPr>
+          <w:rFonts w:ascii="Palatino Linotype" w:hAnsi="Palatino Linotype"/>
+          <w:bCs/>
+          <w:sz w:val="20"/>
+          <w:szCs w:val="20"/>
+        </w:rPr>
+        <w:t>defense_counsel</w:t>
+      </w:r>
+      <w:proofErr w:type="spellEnd"/>
+      <w:r>
+        <w:rPr>
+          <w:rFonts w:ascii="Palatino Linotype" w:hAnsi="Palatino Linotype"/>
+          <w:bCs/>
+          <w:sz w:val="20"/>
+          <w:szCs w:val="20"/>
+        </w:rPr>
+        <w:t xml:space="preserve"> }}, {{ </w:t>
+      </w:r>
+      <w:proofErr w:type="spellStart"/>
+      <w:r>
+        <w:rPr>
+          <w:rFonts w:ascii="Palatino Linotype" w:hAnsi="Palatino Linotype"/>
+          <w:bCs/>
+          <w:sz w:val="20"/>
+          <w:szCs w:val="20"/>
+        </w:rPr>
+        <w:t>defense_counsel_type</w:t>
+      </w:r>
+      <w:proofErr w:type="spellEnd"/>
+      <w:r>
+        <w:rPr>
+          <w:rFonts w:ascii="Palatino Linotype" w:hAnsi="Palatino Linotype"/>
+          <w:bCs/>
+          <w:sz w:val="20"/>
+          <w:szCs w:val="20"/>
+        </w:rPr>
+        <w:t xml:space="preserve"> }}. {% </w:t>
+      </w:r>
+      <w:proofErr w:type="spellStart"/>
+      <w:r>
+        <w:rPr>
+          <w:rFonts w:ascii="Palatino Linotype" w:hAnsi="Palatino Linotype"/>
+          <w:bCs/>
+          <w:sz w:val="20"/>
+          <w:szCs w:val="20"/>
+        </w:rPr>
+        <w:t>elif</w:t>
+      </w:r>
+      <w:proofErr w:type="spellEnd"/>
+      <w:r>
+        <w:rPr>
+          <w:rFonts w:ascii="Palatino Linotype" w:hAnsi="Palatino Linotype"/>
+          <w:bCs/>
+          <w:sz w:val="20"/>
+          <w:szCs w:val="20"/>
+        </w:rPr>
+        <w:t xml:space="preserve"> </w:t>
+      </w:r>
+      <w:proofErr w:type="spellStart"/>
+      <w:r>
+        <w:rPr>
+          <w:rFonts w:ascii="Palatino Linotype" w:hAnsi="Palatino Linotype"/>
+          <w:bCs/>
+          <w:sz w:val="20"/>
+          <w:szCs w:val="20"/>
+        </w:rPr>
+        <w:t>defense_counsel_waived</w:t>
+      </w:r>
+      <w:proofErr w:type="spellEnd"/>
+      <w:r>
+        <w:rPr>
+          <w:rFonts w:ascii="Palatino Linotype" w:hAnsi="Palatino Linotype"/>
+          <w:bCs/>
+          <w:sz w:val="20"/>
+          <w:szCs w:val="20"/>
+        </w:rPr>
+        <w:t xml:space="preserve"> is true </w:t>
+      </w:r>
+      <w:proofErr w:type="gramStart"/>
+      <w:r>
+        <w:rPr>
+          <w:rFonts w:ascii="Palatino Linotype" w:hAnsi="Palatino Linotype"/>
+          <w:bCs/>
+          <w:sz w:val="20"/>
+          <w:szCs w:val="20"/>
+        </w:rPr>
+        <w:t>%}Defendant</w:t>
+      </w:r>
+      <w:proofErr w:type="gramEnd"/>
+      <w:r>
+        <w:rPr>
+          <w:rFonts w:ascii="Palatino Linotype" w:hAnsi="Palatino Linotype"/>
+          <w:bCs/>
+          <w:sz w:val="20"/>
+          <w:szCs w:val="20"/>
+        </w:rPr>
+        <w:t xml:space="preserve"> appeared without counsel. {% endif </w:t>
+      </w:r>
+      <w:proofErr w:type="gramStart"/>
+      <w:r>
+        <w:rPr>
+          <w:rFonts w:ascii="Palatino Linotype" w:hAnsi="Palatino Linotype"/>
+          <w:bCs/>
+          <w:sz w:val="20"/>
+          <w:szCs w:val="20"/>
+        </w:rPr>
+        <w:t>%}The</w:t>
+      </w:r>
+      <w:proofErr w:type="gramEnd"/>
+      <w:r>
+        <w:rPr>
+          <w:rFonts w:ascii="Palatino Linotype" w:hAnsi="Palatino Linotype"/>
+          <w:bCs/>
+          <w:sz w:val="20"/>
+          <w:szCs w:val="20"/>
+        </w:rPr>
+        <w:t xml:space="preserve"> State of Ohio {{ </w:t>
+      </w:r>
+      <w:proofErr w:type="spellStart"/>
+      <w:r>
+        <w:rPr>
+          <w:rFonts w:ascii="Palatino Linotype" w:hAnsi="Palatino Linotype"/>
+          <w:bCs/>
+          <w:sz w:val="20"/>
+          <w:szCs w:val="20"/>
+        </w:rPr>
+        <w:t>state_response</w:t>
+      </w:r>
+      <w:proofErr w:type="spellEnd"/>
+      <w:r>
+        <w:rPr>
+          <w:rFonts w:ascii="Palatino Linotype" w:hAnsi="Palatino Linotype"/>
+          <w:bCs/>
+          <w:sz w:val="20"/>
+          <w:szCs w:val="20"/>
+        </w:rPr>
+        <w:t xml:space="preserve"> }} the </w:t>
       </w:r>
       <w:r>
         <w:rPr>
@@ -1009,8 +1486,27 @@
           <w:sz w:val="20"/>
           <w:szCs w:val="20"/>
         </w:rPr>
-        <w:t xml:space="preserve"> if seal_decision == ‘Granted’ </w:t>
-      </w:r>
+        <w:t xml:space="preserve"> if </w:t>
+      </w:r>
+      <w:proofErr w:type="spellStart"/>
+      <w:r>
+        <w:rPr>
+          <w:rFonts w:ascii="Palatino Linotype" w:hAnsi="Palatino Linotype"/>
+          <w:sz w:val="20"/>
+          <w:szCs w:val="20"/>
+        </w:rPr>
+        <w:t>seal_decision</w:t>
+      </w:r>
+      <w:proofErr w:type="spellEnd"/>
+      <w:r>
+        <w:rPr>
+          <w:rFonts w:ascii="Palatino Linotype" w:hAnsi="Palatino Linotype"/>
+          <w:sz w:val="20"/>
+          <w:szCs w:val="20"/>
+        </w:rPr>
+        <w:t xml:space="preserve"> == ‘Granted’ </w:t>
+      </w:r>
+      <w:proofErr w:type="gramStart"/>
       <w:r>
         <w:rPr>
           <w:rFonts w:ascii="Palatino Linotype" w:hAnsi="Palatino Linotype"/>
@@ -1033,7 +1529,118 @@
           <w:sz w:val="20"/>
           <w:szCs w:val="20"/>
         </w:rPr>
-        <w:t>There are no pending cases or charges. The applicant’s interest in having this record sealed outweighs any legitimate interests the government may have in maintaining this record. The applicant’s request</w:t>
+        <w:t>There</w:t>
+      </w:r>
+      <w:proofErr w:type="gramEnd"/>
+      <w:r>
+        <w:rPr>
+          <w:rFonts w:ascii="Palatino Linotype" w:hAnsi="Palatino Linotype"/>
+          <w:sz w:val="20"/>
+          <w:szCs w:val="20"/>
+        </w:rPr>
+        <w:t xml:space="preserve"> are no pending cases or charges. The applicant’s interest in having this record sealed outweighs any legitimate interests the government may have in maintaining this record. </w:t>
+      </w:r>
+      <w:r>
+        <w:rPr>
+          <w:rFonts w:ascii="Palatino Linotype" w:hAnsi="Palatino Linotype"/>
+          <w:sz w:val="20"/>
+          <w:szCs w:val="20"/>
+        </w:rPr>
+        <w:t xml:space="preserve">{% if </w:t>
+      </w:r>
+      <w:proofErr w:type="spellStart"/>
+      <w:r>
+        <w:rPr>
+          <w:rFonts w:ascii="Palatino Linotype" w:hAnsi="Palatino Linotype"/>
+          <w:sz w:val="20"/>
+          <w:szCs w:val="20"/>
+        </w:rPr>
+        <w:t>sealing_type</w:t>
+      </w:r>
+      <w:proofErr w:type="spellEnd"/>
+      <w:r>
+        <w:rPr>
+          <w:rFonts w:ascii="Palatino Linotype" w:hAnsi="Palatino Linotype"/>
+          <w:sz w:val="20"/>
+          <w:szCs w:val="20"/>
+        </w:rPr>
+        <w:t xml:space="preserve"> == ‘</w:t>
+      </w:r>
+      <w:r>
+        <w:rPr>
+          <w:rFonts w:ascii="Palatino Linotype" w:hAnsi="Palatino Linotype"/>
+          <w:sz w:val="20"/>
+          <w:szCs w:val="20"/>
+        </w:rPr>
+        <w:t>sealing of a conviction or bail forfeiture record pursuant to R.C. 2953.32</w:t>
+      </w:r>
+      <w:r>
+        <w:rPr>
+          <w:rFonts w:ascii="Palatino Linotype" w:hAnsi="Palatino Linotype"/>
+          <w:sz w:val="20"/>
+          <w:szCs w:val="20"/>
+        </w:rPr>
+        <w:t xml:space="preserve">’ </w:t>
+      </w:r>
+      <w:proofErr w:type="gramStart"/>
+      <w:r>
+        <w:rPr>
+          <w:rFonts w:ascii="Palatino Linotype" w:hAnsi="Palatino Linotype"/>
+          <w:sz w:val="20"/>
+          <w:szCs w:val="20"/>
+        </w:rPr>
+        <w:t>%}</w:t>
+      </w:r>
+      <w:r>
+        <w:rPr>
+          <w:rFonts w:ascii="Palatino Linotype" w:hAnsi="Palatino Linotype"/>
+          <w:sz w:val="20"/>
+          <w:szCs w:val="20"/>
+        </w:rPr>
+        <w:t>The</w:t>
+      </w:r>
+      <w:proofErr w:type="gramEnd"/>
+      <w:r>
+        <w:rPr>
+          <w:rFonts w:ascii="Palatino Linotype" w:hAnsi="Palatino Linotype"/>
+          <w:sz w:val="20"/>
+          <w:szCs w:val="20"/>
+        </w:rPr>
+        <w:t xml:space="preserve"> applicant has been rehabilitated to the satisfaction of the court. </w:t>
+      </w:r>
+      <w:r>
+        <w:rPr>
+          <w:rFonts w:ascii="Palatino Linotype" w:hAnsi="Palatino Linotype"/>
+          <w:sz w:val="20"/>
+          <w:szCs w:val="20"/>
+        </w:rPr>
+        <w:t xml:space="preserve">{% endif </w:t>
+      </w:r>
+      <w:proofErr w:type="gramStart"/>
+      <w:r>
+        <w:rPr>
+          <w:rFonts w:ascii="Palatino Linotype" w:hAnsi="Palatino Linotype"/>
+          <w:sz w:val="20"/>
+          <w:szCs w:val="20"/>
+        </w:rPr>
+        <w:t>%}</w:t>
+      </w:r>
+      <w:r>
+        <w:rPr>
+          <w:rFonts w:ascii="Palatino Linotype" w:hAnsi="Palatino Linotype"/>
+          <w:sz w:val="20"/>
+          <w:szCs w:val="20"/>
+        </w:rPr>
+        <w:t>The</w:t>
+      </w:r>
+      <w:proofErr w:type="gramEnd"/>
+      <w:r>
+        <w:rPr>
+          <w:rFonts w:ascii="Palatino Linotype" w:hAnsi="Palatino Linotype"/>
+          <w:sz w:val="20"/>
+          <w:szCs w:val="20"/>
+        </w:rPr>
+        <w:t xml:space="preserve"> applicant’s request</w:t>
       </w:r>
       <w:r>
         <w:rPr>
@@ -1057,7 +1664,25 @@
           <w:sz w:val="20"/>
           <w:szCs w:val="20"/>
         </w:rPr>
-        <w:t xml:space="preserve"> {{ seal_decision }}</w:t>
+        <w:t xml:space="preserve"> {{ </w:t>
+      </w:r>
+      <w:proofErr w:type="spellStart"/>
+      <w:r>
+        <w:rPr>
+          <w:rFonts w:ascii="Palatino Linotype" w:hAnsi="Palatino Linotype"/>
+          <w:sz w:val="20"/>
+          <w:szCs w:val="20"/>
+        </w:rPr>
+        <w:t>seal_decision</w:t>
+      </w:r>
+      <w:proofErr w:type="spellEnd"/>
+      <w:r>
+        <w:rPr>
+          <w:rFonts w:ascii="Palatino Linotype" w:hAnsi="Palatino Linotype"/>
+          <w:sz w:val="20"/>
+          <w:szCs w:val="20"/>
+        </w:rPr>
+        <w:t xml:space="preserve"> }}</w:t>
       </w:r>
       <w:r>
         <w:rPr>
@@ -1137,8 +1762,45 @@
           <w:sz w:val="20"/>
           <w:szCs w:val="20"/>
         </w:rPr>
-        <w:t xml:space="preserve"> elif seal_decision == ‘Denied - ineligible’ </w:t>
-      </w:r>
+        <w:t xml:space="preserve"> </w:t>
+      </w:r>
+      <w:proofErr w:type="spellStart"/>
+      <w:r>
+        <w:rPr>
+          <w:rFonts w:ascii="Palatino Linotype" w:hAnsi="Palatino Linotype"/>
+          <w:sz w:val="20"/>
+          <w:szCs w:val="20"/>
+        </w:rPr>
+        <w:t>elif</w:t>
+      </w:r>
+      <w:proofErr w:type="spellEnd"/>
+      <w:r>
+        <w:rPr>
+          <w:rFonts w:ascii="Palatino Linotype" w:hAnsi="Palatino Linotype"/>
+          <w:sz w:val="20"/>
+          <w:szCs w:val="20"/>
+        </w:rPr>
+        <w:t xml:space="preserve"> </w:t>
+      </w:r>
+      <w:proofErr w:type="spellStart"/>
+      <w:r>
+        <w:rPr>
+          <w:rFonts w:ascii="Palatino Linotype" w:hAnsi="Palatino Linotype"/>
+          <w:sz w:val="20"/>
+          <w:szCs w:val="20"/>
+        </w:rPr>
+        <w:t>seal_decision</w:t>
+      </w:r>
+      <w:proofErr w:type="spellEnd"/>
+      <w:r>
+        <w:rPr>
+          <w:rFonts w:ascii="Palatino Linotype" w:hAnsi="Palatino Linotype"/>
+          <w:sz w:val="20"/>
+          <w:szCs w:val="20"/>
+        </w:rPr>
+        <w:t xml:space="preserve"> == ‘Denied - ineligible’ </w:t>
+      </w:r>
+      <w:proofErr w:type="gramStart"/>
       <w:r>
         <w:rPr>
           <w:rFonts w:ascii="Palatino Linotype" w:hAnsi="Palatino Linotype"/>
@@ -1153,7 +1815,16 @@
           <w:sz w:val="20"/>
           <w:szCs w:val="20"/>
         </w:rPr>
-        <w:t xml:space="preserve">}One or more of the offenses that applicant was convicted of are ineligible for sealing pursuant to Ohio Revised </w:t>
+        <w:t>}One</w:t>
+      </w:r>
+      <w:proofErr w:type="gramEnd"/>
+      <w:r>
+        <w:rPr>
+          <w:rFonts w:ascii="Palatino Linotype" w:hAnsi="Palatino Linotype"/>
+          <w:sz w:val="20"/>
+          <w:szCs w:val="20"/>
+        </w:rPr>
+        <w:t xml:space="preserve"> or more of the offenses that applicant was convicted of are ineligible for sealing pursuant to Ohio Revised </w:t>
       </w:r>
       <w:r>
         <w:rPr>
@@ -1169,15 +1840,69 @@
           <w:sz w:val="20"/>
           <w:szCs w:val="20"/>
         </w:rPr>
-        <w:t>ode. Therefore, the request to seal is Denied.</w:t>
-      </w:r>
-      <w:r>
-        <w:rPr>
-          <w:rFonts w:ascii="Palatino Linotype" w:hAnsi="Palatino Linotype"/>
-          <w:sz w:val="20"/>
-          <w:szCs w:val="20"/>
-        </w:rPr>
-        <w:t xml:space="preserve">{% elif seal_decision == ‘Denied </w:t>
+        <w:t xml:space="preserve">ode. Therefore, the request to seal is </w:t>
+      </w:r>
+      <w:proofErr w:type="gramStart"/>
+      <w:r>
+        <w:rPr>
+          <w:rFonts w:ascii="Palatino Linotype" w:hAnsi="Palatino Linotype"/>
+          <w:sz w:val="20"/>
+          <w:szCs w:val="20"/>
+        </w:rPr>
+        <w:t>Denied.</w:t>
+      </w:r>
+      <w:r>
+        <w:rPr>
+          <w:rFonts w:ascii="Palatino Linotype" w:hAnsi="Palatino Linotype"/>
+          <w:sz w:val="20"/>
+          <w:szCs w:val="20"/>
+        </w:rPr>
+        <w:t>{</w:t>
+      </w:r>
+      <w:proofErr w:type="gramEnd"/>
+      <w:r>
+        <w:rPr>
+          <w:rFonts w:ascii="Palatino Linotype" w:hAnsi="Palatino Linotype"/>
+          <w:sz w:val="20"/>
+          <w:szCs w:val="20"/>
+        </w:rPr>
+        <w:t xml:space="preserve">% </w:t>
+      </w:r>
+      <w:proofErr w:type="spellStart"/>
+      <w:r>
+        <w:rPr>
+          <w:rFonts w:ascii="Palatino Linotype" w:hAnsi="Palatino Linotype"/>
+          <w:sz w:val="20"/>
+          <w:szCs w:val="20"/>
+        </w:rPr>
+        <w:t>elif</w:t>
+      </w:r>
+      <w:proofErr w:type="spellEnd"/>
+      <w:r>
+        <w:rPr>
+          <w:rFonts w:ascii="Palatino Linotype" w:hAnsi="Palatino Linotype"/>
+          <w:sz w:val="20"/>
+          <w:szCs w:val="20"/>
+        </w:rPr>
+        <w:t xml:space="preserve"> </w:t>
+      </w:r>
+      <w:proofErr w:type="spellStart"/>
+      <w:r>
+        <w:rPr>
+          <w:rFonts w:ascii="Palatino Linotype" w:hAnsi="Palatino Linotype"/>
+          <w:sz w:val="20"/>
+          <w:szCs w:val="20"/>
+        </w:rPr>
+        <w:t>seal_decision</w:t>
+      </w:r>
+      <w:proofErr w:type="spellEnd"/>
+      <w:r>
+        <w:rPr>
+          <w:rFonts w:ascii="Palatino Linotype" w:hAnsi="Palatino Linotype"/>
+          <w:sz w:val="20"/>
+          <w:szCs w:val="20"/>
+        </w:rPr>
+        <w:t xml:space="preserve"> == ‘Denied </w:t>
       </w:r>
       <w:r>
         <w:rPr>
@@ -1202,7 +1927,27 @@
           <w:sz w:val="20"/>
           <w:szCs w:val="20"/>
         </w:rPr>
-        <w:t>{{ entry_content_text }}</w:t>
+        <w:t xml:space="preserve">{{ </w:t>
+      </w:r>
+      <w:proofErr w:type="spellStart"/>
+      <w:r>
+        <w:rPr>
+          <w:rFonts w:ascii="Palatino Linotype" w:hAnsi="Palatino Linotype"/>
+          <w:bCs/>
+          <w:sz w:val="20"/>
+          <w:szCs w:val="20"/>
+        </w:rPr>
+        <w:t>entry_content_text</w:t>
+      </w:r>
+      <w:proofErr w:type="spellEnd"/>
+      <w:r>
+        <w:rPr>
+          <w:rFonts w:ascii="Palatino Linotype" w:hAnsi="Palatino Linotype"/>
+          <w:bCs/>
+          <w:sz w:val="20"/>
+          <w:szCs w:val="20"/>
+        </w:rPr>
+        <w:t xml:space="preserve"> }}</w:t>
       </w:r>
       <w:r>
         <w:rPr>
@@ -1416,29 +2161,66 @@
         </w:rPr>
         <w:tab/>
       </w:r>
-      <w:r>
-        <w:rPr>
-          <w:rFonts w:ascii="Palatino Linotype" w:hAnsi="Palatino Linotype"/>
-          <w:sz w:val="20"/>
-          <w:szCs w:val="20"/>
-        </w:rPr>
-        <w:t>{{ judicial_officer.officer_</w:t>
-      </w:r>
-      <w:r>
-        <w:rPr>
-          <w:rFonts w:ascii="Palatino Linotype" w:hAnsi="Palatino Linotype"/>
-          <w:sz w:val="20"/>
-          <w:szCs w:val="20"/>
-        </w:rPr>
-        <w:t xml:space="preserve">type }} </w:t>
-      </w:r>
-      <w:r>
-        <w:rPr>
-          <w:rFonts w:ascii="Palatino Linotype" w:hAnsi="Palatino Linotype"/>
-          <w:sz w:val="20"/>
-          <w:szCs w:val="20"/>
-        </w:rPr>
-        <w:t>{{ judicial_officer</w:t>
+      <w:proofErr w:type="gramStart"/>
+      <w:r>
+        <w:rPr>
+          <w:rFonts w:ascii="Palatino Linotype" w:hAnsi="Palatino Linotype"/>
+          <w:sz w:val="20"/>
+          <w:szCs w:val="20"/>
+        </w:rPr>
+        <w:t xml:space="preserve">{{ </w:t>
+      </w:r>
+      <w:proofErr w:type="spellStart"/>
+      <w:r>
+        <w:rPr>
+          <w:rFonts w:ascii="Palatino Linotype" w:hAnsi="Palatino Linotype"/>
+          <w:sz w:val="20"/>
+          <w:szCs w:val="20"/>
+        </w:rPr>
+        <w:t>judicial</w:t>
+      </w:r>
+      <w:proofErr w:type="gramEnd"/>
+      <w:r>
+        <w:rPr>
+          <w:rFonts w:ascii="Palatino Linotype" w:hAnsi="Palatino Linotype"/>
+          <w:sz w:val="20"/>
+          <w:szCs w:val="20"/>
+        </w:rPr>
+        <w:t>_officer.officer_</w:t>
+      </w:r>
+      <w:r>
+        <w:rPr>
+          <w:rFonts w:ascii="Palatino Linotype" w:hAnsi="Palatino Linotype"/>
+          <w:sz w:val="20"/>
+          <w:szCs w:val="20"/>
+        </w:rPr>
+        <w:t>type</w:t>
+      </w:r>
+      <w:proofErr w:type="spellEnd"/>
+      <w:r>
+        <w:rPr>
+          <w:rFonts w:ascii="Palatino Linotype" w:hAnsi="Palatino Linotype"/>
+          <w:sz w:val="20"/>
+          <w:szCs w:val="20"/>
+        </w:rPr>
+        <w:t xml:space="preserve"> }} </w:t>
+      </w:r>
+      <w:r>
+        <w:rPr>
+          <w:rFonts w:ascii="Palatino Linotype" w:hAnsi="Palatino Linotype"/>
+          <w:sz w:val="20"/>
+          <w:szCs w:val="20"/>
+        </w:rPr>
+        <w:t xml:space="preserve">{{ </w:t>
+      </w:r>
+      <w:proofErr w:type="spellStart"/>
+      <w:r>
+        <w:rPr>
+          <w:rFonts w:ascii="Palatino Linotype" w:hAnsi="Palatino Linotype"/>
+          <w:sz w:val="20"/>
+          <w:szCs w:val="20"/>
+        </w:rPr>
+        <w:t>judicial_officer</w:t>
       </w:r>
       <w:r>
         <w:rPr>
@@ -1448,6 +2230,7 @@
         </w:rPr>
         <w:t>.first_name</w:t>
       </w:r>
+      <w:proofErr w:type="spellEnd"/>
       <w:r>
         <w:rPr>
           <w:rFonts w:ascii="Palatino Linotype" w:hAnsi="Palatino Linotype"/>
@@ -1470,7 +2253,25 @@
           <w:sz w:val="20"/>
           <w:szCs w:val="20"/>
         </w:rPr>
-        <w:t>{{ judicial_officer.last_name }}</w:t>
+        <w:t xml:space="preserve">{{ </w:t>
+      </w:r>
+      <w:proofErr w:type="spellStart"/>
+      <w:r>
+        <w:rPr>
+          <w:rFonts w:ascii="Palatino Linotype" w:hAnsi="Palatino Linotype"/>
+          <w:sz w:val="20"/>
+          <w:szCs w:val="20"/>
+        </w:rPr>
+        <w:t>judicial_officer.last_name</w:t>
+      </w:r>
+      <w:proofErr w:type="spellEnd"/>
+      <w:r>
+        <w:rPr>
+          <w:rFonts w:ascii="Palatino Linotype" w:hAnsi="Palatino Linotype"/>
+          <w:sz w:val="20"/>
+          <w:szCs w:val="20"/>
+        </w:rPr>
+        <w:t xml:space="preserve"> }}</w:t>
       </w:r>
     </w:p>
     <w:p>
@@ -1533,8 +2334,9 @@
           <w:sz w:val="20"/>
           <w:szCs w:val="20"/>
         </w:rPr>
-        <w:t>% if judicial_of</w:t>
-      </w:r>
+        <w:t xml:space="preserve">% if </w:t>
+      </w:r>
+      <w:proofErr w:type="spellStart"/>
       <w:r>
         <w:rPr>
           <w:rFonts w:ascii="Palatino Linotype" w:hAnsi="Palatino Linotype"/>
@@ -1543,8 +2345,9 @@
           <w:sz w:val="20"/>
           <w:szCs w:val="20"/>
         </w:rPr>
-        <w:t>ficer</w:t>
-      </w:r>
+        <w:t>judicial_</w:t>
+      </w:r>
+      <w:proofErr w:type="gramStart"/>
       <w:r>
         <w:rPr>
           <w:rFonts w:ascii="Palatino Linotype" w:hAnsi="Palatino Linotype"/>
@@ -1553,7 +2356,7 @@
           <w:sz w:val="20"/>
           <w:szCs w:val="20"/>
         </w:rPr>
-        <w:t>.officer</w:t>
+        <w:t>of</w:t>
       </w:r>
       <w:r>
         <w:rPr>
@@ -1563,7 +2366,39 @@
           <w:sz w:val="20"/>
           <w:szCs w:val="20"/>
         </w:rPr>
-        <w:t>_type  ==  ‘Magistrate’ %}</w:t>
+        <w:t>ficer</w:t>
+      </w:r>
+      <w:r>
+        <w:rPr>
+          <w:rFonts w:ascii="Palatino Linotype" w:hAnsi="Palatino Linotype"/>
+          <w:bCs/>
+          <w:color w:val="FF0000"/>
+          <w:sz w:val="20"/>
+          <w:szCs w:val="20"/>
+        </w:rPr>
+        <w:t>.officer</w:t>
+      </w:r>
+      <w:proofErr w:type="gramEnd"/>
+      <w:r>
+        <w:rPr>
+          <w:rFonts w:ascii="Palatino Linotype" w:hAnsi="Palatino Linotype"/>
+          <w:bCs/>
+          <w:color w:val="FF0000"/>
+          <w:sz w:val="20"/>
+          <w:szCs w:val="20"/>
+        </w:rPr>
+        <w:t>_type</w:t>
+      </w:r>
+      <w:proofErr w:type="spellEnd"/>
+      <w:r>
+        <w:rPr>
+          <w:rFonts w:ascii="Palatino Linotype" w:hAnsi="Palatino Linotype"/>
+          <w:bCs/>
+          <w:color w:val="FF0000"/>
+          <w:sz w:val="20"/>
+          <w:szCs w:val="20"/>
+        </w:rPr>
+        <w:t xml:space="preserve">  ==  ‘Magistrate’ %}</w:t>
       </w:r>
     </w:p>
     <w:p>
@@ -1723,15 +2558,87 @@
           <w:sz w:val="16"/>
           <w:szCs w:val="16"/>
         </w:rPr>
-        <w:t>{% if seal_decision != ‘Granted’ %}</w:t>
-      </w:r>
+        <w:t xml:space="preserve">{% if </w:t>
+      </w:r>
+      <w:proofErr w:type="spellStart"/>
       <w:r>
         <w:rPr>
           <w:rFonts w:ascii="Palatino Linotype" w:hAnsi="Palatino Linotype"/>
           <w:sz w:val="16"/>
           <w:szCs w:val="16"/>
         </w:rPr>
-        <w:t>Prosecutor’s Office: PS    OM     EM; Defendant’s Attorney: PS     OM     EM; {{ defendant.first_name }} {{ defendant.last_name}}: PS     OM     EM; Community Control: PS    EM;</w:t>
+        <w:t>seal_</w:t>
+      </w:r>
+      <w:proofErr w:type="gramStart"/>
+      <w:r>
+        <w:rPr>
+          <w:rFonts w:ascii="Palatino Linotype" w:hAnsi="Palatino Linotype"/>
+          <w:sz w:val="16"/>
+          <w:szCs w:val="16"/>
+        </w:rPr>
+        <w:t>decision</w:t>
+      </w:r>
+      <w:proofErr w:type="spellEnd"/>
+      <w:r>
+        <w:rPr>
+          <w:rFonts w:ascii="Palatino Linotype" w:hAnsi="Palatino Linotype"/>
+          <w:sz w:val="16"/>
+          <w:szCs w:val="16"/>
+        </w:rPr>
+        <w:t xml:space="preserve"> !</w:t>
+      </w:r>
+      <w:proofErr w:type="gramEnd"/>
+      <w:r>
+        <w:rPr>
+          <w:rFonts w:ascii="Palatino Linotype" w:hAnsi="Palatino Linotype"/>
+          <w:sz w:val="16"/>
+          <w:szCs w:val="16"/>
+        </w:rPr>
+        <w:t>= ‘Granted’ %}</w:t>
+      </w:r>
+      <w:r>
+        <w:rPr>
+          <w:rFonts w:ascii="Palatino Linotype" w:hAnsi="Palatino Linotype"/>
+          <w:sz w:val="16"/>
+          <w:szCs w:val="16"/>
+        </w:rPr>
+        <w:t xml:space="preserve">Prosecutor’s Office: PS    OM     EM; Defendant’s Attorney: PS     OM     EM; {{ </w:t>
+      </w:r>
+      <w:proofErr w:type="spellStart"/>
+      <w:r>
+        <w:rPr>
+          <w:rFonts w:ascii="Palatino Linotype" w:hAnsi="Palatino Linotype"/>
+          <w:sz w:val="16"/>
+          <w:szCs w:val="16"/>
+        </w:rPr>
+        <w:t>defendant.first_name</w:t>
+      </w:r>
+      <w:proofErr w:type="spellEnd"/>
+      <w:r>
+        <w:rPr>
+          <w:rFonts w:ascii="Palatino Linotype" w:hAnsi="Palatino Linotype"/>
+          <w:sz w:val="16"/>
+          <w:szCs w:val="16"/>
+        </w:rPr>
+        <w:t xml:space="preserve"> }} {{ </w:t>
+      </w:r>
+      <w:proofErr w:type="spellStart"/>
+      <w:r>
+        <w:rPr>
+          <w:rFonts w:ascii="Palatino Linotype" w:hAnsi="Palatino Linotype"/>
+          <w:sz w:val="16"/>
+          <w:szCs w:val="16"/>
+        </w:rPr>
+        <w:t>defendant.last_name</w:t>
+      </w:r>
+      <w:proofErr w:type="spellEnd"/>
+      <w:r>
+        <w:rPr>
+          <w:rFonts w:ascii="Palatino Linotype" w:hAnsi="Palatino Linotype"/>
+          <w:sz w:val="16"/>
+          <w:szCs w:val="16"/>
+        </w:rPr>
+        <w:t>}}: PS     OM     EM; Community Control: PS    EM;</w:t>
       </w:r>
       <w:r>
         <w:rPr>
@@ -1807,13 +2714,59 @@
           <w:szCs w:val="16"/>
         </w:rPr>
       </w:pPr>
+      <w:proofErr w:type="gramStart"/>
       <w:r>
         <w:rPr>
           <w:rFonts w:ascii="Palatino Linotype" w:hAnsi="Palatino Linotype"/>
           <w:sz w:val="16"/>
           <w:szCs w:val="16"/>
         </w:rPr>
-        <w:t xml:space="preserve">{{ defendant.first_name }} {{ defendant.last_name}}: PS     OM     EM </w:t>
+        <w:t xml:space="preserve">{{ </w:t>
+      </w:r>
+      <w:proofErr w:type="spellStart"/>
+      <w:r>
+        <w:rPr>
+          <w:rFonts w:ascii="Palatino Linotype" w:hAnsi="Palatino Linotype"/>
+          <w:sz w:val="16"/>
+          <w:szCs w:val="16"/>
+        </w:rPr>
+        <w:t>defendant</w:t>
+      </w:r>
+      <w:proofErr w:type="gramEnd"/>
+      <w:r>
+        <w:rPr>
+          <w:rFonts w:ascii="Palatino Linotype" w:hAnsi="Palatino Linotype"/>
+          <w:sz w:val="16"/>
+          <w:szCs w:val="16"/>
+        </w:rPr>
+        <w:t>.first_name</w:t>
+      </w:r>
+      <w:proofErr w:type="spellEnd"/>
+      <w:r>
+        <w:rPr>
+          <w:rFonts w:ascii="Palatino Linotype" w:hAnsi="Palatino Linotype"/>
+          <w:sz w:val="16"/>
+          <w:szCs w:val="16"/>
+        </w:rPr>
+        <w:t xml:space="preserve"> }} {{ </w:t>
+      </w:r>
+      <w:proofErr w:type="spellStart"/>
+      <w:r>
+        <w:rPr>
+          <w:rFonts w:ascii="Palatino Linotype" w:hAnsi="Palatino Linotype"/>
+          <w:sz w:val="16"/>
+          <w:szCs w:val="16"/>
+        </w:rPr>
+        <w:t>defendant.last_name</w:t>
+      </w:r>
+      <w:proofErr w:type="spellEnd"/>
+      <w:r>
+        <w:rPr>
+          <w:rFonts w:ascii="Palatino Linotype" w:hAnsi="Palatino Linotype"/>
+          <w:sz w:val="16"/>
+          <w:szCs w:val="16"/>
+        </w:rPr>
+        <w:t xml:space="preserve">}}: PS     OM     EM </w:t>
       </w:r>
     </w:p>
     <w:p>
@@ -2064,15 +3017,33 @@
           <w:sz w:val="16"/>
           <w:szCs w:val="16"/>
         </w:rPr>
-        <w:t>Victim’s Attorney (if applicable): PS   OS   EM</w:t>
-      </w:r>
+        <w:t xml:space="preserve">Victim’s Attorney (if applicable): PS   OS   </w:t>
+      </w:r>
+      <w:proofErr w:type="gramStart"/>
       <w:r>
         <w:rPr>
           <w:rFonts w:ascii="Palatino Linotype" w:hAnsi="Palatino Linotype"/>
           <w:sz w:val="16"/>
           <w:szCs w:val="16"/>
         </w:rPr>
-        <w:t>{% endif %}</w:t>
+        <w:t>EM</w:t>
+      </w:r>
+      <w:r>
+        <w:rPr>
+          <w:rFonts w:ascii="Palatino Linotype" w:hAnsi="Palatino Linotype"/>
+          <w:sz w:val="16"/>
+          <w:szCs w:val="16"/>
+        </w:rPr>
+        <w:t>{</w:t>
+      </w:r>
+      <w:proofErr w:type="gramEnd"/>
+      <w:r>
+        <w:rPr>
+          <w:rFonts w:ascii="Palatino Linotype" w:hAnsi="Palatino Linotype"/>
+          <w:sz w:val="16"/>
+          <w:szCs w:val="16"/>
+        </w:rPr>
+        <w:t>% endif %}</w:t>
       </w:r>
     </w:p>
     <w:sectPr>
@@ -2274,7 +3245,47 @@
         <w:sz w:val="20"/>
         <w:szCs w:val="20"/>
       </w:rPr>
-      <w:t xml:space="preserve">% if judicial_officer.officer_type  ==  ‘Magistrate’ %}Magistrate Decision </w:t>
+      <w:t xml:space="preserve">% if </w:t>
+    </w:r>
+    <w:proofErr w:type="spellStart"/>
+    <w:r>
+      <w:rPr>
+        <w:rFonts w:ascii="Palatino Linotype" w:hAnsi="Palatino Linotype"/>
+        <w:bCs/>
+        <w:sz w:val="20"/>
+        <w:szCs w:val="20"/>
+      </w:rPr>
+      <w:t>judicial_</w:t>
+    </w:r>
+    <w:proofErr w:type="gramStart"/>
+    <w:r>
+      <w:rPr>
+        <w:rFonts w:ascii="Palatino Linotype" w:hAnsi="Palatino Linotype"/>
+        <w:bCs/>
+        <w:sz w:val="20"/>
+        <w:szCs w:val="20"/>
+      </w:rPr>
+      <w:t>officer.officer</w:t>
+    </w:r>
+    <w:proofErr w:type="gramEnd"/>
+    <w:r>
+      <w:rPr>
+        <w:rFonts w:ascii="Palatino Linotype" w:hAnsi="Palatino Linotype"/>
+        <w:bCs/>
+        <w:sz w:val="20"/>
+        <w:szCs w:val="20"/>
+      </w:rPr>
+      <w:t>_type</w:t>
+    </w:r>
+    <w:proofErr w:type="spellEnd"/>
+    <w:r>
+      <w:rPr>
+        <w:rFonts w:ascii="Palatino Linotype" w:hAnsi="Palatino Linotype"/>
+        <w:bCs/>
+        <w:sz w:val="20"/>
+        <w:szCs w:val="20"/>
+      </w:rPr>
+      <w:t xml:space="preserve">  ==  ‘Magistrate’ %}Magistrate Decision </w:t>
     </w:r>
     <w:r>
       <w:rPr>
@@ -2282,14 +3293,50 @@
         <w:sz w:val="20"/>
         <w:szCs w:val="20"/>
       </w:rPr>
-      <w:t>{% elif judicial_officer.officer_type == ‘Judge’ %}</w:t>
+      <w:t xml:space="preserve">{% </w:t>
     </w:r>
+    <w:proofErr w:type="spellStart"/>
     <w:r>
       <w:rPr>
         <w:rFonts w:ascii="Palatino Linotype" w:hAnsi="Palatino Linotype"/>
         <w:sz w:val="20"/>
         <w:szCs w:val="20"/>
       </w:rPr>
+      <w:t>elif</w:t>
+    </w:r>
+    <w:proofErr w:type="spellEnd"/>
+    <w:r>
+      <w:rPr>
+        <w:rFonts w:ascii="Palatino Linotype" w:hAnsi="Palatino Linotype"/>
+        <w:sz w:val="20"/>
+        <w:szCs w:val="20"/>
+      </w:rPr>
+      <w:t xml:space="preserve"> </w:t>
+    </w:r>
+    <w:proofErr w:type="spellStart"/>
+    <w:r>
+      <w:rPr>
+        <w:rFonts w:ascii="Palatino Linotype" w:hAnsi="Palatino Linotype"/>
+        <w:sz w:val="20"/>
+        <w:szCs w:val="20"/>
+      </w:rPr>
+      <w:t>judicial_officer.officer_type</w:t>
+    </w:r>
+    <w:proofErr w:type="spellEnd"/>
+    <w:r>
+      <w:rPr>
+        <w:rFonts w:ascii="Palatino Linotype" w:hAnsi="Palatino Linotype"/>
+        <w:sz w:val="20"/>
+        <w:szCs w:val="20"/>
+      </w:rPr>
+      <w:t xml:space="preserve"> == ‘Judge’ %}</w:t>
+    </w:r>
+    <w:r>
+      <w:rPr>
+        <w:rFonts w:ascii="Palatino Linotype" w:hAnsi="Palatino Linotype"/>
+        <w:sz w:val="20"/>
+        <w:szCs w:val="20"/>
+      </w:rPr>
       <w:t xml:space="preserve">Sealing </w:t>
     </w:r>
     <w:r>
@@ -2298,7 +3345,25 @@
         <w:sz w:val="20"/>
         <w:szCs w:val="20"/>
       </w:rPr>
-      <w:t xml:space="preserve">Entry{% endif %} {{ case_number </w:t>
+      <w:t xml:space="preserve">Entry{% endif %} {{ </w:t>
+    </w:r>
+    <w:proofErr w:type="spellStart"/>
+    <w:r>
+      <w:rPr>
+        <w:rFonts w:ascii="Palatino Linotype" w:hAnsi="Palatino Linotype"/>
+        <w:sz w:val="20"/>
+        <w:szCs w:val="20"/>
+      </w:rPr>
+      <w:t>case_number</w:t>
+    </w:r>
+    <w:proofErr w:type="spellEnd"/>
+    <w:r>
+      <w:rPr>
+        <w:rFonts w:ascii="Palatino Linotype" w:hAnsi="Palatino Linotype"/>
+        <w:sz w:val="20"/>
+        <w:szCs w:val="20"/>
+      </w:rPr>
+      <w:t xml:space="preserve"> </w:t>
     </w:r>
     <w:r>
       <w:rPr>

</xml_diff>

<commit_message>
Updated Crim Sealing change applicant to defendant.
</commit_message>
<xml_diff>
--- a/resources/Templates/Criminal_Sealing_Entry_Template.docx
+++ b/resources/Templates/Criminal_Sealing_Entry_Template.docx
@@ -1137,6 +1137,7 @@
         </w:rPr>
         <w:t xml:space="preserve">On </w:t>
       </w:r>
+      <w:proofErr w:type="gramStart"/>
       <w:r>
         <w:rPr>
           <w:rFonts w:ascii="Palatino Linotype" w:hAnsi="Palatino Linotype"/>
@@ -1152,7 +1153,16 @@
           <w:sz w:val="20"/>
           <w:szCs w:val="20"/>
         </w:rPr>
-        <w:t>plea_trial_date</w:t>
+        <w:t>plea</w:t>
+      </w:r>
+      <w:proofErr w:type="gramEnd"/>
+      <w:r>
+        <w:rPr>
+          <w:rFonts w:ascii="Palatino Linotype" w:hAnsi="Palatino Linotype"/>
+          <w:sz w:val="20"/>
+          <w:szCs w:val="20"/>
+        </w:rPr>
+        <w:t>_trial_date</w:t>
       </w:r>
       <w:proofErr w:type="spellEnd"/>
       <w:r>
@@ -1185,7 +1195,31 @@
           <w:sz w:val="20"/>
           <w:szCs w:val="20"/>
         </w:rPr>
-        <w:t>the applicant appeared in court for an oral hearing regarding the applicant’s</w:t>
+        <w:t xml:space="preserve">the </w:t>
+      </w:r>
+      <w:r>
+        <w:rPr>
+          <w:rFonts w:ascii="Palatino Linotype" w:hAnsi="Palatino Linotype"/>
+          <w:sz w:val="20"/>
+          <w:szCs w:val="20"/>
+        </w:rPr>
+        <w:t>Defendant</w:t>
+      </w:r>
+      <w:r>
+        <w:rPr>
+          <w:rFonts w:ascii="Palatino Linotype" w:hAnsi="Palatino Linotype"/>
+          <w:sz w:val="20"/>
+          <w:szCs w:val="20"/>
+        </w:rPr>
+        <w:t xml:space="preserve"> appeared in court for an oral hearing regarding </w:t>
+      </w:r>
+      <w:r>
+        <w:rPr>
+          <w:rFonts w:ascii="Palatino Linotype" w:hAnsi="Palatino Linotype"/>
+          <w:sz w:val="20"/>
+          <w:szCs w:val="20"/>
+        </w:rPr>
+        <w:t>Defendant’s</w:t>
       </w:r>
       <w:r>
         <w:rPr>
@@ -1416,7 +1450,25 @@
           <w:sz w:val="20"/>
           <w:szCs w:val="20"/>
         </w:rPr>
-        <w:t xml:space="preserve"> }} the applicant’s request to seal.</w:t>
+        <w:t xml:space="preserve"> }} the </w:t>
+      </w:r>
+      <w:r>
+        <w:rPr>
+          <w:rFonts w:ascii="Palatino Linotype" w:hAnsi="Palatino Linotype"/>
+          <w:bCs/>
+          <w:sz w:val="20"/>
+          <w:szCs w:val="20"/>
+        </w:rPr>
+        <w:t>Defendant</w:t>
+      </w:r>
+      <w:r>
+        <w:rPr>
+          <w:rFonts w:ascii="Palatino Linotype" w:hAnsi="Palatino Linotype"/>
+          <w:bCs/>
+          <w:sz w:val="20"/>
+          <w:szCs w:val="20"/>
+        </w:rPr>
+        <w:t>’s request to seal.</w:t>
       </w:r>
     </w:p>
     <w:p>
@@ -1504,7 +1556,23 @@
           <w:sz w:val="20"/>
           <w:szCs w:val="20"/>
         </w:rPr>
-        <w:t xml:space="preserve"> are no pending cases or charges. The applicant’s interest in having this record sealed outweighs any legitimate interests the government may have in maintaining this record. </w:t>
+        <w:t xml:space="preserve"> are no pending cases or charges. The </w:t>
+      </w:r>
+      <w:r>
+        <w:rPr>
+          <w:rFonts w:ascii="Palatino Linotype" w:hAnsi="Palatino Linotype"/>
+          <w:sz w:val="20"/>
+          <w:szCs w:val="20"/>
+        </w:rPr>
+        <w:t>Defendant</w:t>
+      </w:r>
+      <w:r>
+        <w:rPr>
+          <w:rFonts w:ascii="Palatino Linotype" w:hAnsi="Palatino Linotype"/>
+          <w:sz w:val="20"/>
+          <w:szCs w:val="20"/>
+        </w:rPr>
+        <w:t xml:space="preserve">’s interest in having this record sealed outweighs any legitimate interests the government may have in maintaining this record. </w:t>
       </w:r>
       <w:r>
         <w:rPr>
@@ -1548,7 +1616,23 @@
           <w:sz w:val="20"/>
           <w:szCs w:val="20"/>
         </w:rPr>
-        <w:t xml:space="preserve"> applicant has been rehabilitated to the satisfaction of the court. {% endif </w:t>
+        <w:t xml:space="preserve"> </w:t>
+      </w:r>
+      <w:r>
+        <w:rPr>
+          <w:rFonts w:ascii="Palatino Linotype" w:hAnsi="Palatino Linotype"/>
+          <w:sz w:val="20"/>
+          <w:szCs w:val="20"/>
+        </w:rPr>
+        <w:t>Defendant</w:t>
+      </w:r>
+      <w:r>
+        <w:rPr>
+          <w:rFonts w:ascii="Palatino Linotype" w:hAnsi="Palatino Linotype"/>
+          <w:sz w:val="20"/>
+          <w:szCs w:val="20"/>
+        </w:rPr>
+        <w:t xml:space="preserve"> has been rehabilitated to the satisfaction of the court. {% endif </w:t>
       </w:r>
       <w:proofErr w:type="gramStart"/>
       <w:r>
@@ -1574,7 +1658,23 @@
           <w:sz w:val="20"/>
           <w:szCs w:val="20"/>
         </w:rPr>
-        <w:t xml:space="preserve"> applicant’s request</w:t>
+        <w:t xml:space="preserve"> </w:t>
+      </w:r>
+      <w:r>
+        <w:rPr>
+          <w:rFonts w:ascii="Palatino Linotype" w:hAnsi="Palatino Linotype"/>
+          <w:sz w:val="20"/>
+          <w:szCs w:val="20"/>
+        </w:rPr>
+        <w:t>Defendant</w:t>
+      </w:r>
+      <w:r>
+        <w:rPr>
+          <w:rFonts w:ascii="Palatino Linotype" w:hAnsi="Palatino Linotype"/>
+          <w:sz w:val="20"/>
+          <w:szCs w:val="20"/>
+        </w:rPr>
+        <w:t>’s request</w:t>
       </w:r>
       <w:r>
         <w:rPr>
@@ -1734,7 +1834,23 @@
           <w:sz w:val="20"/>
           <w:szCs w:val="20"/>
         </w:rPr>
-        <w:t xml:space="preserve"> or more of the offenses that applicant was convicted of are ineligible for sealing pursuant to Ohio Revised </w:t>
+        <w:t xml:space="preserve"> or more of the offenses that </w:t>
+      </w:r>
+      <w:r>
+        <w:rPr>
+          <w:rFonts w:ascii="Palatino Linotype" w:hAnsi="Palatino Linotype"/>
+          <w:sz w:val="20"/>
+          <w:szCs w:val="20"/>
+        </w:rPr>
+        <w:t>Defendant</w:t>
+      </w:r>
+      <w:r>
+        <w:rPr>
+          <w:rFonts w:ascii="Palatino Linotype" w:hAnsi="Palatino Linotype"/>
+          <w:sz w:val="20"/>
+          <w:szCs w:val="20"/>
+        </w:rPr>
+        <w:t xml:space="preserve"> was convicted of are ineligible for sealing pursuant to Ohio Revised </w:t>
       </w:r>
       <w:r>
         <w:rPr>
@@ -1828,7 +1944,23 @@
           <w:sz w:val="20"/>
           <w:szCs w:val="20"/>
         </w:rPr>
-        <w:t xml:space="preserve">with reason’ %}The applicant’s request to seal is Denied for the following reasons: </w:t>
+        <w:t xml:space="preserve">with reason’ %}The </w:t>
+      </w:r>
+      <w:r>
+        <w:rPr>
+          <w:rFonts w:ascii="Palatino Linotype" w:hAnsi="Palatino Linotype"/>
+          <w:sz w:val="20"/>
+          <w:szCs w:val="20"/>
+        </w:rPr>
+        <w:t>Defendant</w:t>
+      </w:r>
+      <w:r>
+        <w:rPr>
+          <w:rFonts w:ascii="Palatino Linotype" w:hAnsi="Palatino Linotype"/>
+          <w:sz w:val="20"/>
+          <w:szCs w:val="20"/>
+        </w:rPr>
+        <w:t xml:space="preserve">’s request to seal is Denied for the following reasons: </w:t>
       </w:r>
       <w:r>
         <w:rPr>
@@ -2072,7 +2204,7 @@
           <w:sz w:val="16"/>
           <w:szCs w:val="16"/>
         </w:rPr>
-        <w:t>3/1/24</w:t>
+        <w:t>7/24/18</w:t>
       </w:r>
       <w:r>
         <w:rPr>
@@ -3385,7 +3517,7 @@
         <w:sz w:val="12"/>
         <w:szCs w:val="12"/>
       </w:rPr>
-      <w:t>3/1/2024 8:33 AM</w:t>
+      <w:t>7/24/2018 10:18 AM</w:t>
     </w:r>
     <w:r>
       <w:rPr>

</xml_diff>

<commit_message>
Updated Crim Sealing chagne applicant to defendant.
</commit_message>
<xml_diff>
--- a/resources/Templates/Criminal_Sealing_Entry_Template.docx
+++ b/resources/Templates/Criminal_Sealing_Entry_Template.docx
@@ -1137,6 +1137,7 @@
         </w:rPr>
         <w:t xml:space="preserve">On </w:t>
       </w:r>
+      <w:proofErr w:type="gramStart"/>
       <w:r>
         <w:rPr>
           <w:rFonts w:ascii="Palatino Linotype" w:hAnsi="Palatino Linotype"/>
@@ -1152,7 +1153,16 @@
           <w:sz w:val="20"/>
           <w:szCs w:val="20"/>
         </w:rPr>
-        <w:t>plea_trial_date</w:t>
+        <w:t>plea</w:t>
+      </w:r>
+      <w:proofErr w:type="gramEnd"/>
+      <w:r>
+        <w:rPr>
+          <w:rFonts w:ascii="Palatino Linotype" w:hAnsi="Palatino Linotype"/>
+          <w:sz w:val="20"/>
+          <w:szCs w:val="20"/>
+        </w:rPr>
+        <w:t>_trial_date</w:t>
       </w:r>
       <w:proofErr w:type="spellEnd"/>
       <w:r>
@@ -1185,7 +1195,31 @@
           <w:sz w:val="20"/>
           <w:szCs w:val="20"/>
         </w:rPr>
-        <w:t>the applicant appeared in court for an oral hearing regarding the applicant’s</w:t>
+        <w:t xml:space="preserve">the </w:t>
+      </w:r>
+      <w:r>
+        <w:rPr>
+          <w:rFonts w:ascii="Palatino Linotype" w:hAnsi="Palatino Linotype"/>
+          <w:sz w:val="20"/>
+          <w:szCs w:val="20"/>
+        </w:rPr>
+        <w:t>Defendant</w:t>
+      </w:r>
+      <w:r>
+        <w:rPr>
+          <w:rFonts w:ascii="Palatino Linotype" w:hAnsi="Palatino Linotype"/>
+          <w:sz w:val="20"/>
+          <w:szCs w:val="20"/>
+        </w:rPr>
+        <w:t xml:space="preserve"> appeared in court for an oral hearing regarding </w:t>
+      </w:r>
+      <w:r>
+        <w:rPr>
+          <w:rFonts w:ascii="Palatino Linotype" w:hAnsi="Palatino Linotype"/>
+          <w:sz w:val="20"/>
+          <w:szCs w:val="20"/>
+        </w:rPr>
+        <w:t>Defendant’s</w:t>
       </w:r>
       <w:r>
         <w:rPr>
@@ -1416,7 +1450,25 @@
           <w:sz w:val="20"/>
           <w:szCs w:val="20"/>
         </w:rPr>
-        <w:t xml:space="preserve"> }} the applicant’s request to seal.</w:t>
+        <w:t xml:space="preserve"> }} the </w:t>
+      </w:r>
+      <w:r>
+        <w:rPr>
+          <w:rFonts w:ascii="Palatino Linotype" w:hAnsi="Palatino Linotype"/>
+          <w:bCs/>
+          <w:sz w:val="20"/>
+          <w:szCs w:val="20"/>
+        </w:rPr>
+        <w:t>Defendant</w:t>
+      </w:r>
+      <w:r>
+        <w:rPr>
+          <w:rFonts w:ascii="Palatino Linotype" w:hAnsi="Palatino Linotype"/>
+          <w:bCs/>
+          <w:sz w:val="20"/>
+          <w:szCs w:val="20"/>
+        </w:rPr>
+        <w:t>’s request to seal.</w:t>
       </w:r>
     </w:p>
     <w:p>
@@ -1504,7 +1556,23 @@
           <w:sz w:val="20"/>
           <w:szCs w:val="20"/>
         </w:rPr>
-        <w:t xml:space="preserve"> are no pending cases or charges. The applicant’s interest in having this record sealed outweighs any legitimate interests the government may have in maintaining this record. </w:t>
+        <w:t xml:space="preserve"> are no pending cases or charges. The </w:t>
+      </w:r>
+      <w:r>
+        <w:rPr>
+          <w:rFonts w:ascii="Palatino Linotype" w:hAnsi="Palatino Linotype"/>
+          <w:sz w:val="20"/>
+          <w:szCs w:val="20"/>
+        </w:rPr>
+        <w:t>Defendant</w:t>
+      </w:r>
+      <w:r>
+        <w:rPr>
+          <w:rFonts w:ascii="Palatino Linotype" w:hAnsi="Palatino Linotype"/>
+          <w:sz w:val="20"/>
+          <w:szCs w:val="20"/>
+        </w:rPr>
+        <w:t xml:space="preserve">’s interest in having this record sealed outweighs any legitimate interests the government may have in maintaining this record. </w:t>
       </w:r>
       <w:r>
         <w:rPr>
@@ -1548,7 +1616,23 @@
           <w:sz w:val="20"/>
           <w:szCs w:val="20"/>
         </w:rPr>
-        <w:t xml:space="preserve"> applicant has been rehabilitated to the satisfaction of the court. {% endif </w:t>
+        <w:t xml:space="preserve"> </w:t>
+      </w:r>
+      <w:r>
+        <w:rPr>
+          <w:rFonts w:ascii="Palatino Linotype" w:hAnsi="Palatino Linotype"/>
+          <w:sz w:val="20"/>
+          <w:szCs w:val="20"/>
+        </w:rPr>
+        <w:t>Defendant</w:t>
+      </w:r>
+      <w:r>
+        <w:rPr>
+          <w:rFonts w:ascii="Palatino Linotype" w:hAnsi="Palatino Linotype"/>
+          <w:sz w:val="20"/>
+          <w:szCs w:val="20"/>
+        </w:rPr>
+        <w:t xml:space="preserve"> has been rehabilitated to the satisfaction of the court. {% endif </w:t>
       </w:r>
       <w:proofErr w:type="gramStart"/>
       <w:r>
@@ -1574,7 +1658,23 @@
           <w:sz w:val="20"/>
           <w:szCs w:val="20"/>
         </w:rPr>
-        <w:t xml:space="preserve"> applicant’s request</w:t>
+        <w:t xml:space="preserve"> </w:t>
+      </w:r>
+      <w:r>
+        <w:rPr>
+          <w:rFonts w:ascii="Palatino Linotype" w:hAnsi="Palatino Linotype"/>
+          <w:sz w:val="20"/>
+          <w:szCs w:val="20"/>
+        </w:rPr>
+        <w:t>Defendant</w:t>
+      </w:r>
+      <w:r>
+        <w:rPr>
+          <w:rFonts w:ascii="Palatino Linotype" w:hAnsi="Palatino Linotype"/>
+          <w:sz w:val="20"/>
+          <w:szCs w:val="20"/>
+        </w:rPr>
+        <w:t>’s request</w:t>
       </w:r>
       <w:r>
         <w:rPr>
@@ -1734,7 +1834,23 @@
           <w:sz w:val="20"/>
           <w:szCs w:val="20"/>
         </w:rPr>
-        <w:t xml:space="preserve"> or more of the offenses that applicant was convicted of are ineligible for sealing pursuant to Ohio Revised </w:t>
+        <w:t xml:space="preserve"> or more of the offenses that </w:t>
+      </w:r>
+      <w:r>
+        <w:rPr>
+          <w:rFonts w:ascii="Palatino Linotype" w:hAnsi="Palatino Linotype"/>
+          <w:sz w:val="20"/>
+          <w:szCs w:val="20"/>
+        </w:rPr>
+        <w:t>Defendant</w:t>
+      </w:r>
+      <w:r>
+        <w:rPr>
+          <w:rFonts w:ascii="Palatino Linotype" w:hAnsi="Palatino Linotype"/>
+          <w:sz w:val="20"/>
+          <w:szCs w:val="20"/>
+        </w:rPr>
+        <w:t xml:space="preserve"> was convicted of are ineligible for sealing pursuant to Ohio Revised </w:t>
       </w:r>
       <w:r>
         <w:rPr>
@@ -1828,7 +1944,23 @@
           <w:sz w:val="20"/>
           <w:szCs w:val="20"/>
         </w:rPr>
-        <w:t xml:space="preserve">with reason’ %}The applicant’s request to seal is Denied for the following reasons: </w:t>
+        <w:t xml:space="preserve">with reason’ %}The </w:t>
+      </w:r>
+      <w:r>
+        <w:rPr>
+          <w:rFonts w:ascii="Palatino Linotype" w:hAnsi="Palatino Linotype"/>
+          <w:sz w:val="20"/>
+          <w:szCs w:val="20"/>
+        </w:rPr>
+        <w:t>Defendant</w:t>
+      </w:r>
+      <w:r>
+        <w:rPr>
+          <w:rFonts w:ascii="Palatino Linotype" w:hAnsi="Palatino Linotype"/>
+          <w:sz w:val="20"/>
+          <w:szCs w:val="20"/>
+        </w:rPr>
+        <w:t xml:space="preserve">’s request to seal is Denied for the following reasons: </w:t>
       </w:r>
       <w:r>
         <w:rPr>
@@ -2072,7 +2204,7 @@
           <w:sz w:val="16"/>
           <w:szCs w:val="16"/>
         </w:rPr>
-        <w:t>3/1/24</w:t>
+        <w:t>7/24/18</w:t>
       </w:r>
       <w:r>
         <w:rPr>
@@ -3385,7 +3517,7 @@
         <w:sz w:val="12"/>
         <w:szCs w:val="12"/>
       </w:rPr>
-      <w:t>3/1/2024 8:33 AM</w:t>
+      <w:t>7/24/2018 10:18 AM</w:t>
     </w:r>
     <w:r>
       <w:rPr>

</xml_diff>

<commit_message>
Updated Crim Sealing to remove certified mail requirement.
</commit_message>
<xml_diff>
--- a/resources/Templates/Criminal_Sealing_Entry_Template.docx
+++ b/resources/Templates/Criminal_Sealing_Entry_Template.docx
@@ -1,6 +1,6 @@
 
 <file path=word/document.xml><?xml version="1.0" encoding="utf-8"?>
-<w:document xmlns:wpc="http://schemas.microsoft.com/office/word/2010/wordprocessingCanvas" xmlns:cx="http://schemas.microsoft.com/office/drawing/2014/chartex" xmlns:cx1="http://schemas.microsoft.com/office/drawing/2015/9/8/chartex" xmlns:cx2="http://schemas.microsoft.com/office/drawing/2015/10/21/chartex" xmlns:cx3="http://schemas.microsoft.com/office/drawing/2016/5/9/chartex" xmlns:cx4="http://schemas.microsoft.com/office/drawing/2016/5/10/chartex" xmlns:cx5="http://schemas.microsoft.com/office/drawing/2016/5/11/chartex" xmlns:cx6="http://schemas.microsoft.com/office/drawing/2016/5/12/chartex" xmlns:cx7="http://schemas.microsoft.com/office/drawing/2016/5/13/chartex" xmlns:cx8="http://schemas.microsoft.com/office/drawing/2016/5/14/chartex" xmlns:mc="http://schemas.openxmlformats.org/markup-compatibility/2006" xmlns:aink="http://schemas.microsoft.com/office/drawing/2016/ink" xmlns:am3d="http://schemas.microsoft.com/office/drawing/2017/model3d" xmlns:o="urn:schemas-microsoft-com:office:office" xmlns:oel="http://schemas.microsoft.com/office/2019/extlst" xmlns:r="http://schemas.openxmlformats.org/officeDocument/2006/relationships" xmlns:m="http://schemas.openxmlformats.org/officeDocument/2006/math" xmlns:v="urn:schemas-microsoft-com:vml" xmlns:wp14="http://schemas.microsoft.com/office/word/2010/wordprocessingDrawing" xmlns:wp="http://schemas.openxmlformats.org/drawingml/2006/wordprocessingDrawing" xmlns:w10="urn:schemas-microsoft-com:office:word" xmlns:w="http://schemas.openxmlformats.org/wordprocessingml/2006/main" xmlns:w14="http://schemas.microsoft.com/office/word/2010/wordml" xmlns:w15="http://schemas.microsoft.com/office/word/2012/wordml" xmlns:w16cex="http://schemas.microsoft.com/office/word/2018/wordml/cex" xmlns:w16cid="http://schemas.microsoft.com/office/word/2016/wordml/cid" xmlns:w16="http://schemas.microsoft.com/office/word/2018/wordml" xmlns:w16sdtdh="http://schemas.microsoft.com/office/word/2020/wordml/sdtdatahash" xmlns:w16se="http://schemas.microsoft.com/office/word/2015/wordml/symex" xmlns:wpg="http://schemas.microsoft.com/office/word/2010/wordprocessingGroup" xmlns:wpi="http://schemas.microsoft.com/office/word/2010/wordprocessingInk" xmlns:wne="http://schemas.microsoft.com/office/word/2006/wordml" xmlns:wps="http://schemas.microsoft.com/office/word/2010/wordprocessingShape" mc:Ignorable="w14 w15 w16se w16cid w16 w16cex w16sdtdh wp14">
+<w:document xmlns:wpc="http://schemas.microsoft.com/office/word/2010/wordprocessingCanvas" xmlns:cx="http://schemas.microsoft.com/office/drawing/2014/chartex" xmlns:cx1="http://schemas.microsoft.com/office/drawing/2015/9/8/chartex" xmlns:cx2="http://schemas.microsoft.com/office/drawing/2015/10/21/chartex" xmlns:cx3="http://schemas.microsoft.com/office/drawing/2016/5/9/chartex" xmlns:cx4="http://schemas.microsoft.com/office/drawing/2016/5/10/chartex" xmlns:cx5="http://schemas.microsoft.com/office/drawing/2016/5/11/chartex" xmlns:cx6="http://schemas.microsoft.com/office/drawing/2016/5/12/chartex" xmlns:cx7="http://schemas.microsoft.com/office/drawing/2016/5/13/chartex" xmlns:cx8="http://schemas.microsoft.com/office/drawing/2016/5/14/chartex" xmlns:mc="http://schemas.openxmlformats.org/markup-compatibility/2006" xmlns:aink="http://schemas.microsoft.com/office/drawing/2016/ink" xmlns:am3d="http://schemas.microsoft.com/office/drawing/2017/model3d" xmlns:o="urn:schemas-microsoft-com:office:office" xmlns:oel="http://schemas.microsoft.com/office/2019/extlst" xmlns:r="http://schemas.openxmlformats.org/officeDocument/2006/relationships" xmlns:m="http://schemas.openxmlformats.org/officeDocument/2006/math" xmlns:v="urn:schemas-microsoft-com:vml" xmlns:wp14="http://schemas.microsoft.com/office/word/2010/wordprocessingDrawing" xmlns:wp="http://schemas.openxmlformats.org/drawingml/2006/wordprocessingDrawing" xmlns:w10="urn:schemas-microsoft-com:office:word" xmlns:w="http://schemas.openxmlformats.org/wordprocessingml/2006/main" xmlns:w14="http://schemas.microsoft.com/office/word/2010/wordml" xmlns:w15="http://schemas.microsoft.com/office/word/2012/wordml" xmlns:w16cex="http://schemas.microsoft.com/office/word/2018/wordml/cex" xmlns:w16cid="http://schemas.microsoft.com/office/word/2016/wordml/cid" xmlns:w16="http://schemas.microsoft.com/office/word/2018/wordml" xmlns:w16du="http://schemas.microsoft.com/office/word/2023/wordml/word16du" xmlns:w16sdtdh="http://schemas.microsoft.com/office/word/2020/wordml/sdtdatahash" xmlns:w16se="http://schemas.microsoft.com/office/word/2015/wordml/symex" xmlns:wpg="http://schemas.microsoft.com/office/word/2010/wordprocessingGroup" xmlns:wpi="http://schemas.microsoft.com/office/word/2010/wordprocessingInk" xmlns:wne="http://schemas.microsoft.com/office/word/2006/wordml" xmlns:wps="http://schemas.microsoft.com/office/word/2010/wordprocessingShape" mc:Ignorable="w14 w15 w16se w16cid w16 w16cex w16sdtdh w16du wp14">
   <w:body>
     <w:tbl>
       <w:tblPr>
@@ -154,41 +154,13 @@
                 <w:szCs w:val="20"/>
               </w:rPr>
             </w:pPr>
-            <w:proofErr w:type="gramStart"/>
             <w:r>
               <w:rPr>
                 <w:rFonts w:ascii="Palatino Linotype" w:hAnsi="Palatino Linotype"/>
                 <w:sz w:val="20"/>
                 <w:szCs w:val="20"/>
               </w:rPr>
-              <w:t xml:space="preserve">{{ </w:t>
-            </w:r>
-            <w:proofErr w:type="spellStart"/>
-            <w:r>
-              <w:rPr>
-                <w:rFonts w:ascii="Palatino Linotype" w:hAnsi="Palatino Linotype"/>
-                <w:sz w:val="20"/>
-                <w:szCs w:val="20"/>
-              </w:rPr>
-              <w:t>case</w:t>
-            </w:r>
-            <w:proofErr w:type="gramEnd"/>
-            <w:r>
-              <w:rPr>
-                <w:rFonts w:ascii="Palatino Linotype" w:hAnsi="Palatino Linotype"/>
-                <w:sz w:val="20"/>
-                <w:szCs w:val="20"/>
-              </w:rPr>
-              <w:t>_number</w:t>
-            </w:r>
-            <w:proofErr w:type="spellEnd"/>
-            <w:r>
-              <w:rPr>
-                <w:rFonts w:ascii="Palatino Linotype" w:hAnsi="Palatino Linotype"/>
-                <w:sz w:val="20"/>
-                <w:szCs w:val="20"/>
-              </w:rPr>
-              <w:t xml:space="preserve"> }}</w:t>
+              <w:t>{{ case_number }}</w:t>
             </w:r>
           </w:p>
         </w:tc>
@@ -302,41 +274,13 @@
                 <w:szCs w:val="20"/>
               </w:rPr>
             </w:pPr>
-            <w:proofErr w:type="gramStart"/>
             <w:r>
               <w:rPr>
                 <w:rFonts w:ascii="Palatino Linotype" w:hAnsi="Palatino Linotype"/>
                 <w:sz w:val="20"/>
                 <w:szCs w:val="20"/>
               </w:rPr>
-              <w:t xml:space="preserve">{{ </w:t>
-            </w:r>
-            <w:proofErr w:type="spellStart"/>
-            <w:r>
-              <w:rPr>
-                <w:rFonts w:ascii="Palatino Linotype" w:hAnsi="Palatino Linotype"/>
-                <w:sz w:val="20"/>
-                <w:szCs w:val="20"/>
-              </w:rPr>
-              <w:t>offense</w:t>
-            </w:r>
-            <w:proofErr w:type="gramEnd"/>
-            <w:r>
-              <w:rPr>
-                <w:rFonts w:ascii="Palatino Linotype" w:hAnsi="Palatino Linotype"/>
-                <w:sz w:val="20"/>
-                <w:szCs w:val="20"/>
-              </w:rPr>
-              <w:t>_seal_list</w:t>
-            </w:r>
-            <w:proofErr w:type="spellEnd"/>
-            <w:r>
-              <w:rPr>
-                <w:rFonts w:ascii="Palatino Linotype" w:hAnsi="Palatino Linotype"/>
-                <w:sz w:val="20"/>
-                <w:szCs w:val="20"/>
-              </w:rPr>
-              <w:t xml:space="preserve"> }}</w:t>
+              <w:t>{{ offense_seal_list }}</w:t>
             </w:r>
           </w:p>
         </w:tc>
@@ -444,41 +388,13 @@
                 <w:szCs w:val="20"/>
               </w:rPr>
             </w:pPr>
-            <w:proofErr w:type="gramStart"/>
             <w:r>
               <w:rPr>
                 <w:rFonts w:ascii="Palatino Linotype" w:hAnsi="Palatino Linotype"/>
                 <w:sz w:val="20"/>
                 <w:szCs w:val="20"/>
               </w:rPr>
-              <w:t xml:space="preserve">{{ </w:t>
-            </w:r>
-            <w:proofErr w:type="spellStart"/>
-            <w:r>
-              <w:rPr>
-                <w:rFonts w:ascii="Palatino Linotype" w:hAnsi="Palatino Linotype"/>
-                <w:sz w:val="20"/>
-                <w:szCs w:val="20"/>
-              </w:rPr>
-              <w:t>offense</w:t>
-            </w:r>
-            <w:proofErr w:type="gramEnd"/>
-            <w:r>
-              <w:rPr>
-                <w:rFonts w:ascii="Palatino Linotype" w:hAnsi="Palatino Linotype"/>
-                <w:sz w:val="20"/>
-                <w:szCs w:val="20"/>
-              </w:rPr>
-              <w:t>_date</w:t>
-            </w:r>
-            <w:proofErr w:type="spellEnd"/>
-            <w:r>
-              <w:rPr>
-                <w:rFonts w:ascii="Palatino Linotype" w:hAnsi="Palatino Linotype"/>
-                <w:sz w:val="20"/>
-                <w:szCs w:val="20"/>
-              </w:rPr>
-              <w:t xml:space="preserve"> }}</w:t>
+              <w:t>{{ offense_date }}</w:t>
             </w:r>
           </w:p>
         </w:tc>
@@ -508,32 +424,13 @@
                 <w:szCs w:val="20"/>
               </w:rPr>
             </w:pPr>
-            <w:proofErr w:type="gramStart"/>
             <w:r>
               <w:rPr>
                 <w:rFonts w:ascii="Palatino Linotype" w:hAnsi="Palatino Linotype"/>
                 <w:sz w:val="20"/>
                 <w:szCs w:val="20"/>
               </w:rPr>
-              <w:t xml:space="preserve">{{ </w:t>
-            </w:r>
-            <w:proofErr w:type="spellStart"/>
-            <w:r>
-              <w:rPr>
-                <w:rFonts w:ascii="Palatino Linotype" w:hAnsi="Palatino Linotype"/>
-                <w:sz w:val="20"/>
-                <w:szCs w:val="20"/>
-              </w:rPr>
-              <w:t>defendant</w:t>
-            </w:r>
-            <w:proofErr w:type="gramEnd"/>
-            <w:r>
-              <w:rPr>
-                <w:rFonts w:ascii="Palatino Linotype" w:hAnsi="Palatino Linotype"/>
-                <w:sz w:val="20"/>
-                <w:szCs w:val="20"/>
-              </w:rPr>
-              <w:t>.</w:t>
+              <w:t>{{ defendant.</w:t>
             </w:r>
             <w:r>
               <w:rPr>
@@ -541,16 +438,7 @@
                 <w:sz w:val="20"/>
                 <w:szCs w:val="20"/>
               </w:rPr>
-              <w:t>first_name</w:t>
-            </w:r>
-            <w:proofErr w:type="spellEnd"/>
-            <w:r>
-              <w:rPr>
-                <w:rFonts w:ascii="Palatino Linotype" w:hAnsi="Palatino Linotype"/>
-                <w:sz w:val="20"/>
-                <w:szCs w:val="20"/>
-              </w:rPr>
-              <w:t xml:space="preserve"> }}</w:t>
+              <w:t>first_name }}</w:t>
             </w:r>
             <w:r>
               <w:rPr>
@@ -558,16 +446,7 @@
                 <w:sz w:val="20"/>
                 <w:szCs w:val="20"/>
               </w:rPr>
-              <w:t xml:space="preserve"> {{ </w:t>
-            </w:r>
-            <w:proofErr w:type="spellStart"/>
-            <w:r>
-              <w:rPr>
-                <w:rFonts w:ascii="Palatino Linotype" w:hAnsi="Palatino Linotype"/>
-                <w:sz w:val="20"/>
-                <w:szCs w:val="20"/>
-              </w:rPr>
-              <w:t>defendant.</w:t>
+              <w:t xml:space="preserve"> {{ defendant.</w:t>
             </w:r>
             <w:r>
               <w:rPr>
@@ -575,16 +454,7 @@
                 <w:sz w:val="20"/>
                 <w:szCs w:val="20"/>
               </w:rPr>
-              <w:t>last_name</w:t>
-            </w:r>
-            <w:proofErr w:type="spellEnd"/>
-            <w:r>
-              <w:rPr>
-                <w:rFonts w:ascii="Palatino Linotype" w:hAnsi="Palatino Linotype"/>
-                <w:sz w:val="20"/>
-                <w:szCs w:val="20"/>
-              </w:rPr>
-              <w:t xml:space="preserve"> }},</w:t>
+              <w:t>last_name }},</w:t>
             </w:r>
           </w:p>
         </w:tc>
@@ -646,41 +516,13 @@
                 <w:szCs w:val="20"/>
               </w:rPr>
             </w:pPr>
-            <w:proofErr w:type="gramStart"/>
             <w:r>
               <w:rPr>
                 <w:rFonts w:ascii="Palatino Linotype" w:hAnsi="Palatino Linotype"/>
                 <w:sz w:val="20"/>
                 <w:szCs w:val="20"/>
               </w:rPr>
-              <w:t xml:space="preserve">{{ </w:t>
-            </w:r>
-            <w:proofErr w:type="spellStart"/>
-            <w:r>
-              <w:rPr>
-                <w:rFonts w:ascii="Palatino Linotype" w:hAnsi="Palatino Linotype"/>
-                <w:sz w:val="20"/>
-                <w:szCs w:val="20"/>
-              </w:rPr>
-              <w:t>bci</w:t>
-            </w:r>
-            <w:proofErr w:type="gramEnd"/>
-            <w:r>
-              <w:rPr>
-                <w:rFonts w:ascii="Palatino Linotype" w:hAnsi="Palatino Linotype"/>
-                <w:sz w:val="20"/>
-                <w:szCs w:val="20"/>
-              </w:rPr>
-              <w:t>_number</w:t>
-            </w:r>
-            <w:proofErr w:type="spellEnd"/>
-            <w:r>
-              <w:rPr>
-                <w:rFonts w:ascii="Palatino Linotype" w:hAnsi="Palatino Linotype"/>
-                <w:sz w:val="20"/>
-                <w:szCs w:val="20"/>
-              </w:rPr>
-              <w:t xml:space="preserve"> }}</w:t>
+              <w:t>{{ bci_number }}</w:t>
             </w:r>
           </w:p>
         </w:tc>
@@ -800,25 +642,7 @@
                 <w:sz w:val="20"/>
                 <w:szCs w:val="20"/>
               </w:rPr>
-              <w:t xml:space="preserve">{{ </w:t>
-            </w:r>
-            <w:proofErr w:type="spellStart"/>
-            <w:r>
-              <w:rPr>
-                <w:rFonts w:ascii="Palatino Linotype" w:hAnsi="Palatino Linotype"/>
-                <w:sz w:val="20"/>
-                <w:szCs w:val="20"/>
-              </w:rPr>
-              <w:t>fbi_number</w:t>
-            </w:r>
-            <w:proofErr w:type="spellEnd"/>
-            <w:r>
-              <w:rPr>
-                <w:rFonts w:ascii="Palatino Linotype" w:hAnsi="Palatino Linotype"/>
-                <w:sz w:val="20"/>
-                <w:szCs w:val="20"/>
-              </w:rPr>
-              <w:t xml:space="preserve"> }}</w:t>
+              <w:t>{{ fbi_number }}</w:t>
             </w:r>
           </w:p>
         </w:tc>
@@ -880,9 +704,8 @@
           <w:sz w:val="20"/>
           <w:szCs w:val="20"/>
         </w:rPr>
-        <w:t xml:space="preserve">% if </w:t>
-      </w:r>
-      <w:proofErr w:type="spellStart"/>
+        <w:t>% if judicial_officer.officer_</w:t>
+      </w:r>
       <w:r>
         <w:rPr>
           <w:rFonts w:ascii="Palatino Linotype" w:hAnsi="Palatino Linotype"/>
@@ -890,38 +713,8 @@
           <w:sz w:val="20"/>
           <w:szCs w:val="20"/>
         </w:rPr>
-        <w:t>judicial_</w:t>
-      </w:r>
-      <w:proofErr w:type="gramStart"/>
-      <w:r>
-        <w:rPr>
-          <w:rFonts w:ascii="Palatino Linotype" w:hAnsi="Palatino Linotype"/>
-          <w:bCs/>
-          <w:sz w:val="20"/>
-          <w:szCs w:val="20"/>
-        </w:rPr>
-        <w:t>officer.officer</w:t>
-      </w:r>
-      <w:proofErr w:type="gramEnd"/>
-      <w:r>
-        <w:rPr>
-          <w:rFonts w:ascii="Palatino Linotype" w:hAnsi="Palatino Linotype"/>
-          <w:bCs/>
-          <w:sz w:val="20"/>
-          <w:szCs w:val="20"/>
-        </w:rPr>
-        <w:t>_</w:t>
-      </w:r>
-      <w:r>
-        <w:rPr>
-          <w:rFonts w:ascii="Palatino Linotype" w:hAnsi="Palatino Linotype"/>
-          <w:bCs/>
-          <w:sz w:val="20"/>
-          <w:szCs w:val="20"/>
-        </w:rPr>
         <w:t>type</w:t>
       </w:r>
-      <w:proofErr w:type="spellEnd"/>
       <w:r>
         <w:rPr>
           <w:rFonts w:ascii="Palatino Linotype" w:hAnsi="Palatino Linotype"/>
@@ -1007,69 +800,15 @@
           <w:sz w:val="20"/>
           <w:szCs w:val="20"/>
         </w:rPr>
-        <w:t xml:space="preserve">{% </w:t>
-      </w:r>
-      <w:proofErr w:type="spellStart"/>
-      <w:r>
-        <w:rPr>
-          <w:rFonts w:ascii="Palatino Linotype" w:hAnsi="Palatino Linotype"/>
-          <w:sz w:val="20"/>
-          <w:szCs w:val="20"/>
-        </w:rPr>
-        <w:t>elif</w:t>
-      </w:r>
-      <w:proofErr w:type="spellEnd"/>
-      <w:r>
-        <w:rPr>
-          <w:rFonts w:ascii="Palatino Linotype" w:hAnsi="Palatino Linotype"/>
-          <w:sz w:val="20"/>
-          <w:szCs w:val="20"/>
-        </w:rPr>
-        <w:t xml:space="preserve"> </w:t>
-      </w:r>
-      <w:proofErr w:type="spellStart"/>
-      <w:r>
-        <w:rPr>
-          <w:rFonts w:ascii="Palatino Linotype" w:hAnsi="Palatino Linotype"/>
-          <w:sz w:val="20"/>
-          <w:szCs w:val="20"/>
-        </w:rPr>
-        <w:t>judicial_</w:t>
-      </w:r>
-      <w:proofErr w:type="gramStart"/>
-      <w:r>
-        <w:rPr>
-          <w:rFonts w:ascii="Palatino Linotype" w:hAnsi="Palatino Linotype"/>
-          <w:sz w:val="20"/>
-          <w:szCs w:val="20"/>
-        </w:rPr>
-        <w:t>officer.officer</w:t>
-      </w:r>
-      <w:proofErr w:type="gramEnd"/>
-      <w:r>
-        <w:rPr>
-          <w:rFonts w:ascii="Palatino Linotype" w:hAnsi="Palatino Linotype"/>
-          <w:sz w:val="20"/>
-          <w:szCs w:val="20"/>
-        </w:rPr>
-        <w:t>_</w:t>
-      </w:r>
-      <w:r>
-        <w:rPr>
-          <w:rFonts w:ascii="Palatino Linotype" w:hAnsi="Palatino Linotype"/>
-          <w:sz w:val="20"/>
-          <w:szCs w:val="20"/>
-        </w:rPr>
-        <w:t>type</w:t>
-      </w:r>
-      <w:proofErr w:type="spellEnd"/>
-      <w:r>
-        <w:rPr>
-          <w:rFonts w:ascii="Palatino Linotype" w:hAnsi="Palatino Linotype"/>
-          <w:sz w:val="20"/>
-          <w:szCs w:val="20"/>
-        </w:rPr>
-        <w:t xml:space="preserve"> == ‘Judge’ %}</w:t>
+        <w:t>{% elif judicial_officer.officer_</w:t>
+      </w:r>
+      <w:r>
+        <w:rPr>
+          <w:rFonts w:ascii="Palatino Linotype" w:hAnsi="Palatino Linotype"/>
+          <w:sz w:val="20"/>
+          <w:szCs w:val="20"/>
+        </w:rPr>
+        <w:t>type == ‘Judge’ %}</w:t>
       </w:r>
     </w:p>
     <w:p>
@@ -1137,41 +876,13 @@
         </w:rPr>
         <w:t xml:space="preserve">On </w:t>
       </w:r>
-      <w:proofErr w:type="gramStart"/>
-      <w:r>
-        <w:rPr>
-          <w:rFonts w:ascii="Palatino Linotype" w:hAnsi="Palatino Linotype"/>
-          <w:sz w:val="20"/>
-          <w:szCs w:val="20"/>
-        </w:rPr>
-        <w:t xml:space="preserve">{{ </w:t>
-      </w:r>
-      <w:proofErr w:type="spellStart"/>
-      <w:r>
-        <w:rPr>
-          <w:rFonts w:ascii="Palatino Linotype" w:hAnsi="Palatino Linotype"/>
-          <w:sz w:val="20"/>
-          <w:szCs w:val="20"/>
-        </w:rPr>
-        <w:t>plea</w:t>
-      </w:r>
-      <w:proofErr w:type="gramEnd"/>
-      <w:r>
-        <w:rPr>
-          <w:rFonts w:ascii="Palatino Linotype" w:hAnsi="Palatino Linotype"/>
-          <w:sz w:val="20"/>
-          <w:szCs w:val="20"/>
-        </w:rPr>
-        <w:t>_trial_date</w:t>
-      </w:r>
-      <w:proofErr w:type="spellEnd"/>
-      <w:r>
-        <w:rPr>
-          <w:rFonts w:ascii="Palatino Linotype" w:hAnsi="Palatino Linotype"/>
-          <w:sz w:val="20"/>
-          <w:szCs w:val="20"/>
-        </w:rPr>
-        <w:t xml:space="preserve"> }}</w:t>
+      <w:r>
+        <w:rPr>
+          <w:rFonts w:ascii="Palatino Linotype" w:hAnsi="Palatino Linotype"/>
+          <w:sz w:val="20"/>
+          <w:szCs w:val="20"/>
+        </w:rPr>
+        <w:t>{{ plea_trial_date }}</w:t>
       </w:r>
       <w:r>
         <w:rPr>
@@ -1235,25 +946,7 @@
           <w:sz w:val="20"/>
           <w:szCs w:val="20"/>
         </w:rPr>
-        <w:t xml:space="preserve"> {{ </w:t>
-      </w:r>
-      <w:proofErr w:type="spellStart"/>
-      <w:r>
-        <w:rPr>
-          <w:rFonts w:ascii="Palatino Linotype" w:hAnsi="Palatino Linotype"/>
-          <w:sz w:val="20"/>
-          <w:szCs w:val="20"/>
-        </w:rPr>
-        <w:t>sealing_type</w:t>
-      </w:r>
-      <w:proofErr w:type="spellEnd"/>
-      <w:r>
-        <w:rPr>
-          <w:rFonts w:ascii="Palatino Linotype" w:hAnsi="Palatino Linotype"/>
-          <w:sz w:val="20"/>
-          <w:szCs w:val="20"/>
-        </w:rPr>
-        <w:t xml:space="preserve"> }}</w:t>
+        <w:t xml:space="preserve"> {{ sealing_type }}</w:t>
       </w:r>
       <w:r>
         <w:rPr>
@@ -1270,187 +963,7 @@
           <w:sz w:val="20"/>
           <w:szCs w:val="20"/>
         </w:rPr>
-        <w:t xml:space="preserve">{% if </w:t>
-      </w:r>
-      <w:proofErr w:type="spellStart"/>
-      <w:r>
-        <w:rPr>
-          <w:rFonts w:ascii="Palatino Linotype" w:hAnsi="Palatino Linotype"/>
-          <w:bCs/>
-          <w:sz w:val="20"/>
-          <w:szCs w:val="20"/>
-        </w:rPr>
-        <w:t>defense_counsel_waived</w:t>
-      </w:r>
-      <w:proofErr w:type="spellEnd"/>
-      <w:r>
-        <w:rPr>
-          <w:rFonts w:ascii="Palatino Linotype" w:hAnsi="Palatino Linotype"/>
-          <w:bCs/>
-          <w:sz w:val="20"/>
-          <w:szCs w:val="20"/>
-        </w:rPr>
-        <w:t xml:space="preserve"> is false </w:t>
-      </w:r>
-      <w:proofErr w:type="gramStart"/>
-      <w:r>
-        <w:rPr>
-          <w:rFonts w:ascii="Palatino Linotype" w:hAnsi="Palatino Linotype"/>
-          <w:bCs/>
-          <w:sz w:val="20"/>
-          <w:szCs w:val="20"/>
-        </w:rPr>
-        <w:t>%}Defendant</w:t>
-      </w:r>
-      <w:proofErr w:type="gramEnd"/>
-      <w:r>
-        <w:rPr>
-          <w:rFonts w:ascii="Palatino Linotype" w:hAnsi="Palatino Linotype"/>
-          <w:bCs/>
-          <w:sz w:val="20"/>
-          <w:szCs w:val="20"/>
-        </w:rPr>
-        <w:t xml:space="preserve"> was represented by {{ </w:t>
-      </w:r>
-      <w:proofErr w:type="spellStart"/>
-      <w:r>
-        <w:rPr>
-          <w:rFonts w:ascii="Palatino Linotype" w:hAnsi="Palatino Linotype"/>
-          <w:bCs/>
-          <w:sz w:val="20"/>
-          <w:szCs w:val="20"/>
-        </w:rPr>
-        <w:t>defense_counsel</w:t>
-      </w:r>
-      <w:proofErr w:type="spellEnd"/>
-      <w:r>
-        <w:rPr>
-          <w:rFonts w:ascii="Palatino Linotype" w:hAnsi="Palatino Linotype"/>
-          <w:bCs/>
-          <w:sz w:val="20"/>
-          <w:szCs w:val="20"/>
-        </w:rPr>
-        <w:t xml:space="preserve"> }}, {{ </w:t>
-      </w:r>
-      <w:proofErr w:type="spellStart"/>
-      <w:r>
-        <w:rPr>
-          <w:rFonts w:ascii="Palatino Linotype" w:hAnsi="Palatino Linotype"/>
-          <w:bCs/>
-          <w:sz w:val="20"/>
-          <w:szCs w:val="20"/>
-        </w:rPr>
-        <w:t>defense_counsel_type</w:t>
-      </w:r>
-      <w:proofErr w:type="spellEnd"/>
-      <w:r>
-        <w:rPr>
-          <w:rFonts w:ascii="Palatino Linotype" w:hAnsi="Palatino Linotype"/>
-          <w:bCs/>
-          <w:sz w:val="20"/>
-          <w:szCs w:val="20"/>
-        </w:rPr>
-        <w:t xml:space="preserve"> }}. {% </w:t>
-      </w:r>
-      <w:proofErr w:type="spellStart"/>
-      <w:r>
-        <w:rPr>
-          <w:rFonts w:ascii="Palatino Linotype" w:hAnsi="Palatino Linotype"/>
-          <w:bCs/>
-          <w:sz w:val="20"/>
-          <w:szCs w:val="20"/>
-        </w:rPr>
-        <w:t>elif</w:t>
-      </w:r>
-      <w:proofErr w:type="spellEnd"/>
-      <w:r>
-        <w:rPr>
-          <w:rFonts w:ascii="Palatino Linotype" w:hAnsi="Palatino Linotype"/>
-          <w:bCs/>
-          <w:sz w:val="20"/>
-          <w:szCs w:val="20"/>
-        </w:rPr>
-        <w:t xml:space="preserve"> </w:t>
-      </w:r>
-      <w:proofErr w:type="spellStart"/>
-      <w:r>
-        <w:rPr>
-          <w:rFonts w:ascii="Palatino Linotype" w:hAnsi="Palatino Linotype"/>
-          <w:bCs/>
-          <w:sz w:val="20"/>
-          <w:szCs w:val="20"/>
-        </w:rPr>
-        <w:t>defense_counsel_waived</w:t>
-      </w:r>
-      <w:proofErr w:type="spellEnd"/>
-      <w:r>
-        <w:rPr>
-          <w:rFonts w:ascii="Palatino Linotype" w:hAnsi="Palatino Linotype"/>
-          <w:bCs/>
-          <w:sz w:val="20"/>
-          <w:szCs w:val="20"/>
-        </w:rPr>
-        <w:t xml:space="preserve"> is true </w:t>
-      </w:r>
-      <w:proofErr w:type="gramStart"/>
-      <w:r>
-        <w:rPr>
-          <w:rFonts w:ascii="Palatino Linotype" w:hAnsi="Palatino Linotype"/>
-          <w:bCs/>
-          <w:sz w:val="20"/>
-          <w:szCs w:val="20"/>
-        </w:rPr>
-        <w:t>%}Defendant</w:t>
-      </w:r>
-      <w:proofErr w:type="gramEnd"/>
-      <w:r>
-        <w:rPr>
-          <w:rFonts w:ascii="Palatino Linotype" w:hAnsi="Palatino Linotype"/>
-          <w:bCs/>
-          <w:sz w:val="20"/>
-          <w:szCs w:val="20"/>
-        </w:rPr>
-        <w:t xml:space="preserve"> appeared without counsel. {% endif </w:t>
-      </w:r>
-      <w:proofErr w:type="gramStart"/>
-      <w:r>
-        <w:rPr>
-          <w:rFonts w:ascii="Palatino Linotype" w:hAnsi="Palatino Linotype"/>
-          <w:bCs/>
-          <w:sz w:val="20"/>
-          <w:szCs w:val="20"/>
-        </w:rPr>
-        <w:t>%}The</w:t>
-      </w:r>
-      <w:proofErr w:type="gramEnd"/>
-      <w:r>
-        <w:rPr>
-          <w:rFonts w:ascii="Palatino Linotype" w:hAnsi="Palatino Linotype"/>
-          <w:bCs/>
-          <w:sz w:val="20"/>
-          <w:szCs w:val="20"/>
-        </w:rPr>
-        <w:t xml:space="preserve"> State of Ohio {{ </w:t>
-      </w:r>
-      <w:proofErr w:type="spellStart"/>
-      <w:r>
-        <w:rPr>
-          <w:rFonts w:ascii="Palatino Linotype" w:hAnsi="Palatino Linotype"/>
-          <w:bCs/>
-          <w:sz w:val="20"/>
-          <w:szCs w:val="20"/>
-        </w:rPr>
-        <w:t>state_response</w:t>
-      </w:r>
-      <w:proofErr w:type="spellEnd"/>
-      <w:r>
-        <w:rPr>
-          <w:rFonts w:ascii="Palatino Linotype" w:hAnsi="Palatino Linotype"/>
-          <w:bCs/>
-          <w:sz w:val="20"/>
-          <w:szCs w:val="20"/>
-        </w:rPr>
-        <w:t xml:space="preserve"> }} the </w:t>
+        <w:t xml:space="preserve">{% if defense_counsel_waived is false %}Defendant was represented by {{ defense_counsel }}, {{ defense_counsel_type }}. {% elif defense_counsel_waived is true %}Defendant appeared without counsel. {% endif %}The State of Ohio {{ state_response }} the </w:t>
       </w:r>
       <w:r>
         <w:rPr>
@@ -1512,27 +1025,8 @@
           <w:sz w:val="20"/>
           <w:szCs w:val="20"/>
         </w:rPr>
-        <w:t xml:space="preserve"> if </w:t>
-      </w:r>
-      <w:proofErr w:type="spellStart"/>
-      <w:r>
-        <w:rPr>
-          <w:rFonts w:ascii="Palatino Linotype" w:hAnsi="Palatino Linotype"/>
-          <w:sz w:val="20"/>
-          <w:szCs w:val="20"/>
-        </w:rPr>
-        <w:t>seal_decision</w:t>
-      </w:r>
-      <w:proofErr w:type="spellEnd"/>
-      <w:r>
-        <w:rPr>
-          <w:rFonts w:ascii="Palatino Linotype" w:hAnsi="Palatino Linotype"/>
-          <w:sz w:val="20"/>
-          <w:szCs w:val="20"/>
-        </w:rPr>
-        <w:t xml:space="preserve"> == ‘Granted’ </w:t>
-      </w:r>
-      <w:proofErr w:type="gramStart"/>
+        <w:t xml:space="preserve"> if seal_decision == ‘Granted’ </w:t>
+      </w:r>
       <w:r>
         <w:rPr>
           <w:rFonts w:ascii="Palatino Linotype" w:hAnsi="Palatino Linotype"/>
@@ -1547,16 +1041,7 @@
           <w:sz w:val="20"/>
           <w:szCs w:val="20"/>
         </w:rPr>
-        <w:t>}There</w:t>
-      </w:r>
-      <w:proofErr w:type="gramEnd"/>
-      <w:r>
-        <w:rPr>
-          <w:rFonts w:ascii="Palatino Linotype" w:hAnsi="Palatino Linotype"/>
-          <w:sz w:val="20"/>
-          <w:szCs w:val="20"/>
-        </w:rPr>
-        <w:t xml:space="preserve"> are no pending cases or charges. The </w:t>
+        <w:t xml:space="preserve">}There are no pending cases or charges. The </w:t>
       </w:r>
       <w:r>
         <w:rPr>
@@ -1580,43 +1065,7 @@
           <w:sz w:val="20"/>
           <w:szCs w:val="20"/>
         </w:rPr>
-        <w:t xml:space="preserve">{% if </w:t>
-      </w:r>
-      <w:proofErr w:type="spellStart"/>
-      <w:r>
-        <w:rPr>
-          <w:rFonts w:ascii="Palatino Linotype" w:hAnsi="Palatino Linotype"/>
-          <w:sz w:val="20"/>
-          <w:szCs w:val="20"/>
-        </w:rPr>
-        <w:t>sealing_type</w:t>
-      </w:r>
-      <w:proofErr w:type="spellEnd"/>
-      <w:r>
-        <w:rPr>
-          <w:rFonts w:ascii="Palatino Linotype" w:hAnsi="Palatino Linotype"/>
-          <w:sz w:val="20"/>
-          <w:szCs w:val="20"/>
-        </w:rPr>
-        <w:t xml:space="preserve"> == ‘sealing of a conviction or bail forfeiture record pursuant to R.C. 2953.32’ </w:t>
-      </w:r>
-      <w:proofErr w:type="gramStart"/>
-      <w:r>
-        <w:rPr>
-          <w:rFonts w:ascii="Palatino Linotype" w:hAnsi="Palatino Linotype"/>
-          <w:sz w:val="20"/>
-          <w:szCs w:val="20"/>
-        </w:rPr>
-        <w:t>%}The</w:t>
-      </w:r>
-      <w:proofErr w:type="gramEnd"/>
-      <w:r>
-        <w:rPr>
-          <w:rFonts w:ascii="Palatino Linotype" w:hAnsi="Palatino Linotype"/>
-          <w:sz w:val="20"/>
-          <w:szCs w:val="20"/>
-        </w:rPr>
-        <w:t xml:space="preserve"> </w:t>
+        <w:t xml:space="preserve">{% if sealing_type == ‘sealing of a conviction or bail forfeiture record pursuant to R.C. 2953.32’ %}The </w:t>
       </w:r>
       <w:r>
         <w:rPr>
@@ -1632,33 +1081,15 @@
           <w:sz w:val="20"/>
           <w:szCs w:val="20"/>
         </w:rPr>
-        <w:t xml:space="preserve"> has been rehabilitated to the satisfaction of the court. {% endif </w:t>
-      </w:r>
-      <w:proofErr w:type="gramStart"/>
-      <w:r>
-        <w:rPr>
-          <w:rFonts w:ascii="Palatino Linotype" w:hAnsi="Palatino Linotype"/>
-          <w:sz w:val="20"/>
-          <w:szCs w:val="20"/>
-        </w:rPr>
-        <w:t>%}</w:t>
-      </w:r>
-      <w:r>
-        <w:rPr>
-          <w:rFonts w:ascii="Palatino Linotype" w:hAnsi="Palatino Linotype"/>
-          <w:sz w:val="20"/>
-          <w:szCs w:val="20"/>
-        </w:rPr>
-        <w:t>The</w:t>
-      </w:r>
-      <w:proofErr w:type="gramEnd"/>
-      <w:r>
-        <w:rPr>
-          <w:rFonts w:ascii="Palatino Linotype" w:hAnsi="Palatino Linotype"/>
-          <w:sz w:val="20"/>
-          <w:szCs w:val="20"/>
-        </w:rPr>
-        <w:t xml:space="preserve"> </w:t>
+        <w:t xml:space="preserve"> has been rehabilitated to the satisfaction of the court. {% endif %}</w:t>
+      </w:r>
+      <w:r>
+        <w:rPr>
+          <w:rFonts w:ascii="Palatino Linotype" w:hAnsi="Palatino Linotype"/>
+          <w:sz w:val="20"/>
+          <w:szCs w:val="20"/>
+        </w:rPr>
+        <w:t xml:space="preserve">The </w:t>
       </w:r>
       <w:r>
         <w:rPr>
@@ -1690,25 +1121,7 @@
           <w:sz w:val="20"/>
           <w:szCs w:val="20"/>
         </w:rPr>
-        <w:t xml:space="preserve"> is {{ </w:t>
-      </w:r>
-      <w:proofErr w:type="spellStart"/>
-      <w:r>
-        <w:rPr>
-          <w:rFonts w:ascii="Palatino Linotype" w:hAnsi="Palatino Linotype"/>
-          <w:sz w:val="20"/>
-          <w:szCs w:val="20"/>
-        </w:rPr>
-        <w:t>seal_decision</w:t>
-      </w:r>
-      <w:proofErr w:type="spellEnd"/>
-      <w:r>
-        <w:rPr>
-          <w:rFonts w:ascii="Palatino Linotype" w:hAnsi="Palatino Linotype"/>
-          <w:sz w:val="20"/>
-          <w:szCs w:val="20"/>
-        </w:rPr>
-        <w:t xml:space="preserve"> }}.</w:t>
+        <w:t xml:space="preserve"> is {{ seal_decision }}.</w:t>
       </w:r>
       <w:r>
         <w:rPr>
@@ -1748,7 +1161,7 @@
           <w:sz w:val="20"/>
           <w:szCs w:val="20"/>
         </w:rPr>
-        <w:t xml:space="preserve">The Clerk is directed to send copies of this entry to all agencies listed below, by certified mail return receipt required. </w:t>
+        <w:t xml:space="preserve">The Clerk is directed to send copies of this entry to all agencies listed below. </w:t>
       </w:r>
       <w:r>
         <w:rPr>
@@ -1772,45 +1185,8 @@
           <w:sz w:val="20"/>
           <w:szCs w:val="20"/>
         </w:rPr>
-        <w:t xml:space="preserve"> </w:t>
-      </w:r>
-      <w:proofErr w:type="spellStart"/>
-      <w:r>
-        <w:rPr>
-          <w:rFonts w:ascii="Palatino Linotype" w:hAnsi="Palatino Linotype"/>
-          <w:sz w:val="20"/>
-          <w:szCs w:val="20"/>
-        </w:rPr>
-        <w:t>elif</w:t>
-      </w:r>
-      <w:proofErr w:type="spellEnd"/>
-      <w:r>
-        <w:rPr>
-          <w:rFonts w:ascii="Palatino Linotype" w:hAnsi="Palatino Linotype"/>
-          <w:sz w:val="20"/>
-          <w:szCs w:val="20"/>
-        </w:rPr>
-        <w:t xml:space="preserve"> </w:t>
-      </w:r>
-      <w:proofErr w:type="spellStart"/>
-      <w:r>
-        <w:rPr>
-          <w:rFonts w:ascii="Palatino Linotype" w:hAnsi="Palatino Linotype"/>
-          <w:sz w:val="20"/>
-          <w:szCs w:val="20"/>
-        </w:rPr>
-        <w:t>seal_decision</w:t>
-      </w:r>
-      <w:proofErr w:type="spellEnd"/>
-      <w:r>
-        <w:rPr>
-          <w:rFonts w:ascii="Palatino Linotype" w:hAnsi="Palatino Linotype"/>
-          <w:sz w:val="20"/>
-          <w:szCs w:val="20"/>
-        </w:rPr>
-        <w:t xml:space="preserve"> == ‘Denied - ineligible’ </w:t>
-      </w:r>
-      <w:proofErr w:type="gramStart"/>
+        <w:t xml:space="preserve"> elif seal_decision == ‘Denied - ineligible’ </w:t>
+      </w:r>
       <w:r>
         <w:rPr>
           <w:rFonts w:ascii="Palatino Linotype" w:hAnsi="Palatino Linotype"/>
@@ -1825,16 +1201,7 @@
           <w:sz w:val="20"/>
           <w:szCs w:val="20"/>
         </w:rPr>
-        <w:t>}One</w:t>
-      </w:r>
-      <w:proofErr w:type="gramEnd"/>
-      <w:r>
-        <w:rPr>
-          <w:rFonts w:ascii="Palatino Linotype" w:hAnsi="Palatino Linotype"/>
-          <w:sz w:val="20"/>
-          <w:szCs w:val="20"/>
-        </w:rPr>
-        <w:t xml:space="preserve"> or more of the offenses that </w:t>
+        <w:t xml:space="preserve">}One or more of the offenses that </w:t>
       </w:r>
       <w:r>
         <w:rPr>
@@ -1866,69 +1233,15 @@
           <w:sz w:val="20"/>
           <w:szCs w:val="20"/>
         </w:rPr>
-        <w:t xml:space="preserve">ode. Therefore, the request to seal is </w:t>
-      </w:r>
-      <w:proofErr w:type="gramStart"/>
-      <w:r>
-        <w:rPr>
-          <w:rFonts w:ascii="Palatino Linotype" w:hAnsi="Palatino Linotype"/>
-          <w:sz w:val="20"/>
-          <w:szCs w:val="20"/>
-        </w:rPr>
-        <w:t>Denied.</w:t>
-      </w:r>
-      <w:r>
-        <w:rPr>
-          <w:rFonts w:ascii="Palatino Linotype" w:hAnsi="Palatino Linotype"/>
-          <w:sz w:val="20"/>
-          <w:szCs w:val="20"/>
-        </w:rPr>
-        <w:t>{</w:t>
-      </w:r>
-      <w:proofErr w:type="gramEnd"/>
-      <w:r>
-        <w:rPr>
-          <w:rFonts w:ascii="Palatino Linotype" w:hAnsi="Palatino Linotype"/>
-          <w:sz w:val="20"/>
-          <w:szCs w:val="20"/>
-        </w:rPr>
-        <w:t xml:space="preserve">% </w:t>
-      </w:r>
-      <w:proofErr w:type="spellStart"/>
-      <w:r>
-        <w:rPr>
-          <w:rFonts w:ascii="Palatino Linotype" w:hAnsi="Palatino Linotype"/>
-          <w:sz w:val="20"/>
-          <w:szCs w:val="20"/>
-        </w:rPr>
-        <w:t>elif</w:t>
-      </w:r>
-      <w:proofErr w:type="spellEnd"/>
-      <w:r>
-        <w:rPr>
-          <w:rFonts w:ascii="Palatino Linotype" w:hAnsi="Palatino Linotype"/>
-          <w:sz w:val="20"/>
-          <w:szCs w:val="20"/>
-        </w:rPr>
-        <w:t xml:space="preserve"> </w:t>
-      </w:r>
-      <w:proofErr w:type="spellStart"/>
-      <w:r>
-        <w:rPr>
-          <w:rFonts w:ascii="Palatino Linotype" w:hAnsi="Palatino Linotype"/>
-          <w:sz w:val="20"/>
-          <w:szCs w:val="20"/>
-        </w:rPr>
-        <w:t>seal_decision</w:t>
-      </w:r>
-      <w:proofErr w:type="spellEnd"/>
-      <w:r>
-        <w:rPr>
-          <w:rFonts w:ascii="Palatino Linotype" w:hAnsi="Palatino Linotype"/>
-          <w:sz w:val="20"/>
-          <w:szCs w:val="20"/>
-        </w:rPr>
-        <w:t xml:space="preserve"> == ‘Denied </w:t>
+        <w:t>ode. Therefore, the request to seal is Denied.</w:t>
+      </w:r>
+      <w:r>
+        <w:rPr>
+          <w:rFonts w:ascii="Palatino Linotype" w:hAnsi="Palatino Linotype"/>
+          <w:sz w:val="20"/>
+          <w:szCs w:val="20"/>
+        </w:rPr>
+        <w:t xml:space="preserve">{% elif seal_decision == ‘Denied </w:t>
       </w:r>
       <w:r>
         <w:rPr>
@@ -1969,27 +1282,7 @@
           <w:sz w:val="20"/>
           <w:szCs w:val="20"/>
         </w:rPr>
-        <w:t xml:space="preserve">{{ </w:t>
-      </w:r>
-      <w:proofErr w:type="spellStart"/>
-      <w:r>
-        <w:rPr>
-          <w:rFonts w:ascii="Palatino Linotype" w:hAnsi="Palatino Linotype"/>
-          <w:bCs/>
-          <w:sz w:val="20"/>
-          <w:szCs w:val="20"/>
-        </w:rPr>
-        <w:t>entry_content_text</w:t>
-      </w:r>
-      <w:proofErr w:type="spellEnd"/>
-      <w:r>
-        <w:rPr>
-          <w:rFonts w:ascii="Palatino Linotype" w:hAnsi="Palatino Linotype"/>
-          <w:bCs/>
-          <w:sz w:val="20"/>
-          <w:szCs w:val="20"/>
-        </w:rPr>
-        <w:t xml:space="preserve"> }}. {% endif %}</w:t>
+        <w:t>{{ entry_content_text }}. {% endif %}</w:t>
       </w:r>
       <w:r>
         <w:rPr>
@@ -2245,66 +1538,29 @@
         </w:rPr>
         <w:tab/>
       </w:r>
-      <w:proofErr w:type="gramStart"/>
-      <w:r>
-        <w:rPr>
-          <w:rFonts w:ascii="Palatino Linotype" w:hAnsi="Palatino Linotype"/>
-          <w:sz w:val="20"/>
-          <w:szCs w:val="20"/>
-        </w:rPr>
-        <w:t xml:space="preserve">{{ </w:t>
-      </w:r>
-      <w:proofErr w:type="spellStart"/>
-      <w:r>
-        <w:rPr>
-          <w:rFonts w:ascii="Palatino Linotype" w:hAnsi="Palatino Linotype"/>
-          <w:sz w:val="20"/>
-          <w:szCs w:val="20"/>
-        </w:rPr>
-        <w:t>judicial</w:t>
-      </w:r>
-      <w:proofErr w:type="gramEnd"/>
-      <w:r>
-        <w:rPr>
-          <w:rFonts w:ascii="Palatino Linotype" w:hAnsi="Palatino Linotype"/>
-          <w:sz w:val="20"/>
-          <w:szCs w:val="20"/>
-        </w:rPr>
-        <w:t>_officer.officer_</w:t>
-      </w:r>
-      <w:r>
-        <w:rPr>
-          <w:rFonts w:ascii="Palatino Linotype" w:hAnsi="Palatino Linotype"/>
-          <w:sz w:val="20"/>
-          <w:szCs w:val="20"/>
-        </w:rPr>
-        <w:t>type</w:t>
-      </w:r>
-      <w:proofErr w:type="spellEnd"/>
-      <w:r>
-        <w:rPr>
-          <w:rFonts w:ascii="Palatino Linotype" w:hAnsi="Palatino Linotype"/>
-          <w:sz w:val="20"/>
-          <w:szCs w:val="20"/>
-        </w:rPr>
-        <w:t xml:space="preserve"> }} </w:t>
-      </w:r>
-      <w:r>
-        <w:rPr>
-          <w:rFonts w:ascii="Palatino Linotype" w:hAnsi="Palatino Linotype"/>
-          <w:sz w:val="20"/>
-          <w:szCs w:val="20"/>
-        </w:rPr>
-        <w:t xml:space="preserve">{{ </w:t>
-      </w:r>
-      <w:proofErr w:type="spellStart"/>
-      <w:r>
-        <w:rPr>
-          <w:rFonts w:ascii="Palatino Linotype" w:hAnsi="Palatino Linotype"/>
-          <w:sz w:val="20"/>
-          <w:szCs w:val="20"/>
-        </w:rPr>
-        <w:t>judicial_officer</w:t>
+      <w:r>
+        <w:rPr>
+          <w:rFonts w:ascii="Palatino Linotype" w:hAnsi="Palatino Linotype"/>
+          <w:sz w:val="20"/>
+          <w:szCs w:val="20"/>
+        </w:rPr>
+        <w:t>{{ judicial_officer.officer_</w:t>
+      </w:r>
+      <w:r>
+        <w:rPr>
+          <w:rFonts w:ascii="Palatino Linotype" w:hAnsi="Palatino Linotype"/>
+          <w:sz w:val="20"/>
+          <w:szCs w:val="20"/>
+        </w:rPr>
+        <w:t xml:space="preserve">type }} </w:t>
+      </w:r>
+      <w:r>
+        <w:rPr>
+          <w:rFonts w:ascii="Palatino Linotype" w:hAnsi="Palatino Linotype"/>
+          <w:sz w:val="20"/>
+          <w:szCs w:val="20"/>
+        </w:rPr>
+        <w:t>{{ judicial_officer</w:t>
       </w:r>
       <w:r>
         <w:rPr>
@@ -2314,7 +1570,6 @@
         </w:rPr>
         <w:t>.first_name</w:t>
       </w:r>
-      <w:proofErr w:type="spellEnd"/>
       <w:r>
         <w:rPr>
           <w:rFonts w:ascii="Palatino Linotype" w:hAnsi="Palatino Linotype"/>
@@ -2337,25 +1592,7 @@
           <w:sz w:val="20"/>
           <w:szCs w:val="20"/>
         </w:rPr>
-        <w:t xml:space="preserve">{{ </w:t>
-      </w:r>
-      <w:proofErr w:type="spellStart"/>
-      <w:r>
-        <w:rPr>
-          <w:rFonts w:ascii="Palatino Linotype" w:hAnsi="Palatino Linotype"/>
-          <w:sz w:val="20"/>
-          <w:szCs w:val="20"/>
-        </w:rPr>
-        <w:t>judicial_officer.last_name</w:t>
-      </w:r>
-      <w:proofErr w:type="spellEnd"/>
-      <w:r>
-        <w:rPr>
-          <w:rFonts w:ascii="Palatino Linotype" w:hAnsi="Palatino Linotype"/>
-          <w:sz w:val="20"/>
-          <w:szCs w:val="20"/>
-        </w:rPr>
-        <w:t xml:space="preserve"> }}</w:t>
+        <w:t>{{ judicial_officer.last_name }}</w:t>
       </w:r>
     </w:p>
     <w:p>
@@ -2418,9 +1655,8 @@
           <w:sz w:val="20"/>
           <w:szCs w:val="20"/>
         </w:rPr>
-        <w:t xml:space="preserve">% if </w:t>
-      </w:r>
-      <w:proofErr w:type="spellStart"/>
+        <w:t>% if judicial_of</w:t>
+      </w:r>
       <w:r>
         <w:rPr>
           <w:rFonts w:ascii="Palatino Linotype" w:hAnsi="Palatino Linotype"/>
@@ -2429,9 +1665,8 @@
           <w:sz w:val="20"/>
           <w:szCs w:val="20"/>
         </w:rPr>
-        <w:t>judicial_</w:t>
-      </w:r>
-      <w:proofErr w:type="gramStart"/>
+        <w:t>ficer</w:t>
+      </w:r>
       <w:r>
         <w:rPr>
           <w:rFonts w:ascii="Palatino Linotype" w:hAnsi="Palatino Linotype"/>
@@ -2440,7 +1675,7 @@
           <w:sz w:val="20"/>
           <w:szCs w:val="20"/>
         </w:rPr>
-        <w:t>of</w:t>
+        <w:t>.officer</w:t>
       </w:r>
       <w:r>
         <w:rPr>
@@ -2450,39 +1685,7 @@
           <w:sz w:val="20"/>
           <w:szCs w:val="20"/>
         </w:rPr>
-        <w:t>ficer</w:t>
-      </w:r>
-      <w:r>
-        <w:rPr>
-          <w:rFonts w:ascii="Palatino Linotype" w:hAnsi="Palatino Linotype"/>
-          <w:bCs/>
-          <w:color w:val="FF0000"/>
-          <w:sz w:val="20"/>
-          <w:szCs w:val="20"/>
-        </w:rPr>
-        <w:t>.officer</w:t>
-      </w:r>
-      <w:proofErr w:type="gramEnd"/>
-      <w:r>
-        <w:rPr>
-          <w:rFonts w:ascii="Palatino Linotype" w:hAnsi="Palatino Linotype"/>
-          <w:bCs/>
-          <w:color w:val="FF0000"/>
-          <w:sz w:val="20"/>
-          <w:szCs w:val="20"/>
-        </w:rPr>
-        <w:t>_type</w:t>
-      </w:r>
-      <w:proofErr w:type="spellEnd"/>
-      <w:r>
-        <w:rPr>
-          <w:rFonts w:ascii="Palatino Linotype" w:hAnsi="Palatino Linotype"/>
-          <w:bCs/>
-          <w:color w:val="FF0000"/>
-          <w:sz w:val="20"/>
-          <w:szCs w:val="20"/>
-        </w:rPr>
-        <w:t xml:space="preserve">  ==  ‘Magistrate’ %}</w:t>
+        <w:t>_type  ==  ‘Magistrate’ %}</w:t>
       </w:r>
     </w:p>
     <w:p>
@@ -2642,87 +1845,15 @@
           <w:sz w:val="16"/>
           <w:szCs w:val="16"/>
         </w:rPr>
-        <w:t xml:space="preserve">{% if </w:t>
-      </w:r>
-      <w:proofErr w:type="spellStart"/>
-      <w:r>
-        <w:rPr>
-          <w:rFonts w:ascii="Palatino Linotype" w:hAnsi="Palatino Linotype"/>
-          <w:sz w:val="16"/>
-          <w:szCs w:val="16"/>
-        </w:rPr>
-        <w:t>seal_</w:t>
-      </w:r>
-      <w:proofErr w:type="gramStart"/>
-      <w:r>
-        <w:rPr>
-          <w:rFonts w:ascii="Palatino Linotype" w:hAnsi="Palatino Linotype"/>
-          <w:sz w:val="16"/>
-          <w:szCs w:val="16"/>
-        </w:rPr>
-        <w:t>decision</w:t>
-      </w:r>
-      <w:proofErr w:type="spellEnd"/>
-      <w:r>
-        <w:rPr>
-          <w:rFonts w:ascii="Palatino Linotype" w:hAnsi="Palatino Linotype"/>
-          <w:sz w:val="16"/>
-          <w:szCs w:val="16"/>
-        </w:rPr>
-        <w:t xml:space="preserve"> !</w:t>
-      </w:r>
-      <w:proofErr w:type="gramEnd"/>
-      <w:r>
-        <w:rPr>
-          <w:rFonts w:ascii="Palatino Linotype" w:hAnsi="Palatino Linotype"/>
-          <w:sz w:val="16"/>
-          <w:szCs w:val="16"/>
-        </w:rPr>
-        <w:t>= ‘Granted’ %}</w:t>
-      </w:r>
-      <w:r>
-        <w:rPr>
-          <w:rFonts w:ascii="Palatino Linotype" w:hAnsi="Palatino Linotype"/>
-          <w:sz w:val="16"/>
-          <w:szCs w:val="16"/>
-        </w:rPr>
-        <w:t xml:space="preserve">Prosecutor’s Office: PS    OM     EM; Defendant’s Attorney: PS     OM     EM; {{ </w:t>
-      </w:r>
-      <w:proofErr w:type="spellStart"/>
-      <w:r>
-        <w:rPr>
-          <w:rFonts w:ascii="Palatino Linotype" w:hAnsi="Palatino Linotype"/>
-          <w:sz w:val="16"/>
-          <w:szCs w:val="16"/>
-        </w:rPr>
-        <w:t>defendant.first_name</w:t>
-      </w:r>
-      <w:proofErr w:type="spellEnd"/>
-      <w:r>
-        <w:rPr>
-          <w:rFonts w:ascii="Palatino Linotype" w:hAnsi="Palatino Linotype"/>
-          <w:sz w:val="16"/>
-          <w:szCs w:val="16"/>
-        </w:rPr>
-        <w:t xml:space="preserve"> }} {{ </w:t>
-      </w:r>
-      <w:proofErr w:type="spellStart"/>
-      <w:r>
-        <w:rPr>
-          <w:rFonts w:ascii="Palatino Linotype" w:hAnsi="Palatino Linotype"/>
-          <w:sz w:val="16"/>
-          <w:szCs w:val="16"/>
-        </w:rPr>
-        <w:t>defendant.last_name</w:t>
-      </w:r>
-      <w:proofErr w:type="spellEnd"/>
-      <w:r>
-        <w:rPr>
-          <w:rFonts w:ascii="Palatino Linotype" w:hAnsi="Palatino Linotype"/>
-          <w:sz w:val="16"/>
-          <w:szCs w:val="16"/>
-        </w:rPr>
-        <w:t>}}: PS     OM     EM; Community Control: PS    EM;</w:t>
+        <w:t>{% if seal_decision != ‘Granted’ %}</w:t>
+      </w:r>
+      <w:r>
+        <w:rPr>
+          <w:rFonts w:ascii="Palatino Linotype" w:hAnsi="Palatino Linotype"/>
+          <w:sz w:val="16"/>
+          <w:szCs w:val="16"/>
+        </w:rPr>
+        <w:t>Prosecutor’s Office: PS    OM     EM; Defendant’s Attorney: PS     OM     EM; {{ defendant.first_name }} {{ defendant.last_name}}: PS     OM     EM; Community Control: PS    EM;</w:t>
       </w:r>
       <w:r>
         <w:rPr>
@@ -2790,59 +1921,13 @@
           <w:szCs w:val="16"/>
         </w:rPr>
       </w:pPr>
-      <w:proofErr w:type="gramStart"/>
-      <w:r>
-        <w:rPr>
-          <w:rFonts w:ascii="Palatino Linotype" w:hAnsi="Palatino Linotype"/>
-          <w:sz w:val="16"/>
-          <w:szCs w:val="16"/>
-        </w:rPr>
-        <w:t xml:space="preserve">{{ </w:t>
-      </w:r>
-      <w:proofErr w:type="spellStart"/>
-      <w:r>
-        <w:rPr>
-          <w:rFonts w:ascii="Palatino Linotype" w:hAnsi="Palatino Linotype"/>
-          <w:sz w:val="16"/>
-          <w:szCs w:val="16"/>
-        </w:rPr>
-        <w:t>defendant</w:t>
-      </w:r>
-      <w:proofErr w:type="gramEnd"/>
-      <w:r>
-        <w:rPr>
-          <w:rFonts w:ascii="Palatino Linotype" w:hAnsi="Palatino Linotype"/>
-          <w:sz w:val="16"/>
-          <w:szCs w:val="16"/>
-        </w:rPr>
-        <w:t>.first_name</w:t>
-      </w:r>
-      <w:proofErr w:type="spellEnd"/>
-      <w:r>
-        <w:rPr>
-          <w:rFonts w:ascii="Palatino Linotype" w:hAnsi="Palatino Linotype"/>
-          <w:sz w:val="16"/>
-          <w:szCs w:val="16"/>
-        </w:rPr>
-        <w:t xml:space="preserve"> }} {{ </w:t>
-      </w:r>
-      <w:proofErr w:type="spellStart"/>
-      <w:r>
-        <w:rPr>
-          <w:rFonts w:ascii="Palatino Linotype" w:hAnsi="Palatino Linotype"/>
-          <w:sz w:val="16"/>
-          <w:szCs w:val="16"/>
-        </w:rPr>
-        <w:t>defendant.last_name</w:t>
-      </w:r>
-      <w:proofErr w:type="spellEnd"/>
-      <w:r>
-        <w:rPr>
-          <w:rFonts w:ascii="Palatino Linotype" w:hAnsi="Palatino Linotype"/>
-          <w:sz w:val="16"/>
-          <w:szCs w:val="16"/>
-        </w:rPr>
-        <w:t xml:space="preserve">}}: PS     OM     EM </w:t>
+      <w:r>
+        <w:rPr>
+          <w:rFonts w:ascii="Palatino Linotype" w:hAnsi="Palatino Linotype"/>
+          <w:sz w:val="16"/>
+          <w:szCs w:val="16"/>
+        </w:rPr>
+        <w:t xml:space="preserve">{{ defendant.first_name }} {{ defendant.last_name}}: PS     OM     EM </w:t>
       </w:r>
     </w:p>
     <w:p>
@@ -2900,7 +1985,40 @@
           <w:sz w:val="16"/>
           <w:szCs w:val="16"/>
         </w:rPr>
-        <w:t>Prosecutor’s Office: CM</w:t>
+        <w:t xml:space="preserve">Prosecutor’s Office: </w:t>
+      </w:r>
+      <w:r>
+        <w:rPr>
+          <w:rFonts w:ascii="Palatino Linotype" w:hAnsi="Palatino Linotype"/>
+          <w:sz w:val="16"/>
+          <w:szCs w:val="16"/>
+        </w:rPr>
+        <w:t>E</w:t>
+      </w:r>
+      <w:r>
+        <w:rPr>
+          <w:rFonts w:ascii="Palatino Linotype" w:hAnsi="Palatino Linotype"/>
+          <w:sz w:val="16"/>
+          <w:szCs w:val="16"/>
+        </w:rPr>
+        <w:t>M</w:t>
+      </w:r>
+      <w:r>
+        <w:rPr>
+          <w:rFonts w:ascii="Palatino Linotype" w:hAnsi="Palatino Linotype"/>
+          <w:sz w:val="16"/>
+          <w:szCs w:val="16"/>
+        </w:rPr>
+        <w:t xml:space="preserve"> </w:t>
+      </w:r>
+      <w:r>
+        <w:rPr>
+          <w:rFonts w:ascii="Palatino Linotype" w:hAnsi="Palatino Linotype"/>
+          <w:sz w:val="16"/>
+          <w:szCs w:val="16"/>
+        </w:rPr>
+        <w:tab/>
+        <w:t>OM</w:t>
       </w:r>
     </w:p>
     <w:p>
@@ -2937,7 +2055,24 @@
           <w:sz w:val="16"/>
           <w:szCs w:val="16"/>
         </w:rPr>
-        <w:t>CM</w:t>
+        <w:t>E</w:t>
+      </w:r>
+      <w:r>
+        <w:rPr>
+          <w:rFonts w:ascii="Palatino Linotype" w:hAnsi="Palatino Linotype"/>
+          <w:sz w:val="16"/>
+          <w:szCs w:val="16"/>
+        </w:rPr>
+        <w:t>M</w:t>
+      </w:r>
+      <w:r>
+        <w:rPr>
+          <w:rFonts w:ascii="Palatino Linotype" w:hAnsi="Palatino Linotype"/>
+          <w:sz w:val="16"/>
+          <w:szCs w:val="16"/>
+        </w:rPr>
+        <w:tab/>
+        <w:t>OM</w:t>
       </w:r>
     </w:p>
     <w:p>
@@ -2974,7 +2109,24 @@
           <w:sz w:val="16"/>
           <w:szCs w:val="16"/>
         </w:rPr>
-        <w:t>CM</w:t>
+        <w:t>E</w:t>
+      </w:r>
+      <w:r>
+        <w:rPr>
+          <w:rFonts w:ascii="Palatino Linotype" w:hAnsi="Palatino Linotype"/>
+          <w:sz w:val="16"/>
+          <w:szCs w:val="16"/>
+        </w:rPr>
+        <w:t>M</w:t>
+      </w:r>
+      <w:r>
+        <w:rPr>
+          <w:rFonts w:ascii="Palatino Linotype" w:hAnsi="Palatino Linotype"/>
+          <w:sz w:val="16"/>
+          <w:szCs w:val="16"/>
+        </w:rPr>
+        <w:tab/>
+        <w:t>OM</w:t>
       </w:r>
     </w:p>
     <w:p>
@@ -3011,7 +2163,24 @@
           <w:sz w:val="16"/>
           <w:szCs w:val="16"/>
         </w:rPr>
-        <w:t>CM</w:t>
+        <w:t>E</w:t>
+      </w:r>
+      <w:r>
+        <w:rPr>
+          <w:rFonts w:ascii="Palatino Linotype" w:hAnsi="Palatino Linotype"/>
+          <w:sz w:val="16"/>
+          <w:szCs w:val="16"/>
+        </w:rPr>
+        <w:t>M</w:t>
+      </w:r>
+      <w:r>
+        <w:rPr>
+          <w:rFonts w:ascii="Palatino Linotype" w:hAnsi="Palatino Linotype"/>
+          <w:sz w:val="16"/>
+          <w:szCs w:val="16"/>
+        </w:rPr>
+        <w:tab/>
+        <w:t>OM</w:t>
       </w:r>
     </w:p>
     <w:p>
@@ -3048,7 +2217,15 @@
           <w:sz w:val="16"/>
           <w:szCs w:val="16"/>
         </w:rPr>
-        <w:t>CM</w:t>
+        <w:t>E</w:t>
+      </w:r>
+      <w:r>
+        <w:rPr>
+          <w:rFonts w:ascii="Palatino Linotype" w:hAnsi="Palatino Linotype"/>
+          <w:sz w:val="16"/>
+          <w:szCs w:val="16"/>
+        </w:rPr>
+        <w:t>M</w:t>
       </w:r>
       <w:r>
         <w:rPr>
@@ -3057,6 +2234,15 @@
           <w:szCs w:val="16"/>
         </w:rPr>
         <w:t xml:space="preserve"> </w:t>
+      </w:r>
+      <w:r>
+        <w:rPr>
+          <w:rFonts w:ascii="Palatino Linotype" w:hAnsi="Palatino Linotype"/>
+          <w:sz w:val="16"/>
+          <w:szCs w:val="16"/>
+        </w:rPr>
+        <w:tab/>
+        <w:t>OM</w:t>
       </w:r>
     </w:p>
     <w:p>
@@ -3085,33 +2271,15 @@
           <w:sz w:val="16"/>
           <w:szCs w:val="16"/>
         </w:rPr>
-        <w:t xml:space="preserve">Victim’s Attorney (if applicable): PS   OS   </w:t>
-      </w:r>
-      <w:proofErr w:type="gramStart"/>
-      <w:r>
-        <w:rPr>
-          <w:rFonts w:ascii="Palatino Linotype" w:hAnsi="Palatino Linotype"/>
-          <w:sz w:val="16"/>
-          <w:szCs w:val="16"/>
-        </w:rPr>
-        <w:t>EM</w:t>
-      </w:r>
-      <w:r>
-        <w:rPr>
-          <w:rFonts w:ascii="Palatino Linotype" w:hAnsi="Palatino Linotype"/>
-          <w:sz w:val="16"/>
-          <w:szCs w:val="16"/>
-        </w:rPr>
-        <w:t>{</w:t>
-      </w:r>
-      <w:proofErr w:type="gramEnd"/>
-      <w:r>
-        <w:rPr>
-          <w:rFonts w:ascii="Palatino Linotype" w:hAnsi="Palatino Linotype"/>
-          <w:sz w:val="16"/>
-          <w:szCs w:val="16"/>
-        </w:rPr>
-        <w:t>% endif %}</w:t>
+        <w:t>Victim’s Attorney (if applicable): PS   OS   EM</w:t>
+      </w:r>
+      <w:r>
+        <w:rPr>
+          <w:rFonts w:ascii="Palatino Linotype" w:hAnsi="Palatino Linotype"/>
+          <w:sz w:val="16"/>
+          <w:szCs w:val="16"/>
+        </w:rPr>
+        <w:t>{% endif %}</w:t>
       </w:r>
     </w:p>
     <w:sectPr>
@@ -3132,7 +2300,7 @@
 </file>
 
 <file path=word/endnotes.xml><?xml version="1.0" encoding="utf-8"?>
-<w:endnotes xmlns:wpc="http://schemas.microsoft.com/office/word/2010/wordprocessingCanvas" xmlns:cx="http://schemas.microsoft.com/office/drawing/2014/chartex" xmlns:cx1="http://schemas.microsoft.com/office/drawing/2015/9/8/chartex" xmlns:cx2="http://schemas.microsoft.com/office/drawing/2015/10/21/chartex" xmlns:cx3="http://schemas.microsoft.com/office/drawing/2016/5/9/chartex" xmlns:cx4="http://schemas.microsoft.com/office/drawing/2016/5/10/chartex" xmlns:cx5="http://schemas.microsoft.com/office/drawing/2016/5/11/chartex" xmlns:cx6="http://schemas.microsoft.com/office/drawing/2016/5/12/chartex" xmlns:cx7="http://schemas.microsoft.com/office/drawing/2016/5/13/chartex" xmlns:cx8="http://schemas.microsoft.com/office/drawing/2016/5/14/chartex" xmlns:mc="http://schemas.openxmlformats.org/markup-compatibility/2006" xmlns:aink="http://schemas.microsoft.com/office/drawing/2016/ink" xmlns:am3d="http://schemas.microsoft.com/office/drawing/2017/model3d" xmlns:o="urn:schemas-microsoft-com:office:office" xmlns:oel="http://schemas.microsoft.com/office/2019/extlst" xmlns:r="http://schemas.openxmlformats.org/officeDocument/2006/relationships" xmlns:m="http://schemas.openxmlformats.org/officeDocument/2006/math" xmlns:v="urn:schemas-microsoft-com:vml" xmlns:wp14="http://schemas.microsoft.com/office/word/2010/wordprocessingDrawing" xmlns:wp="http://schemas.openxmlformats.org/drawingml/2006/wordprocessingDrawing" xmlns:w10="urn:schemas-microsoft-com:office:word" xmlns:w="http://schemas.openxmlformats.org/wordprocessingml/2006/main" xmlns:w14="http://schemas.microsoft.com/office/word/2010/wordml" xmlns:w15="http://schemas.microsoft.com/office/word/2012/wordml" xmlns:w16cex="http://schemas.microsoft.com/office/word/2018/wordml/cex" xmlns:w16cid="http://schemas.microsoft.com/office/word/2016/wordml/cid" xmlns:w16="http://schemas.microsoft.com/office/word/2018/wordml" xmlns:w16sdtdh="http://schemas.microsoft.com/office/word/2020/wordml/sdtdatahash" xmlns:w16se="http://schemas.microsoft.com/office/word/2015/wordml/symex" xmlns:wpg="http://schemas.microsoft.com/office/word/2010/wordprocessingGroup" xmlns:wpi="http://schemas.microsoft.com/office/word/2010/wordprocessingInk" xmlns:wne="http://schemas.microsoft.com/office/word/2006/wordml" xmlns:wps="http://schemas.microsoft.com/office/word/2010/wordprocessingShape" mc:Ignorable="w14 w15 w16se w16cid w16 w16cex w16sdtdh wp14">
+<w:endnotes xmlns:wpc="http://schemas.microsoft.com/office/word/2010/wordprocessingCanvas" xmlns:cx="http://schemas.microsoft.com/office/drawing/2014/chartex" xmlns:cx1="http://schemas.microsoft.com/office/drawing/2015/9/8/chartex" xmlns:cx2="http://schemas.microsoft.com/office/drawing/2015/10/21/chartex" xmlns:cx3="http://schemas.microsoft.com/office/drawing/2016/5/9/chartex" xmlns:cx4="http://schemas.microsoft.com/office/drawing/2016/5/10/chartex" xmlns:cx5="http://schemas.microsoft.com/office/drawing/2016/5/11/chartex" xmlns:cx6="http://schemas.microsoft.com/office/drawing/2016/5/12/chartex" xmlns:cx7="http://schemas.microsoft.com/office/drawing/2016/5/13/chartex" xmlns:cx8="http://schemas.microsoft.com/office/drawing/2016/5/14/chartex" xmlns:mc="http://schemas.openxmlformats.org/markup-compatibility/2006" xmlns:aink="http://schemas.microsoft.com/office/drawing/2016/ink" xmlns:am3d="http://schemas.microsoft.com/office/drawing/2017/model3d" xmlns:o="urn:schemas-microsoft-com:office:office" xmlns:oel="http://schemas.microsoft.com/office/2019/extlst" xmlns:r="http://schemas.openxmlformats.org/officeDocument/2006/relationships" xmlns:m="http://schemas.openxmlformats.org/officeDocument/2006/math" xmlns:v="urn:schemas-microsoft-com:vml" xmlns:wp14="http://schemas.microsoft.com/office/word/2010/wordprocessingDrawing" xmlns:wp="http://schemas.openxmlformats.org/drawingml/2006/wordprocessingDrawing" xmlns:w10="urn:schemas-microsoft-com:office:word" xmlns:w="http://schemas.openxmlformats.org/wordprocessingml/2006/main" xmlns:w14="http://schemas.microsoft.com/office/word/2010/wordml" xmlns:w15="http://schemas.microsoft.com/office/word/2012/wordml" xmlns:w16cex="http://schemas.microsoft.com/office/word/2018/wordml/cex" xmlns:w16cid="http://schemas.microsoft.com/office/word/2016/wordml/cid" xmlns:w16="http://schemas.microsoft.com/office/word/2018/wordml" xmlns:w16du="http://schemas.microsoft.com/office/word/2023/wordml/word16du" xmlns:w16sdtdh="http://schemas.microsoft.com/office/word/2020/wordml/sdtdatahash" xmlns:w16se="http://schemas.microsoft.com/office/word/2015/wordml/symex" xmlns:wpg="http://schemas.microsoft.com/office/word/2010/wordprocessingGroup" xmlns:wpi="http://schemas.microsoft.com/office/word/2010/wordprocessingInk" xmlns:wne="http://schemas.microsoft.com/office/word/2006/wordml" xmlns:wps="http://schemas.microsoft.com/office/word/2010/wordprocessingShape" mc:Ignorable="w14 w15 w16se w16cid w16 w16cex w16sdtdh w16du wp14">
   <w:endnote w:type="separator" w:id="-1">
     <w:p>
       <w:r>
@@ -3151,7 +2319,7 @@
 </file>
 
 <file path=word/footer1.xml><?xml version="1.0" encoding="utf-8"?>
-<w:ftr xmlns:wpc="http://schemas.microsoft.com/office/word/2010/wordprocessingCanvas" xmlns:cx="http://schemas.microsoft.com/office/drawing/2014/chartex" xmlns:cx1="http://schemas.microsoft.com/office/drawing/2015/9/8/chartex" xmlns:cx2="http://schemas.microsoft.com/office/drawing/2015/10/21/chartex" xmlns:cx3="http://schemas.microsoft.com/office/drawing/2016/5/9/chartex" xmlns:cx4="http://schemas.microsoft.com/office/drawing/2016/5/10/chartex" xmlns:cx5="http://schemas.microsoft.com/office/drawing/2016/5/11/chartex" xmlns:cx6="http://schemas.microsoft.com/office/drawing/2016/5/12/chartex" xmlns:cx7="http://schemas.microsoft.com/office/drawing/2016/5/13/chartex" xmlns:cx8="http://schemas.microsoft.com/office/drawing/2016/5/14/chartex" xmlns:mc="http://schemas.openxmlformats.org/markup-compatibility/2006" xmlns:aink="http://schemas.microsoft.com/office/drawing/2016/ink" xmlns:am3d="http://schemas.microsoft.com/office/drawing/2017/model3d" xmlns:o="urn:schemas-microsoft-com:office:office" xmlns:oel="http://schemas.microsoft.com/office/2019/extlst" xmlns:r="http://schemas.openxmlformats.org/officeDocument/2006/relationships" xmlns:m="http://schemas.openxmlformats.org/officeDocument/2006/math" xmlns:v="urn:schemas-microsoft-com:vml" xmlns:wp14="http://schemas.microsoft.com/office/word/2010/wordprocessingDrawing" xmlns:wp="http://schemas.openxmlformats.org/drawingml/2006/wordprocessingDrawing" xmlns:w10="urn:schemas-microsoft-com:office:word" xmlns:w="http://schemas.openxmlformats.org/wordprocessingml/2006/main" xmlns:w14="http://schemas.microsoft.com/office/word/2010/wordml" xmlns:w15="http://schemas.microsoft.com/office/word/2012/wordml" xmlns:w16cex="http://schemas.microsoft.com/office/word/2018/wordml/cex" xmlns:w16cid="http://schemas.microsoft.com/office/word/2016/wordml/cid" xmlns:w16="http://schemas.microsoft.com/office/word/2018/wordml" xmlns:w16sdtdh="http://schemas.microsoft.com/office/word/2020/wordml/sdtdatahash" xmlns:w16se="http://schemas.microsoft.com/office/word/2015/wordml/symex" xmlns:wpg="http://schemas.microsoft.com/office/word/2010/wordprocessingGroup" xmlns:wpi="http://schemas.microsoft.com/office/word/2010/wordprocessingInk" xmlns:wne="http://schemas.microsoft.com/office/word/2006/wordml" xmlns:wps="http://schemas.microsoft.com/office/word/2010/wordprocessingShape" mc:Ignorable="w14 w15 w16se w16cid w16 w16cex w16sdtdh wp14">
+<w:ftr xmlns:wpc="http://schemas.microsoft.com/office/word/2010/wordprocessingCanvas" xmlns:cx="http://schemas.microsoft.com/office/drawing/2014/chartex" xmlns:cx1="http://schemas.microsoft.com/office/drawing/2015/9/8/chartex" xmlns:cx2="http://schemas.microsoft.com/office/drawing/2015/10/21/chartex" xmlns:cx3="http://schemas.microsoft.com/office/drawing/2016/5/9/chartex" xmlns:cx4="http://schemas.microsoft.com/office/drawing/2016/5/10/chartex" xmlns:cx5="http://schemas.microsoft.com/office/drawing/2016/5/11/chartex" xmlns:cx6="http://schemas.microsoft.com/office/drawing/2016/5/12/chartex" xmlns:cx7="http://schemas.microsoft.com/office/drawing/2016/5/13/chartex" xmlns:cx8="http://schemas.microsoft.com/office/drawing/2016/5/14/chartex" xmlns:mc="http://schemas.openxmlformats.org/markup-compatibility/2006" xmlns:aink="http://schemas.microsoft.com/office/drawing/2016/ink" xmlns:am3d="http://schemas.microsoft.com/office/drawing/2017/model3d" xmlns:o="urn:schemas-microsoft-com:office:office" xmlns:oel="http://schemas.microsoft.com/office/2019/extlst" xmlns:r="http://schemas.openxmlformats.org/officeDocument/2006/relationships" xmlns:m="http://schemas.openxmlformats.org/officeDocument/2006/math" xmlns:v="urn:schemas-microsoft-com:vml" xmlns:wp14="http://schemas.microsoft.com/office/word/2010/wordprocessingDrawing" xmlns:wp="http://schemas.openxmlformats.org/drawingml/2006/wordprocessingDrawing" xmlns:w10="urn:schemas-microsoft-com:office:word" xmlns:w="http://schemas.openxmlformats.org/wordprocessingml/2006/main" xmlns:w14="http://schemas.microsoft.com/office/word/2010/wordml" xmlns:w15="http://schemas.microsoft.com/office/word/2012/wordml" xmlns:w16cex="http://schemas.microsoft.com/office/word/2018/wordml/cex" xmlns:w16cid="http://schemas.microsoft.com/office/word/2016/wordml/cid" xmlns:w16="http://schemas.microsoft.com/office/word/2018/wordml" xmlns:w16du="http://schemas.microsoft.com/office/word/2023/wordml/word16du" xmlns:w16sdtdh="http://schemas.microsoft.com/office/word/2020/wordml/sdtdatahash" xmlns:w16se="http://schemas.microsoft.com/office/word/2015/wordml/symex" xmlns:wpg="http://schemas.microsoft.com/office/word/2010/wordprocessingGroup" xmlns:wpi="http://schemas.microsoft.com/office/word/2010/wordprocessingInk" xmlns:wne="http://schemas.microsoft.com/office/word/2006/wordml" xmlns:wps="http://schemas.microsoft.com/office/word/2010/wordprocessingShape" mc:Ignorable="w14 w15 w16se w16cid w16 w16cex w16sdtdh w16du wp14">
   <w:p>
     <w:pPr>
       <w:pStyle w:val="Footer"/>
@@ -3161,7 +2329,7 @@
 </file>
 
 <file path=word/footer2.xml><?xml version="1.0" encoding="utf-8"?>
-<w:ftr xmlns:wpc="http://schemas.microsoft.com/office/word/2010/wordprocessingCanvas" xmlns:cx="http://schemas.microsoft.com/office/drawing/2014/chartex" xmlns:cx1="http://schemas.microsoft.com/office/drawing/2015/9/8/chartex" xmlns:cx2="http://schemas.microsoft.com/office/drawing/2015/10/21/chartex" xmlns:cx3="http://schemas.microsoft.com/office/drawing/2016/5/9/chartex" xmlns:cx4="http://schemas.microsoft.com/office/drawing/2016/5/10/chartex" xmlns:cx5="http://schemas.microsoft.com/office/drawing/2016/5/11/chartex" xmlns:cx6="http://schemas.microsoft.com/office/drawing/2016/5/12/chartex" xmlns:cx7="http://schemas.microsoft.com/office/drawing/2016/5/13/chartex" xmlns:cx8="http://schemas.microsoft.com/office/drawing/2016/5/14/chartex" xmlns:mc="http://schemas.openxmlformats.org/markup-compatibility/2006" xmlns:aink="http://schemas.microsoft.com/office/drawing/2016/ink" xmlns:am3d="http://schemas.microsoft.com/office/drawing/2017/model3d" xmlns:o="urn:schemas-microsoft-com:office:office" xmlns:oel="http://schemas.microsoft.com/office/2019/extlst" xmlns:r="http://schemas.openxmlformats.org/officeDocument/2006/relationships" xmlns:m="http://schemas.openxmlformats.org/officeDocument/2006/math" xmlns:v="urn:schemas-microsoft-com:vml" xmlns:wp14="http://schemas.microsoft.com/office/word/2010/wordprocessingDrawing" xmlns:wp="http://schemas.openxmlformats.org/drawingml/2006/wordprocessingDrawing" xmlns:w10="urn:schemas-microsoft-com:office:word" xmlns:w="http://schemas.openxmlformats.org/wordprocessingml/2006/main" xmlns:w14="http://schemas.microsoft.com/office/word/2010/wordml" xmlns:w15="http://schemas.microsoft.com/office/word/2012/wordml" xmlns:w16cex="http://schemas.microsoft.com/office/word/2018/wordml/cex" xmlns:w16cid="http://schemas.microsoft.com/office/word/2016/wordml/cid" xmlns:w16="http://schemas.microsoft.com/office/word/2018/wordml" xmlns:w16sdtdh="http://schemas.microsoft.com/office/word/2020/wordml/sdtdatahash" xmlns:w16se="http://schemas.microsoft.com/office/word/2015/wordml/symex" xmlns:wpg="http://schemas.microsoft.com/office/word/2010/wordprocessingGroup" xmlns:wpi="http://schemas.microsoft.com/office/word/2010/wordprocessingInk" xmlns:wne="http://schemas.microsoft.com/office/word/2006/wordml" xmlns:wps="http://schemas.microsoft.com/office/word/2010/wordprocessingShape" mc:Ignorable="w14 w15 w16se w16cid w16 w16cex w16sdtdh wp14">
+<w:ftr xmlns:wpc="http://schemas.microsoft.com/office/word/2010/wordprocessingCanvas" xmlns:cx="http://schemas.microsoft.com/office/drawing/2014/chartex" xmlns:cx1="http://schemas.microsoft.com/office/drawing/2015/9/8/chartex" xmlns:cx2="http://schemas.microsoft.com/office/drawing/2015/10/21/chartex" xmlns:cx3="http://schemas.microsoft.com/office/drawing/2016/5/9/chartex" xmlns:cx4="http://schemas.microsoft.com/office/drawing/2016/5/10/chartex" xmlns:cx5="http://schemas.microsoft.com/office/drawing/2016/5/11/chartex" xmlns:cx6="http://schemas.microsoft.com/office/drawing/2016/5/12/chartex" xmlns:cx7="http://schemas.microsoft.com/office/drawing/2016/5/13/chartex" xmlns:cx8="http://schemas.microsoft.com/office/drawing/2016/5/14/chartex" xmlns:mc="http://schemas.openxmlformats.org/markup-compatibility/2006" xmlns:aink="http://schemas.microsoft.com/office/drawing/2016/ink" xmlns:am3d="http://schemas.microsoft.com/office/drawing/2017/model3d" xmlns:o="urn:schemas-microsoft-com:office:office" xmlns:oel="http://schemas.microsoft.com/office/2019/extlst" xmlns:r="http://schemas.openxmlformats.org/officeDocument/2006/relationships" xmlns:m="http://schemas.openxmlformats.org/officeDocument/2006/math" xmlns:v="urn:schemas-microsoft-com:vml" xmlns:wp14="http://schemas.microsoft.com/office/word/2010/wordprocessingDrawing" xmlns:wp="http://schemas.openxmlformats.org/drawingml/2006/wordprocessingDrawing" xmlns:w10="urn:schemas-microsoft-com:office:word" xmlns:w="http://schemas.openxmlformats.org/wordprocessingml/2006/main" xmlns:w14="http://schemas.microsoft.com/office/word/2010/wordml" xmlns:w15="http://schemas.microsoft.com/office/word/2012/wordml" xmlns:w16cex="http://schemas.microsoft.com/office/word/2018/wordml/cex" xmlns:w16cid="http://schemas.microsoft.com/office/word/2016/wordml/cid" xmlns:w16="http://schemas.microsoft.com/office/word/2018/wordml" xmlns:w16du="http://schemas.microsoft.com/office/word/2023/wordml/word16du" xmlns:w16sdtdh="http://schemas.microsoft.com/office/word/2020/wordml/sdtdatahash" xmlns:w16se="http://schemas.microsoft.com/office/word/2015/wordml/symex" xmlns:wpg="http://schemas.microsoft.com/office/word/2010/wordprocessingGroup" xmlns:wpi="http://schemas.microsoft.com/office/word/2010/wordprocessingInk" xmlns:wne="http://schemas.microsoft.com/office/word/2006/wordml" xmlns:wps="http://schemas.microsoft.com/office/word/2010/wordprocessingShape" mc:Ignorable="w14 w15 w16se w16cid w16 w16cex w16sdtdh w16du wp14">
   <w:p>
     <w:pPr>
       <w:pStyle w:val="Footer"/>
@@ -3333,47 +2501,7 @@
         <w:sz w:val="20"/>
         <w:szCs w:val="20"/>
       </w:rPr>
-      <w:t xml:space="preserve">% if </w:t>
-    </w:r>
-    <w:proofErr w:type="spellStart"/>
-    <w:r>
-      <w:rPr>
-        <w:rFonts w:ascii="Palatino Linotype" w:hAnsi="Palatino Linotype"/>
-        <w:bCs/>
-        <w:sz w:val="20"/>
-        <w:szCs w:val="20"/>
-      </w:rPr>
-      <w:t>judicial_</w:t>
-    </w:r>
-    <w:proofErr w:type="gramStart"/>
-    <w:r>
-      <w:rPr>
-        <w:rFonts w:ascii="Palatino Linotype" w:hAnsi="Palatino Linotype"/>
-        <w:bCs/>
-        <w:sz w:val="20"/>
-        <w:szCs w:val="20"/>
-      </w:rPr>
-      <w:t>officer.officer</w:t>
-    </w:r>
-    <w:proofErr w:type="gramEnd"/>
-    <w:r>
-      <w:rPr>
-        <w:rFonts w:ascii="Palatino Linotype" w:hAnsi="Palatino Linotype"/>
-        <w:bCs/>
-        <w:sz w:val="20"/>
-        <w:szCs w:val="20"/>
-      </w:rPr>
-      <w:t>_type</w:t>
-    </w:r>
-    <w:proofErr w:type="spellEnd"/>
-    <w:r>
-      <w:rPr>
-        <w:rFonts w:ascii="Palatino Linotype" w:hAnsi="Palatino Linotype"/>
-        <w:bCs/>
-        <w:sz w:val="20"/>
-        <w:szCs w:val="20"/>
-      </w:rPr>
-      <w:t xml:space="preserve">  ==  ‘Magistrate’ %}Magistrate Decision </w:t>
+      <w:t xml:space="preserve">% if judicial_officer.officer_type  ==  ‘Magistrate’ %}Magistrate Decision </w:t>
     </w:r>
     <w:r>
       <w:rPr>
@@ -3381,77 +2509,23 @@
         <w:sz w:val="20"/>
         <w:szCs w:val="20"/>
       </w:rPr>
-      <w:t xml:space="preserve">{% </w:t>
+      <w:t>{% elif judicial_officer.officer_type == ‘Judge’ %}</w:t>
     </w:r>
-    <w:proofErr w:type="spellStart"/>
     <w:r>
       <w:rPr>
         <w:rFonts w:ascii="Palatino Linotype" w:hAnsi="Palatino Linotype"/>
         <w:sz w:val="20"/>
         <w:szCs w:val="20"/>
       </w:rPr>
-      <w:t>elif</w:t>
+      <w:t xml:space="preserve">Sealing </w:t>
     </w:r>
-    <w:proofErr w:type="spellEnd"/>
     <w:r>
       <w:rPr>
         <w:rFonts w:ascii="Palatino Linotype" w:hAnsi="Palatino Linotype"/>
         <w:sz w:val="20"/>
         <w:szCs w:val="20"/>
       </w:rPr>
-      <w:t xml:space="preserve"> </w:t>
-    </w:r>
-    <w:proofErr w:type="spellStart"/>
-    <w:r>
-      <w:rPr>
-        <w:rFonts w:ascii="Palatino Linotype" w:hAnsi="Palatino Linotype"/>
-        <w:sz w:val="20"/>
-        <w:szCs w:val="20"/>
-      </w:rPr>
-      <w:t>judicial_officer.officer_type</w:t>
-    </w:r>
-    <w:proofErr w:type="spellEnd"/>
-    <w:r>
-      <w:rPr>
-        <w:rFonts w:ascii="Palatino Linotype" w:hAnsi="Palatino Linotype"/>
-        <w:sz w:val="20"/>
-        <w:szCs w:val="20"/>
-      </w:rPr>
-      <w:t xml:space="preserve"> == ‘Judge’ %}</w:t>
-    </w:r>
-    <w:r>
-      <w:rPr>
-        <w:rFonts w:ascii="Palatino Linotype" w:hAnsi="Palatino Linotype"/>
-        <w:sz w:val="20"/>
-        <w:szCs w:val="20"/>
-      </w:rPr>
-      <w:t xml:space="preserve">Sealing </w:t>
-    </w:r>
-    <w:r>
-      <w:rPr>
-        <w:rFonts w:ascii="Palatino Linotype" w:hAnsi="Palatino Linotype"/>
-        <w:sz w:val="20"/>
-        <w:szCs w:val="20"/>
-      </w:rPr>
-      <w:t xml:space="preserve">Entry{% endif %} {{ </w:t>
-    </w:r>
-    <w:proofErr w:type="spellStart"/>
-    <w:r>
-      <w:rPr>
-        <w:rFonts w:ascii="Palatino Linotype" w:hAnsi="Palatino Linotype"/>
-        <w:sz w:val="20"/>
-        <w:szCs w:val="20"/>
-      </w:rPr>
-      <w:t>case_number</w:t>
-    </w:r>
-    <w:proofErr w:type="spellEnd"/>
-    <w:r>
-      <w:rPr>
-        <w:rFonts w:ascii="Palatino Linotype" w:hAnsi="Palatino Linotype"/>
-        <w:sz w:val="20"/>
-        <w:szCs w:val="20"/>
-      </w:rPr>
-      <w:t xml:space="preserve"> </w:t>
+      <w:t xml:space="preserve">Entry{% endif %} {{ case_number </w:t>
     </w:r>
     <w:r>
       <w:rPr>
@@ -3538,7 +2612,7 @@
 </file>
 
 <file path=word/footer3.xml><?xml version="1.0" encoding="utf-8"?>
-<w:ftr xmlns:wpc="http://schemas.microsoft.com/office/word/2010/wordprocessingCanvas" xmlns:cx="http://schemas.microsoft.com/office/drawing/2014/chartex" xmlns:cx1="http://schemas.microsoft.com/office/drawing/2015/9/8/chartex" xmlns:cx2="http://schemas.microsoft.com/office/drawing/2015/10/21/chartex" xmlns:cx3="http://schemas.microsoft.com/office/drawing/2016/5/9/chartex" xmlns:cx4="http://schemas.microsoft.com/office/drawing/2016/5/10/chartex" xmlns:cx5="http://schemas.microsoft.com/office/drawing/2016/5/11/chartex" xmlns:cx6="http://schemas.microsoft.com/office/drawing/2016/5/12/chartex" xmlns:cx7="http://schemas.microsoft.com/office/drawing/2016/5/13/chartex" xmlns:cx8="http://schemas.microsoft.com/office/drawing/2016/5/14/chartex" xmlns:mc="http://schemas.openxmlformats.org/markup-compatibility/2006" xmlns:aink="http://schemas.microsoft.com/office/drawing/2016/ink" xmlns:am3d="http://schemas.microsoft.com/office/drawing/2017/model3d" xmlns:o="urn:schemas-microsoft-com:office:office" xmlns:oel="http://schemas.microsoft.com/office/2019/extlst" xmlns:r="http://schemas.openxmlformats.org/officeDocument/2006/relationships" xmlns:m="http://schemas.openxmlformats.org/officeDocument/2006/math" xmlns:v="urn:schemas-microsoft-com:vml" xmlns:wp14="http://schemas.microsoft.com/office/word/2010/wordprocessingDrawing" xmlns:wp="http://schemas.openxmlformats.org/drawingml/2006/wordprocessingDrawing" xmlns:w10="urn:schemas-microsoft-com:office:word" xmlns:w="http://schemas.openxmlformats.org/wordprocessingml/2006/main" xmlns:w14="http://schemas.microsoft.com/office/word/2010/wordml" xmlns:w15="http://schemas.microsoft.com/office/word/2012/wordml" xmlns:w16cex="http://schemas.microsoft.com/office/word/2018/wordml/cex" xmlns:w16cid="http://schemas.microsoft.com/office/word/2016/wordml/cid" xmlns:w16="http://schemas.microsoft.com/office/word/2018/wordml" xmlns:w16sdtdh="http://schemas.microsoft.com/office/word/2020/wordml/sdtdatahash" xmlns:w16se="http://schemas.microsoft.com/office/word/2015/wordml/symex" xmlns:wpg="http://schemas.microsoft.com/office/word/2010/wordprocessingGroup" xmlns:wpi="http://schemas.microsoft.com/office/word/2010/wordprocessingInk" xmlns:wne="http://schemas.microsoft.com/office/word/2006/wordml" xmlns:wps="http://schemas.microsoft.com/office/word/2010/wordprocessingShape" mc:Ignorable="w14 w15 w16se w16cid w16 w16cex w16sdtdh wp14">
+<w:ftr xmlns:wpc="http://schemas.microsoft.com/office/word/2010/wordprocessingCanvas" xmlns:cx="http://schemas.microsoft.com/office/drawing/2014/chartex" xmlns:cx1="http://schemas.microsoft.com/office/drawing/2015/9/8/chartex" xmlns:cx2="http://schemas.microsoft.com/office/drawing/2015/10/21/chartex" xmlns:cx3="http://schemas.microsoft.com/office/drawing/2016/5/9/chartex" xmlns:cx4="http://schemas.microsoft.com/office/drawing/2016/5/10/chartex" xmlns:cx5="http://schemas.microsoft.com/office/drawing/2016/5/11/chartex" xmlns:cx6="http://schemas.microsoft.com/office/drawing/2016/5/12/chartex" xmlns:cx7="http://schemas.microsoft.com/office/drawing/2016/5/13/chartex" xmlns:cx8="http://schemas.microsoft.com/office/drawing/2016/5/14/chartex" xmlns:mc="http://schemas.openxmlformats.org/markup-compatibility/2006" xmlns:aink="http://schemas.microsoft.com/office/drawing/2016/ink" xmlns:am3d="http://schemas.microsoft.com/office/drawing/2017/model3d" xmlns:o="urn:schemas-microsoft-com:office:office" xmlns:oel="http://schemas.microsoft.com/office/2019/extlst" xmlns:r="http://schemas.openxmlformats.org/officeDocument/2006/relationships" xmlns:m="http://schemas.openxmlformats.org/officeDocument/2006/math" xmlns:v="urn:schemas-microsoft-com:vml" xmlns:wp14="http://schemas.microsoft.com/office/word/2010/wordprocessingDrawing" xmlns:wp="http://schemas.openxmlformats.org/drawingml/2006/wordprocessingDrawing" xmlns:w10="urn:schemas-microsoft-com:office:word" xmlns:w="http://schemas.openxmlformats.org/wordprocessingml/2006/main" xmlns:w14="http://schemas.microsoft.com/office/word/2010/wordml" xmlns:w15="http://schemas.microsoft.com/office/word/2012/wordml" xmlns:w16cex="http://schemas.microsoft.com/office/word/2018/wordml/cex" xmlns:w16cid="http://schemas.microsoft.com/office/word/2016/wordml/cid" xmlns:w16="http://schemas.microsoft.com/office/word/2018/wordml" xmlns:w16du="http://schemas.microsoft.com/office/word/2023/wordml/word16du" xmlns:w16sdtdh="http://schemas.microsoft.com/office/word/2020/wordml/sdtdatahash" xmlns:w16se="http://schemas.microsoft.com/office/word/2015/wordml/symex" xmlns:wpg="http://schemas.microsoft.com/office/word/2010/wordprocessingGroup" xmlns:wpi="http://schemas.microsoft.com/office/word/2010/wordprocessingInk" xmlns:wne="http://schemas.microsoft.com/office/word/2006/wordml" xmlns:wps="http://schemas.microsoft.com/office/word/2010/wordprocessingShape" mc:Ignorable="w14 w15 w16se w16cid w16 w16cex w16sdtdh w16du wp14">
   <w:p>
     <w:pPr>
       <w:pStyle w:val="Footer"/>
@@ -3548,7 +2622,7 @@
 </file>
 
 <file path=word/footnotes.xml><?xml version="1.0" encoding="utf-8"?>
-<w:footnotes xmlns:wpc="http://schemas.microsoft.com/office/word/2010/wordprocessingCanvas" xmlns:cx="http://schemas.microsoft.com/office/drawing/2014/chartex" xmlns:cx1="http://schemas.microsoft.com/office/drawing/2015/9/8/chartex" xmlns:cx2="http://schemas.microsoft.com/office/drawing/2015/10/21/chartex" xmlns:cx3="http://schemas.microsoft.com/office/drawing/2016/5/9/chartex" xmlns:cx4="http://schemas.microsoft.com/office/drawing/2016/5/10/chartex" xmlns:cx5="http://schemas.microsoft.com/office/drawing/2016/5/11/chartex" xmlns:cx6="http://schemas.microsoft.com/office/drawing/2016/5/12/chartex" xmlns:cx7="http://schemas.microsoft.com/office/drawing/2016/5/13/chartex" xmlns:cx8="http://schemas.microsoft.com/office/drawing/2016/5/14/chartex" xmlns:mc="http://schemas.openxmlformats.org/markup-compatibility/2006" xmlns:aink="http://schemas.microsoft.com/office/drawing/2016/ink" xmlns:am3d="http://schemas.microsoft.com/office/drawing/2017/model3d" xmlns:o="urn:schemas-microsoft-com:office:office" xmlns:oel="http://schemas.microsoft.com/office/2019/extlst" xmlns:r="http://schemas.openxmlformats.org/officeDocument/2006/relationships" xmlns:m="http://schemas.openxmlformats.org/officeDocument/2006/math" xmlns:v="urn:schemas-microsoft-com:vml" xmlns:wp14="http://schemas.microsoft.com/office/word/2010/wordprocessingDrawing" xmlns:wp="http://schemas.openxmlformats.org/drawingml/2006/wordprocessingDrawing" xmlns:w10="urn:schemas-microsoft-com:office:word" xmlns:w="http://schemas.openxmlformats.org/wordprocessingml/2006/main" xmlns:w14="http://schemas.microsoft.com/office/word/2010/wordml" xmlns:w15="http://schemas.microsoft.com/office/word/2012/wordml" xmlns:w16cex="http://schemas.microsoft.com/office/word/2018/wordml/cex" xmlns:w16cid="http://schemas.microsoft.com/office/word/2016/wordml/cid" xmlns:w16="http://schemas.microsoft.com/office/word/2018/wordml" xmlns:w16sdtdh="http://schemas.microsoft.com/office/word/2020/wordml/sdtdatahash" xmlns:w16se="http://schemas.microsoft.com/office/word/2015/wordml/symex" xmlns:wpg="http://schemas.microsoft.com/office/word/2010/wordprocessingGroup" xmlns:wpi="http://schemas.microsoft.com/office/word/2010/wordprocessingInk" xmlns:wne="http://schemas.microsoft.com/office/word/2006/wordml" xmlns:wps="http://schemas.microsoft.com/office/word/2010/wordprocessingShape" mc:Ignorable="w14 w15 w16se w16cid w16 w16cex w16sdtdh wp14">
+<w:footnotes xmlns:wpc="http://schemas.microsoft.com/office/word/2010/wordprocessingCanvas" xmlns:cx="http://schemas.microsoft.com/office/drawing/2014/chartex" xmlns:cx1="http://schemas.microsoft.com/office/drawing/2015/9/8/chartex" xmlns:cx2="http://schemas.microsoft.com/office/drawing/2015/10/21/chartex" xmlns:cx3="http://schemas.microsoft.com/office/drawing/2016/5/9/chartex" xmlns:cx4="http://schemas.microsoft.com/office/drawing/2016/5/10/chartex" xmlns:cx5="http://schemas.microsoft.com/office/drawing/2016/5/11/chartex" xmlns:cx6="http://schemas.microsoft.com/office/drawing/2016/5/12/chartex" xmlns:cx7="http://schemas.microsoft.com/office/drawing/2016/5/13/chartex" xmlns:cx8="http://schemas.microsoft.com/office/drawing/2016/5/14/chartex" xmlns:mc="http://schemas.openxmlformats.org/markup-compatibility/2006" xmlns:aink="http://schemas.microsoft.com/office/drawing/2016/ink" xmlns:am3d="http://schemas.microsoft.com/office/drawing/2017/model3d" xmlns:o="urn:schemas-microsoft-com:office:office" xmlns:oel="http://schemas.microsoft.com/office/2019/extlst" xmlns:r="http://schemas.openxmlformats.org/officeDocument/2006/relationships" xmlns:m="http://schemas.openxmlformats.org/officeDocument/2006/math" xmlns:v="urn:schemas-microsoft-com:vml" xmlns:wp14="http://schemas.microsoft.com/office/word/2010/wordprocessingDrawing" xmlns:wp="http://schemas.openxmlformats.org/drawingml/2006/wordprocessingDrawing" xmlns:w10="urn:schemas-microsoft-com:office:word" xmlns:w="http://schemas.openxmlformats.org/wordprocessingml/2006/main" xmlns:w14="http://schemas.microsoft.com/office/word/2010/wordml" xmlns:w15="http://schemas.microsoft.com/office/word/2012/wordml" xmlns:w16cex="http://schemas.microsoft.com/office/word/2018/wordml/cex" xmlns:w16cid="http://schemas.microsoft.com/office/word/2016/wordml/cid" xmlns:w16="http://schemas.microsoft.com/office/word/2018/wordml" xmlns:w16du="http://schemas.microsoft.com/office/word/2023/wordml/word16du" xmlns:w16sdtdh="http://schemas.microsoft.com/office/word/2020/wordml/sdtdatahash" xmlns:w16se="http://schemas.microsoft.com/office/word/2015/wordml/symex" xmlns:wpg="http://schemas.microsoft.com/office/word/2010/wordprocessingGroup" xmlns:wpi="http://schemas.microsoft.com/office/word/2010/wordprocessingInk" xmlns:wne="http://schemas.microsoft.com/office/word/2006/wordml" xmlns:wps="http://schemas.microsoft.com/office/word/2010/wordprocessingShape" mc:Ignorable="w14 w15 w16se w16cid w16 w16cex w16sdtdh w16du wp14">
   <w:footnote w:type="separator" w:id="-1">
     <w:p>
       <w:r>
@@ -3567,7 +2641,7 @@
 </file>
 
 <file path=word/header1.xml><?xml version="1.0" encoding="utf-8"?>
-<w:hdr xmlns:wpc="http://schemas.microsoft.com/office/word/2010/wordprocessingCanvas" xmlns:cx="http://schemas.microsoft.com/office/drawing/2014/chartex" xmlns:cx1="http://schemas.microsoft.com/office/drawing/2015/9/8/chartex" xmlns:cx2="http://schemas.microsoft.com/office/drawing/2015/10/21/chartex" xmlns:cx3="http://schemas.microsoft.com/office/drawing/2016/5/9/chartex" xmlns:cx4="http://schemas.microsoft.com/office/drawing/2016/5/10/chartex" xmlns:cx5="http://schemas.microsoft.com/office/drawing/2016/5/11/chartex" xmlns:cx6="http://schemas.microsoft.com/office/drawing/2016/5/12/chartex" xmlns:cx7="http://schemas.microsoft.com/office/drawing/2016/5/13/chartex" xmlns:cx8="http://schemas.microsoft.com/office/drawing/2016/5/14/chartex" xmlns:mc="http://schemas.openxmlformats.org/markup-compatibility/2006" xmlns:aink="http://schemas.microsoft.com/office/drawing/2016/ink" xmlns:am3d="http://schemas.microsoft.com/office/drawing/2017/model3d" xmlns:o="urn:schemas-microsoft-com:office:office" xmlns:oel="http://schemas.microsoft.com/office/2019/extlst" xmlns:r="http://schemas.openxmlformats.org/officeDocument/2006/relationships" xmlns:m="http://schemas.openxmlformats.org/officeDocument/2006/math" xmlns:v="urn:schemas-microsoft-com:vml" xmlns:wp14="http://schemas.microsoft.com/office/word/2010/wordprocessingDrawing" xmlns:wp="http://schemas.openxmlformats.org/drawingml/2006/wordprocessingDrawing" xmlns:w10="urn:schemas-microsoft-com:office:word" xmlns:w="http://schemas.openxmlformats.org/wordprocessingml/2006/main" xmlns:w14="http://schemas.microsoft.com/office/word/2010/wordml" xmlns:w15="http://schemas.microsoft.com/office/word/2012/wordml" xmlns:w16cex="http://schemas.microsoft.com/office/word/2018/wordml/cex" xmlns:w16cid="http://schemas.microsoft.com/office/word/2016/wordml/cid" xmlns:w16="http://schemas.microsoft.com/office/word/2018/wordml" xmlns:w16sdtdh="http://schemas.microsoft.com/office/word/2020/wordml/sdtdatahash" xmlns:w16se="http://schemas.microsoft.com/office/word/2015/wordml/symex" xmlns:wpg="http://schemas.microsoft.com/office/word/2010/wordprocessingGroup" xmlns:wpi="http://schemas.microsoft.com/office/word/2010/wordprocessingInk" xmlns:wne="http://schemas.microsoft.com/office/word/2006/wordml" xmlns:wps="http://schemas.microsoft.com/office/word/2010/wordprocessingShape" mc:Ignorable="w14 w15 w16se w16cid w16 w16cex w16sdtdh wp14">
+<w:hdr xmlns:wpc="http://schemas.microsoft.com/office/word/2010/wordprocessingCanvas" xmlns:cx="http://schemas.microsoft.com/office/drawing/2014/chartex" xmlns:cx1="http://schemas.microsoft.com/office/drawing/2015/9/8/chartex" xmlns:cx2="http://schemas.microsoft.com/office/drawing/2015/10/21/chartex" xmlns:cx3="http://schemas.microsoft.com/office/drawing/2016/5/9/chartex" xmlns:cx4="http://schemas.microsoft.com/office/drawing/2016/5/10/chartex" xmlns:cx5="http://schemas.microsoft.com/office/drawing/2016/5/11/chartex" xmlns:cx6="http://schemas.microsoft.com/office/drawing/2016/5/12/chartex" xmlns:cx7="http://schemas.microsoft.com/office/drawing/2016/5/13/chartex" xmlns:cx8="http://schemas.microsoft.com/office/drawing/2016/5/14/chartex" xmlns:mc="http://schemas.openxmlformats.org/markup-compatibility/2006" xmlns:aink="http://schemas.microsoft.com/office/drawing/2016/ink" xmlns:am3d="http://schemas.microsoft.com/office/drawing/2017/model3d" xmlns:o="urn:schemas-microsoft-com:office:office" xmlns:oel="http://schemas.microsoft.com/office/2019/extlst" xmlns:r="http://schemas.openxmlformats.org/officeDocument/2006/relationships" xmlns:m="http://schemas.openxmlformats.org/officeDocument/2006/math" xmlns:v="urn:schemas-microsoft-com:vml" xmlns:wp14="http://schemas.microsoft.com/office/word/2010/wordprocessingDrawing" xmlns:wp="http://schemas.openxmlformats.org/drawingml/2006/wordprocessingDrawing" xmlns:w10="urn:schemas-microsoft-com:office:word" xmlns:w="http://schemas.openxmlformats.org/wordprocessingml/2006/main" xmlns:w14="http://schemas.microsoft.com/office/word/2010/wordml" xmlns:w15="http://schemas.microsoft.com/office/word/2012/wordml" xmlns:w16cex="http://schemas.microsoft.com/office/word/2018/wordml/cex" xmlns:w16cid="http://schemas.microsoft.com/office/word/2016/wordml/cid" xmlns:w16="http://schemas.microsoft.com/office/word/2018/wordml" xmlns:w16du="http://schemas.microsoft.com/office/word/2023/wordml/word16du" xmlns:w16sdtdh="http://schemas.microsoft.com/office/word/2020/wordml/sdtdatahash" xmlns:w16se="http://schemas.microsoft.com/office/word/2015/wordml/symex" xmlns:wpg="http://schemas.microsoft.com/office/word/2010/wordprocessingGroup" xmlns:wpi="http://schemas.microsoft.com/office/word/2010/wordprocessingInk" xmlns:wne="http://schemas.microsoft.com/office/word/2006/wordml" xmlns:wps="http://schemas.microsoft.com/office/word/2010/wordprocessingShape" mc:Ignorable="w14 w15 w16se w16cid w16 w16cex w16sdtdh w16du wp14">
   <w:p>
     <w:pPr>
       <w:pStyle w:val="Header"/>
@@ -3577,7 +2651,7 @@
 </file>
 
 <file path=word/header2.xml><?xml version="1.0" encoding="utf-8"?>
-<w:hdr xmlns:wpc="http://schemas.microsoft.com/office/word/2010/wordprocessingCanvas" xmlns:cx="http://schemas.microsoft.com/office/drawing/2014/chartex" xmlns:cx1="http://schemas.microsoft.com/office/drawing/2015/9/8/chartex" xmlns:cx2="http://schemas.microsoft.com/office/drawing/2015/10/21/chartex" xmlns:cx3="http://schemas.microsoft.com/office/drawing/2016/5/9/chartex" xmlns:cx4="http://schemas.microsoft.com/office/drawing/2016/5/10/chartex" xmlns:cx5="http://schemas.microsoft.com/office/drawing/2016/5/11/chartex" xmlns:cx6="http://schemas.microsoft.com/office/drawing/2016/5/12/chartex" xmlns:cx7="http://schemas.microsoft.com/office/drawing/2016/5/13/chartex" xmlns:cx8="http://schemas.microsoft.com/office/drawing/2016/5/14/chartex" xmlns:mc="http://schemas.openxmlformats.org/markup-compatibility/2006" xmlns:aink="http://schemas.microsoft.com/office/drawing/2016/ink" xmlns:am3d="http://schemas.microsoft.com/office/drawing/2017/model3d" xmlns:o="urn:schemas-microsoft-com:office:office" xmlns:oel="http://schemas.microsoft.com/office/2019/extlst" xmlns:r="http://schemas.openxmlformats.org/officeDocument/2006/relationships" xmlns:m="http://schemas.openxmlformats.org/officeDocument/2006/math" xmlns:v="urn:schemas-microsoft-com:vml" xmlns:wp14="http://schemas.microsoft.com/office/word/2010/wordprocessingDrawing" xmlns:wp="http://schemas.openxmlformats.org/drawingml/2006/wordprocessingDrawing" xmlns:w10="urn:schemas-microsoft-com:office:word" xmlns:w="http://schemas.openxmlformats.org/wordprocessingml/2006/main" xmlns:w14="http://schemas.microsoft.com/office/word/2010/wordml" xmlns:w15="http://schemas.microsoft.com/office/word/2012/wordml" xmlns:w16cex="http://schemas.microsoft.com/office/word/2018/wordml/cex" xmlns:w16cid="http://schemas.microsoft.com/office/word/2016/wordml/cid" xmlns:w16="http://schemas.microsoft.com/office/word/2018/wordml" xmlns:w16sdtdh="http://schemas.microsoft.com/office/word/2020/wordml/sdtdatahash" xmlns:w16se="http://schemas.microsoft.com/office/word/2015/wordml/symex" xmlns:wpg="http://schemas.microsoft.com/office/word/2010/wordprocessingGroup" xmlns:wpi="http://schemas.microsoft.com/office/word/2010/wordprocessingInk" xmlns:wne="http://schemas.microsoft.com/office/word/2006/wordml" xmlns:wps="http://schemas.microsoft.com/office/word/2010/wordprocessingShape" mc:Ignorable="w14 w15 w16se w16cid w16 w16cex w16sdtdh wp14">
+<w:hdr xmlns:wpc="http://schemas.microsoft.com/office/word/2010/wordprocessingCanvas" xmlns:cx="http://schemas.microsoft.com/office/drawing/2014/chartex" xmlns:cx1="http://schemas.microsoft.com/office/drawing/2015/9/8/chartex" xmlns:cx2="http://schemas.microsoft.com/office/drawing/2015/10/21/chartex" xmlns:cx3="http://schemas.microsoft.com/office/drawing/2016/5/9/chartex" xmlns:cx4="http://schemas.microsoft.com/office/drawing/2016/5/10/chartex" xmlns:cx5="http://schemas.microsoft.com/office/drawing/2016/5/11/chartex" xmlns:cx6="http://schemas.microsoft.com/office/drawing/2016/5/12/chartex" xmlns:cx7="http://schemas.microsoft.com/office/drawing/2016/5/13/chartex" xmlns:cx8="http://schemas.microsoft.com/office/drawing/2016/5/14/chartex" xmlns:mc="http://schemas.openxmlformats.org/markup-compatibility/2006" xmlns:aink="http://schemas.microsoft.com/office/drawing/2016/ink" xmlns:am3d="http://schemas.microsoft.com/office/drawing/2017/model3d" xmlns:o="urn:schemas-microsoft-com:office:office" xmlns:oel="http://schemas.microsoft.com/office/2019/extlst" xmlns:r="http://schemas.openxmlformats.org/officeDocument/2006/relationships" xmlns:m="http://schemas.openxmlformats.org/officeDocument/2006/math" xmlns:v="urn:schemas-microsoft-com:vml" xmlns:wp14="http://schemas.microsoft.com/office/word/2010/wordprocessingDrawing" xmlns:wp="http://schemas.openxmlformats.org/drawingml/2006/wordprocessingDrawing" xmlns:w10="urn:schemas-microsoft-com:office:word" xmlns:w="http://schemas.openxmlformats.org/wordprocessingml/2006/main" xmlns:w14="http://schemas.microsoft.com/office/word/2010/wordml" xmlns:w15="http://schemas.microsoft.com/office/word/2012/wordml" xmlns:w16cex="http://schemas.microsoft.com/office/word/2018/wordml/cex" xmlns:w16cid="http://schemas.microsoft.com/office/word/2016/wordml/cid" xmlns:w16="http://schemas.microsoft.com/office/word/2018/wordml" xmlns:w16du="http://schemas.microsoft.com/office/word/2023/wordml/word16du" xmlns:w16sdtdh="http://schemas.microsoft.com/office/word/2020/wordml/sdtdatahash" xmlns:w16se="http://schemas.microsoft.com/office/word/2015/wordml/symex" xmlns:wpg="http://schemas.microsoft.com/office/word/2010/wordprocessingGroup" xmlns:wpi="http://schemas.microsoft.com/office/word/2010/wordprocessingInk" xmlns:wne="http://schemas.microsoft.com/office/word/2006/wordml" xmlns:wps="http://schemas.microsoft.com/office/word/2010/wordprocessingShape" mc:Ignorable="w14 w15 w16se w16cid w16 w16cex w16sdtdh w16du wp14">
   <w:p>
     <w:pPr>
       <w:pStyle w:val="Header"/>
@@ -3601,7 +2675,7 @@
 </file>
 
 <file path=word/header3.xml><?xml version="1.0" encoding="utf-8"?>
-<w:hdr xmlns:wpc="http://schemas.microsoft.com/office/word/2010/wordprocessingCanvas" xmlns:cx="http://schemas.microsoft.com/office/drawing/2014/chartex" xmlns:cx1="http://schemas.microsoft.com/office/drawing/2015/9/8/chartex" xmlns:cx2="http://schemas.microsoft.com/office/drawing/2015/10/21/chartex" xmlns:cx3="http://schemas.microsoft.com/office/drawing/2016/5/9/chartex" xmlns:cx4="http://schemas.microsoft.com/office/drawing/2016/5/10/chartex" xmlns:cx5="http://schemas.microsoft.com/office/drawing/2016/5/11/chartex" xmlns:cx6="http://schemas.microsoft.com/office/drawing/2016/5/12/chartex" xmlns:cx7="http://schemas.microsoft.com/office/drawing/2016/5/13/chartex" xmlns:cx8="http://schemas.microsoft.com/office/drawing/2016/5/14/chartex" xmlns:mc="http://schemas.openxmlformats.org/markup-compatibility/2006" xmlns:aink="http://schemas.microsoft.com/office/drawing/2016/ink" xmlns:am3d="http://schemas.microsoft.com/office/drawing/2017/model3d" xmlns:o="urn:schemas-microsoft-com:office:office" xmlns:oel="http://schemas.microsoft.com/office/2019/extlst" xmlns:r="http://schemas.openxmlformats.org/officeDocument/2006/relationships" xmlns:m="http://schemas.openxmlformats.org/officeDocument/2006/math" xmlns:v="urn:schemas-microsoft-com:vml" xmlns:wp14="http://schemas.microsoft.com/office/word/2010/wordprocessingDrawing" xmlns:wp="http://schemas.openxmlformats.org/drawingml/2006/wordprocessingDrawing" xmlns:w10="urn:schemas-microsoft-com:office:word" xmlns:w="http://schemas.openxmlformats.org/wordprocessingml/2006/main" xmlns:w14="http://schemas.microsoft.com/office/word/2010/wordml" xmlns:w15="http://schemas.microsoft.com/office/word/2012/wordml" xmlns:w16cex="http://schemas.microsoft.com/office/word/2018/wordml/cex" xmlns:w16cid="http://schemas.microsoft.com/office/word/2016/wordml/cid" xmlns:w16="http://schemas.microsoft.com/office/word/2018/wordml" xmlns:w16sdtdh="http://schemas.microsoft.com/office/word/2020/wordml/sdtdatahash" xmlns:w16se="http://schemas.microsoft.com/office/word/2015/wordml/symex" xmlns:wpg="http://schemas.microsoft.com/office/word/2010/wordprocessingGroup" xmlns:wpi="http://schemas.microsoft.com/office/word/2010/wordprocessingInk" xmlns:wne="http://schemas.microsoft.com/office/word/2006/wordml" xmlns:wps="http://schemas.microsoft.com/office/word/2010/wordprocessingShape" mc:Ignorable="w14 w15 w16se w16cid w16 w16cex w16sdtdh wp14">
+<w:hdr xmlns:wpc="http://schemas.microsoft.com/office/word/2010/wordprocessingCanvas" xmlns:cx="http://schemas.microsoft.com/office/drawing/2014/chartex" xmlns:cx1="http://schemas.microsoft.com/office/drawing/2015/9/8/chartex" xmlns:cx2="http://schemas.microsoft.com/office/drawing/2015/10/21/chartex" xmlns:cx3="http://schemas.microsoft.com/office/drawing/2016/5/9/chartex" xmlns:cx4="http://schemas.microsoft.com/office/drawing/2016/5/10/chartex" xmlns:cx5="http://schemas.microsoft.com/office/drawing/2016/5/11/chartex" xmlns:cx6="http://schemas.microsoft.com/office/drawing/2016/5/12/chartex" xmlns:cx7="http://schemas.microsoft.com/office/drawing/2016/5/13/chartex" xmlns:cx8="http://schemas.microsoft.com/office/drawing/2016/5/14/chartex" xmlns:mc="http://schemas.openxmlformats.org/markup-compatibility/2006" xmlns:aink="http://schemas.microsoft.com/office/drawing/2016/ink" xmlns:am3d="http://schemas.microsoft.com/office/drawing/2017/model3d" xmlns:o="urn:schemas-microsoft-com:office:office" xmlns:oel="http://schemas.microsoft.com/office/2019/extlst" xmlns:r="http://schemas.openxmlformats.org/officeDocument/2006/relationships" xmlns:m="http://schemas.openxmlformats.org/officeDocument/2006/math" xmlns:v="urn:schemas-microsoft-com:vml" xmlns:wp14="http://schemas.microsoft.com/office/word/2010/wordprocessingDrawing" xmlns:wp="http://schemas.openxmlformats.org/drawingml/2006/wordprocessingDrawing" xmlns:w10="urn:schemas-microsoft-com:office:word" xmlns:w="http://schemas.openxmlformats.org/wordprocessingml/2006/main" xmlns:w14="http://schemas.microsoft.com/office/word/2010/wordml" xmlns:w15="http://schemas.microsoft.com/office/word/2012/wordml" xmlns:w16cex="http://schemas.microsoft.com/office/word/2018/wordml/cex" xmlns:w16cid="http://schemas.microsoft.com/office/word/2016/wordml/cid" xmlns:w16="http://schemas.microsoft.com/office/word/2018/wordml" xmlns:w16du="http://schemas.microsoft.com/office/word/2023/wordml/word16du" xmlns:w16sdtdh="http://schemas.microsoft.com/office/word/2020/wordml/sdtdatahash" xmlns:w16se="http://schemas.microsoft.com/office/word/2015/wordml/symex" xmlns:wpg="http://schemas.microsoft.com/office/word/2010/wordprocessingGroup" xmlns:wpi="http://schemas.microsoft.com/office/word/2010/wordprocessingInk" xmlns:wne="http://schemas.microsoft.com/office/word/2006/wordml" xmlns:wps="http://schemas.microsoft.com/office/word/2010/wordprocessingShape" mc:Ignorable="w14 w15 w16se w16cid w16 w16cex w16sdtdh w16du wp14">
   <w:p>
     <w:pPr>
       <w:pStyle w:val="Header"/>
@@ -3611,7 +2685,7 @@
 </file>
 
 <file path=word/numbering.xml><?xml version="1.0" encoding="utf-8"?>
-<w:numbering xmlns:wpc="http://schemas.microsoft.com/office/word/2010/wordprocessingCanvas" xmlns:cx="http://schemas.microsoft.com/office/drawing/2014/chartex" xmlns:cx1="http://schemas.microsoft.com/office/drawing/2015/9/8/chartex" xmlns:cx2="http://schemas.microsoft.com/office/drawing/2015/10/21/chartex" xmlns:cx3="http://schemas.microsoft.com/office/drawing/2016/5/9/chartex" xmlns:cx4="http://schemas.microsoft.com/office/drawing/2016/5/10/chartex" xmlns:cx5="http://schemas.microsoft.com/office/drawing/2016/5/11/chartex" xmlns:cx6="http://schemas.microsoft.com/office/drawing/2016/5/12/chartex" xmlns:cx7="http://schemas.microsoft.com/office/drawing/2016/5/13/chartex" xmlns:cx8="http://schemas.microsoft.com/office/drawing/2016/5/14/chartex" xmlns:mc="http://schemas.openxmlformats.org/markup-compatibility/2006" xmlns:aink="http://schemas.microsoft.com/office/drawing/2016/ink" xmlns:am3d="http://schemas.microsoft.com/office/drawing/2017/model3d" xmlns:o="urn:schemas-microsoft-com:office:office" xmlns:oel="http://schemas.microsoft.com/office/2019/extlst" xmlns:r="http://schemas.openxmlformats.org/officeDocument/2006/relationships" xmlns:m="http://schemas.openxmlformats.org/officeDocument/2006/math" xmlns:v="urn:schemas-microsoft-com:vml" xmlns:wp14="http://schemas.microsoft.com/office/word/2010/wordprocessingDrawing" xmlns:wp="http://schemas.openxmlformats.org/drawingml/2006/wordprocessingDrawing" xmlns:w10="urn:schemas-microsoft-com:office:word" xmlns:w="http://schemas.openxmlformats.org/wordprocessingml/2006/main" xmlns:w14="http://schemas.microsoft.com/office/word/2010/wordml" xmlns:w15="http://schemas.microsoft.com/office/word/2012/wordml" xmlns:w16cex="http://schemas.microsoft.com/office/word/2018/wordml/cex" xmlns:w16cid="http://schemas.microsoft.com/office/word/2016/wordml/cid" xmlns:w16="http://schemas.microsoft.com/office/word/2018/wordml" xmlns:w16sdtdh="http://schemas.microsoft.com/office/word/2020/wordml/sdtdatahash" xmlns:w16se="http://schemas.microsoft.com/office/word/2015/wordml/symex" xmlns:wpg="http://schemas.microsoft.com/office/word/2010/wordprocessingGroup" xmlns:wpi="http://schemas.microsoft.com/office/word/2010/wordprocessingInk" xmlns:wne="http://schemas.microsoft.com/office/word/2006/wordml" xmlns:wps="http://schemas.microsoft.com/office/word/2010/wordprocessingShape" mc:Ignorable="w14 w15 w16se w16cid w16 w16cex w16sdtdh wp14">
+<w:numbering xmlns:wpc="http://schemas.microsoft.com/office/word/2010/wordprocessingCanvas" xmlns:cx="http://schemas.microsoft.com/office/drawing/2014/chartex" xmlns:cx1="http://schemas.microsoft.com/office/drawing/2015/9/8/chartex" xmlns:cx2="http://schemas.microsoft.com/office/drawing/2015/10/21/chartex" xmlns:cx3="http://schemas.microsoft.com/office/drawing/2016/5/9/chartex" xmlns:cx4="http://schemas.microsoft.com/office/drawing/2016/5/10/chartex" xmlns:cx5="http://schemas.microsoft.com/office/drawing/2016/5/11/chartex" xmlns:cx6="http://schemas.microsoft.com/office/drawing/2016/5/12/chartex" xmlns:cx7="http://schemas.microsoft.com/office/drawing/2016/5/13/chartex" xmlns:cx8="http://schemas.microsoft.com/office/drawing/2016/5/14/chartex" xmlns:mc="http://schemas.openxmlformats.org/markup-compatibility/2006" xmlns:aink="http://schemas.microsoft.com/office/drawing/2016/ink" xmlns:am3d="http://schemas.microsoft.com/office/drawing/2017/model3d" xmlns:o="urn:schemas-microsoft-com:office:office" xmlns:oel="http://schemas.microsoft.com/office/2019/extlst" xmlns:r="http://schemas.openxmlformats.org/officeDocument/2006/relationships" xmlns:m="http://schemas.openxmlformats.org/officeDocument/2006/math" xmlns:v="urn:schemas-microsoft-com:vml" xmlns:wp14="http://schemas.microsoft.com/office/word/2010/wordprocessingDrawing" xmlns:wp="http://schemas.openxmlformats.org/drawingml/2006/wordprocessingDrawing" xmlns:w10="urn:schemas-microsoft-com:office:word" xmlns:w="http://schemas.openxmlformats.org/wordprocessingml/2006/main" xmlns:w14="http://schemas.microsoft.com/office/word/2010/wordml" xmlns:w15="http://schemas.microsoft.com/office/word/2012/wordml" xmlns:w16cex="http://schemas.microsoft.com/office/word/2018/wordml/cex" xmlns:w16cid="http://schemas.microsoft.com/office/word/2016/wordml/cid" xmlns:w16="http://schemas.microsoft.com/office/word/2018/wordml" xmlns:w16du="http://schemas.microsoft.com/office/word/2023/wordml/word16du" xmlns:w16sdtdh="http://schemas.microsoft.com/office/word/2020/wordml/sdtdatahash" xmlns:w16se="http://schemas.microsoft.com/office/word/2015/wordml/symex" xmlns:wpg="http://schemas.microsoft.com/office/word/2010/wordprocessingGroup" xmlns:wpi="http://schemas.microsoft.com/office/word/2010/wordprocessingInk" xmlns:wne="http://schemas.microsoft.com/office/word/2006/wordml" xmlns:wps="http://schemas.microsoft.com/office/word/2010/wordprocessingShape" mc:Ignorable="w14 w15 w16se w16cid w16 w16cex w16sdtdh w16du wp14">
   <w:abstractNum w:abstractNumId="0" w15:restartNumberingAfterBreak="0">
     <w:nsid w:val="08B2501C"/>
     <w:multiLevelType w:val="hybridMultilevel"/>
@@ -4544,7 +3618,7 @@
 </file>
 
 <file path=word/styles.xml><?xml version="1.0" encoding="utf-8"?>
-<w:styles xmlns:mc="http://schemas.openxmlformats.org/markup-compatibility/2006" xmlns:r="http://schemas.openxmlformats.org/officeDocument/2006/relationships" xmlns:w="http://schemas.openxmlformats.org/wordprocessingml/2006/main" xmlns:w14="http://schemas.microsoft.com/office/word/2010/wordml" xmlns:w15="http://schemas.microsoft.com/office/word/2012/wordml" xmlns:w16cex="http://schemas.microsoft.com/office/word/2018/wordml/cex" xmlns:w16cid="http://schemas.microsoft.com/office/word/2016/wordml/cid" xmlns:w16="http://schemas.microsoft.com/office/word/2018/wordml" xmlns:w16sdtdh="http://schemas.microsoft.com/office/word/2020/wordml/sdtdatahash" xmlns:w16se="http://schemas.microsoft.com/office/word/2015/wordml/symex" mc:Ignorable="w14 w15 w16se w16cid w16 w16cex w16sdtdh">
+<w:styles xmlns:mc="http://schemas.openxmlformats.org/markup-compatibility/2006" xmlns:r="http://schemas.openxmlformats.org/officeDocument/2006/relationships" xmlns:w="http://schemas.openxmlformats.org/wordprocessingml/2006/main" xmlns:w14="http://schemas.microsoft.com/office/word/2010/wordml" xmlns:w15="http://schemas.microsoft.com/office/word/2012/wordml" xmlns:w16cex="http://schemas.microsoft.com/office/word/2018/wordml/cex" xmlns:w16cid="http://schemas.microsoft.com/office/word/2016/wordml/cid" xmlns:w16="http://schemas.microsoft.com/office/word/2018/wordml" xmlns:w16du="http://schemas.microsoft.com/office/word/2023/wordml/word16du" xmlns:w16sdtdh="http://schemas.microsoft.com/office/word/2020/wordml/sdtdatahash" xmlns:w16se="http://schemas.microsoft.com/office/word/2015/wordml/symex" mc:Ignorable="w14 w15 w16se w16cid w16 w16cex w16sdtdh w16du">
   <w:docDefaults>
     <w:rPrDefault>
       <w:rPr>

</xml_diff>

<commit_message>
Added Defendant DOB to Crim Sealing
</commit_message>
<xml_diff>
--- a/resources/Templates/Criminal_Sealing_Entry_Template.docx
+++ b/resources/Templates/Criminal_Sealing_Entry_Template.docx
@@ -154,13 +154,41 @@
                 <w:szCs w:val="20"/>
               </w:rPr>
             </w:pPr>
+            <w:proofErr w:type="gramStart"/>
             <w:r>
               <w:rPr>
                 <w:rFonts w:ascii="Palatino Linotype" w:hAnsi="Palatino Linotype"/>
                 <w:sz w:val="20"/>
                 <w:szCs w:val="20"/>
               </w:rPr>
-              <w:t>{{ case_number }}</w:t>
+              <w:t xml:space="preserve">{{ </w:t>
+            </w:r>
+            <w:proofErr w:type="spellStart"/>
+            <w:r>
+              <w:rPr>
+                <w:rFonts w:ascii="Palatino Linotype" w:hAnsi="Palatino Linotype"/>
+                <w:sz w:val="20"/>
+                <w:szCs w:val="20"/>
+              </w:rPr>
+              <w:t>case</w:t>
+            </w:r>
+            <w:proofErr w:type="gramEnd"/>
+            <w:r>
+              <w:rPr>
+                <w:rFonts w:ascii="Palatino Linotype" w:hAnsi="Palatino Linotype"/>
+                <w:sz w:val="20"/>
+                <w:szCs w:val="20"/>
+              </w:rPr>
+              <w:t>_number</w:t>
+            </w:r>
+            <w:proofErr w:type="spellEnd"/>
+            <w:r>
+              <w:rPr>
+                <w:rFonts w:ascii="Palatino Linotype" w:hAnsi="Palatino Linotype"/>
+                <w:sz w:val="20"/>
+                <w:szCs w:val="20"/>
+              </w:rPr>
+              <w:t xml:space="preserve"> }}</w:t>
             </w:r>
           </w:p>
         </w:tc>
@@ -274,13 +302,41 @@
                 <w:szCs w:val="20"/>
               </w:rPr>
             </w:pPr>
+            <w:proofErr w:type="gramStart"/>
             <w:r>
               <w:rPr>
                 <w:rFonts w:ascii="Palatino Linotype" w:hAnsi="Palatino Linotype"/>
                 <w:sz w:val="20"/>
                 <w:szCs w:val="20"/>
               </w:rPr>
-              <w:t>{{ offense_seal_list }}</w:t>
+              <w:t xml:space="preserve">{{ </w:t>
+            </w:r>
+            <w:proofErr w:type="spellStart"/>
+            <w:r>
+              <w:rPr>
+                <w:rFonts w:ascii="Palatino Linotype" w:hAnsi="Palatino Linotype"/>
+                <w:sz w:val="20"/>
+                <w:szCs w:val="20"/>
+              </w:rPr>
+              <w:t>offense</w:t>
+            </w:r>
+            <w:proofErr w:type="gramEnd"/>
+            <w:r>
+              <w:rPr>
+                <w:rFonts w:ascii="Palatino Linotype" w:hAnsi="Palatino Linotype"/>
+                <w:sz w:val="20"/>
+                <w:szCs w:val="20"/>
+              </w:rPr>
+              <w:t>_seal_list</w:t>
+            </w:r>
+            <w:proofErr w:type="spellEnd"/>
+            <w:r>
+              <w:rPr>
+                <w:rFonts w:ascii="Palatino Linotype" w:hAnsi="Palatino Linotype"/>
+                <w:sz w:val="20"/>
+                <w:szCs w:val="20"/>
+              </w:rPr>
+              <w:t xml:space="preserve"> }}</w:t>
             </w:r>
           </w:p>
         </w:tc>
@@ -388,13 +444,41 @@
                 <w:szCs w:val="20"/>
               </w:rPr>
             </w:pPr>
+            <w:proofErr w:type="gramStart"/>
             <w:r>
               <w:rPr>
                 <w:rFonts w:ascii="Palatino Linotype" w:hAnsi="Palatino Linotype"/>
                 <w:sz w:val="20"/>
                 <w:szCs w:val="20"/>
               </w:rPr>
-              <w:t>{{ offense_date }}</w:t>
+              <w:t xml:space="preserve">{{ </w:t>
+            </w:r>
+            <w:proofErr w:type="spellStart"/>
+            <w:r>
+              <w:rPr>
+                <w:rFonts w:ascii="Palatino Linotype" w:hAnsi="Palatino Linotype"/>
+                <w:sz w:val="20"/>
+                <w:szCs w:val="20"/>
+              </w:rPr>
+              <w:t>offense</w:t>
+            </w:r>
+            <w:proofErr w:type="gramEnd"/>
+            <w:r>
+              <w:rPr>
+                <w:rFonts w:ascii="Palatino Linotype" w:hAnsi="Palatino Linotype"/>
+                <w:sz w:val="20"/>
+                <w:szCs w:val="20"/>
+              </w:rPr>
+              <w:t>_date</w:t>
+            </w:r>
+            <w:proofErr w:type="spellEnd"/>
+            <w:r>
+              <w:rPr>
+                <w:rFonts w:ascii="Palatino Linotype" w:hAnsi="Palatino Linotype"/>
+                <w:sz w:val="20"/>
+                <w:szCs w:val="20"/>
+              </w:rPr>
+              <w:t xml:space="preserve"> }}</w:t>
             </w:r>
           </w:p>
         </w:tc>
@@ -424,13 +508,32 @@
                 <w:szCs w:val="20"/>
               </w:rPr>
             </w:pPr>
+            <w:proofErr w:type="gramStart"/>
             <w:r>
               <w:rPr>
                 <w:rFonts w:ascii="Palatino Linotype" w:hAnsi="Palatino Linotype"/>
                 <w:sz w:val="20"/>
                 <w:szCs w:val="20"/>
               </w:rPr>
-              <w:t>{{ defendant.</w:t>
+              <w:t xml:space="preserve">{{ </w:t>
+            </w:r>
+            <w:proofErr w:type="spellStart"/>
+            <w:r>
+              <w:rPr>
+                <w:rFonts w:ascii="Palatino Linotype" w:hAnsi="Palatino Linotype"/>
+                <w:sz w:val="20"/>
+                <w:szCs w:val="20"/>
+              </w:rPr>
+              <w:t>defendant</w:t>
+            </w:r>
+            <w:proofErr w:type="gramEnd"/>
+            <w:r>
+              <w:rPr>
+                <w:rFonts w:ascii="Palatino Linotype" w:hAnsi="Palatino Linotype"/>
+                <w:sz w:val="20"/>
+                <w:szCs w:val="20"/>
+              </w:rPr>
+              <w:t>.</w:t>
             </w:r>
             <w:r>
               <w:rPr>
@@ -438,7 +541,16 @@
                 <w:sz w:val="20"/>
                 <w:szCs w:val="20"/>
               </w:rPr>
-              <w:t>first_name }}</w:t>
+              <w:t>first_name</w:t>
+            </w:r>
+            <w:proofErr w:type="spellEnd"/>
+            <w:r>
+              <w:rPr>
+                <w:rFonts w:ascii="Palatino Linotype" w:hAnsi="Palatino Linotype"/>
+                <w:sz w:val="20"/>
+                <w:szCs w:val="20"/>
+              </w:rPr>
+              <w:t xml:space="preserve"> }}</w:t>
             </w:r>
             <w:r>
               <w:rPr>
@@ -446,7 +558,16 @@
                 <w:sz w:val="20"/>
                 <w:szCs w:val="20"/>
               </w:rPr>
-              <w:t xml:space="preserve"> {{ defendant.</w:t>
+              <w:t xml:space="preserve"> {{ </w:t>
+            </w:r>
+            <w:proofErr w:type="spellStart"/>
+            <w:r>
+              <w:rPr>
+                <w:rFonts w:ascii="Palatino Linotype" w:hAnsi="Palatino Linotype"/>
+                <w:sz w:val="20"/>
+                <w:szCs w:val="20"/>
+              </w:rPr>
+              <w:t>defendant.</w:t>
             </w:r>
             <w:r>
               <w:rPr>
@@ -454,7 +575,16 @@
                 <w:sz w:val="20"/>
                 <w:szCs w:val="20"/>
               </w:rPr>
-              <w:t>last_name }},</w:t>
+              <w:t>last_name</w:t>
+            </w:r>
+            <w:proofErr w:type="spellEnd"/>
+            <w:r>
+              <w:rPr>
+                <w:rFonts w:ascii="Palatino Linotype" w:hAnsi="Palatino Linotype"/>
+                <w:sz w:val="20"/>
+                <w:szCs w:val="20"/>
+              </w:rPr>
+              <w:t xml:space="preserve"> }},</w:t>
             </w:r>
           </w:p>
         </w:tc>
@@ -516,13 +646,41 @@
                 <w:szCs w:val="20"/>
               </w:rPr>
             </w:pPr>
+            <w:proofErr w:type="gramStart"/>
             <w:r>
               <w:rPr>
                 <w:rFonts w:ascii="Palatino Linotype" w:hAnsi="Palatino Linotype"/>
                 <w:sz w:val="20"/>
                 <w:szCs w:val="20"/>
               </w:rPr>
-              <w:t>{{ bci_number }}</w:t>
+              <w:t xml:space="preserve">{{ </w:t>
+            </w:r>
+            <w:proofErr w:type="spellStart"/>
+            <w:r>
+              <w:rPr>
+                <w:rFonts w:ascii="Palatino Linotype" w:hAnsi="Palatino Linotype"/>
+                <w:sz w:val="20"/>
+                <w:szCs w:val="20"/>
+              </w:rPr>
+              <w:t>bci</w:t>
+            </w:r>
+            <w:proofErr w:type="gramEnd"/>
+            <w:r>
+              <w:rPr>
+                <w:rFonts w:ascii="Palatino Linotype" w:hAnsi="Palatino Linotype"/>
+                <w:sz w:val="20"/>
+                <w:szCs w:val="20"/>
+              </w:rPr>
+              <w:t>_number</w:t>
+            </w:r>
+            <w:proofErr w:type="spellEnd"/>
+            <w:r>
+              <w:rPr>
+                <w:rFonts w:ascii="Palatino Linotype" w:hAnsi="Palatino Linotype"/>
+                <w:sz w:val="20"/>
+                <w:szCs w:val="20"/>
+              </w:rPr>
+              <w:t xml:space="preserve"> }}</w:t>
             </w:r>
           </w:p>
         </w:tc>
@@ -611,6 +769,35 @@
               <w:t>FBI Number:</w:t>
             </w:r>
           </w:p>
+          <w:p>
+            <w:pPr>
+              <w:tabs>
+                <w:tab w:val="left" w:pos="-1080"/>
+                <w:tab w:val="left" w:pos="-720"/>
+                <w:tab w:val="left" w:pos="0"/>
+                <w:tab w:val="left" w:pos="720"/>
+                <w:tab w:val="left" w:pos="1440"/>
+                <w:tab w:val="left" w:pos="2160"/>
+                <w:tab w:val="left" w:pos="2880"/>
+                <w:tab w:val="left" w:pos="3600"/>
+                <w:tab w:val="left" w:pos="4320"/>
+                <w:tab w:val="left" w:pos="4680"/>
+              </w:tabs>
+              <w:rPr>
+                <w:rFonts w:ascii="Palatino Linotype" w:hAnsi="Palatino Linotype"/>
+                <w:sz w:val="20"/>
+                <w:szCs w:val="20"/>
+              </w:rPr>
+            </w:pPr>
+            <w:r>
+              <w:rPr>
+                <w:rFonts w:ascii="Palatino Linotype" w:hAnsi="Palatino Linotype"/>
+                <w:sz w:val="20"/>
+                <w:szCs w:val="20"/>
+              </w:rPr>
+              <w:t>Defendant DOB:</w:t>
+            </w:r>
+          </w:p>
         </w:tc>
         <w:tc>
           <w:tcPr>
@@ -636,14 +823,63 @@
                 <w:szCs w:val="20"/>
               </w:rPr>
             </w:pPr>
+            <w:proofErr w:type="gramStart"/>
             <w:r>
               <w:rPr>
                 <w:rFonts w:ascii="Palatino Linotype" w:hAnsi="Palatino Linotype"/>
                 <w:sz w:val="20"/>
                 <w:szCs w:val="20"/>
               </w:rPr>
-              <w:t>{{ fbi_number }}</w:t>
+              <w:t xml:space="preserve">{{ </w:t>
             </w:r>
+            <w:proofErr w:type="spellStart"/>
+            <w:r>
+              <w:rPr>
+                <w:rFonts w:ascii="Palatino Linotype" w:hAnsi="Palatino Linotype"/>
+                <w:sz w:val="20"/>
+                <w:szCs w:val="20"/>
+              </w:rPr>
+              <w:t>fbi</w:t>
+            </w:r>
+            <w:proofErr w:type="gramEnd"/>
+            <w:r>
+              <w:rPr>
+                <w:rFonts w:ascii="Palatino Linotype" w:hAnsi="Palatino Linotype"/>
+                <w:sz w:val="20"/>
+                <w:szCs w:val="20"/>
+              </w:rPr>
+              <w:t>_number</w:t>
+            </w:r>
+            <w:proofErr w:type="spellEnd"/>
+            <w:r>
+              <w:rPr>
+                <w:rFonts w:ascii="Palatino Linotype" w:hAnsi="Palatino Linotype"/>
+                <w:sz w:val="20"/>
+                <w:szCs w:val="20"/>
+              </w:rPr>
+              <w:t xml:space="preserve"> }}</w:t>
+            </w:r>
+          </w:p>
+          <w:p>
+            <w:pPr>
+              <w:tabs>
+                <w:tab w:val="left" w:pos="-1080"/>
+                <w:tab w:val="left" w:pos="-720"/>
+                <w:tab w:val="left" w:pos="0"/>
+                <w:tab w:val="left" w:pos="720"/>
+                <w:tab w:val="left" w:pos="1440"/>
+                <w:tab w:val="left" w:pos="2160"/>
+                <w:tab w:val="left" w:pos="2880"/>
+                <w:tab w:val="left" w:pos="3600"/>
+                <w:tab w:val="left" w:pos="4320"/>
+                <w:tab w:val="left" w:pos="4680"/>
+              </w:tabs>
+              <w:rPr>
+                <w:rFonts w:ascii="Palatino Linotype" w:hAnsi="Palatino Linotype"/>
+                <w:sz w:val="20"/>
+                <w:szCs w:val="20"/>
+              </w:rPr>
+            </w:pPr>
           </w:p>
         </w:tc>
       </w:tr>
@@ -704,8 +940,9 @@
           <w:sz w:val="20"/>
           <w:szCs w:val="20"/>
         </w:rPr>
-        <w:t>% if judicial_officer.officer_</w:t>
-      </w:r>
+        <w:t xml:space="preserve">% if </w:t>
+      </w:r>
+      <w:proofErr w:type="spellStart"/>
       <w:r>
         <w:rPr>
           <w:rFonts w:ascii="Palatino Linotype" w:hAnsi="Palatino Linotype"/>
@@ -713,8 +950,38 @@
           <w:sz w:val="20"/>
           <w:szCs w:val="20"/>
         </w:rPr>
+        <w:t>judicial_</w:t>
+      </w:r>
+      <w:proofErr w:type="gramStart"/>
+      <w:r>
+        <w:rPr>
+          <w:rFonts w:ascii="Palatino Linotype" w:hAnsi="Palatino Linotype"/>
+          <w:bCs/>
+          <w:sz w:val="20"/>
+          <w:szCs w:val="20"/>
+        </w:rPr>
+        <w:t>officer.officer</w:t>
+      </w:r>
+      <w:proofErr w:type="gramEnd"/>
+      <w:r>
+        <w:rPr>
+          <w:rFonts w:ascii="Palatino Linotype" w:hAnsi="Palatino Linotype"/>
+          <w:bCs/>
+          <w:sz w:val="20"/>
+          <w:szCs w:val="20"/>
+        </w:rPr>
+        <w:t>_</w:t>
+      </w:r>
+      <w:r>
+        <w:rPr>
+          <w:rFonts w:ascii="Palatino Linotype" w:hAnsi="Palatino Linotype"/>
+          <w:bCs/>
+          <w:sz w:val="20"/>
+          <w:szCs w:val="20"/>
+        </w:rPr>
         <w:t>type</w:t>
       </w:r>
+      <w:proofErr w:type="spellEnd"/>
       <w:r>
         <w:rPr>
           <w:rFonts w:ascii="Palatino Linotype" w:hAnsi="Palatino Linotype"/>
@@ -800,15 +1067,69 @@
           <w:sz w:val="20"/>
           <w:szCs w:val="20"/>
         </w:rPr>
-        <w:t>{% elif judicial_officer.officer_</w:t>
-      </w:r>
-      <w:r>
-        <w:rPr>
-          <w:rFonts w:ascii="Palatino Linotype" w:hAnsi="Palatino Linotype"/>
-          <w:sz w:val="20"/>
-          <w:szCs w:val="20"/>
-        </w:rPr>
-        <w:t>type == ‘Judge’ %}</w:t>
+        <w:t xml:space="preserve">{% </w:t>
+      </w:r>
+      <w:proofErr w:type="spellStart"/>
+      <w:r>
+        <w:rPr>
+          <w:rFonts w:ascii="Palatino Linotype" w:hAnsi="Palatino Linotype"/>
+          <w:sz w:val="20"/>
+          <w:szCs w:val="20"/>
+        </w:rPr>
+        <w:t>elif</w:t>
+      </w:r>
+      <w:proofErr w:type="spellEnd"/>
+      <w:r>
+        <w:rPr>
+          <w:rFonts w:ascii="Palatino Linotype" w:hAnsi="Palatino Linotype"/>
+          <w:sz w:val="20"/>
+          <w:szCs w:val="20"/>
+        </w:rPr>
+        <w:t xml:space="preserve"> </w:t>
+      </w:r>
+      <w:proofErr w:type="spellStart"/>
+      <w:r>
+        <w:rPr>
+          <w:rFonts w:ascii="Palatino Linotype" w:hAnsi="Palatino Linotype"/>
+          <w:sz w:val="20"/>
+          <w:szCs w:val="20"/>
+        </w:rPr>
+        <w:t>judicial_</w:t>
+      </w:r>
+      <w:proofErr w:type="gramStart"/>
+      <w:r>
+        <w:rPr>
+          <w:rFonts w:ascii="Palatino Linotype" w:hAnsi="Palatino Linotype"/>
+          <w:sz w:val="20"/>
+          <w:szCs w:val="20"/>
+        </w:rPr>
+        <w:t>officer.officer</w:t>
+      </w:r>
+      <w:proofErr w:type="gramEnd"/>
+      <w:r>
+        <w:rPr>
+          <w:rFonts w:ascii="Palatino Linotype" w:hAnsi="Palatino Linotype"/>
+          <w:sz w:val="20"/>
+          <w:szCs w:val="20"/>
+        </w:rPr>
+        <w:t>_</w:t>
+      </w:r>
+      <w:r>
+        <w:rPr>
+          <w:rFonts w:ascii="Palatino Linotype" w:hAnsi="Palatino Linotype"/>
+          <w:sz w:val="20"/>
+          <w:szCs w:val="20"/>
+        </w:rPr>
+        <w:t>type</w:t>
+      </w:r>
+      <w:proofErr w:type="spellEnd"/>
+      <w:r>
+        <w:rPr>
+          <w:rFonts w:ascii="Palatino Linotype" w:hAnsi="Palatino Linotype"/>
+          <w:sz w:val="20"/>
+          <w:szCs w:val="20"/>
+        </w:rPr>
+        <w:t xml:space="preserve"> == ‘Judge’ %}</w:t>
       </w:r>
     </w:p>
     <w:p>
@@ -876,13 +1197,41 @@
         </w:rPr>
         <w:t xml:space="preserve">On </w:t>
       </w:r>
-      <w:r>
-        <w:rPr>
-          <w:rFonts w:ascii="Palatino Linotype" w:hAnsi="Palatino Linotype"/>
-          <w:sz w:val="20"/>
-          <w:szCs w:val="20"/>
-        </w:rPr>
-        <w:t>{{ plea_trial_date }}</w:t>
+      <w:proofErr w:type="gramStart"/>
+      <w:r>
+        <w:rPr>
+          <w:rFonts w:ascii="Palatino Linotype" w:hAnsi="Palatino Linotype"/>
+          <w:sz w:val="20"/>
+          <w:szCs w:val="20"/>
+        </w:rPr>
+        <w:t xml:space="preserve">{{ </w:t>
+      </w:r>
+      <w:proofErr w:type="spellStart"/>
+      <w:r>
+        <w:rPr>
+          <w:rFonts w:ascii="Palatino Linotype" w:hAnsi="Palatino Linotype"/>
+          <w:sz w:val="20"/>
+          <w:szCs w:val="20"/>
+        </w:rPr>
+        <w:t>plea</w:t>
+      </w:r>
+      <w:proofErr w:type="gramEnd"/>
+      <w:r>
+        <w:rPr>
+          <w:rFonts w:ascii="Palatino Linotype" w:hAnsi="Palatino Linotype"/>
+          <w:sz w:val="20"/>
+          <w:szCs w:val="20"/>
+        </w:rPr>
+        <w:t>_trial_date</w:t>
+      </w:r>
+      <w:proofErr w:type="spellEnd"/>
+      <w:r>
+        <w:rPr>
+          <w:rFonts w:ascii="Palatino Linotype" w:hAnsi="Palatino Linotype"/>
+          <w:sz w:val="20"/>
+          <w:szCs w:val="20"/>
+        </w:rPr>
+        <w:t xml:space="preserve"> }}</w:t>
       </w:r>
       <w:r>
         <w:rPr>
@@ -946,7 +1295,25 @@
           <w:sz w:val="20"/>
           <w:szCs w:val="20"/>
         </w:rPr>
-        <w:t xml:space="preserve"> {{ sealing_type }}</w:t>
+        <w:t xml:space="preserve"> {{ </w:t>
+      </w:r>
+      <w:proofErr w:type="spellStart"/>
+      <w:r>
+        <w:rPr>
+          <w:rFonts w:ascii="Palatino Linotype" w:hAnsi="Palatino Linotype"/>
+          <w:sz w:val="20"/>
+          <w:szCs w:val="20"/>
+        </w:rPr>
+        <w:t>sealing_type</w:t>
+      </w:r>
+      <w:proofErr w:type="spellEnd"/>
+      <w:r>
+        <w:rPr>
+          <w:rFonts w:ascii="Palatino Linotype" w:hAnsi="Palatino Linotype"/>
+          <w:sz w:val="20"/>
+          <w:szCs w:val="20"/>
+        </w:rPr>
+        <w:t xml:space="preserve"> }}</w:t>
       </w:r>
       <w:r>
         <w:rPr>
@@ -963,7 +1330,187 @@
           <w:sz w:val="20"/>
           <w:szCs w:val="20"/>
         </w:rPr>
-        <w:t xml:space="preserve">{% if defense_counsel_waived is false %}Defendant was represented by {{ defense_counsel }}, {{ defense_counsel_type }}. {% elif defense_counsel_waived is true %}Defendant appeared without counsel. {% endif %}The State of Ohio {{ state_response }} the </w:t>
+        <w:t xml:space="preserve">{% if </w:t>
+      </w:r>
+      <w:proofErr w:type="spellStart"/>
+      <w:r>
+        <w:rPr>
+          <w:rFonts w:ascii="Palatino Linotype" w:hAnsi="Palatino Linotype"/>
+          <w:bCs/>
+          <w:sz w:val="20"/>
+          <w:szCs w:val="20"/>
+        </w:rPr>
+        <w:t>defense_counsel_waived</w:t>
+      </w:r>
+      <w:proofErr w:type="spellEnd"/>
+      <w:r>
+        <w:rPr>
+          <w:rFonts w:ascii="Palatino Linotype" w:hAnsi="Palatino Linotype"/>
+          <w:bCs/>
+          <w:sz w:val="20"/>
+          <w:szCs w:val="20"/>
+        </w:rPr>
+        <w:t xml:space="preserve"> is false </w:t>
+      </w:r>
+      <w:proofErr w:type="gramStart"/>
+      <w:r>
+        <w:rPr>
+          <w:rFonts w:ascii="Palatino Linotype" w:hAnsi="Palatino Linotype"/>
+          <w:bCs/>
+          <w:sz w:val="20"/>
+          <w:szCs w:val="20"/>
+        </w:rPr>
+        <w:t>%}Defendant</w:t>
+      </w:r>
+      <w:proofErr w:type="gramEnd"/>
+      <w:r>
+        <w:rPr>
+          <w:rFonts w:ascii="Palatino Linotype" w:hAnsi="Palatino Linotype"/>
+          <w:bCs/>
+          <w:sz w:val="20"/>
+          <w:szCs w:val="20"/>
+        </w:rPr>
+        <w:t xml:space="preserve"> was represented by {{ </w:t>
+      </w:r>
+      <w:proofErr w:type="spellStart"/>
+      <w:r>
+        <w:rPr>
+          <w:rFonts w:ascii="Palatino Linotype" w:hAnsi="Palatino Linotype"/>
+          <w:bCs/>
+          <w:sz w:val="20"/>
+          <w:szCs w:val="20"/>
+        </w:rPr>
+        <w:t>defense_counsel</w:t>
+      </w:r>
+      <w:proofErr w:type="spellEnd"/>
+      <w:r>
+        <w:rPr>
+          <w:rFonts w:ascii="Palatino Linotype" w:hAnsi="Palatino Linotype"/>
+          <w:bCs/>
+          <w:sz w:val="20"/>
+          <w:szCs w:val="20"/>
+        </w:rPr>
+        <w:t xml:space="preserve"> }}, {{ </w:t>
+      </w:r>
+      <w:proofErr w:type="spellStart"/>
+      <w:r>
+        <w:rPr>
+          <w:rFonts w:ascii="Palatino Linotype" w:hAnsi="Palatino Linotype"/>
+          <w:bCs/>
+          <w:sz w:val="20"/>
+          <w:szCs w:val="20"/>
+        </w:rPr>
+        <w:t>defense_counsel_type</w:t>
+      </w:r>
+      <w:proofErr w:type="spellEnd"/>
+      <w:r>
+        <w:rPr>
+          <w:rFonts w:ascii="Palatino Linotype" w:hAnsi="Palatino Linotype"/>
+          <w:bCs/>
+          <w:sz w:val="20"/>
+          <w:szCs w:val="20"/>
+        </w:rPr>
+        <w:t xml:space="preserve"> }}. {% </w:t>
+      </w:r>
+      <w:proofErr w:type="spellStart"/>
+      <w:r>
+        <w:rPr>
+          <w:rFonts w:ascii="Palatino Linotype" w:hAnsi="Palatino Linotype"/>
+          <w:bCs/>
+          <w:sz w:val="20"/>
+          <w:szCs w:val="20"/>
+        </w:rPr>
+        <w:t>elif</w:t>
+      </w:r>
+      <w:proofErr w:type="spellEnd"/>
+      <w:r>
+        <w:rPr>
+          <w:rFonts w:ascii="Palatino Linotype" w:hAnsi="Palatino Linotype"/>
+          <w:bCs/>
+          <w:sz w:val="20"/>
+          <w:szCs w:val="20"/>
+        </w:rPr>
+        <w:t xml:space="preserve"> </w:t>
+      </w:r>
+      <w:proofErr w:type="spellStart"/>
+      <w:r>
+        <w:rPr>
+          <w:rFonts w:ascii="Palatino Linotype" w:hAnsi="Palatino Linotype"/>
+          <w:bCs/>
+          <w:sz w:val="20"/>
+          <w:szCs w:val="20"/>
+        </w:rPr>
+        <w:t>defense_counsel_waived</w:t>
+      </w:r>
+      <w:proofErr w:type="spellEnd"/>
+      <w:r>
+        <w:rPr>
+          <w:rFonts w:ascii="Palatino Linotype" w:hAnsi="Palatino Linotype"/>
+          <w:bCs/>
+          <w:sz w:val="20"/>
+          <w:szCs w:val="20"/>
+        </w:rPr>
+        <w:t xml:space="preserve"> is true </w:t>
+      </w:r>
+      <w:proofErr w:type="gramStart"/>
+      <w:r>
+        <w:rPr>
+          <w:rFonts w:ascii="Palatino Linotype" w:hAnsi="Palatino Linotype"/>
+          <w:bCs/>
+          <w:sz w:val="20"/>
+          <w:szCs w:val="20"/>
+        </w:rPr>
+        <w:t>%}Defendant</w:t>
+      </w:r>
+      <w:proofErr w:type="gramEnd"/>
+      <w:r>
+        <w:rPr>
+          <w:rFonts w:ascii="Palatino Linotype" w:hAnsi="Palatino Linotype"/>
+          <w:bCs/>
+          <w:sz w:val="20"/>
+          <w:szCs w:val="20"/>
+        </w:rPr>
+        <w:t xml:space="preserve"> appeared without counsel. {% endif </w:t>
+      </w:r>
+      <w:proofErr w:type="gramStart"/>
+      <w:r>
+        <w:rPr>
+          <w:rFonts w:ascii="Palatino Linotype" w:hAnsi="Palatino Linotype"/>
+          <w:bCs/>
+          <w:sz w:val="20"/>
+          <w:szCs w:val="20"/>
+        </w:rPr>
+        <w:t>%}The</w:t>
+      </w:r>
+      <w:proofErr w:type="gramEnd"/>
+      <w:r>
+        <w:rPr>
+          <w:rFonts w:ascii="Palatino Linotype" w:hAnsi="Palatino Linotype"/>
+          <w:bCs/>
+          <w:sz w:val="20"/>
+          <w:szCs w:val="20"/>
+        </w:rPr>
+        <w:t xml:space="preserve"> State of Ohio {{ </w:t>
+      </w:r>
+      <w:proofErr w:type="spellStart"/>
+      <w:r>
+        <w:rPr>
+          <w:rFonts w:ascii="Palatino Linotype" w:hAnsi="Palatino Linotype"/>
+          <w:bCs/>
+          <w:sz w:val="20"/>
+          <w:szCs w:val="20"/>
+        </w:rPr>
+        <w:t>state_response</w:t>
+      </w:r>
+      <w:proofErr w:type="spellEnd"/>
+      <w:r>
+        <w:rPr>
+          <w:rFonts w:ascii="Palatino Linotype" w:hAnsi="Palatino Linotype"/>
+          <w:bCs/>
+          <w:sz w:val="20"/>
+          <w:szCs w:val="20"/>
+        </w:rPr>
+        <w:t xml:space="preserve"> }} the </w:t>
       </w:r>
       <w:r>
         <w:rPr>
@@ -1025,8 +1572,27 @@
           <w:sz w:val="20"/>
           <w:szCs w:val="20"/>
         </w:rPr>
-        <w:t xml:space="preserve"> if seal_decision == ‘Granted’ </w:t>
-      </w:r>
+        <w:t xml:space="preserve"> if </w:t>
+      </w:r>
+      <w:proofErr w:type="spellStart"/>
+      <w:r>
+        <w:rPr>
+          <w:rFonts w:ascii="Palatino Linotype" w:hAnsi="Palatino Linotype"/>
+          <w:sz w:val="20"/>
+          <w:szCs w:val="20"/>
+        </w:rPr>
+        <w:t>seal_decision</w:t>
+      </w:r>
+      <w:proofErr w:type="spellEnd"/>
+      <w:r>
+        <w:rPr>
+          <w:rFonts w:ascii="Palatino Linotype" w:hAnsi="Palatino Linotype"/>
+          <w:sz w:val="20"/>
+          <w:szCs w:val="20"/>
+        </w:rPr>
+        <w:t xml:space="preserve"> == ‘Granted’ </w:t>
+      </w:r>
+      <w:proofErr w:type="gramStart"/>
       <w:r>
         <w:rPr>
           <w:rFonts w:ascii="Palatino Linotype" w:hAnsi="Palatino Linotype"/>
@@ -1041,7 +1607,16 @@
           <w:sz w:val="20"/>
           <w:szCs w:val="20"/>
         </w:rPr>
-        <w:t xml:space="preserve">}There are no pending cases or charges. The </w:t>
+        <w:t>}There</w:t>
+      </w:r>
+      <w:proofErr w:type="gramEnd"/>
+      <w:r>
+        <w:rPr>
+          <w:rFonts w:ascii="Palatino Linotype" w:hAnsi="Palatino Linotype"/>
+          <w:sz w:val="20"/>
+          <w:szCs w:val="20"/>
+        </w:rPr>
+        <w:t xml:space="preserve"> are no pending cases or charges. The </w:t>
       </w:r>
       <w:r>
         <w:rPr>
@@ -1065,7 +1640,43 @@
           <w:sz w:val="20"/>
           <w:szCs w:val="20"/>
         </w:rPr>
-        <w:t xml:space="preserve">{% if sealing_type == ‘sealing of a conviction or bail forfeiture record pursuant to R.C. 2953.32’ %}The </w:t>
+        <w:t xml:space="preserve">{% if </w:t>
+      </w:r>
+      <w:proofErr w:type="spellStart"/>
+      <w:r>
+        <w:rPr>
+          <w:rFonts w:ascii="Palatino Linotype" w:hAnsi="Palatino Linotype"/>
+          <w:sz w:val="20"/>
+          <w:szCs w:val="20"/>
+        </w:rPr>
+        <w:t>sealing_type</w:t>
+      </w:r>
+      <w:proofErr w:type="spellEnd"/>
+      <w:r>
+        <w:rPr>
+          <w:rFonts w:ascii="Palatino Linotype" w:hAnsi="Palatino Linotype"/>
+          <w:sz w:val="20"/>
+          <w:szCs w:val="20"/>
+        </w:rPr>
+        <w:t xml:space="preserve"> == ‘sealing of a conviction or bail forfeiture record pursuant to R.C. 2953.32’ </w:t>
+      </w:r>
+      <w:proofErr w:type="gramStart"/>
+      <w:r>
+        <w:rPr>
+          <w:rFonts w:ascii="Palatino Linotype" w:hAnsi="Palatino Linotype"/>
+          <w:sz w:val="20"/>
+          <w:szCs w:val="20"/>
+        </w:rPr>
+        <w:t>%}The</w:t>
+      </w:r>
+      <w:proofErr w:type="gramEnd"/>
+      <w:r>
+        <w:rPr>
+          <w:rFonts w:ascii="Palatino Linotype" w:hAnsi="Palatino Linotype"/>
+          <w:sz w:val="20"/>
+          <w:szCs w:val="20"/>
+        </w:rPr>
+        <w:t xml:space="preserve"> </w:t>
       </w:r>
       <w:r>
         <w:rPr>
@@ -1081,15 +1692,33 @@
           <w:sz w:val="20"/>
           <w:szCs w:val="20"/>
         </w:rPr>
-        <w:t xml:space="preserve"> has been rehabilitated to the satisfaction of the court. {% endif %}</w:t>
-      </w:r>
-      <w:r>
-        <w:rPr>
-          <w:rFonts w:ascii="Palatino Linotype" w:hAnsi="Palatino Linotype"/>
-          <w:sz w:val="20"/>
-          <w:szCs w:val="20"/>
-        </w:rPr>
-        <w:t xml:space="preserve">The </w:t>
+        <w:t xml:space="preserve"> has been rehabilitated to the satisfaction of the court. {% endif </w:t>
+      </w:r>
+      <w:proofErr w:type="gramStart"/>
+      <w:r>
+        <w:rPr>
+          <w:rFonts w:ascii="Palatino Linotype" w:hAnsi="Palatino Linotype"/>
+          <w:sz w:val="20"/>
+          <w:szCs w:val="20"/>
+        </w:rPr>
+        <w:t>%}</w:t>
+      </w:r>
+      <w:r>
+        <w:rPr>
+          <w:rFonts w:ascii="Palatino Linotype" w:hAnsi="Palatino Linotype"/>
+          <w:sz w:val="20"/>
+          <w:szCs w:val="20"/>
+        </w:rPr>
+        <w:t>The</w:t>
+      </w:r>
+      <w:proofErr w:type="gramEnd"/>
+      <w:r>
+        <w:rPr>
+          <w:rFonts w:ascii="Palatino Linotype" w:hAnsi="Palatino Linotype"/>
+          <w:sz w:val="20"/>
+          <w:szCs w:val="20"/>
+        </w:rPr>
+        <w:t xml:space="preserve"> </w:t>
       </w:r>
       <w:r>
         <w:rPr>
@@ -1121,7 +1750,25 @@
           <w:sz w:val="20"/>
           <w:szCs w:val="20"/>
         </w:rPr>
-        <w:t xml:space="preserve"> is {{ seal_decision }}.</w:t>
+        <w:t xml:space="preserve"> is {{ </w:t>
+      </w:r>
+      <w:proofErr w:type="spellStart"/>
+      <w:r>
+        <w:rPr>
+          <w:rFonts w:ascii="Palatino Linotype" w:hAnsi="Palatino Linotype"/>
+          <w:sz w:val="20"/>
+          <w:szCs w:val="20"/>
+        </w:rPr>
+        <w:t>seal_decision</w:t>
+      </w:r>
+      <w:proofErr w:type="spellEnd"/>
+      <w:r>
+        <w:rPr>
+          <w:rFonts w:ascii="Palatino Linotype" w:hAnsi="Palatino Linotype"/>
+          <w:sz w:val="20"/>
+          <w:szCs w:val="20"/>
+        </w:rPr>
+        <w:t xml:space="preserve"> }}.</w:t>
       </w:r>
       <w:r>
         <w:rPr>
@@ -1185,8 +1832,45 @@
           <w:sz w:val="20"/>
           <w:szCs w:val="20"/>
         </w:rPr>
-        <w:t xml:space="preserve"> elif seal_decision == ‘Denied - ineligible’ </w:t>
-      </w:r>
+        <w:t xml:space="preserve"> </w:t>
+      </w:r>
+      <w:proofErr w:type="spellStart"/>
+      <w:r>
+        <w:rPr>
+          <w:rFonts w:ascii="Palatino Linotype" w:hAnsi="Palatino Linotype"/>
+          <w:sz w:val="20"/>
+          <w:szCs w:val="20"/>
+        </w:rPr>
+        <w:t>elif</w:t>
+      </w:r>
+      <w:proofErr w:type="spellEnd"/>
+      <w:r>
+        <w:rPr>
+          <w:rFonts w:ascii="Palatino Linotype" w:hAnsi="Palatino Linotype"/>
+          <w:sz w:val="20"/>
+          <w:szCs w:val="20"/>
+        </w:rPr>
+        <w:t xml:space="preserve"> </w:t>
+      </w:r>
+      <w:proofErr w:type="spellStart"/>
+      <w:r>
+        <w:rPr>
+          <w:rFonts w:ascii="Palatino Linotype" w:hAnsi="Palatino Linotype"/>
+          <w:sz w:val="20"/>
+          <w:szCs w:val="20"/>
+        </w:rPr>
+        <w:t>seal_decision</w:t>
+      </w:r>
+      <w:proofErr w:type="spellEnd"/>
+      <w:r>
+        <w:rPr>
+          <w:rFonts w:ascii="Palatino Linotype" w:hAnsi="Palatino Linotype"/>
+          <w:sz w:val="20"/>
+          <w:szCs w:val="20"/>
+        </w:rPr>
+        <w:t xml:space="preserve"> == ‘Denied - ineligible’ </w:t>
+      </w:r>
+      <w:proofErr w:type="gramStart"/>
       <w:r>
         <w:rPr>
           <w:rFonts w:ascii="Palatino Linotype" w:hAnsi="Palatino Linotype"/>
@@ -1201,7 +1885,16 @@
           <w:sz w:val="20"/>
           <w:szCs w:val="20"/>
         </w:rPr>
-        <w:t xml:space="preserve">}One or more of the offenses that </w:t>
+        <w:t>}One</w:t>
+      </w:r>
+      <w:proofErr w:type="gramEnd"/>
+      <w:r>
+        <w:rPr>
+          <w:rFonts w:ascii="Palatino Linotype" w:hAnsi="Palatino Linotype"/>
+          <w:sz w:val="20"/>
+          <w:szCs w:val="20"/>
+        </w:rPr>
+        <w:t xml:space="preserve"> or more of the offenses that </w:t>
       </w:r>
       <w:r>
         <w:rPr>
@@ -1233,15 +1926,69 @@
           <w:sz w:val="20"/>
           <w:szCs w:val="20"/>
         </w:rPr>
-        <w:t>ode. Therefore, the request to seal is Denied.</w:t>
-      </w:r>
-      <w:r>
-        <w:rPr>
-          <w:rFonts w:ascii="Palatino Linotype" w:hAnsi="Palatino Linotype"/>
-          <w:sz w:val="20"/>
-          <w:szCs w:val="20"/>
-        </w:rPr>
-        <w:t xml:space="preserve">{% elif seal_decision == ‘Denied </w:t>
+        <w:t xml:space="preserve">ode. Therefore, the request to seal is </w:t>
+      </w:r>
+      <w:proofErr w:type="gramStart"/>
+      <w:r>
+        <w:rPr>
+          <w:rFonts w:ascii="Palatino Linotype" w:hAnsi="Palatino Linotype"/>
+          <w:sz w:val="20"/>
+          <w:szCs w:val="20"/>
+        </w:rPr>
+        <w:t>Denied.</w:t>
+      </w:r>
+      <w:r>
+        <w:rPr>
+          <w:rFonts w:ascii="Palatino Linotype" w:hAnsi="Palatino Linotype"/>
+          <w:sz w:val="20"/>
+          <w:szCs w:val="20"/>
+        </w:rPr>
+        <w:t>{</w:t>
+      </w:r>
+      <w:proofErr w:type="gramEnd"/>
+      <w:r>
+        <w:rPr>
+          <w:rFonts w:ascii="Palatino Linotype" w:hAnsi="Palatino Linotype"/>
+          <w:sz w:val="20"/>
+          <w:szCs w:val="20"/>
+        </w:rPr>
+        <w:t xml:space="preserve">% </w:t>
+      </w:r>
+      <w:proofErr w:type="spellStart"/>
+      <w:r>
+        <w:rPr>
+          <w:rFonts w:ascii="Palatino Linotype" w:hAnsi="Palatino Linotype"/>
+          <w:sz w:val="20"/>
+          <w:szCs w:val="20"/>
+        </w:rPr>
+        <w:t>elif</w:t>
+      </w:r>
+      <w:proofErr w:type="spellEnd"/>
+      <w:r>
+        <w:rPr>
+          <w:rFonts w:ascii="Palatino Linotype" w:hAnsi="Palatino Linotype"/>
+          <w:sz w:val="20"/>
+          <w:szCs w:val="20"/>
+        </w:rPr>
+        <w:t xml:space="preserve"> </w:t>
+      </w:r>
+      <w:proofErr w:type="spellStart"/>
+      <w:r>
+        <w:rPr>
+          <w:rFonts w:ascii="Palatino Linotype" w:hAnsi="Palatino Linotype"/>
+          <w:sz w:val="20"/>
+          <w:szCs w:val="20"/>
+        </w:rPr>
+        <w:t>seal_decision</w:t>
+      </w:r>
+      <w:proofErr w:type="spellEnd"/>
+      <w:r>
+        <w:rPr>
+          <w:rFonts w:ascii="Palatino Linotype" w:hAnsi="Palatino Linotype"/>
+          <w:sz w:val="20"/>
+          <w:szCs w:val="20"/>
+        </w:rPr>
+        <w:t xml:space="preserve"> == ‘Denied </w:t>
       </w:r>
       <w:r>
         <w:rPr>
@@ -1282,7 +2029,27 @@
           <w:sz w:val="20"/>
           <w:szCs w:val="20"/>
         </w:rPr>
-        <w:t>{{ entry_content_text }}. {% endif %}</w:t>
+        <w:t xml:space="preserve">{{ </w:t>
+      </w:r>
+      <w:proofErr w:type="spellStart"/>
+      <w:r>
+        <w:rPr>
+          <w:rFonts w:ascii="Palatino Linotype" w:hAnsi="Palatino Linotype"/>
+          <w:bCs/>
+          <w:sz w:val="20"/>
+          <w:szCs w:val="20"/>
+        </w:rPr>
+        <w:t>entry_content_text</w:t>
+      </w:r>
+      <w:proofErr w:type="spellEnd"/>
+      <w:r>
+        <w:rPr>
+          <w:rFonts w:ascii="Palatino Linotype" w:hAnsi="Palatino Linotype"/>
+          <w:bCs/>
+          <w:sz w:val="20"/>
+          <w:szCs w:val="20"/>
+        </w:rPr>
+        <w:t xml:space="preserve"> }}. {% endif %}</w:t>
       </w:r>
       <w:r>
         <w:rPr>
@@ -1538,29 +2305,66 @@
         </w:rPr>
         <w:tab/>
       </w:r>
-      <w:r>
-        <w:rPr>
-          <w:rFonts w:ascii="Palatino Linotype" w:hAnsi="Palatino Linotype"/>
-          <w:sz w:val="20"/>
-          <w:szCs w:val="20"/>
-        </w:rPr>
-        <w:t>{{ judicial_officer.officer_</w:t>
-      </w:r>
-      <w:r>
-        <w:rPr>
-          <w:rFonts w:ascii="Palatino Linotype" w:hAnsi="Palatino Linotype"/>
-          <w:sz w:val="20"/>
-          <w:szCs w:val="20"/>
-        </w:rPr>
-        <w:t xml:space="preserve">type }} </w:t>
-      </w:r>
-      <w:r>
-        <w:rPr>
-          <w:rFonts w:ascii="Palatino Linotype" w:hAnsi="Palatino Linotype"/>
-          <w:sz w:val="20"/>
-          <w:szCs w:val="20"/>
-        </w:rPr>
-        <w:t>{{ judicial_officer</w:t>
+      <w:proofErr w:type="gramStart"/>
+      <w:r>
+        <w:rPr>
+          <w:rFonts w:ascii="Palatino Linotype" w:hAnsi="Palatino Linotype"/>
+          <w:sz w:val="20"/>
+          <w:szCs w:val="20"/>
+        </w:rPr>
+        <w:t xml:space="preserve">{{ </w:t>
+      </w:r>
+      <w:proofErr w:type="spellStart"/>
+      <w:r>
+        <w:rPr>
+          <w:rFonts w:ascii="Palatino Linotype" w:hAnsi="Palatino Linotype"/>
+          <w:sz w:val="20"/>
+          <w:szCs w:val="20"/>
+        </w:rPr>
+        <w:t>judicial</w:t>
+      </w:r>
+      <w:proofErr w:type="gramEnd"/>
+      <w:r>
+        <w:rPr>
+          <w:rFonts w:ascii="Palatino Linotype" w:hAnsi="Palatino Linotype"/>
+          <w:sz w:val="20"/>
+          <w:szCs w:val="20"/>
+        </w:rPr>
+        <w:t>_officer.officer_</w:t>
+      </w:r>
+      <w:r>
+        <w:rPr>
+          <w:rFonts w:ascii="Palatino Linotype" w:hAnsi="Palatino Linotype"/>
+          <w:sz w:val="20"/>
+          <w:szCs w:val="20"/>
+        </w:rPr>
+        <w:t>type</w:t>
+      </w:r>
+      <w:proofErr w:type="spellEnd"/>
+      <w:r>
+        <w:rPr>
+          <w:rFonts w:ascii="Palatino Linotype" w:hAnsi="Palatino Linotype"/>
+          <w:sz w:val="20"/>
+          <w:szCs w:val="20"/>
+        </w:rPr>
+        <w:t xml:space="preserve"> }} </w:t>
+      </w:r>
+      <w:r>
+        <w:rPr>
+          <w:rFonts w:ascii="Palatino Linotype" w:hAnsi="Palatino Linotype"/>
+          <w:sz w:val="20"/>
+          <w:szCs w:val="20"/>
+        </w:rPr>
+        <w:t xml:space="preserve">{{ </w:t>
+      </w:r>
+      <w:proofErr w:type="spellStart"/>
+      <w:r>
+        <w:rPr>
+          <w:rFonts w:ascii="Palatino Linotype" w:hAnsi="Palatino Linotype"/>
+          <w:sz w:val="20"/>
+          <w:szCs w:val="20"/>
+        </w:rPr>
+        <w:t>judicial_officer</w:t>
       </w:r>
       <w:r>
         <w:rPr>
@@ -1570,6 +2374,7 @@
         </w:rPr>
         <w:t>.first_name</w:t>
       </w:r>
+      <w:proofErr w:type="spellEnd"/>
       <w:r>
         <w:rPr>
           <w:rFonts w:ascii="Palatino Linotype" w:hAnsi="Palatino Linotype"/>
@@ -1592,7 +2397,25 @@
           <w:sz w:val="20"/>
           <w:szCs w:val="20"/>
         </w:rPr>
-        <w:t>{{ judicial_officer.last_name }}</w:t>
+        <w:t xml:space="preserve">{{ </w:t>
+      </w:r>
+      <w:proofErr w:type="spellStart"/>
+      <w:r>
+        <w:rPr>
+          <w:rFonts w:ascii="Palatino Linotype" w:hAnsi="Palatino Linotype"/>
+          <w:sz w:val="20"/>
+          <w:szCs w:val="20"/>
+        </w:rPr>
+        <w:t>judicial_officer.last_name</w:t>
+      </w:r>
+      <w:proofErr w:type="spellEnd"/>
+      <w:r>
+        <w:rPr>
+          <w:rFonts w:ascii="Palatino Linotype" w:hAnsi="Palatino Linotype"/>
+          <w:sz w:val="20"/>
+          <w:szCs w:val="20"/>
+        </w:rPr>
+        <w:t xml:space="preserve"> }}</w:t>
       </w:r>
     </w:p>
     <w:p>
@@ -1655,8 +2478,9 @@
           <w:sz w:val="20"/>
           <w:szCs w:val="20"/>
         </w:rPr>
-        <w:t>% if judicial_of</w:t>
-      </w:r>
+        <w:t xml:space="preserve">% if </w:t>
+      </w:r>
+      <w:proofErr w:type="spellStart"/>
       <w:r>
         <w:rPr>
           <w:rFonts w:ascii="Palatino Linotype" w:hAnsi="Palatino Linotype"/>
@@ -1665,8 +2489,9 @@
           <w:sz w:val="20"/>
           <w:szCs w:val="20"/>
         </w:rPr>
-        <w:t>ficer</w:t>
-      </w:r>
+        <w:t>judicial_</w:t>
+      </w:r>
+      <w:proofErr w:type="gramStart"/>
       <w:r>
         <w:rPr>
           <w:rFonts w:ascii="Palatino Linotype" w:hAnsi="Palatino Linotype"/>
@@ -1675,7 +2500,7 @@
           <w:sz w:val="20"/>
           <w:szCs w:val="20"/>
         </w:rPr>
-        <w:t>.officer</w:t>
+        <w:t>of</w:t>
       </w:r>
       <w:r>
         <w:rPr>
@@ -1685,7 +2510,39 @@
           <w:sz w:val="20"/>
           <w:szCs w:val="20"/>
         </w:rPr>
-        <w:t>_type  ==  ‘Magistrate’ %}</w:t>
+        <w:t>ficer</w:t>
+      </w:r>
+      <w:r>
+        <w:rPr>
+          <w:rFonts w:ascii="Palatino Linotype" w:hAnsi="Palatino Linotype"/>
+          <w:bCs/>
+          <w:color w:val="FF0000"/>
+          <w:sz w:val="20"/>
+          <w:szCs w:val="20"/>
+        </w:rPr>
+        <w:t>.officer</w:t>
+      </w:r>
+      <w:proofErr w:type="gramEnd"/>
+      <w:r>
+        <w:rPr>
+          <w:rFonts w:ascii="Palatino Linotype" w:hAnsi="Palatino Linotype"/>
+          <w:bCs/>
+          <w:color w:val="FF0000"/>
+          <w:sz w:val="20"/>
+          <w:szCs w:val="20"/>
+        </w:rPr>
+        <w:t>_type</w:t>
+      </w:r>
+      <w:proofErr w:type="spellEnd"/>
+      <w:r>
+        <w:rPr>
+          <w:rFonts w:ascii="Palatino Linotype" w:hAnsi="Palatino Linotype"/>
+          <w:bCs/>
+          <w:color w:val="FF0000"/>
+          <w:sz w:val="20"/>
+          <w:szCs w:val="20"/>
+        </w:rPr>
+        <w:t xml:space="preserve">  ==  ‘Magistrate’ %}</w:t>
       </w:r>
     </w:p>
     <w:p>
@@ -1845,15 +2702,87 @@
           <w:sz w:val="16"/>
           <w:szCs w:val="16"/>
         </w:rPr>
-        <w:t>{% if seal_decision != ‘Granted’ %}</w:t>
-      </w:r>
-      <w:r>
-        <w:rPr>
-          <w:rFonts w:ascii="Palatino Linotype" w:hAnsi="Palatino Linotype"/>
-          <w:sz w:val="16"/>
-          <w:szCs w:val="16"/>
-        </w:rPr>
-        <w:t>Prosecutor’s Office: PS    OM     EM; Defendant’s Attorney: PS     OM     EM; {{ defendant.first_name }} {{ defendant.last_name}}: PS     OM     EM; Community Control: PS    EM;</w:t>
+        <w:t xml:space="preserve">{% if </w:t>
+      </w:r>
+      <w:proofErr w:type="spellStart"/>
+      <w:r>
+        <w:rPr>
+          <w:rFonts w:ascii="Palatino Linotype" w:hAnsi="Palatino Linotype"/>
+          <w:sz w:val="16"/>
+          <w:szCs w:val="16"/>
+        </w:rPr>
+        <w:t>seal_</w:t>
+      </w:r>
+      <w:proofErr w:type="gramStart"/>
+      <w:r>
+        <w:rPr>
+          <w:rFonts w:ascii="Palatino Linotype" w:hAnsi="Palatino Linotype"/>
+          <w:sz w:val="16"/>
+          <w:szCs w:val="16"/>
+        </w:rPr>
+        <w:t>decision</w:t>
+      </w:r>
+      <w:proofErr w:type="spellEnd"/>
+      <w:r>
+        <w:rPr>
+          <w:rFonts w:ascii="Palatino Linotype" w:hAnsi="Palatino Linotype"/>
+          <w:sz w:val="16"/>
+          <w:szCs w:val="16"/>
+        </w:rPr>
+        <w:t xml:space="preserve"> !</w:t>
+      </w:r>
+      <w:proofErr w:type="gramEnd"/>
+      <w:r>
+        <w:rPr>
+          <w:rFonts w:ascii="Palatino Linotype" w:hAnsi="Palatino Linotype"/>
+          <w:sz w:val="16"/>
+          <w:szCs w:val="16"/>
+        </w:rPr>
+        <w:t>= ‘Granted’ %}</w:t>
+      </w:r>
+      <w:r>
+        <w:rPr>
+          <w:rFonts w:ascii="Palatino Linotype" w:hAnsi="Palatino Linotype"/>
+          <w:sz w:val="16"/>
+          <w:szCs w:val="16"/>
+        </w:rPr>
+        <w:t xml:space="preserve">Prosecutor’s Office: PS    OM     EM; Defendant’s Attorney: PS     OM     EM; {{ </w:t>
+      </w:r>
+      <w:proofErr w:type="spellStart"/>
+      <w:r>
+        <w:rPr>
+          <w:rFonts w:ascii="Palatino Linotype" w:hAnsi="Palatino Linotype"/>
+          <w:sz w:val="16"/>
+          <w:szCs w:val="16"/>
+        </w:rPr>
+        <w:t>defendant.first_name</w:t>
+      </w:r>
+      <w:proofErr w:type="spellEnd"/>
+      <w:r>
+        <w:rPr>
+          <w:rFonts w:ascii="Palatino Linotype" w:hAnsi="Palatino Linotype"/>
+          <w:sz w:val="16"/>
+          <w:szCs w:val="16"/>
+        </w:rPr>
+        <w:t xml:space="preserve"> }} {{ </w:t>
+      </w:r>
+      <w:proofErr w:type="spellStart"/>
+      <w:r>
+        <w:rPr>
+          <w:rFonts w:ascii="Palatino Linotype" w:hAnsi="Palatino Linotype"/>
+          <w:sz w:val="16"/>
+          <w:szCs w:val="16"/>
+        </w:rPr>
+        <w:t>defendant.last_name</w:t>
+      </w:r>
+      <w:proofErr w:type="spellEnd"/>
+      <w:r>
+        <w:rPr>
+          <w:rFonts w:ascii="Palatino Linotype" w:hAnsi="Palatino Linotype"/>
+          <w:sz w:val="16"/>
+          <w:szCs w:val="16"/>
+        </w:rPr>
+        <w:t>}}: PS     OM     EM; Community Control: PS    EM;</w:t>
       </w:r>
       <w:r>
         <w:rPr>
@@ -1921,13 +2850,59 @@
           <w:szCs w:val="16"/>
         </w:rPr>
       </w:pPr>
-      <w:r>
-        <w:rPr>
-          <w:rFonts w:ascii="Palatino Linotype" w:hAnsi="Palatino Linotype"/>
-          <w:sz w:val="16"/>
-          <w:szCs w:val="16"/>
-        </w:rPr>
-        <w:t xml:space="preserve">{{ defendant.first_name }} {{ defendant.last_name}}: PS     OM     EM </w:t>
+      <w:proofErr w:type="gramStart"/>
+      <w:r>
+        <w:rPr>
+          <w:rFonts w:ascii="Palatino Linotype" w:hAnsi="Palatino Linotype"/>
+          <w:sz w:val="16"/>
+          <w:szCs w:val="16"/>
+        </w:rPr>
+        <w:t xml:space="preserve">{{ </w:t>
+      </w:r>
+      <w:proofErr w:type="spellStart"/>
+      <w:r>
+        <w:rPr>
+          <w:rFonts w:ascii="Palatino Linotype" w:hAnsi="Palatino Linotype"/>
+          <w:sz w:val="16"/>
+          <w:szCs w:val="16"/>
+        </w:rPr>
+        <w:t>defendant</w:t>
+      </w:r>
+      <w:proofErr w:type="gramEnd"/>
+      <w:r>
+        <w:rPr>
+          <w:rFonts w:ascii="Palatino Linotype" w:hAnsi="Palatino Linotype"/>
+          <w:sz w:val="16"/>
+          <w:szCs w:val="16"/>
+        </w:rPr>
+        <w:t>.first_name</w:t>
+      </w:r>
+      <w:proofErr w:type="spellEnd"/>
+      <w:r>
+        <w:rPr>
+          <w:rFonts w:ascii="Palatino Linotype" w:hAnsi="Palatino Linotype"/>
+          <w:sz w:val="16"/>
+          <w:szCs w:val="16"/>
+        </w:rPr>
+        <w:t xml:space="preserve"> }} {{ </w:t>
+      </w:r>
+      <w:proofErr w:type="spellStart"/>
+      <w:r>
+        <w:rPr>
+          <w:rFonts w:ascii="Palatino Linotype" w:hAnsi="Palatino Linotype"/>
+          <w:sz w:val="16"/>
+          <w:szCs w:val="16"/>
+        </w:rPr>
+        <w:t>defendant.last_name</w:t>
+      </w:r>
+      <w:proofErr w:type="spellEnd"/>
+      <w:r>
+        <w:rPr>
+          <w:rFonts w:ascii="Palatino Linotype" w:hAnsi="Palatino Linotype"/>
+          <w:sz w:val="16"/>
+          <w:szCs w:val="16"/>
+        </w:rPr>
+        <w:t xml:space="preserve">}}: PS     OM     EM </w:t>
       </w:r>
     </w:p>
     <w:p>
@@ -2271,15 +3246,33 @@
           <w:sz w:val="16"/>
           <w:szCs w:val="16"/>
         </w:rPr>
-        <w:t>Victim’s Attorney (if applicable): PS   OS   EM</w:t>
-      </w:r>
-      <w:r>
-        <w:rPr>
-          <w:rFonts w:ascii="Palatino Linotype" w:hAnsi="Palatino Linotype"/>
-          <w:sz w:val="16"/>
-          <w:szCs w:val="16"/>
-        </w:rPr>
-        <w:t>{% endif %}</w:t>
+        <w:t xml:space="preserve">Victim’s Attorney (if applicable): PS   OS   </w:t>
+      </w:r>
+      <w:proofErr w:type="gramStart"/>
+      <w:r>
+        <w:rPr>
+          <w:rFonts w:ascii="Palatino Linotype" w:hAnsi="Palatino Linotype"/>
+          <w:sz w:val="16"/>
+          <w:szCs w:val="16"/>
+        </w:rPr>
+        <w:t>EM</w:t>
+      </w:r>
+      <w:r>
+        <w:rPr>
+          <w:rFonts w:ascii="Palatino Linotype" w:hAnsi="Palatino Linotype"/>
+          <w:sz w:val="16"/>
+          <w:szCs w:val="16"/>
+        </w:rPr>
+        <w:t>{</w:t>
+      </w:r>
+      <w:proofErr w:type="gramEnd"/>
+      <w:r>
+        <w:rPr>
+          <w:rFonts w:ascii="Palatino Linotype" w:hAnsi="Palatino Linotype"/>
+          <w:sz w:val="16"/>
+          <w:szCs w:val="16"/>
+        </w:rPr>
+        <w:t>% endif %}</w:t>
       </w:r>
     </w:p>
     <w:sectPr>
@@ -2501,7 +3494,47 @@
         <w:sz w:val="20"/>
         <w:szCs w:val="20"/>
       </w:rPr>
-      <w:t xml:space="preserve">% if judicial_officer.officer_type  ==  ‘Magistrate’ %}Magistrate Decision </w:t>
+      <w:t xml:space="preserve">% if </w:t>
+    </w:r>
+    <w:proofErr w:type="spellStart"/>
+    <w:r>
+      <w:rPr>
+        <w:rFonts w:ascii="Palatino Linotype" w:hAnsi="Palatino Linotype"/>
+        <w:bCs/>
+        <w:sz w:val="20"/>
+        <w:szCs w:val="20"/>
+      </w:rPr>
+      <w:t>judicial_</w:t>
+    </w:r>
+    <w:proofErr w:type="gramStart"/>
+    <w:r>
+      <w:rPr>
+        <w:rFonts w:ascii="Palatino Linotype" w:hAnsi="Palatino Linotype"/>
+        <w:bCs/>
+        <w:sz w:val="20"/>
+        <w:szCs w:val="20"/>
+      </w:rPr>
+      <w:t>officer.officer</w:t>
+    </w:r>
+    <w:proofErr w:type="gramEnd"/>
+    <w:r>
+      <w:rPr>
+        <w:rFonts w:ascii="Palatino Linotype" w:hAnsi="Palatino Linotype"/>
+        <w:bCs/>
+        <w:sz w:val="20"/>
+        <w:szCs w:val="20"/>
+      </w:rPr>
+      <w:t>_type</w:t>
+    </w:r>
+    <w:proofErr w:type="spellEnd"/>
+    <w:r>
+      <w:rPr>
+        <w:rFonts w:ascii="Palatino Linotype" w:hAnsi="Palatino Linotype"/>
+        <w:bCs/>
+        <w:sz w:val="20"/>
+        <w:szCs w:val="20"/>
+      </w:rPr>
+      <w:t xml:space="preserve">  ==  ‘Magistrate’ %}Magistrate Decision </w:t>
     </w:r>
     <w:r>
       <w:rPr>
@@ -2509,14 +3542,50 @@
         <w:sz w:val="20"/>
         <w:szCs w:val="20"/>
       </w:rPr>
-      <w:t>{% elif judicial_officer.officer_type == ‘Judge’ %}</w:t>
+      <w:t xml:space="preserve">{% </w:t>
     </w:r>
+    <w:proofErr w:type="spellStart"/>
     <w:r>
       <w:rPr>
         <w:rFonts w:ascii="Palatino Linotype" w:hAnsi="Palatino Linotype"/>
         <w:sz w:val="20"/>
         <w:szCs w:val="20"/>
       </w:rPr>
+      <w:t>elif</w:t>
+    </w:r>
+    <w:proofErr w:type="spellEnd"/>
+    <w:r>
+      <w:rPr>
+        <w:rFonts w:ascii="Palatino Linotype" w:hAnsi="Palatino Linotype"/>
+        <w:sz w:val="20"/>
+        <w:szCs w:val="20"/>
+      </w:rPr>
+      <w:t xml:space="preserve"> </w:t>
+    </w:r>
+    <w:proofErr w:type="spellStart"/>
+    <w:r>
+      <w:rPr>
+        <w:rFonts w:ascii="Palatino Linotype" w:hAnsi="Palatino Linotype"/>
+        <w:sz w:val="20"/>
+        <w:szCs w:val="20"/>
+      </w:rPr>
+      <w:t>judicial_officer.officer_type</w:t>
+    </w:r>
+    <w:proofErr w:type="spellEnd"/>
+    <w:r>
+      <w:rPr>
+        <w:rFonts w:ascii="Palatino Linotype" w:hAnsi="Palatino Linotype"/>
+        <w:sz w:val="20"/>
+        <w:szCs w:val="20"/>
+      </w:rPr>
+      <w:t xml:space="preserve"> == ‘Judge’ %}</w:t>
+    </w:r>
+    <w:r>
+      <w:rPr>
+        <w:rFonts w:ascii="Palatino Linotype" w:hAnsi="Palatino Linotype"/>
+        <w:sz w:val="20"/>
+        <w:szCs w:val="20"/>
+      </w:rPr>
       <w:t xml:space="preserve">Sealing </w:t>
     </w:r>
     <w:r>
@@ -2525,7 +3594,25 @@
         <w:sz w:val="20"/>
         <w:szCs w:val="20"/>
       </w:rPr>
-      <w:t xml:space="preserve">Entry{% endif %} {{ case_number </w:t>
+      <w:t xml:space="preserve">Entry{% endif %} {{ </w:t>
+    </w:r>
+    <w:proofErr w:type="spellStart"/>
+    <w:r>
+      <w:rPr>
+        <w:rFonts w:ascii="Palatino Linotype" w:hAnsi="Palatino Linotype"/>
+        <w:sz w:val="20"/>
+        <w:szCs w:val="20"/>
+      </w:rPr>
+      <w:t>case_number</w:t>
+    </w:r>
+    <w:proofErr w:type="spellEnd"/>
+    <w:r>
+      <w:rPr>
+        <w:rFonts w:ascii="Palatino Linotype" w:hAnsi="Palatino Linotype"/>
+        <w:sz w:val="20"/>
+        <w:szCs w:val="20"/>
+      </w:rPr>
+      <w:t xml:space="preserve"> </w:t>
     </w:r>
     <w:r>
       <w:rPr>

</xml_diff>

<commit_message>
Fixed Crim Sealing denial with reasons template not populating text.
</commit_message>
<xml_diff>
--- a/resources/Templates/Criminal_Sealing_Entry_Template.docx
+++ b/resources/Templates/Criminal_Sealing_Entry_Template.docx
@@ -161,16 +161,7 @@
                 <w:sz w:val="20"/>
                 <w:szCs w:val="20"/>
               </w:rPr>
-              <w:t xml:space="preserve">{{ </w:t>
-            </w:r>
-            <w:proofErr w:type="spellStart"/>
-            <w:r>
-              <w:rPr>
-                <w:rFonts w:ascii="Palatino Linotype" w:hAnsi="Palatino Linotype"/>
-                <w:sz w:val="20"/>
-                <w:szCs w:val="20"/>
-              </w:rPr>
-              <w:t>case</w:t>
+              <w:t>{{ case</w:t>
             </w:r>
             <w:proofErr w:type="gramEnd"/>
             <w:r>
@@ -179,16 +170,7 @@
                 <w:sz w:val="20"/>
                 <w:szCs w:val="20"/>
               </w:rPr>
-              <w:t>_number</w:t>
-            </w:r>
-            <w:proofErr w:type="spellEnd"/>
-            <w:r>
-              <w:rPr>
-                <w:rFonts w:ascii="Palatino Linotype" w:hAnsi="Palatino Linotype"/>
-                <w:sz w:val="20"/>
-                <w:szCs w:val="20"/>
-              </w:rPr>
-              <w:t xml:space="preserve"> }}</w:t>
+              <w:t>_number }}</w:t>
             </w:r>
           </w:p>
         </w:tc>
@@ -309,16 +291,7 @@
                 <w:sz w:val="20"/>
                 <w:szCs w:val="20"/>
               </w:rPr>
-              <w:t xml:space="preserve">{{ </w:t>
-            </w:r>
-            <w:proofErr w:type="spellStart"/>
-            <w:r>
-              <w:rPr>
-                <w:rFonts w:ascii="Palatino Linotype" w:hAnsi="Palatino Linotype"/>
-                <w:sz w:val="20"/>
-                <w:szCs w:val="20"/>
-              </w:rPr>
-              <w:t>offense</w:t>
+              <w:t>{{ offense</w:t>
             </w:r>
             <w:proofErr w:type="gramEnd"/>
             <w:r>
@@ -327,16 +300,7 @@
                 <w:sz w:val="20"/>
                 <w:szCs w:val="20"/>
               </w:rPr>
-              <w:t>_seal_list</w:t>
-            </w:r>
-            <w:proofErr w:type="spellEnd"/>
-            <w:r>
-              <w:rPr>
-                <w:rFonts w:ascii="Palatino Linotype" w:hAnsi="Palatino Linotype"/>
-                <w:sz w:val="20"/>
-                <w:szCs w:val="20"/>
-              </w:rPr>
-              <w:t xml:space="preserve"> }}</w:t>
+              <w:t>_seal_list }}</w:t>
             </w:r>
           </w:p>
         </w:tc>
@@ -451,16 +415,7 @@
                 <w:sz w:val="20"/>
                 <w:szCs w:val="20"/>
               </w:rPr>
-              <w:t xml:space="preserve">{{ </w:t>
-            </w:r>
-            <w:proofErr w:type="spellStart"/>
-            <w:r>
-              <w:rPr>
-                <w:rFonts w:ascii="Palatino Linotype" w:hAnsi="Palatino Linotype"/>
-                <w:sz w:val="20"/>
-                <w:szCs w:val="20"/>
-              </w:rPr>
-              <w:t>offense</w:t>
+              <w:t>{{ offense</w:t>
             </w:r>
             <w:proofErr w:type="gramEnd"/>
             <w:r>
@@ -469,16 +424,7 @@
                 <w:sz w:val="20"/>
                 <w:szCs w:val="20"/>
               </w:rPr>
-              <w:t>_date</w:t>
-            </w:r>
-            <w:proofErr w:type="spellEnd"/>
-            <w:r>
-              <w:rPr>
-                <w:rFonts w:ascii="Palatino Linotype" w:hAnsi="Palatino Linotype"/>
-                <w:sz w:val="20"/>
-                <w:szCs w:val="20"/>
-              </w:rPr>
-              <w:t xml:space="preserve"> }}</w:t>
+              <w:t>_date }}</w:t>
             </w:r>
           </w:p>
         </w:tc>
@@ -515,16 +461,7 @@
                 <w:sz w:val="20"/>
                 <w:szCs w:val="20"/>
               </w:rPr>
-              <w:t xml:space="preserve">{{ </w:t>
-            </w:r>
-            <w:proofErr w:type="spellStart"/>
-            <w:r>
-              <w:rPr>
-                <w:rFonts w:ascii="Palatino Linotype" w:hAnsi="Palatino Linotype"/>
-                <w:sz w:val="20"/>
-                <w:szCs w:val="20"/>
-              </w:rPr>
-              <w:t>defendant</w:t>
+              <w:t>{{ defendant</w:t>
             </w:r>
             <w:proofErr w:type="gramEnd"/>
             <w:r>
@@ -541,16 +478,7 @@
                 <w:sz w:val="20"/>
                 <w:szCs w:val="20"/>
               </w:rPr>
-              <w:t>first_name</w:t>
-            </w:r>
-            <w:proofErr w:type="spellEnd"/>
-            <w:r>
-              <w:rPr>
-                <w:rFonts w:ascii="Palatino Linotype" w:hAnsi="Palatino Linotype"/>
-                <w:sz w:val="20"/>
-                <w:szCs w:val="20"/>
-              </w:rPr>
-              <w:t xml:space="preserve"> }}</w:t>
+              <w:t>first_name }}</w:t>
             </w:r>
             <w:r>
               <w:rPr>
@@ -558,16 +486,7 @@
                 <w:sz w:val="20"/>
                 <w:szCs w:val="20"/>
               </w:rPr>
-              <w:t xml:space="preserve"> {{ </w:t>
-            </w:r>
-            <w:proofErr w:type="spellStart"/>
-            <w:r>
-              <w:rPr>
-                <w:rFonts w:ascii="Palatino Linotype" w:hAnsi="Palatino Linotype"/>
-                <w:sz w:val="20"/>
-                <w:szCs w:val="20"/>
-              </w:rPr>
-              <w:t>defendant.</w:t>
+              <w:t xml:space="preserve"> {{ defendant.</w:t>
             </w:r>
             <w:r>
               <w:rPr>
@@ -575,16 +494,7 @@
                 <w:sz w:val="20"/>
                 <w:szCs w:val="20"/>
               </w:rPr>
-              <w:t>last_name</w:t>
-            </w:r>
-            <w:proofErr w:type="spellEnd"/>
-            <w:r>
-              <w:rPr>
-                <w:rFonts w:ascii="Palatino Linotype" w:hAnsi="Palatino Linotype"/>
-                <w:sz w:val="20"/>
-                <w:szCs w:val="20"/>
-              </w:rPr>
-              <w:t xml:space="preserve"> }},</w:t>
+              <w:t>last_name }},</w:t>
             </w:r>
           </w:p>
         </w:tc>
@@ -653,16 +563,7 @@
                 <w:sz w:val="20"/>
                 <w:szCs w:val="20"/>
               </w:rPr>
-              <w:t xml:space="preserve">{{ </w:t>
-            </w:r>
-            <w:proofErr w:type="spellStart"/>
-            <w:r>
-              <w:rPr>
-                <w:rFonts w:ascii="Palatino Linotype" w:hAnsi="Palatino Linotype"/>
-                <w:sz w:val="20"/>
-                <w:szCs w:val="20"/>
-              </w:rPr>
-              <w:t>bci</w:t>
+              <w:t>{{ bci</w:t>
             </w:r>
             <w:proofErr w:type="gramEnd"/>
             <w:r>
@@ -671,16 +572,7 @@
                 <w:sz w:val="20"/>
                 <w:szCs w:val="20"/>
               </w:rPr>
-              <w:t>_number</w:t>
-            </w:r>
-            <w:proofErr w:type="spellEnd"/>
-            <w:r>
-              <w:rPr>
-                <w:rFonts w:ascii="Palatino Linotype" w:hAnsi="Palatino Linotype"/>
-                <w:sz w:val="20"/>
-                <w:szCs w:val="20"/>
-              </w:rPr>
-              <w:t xml:space="preserve"> }}</w:t>
+              <w:t>_number }}</w:t>
             </w:r>
           </w:p>
         </w:tc>
@@ -830,16 +722,7 @@
                 <w:sz w:val="20"/>
                 <w:szCs w:val="20"/>
               </w:rPr>
-              <w:t xml:space="preserve">{{ </w:t>
-            </w:r>
-            <w:proofErr w:type="spellStart"/>
-            <w:r>
-              <w:rPr>
-                <w:rFonts w:ascii="Palatino Linotype" w:hAnsi="Palatino Linotype"/>
-                <w:sz w:val="20"/>
-                <w:szCs w:val="20"/>
-              </w:rPr>
-              <w:t>fbi</w:t>
+              <w:t>{{ fbi</w:t>
             </w:r>
             <w:proofErr w:type="gramEnd"/>
             <w:r>
@@ -848,16 +731,7 @@
                 <w:sz w:val="20"/>
                 <w:szCs w:val="20"/>
               </w:rPr>
-              <w:t>_number</w:t>
-            </w:r>
-            <w:proofErr w:type="spellEnd"/>
-            <w:r>
-              <w:rPr>
-                <w:rFonts w:ascii="Palatino Linotype" w:hAnsi="Palatino Linotype"/>
-                <w:sz w:val="20"/>
-                <w:szCs w:val="20"/>
-              </w:rPr>
-              <w:t xml:space="preserve"> }}</w:t>
+              <w:t>_number }}</w:t>
             </w:r>
           </w:p>
           <w:p>
@@ -940,9 +814,9 @@
           <w:sz w:val="20"/>
           <w:szCs w:val="20"/>
         </w:rPr>
-        <w:t xml:space="preserve">% if </w:t>
-      </w:r>
-      <w:proofErr w:type="spellStart"/>
+        <w:t>% if judicial_</w:t>
+      </w:r>
+      <w:proofErr w:type="gramStart"/>
       <w:r>
         <w:rPr>
           <w:rFonts w:ascii="Palatino Linotype" w:hAnsi="Palatino Linotype"/>
@@ -950,9 +824,9 @@
           <w:sz w:val="20"/>
           <w:szCs w:val="20"/>
         </w:rPr>
-        <w:t>judicial_</w:t>
-      </w:r>
-      <w:proofErr w:type="gramStart"/>
+        <w:t>officer.officer</w:t>
+      </w:r>
+      <w:proofErr w:type="gramEnd"/>
       <w:r>
         <w:rPr>
           <w:rFonts w:ascii="Palatino Linotype" w:hAnsi="Palatino Linotype"/>
@@ -960,9 +834,8 @@
           <w:sz w:val="20"/>
           <w:szCs w:val="20"/>
         </w:rPr>
-        <w:t>officer.officer</w:t>
-      </w:r>
-      <w:proofErr w:type="gramEnd"/>
+        <w:t>_</w:t>
+      </w:r>
       <w:r>
         <w:rPr>
           <w:rFonts w:ascii="Palatino Linotype" w:hAnsi="Palatino Linotype"/>
@@ -970,18 +843,8 @@
           <w:sz w:val="20"/>
           <w:szCs w:val="20"/>
         </w:rPr>
-        <w:t>_</w:t>
-      </w:r>
-      <w:r>
-        <w:rPr>
-          <w:rFonts w:ascii="Palatino Linotype" w:hAnsi="Palatino Linotype"/>
-          <w:bCs/>
-          <w:sz w:val="20"/>
-          <w:szCs w:val="20"/>
-        </w:rPr>
         <w:t>type</w:t>
       </w:r>
-      <w:proofErr w:type="spellEnd"/>
       <w:r>
         <w:rPr>
           <w:rFonts w:ascii="Palatino Linotype" w:hAnsi="Palatino Linotype"/>
@@ -1067,34 +930,7 @@
           <w:sz w:val="20"/>
           <w:szCs w:val="20"/>
         </w:rPr>
-        <w:t xml:space="preserve">{% </w:t>
-      </w:r>
-      <w:proofErr w:type="spellStart"/>
-      <w:r>
-        <w:rPr>
-          <w:rFonts w:ascii="Palatino Linotype" w:hAnsi="Palatino Linotype"/>
-          <w:sz w:val="20"/>
-          <w:szCs w:val="20"/>
-        </w:rPr>
-        <w:t>elif</w:t>
-      </w:r>
-      <w:proofErr w:type="spellEnd"/>
-      <w:r>
-        <w:rPr>
-          <w:rFonts w:ascii="Palatino Linotype" w:hAnsi="Palatino Linotype"/>
-          <w:sz w:val="20"/>
-          <w:szCs w:val="20"/>
-        </w:rPr>
-        <w:t xml:space="preserve"> </w:t>
-      </w:r>
-      <w:proofErr w:type="spellStart"/>
-      <w:r>
-        <w:rPr>
-          <w:rFonts w:ascii="Palatino Linotype" w:hAnsi="Palatino Linotype"/>
-          <w:sz w:val="20"/>
-          <w:szCs w:val="20"/>
-        </w:rPr>
-        <w:t>judicial_</w:t>
+        <w:t>{% elif judicial_</w:t>
       </w:r>
       <w:proofErr w:type="gramStart"/>
       <w:r>
@@ -1120,16 +956,7 @@
           <w:sz w:val="20"/>
           <w:szCs w:val="20"/>
         </w:rPr>
-        <w:t>type</w:t>
-      </w:r>
-      <w:proofErr w:type="spellEnd"/>
-      <w:r>
-        <w:rPr>
-          <w:rFonts w:ascii="Palatino Linotype" w:hAnsi="Palatino Linotype"/>
-          <w:sz w:val="20"/>
-          <w:szCs w:val="20"/>
-        </w:rPr>
-        <w:t xml:space="preserve"> == ‘Judge’ %}</w:t>
+        <w:t>type == ‘Judge’ %}</w:t>
       </w:r>
     </w:p>
     <w:p>
@@ -1204,16 +1031,7 @@
           <w:sz w:val="20"/>
           <w:szCs w:val="20"/>
         </w:rPr>
-        <w:t xml:space="preserve">{{ </w:t>
-      </w:r>
-      <w:proofErr w:type="spellStart"/>
-      <w:r>
-        <w:rPr>
-          <w:rFonts w:ascii="Palatino Linotype" w:hAnsi="Palatino Linotype"/>
-          <w:sz w:val="20"/>
-          <w:szCs w:val="20"/>
-        </w:rPr>
-        <w:t>plea</w:t>
+        <w:t>{{ plea</w:t>
       </w:r>
       <w:proofErr w:type="gramEnd"/>
       <w:r>
@@ -1222,16 +1040,7 @@
           <w:sz w:val="20"/>
           <w:szCs w:val="20"/>
         </w:rPr>
-        <w:t>_trial_date</w:t>
-      </w:r>
-      <w:proofErr w:type="spellEnd"/>
-      <w:r>
-        <w:rPr>
-          <w:rFonts w:ascii="Palatino Linotype" w:hAnsi="Palatino Linotype"/>
-          <w:sz w:val="20"/>
-          <w:szCs w:val="20"/>
-        </w:rPr>
-        <w:t xml:space="preserve"> }}</w:t>
+        <w:t>_trial_date }}</w:t>
       </w:r>
       <w:r>
         <w:rPr>
@@ -1295,25 +1104,7 @@
           <w:sz w:val="20"/>
           <w:szCs w:val="20"/>
         </w:rPr>
-        <w:t xml:space="preserve"> {{ </w:t>
-      </w:r>
-      <w:proofErr w:type="spellStart"/>
-      <w:r>
-        <w:rPr>
-          <w:rFonts w:ascii="Palatino Linotype" w:hAnsi="Palatino Linotype"/>
-          <w:sz w:val="20"/>
-          <w:szCs w:val="20"/>
-        </w:rPr>
-        <w:t>sealing_type</w:t>
-      </w:r>
-      <w:proofErr w:type="spellEnd"/>
-      <w:r>
-        <w:rPr>
-          <w:rFonts w:ascii="Palatino Linotype" w:hAnsi="Palatino Linotype"/>
-          <w:sz w:val="20"/>
-          <w:szCs w:val="20"/>
-        </w:rPr>
-        <w:t xml:space="preserve"> }}</w:t>
+        <w:t xml:space="preserve"> {{ sealing_type }}</w:t>
       </w:r>
       <w:r>
         <w:rPr>
@@ -1330,9 +1121,9 @@
           <w:sz w:val="20"/>
           <w:szCs w:val="20"/>
         </w:rPr>
-        <w:t xml:space="preserve">{% if </w:t>
-      </w:r>
-      <w:proofErr w:type="spellStart"/>
+        <w:t xml:space="preserve">{% if defense_counsel_waived is false </w:t>
+      </w:r>
+      <w:proofErr w:type="gramStart"/>
       <w:r>
         <w:rPr>
           <w:rFonts w:ascii="Palatino Linotype" w:hAnsi="Palatino Linotype"/>
@@ -1340,9 +1131,9 @@
           <w:sz w:val="20"/>
           <w:szCs w:val="20"/>
         </w:rPr>
-        <w:t>defense_counsel_waived</w:t>
-      </w:r>
-      <w:proofErr w:type="spellEnd"/>
+        <w:t>%}Defendant</w:t>
+      </w:r>
+      <w:proofErr w:type="gramEnd"/>
       <w:r>
         <w:rPr>
           <w:rFonts w:ascii="Palatino Linotype" w:hAnsi="Palatino Linotype"/>
@@ -1350,7 +1141,7 @@
           <w:sz w:val="20"/>
           <w:szCs w:val="20"/>
         </w:rPr>
-        <w:t xml:space="preserve"> is false </w:t>
+        <w:t xml:space="preserve"> was represented by {{ defense_counsel }}, {{ defense_counsel_type }}. {% elif defense_counsel_waived is true </w:t>
       </w:r>
       <w:proofErr w:type="gramStart"/>
       <w:r>
@@ -1370,9 +1161,9 @@
           <w:sz w:val="20"/>
           <w:szCs w:val="20"/>
         </w:rPr>
-        <w:t xml:space="preserve"> was represented by {{ </w:t>
-      </w:r>
-      <w:proofErr w:type="spellStart"/>
+        <w:t xml:space="preserve"> appeared without counsel. {% endif </w:t>
+      </w:r>
+      <w:proofErr w:type="gramStart"/>
       <w:r>
         <w:rPr>
           <w:rFonts w:ascii="Palatino Linotype" w:hAnsi="Palatino Linotype"/>
@@ -1380,9 +1171,9 @@
           <w:sz w:val="20"/>
           <w:szCs w:val="20"/>
         </w:rPr>
-        <w:t>defense_counsel</w:t>
-      </w:r>
-      <w:proofErr w:type="spellEnd"/>
+        <w:t>%}The</w:t>
+      </w:r>
+      <w:proofErr w:type="gramEnd"/>
       <w:r>
         <w:rPr>
           <w:rFonts w:ascii="Palatino Linotype" w:hAnsi="Palatino Linotype"/>
@@ -1390,127 +1181,7 @@
           <w:sz w:val="20"/>
           <w:szCs w:val="20"/>
         </w:rPr>
-        <w:t xml:space="preserve"> }}, {{ </w:t>
-      </w:r>
-      <w:proofErr w:type="spellStart"/>
-      <w:r>
-        <w:rPr>
-          <w:rFonts w:ascii="Palatino Linotype" w:hAnsi="Palatino Linotype"/>
-          <w:bCs/>
-          <w:sz w:val="20"/>
-          <w:szCs w:val="20"/>
-        </w:rPr>
-        <w:t>defense_counsel_type</w:t>
-      </w:r>
-      <w:proofErr w:type="spellEnd"/>
-      <w:r>
-        <w:rPr>
-          <w:rFonts w:ascii="Palatino Linotype" w:hAnsi="Palatino Linotype"/>
-          <w:bCs/>
-          <w:sz w:val="20"/>
-          <w:szCs w:val="20"/>
-        </w:rPr>
-        <w:t xml:space="preserve"> }}. {% </w:t>
-      </w:r>
-      <w:proofErr w:type="spellStart"/>
-      <w:r>
-        <w:rPr>
-          <w:rFonts w:ascii="Palatino Linotype" w:hAnsi="Palatino Linotype"/>
-          <w:bCs/>
-          <w:sz w:val="20"/>
-          <w:szCs w:val="20"/>
-        </w:rPr>
-        <w:t>elif</w:t>
-      </w:r>
-      <w:proofErr w:type="spellEnd"/>
-      <w:r>
-        <w:rPr>
-          <w:rFonts w:ascii="Palatino Linotype" w:hAnsi="Palatino Linotype"/>
-          <w:bCs/>
-          <w:sz w:val="20"/>
-          <w:szCs w:val="20"/>
-        </w:rPr>
-        <w:t xml:space="preserve"> </w:t>
-      </w:r>
-      <w:proofErr w:type="spellStart"/>
-      <w:r>
-        <w:rPr>
-          <w:rFonts w:ascii="Palatino Linotype" w:hAnsi="Palatino Linotype"/>
-          <w:bCs/>
-          <w:sz w:val="20"/>
-          <w:szCs w:val="20"/>
-        </w:rPr>
-        <w:t>defense_counsel_waived</w:t>
-      </w:r>
-      <w:proofErr w:type="spellEnd"/>
-      <w:r>
-        <w:rPr>
-          <w:rFonts w:ascii="Palatino Linotype" w:hAnsi="Palatino Linotype"/>
-          <w:bCs/>
-          <w:sz w:val="20"/>
-          <w:szCs w:val="20"/>
-        </w:rPr>
-        <w:t xml:space="preserve"> is true </w:t>
-      </w:r>
-      <w:proofErr w:type="gramStart"/>
-      <w:r>
-        <w:rPr>
-          <w:rFonts w:ascii="Palatino Linotype" w:hAnsi="Palatino Linotype"/>
-          <w:bCs/>
-          <w:sz w:val="20"/>
-          <w:szCs w:val="20"/>
-        </w:rPr>
-        <w:t>%}Defendant</w:t>
-      </w:r>
-      <w:proofErr w:type="gramEnd"/>
-      <w:r>
-        <w:rPr>
-          <w:rFonts w:ascii="Palatino Linotype" w:hAnsi="Palatino Linotype"/>
-          <w:bCs/>
-          <w:sz w:val="20"/>
-          <w:szCs w:val="20"/>
-        </w:rPr>
-        <w:t xml:space="preserve"> appeared without counsel. {% endif </w:t>
-      </w:r>
-      <w:proofErr w:type="gramStart"/>
-      <w:r>
-        <w:rPr>
-          <w:rFonts w:ascii="Palatino Linotype" w:hAnsi="Palatino Linotype"/>
-          <w:bCs/>
-          <w:sz w:val="20"/>
-          <w:szCs w:val="20"/>
-        </w:rPr>
-        <w:t>%}The</w:t>
-      </w:r>
-      <w:proofErr w:type="gramEnd"/>
-      <w:r>
-        <w:rPr>
-          <w:rFonts w:ascii="Palatino Linotype" w:hAnsi="Palatino Linotype"/>
-          <w:bCs/>
-          <w:sz w:val="20"/>
-          <w:szCs w:val="20"/>
-        </w:rPr>
-        <w:t xml:space="preserve"> State of Ohio {{ </w:t>
-      </w:r>
-      <w:proofErr w:type="spellStart"/>
-      <w:r>
-        <w:rPr>
-          <w:rFonts w:ascii="Palatino Linotype" w:hAnsi="Palatino Linotype"/>
-          <w:bCs/>
-          <w:sz w:val="20"/>
-          <w:szCs w:val="20"/>
-        </w:rPr>
-        <w:t>state_response</w:t>
-      </w:r>
-      <w:proofErr w:type="spellEnd"/>
-      <w:r>
-        <w:rPr>
-          <w:rFonts w:ascii="Palatino Linotype" w:hAnsi="Palatino Linotype"/>
-          <w:bCs/>
-          <w:sz w:val="20"/>
-          <w:szCs w:val="20"/>
-        </w:rPr>
-        <w:t xml:space="preserve"> }} the </w:t>
+        <w:t xml:space="preserve"> State of Ohio {{ state_response }} the </w:t>
       </w:r>
       <w:r>
         <w:rPr>
@@ -1572,25 +1243,7 @@
           <w:sz w:val="20"/>
           <w:szCs w:val="20"/>
         </w:rPr>
-        <w:t xml:space="preserve"> if </w:t>
-      </w:r>
-      <w:proofErr w:type="spellStart"/>
-      <w:r>
-        <w:rPr>
-          <w:rFonts w:ascii="Palatino Linotype" w:hAnsi="Palatino Linotype"/>
-          <w:sz w:val="20"/>
-          <w:szCs w:val="20"/>
-        </w:rPr>
-        <w:t>seal_decision</w:t>
-      </w:r>
-      <w:proofErr w:type="spellEnd"/>
-      <w:r>
-        <w:rPr>
-          <w:rFonts w:ascii="Palatino Linotype" w:hAnsi="Palatino Linotype"/>
-          <w:sz w:val="20"/>
-          <w:szCs w:val="20"/>
-        </w:rPr>
-        <w:t xml:space="preserve"> == ‘Granted’ </w:t>
+        <w:t xml:space="preserve"> if seal_decision == ‘Granted’ </w:t>
       </w:r>
       <w:proofErr w:type="gramStart"/>
       <w:r>
@@ -1640,25 +1293,7 @@
           <w:sz w:val="20"/>
           <w:szCs w:val="20"/>
         </w:rPr>
-        <w:t xml:space="preserve">{% if </w:t>
-      </w:r>
-      <w:proofErr w:type="spellStart"/>
-      <w:r>
-        <w:rPr>
-          <w:rFonts w:ascii="Palatino Linotype" w:hAnsi="Palatino Linotype"/>
-          <w:sz w:val="20"/>
-          <w:szCs w:val="20"/>
-        </w:rPr>
-        <w:t>sealing_type</w:t>
-      </w:r>
-      <w:proofErr w:type="spellEnd"/>
-      <w:r>
-        <w:rPr>
-          <w:rFonts w:ascii="Palatino Linotype" w:hAnsi="Palatino Linotype"/>
-          <w:sz w:val="20"/>
-          <w:szCs w:val="20"/>
-        </w:rPr>
-        <w:t xml:space="preserve"> == ‘sealing of a conviction or bail forfeiture record pursuant to R.C. 2953.32’ </w:t>
+        <w:t xml:space="preserve">{% if sealing_type == ‘sealing of a conviction or bail forfeiture record pursuant to R.C. 2953.32’ </w:t>
       </w:r>
       <w:proofErr w:type="gramStart"/>
       <w:r>
@@ -1750,25 +1385,7 @@
           <w:sz w:val="20"/>
           <w:szCs w:val="20"/>
         </w:rPr>
-        <w:t xml:space="preserve"> is {{ </w:t>
-      </w:r>
-      <w:proofErr w:type="spellStart"/>
-      <w:r>
-        <w:rPr>
-          <w:rFonts w:ascii="Palatino Linotype" w:hAnsi="Palatino Linotype"/>
-          <w:sz w:val="20"/>
-          <w:szCs w:val="20"/>
-        </w:rPr>
-        <w:t>seal_decision</w:t>
-      </w:r>
-      <w:proofErr w:type="spellEnd"/>
-      <w:r>
-        <w:rPr>
-          <w:rFonts w:ascii="Palatino Linotype" w:hAnsi="Palatino Linotype"/>
-          <w:sz w:val="20"/>
-          <w:szCs w:val="20"/>
-        </w:rPr>
-        <w:t xml:space="preserve"> }}.</w:t>
+        <w:t xml:space="preserve"> is {{ seal_decision }}.</w:t>
       </w:r>
       <w:r>
         <w:rPr>
@@ -1832,43 +1449,7 @@
           <w:sz w:val="20"/>
           <w:szCs w:val="20"/>
         </w:rPr>
-        <w:t xml:space="preserve"> </w:t>
-      </w:r>
-      <w:proofErr w:type="spellStart"/>
-      <w:r>
-        <w:rPr>
-          <w:rFonts w:ascii="Palatino Linotype" w:hAnsi="Palatino Linotype"/>
-          <w:sz w:val="20"/>
-          <w:szCs w:val="20"/>
-        </w:rPr>
-        <w:t>elif</w:t>
-      </w:r>
-      <w:proofErr w:type="spellEnd"/>
-      <w:r>
-        <w:rPr>
-          <w:rFonts w:ascii="Palatino Linotype" w:hAnsi="Palatino Linotype"/>
-          <w:sz w:val="20"/>
-          <w:szCs w:val="20"/>
-        </w:rPr>
-        <w:t xml:space="preserve"> </w:t>
-      </w:r>
-      <w:proofErr w:type="spellStart"/>
-      <w:r>
-        <w:rPr>
-          <w:rFonts w:ascii="Palatino Linotype" w:hAnsi="Palatino Linotype"/>
-          <w:sz w:val="20"/>
-          <w:szCs w:val="20"/>
-        </w:rPr>
-        <w:t>seal_decision</w:t>
-      </w:r>
-      <w:proofErr w:type="spellEnd"/>
-      <w:r>
-        <w:rPr>
-          <w:rFonts w:ascii="Palatino Linotype" w:hAnsi="Palatino Linotype"/>
-          <w:sz w:val="20"/>
-          <w:szCs w:val="20"/>
-        </w:rPr>
-        <w:t xml:space="preserve"> == ‘Denied - ineligible’ </w:t>
+        <w:t xml:space="preserve"> elif seal_decision == ‘Denied - ineligible’ </w:t>
       </w:r>
       <w:proofErr w:type="gramStart"/>
       <w:r>
@@ -1952,43 +1533,7 @@
           <w:sz w:val="20"/>
           <w:szCs w:val="20"/>
         </w:rPr>
-        <w:t xml:space="preserve">% </w:t>
-      </w:r>
-      <w:proofErr w:type="spellStart"/>
-      <w:r>
-        <w:rPr>
-          <w:rFonts w:ascii="Palatino Linotype" w:hAnsi="Palatino Linotype"/>
-          <w:sz w:val="20"/>
-          <w:szCs w:val="20"/>
-        </w:rPr>
-        <w:t>elif</w:t>
-      </w:r>
-      <w:proofErr w:type="spellEnd"/>
-      <w:r>
-        <w:rPr>
-          <w:rFonts w:ascii="Palatino Linotype" w:hAnsi="Palatino Linotype"/>
-          <w:sz w:val="20"/>
-          <w:szCs w:val="20"/>
-        </w:rPr>
-        <w:t xml:space="preserve"> </w:t>
-      </w:r>
-      <w:proofErr w:type="spellStart"/>
-      <w:r>
-        <w:rPr>
-          <w:rFonts w:ascii="Palatino Linotype" w:hAnsi="Palatino Linotype"/>
-          <w:sz w:val="20"/>
-          <w:szCs w:val="20"/>
-        </w:rPr>
-        <w:t>seal_decision</w:t>
-      </w:r>
-      <w:proofErr w:type="spellEnd"/>
-      <w:r>
-        <w:rPr>
-          <w:rFonts w:ascii="Palatino Linotype" w:hAnsi="Palatino Linotype"/>
-          <w:sz w:val="20"/>
-          <w:szCs w:val="20"/>
-        </w:rPr>
-        <w:t xml:space="preserve"> == ‘Denied </w:t>
+        <w:t xml:space="preserve">% elif seal_decision == ‘Denied </w:t>
       </w:r>
       <w:r>
         <w:rPr>
@@ -2031,7 +1576,6 @@
         </w:rPr>
         <w:t xml:space="preserve">{{ </w:t>
       </w:r>
-      <w:proofErr w:type="spellStart"/>
       <w:r>
         <w:rPr>
           <w:rFonts w:ascii="Palatino Linotype" w:hAnsi="Palatino Linotype"/>
@@ -2039,9 +1583,8 @@
           <w:sz w:val="20"/>
           <w:szCs w:val="20"/>
         </w:rPr>
-        <w:t>entry_content_text</w:t>
-      </w:r>
-      <w:proofErr w:type="spellEnd"/>
+        <w:t>denial_reasons</w:t>
+      </w:r>
       <w:r>
         <w:rPr>
           <w:rFonts w:ascii="Palatino Linotype" w:hAnsi="Palatino Linotype"/>
@@ -2312,16 +1855,7 @@
           <w:sz w:val="20"/>
           <w:szCs w:val="20"/>
         </w:rPr>
-        <w:t xml:space="preserve">{{ </w:t>
-      </w:r>
-      <w:proofErr w:type="spellStart"/>
-      <w:r>
-        <w:rPr>
-          <w:rFonts w:ascii="Palatino Linotype" w:hAnsi="Palatino Linotype"/>
-          <w:sz w:val="20"/>
-          <w:szCs w:val="20"/>
-        </w:rPr>
-        <w:t>judicial</w:t>
+        <w:t>{{ judicial</w:t>
       </w:r>
       <w:proofErr w:type="gramEnd"/>
       <w:r>
@@ -2338,33 +1872,15 @@
           <w:sz w:val="20"/>
           <w:szCs w:val="20"/>
         </w:rPr>
-        <w:t>type</w:t>
-      </w:r>
-      <w:proofErr w:type="spellEnd"/>
-      <w:r>
-        <w:rPr>
-          <w:rFonts w:ascii="Palatino Linotype" w:hAnsi="Palatino Linotype"/>
-          <w:sz w:val="20"/>
-          <w:szCs w:val="20"/>
-        </w:rPr>
-        <w:t xml:space="preserve"> }} </w:t>
-      </w:r>
-      <w:r>
-        <w:rPr>
-          <w:rFonts w:ascii="Palatino Linotype" w:hAnsi="Palatino Linotype"/>
-          <w:sz w:val="20"/>
-          <w:szCs w:val="20"/>
-        </w:rPr>
-        <w:t xml:space="preserve">{{ </w:t>
-      </w:r>
-      <w:proofErr w:type="spellStart"/>
-      <w:r>
-        <w:rPr>
-          <w:rFonts w:ascii="Palatino Linotype" w:hAnsi="Palatino Linotype"/>
-          <w:sz w:val="20"/>
-          <w:szCs w:val="20"/>
-        </w:rPr>
-        <w:t>judicial_officer</w:t>
+        <w:t xml:space="preserve">type }} </w:t>
+      </w:r>
+      <w:r>
+        <w:rPr>
+          <w:rFonts w:ascii="Palatino Linotype" w:hAnsi="Palatino Linotype"/>
+          <w:sz w:val="20"/>
+          <w:szCs w:val="20"/>
+        </w:rPr>
+        <w:t>{{ judicial_officer</w:t>
       </w:r>
       <w:r>
         <w:rPr>
@@ -2374,7 +1890,6 @@
         </w:rPr>
         <w:t>.first_name</w:t>
       </w:r>
-      <w:proofErr w:type="spellEnd"/>
       <w:r>
         <w:rPr>
           <w:rFonts w:ascii="Palatino Linotype" w:hAnsi="Palatino Linotype"/>
@@ -2397,25 +1912,7 @@
           <w:sz w:val="20"/>
           <w:szCs w:val="20"/>
         </w:rPr>
-        <w:t xml:space="preserve">{{ </w:t>
-      </w:r>
-      <w:proofErr w:type="spellStart"/>
-      <w:r>
-        <w:rPr>
-          <w:rFonts w:ascii="Palatino Linotype" w:hAnsi="Palatino Linotype"/>
-          <w:sz w:val="20"/>
-          <w:szCs w:val="20"/>
-        </w:rPr>
-        <w:t>judicial_officer.last_name</w:t>
-      </w:r>
-      <w:proofErr w:type="spellEnd"/>
-      <w:r>
-        <w:rPr>
-          <w:rFonts w:ascii="Palatino Linotype" w:hAnsi="Palatino Linotype"/>
-          <w:sz w:val="20"/>
-          <w:szCs w:val="20"/>
-        </w:rPr>
-        <w:t xml:space="preserve"> }}</w:t>
+        <w:t>{{ judicial_officer.last_name }}</w:t>
       </w:r>
     </w:p>
     <w:p>
@@ -2478,9 +1975,9 @@
           <w:sz w:val="20"/>
           <w:szCs w:val="20"/>
         </w:rPr>
-        <w:t xml:space="preserve">% if </w:t>
-      </w:r>
-      <w:proofErr w:type="spellStart"/>
+        <w:t>% if judicial_</w:t>
+      </w:r>
+      <w:proofErr w:type="gramStart"/>
       <w:r>
         <w:rPr>
           <w:rFonts w:ascii="Palatino Linotype" w:hAnsi="Palatino Linotype"/>
@@ -2489,9 +1986,8 @@
           <w:sz w:val="20"/>
           <w:szCs w:val="20"/>
         </w:rPr>
-        <w:t>judicial_</w:t>
-      </w:r>
-      <w:proofErr w:type="gramStart"/>
+        <w:t>of</w:t>
+      </w:r>
       <w:r>
         <w:rPr>
           <w:rFonts w:ascii="Palatino Linotype" w:hAnsi="Palatino Linotype"/>
@@ -2500,7 +1996,7 @@
           <w:sz w:val="20"/>
           <w:szCs w:val="20"/>
         </w:rPr>
-        <w:t>of</w:t>
+        <w:t>ficer</w:t>
       </w:r>
       <w:r>
         <w:rPr>
@@ -2510,8 +2006,9 @@
           <w:sz w:val="20"/>
           <w:szCs w:val="20"/>
         </w:rPr>
-        <w:t>ficer</w:t>
-      </w:r>
+        <w:t>.officer</w:t>
+      </w:r>
+      <w:proofErr w:type="gramEnd"/>
       <w:r>
         <w:rPr>
           <w:rFonts w:ascii="Palatino Linotype" w:hAnsi="Palatino Linotype"/>
@@ -2520,29 +2017,7 @@
           <w:sz w:val="20"/>
           <w:szCs w:val="20"/>
         </w:rPr>
-        <w:t>.officer</w:t>
-      </w:r>
-      <w:proofErr w:type="gramEnd"/>
-      <w:r>
-        <w:rPr>
-          <w:rFonts w:ascii="Palatino Linotype" w:hAnsi="Palatino Linotype"/>
-          <w:bCs/>
-          <w:color w:val="FF0000"/>
-          <w:sz w:val="20"/>
-          <w:szCs w:val="20"/>
-        </w:rPr>
-        <w:t>_type</w:t>
-      </w:r>
-      <w:proofErr w:type="spellEnd"/>
-      <w:r>
-        <w:rPr>
-          <w:rFonts w:ascii="Palatino Linotype" w:hAnsi="Palatino Linotype"/>
-          <w:bCs/>
-          <w:color w:val="FF0000"/>
-          <w:sz w:val="20"/>
-          <w:szCs w:val="20"/>
-        </w:rPr>
-        <w:t xml:space="preserve">  ==  ‘Magistrate’ %}</w:t>
+        <w:t>_type  ==  ‘Magistrate’ %}</w:t>
       </w:r>
     </w:p>
     <w:p>
@@ -2702,16 +2177,7 @@
           <w:sz w:val="16"/>
           <w:szCs w:val="16"/>
         </w:rPr>
-        <w:t xml:space="preserve">{% if </w:t>
-      </w:r>
-      <w:proofErr w:type="spellStart"/>
-      <w:r>
-        <w:rPr>
-          <w:rFonts w:ascii="Palatino Linotype" w:hAnsi="Palatino Linotype"/>
-          <w:sz w:val="16"/>
-          <w:szCs w:val="16"/>
-        </w:rPr>
-        <w:t>seal_</w:t>
+        <w:t>{% if seal_</w:t>
       </w:r>
       <w:proofErr w:type="gramStart"/>
       <w:r>
@@ -2720,16 +2186,7 @@
           <w:sz w:val="16"/>
           <w:szCs w:val="16"/>
         </w:rPr>
-        <w:t>decision</w:t>
-      </w:r>
-      <w:proofErr w:type="spellEnd"/>
-      <w:r>
-        <w:rPr>
-          <w:rFonts w:ascii="Palatino Linotype" w:hAnsi="Palatino Linotype"/>
-          <w:sz w:val="16"/>
-          <w:szCs w:val="16"/>
-        </w:rPr>
-        <w:t xml:space="preserve"> !</w:t>
+        <w:t>decision !</w:t>
       </w:r>
       <w:proofErr w:type="gramEnd"/>
       <w:r>
@@ -2746,43 +2203,7 @@
           <w:sz w:val="16"/>
           <w:szCs w:val="16"/>
         </w:rPr>
-        <w:t xml:space="preserve">Prosecutor’s Office: PS    OM     EM; Defendant’s Attorney: PS     OM     EM; {{ </w:t>
-      </w:r>
-      <w:proofErr w:type="spellStart"/>
-      <w:r>
-        <w:rPr>
-          <w:rFonts w:ascii="Palatino Linotype" w:hAnsi="Palatino Linotype"/>
-          <w:sz w:val="16"/>
-          <w:szCs w:val="16"/>
-        </w:rPr>
-        <w:t>defendant.first_name</w:t>
-      </w:r>
-      <w:proofErr w:type="spellEnd"/>
-      <w:r>
-        <w:rPr>
-          <w:rFonts w:ascii="Palatino Linotype" w:hAnsi="Palatino Linotype"/>
-          <w:sz w:val="16"/>
-          <w:szCs w:val="16"/>
-        </w:rPr>
-        <w:t xml:space="preserve"> }} {{ </w:t>
-      </w:r>
-      <w:proofErr w:type="spellStart"/>
-      <w:r>
-        <w:rPr>
-          <w:rFonts w:ascii="Palatino Linotype" w:hAnsi="Palatino Linotype"/>
-          <w:sz w:val="16"/>
-          <w:szCs w:val="16"/>
-        </w:rPr>
-        <w:t>defendant.last_name</w:t>
-      </w:r>
-      <w:proofErr w:type="spellEnd"/>
-      <w:r>
-        <w:rPr>
-          <w:rFonts w:ascii="Palatino Linotype" w:hAnsi="Palatino Linotype"/>
-          <w:sz w:val="16"/>
-          <w:szCs w:val="16"/>
-        </w:rPr>
-        <w:t>}}: PS     OM     EM; Community Control: PS    EM;</w:t>
+        <w:t>Prosecutor’s Office: PS    OM     EM; Defendant’s Attorney: PS     OM     EM; {{ defendant.first_name }} {{ defendant.last_name}}: PS     OM     EM; Community Control: PS    EM;</w:t>
       </w:r>
       <w:r>
         <w:rPr>
@@ -2857,16 +2278,7 @@
           <w:sz w:val="16"/>
           <w:szCs w:val="16"/>
         </w:rPr>
-        <w:t xml:space="preserve">{{ </w:t>
-      </w:r>
-      <w:proofErr w:type="spellStart"/>
-      <w:r>
-        <w:rPr>
-          <w:rFonts w:ascii="Palatino Linotype" w:hAnsi="Palatino Linotype"/>
-          <w:sz w:val="16"/>
-          <w:szCs w:val="16"/>
-        </w:rPr>
-        <w:t>defendant</w:t>
+        <w:t>{{ defendant</w:t>
       </w:r>
       <w:proofErr w:type="gramEnd"/>
       <w:r>
@@ -2875,34 +2287,7 @@
           <w:sz w:val="16"/>
           <w:szCs w:val="16"/>
         </w:rPr>
-        <w:t>.first_name</w:t>
-      </w:r>
-      <w:proofErr w:type="spellEnd"/>
-      <w:r>
-        <w:rPr>
-          <w:rFonts w:ascii="Palatino Linotype" w:hAnsi="Palatino Linotype"/>
-          <w:sz w:val="16"/>
-          <w:szCs w:val="16"/>
-        </w:rPr>
-        <w:t xml:space="preserve"> }} {{ </w:t>
-      </w:r>
-      <w:proofErr w:type="spellStart"/>
-      <w:r>
-        <w:rPr>
-          <w:rFonts w:ascii="Palatino Linotype" w:hAnsi="Palatino Linotype"/>
-          <w:sz w:val="16"/>
-          <w:szCs w:val="16"/>
-        </w:rPr>
-        <w:t>defendant.last_name</w:t>
-      </w:r>
-      <w:proofErr w:type="spellEnd"/>
-      <w:r>
-        <w:rPr>
-          <w:rFonts w:ascii="Palatino Linotype" w:hAnsi="Palatino Linotype"/>
-          <w:sz w:val="16"/>
-          <w:szCs w:val="16"/>
-        </w:rPr>
-        <w:t xml:space="preserve">}}: PS     OM     EM </w:t>
+        <w:t xml:space="preserve">.first_name }} {{ defendant.last_name}}: PS     OM     EM </w:t>
       </w:r>
     </w:p>
     <w:p>
@@ -3349,7 +2734,6 @@
           <w:docPartUnique/>
         </w:docPartObj>
       </w:sdtPr>
-      <w:sdtEndPr/>
       <w:sdtContent>
         <w:r>
           <w:rPr>
@@ -3494,9 +2878,9 @@
         <w:sz w:val="20"/>
         <w:szCs w:val="20"/>
       </w:rPr>
-      <w:t xml:space="preserve">% if </w:t>
+      <w:t>% if judicial_</w:t>
     </w:r>
-    <w:proofErr w:type="spellStart"/>
+    <w:proofErr w:type="gramStart"/>
     <w:r>
       <w:rPr>
         <w:rFonts w:ascii="Palatino Linotype" w:hAnsi="Palatino Linotype"/>
@@ -3504,9 +2888,9 @@
         <w:sz w:val="20"/>
         <w:szCs w:val="20"/>
       </w:rPr>
-      <w:t>judicial_</w:t>
+      <w:t>officer.officer</w:t>
     </w:r>
-    <w:proofErr w:type="gramStart"/>
+    <w:proofErr w:type="gramEnd"/>
     <w:r>
       <w:rPr>
         <w:rFonts w:ascii="Palatino Linotype" w:hAnsi="Palatino Linotype"/>
@@ -3514,27 +2898,7 @@
         <w:sz w:val="20"/>
         <w:szCs w:val="20"/>
       </w:rPr>
-      <w:t>officer.officer</w:t>
-    </w:r>
-    <w:proofErr w:type="gramEnd"/>
-    <w:r>
-      <w:rPr>
-        <w:rFonts w:ascii="Palatino Linotype" w:hAnsi="Palatino Linotype"/>
-        <w:bCs/>
-        <w:sz w:val="20"/>
-        <w:szCs w:val="20"/>
-      </w:rPr>
-      <w:t>_type</w:t>
-    </w:r>
-    <w:proofErr w:type="spellEnd"/>
-    <w:r>
-      <w:rPr>
-        <w:rFonts w:ascii="Palatino Linotype" w:hAnsi="Palatino Linotype"/>
-        <w:bCs/>
-        <w:sz w:val="20"/>
-        <w:szCs w:val="20"/>
-      </w:rPr>
-      <w:t xml:space="preserve">  ==  ‘Magistrate’ %}Magistrate Decision </w:t>
+      <w:t xml:space="preserve">_type  ==  ‘Magistrate’ %}Magistrate Decision </w:t>
     </w:r>
     <w:r>
       <w:rPr>
@@ -3542,77 +2906,23 @@
         <w:sz w:val="20"/>
         <w:szCs w:val="20"/>
       </w:rPr>
-      <w:t xml:space="preserve">{% </w:t>
+      <w:t>{% elif judicial_officer.officer_type == ‘Judge’ %}</w:t>
     </w:r>
-    <w:proofErr w:type="spellStart"/>
     <w:r>
       <w:rPr>
         <w:rFonts w:ascii="Palatino Linotype" w:hAnsi="Palatino Linotype"/>
         <w:sz w:val="20"/>
         <w:szCs w:val="20"/>
       </w:rPr>
-      <w:t>elif</w:t>
+      <w:t xml:space="preserve">Sealing </w:t>
     </w:r>
-    <w:proofErr w:type="spellEnd"/>
     <w:r>
       <w:rPr>
         <w:rFonts w:ascii="Palatino Linotype" w:hAnsi="Palatino Linotype"/>
         <w:sz w:val="20"/>
         <w:szCs w:val="20"/>
       </w:rPr>
-      <w:t xml:space="preserve"> </w:t>
-    </w:r>
-    <w:proofErr w:type="spellStart"/>
-    <w:r>
-      <w:rPr>
-        <w:rFonts w:ascii="Palatino Linotype" w:hAnsi="Palatino Linotype"/>
-        <w:sz w:val="20"/>
-        <w:szCs w:val="20"/>
-      </w:rPr>
-      <w:t>judicial_officer.officer_type</w:t>
-    </w:r>
-    <w:proofErr w:type="spellEnd"/>
-    <w:r>
-      <w:rPr>
-        <w:rFonts w:ascii="Palatino Linotype" w:hAnsi="Palatino Linotype"/>
-        <w:sz w:val="20"/>
-        <w:szCs w:val="20"/>
-      </w:rPr>
-      <w:t xml:space="preserve"> == ‘Judge’ %}</w:t>
-    </w:r>
-    <w:r>
-      <w:rPr>
-        <w:rFonts w:ascii="Palatino Linotype" w:hAnsi="Palatino Linotype"/>
-        <w:sz w:val="20"/>
-        <w:szCs w:val="20"/>
-      </w:rPr>
-      <w:t xml:space="preserve">Sealing </w:t>
-    </w:r>
-    <w:r>
-      <w:rPr>
-        <w:rFonts w:ascii="Palatino Linotype" w:hAnsi="Palatino Linotype"/>
-        <w:sz w:val="20"/>
-        <w:szCs w:val="20"/>
-      </w:rPr>
-      <w:t xml:space="preserve">Entry{% endif %} {{ </w:t>
-    </w:r>
-    <w:proofErr w:type="spellStart"/>
-    <w:r>
-      <w:rPr>
-        <w:rFonts w:ascii="Palatino Linotype" w:hAnsi="Palatino Linotype"/>
-        <w:sz w:val="20"/>
-        <w:szCs w:val="20"/>
-      </w:rPr>
-      <w:t>case_number</w:t>
-    </w:r>
-    <w:proofErr w:type="spellEnd"/>
-    <w:r>
-      <w:rPr>
-        <w:rFonts w:ascii="Palatino Linotype" w:hAnsi="Palatino Linotype"/>
-        <w:sz w:val="20"/>
-        <w:szCs w:val="20"/>
-      </w:rPr>
-      <w:t xml:space="preserve"> </w:t>
+      <w:t xml:space="preserve">Entry{% endif %} {{ case_number </w:t>
     </w:r>
     <w:r>
       <w:rPr>

</xml_diff>

<commit_message>
Updated sealing UI. Working on template.
</commit_message>
<xml_diff>
--- a/resources/Templates/Criminal_Sealing_Entry_Template.docx
+++ b/resources/Templates/Criminal_Sealing_Entry_Template.docx
@@ -161,7 +161,16 @@
                 <w:sz w:val="20"/>
                 <w:szCs w:val="20"/>
               </w:rPr>
-              <w:t>{{ case</w:t>
+              <w:t xml:space="preserve">{{ </w:t>
+            </w:r>
+            <w:proofErr w:type="spellStart"/>
+            <w:r>
+              <w:rPr>
+                <w:rFonts w:ascii="Palatino Linotype" w:hAnsi="Palatino Linotype"/>
+                <w:sz w:val="20"/>
+                <w:szCs w:val="20"/>
+              </w:rPr>
+              <w:t>case</w:t>
             </w:r>
             <w:proofErr w:type="gramEnd"/>
             <w:r>
@@ -170,7 +179,16 @@
                 <w:sz w:val="20"/>
                 <w:szCs w:val="20"/>
               </w:rPr>
-              <w:t>_number }}</w:t>
+              <w:t>_number</w:t>
+            </w:r>
+            <w:proofErr w:type="spellEnd"/>
+            <w:r>
+              <w:rPr>
+                <w:rFonts w:ascii="Palatino Linotype" w:hAnsi="Palatino Linotype"/>
+                <w:sz w:val="20"/>
+                <w:szCs w:val="20"/>
+              </w:rPr>
+              <w:t xml:space="preserve"> }}</w:t>
             </w:r>
           </w:p>
         </w:tc>
@@ -291,7 +309,16 @@
                 <w:sz w:val="20"/>
                 <w:szCs w:val="20"/>
               </w:rPr>
-              <w:t>{{ offense</w:t>
+              <w:t xml:space="preserve">{{ </w:t>
+            </w:r>
+            <w:proofErr w:type="spellStart"/>
+            <w:r>
+              <w:rPr>
+                <w:rFonts w:ascii="Palatino Linotype" w:hAnsi="Palatino Linotype"/>
+                <w:sz w:val="20"/>
+                <w:szCs w:val="20"/>
+              </w:rPr>
+              <w:t>offense</w:t>
             </w:r>
             <w:proofErr w:type="gramEnd"/>
             <w:r>
@@ -300,7 +327,16 @@
                 <w:sz w:val="20"/>
                 <w:szCs w:val="20"/>
               </w:rPr>
-              <w:t>_seal_list }}</w:t>
+              <w:t>_seal_list</w:t>
+            </w:r>
+            <w:proofErr w:type="spellEnd"/>
+            <w:r>
+              <w:rPr>
+                <w:rFonts w:ascii="Palatino Linotype" w:hAnsi="Palatino Linotype"/>
+                <w:sz w:val="20"/>
+                <w:szCs w:val="20"/>
+              </w:rPr>
+              <w:t xml:space="preserve"> }}</w:t>
             </w:r>
           </w:p>
         </w:tc>
@@ -415,7 +451,16 @@
                 <w:sz w:val="20"/>
                 <w:szCs w:val="20"/>
               </w:rPr>
-              <w:t>{{ offense</w:t>
+              <w:t xml:space="preserve">{{ </w:t>
+            </w:r>
+            <w:proofErr w:type="spellStart"/>
+            <w:r>
+              <w:rPr>
+                <w:rFonts w:ascii="Palatino Linotype" w:hAnsi="Palatino Linotype"/>
+                <w:sz w:val="20"/>
+                <w:szCs w:val="20"/>
+              </w:rPr>
+              <w:t>offense</w:t>
             </w:r>
             <w:proofErr w:type="gramEnd"/>
             <w:r>
@@ -424,7 +469,16 @@
                 <w:sz w:val="20"/>
                 <w:szCs w:val="20"/>
               </w:rPr>
-              <w:t>_date }}</w:t>
+              <w:t>_date</w:t>
+            </w:r>
+            <w:proofErr w:type="spellEnd"/>
+            <w:r>
+              <w:rPr>
+                <w:rFonts w:ascii="Palatino Linotype" w:hAnsi="Palatino Linotype"/>
+                <w:sz w:val="20"/>
+                <w:szCs w:val="20"/>
+              </w:rPr>
+              <w:t xml:space="preserve"> }}</w:t>
             </w:r>
           </w:p>
         </w:tc>
@@ -461,7 +515,16 @@
                 <w:sz w:val="20"/>
                 <w:szCs w:val="20"/>
               </w:rPr>
-              <w:t>{{ defendant</w:t>
+              <w:t xml:space="preserve">{{ </w:t>
+            </w:r>
+            <w:proofErr w:type="spellStart"/>
+            <w:r>
+              <w:rPr>
+                <w:rFonts w:ascii="Palatino Linotype" w:hAnsi="Palatino Linotype"/>
+                <w:sz w:val="20"/>
+                <w:szCs w:val="20"/>
+              </w:rPr>
+              <w:t>defendant</w:t>
             </w:r>
             <w:proofErr w:type="gramEnd"/>
             <w:r>
@@ -478,7 +541,16 @@
                 <w:sz w:val="20"/>
                 <w:szCs w:val="20"/>
               </w:rPr>
-              <w:t>first_name }}</w:t>
+              <w:t>first_name</w:t>
+            </w:r>
+            <w:proofErr w:type="spellEnd"/>
+            <w:r>
+              <w:rPr>
+                <w:rFonts w:ascii="Palatino Linotype" w:hAnsi="Palatino Linotype"/>
+                <w:sz w:val="20"/>
+                <w:szCs w:val="20"/>
+              </w:rPr>
+              <w:t xml:space="preserve"> }}</w:t>
             </w:r>
             <w:r>
               <w:rPr>
@@ -486,7 +558,16 @@
                 <w:sz w:val="20"/>
                 <w:szCs w:val="20"/>
               </w:rPr>
-              <w:t xml:space="preserve"> {{ defendant.</w:t>
+              <w:t xml:space="preserve"> {{ </w:t>
+            </w:r>
+            <w:proofErr w:type="spellStart"/>
+            <w:r>
+              <w:rPr>
+                <w:rFonts w:ascii="Palatino Linotype" w:hAnsi="Palatino Linotype"/>
+                <w:sz w:val="20"/>
+                <w:szCs w:val="20"/>
+              </w:rPr>
+              <w:t>defendant.</w:t>
             </w:r>
             <w:r>
               <w:rPr>
@@ -494,7 +575,16 @@
                 <w:sz w:val="20"/>
                 <w:szCs w:val="20"/>
               </w:rPr>
-              <w:t>last_name }},</w:t>
+              <w:t>last_name</w:t>
+            </w:r>
+            <w:proofErr w:type="spellEnd"/>
+            <w:r>
+              <w:rPr>
+                <w:rFonts w:ascii="Palatino Linotype" w:hAnsi="Palatino Linotype"/>
+                <w:sz w:val="20"/>
+                <w:szCs w:val="20"/>
+              </w:rPr>
+              <w:t xml:space="preserve"> }},</w:t>
             </w:r>
           </w:p>
         </w:tc>
@@ -563,7 +653,16 @@
                 <w:sz w:val="20"/>
                 <w:szCs w:val="20"/>
               </w:rPr>
-              <w:t>{{ bci</w:t>
+              <w:t xml:space="preserve">{{ </w:t>
+            </w:r>
+            <w:proofErr w:type="spellStart"/>
+            <w:r>
+              <w:rPr>
+                <w:rFonts w:ascii="Palatino Linotype" w:hAnsi="Palatino Linotype"/>
+                <w:sz w:val="20"/>
+                <w:szCs w:val="20"/>
+              </w:rPr>
+              <w:t>bci</w:t>
             </w:r>
             <w:proofErr w:type="gramEnd"/>
             <w:r>
@@ -572,7 +671,16 @@
                 <w:sz w:val="20"/>
                 <w:szCs w:val="20"/>
               </w:rPr>
-              <w:t>_number }}</w:t>
+              <w:t>_number</w:t>
+            </w:r>
+            <w:proofErr w:type="spellEnd"/>
+            <w:r>
+              <w:rPr>
+                <w:rFonts w:ascii="Palatino Linotype" w:hAnsi="Palatino Linotype"/>
+                <w:sz w:val="20"/>
+                <w:szCs w:val="20"/>
+              </w:rPr>
+              <w:t xml:space="preserve"> }}</w:t>
             </w:r>
           </w:p>
         </w:tc>
@@ -722,7 +830,16 @@
                 <w:sz w:val="20"/>
                 <w:szCs w:val="20"/>
               </w:rPr>
-              <w:t>{{ fbi</w:t>
+              <w:t xml:space="preserve">{{ </w:t>
+            </w:r>
+            <w:proofErr w:type="spellStart"/>
+            <w:r>
+              <w:rPr>
+                <w:rFonts w:ascii="Palatino Linotype" w:hAnsi="Palatino Linotype"/>
+                <w:sz w:val="20"/>
+                <w:szCs w:val="20"/>
+              </w:rPr>
+              <w:t>fbi</w:t>
             </w:r>
             <w:proofErr w:type="gramEnd"/>
             <w:r>
@@ -731,7 +848,16 @@
                 <w:sz w:val="20"/>
                 <w:szCs w:val="20"/>
               </w:rPr>
-              <w:t>_number }}</w:t>
+              <w:t>_number</w:t>
+            </w:r>
+            <w:proofErr w:type="spellEnd"/>
+            <w:r>
+              <w:rPr>
+                <w:rFonts w:ascii="Palatino Linotype" w:hAnsi="Palatino Linotype"/>
+                <w:sz w:val="20"/>
+                <w:szCs w:val="20"/>
+              </w:rPr>
+              <w:t xml:space="preserve"> }}</w:t>
             </w:r>
           </w:p>
           <w:p>
@@ -814,7 +940,17 @@
           <w:sz w:val="20"/>
           <w:szCs w:val="20"/>
         </w:rPr>
-        <w:t>% if judicial_</w:t>
+        <w:t xml:space="preserve">% if </w:t>
+      </w:r>
+      <w:proofErr w:type="spellStart"/>
+      <w:r>
+        <w:rPr>
+          <w:rFonts w:ascii="Palatino Linotype" w:hAnsi="Palatino Linotype"/>
+          <w:bCs/>
+          <w:sz w:val="20"/>
+          <w:szCs w:val="20"/>
+        </w:rPr>
+        <w:t>judicial_</w:t>
       </w:r>
       <w:proofErr w:type="gramStart"/>
       <w:r>
@@ -845,6 +981,7 @@
         </w:rPr>
         <w:t>type</w:t>
       </w:r>
+      <w:proofErr w:type="spellEnd"/>
       <w:r>
         <w:rPr>
           <w:rFonts w:ascii="Palatino Linotype" w:hAnsi="Palatino Linotype"/>
@@ -930,7 +1067,34 @@
           <w:sz w:val="20"/>
           <w:szCs w:val="20"/>
         </w:rPr>
-        <w:t>{% elif judicial_</w:t>
+        <w:t xml:space="preserve">{% </w:t>
+      </w:r>
+      <w:proofErr w:type="spellStart"/>
+      <w:r>
+        <w:rPr>
+          <w:rFonts w:ascii="Palatino Linotype" w:hAnsi="Palatino Linotype"/>
+          <w:sz w:val="20"/>
+          <w:szCs w:val="20"/>
+        </w:rPr>
+        <w:t>elif</w:t>
+      </w:r>
+      <w:proofErr w:type="spellEnd"/>
+      <w:r>
+        <w:rPr>
+          <w:rFonts w:ascii="Palatino Linotype" w:hAnsi="Palatino Linotype"/>
+          <w:sz w:val="20"/>
+          <w:szCs w:val="20"/>
+        </w:rPr>
+        <w:t xml:space="preserve"> </w:t>
+      </w:r>
+      <w:proofErr w:type="spellStart"/>
+      <w:r>
+        <w:rPr>
+          <w:rFonts w:ascii="Palatino Linotype" w:hAnsi="Palatino Linotype"/>
+          <w:sz w:val="20"/>
+          <w:szCs w:val="20"/>
+        </w:rPr>
+        <w:t>judicial_</w:t>
       </w:r>
       <w:proofErr w:type="gramStart"/>
       <w:r>
@@ -956,7 +1120,16 @@
           <w:sz w:val="20"/>
           <w:szCs w:val="20"/>
         </w:rPr>
-        <w:t>type == ‘Judge’ %}</w:t>
+        <w:t>type</w:t>
+      </w:r>
+      <w:proofErr w:type="spellEnd"/>
+      <w:r>
+        <w:rPr>
+          <w:rFonts w:ascii="Palatino Linotype" w:hAnsi="Palatino Linotype"/>
+          <w:sz w:val="20"/>
+          <w:szCs w:val="20"/>
+        </w:rPr>
+        <w:t xml:space="preserve"> == ‘Judge’ %}</w:t>
       </w:r>
     </w:p>
     <w:p>
@@ -1031,7 +1204,16 @@
           <w:sz w:val="20"/>
           <w:szCs w:val="20"/>
         </w:rPr>
-        <w:t>{{ plea</w:t>
+        <w:t xml:space="preserve">{{ </w:t>
+      </w:r>
+      <w:proofErr w:type="spellStart"/>
+      <w:r>
+        <w:rPr>
+          <w:rFonts w:ascii="Palatino Linotype" w:hAnsi="Palatino Linotype"/>
+          <w:sz w:val="20"/>
+          <w:szCs w:val="20"/>
+        </w:rPr>
+        <w:t>plea</w:t>
       </w:r>
       <w:proofErr w:type="gramEnd"/>
       <w:r>
@@ -1040,7 +1222,16 @@
           <w:sz w:val="20"/>
           <w:szCs w:val="20"/>
         </w:rPr>
-        <w:t>_trial_date }}</w:t>
+        <w:t>_trial_date</w:t>
+      </w:r>
+      <w:proofErr w:type="spellEnd"/>
+      <w:r>
+        <w:rPr>
+          <w:rFonts w:ascii="Palatino Linotype" w:hAnsi="Palatino Linotype"/>
+          <w:sz w:val="20"/>
+          <w:szCs w:val="20"/>
+        </w:rPr>
+        <w:t xml:space="preserve"> }}</w:t>
       </w:r>
       <w:r>
         <w:rPr>
@@ -1104,7 +1295,25 @@
           <w:sz w:val="20"/>
           <w:szCs w:val="20"/>
         </w:rPr>
-        <w:t xml:space="preserve"> {{ sealing_type }}</w:t>
+        <w:t xml:space="preserve"> {{ </w:t>
+      </w:r>
+      <w:proofErr w:type="spellStart"/>
+      <w:r>
+        <w:rPr>
+          <w:rFonts w:ascii="Palatino Linotype" w:hAnsi="Palatino Linotype"/>
+          <w:sz w:val="20"/>
+          <w:szCs w:val="20"/>
+        </w:rPr>
+        <w:t>sealing_type</w:t>
+      </w:r>
+      <w:proofErr w:type="spellEnd"/>
+      <w:r>
+        <w:rPr>
+          <w:rFonts w:ascii="Palatino Linotype" w:hAnsi="Palatino Linotype"/>
+          <w:sz w:val="20"/>
+          <w:szCs w:val="20"/>
+        </w:rPr>
+        <w:t xml:space="preserve"> }}</w:t>
       </w:r>
       <w:r>
         <w:rPr>
@@ -1121,7 +1330,27 @@
           <w:sz w:val="20"/>
           <w:szCs w:val="20"/>
         </w:rPr>
-        <w:t xml:space="preserve">{% if defense_counsel_waived is false </w:t>
+        <w:t xml:space="preserve">{% if </w:t>
+      </w:r>
+      <w:proofErr w:type="spellStart"/>
+      <w:r>
+        <w:rPr>
+          <w:rFonts w:ascii="Palatino Linotype" w:hAnsi="Palatino Linotype"/>
+          <w:bCs/>
+          <w:sz w:val="20"/>
+          <w:szCs w:val="20"/>
+        </w:rPr>
+        <w:t>defense_counsel_waived</w:t>
+      </w:r>
+      <w:proofErr w:type="spellEnd"/>
+      <w:r>
+        <w:rPr>
+          <w:rFonts w:ascii="Palatino Linotype" w:hAnsi="Palatino Linotype"/>
+          <w:bCs/>
+          <w:sz w:val="20"/>
+          <w:szCs w:val="20"/>
+        </w:rPr>
+        <w:t xml:space="preserve"> is false </w:t>
       </w:r>
       <w:proofErr w:type="gramStart"/>
       <w:r>
@@ -1141,7 +1370,87 @@
           <w:sz w:val="20"/>
           <w:szCs w:val="20"/>
         </w:rPr>
-        <w:t xml:space="preserve"> was represented by {{ defense_counsel }}, {{ defense_counsel_type }}. {% elif defense_counsel_waived is true </w:t>
+        <w:t xml:space="preserve"> was represented by {{ </w:t>
+      </w:r>
+      <w:proofErr w:type="spellStart"/>
+      <w:r>
+        <w:rPr>
+          <w:rFonts w:ascii="Palatino Linotype" w:hAnsi="Palatino Linotype"/>
+          <w:bCs/>
+          <w:sz w:val="20"/>
+          <w:szCs w:val="20"/>
+        </w:rPr>
+        <w:t>defense_counsel</w:t>
+      </w:r>
+      <w:proofErr w:type="spellEnd"/>
+      <w:r>
+        <w:rPr>
+          <w:rFonts w:ascii="Palatino Linotype" w:hAnsi="Palatino Linotype"/>
+          <w:bCs/>
+          <w:sz w:val="20"/>
+          <w:szCs w:val="20"/>
+        </w:rPr>
+        <w:t xml:space="preserve"> }}, {{ </w:t>
+      </w:r>
+      <w:proofErr w:type="spellStart"/>
+      <w:r>
+        <w:rPr>
+          <w:rFonts w:ascii="Palatino Linotype" w:hAnsi="Palatino Linotype"/>
+          <w:bCs/>
+          <w:sz w:val="20"/>
+          <w:szCs w:val="20"/>
+        </w:rPr>
+        <w:t>defense_counsel_type</w:t>
+      </w:r>
+      <w:proofErr w:type="spellEnd"/>
+      <w:r>
+        <w:rPr>
+          <w:rFonts w:ascii="Palatino Linotype" w:hAnsi="Palatino Linotype"/>
+          <w:bCs/>
+          <w:sz w:val="20"/>
+          <w:szCs w:val="20"/>
+        </w:rPr>
+        <w:t xml:space="preserve"> }}. {% </w:t>
+      </w:r>
+      <w:proofErr w:type="spellStart"/>
+      <w:r>
+        <w:rPr>
+          <w:rFonts w:ascii="Palatino Linotype" w:hAnsi="Palatino Linotype"/>
+          <w:bCs/>
+          <w:sz w:val="20"/>
+          <w:szCs w:val="20"/>
+        </w:rPr>
+        <w:t>elif</w:t>
+      </w:r>
+      <w:proofErr w:type="spellEnd"/>
+      <w:r>
+        <w:rPr>
+          <w:rFonts w:ascii="Palatino Linotype" w:hAnsi="Palatino Linotype"/>
+          <w:bCs/>
+          <w:sz w:val="20"/>
+          <w:szCs w:val="20"/>
+        </w:rPr>
+        <w:t xml:space="preserve"> </w:t>
+      </w:r>
+      <w:proofErr w:type="spellStart"/>
+      <w:r>
+        <w:rPr>
+          <w:rFonts w:ascii="Palatino Linotype" w:hAnsi="Palatino Linotype"/>
+          <w:bCs/>
+          <w:sz w:val="20"/>
+          <w:szCs w:val="20"/>
+        </w:rPr>
+        <w:t>defense_counsel_waived</w:t>
+      </w:r>
+      <w:proofErr w:type="spellEnd"/>
+      <w:r>
+        <w:rPr>
+          <w:rFonts w:ascii="Palatino Linotype" w:hAnsi="Palatino Linotype"/>
+          <w:bCs/>
+          <w:sz w:val="20"/>
+          <w:szCs w:val="20"/>
+        </w:rPr>
+        <w:t xml:space="preserve"> is true </w:t>
       </w:r>
       <w:proofErr w:type="gramStart"/>
       <w:r>
@@ -1181,7 +1490,27 @@
           <w:sz w:val="20"/>
           <w:szCs w:val="20"/>
         </w:rPr>
-        <w:t xml:space="preserve"> State of Ohio {{ state_response }} the </w:t>
+        <w:t xml:space="preserve"> State of Ohio {{ </w:t>
+      </w:r>
+      <w:proofErr w:type="spellStart"/>
+      <w:r>
+        <w:rPr>
+          <w:rFonts w:ascii="Palatino Linotype" w:hAnsi="Palatino Linotype"/>
+          <w:bCs/>
+          <w:sz w:val="20"/>
+          <w:szCs w:val="20"/>
+        </w:rPr>
+        <w:t>state_response</w:t>
+      </w:r>
+      <w:proofErr w:type="spellEnd"/>
+      <w:r>
+        <w:rPr>
+          <w:rFonts w:ascii="Palatino Linotype" w:hAnsi="Palatino Linotype"/>
+          <w:bCs/>
+          <w:sz w:val="20"/>
+          <w:szCs w:val="20"/>
+        </w:rPr>
+        <w:t xml:space="preserve"> }} the </w:t>
       </w:r>
       <w:r>
         <w:rPr>
@@ -1199,7 +1528,45 @@
           <w:sz w:val="20"/>
           <w:szCs w:val="20"/>
         </w:rPr>
-        <w:t>’s request to seal.</w:t>
+        <w:t xml:space="preserve">’s request </w:t>
+      </w:r>
+      <w:r>
+        <w:rPr>
+          <w:rFonts w:ascii="Palatino Linotype" w:hAnsi="Palatino Linotype"/>
+          <w:bCs/>
+          <w:sz w:val="20"/>
+          <w:szCs w:val="20"/>
+        </w:rPr>
+        <w:t xml:space="preserve">for {{ </w:t>
+      </w:r>
+      <w:proofErr w:type="spellStart"/>
+      <w:r>
+        <w:rPr>
+          <w:rFonts w:ascii="Palatino Linotype" w:hAnsi="Palatino Linotype"/>
+          <w:bCs/>
+          <w:sz w:val="20"/>
+          <w:szCs w:val="20"/>
+        </w:rPr>
+        <w:t>sealing_type</w:t>
+      </w:r>
+      <w:proofErr w:type="spellEnd"/>
+      <w:r>
+        <w:rPr>
+          <w:rFonts w:ascii="Palatino Linotype" w:hAnsi="Palatino Linotype"/>
+          <w:bCs/>
+          <w:sz w:val="20"/>
+          <w:szCs w:val="20"/>
+        </w:rPr>
+        <w:t xml:space="preserve"> }}</w:t>
+      </w:r>
+      <w:r>
+        <w:rPr>
+          <w:rFonts w:ascii="Palatino Linotype" w:hAnsi="Palatino Linotype"/>
+          <w:bCs/>
+          <w:sz w:val="20"/>
+          <w:szCs w:val="20"/>
+        </w:rPr>
+        <w:t>.</w:t>
       </w:r>
     </w:p>
     <w:p>
@@ -1235,6 +1602,66 @@
           <w:sz w:val="20"/>
           <w:szCs w:val="20"/>
         </w:rPr>
+        <w:t>% if</w:t>
+      </w:r>
+      <w:r>
+        <w:rPr>
+          <w:rFonts w:ascii="Palatino Linotype" w:hAnsi="Palatino Linotype"/>
+          <w:sz w:val="20"/>
+          <w:szCs w:val="20"/>
+        </w:rPr>
+        <w:t xml:space="preserve"> </w:t>
+      </w:r>
+      <w:proofErr w:type="spellStart"/>
+      <w:r>
+        <w:rPr>
+          <w:rFonts w:ascii="Palatino Linotype" w:hAnsi="Palatino Linotype"/>
+          <w:sz w:val="20"/>
+          <w:szCs w:val="20"/>
+        </w:rPr>
+        <w:t>sealing_</w:t>
+      </w:r>
+      <w:proofErr w:type="gramStart"/>
+      <w:r>
+        <w:rPr>
+          <w:rFonts w:ascii="Palatino Linotype" w:hAnsi="Palatino Linotype"/>
+          <w:sz w:val="20"/>
+          <w:szCs w:val="20"/>
+        </w:rPr>
+        <w:t>type.split</w:t>
+      </w:r>
+      <w:proofErr w:type="spellEnd"/>
+      <w:proofErr w:type="gramEnd"/>
+      <w:r>
+        <w:rPr>
+          <w:rFonts w:ascii="Palatino Linotype" w:hAnsi="Palatino Linotype"/>
+          <w:sz w:val="20"/>
+          <w:szCs w:val="20"/>
+        </w:rPr>
+        <w:t>()[0]</w:t>
+      </w:r>
+      <w:r>
+        <w:rPr>
+          <w:rFonts w:ascii="Palatino Linotype" w:hAnsi="Palatino Linotype"/>
+          <w:sz w:val="20"/>
+          <w:szCs w:val="20"/>
+        </w:rPr>
+        <w:t xml:space="preserve"> == ‘sealing’</w:t>
+      </w:r>
+      <w:r>
+        <w:rPr>
+          <w:rFonts w:ascii="Palatino Linotype" w:hAnsi="Palatino Linotype"/>
+          <w:sz w:val="20"/>
+          <w:szCs w:val="20"/>
+        </w:rPr>
+        <w:t xml:space="preserve"> </w:t>
+      </w:r>
+      <w:r>
+        <w:rPr>
+          <w:rFonts w:ascii="Palatino Linotype" w:hAnsi="Palatino Linotype"/>
+          <w:sz w:val="20"/>
+          <w:szCs w:val="20"/>
+        </w:rPr>
         <w:t>%</w:t>
       </w:r>
       <w:r>
@@ -1243,7 +1670,107 @@
           <w:sz w:val="20"/>
           <w:szCs w:val="20"/>
         </w:rPr>
-        <w:t xml:space="preserve"> if seal_decision == ‘Granted’ </w:t>
+        <w:t>}</w:t>
+      </w:r>
+      <w:r>
+        <w:rPr>
+          <w:rFonts w:ascii="Palatino Linotype" w:hAnsi="Palatino Linotype"/>
+          <w:sz w:val="20"/>
+          <w:szCs w:val="20"/>
+        </w:rPr>
+        <w:t>{</w:t>
+      </w:r>
+      <w:r>
+        <w:rPr>
+          <w:rFonts w:ascii="Palatino Linotype" w:hAnsi="Palatino Linotype"/>
+          <w:sz w:val="20"/>
+          <w:szCs w:val="20"/>
+        </w:rPr>
+        <w:t>%</w:t>
+      </w:r>
+      <w:r>
+        <w:rPr>
+          <w:rFonts w:ascii="Palatino Linotype" w:hAnsi="Palatino Linotype"/>
+          <w:sz w:val="20"/>
+          <w:szCs w:val="20"/>
+        </w:rPr>
+        <w:t xml:space="preserve"> if </w:t>
+      </w:r>
+      <w:proofErr w:type="spellStart"/>
+      <w:r>
+        <w:rPr>
+          <w:rFonts w:ascii="Palatino Linotype" w:hAnsi="Palatino Linotype"/>
+          <w:sz w:val="20"/>
+          <w:szCs w:val="20"/>
+        </w:rPr>
+        <w:t>seal_decision</w:t>
+      </w:r>
+      <w:proofErr w:type="spellEnd"/>
+      <w:r>
+        <w:rPr>
+          <w:rFonts w:ascii="Palatino Linotype" w:hAnsi="Palatino Linotype"/>
+          <w:sz w:val="20"/>
+          <w:szCs w:val="20"/>
+        </w:rPr>
+        <w:t xml:space="preserve"> == ‘Granted’ </w:t>
+      </w:r>
+      <w:r>
+        <w:rPr>
+          <w:rFonts w:ascii="Palatino Linotype" w:hAnsi="Palatino Linotype"/>
+          <w:sz w:val="20"/>
+          <w:szCs w:val="20"/>
+        </w:rPr>
+        <w:t>%</w:t>
+      </w:r>
+      <w:r>
+        <w:rPr>
+          <w:rFonts w:ascii="Palatino Linotype" w:hAnsi="Palatino Linotype"/>
+          <w:sz w:val="20"/>
+          <w:szCs w:val="20"/>
+        </w:rPr>
+        <w:t xml:space="preserve">}There are no pending cases or charges. The </w:t>
+      </w:r>
+      <w:r>
+        <w:rPr>
+          <w:rFonts w:ascii="Palatino Linotype" w:hAnsi="Palatino Linotype"/>
+          <w:sz w:val="20"/>
+          <w:szCs w:val="20"/>
+        </w:rPr>
+        <w:t>Defendant</w:t>
+      </w:r>
+      <w:r>
+        <w:rPr>
+          <w:rFonts w:ascii="Palatino Linotype" w:hAnsi="Palatino Linotype"/>
+          <w:sz w:val="20"/>
+          <w:szCs w:val="20"/>
+        </w:rPr>
+        <w:t xml:space="preserve">’s interest in having this record sealed outweighs any legitimate interests the government may have in maintaining this record. </w:t>
+      </w:r>
+      <w:r>
+        <w:rPr>
+          <w:rFonts w:ascii="Palatino Linotype" w:hAnsi="Palatino Linotype"/>
+          <w:sz w:val="20"/>
+          <w:szCs w:val="20"/>
+        </w:rPr>
+        <w:t xml:space="preserve">{% if </w:t>
+      </w:r>
+      <w:proofErr w:type="spellStart"/>
+      <w:r>
+        <w:rPr>
+          <w:rFonts w:ascii="Palatino Linotype" w:hAnsi="Palatino Linotype"/>
+          <w:sz w:val="20"/>
+          <w:szCs w:val="20"/>
+        </w:rPr>
+        <w:t>sealing_type</w:t>
+      </w:r>
+      <w:proofErr w:type="spellEnd"/>
+      <w:r>
+        <w:rPr>
+          <w:rFonts w:ascii="Palatino Linotype" w:hAnsi="Palatino Linotype"/>
+          <w:sz w:val="20"/>
+          <w:szCs w:val="20"/>
+        </w:rPr>
+        <w:t xml:space="preserve"> == ‘sealing of a conviction or bail forfeiture record pursuant to R.C. 2953.32’ </w:t>
       </w:r>
       <w:proofErr w:type="gramStart"/>
       <w:r>
@@ -1252,6 +1779,163 @@
           <w:sz w:val="20"/>
           <w:szCs w:val="20"/>
         </w:rPr>
+        <w:t>%}The</w:t>
+      </w:r>
+      <w:proofErr w:type="gramEnd"/>
+      <w:r>
+        <w:rPr>
+          <w:rFonts w:ascii="Palatino Linotype" w:hAnsi="Palatino Linotype"/>
+          <w:sz w:val="20"/>
+          <w:szCs w:val="20"/>
+        </w:rPr>
+        <w:t xml:space="preserve"> </w:t>
+      </w:r>
+      <w:r>
+        <w:rPr>
+          <w:rFonts w:ascii="Palatino Linotype" w:hAnsi="Palatino Linotype"/>
+          <w:sz w:val="20"/>
+          <w:szCs w:val="20"/>
+        </w:rPr>
+        <w:t>Defendant</w:t>
+      </w:r>
+      <w:r>
+        <w:rPr>
+          <w:rFonts w:ascii="Palatino Linotype" w:hAnsi="Palatino Linotype"/>
+          <w:sz w:val="20"/>
+          <w:szCs w:val="20"/>
+        </w:rPr>
+        <w:t xml:space="preserve"> has been rehabilitated to the satisfaction of the court. {% endif </w:t>
+      </w:r>
+      <w:proofErr w:type="gramStart"/>
+      <w:r>
+        <w:rPr>
+          <w:rFonts w:ascii="Palatino Linotype" w:hAnsi="Palatino Linotype"/>
+          <w:sz w:val="20"/>
+          <w:szCs w:val="20"/>
+        </w:rPr>
+        <w:t>%}</w:t>
+      </w:r>
+      <w:r>
+        <w:rPr>
+          <w:rFonts w:ascii="Palatino Linotype" w:hAnsi="Palatino Linotype"/>
+          <w:sz w:val="20"/>
+          <w:szCs w:val="20"/>
+        </w:rPr>
+        <w:t>The</w:t>
+      </w:r>
+      <w:proofErr w:type="gramEnd"/>
+      <w:r>
+        <w:rPr>
+          <w:rFonts w:ascii="Palatino Linotype" w:hAnsi="Palatino Linotype"/>
+          <w:sz w:val="20"/>
+          <w:szCs w:val="20"/>
+        </w:rPr>
+        <w:t xml:space="preserve"> </w:t>
+      </w:r>
+      <w:r>
+        <w:rPr>
+          <w:rFonts w:ascii="Palatino Linotype" w:hAnsi="Palatino Linotype"/>
+          <w:sz w:val="20"/>
+          <w:szCs w:val="20"/>
+        </w:rPr>
+        <w:t>Defendant</w:t>
+      </w:r>
+      <w:r>
+        <w:rPr>
+          <w:rFonts w:ascii="Palatino Linotype" w:hAnsi="Palatino Linotype"/>
+          <w:sz w:val="20"/>
+          <w:szCs w:val="20"/>
+        </w:rPr>
+        <w:t>’s request</w:t>
+      </w:r>
+      <w:r>
+        <w:rPr>
+          <w:rFonts w:ascii="Palatino Linotype" w:hAnsi="Palatino Linotype"/>
+          <w:sz w:val="20"/>
+          <w:szCs w:val="20"/>
+        </w:rPr>
+        <w:t xml:space="preserve"> to seal</w:t>
+      </w:r>
+      <w:r>
+        <w:rPr>
+          <w:rFonts w:ascii="Palatino Linotype" w:hAnsi="Palatino Linotype"/>
+          <w:sz w:val="20"/>
+          <w:szCs w:val="20"/>
+        </w:rPr>
+        <w:t xml:space="preserve"> is {{ </w:t>
+      </w:r>
+      <w:proofErr w:type="spellStart"/>
+      <w:r>
+        <w:rPr>
+          <w:rFonts w:ascii="Palatino Linotype" w:hAnsi="Palatino Linotype"/>
+          <w:sz w:val="20"/>
+          <w:szCs w:val="20"/>
+        </w:rPr>
+        <w:t>seal_decision</w:t>
+      </w:r>
+      <w:proofErr w:type="spellEnd"/>
+      <w:r>
+        <w:rPr>
+          <w:rFonts w:ascii="Palatino Linotype" w:hAnsi="Palatino Linotype"/>
+          <w:sz w:val="20"/>
+          <w:szCs w:val="20"/>
+        </w:rPr>
+        <w:t xml:space="preserve"> }}.</w:t>
+      </w:r>
+      <w:r>
+        <w:rPr>
+          <w:rFonts w:ascii="Palatino Linotype" w:hAnsi="Palatino Linotype"/>
+          <w:sz w:val="20"/>
+          <w:szCs w:val="20"/>
+        </w:rPr>
+        <w:t xml:space="preserve">{{ </w:t>
+      </w:r>
+      <w:r>
+        <w:rPr>
+          <w:rFonts w:ascii="Palatino Linotype" w:hAnsi="Palatino Linotype"/>
+          <w:sz w:val="20"/>
+          <w:szCs w:val="20"/>
+        </w:rPr>
+        <w:t>‘</w:t>
+      </w:r>
+      <w:r>
+        <w:rPr>
+          <w:rFonts w:ascii="Palatino Linotype" w:hAnsi="Palatino Linotype"/>
+          <w:sz w:val="20"/>
+          <w:szCs w:val="20"/>
+        </w:rPr>
+        <w:t>\n</w:t>
+      </w:r>
+      <w:r>
+        <w:rPr>
+          <w:rFonts w:ascii="Palatino Linotype" w:hAnsi="Palatino Linotype"/>
+          <w:sz w:val="20"/>
+          <w:szCs w:val="20"/>
+        </w:rPr>
+        <w:t>\n’ }}</w:t>
+      </w:r>
+      <w:r>
+        <w:rPr>
+          <w:rFonts w:ascii="Palatino Linotype" w:hAnsi="Palatino Linotype"/>
+          <w:sz w:val="20"/>
+          <w:szCs w:val="20"/>
+        </w:rPr>
+        <w:t xml:space="preserve">The Clerk is directed to send copies of this entry to all agencies listed below. </w:t>
+      </w:r>
+      <w:r>
+        <w:rPr>
+          <w:rFonts w:ascii="Palatino Linotype" w:hAnsi="Palatino Linotype"/>
+          <w:sz w:val="20"/>
+          <w:szCs w:val="20"/>
+        </w:rPr>
+        <w:t>{</w:t>
+      </w:r>
+      <w:r>
+        <w:rPr>
+          <w:rFonts w:ascii="Palatino Linotype" w:hAnsi="Palatino Linotype"/>
+          <w:sz w:val="20"/>
+          <w:szCs w:val="20"/>
+        </w:rPr>
         <w:t>%</w:t>
       </w:r>
       <w:r>
@@ -1260,7 +1944,60 @@
           <w:sz w:val="20"/>
           <w:szCs w:val="20"/>
         </w:rPr>
-        <w:t>}There</w:t>
+        <w:t xml:space="preserve"> </w:t>
+      </w:r>
+      <w:proofErr w:type="spellStart"/>
+      <w:r>
+        <w:rPr>
+          <w:rFonts w:ascii="Palatino Linotype" w:hAnsi="Palatino Linotype"/>
+          <w:sz w:val="20"/>
+          <w:szCs w:val="20"/>
+        </w:rPr>
+        <w:t>elif</w:t>
+      </w:r>
+      <w:proofErr w:type="spellEnd"/>
+      <w:r>
+        <w:rPr>
+          <w:rFonts w:ascii="Palatino Linotype" w:hAnsi="Palatino Linotype"/>
+          <w:sz w:val="20"/>
+          <w:szCs w:val="20"/>
+        </w:rPr>
+        <w:t xml:space="preserve"> </w:t>
+      </w:r>
+      <w:proofErr w:type="spellStart"/>
+      <w:r>
+        <w:rPr>
+          <w:rFonts w:ascii="Palatino Linotype" w:hAnsi="Palatino Linotype"/>
+          <w:sz w:val="20"/>
+          <w:szCs w:val="20"/>
+        </w:rPr>
+        <w:t>seal_decision</w:t>
+      </w:r>
+      <w:proofErr w:type="spellEnd"/>
+      <w:r>
+        <w:rPr>
+          <w:rFonts w:ascii="Palatino Linotype" w:hAnsi="Palatino Linotype"/>
+          <w:sz w:val="20"/>
+          <w:szCs w:val="20"/>
+        </w:rPr>
+        <w:t xml:space="preserve"> == ‘Denied - ineligible’ </w:t>
+      </w:r>
+      <w:proofErr w:type="gramStart"/>
+      <w:r>
+        <w:rPr>
+          <w:rFonts w:ascii="Palatino Linotype" w:hAnsi="Palatino Linotype"/>
+          <w:sz w:val="20"/>
+          <w:szCs w:val="20"/>
+        </w:rPr>
+        <w:t>%</w:t>
+      </w:r>
+      <w:r>
+        <w:rPr>
+          <w:rFonts w:ascii="Palatino Linotype" w:hAnsi="Palatino Linotype"/>
+          <w:sz w:val="20"/>
+          <w:szCs w:val="20"/>
+        </w:rPr>
+        <w:t>}One</w:t>
       </w:r>
       <w:proofErr w:type="gramEnd"/>
       <w:r>
@@ -1269,7 +2006,7 @@
           <w:sz w:val="20"/>
           <w:szCs w:val="20"/>
         </w:rPr>
-        <w:t xml:space="preserve"> are no pending cases or charges. The </w:t>
+        <w:t xml:space="preserve"> or more of the offenses that </w:t>
       </w:r>
       <w:r>
         <w:rPr>
@@ -1285,15 +2022,23 @@
           <w:sz w:val="20"/>
           <w:szCs w:val="20"/>
         </w:rPr>
-        <w:t xml:space="preserve">’s interest in having this record sealed outweighs any legitimate interests the government may have in maintaining this record. </w:t>
-      </w:r>
-      <w:r>
-        <w:rPr>
-          <w:rFonts w:ascii="Palatino Linotype" w:hAnsi="Palatino Linotype"/>
-          <w:sz w:val="20"/>
-          <w:szCs w:val="20"/>
-        </w:rPr>
-        <w:t xml:space="preserve">{% if sealing_type == ‘sealing of a conviction or bail forfeiture record pursuant to R.C. 2953.32’ </w:t>
+        <w:t xml:space="preserve"> was convicted of are ineligible for sealing pursuant to Ohio Revised </w:t>
+      </w:r>
+      <w:r>
+        <w:rPr>
+          <w:rFonts w:ascii="Palatino Linotype" w:hAnsi="Palatino Linotype"/>
+          <w:sz w:val="20"/>
+          <w:szCs w:val="20"/>
+        </w:rPr>
+        <w:t>C</w:t>
+      </w:r>
+      <w:r>
+        <w:rPr>
+          <w:rFonts w:ascii="Palatino Linotype" w:hAnsi="Palatino Linotype"/>
+          <w:sz w:val="20"/>
+          <w:szCs w:val="20"/>
+        </w:rPr>
+        <w:t xml:space="preserve">ode. Therefore, the request to seal is </w:t>
       </w:r>
       <w:proofErr w:type="gramStart"/>
       <w:r>
@@ -1302,7 +2047,15 @@
           <w:sz w:val="20"/>
           <w:szCs w:val="20"/>
         </w:rPr>
-        <w:t>%}The</w:t>
+        <w:t>Denied.</w:t>
+      </w:r>
+      <w:r>
+        <w:rPr>
+          <w:rFonts w:ascii="Palatino Linotype" w:hAnsi="Palatino Linotype"/>
+          <w:sz w:val="20"/>
+          <w:szCs w:val="20"/>
+        </w:rPr>
+        <w:t>{</w:t>
       </w:r>
       <w:proofErr w:type="gramEnd"/>
       <w:r>
@@ -1311,8 +2064,60 @@
           <w:sz w:val="20"/>
           <w:szCs w:val="20"/>
         </w:rPr>
+        <w:t xml:space="preserve">% </w:t>
+      </w:r>
+      <w:proofErr w:type="spellStart"/>
+      <w:r>
+        <w:rPr>
+          <w:rFonts w:ascii="Palatino Linotype" w:hAnsi="Palatino Linotype"/>
+          <w:sz w:val="20"/>
+          <w:szCs w:val="20"/>
+        </w:rPr>
+        <w:t>elif</w:t>
+      </w:r>
+      <w:proofErr w:type="spellEnd"/>
+      <w:r>
+        <w:rPr>
+          <w:rFonts w:ascii="Palatino Linotype" w:hAnsi="Palatino Linotype"/>
+          <w:sz w:val="20"/>
+          <w:szCs w:val="20"/>
+        </w:rPr>
         <w:t xml:space="preserve"> </w:t>
       </w:r>
+      <w:proofErr w:type="spellStart"/>
+      <w:r>
+        <w:rPr>
+          <w:rFonts w:ascii="Palatino Linotype" w:hAnsi="Palatino Linotype"/>
+          <w:sz w:val="20"/>
+          <w:szCs w:val="20"/>
+        </w:rPr>
+        <w:t>seal_decision</w:t>
+      </w:r>
+      <w:proofErr w:type="spellEnd"/>
+      <w:r>
+        <w:rPr>
+          <w:rFonts w:ascii="Palatino Linotype" w:hAnsi="Palatino Linotype"/>
+          <w:sz w:val="20"/>
+          <w:szCs w:val="20"/>
+        </w:rPr>
+        <w:t xml:space="preserve"> == ‘Denied </w:t>
+      </w:r>
+      <w:r>
+        <w:rPr>
+          <w:rFonts w:ascii="Palatino Linotype" w:hAnsi="Palatino Linotype"/>
+          <w:sz w:val="20"/>
+          <w:szCs w:val="20"/>
+        </w:rPr>
+        <w:t xml:space="preserve">- </w:t>
+      </w:r>
+      <w:r>
+        <w:rPr>
+          <w:rFonts w:ascii="Palatino Linotype" w:hAnsi="Palatino Linotype"/>
+          <w:sz w:val="20"/>
+          <w:szCs w:val="20"/>
+        </w:rPr>
+        <w:t xml:space="preserve">with reason’ %}The </w:t>
+      </w:r>
       <w:r>
         <w:rPr>
           <w:rFonts w:ascii="Palatino Linotype" w:hAnsi="Palatino Linotype"/>
@@ -1327,12 +2132,42 @@
           <w:sz w:val="20"/>
           <w:szCs w:val="20"/>
         </w:rPr>
-        <w:t xml:space="preserve"> has been rehabilitated to the satisfaction of the court. {% endif </w:t>
+        <w:t xml:space="preserve">’s request to seal is Denied for the following reasons: </w:t>
+      </w:r>
+      <w:r>
+        <w:rPr>
+          <w:rFonts w:ascii="Palatino Linotype" w:hAnsi="Palatino Linotype"/>
+          <w:bCs/>
+          <w:sz w:val="20"/>
+          <w:szCs w:val="20"/>
+        </w:rPr>
+        <w:t xml:space="preserve">{{ </w:t>
+      </w:r>
+      <w:proofErr w:type="spellStart"/>
+      <w:r>
+        <w:rPr>
+          <w:rFonts w:ascii="Palatino Linotype" w:hAnsi="Palatino Linotype"/>
+          <w:bCs/>
+          <w:sz w:val="20"/>
+          <w:szCs w:val="20"/>
+        </w:rPr>
+        <w:t>denial_reasons</w:t>
+      </w:r>
+      <w:proofErr w:type="spellEnd"/>
+      <w:r>
+        <w:rPr>
+          <w:rFonts w:ascii="Palatino Linotype" w:hAnsi="Palatino Linotype"/>
+          <w:bCs/>
+          <w:sz w:val="20"/>
+          <w:szCs w:val="20"/>
+        </w:rPr>
+        <w:t xml:space="preserve"> }}. {% endif </w:t>
       </w:r>
       <w:proofErr w:type="gramStart"/>
       <w:r>
         <w:rPr>
           <w:rFonts w:ascii="Palatino Linotype" w:hAnsi="Palatino Linotype"/>
+          <w:bCs/>
           <w:sz w:val="20"/>
           <w:szCs w:val="20"/>
         </w:rPr>
@@ -1341,258 +2176,21 @@
       <w:r>
         <w:rPr>
           <w:rFonts w:ascii="Palatino Linotype" w:hAnsi="Palatino Linotype"/>
-          <w:sz w:val="20"/>
-          <w:szCs w:val="20"/>
-        </w:rPr>
-        <w:t>The</w:t>
+          <w:bCs/>
+          <w:sz w:val="20"/>
+          <w:szCs w:val="20"/>
+        </w:rPr>
+        <w:t>{</w:t>
       </w:r>
       <w:proofErr w:type="gramEnd"/>
       <w:r>
         <w:rPr>
           <w:rFonts w:ascii="Palatino Linotype" w:hAnsi="Palatino Linotype"/>
-          <w:sz w:val="20"/>
-          <w:szCs w:val="20"/>
-        </w:rPr>
-        <w:t xml:space="preserve"> </w:t>
-      </w:r>
-      <w:r>
-        <w:rPr>
-          <w:rFonts w:ascii="Palatino Linotype" w:hAnsi="Palatino Linotype"/>
-          <w:sz w:val="20"/>
-          <w:szCs w:val="20"/>
-        </w:rPr>
-        <w:t>Defendant</w:t>
-      </w:r>
-      <w:r>
-        <w:rPr>
-          <w:rFonts w:ascii="Palatino Linotype" w:hAnsi="Palatino Linotype"/>
-          <w:sz w:val="20"/>
-          <w:szCs w:val="20"/>
-        </w:rPr>
-        <w:t>’s request</w:t>
-      </w:r>
-      <w:r>
-        <w:rPr>
-          <w:rFonts w:ascii="Palatino Linotype" w:hAnsi="Palatino Linotype"/>
-          <w:sz w:val="20"/>
-          <w:szCs w:val="20"/>
-        </w:rPr>
-        <w:t xml:space="preserve"> to seal</w:t>
-      </w:r>
-      <w:r>
-        <w:rPr>
-          <w:rFonts w:ascii="Palatino Linotype" w:hAnsi="Palatino Linotype"/>
-          <w:sz w:val="20"/>
-          <w:szCs w:val="20"/>
-        </w:rPr>
-        <w:t xml:space="preserve"> is {{ seal_decision }}.</w:t>
-      </w:r>
-      <w:r>
-        <w:rPr>
-          <w:rFonts w:ascii="Palatino Linotype" w:hAnsi="Palatino Linotype"/>
-          <w:sz w:val="20"/>
-          <w:szCs w:val="20"/>
-        </w:rPr>
-        <w:t xml:space="preserve">{{ </w:t>
-      </w:r>
-      <w:r>
-        <w:rPr>
-          <w:rFonts w:ascii="Palatino Linotype" w:hAnsi="Palatino Linotype"/>
-          <w:sz w:val="20"/>
-          <w:szCs w:val="20"/>
-        </w:rPr>
-        <w:t>‘</w:t>
-      </w:r>
-      <w:r>
-        <w:rPr>
-          <w:rFonts w:ascii="Palatino Linotype" w:hAnsi="Palatino Linotype"/>
-          <w:sz w:val="20"/>
-          <w:szCs w:val="20"/>
-        </w:rPr>
-        <w:t>\n</w:t>
-      </w:r>
-      <w:r>
-        <w:rPr>
-          <w:rFonts w:ascii="Palatino Linotype" w:hAnsi="Palatino Linotype"/>
-          <w:sz w:val="20"/>
-          <w:szCs w:val="20"/>
-        </w:rPr>
-        <w:t>\n’ }}</w:t>
-      </w:r>
-      <w:r>
-        <w:rPr>
-          <w:rFonts w:ascii="Palatino Linotype" w:hAnsi="Palatino Linotype"/>
-          <w:sz w:val="20"/>
-          <w:szCs w:val="20"/>
-        </w:rPr>
-        <w:t xml:space="preserve">The Clerk is directed to send copies of this entry to all agencies listed below. </w:t>
-      </w:r>
-      <w:r>
-        <w:rPr>
-          <w:rFonts w:ascii="Palatino Linotype" w:hAnsi="Palatino Linotype"/>
-          <w:sz w:val="20"/>
-          <w:szCs w:val="20"/>
-        </w:rPr>
-        <w:t>{</w:t>
-      </w:r>
-      <w:r>
-        <w:rPr>
-          <w:rFonts w:ascii="Palatino Linotype" w:hAnsi="Palatino Linotype"/>
-          <w:sz w:val="20"/>
-          <w:szCs w:val="20"/>
-        </w:rPr>
-        <w:t>%</w:t>
-      </w:r>
-      <w:r>
-        <w:rPr>
-          <w:rFonts w:ascii="Palatino Linotype" w:hAnsi="Palatino Linotype"/>
-          <w:sz w:val="20"/>
-          <w:szCs w:val="20"/>
-        </w:rPr>
-        <w:t xml:space="preserve"> elif seal_decision == ‘Denied - ineligible’ </w:t>
-      </w:r>
-      <w:proofErr w:type="gramStart"/>
-      <w:r>
-        <w:rPr>
-          <w:rFonts w:ascii="Palatino Linotype" w:hAnsi="Palatino Linotype"/>
-          <w:sz w:val="20"/>
-          <w:szCs w:val="20"/>
-        </w:rPr>
-        <w:t>%</w:t>
-      </w:r>
-      <w:r>
-        <w:rPr>
-          <w:rFonts w:ascii="Palatino Linotype" w:hAnsi="Palatino Linotype"/>
-          <w:sz w:val="20"/>
-          <w:szCs w:val="20"/>
-        </w:rPr>
-        <w:t>}One</w:t>
-      </w:r>
-      <w:proofErr w:type="gramEnd"/>
-      <w:r>
-        <w:rPr>
-          <w:rFonts w:ascii="Palatino Linotype" w:hAnsi="Palatino Linotype"/>
-          <w:sz w:val="20"/>
-          <w:szCs w:val="20"/>
-        </w:rPr>
-        <w:t xml:space="preserve"> or more of the offenses that </w:t>
-      </w:r>
-      <w:r>
-        <w:rPr>
-          <w:rFonts w:ascii="Palatino Linotype" w:hAnsi="Palatino Linotype"/>
-          <w:sz w:val="20"/>
-          <w:szCs w:val="20"/>
-        </w:rPr>
-        <w:t>Defendant</w:t>
-      </w:r>
-      <w:r>
-        <w:rPr>
-          <w:rFonts w:ascii="Palatino Linotype" w:hAnsi="Palatino Linotype"/>
-          <w:sz w:val="20"/>
-          <w:szCs w:val="20"/>
-        </w:rPr>
-        <w:t xml:space="preserve"> was convicted of are ineligible for sealing pursuant to Ohio Revised </w:t>
-      </w:r>
-      <w:r>
-        <w:rPr>
-          <w:rFonts w:ascii="Palatino Linotype" w:hAnsi="Palatino Linotype"/>
-          <w:sz w:val="20"/>
-          <w:szCs w:val="20"/>
-        </w:rPr>
-        <w:t>C</w:t>
-      </w:r>
-      <w:r>
-        <w:rPr>
-          <w:rFonts w:ascii="Palatino Linotype" w:hAnsi="Palatino Linotype"/>
-          <w:sz w:val="20"/>
-          <w:szCs w:val="20"/>
-        </w:rPr>
-        <w:t xml:space="preserve">ode. Therefore, the request to seal is </w:t>
-      </w:r>
-      <w:proofErr w:type="gramStart"/>
-      <w:r>
-        <w:rPr>
-          <w:rFonts w:ascii="Palatino Linotype" w:hAnsi="Palatino Linotype"/>
-          <w:sz w:val="20"/>
-          <w:szCs w:val="20"/>
-        </w:rPr>
-        <w:t>Denied.</w:t>
-      </w:r>
-      <w:r>
-        <w:rPr>
-          <w:rFonts w:ascii="Palatino Linotype" w:hAnsi="Palatino Linotype"/>
-          <w:sz w:val="20"/>
-          <w:szCs w:val="20"/>
-        </w:rPr>
-        <w:t>{</w:t>
-      </w:r>
-      <w:proofErr w:type="gramEnd"/>
-      <w:r>
-        <w:rPr>
-          <w:rFonts w:ascii="Palatino Linotype" w:hAnsi="Palatino Linotype"/>
-          <w:sz w:val="20"/>
-          <w:szCs w:val="20"/>
-        </w:rPr>
-        <w:t xml:space="preserve">% elif seal_decision == ‘Denied </w:t>
-      </w:r>
-      <w:r>
-        <w:rPr>
-          <w:rFonts w:ascii="Palatino Linotype" w:hAnsi="Palatino Linotype"/>
-          <w:sz w:val="20"/>
-          <w:szCs w:val="20"/>
-        </w:rPr>
-        <w:t xml:space="preserve">- </w:t>
-      </w:r>
-      <w:r>
-        <w:rPr>
-          <w:rFonts w:ascii="Palatino Linotype" w:hAnsi="Palatino Linotype"/>
-          <w:sz w:val="20"/>
-          <w:szCs w:val="20"/>
-        </w:rPr>
-        <w:t xml:space="preserve">with reason’ %}The </w:t>
-      </w:r>
-      <w:r>
-        <w:rPr>
-          <w:rFonts w:ascii="Palatino Linotype" w:hAnsi="Palatino Linotype"/>
-          <w:sz w:val="20"/>
-          <w:szCs w:val="20"/>
-        </w:rPr>
-        <w:t>Defendant</w:t>
-      </w:r>
-      <w:r>
-        <w:rPr>
-          <w:rFonts w:ascii="Palatino Linotype" w:hAnsi="Palatino Linotype"/>
-          <w:sz w:val="20"/>
-          <w:szCs w:val="20"/>
-        </w:rPr>
-        <w:t xml:space="preserve">’s request to seal is Denied for the following reasons: </w:t>
-      </w:r>
-      <w:r>
-        <w:rPr>
-          <w:rFonts w:ascii="Palatino Linotype" w:hAnsi="Palatino Linotype"/>
-          <w:bCs/>
-          <w:sz w:val="20"/>
-          <w:szCs w:val="20"/>
-        </w:rPr>
-        <w:t xml:space="preserve">{{ </w:t>
-      </w:r>
-      <w:r>
-        <w:rPr>
-          <w:rFonts w:ascii="Palatino Linotype" w:hAnsi="Palatino Linotype"/>
-          <w:bCs/>
-          <w:sz w:val="20"/>
-          <w:szCs w:val="20"/>
-        </w:rPr>
-        <w:t>denial_reasons</w:t>
-      </w:r>
-      <w:r>
-        <w:rPr>
-          <w:rFonts w:ascii="Palatino Linotype" w:hAnsi="Palatino Linotype"/>
-          <w:bCs/>
-          <w:sz w:val="20"/>
-          <w:szCs w:val="20"/>
-        </w:rPr>
-        <w:t xml:space="preserve"> }}. {% endif %}</w:t>
+          <w:bCs/>
+          <w:sz w:val="20"/>
+          <w:szCs w:val="20"/>
+        </w:rPr>
+        <w:t>% endif %}</w:t>
       </w:r>
       <w:r>
         <w:rPr>
@@ -1660,15 +2258,660 @@
           <w:rFonts w:ascii="Palatino Linotype" w:hAnsi="Palatino Linotype"/>
           <w:sz w:val="20"/>
           <w:szCs w:val="20"/>
-        </w:rPr>
-      </w:pPr>
-      <w:r>
-        <w:rPr>
-          <w:rFonts w:ascii="Palatino Linotype" w:hAnsi="Palatino Linotype"/>
-          <w:sz w:val="20"/>
-          <w:szCs w:val="20"/>
-        </w:rPr>
-        <w:t xml:space="preserve">     </w:t>
+          <w:lang w:val="en-CA"/>
+        </w:rPr>
+      </w:pPr>
+      <w:proofErr w:type="gramStart"/>
+      <w:r>
+        <w:rPr>
+          <w:rFonts w:ascii="Palatino Linotype" w:hAnsi="Palatino Linotype"/>
+          <w:sz w:val="20"/>
+          <w:szCs w:val="20"/>
+        </w:rPr>
+        <w:t>{{</w:t>
+      </w:r>
+      <w:r>
+        <w:rPr>
+          <w:rFonts w:ascii="Palatino Linotype" w:hAnsi="Palatino Linotype"/>
+          <w:sz w:val="20"/>
+          <w:szCs w:val="20"/>
+        </w:rPr>
+        <w:t xml:space="preserve"> </w:t>
+      </w:r>
+      <w:proofErr w:type="spellStart"/>
+      <w:r>
+        <w:rPr>
+          <w:rFonts w:ascii="Palatino Linotype" w:hAnsi="Palatino Linotype"/>
+          <w:sz w:val="20"/>
+          <w:szCs w:val="20"/>
+        </w:rPr>
+        <w:t>sealing</w:t>
+      </w:r>
+      <w:proofErr w:type="gramEnd"/>
+      <w:r>
+        <w:rPr>
+          <w:rFonts w:ascii="Palatino Linotype" w:hAnsi="Palatino Linotype"/>
+          <w:sz w:val="20"/>
+          <w:szCs w:val="20"/>
+        </w:rPr>
+        <w:t>_type.split</w:t>
+      </w:r>
+      <w:proofErr w:type="spellEnd"/>
+      <w:r>
+        <w:rPr>
+          <w:rFonts w:ascii="Palatino Linotype" w:hAnsi="Palatino Linotype"/>
+          <w:sz w:val="20"/>
+          <w:szCs w:val="20"/>
+        </w:rPr>
+        <w:t>()[</w:t>
+      </w:r>
+      <w:r>
+        <w:rPr>
+          <w:rFonts w:ascii="Palatino Linotype" w:hAnsi="Palatino Linotype"/>
+          <w:sz w:val="20"/>
+          <w:szCs w:val="20"/>
+        </w:rPr>
+        <w:t>-1</w:t>
+      </w:r>
+      <w:r>
+        <w:rPr>
+          <w:rFonts w:ascii="Palatino Linotype" w:hAnsi="Palatino Linotype"/>
+          <w:sz w:val="20"/>
+          <w:szCs w:val="20"/>
+        </w:rPr>
+        <w:t xml:space="preserve">] </w:t>
+      </w:r>
+      <w:r>
+        <w:rPr>
+          <w:rFonts w:ascii="Palatino Linotype" w:hAnsi="Palatino Linotype"/>
+          <w:sz w:val="20"/>
+          <w:szCs w:val="20"/>
+        </w:rPr>
+        <w:t>}}</w:t>
+      </w:r>
+    </w:p>
+    <w:p>
+      <w:pPr>
+        <w:tabs>
+          <w:tab w:val="center" w:pos="4680"/>
+        </w:tabs>
+        <w:rPr>
+          <w:rFonts w:ascii="Palatino Linotype" w:hAnsi="Palatino Linotype"/>
+          <w:sz w:val="20"/>
+          <w:szCs w:val="20"/>
+          <w:lang w:val="en-CA"/>
+        </w:rPr>
+      </w:pPr>
+    </w:p>
+    <w:p>
+      <w:pPr>
+        <w:tabs>
+          <w:tab w:val="center" w:pos="4680"/>
+        </w:tabs>
+        <w:rPr>
+          <w:rFonts w:ascii="Palatino Linotype" w:hAnsi="Palatino Linotype"/>
+          <w:sz w:val="20"/>
+          <w:szCs w:val="20"/>
+        </w:rPr>
+      </w:pPr>
+      <w:r>
+        <w:rPr>
+          <w:rFonts w:ascii="Palatino Linotype" w:hAnsi="Palatino Linotype"/>
+          <w:sz w:val="20"/>
+          <w:szCs w:val="20"/>
+        </w:rPr>
+        <w:t xml:space="preserve">{% if </w:t>
+      </w:r>
+      <w:proofErr w:type="spellStart"/>
+      <w:r>
+        <w:rPr>
+          <w:rFonts w:ascii="Palatino Linotype" w:hAnsi="Palatino Linotype"/>
+          <w:sz w:val="20"/>
+          <w:szCs w:val="20"/>
+        </w:rPr>
+        <w:t>sealing_</w:t>
+      </w:r>
+      <w:proofErr w:type="gramStart"/>
+      <w:r>
+        <w:rPr>
+          <w:rFonts w:ascii="Palatino Linotype" w:hAnsi="Palatino Linotype"/>
+          <w:sz w:val="20"/>
+          <w:szCs w:val="20"/>
+        </w:rPr>
+        <w:t>type.split</w:t>
+      </w:r>
+      <w:proofErr w:type="spellEnd"/>
+      <w:proofErr w:type="gramEnd"/>
+      <w:r>
+        <w:rPr>
+          <w:rFonts w:ascii="Palatino Linotype" w:hAnsi="Palatino Linotype"/>
+          <w:sz w:val="20"/>
+          <w:szCs w:val="20"/>
+        </w:rPr>
+        <w:t>()[</w:t>
+      </w:r>
+      <w:r>
+        <w:rPr>
+          <w:rFonts w:ascii="Palatino Linotype" w:hAnsi="Palatino Linotype"/>
+          <w:sz w:val="20"/>
+          <w:szCs w:val="20"/>
+        </w:rPr>
+        <w:t>-1</w:t>
+      </w:r>
+      <w:r>
+        <w:rPr>
+          <w:rFonts w:ascii="Palatino Linotype" w:hAnsi="Palatino Linotype"/>
+          <w:sz w:val="20"/>
+          <w:szCs w:val="20"/>
+        </w:rPr>
+        <w:t>] == ‘</w:t>
+      </w:r>
+      <w:r>
+        <w:rPr>
+          <w:rFonts w:ascii="Palatino Linotype" w:hAnsi="Palatino Linotype"/>
+          <w:sz w:val="20"/>
+          <w:szCs w:val="20"/>
+        </w:rPr>
+        <w:t>2953.36</w:t>
+      </w:r>
+      <w:r>
+        <w:rPr>
+          <w:rFonts w:ascii="Palatino Linotype" w:hAnsi="Palatino Linotype"/>
+          <w:sz w:val="20"/>
+          <w:szCs w:val="20"/>
+        </w:rPr>
+        <w:t>’ %}</w:t>
+      </w:r>
+      <w:r>
+        <w:rPr>
+          <w:rFonts w:ascii="Palatino Linotype" w:hAnsi="Palatino Linotype"/>
+          <w:sz w:val="20"/>
+          <w:szCs w:val="20"/>
+        </w:rPr>
+        <w:t xml:space="preserve">{% if </w:t>
+      </w:r>
+      <w:proofErr w:type="spellStart"/>
+      <w:r>
+        <w:rPr>
+          <w:rFonts w:ascii="Palatino Linotype" w:hAnsi="Palatino Linotype"/>
+          <w:sz w:val="20"/>
+          <w:szCs w:val="20"/>
+        </w:rPr>
+        <w:t>seal_decision</w:t>
+      </w:r>
+      <w:proofErr w:type="spellEnd"/>
+      <w:r>
+        <w:rPr>
+          <w:rFonts w:ascii="Palatino Linotype" w:hAnsi="Palatino Linotype"/>
+          <w:sz w:val="20"/>
+          <w:szCs w:val="20"/>
+        </w:rPr>
+        <w:t xml:space="preserve"> == ‘Granted’ %}</w:t>
+      </w:r>
+      <w:r>
+        <w:rPr>
+          <w:rFonts w:ascii="Palatino Linotype" w:hAnsi="Palatino Linotype"/>
+          <w:sz w:val="20"/>
+          <w:szCs w:val="20"/>
+        </w:rPr>
+        <w:t>After hearing the evidence and arguments of counsel, the Court finds that the Defendant demonstrated by a preponderance of the evidence that the conviction in this case was the result of Defendant having been a victim of human trafficking. Further, the court finds that the Defendant’s interest in having this record expunged outweighs any legitimate interests the government may have in maintaining this record. The Defendant’s request to expunge this case is, therefore</w:t>
+      </w:r>
+      <w:r>
+        <w:rPr>
+          <w:rFonts w:ascii="Palatino Linotype" w:hAnsi="Palatino Linotype"/>
+          <w:sz w:val="20"/>
+          <w:szCs w:val="20"/>
+        </w:rPr>
+        <w:t xml:space="preserve">, </w:t>
+      </w:r>
+      <w:proofErr w:type="gramStart"/>
+      <w:r>
+        <w:rPr>
+          <w:rFonts w:ascii="Palatino Linotype" w:hAnsi="Palatino Linotype"/>
+          <w:sz w:val="20"/>
+          <w:szCs w:val="20"/>
+        </w:rPr>
+        <w:t>GRANTED.</w:t>
+      </w:r>
+      <w:r>
+        <w:rPr>
+          <w:rFonts w:ascii="Palatino Linotype" w:hAnsi="Palatino Linotype"/>
+          <w:bCs/>
+          <w:sz w:val="20"/>
+          <w:szCs w:val="20"/>
+        </w:rPr>
+        <w:t>{</w:t>
+      </w:r>
+      <w:proofErr w:type="gramEnd"/>
+      <w:r>
+        <w:rPr>
+          <w:rFonts w:ascii="Palatino Linotype" w:hAnsi="Palatino Linotype"/>
+          <w:bCs/>
+          <w:sz w:val="20"/>
+          <w:szCs w:val="20"/>
+        </w:rPr>
+        <w:t>% endif %}</w:t>
+      </w:r>
+    </w:p>
+    <w:p>
+      <w:pPr>
+        <w:tabs>
+          <w:tab w:val="center" w:pos="4680"/>
+        </w:tabs>
+        <w:rPr>
+          <w:rFonts w:ascii="Palatino Linotype" w:hAnsi="Palatino Linotype"/>
+          <w:sz w:val="20"/>
+          <w:szCs w:val="20"/>
+        </w:rPr>
+      </w:pPr>
+    </w:p>
+    <w:p>
+      <w:pPr>
+        <w:tabs>
+          <w:tab w:val="center" w:pos="4680"/>
+        </w:tabs>
+        <w:rPr>
+          <w:rFonts w:ascii="Palatino Linotype" w:hAnsi="Palatino Linotype"/>
+          <w:sz w:val="20"/>
+          <w:szCs w:val="20"/>
+        </w:rPr>
+      </w:pPr>
+      <w:r>
+        <w:rPr>
+          <w:rFonts w:ascii="Palatino Linotype" w:hAnsi="Palatino Linotype"/>
+          <w:sz w:val="20"/>
+          <w:szCs w:val="20"/>
+        </w:rPr>
+        <w:t xml:space="preserve">{% </w:t>
+      </w:r>
+      <w:proofErr w:type="spellStart"/>
+      <w:r>
+        <w:rPr>
+          <w:rFonts w:ascii="Palatino Linotype" w:hAnsi="Palatino Linotype"/>
+          <w:sz w:val="20"/>
+          <w:szCs w:val="20"/>
+        </w:rPr>
+        <w:t>el</w:t>
+      </w:r>
+      <w:r>
+        <w:rPr>
+          <w:rFonts w:ascii="Palatino Linotype" w:hAnsi="Palatino Linotype"/>
+          <w:sz w:val="20"/>
+          <w:szCs w:val="20"/>
+        </w:rPr>
+        <w:t>if</w:t>
+      </w:r>
+      <w:proofErr w:type="spellEnd"/>
+      <w:r>
+        <w:rPr>
+          <w:rFonts w:ascii="Palatino Linotype" w:hAnsi="Palatino Linotype"/>
+          <w:sz w:val="20"/>
+          <w:szCs w:val="20"/>
+        </w:rPr>
+        <w:t xml:space="preserve"> </w:t>
+      </w:r>
+      <w:proofErr w:type="spellStart"/>
+      <w:r>
+        <w:rPr>
+          <w:rFonts w:ascii="Palatino Linotype" w:hAnsi="Palatino Linotype"/>
+          <w:sz w:val="20"/>
+          <w:szCs w:val="20"/>
+        </w:rPr>
+        <w:t>sealing_</w:t>
+      </w:r>
+      <w:proofErr w:type="gramStart"/>
+      <w:r>
+        <w:rPr>
+          <w:rFonts w:ascii="Palatino Linotype" w:hAnsi="Palatino Linotype"/>
+          <w:sz w:val="20"/>
+          <w:szCs w:val="20"/>
+        </w:rPr>
+        <w:t>type.split</w:t>
+      </w:r>
+      <w:proofErr w:type="spellEnd"/>
+      <w:proofErr w:type="gramEnd"/>
+      <w:r>
+        <w:rPr>
+          <w:rFonts w:ascii="Palatino Linotype" w:hAnsi="Palatino Linotype"/>
+          <w:sz w:val="20"/>
+          <w:szCs w:val="20"/>
+        </w:rPr>
+        <w:t>()[-1] == ‘2953.3</w:t>
+      </w:r>
+      <w:r>
+        <w:rPr>
+          <w:rFonts w:ascii="Palatino Linotype" w:hAnsi="Palatino Linotype"/>
+          <w:sz w:val="20"/>
+          <w:szCs w:val="20"/>
+        </w:rPr>
+        <w:t>5</w:t>
+      </w:r>
+      <w:r>
+        <w:rPr>
+          <w:rFonts w:ascii="Palatino Linotype" w:hAnsi="Palatino Linotype"/>
+          <w:sz w:val="20"/>
+          <w:szCs w:val="20"/>
+        </w:rPr>
+        <w:t>’ %}</w:t>
+      </w:r>
+      <w:r>
+        <w:rPr>
+          <w:rFonts w:ascii="Palatino Linotype" w:hAnsi="Palatino Linotype"/>
+          <w:sz w:val="20"/>
+          <w:szCs w:val="20"/>
+        </w:rPr>
+        <w:t xml:space="preserve">{% if </w:t>
+      </w:r>
+      <w:proofErr w:type="spellStart"/>
+      <w:r>
+        <w:rPr>
+          <w:rFonts w:ascii="Palatino Linotype" w:hAnsi="Palatino Linotype"/>
+          <w:sz w:val="20"/>
+          <w:szCs w:val="20"/>
+        </w:rPr>
+        <w:t>seal_decision</w:t>
+      </w:r>
+      <w:proofErr w:type="spellEnd"/>
+      <w:r>
+        <w:rPr>
+          <w:rFonts w:ascii="Palatino Linotype" w:hAnsi="Palatino Linotype"/>
+          <w:sz w:val="20"/>
+          <w:szCs w:val="20"/>
+        </w:rPr>
+        <w:t xml:space="preserve"> == ‘Granted’ %}</w:t>
+      </w:r>
+      <w:r>
+        <w:rPr>
+          <w:rFonts w:ascii="Palatino Linotype" w:hAnsi="Palatino Linotype"/>
+          <w:sz w:val="20"/>
+          <w:szCs w:val="20"/>
+        </w:rPr>
+        <w:t>After hearing the evidence and arguments of counsel, the Court finds that the Defendant’s interest in having this record</w:t>
+      </w:r>
+      <w:r>
+        <w:rPr>
+          <w:rFonts w:ascii="Palatino Linotype" w:hAnsi="Palatino Linotype"/>
+          <w:sz w:val="20"/>
+          <w:szCs w:val="20"/>
+        </w:rPr>
+        <w:t xml:space="preserve"> of a firearms conviction</w:t>
+      </w:r>
+      <w:r>
+        <w:rPr>
+          <w:rFonts w:ascii="Palatino Linotype" w:hAnsi="Palatino Linotype"/>
+          <w:sz w:val="20"/>
+          <w:szCs w:val="20"/>
+        </w:rPr>
+        <w:t xml:space="preserve"> expunged outweighs any legitimate interests the government may have in maintaining this record. The Defendant’s request to expunge this case is, therefore, GRANTED.</w:t>
+      </w:r>
+      <w:r>
+        <w:rPr>
+          <w:rFonts w:ascii="Palatino Linotype" w:hAnsi="Palatino Linotype"/>
+          <w:bCs/>
+          <w:sz w:val="20"/>
+          <w:szCs w:val="20"/>
+        </w:rPr>
+        <w:t xml:space="preserve"> </w:t>
+      </w:r>
+      <w:r>
+        <w:rPr>
+          <w:rFonts w:ascii="Palatino Linotype" w:hAnsi="Palatino Linotype"/>
+          <w:bCs/>
+          <w:sz w:val="20"/>
+          <w:szCs w:val="20"/>
+        </w:rPr>
+        <w:t>{% endif %}</w:t>
+      </w:r>
+    </w:p>
+    <w:p>
+      <w:pPr>
+        <w:tabs>
+          <w:tab w:val="center" w:pos="4680"/>
+        </w:tabs>
+        <w:rPr>
+          <w:rFonts w:ascii="Palatino Linotype" w:hAnsi="Palatino Linotype"/>
+          <w:sz w:val="20"/>
+          <w:szCs w:val="20"/>
+        </w:rPr>
+      </w:pPr>
+    </w:p>
+    <w:p>
+      <w:pPr>
+        <w:tabs>
+          <w:tab w:val="center" w:pos="4680"/>
+        </w:tabs>
+        <w:rPr>
+          <w:rFonts w:ascii="Palatino Linotype" w:hAnsi="Palatino Linotype"/>
+          <w:sz w:val="20"/>
+          <w:szCs w:val="20"/>
+        </w:rPr>
+      </w:pPr>
+      <w:r>
+        <w:rPr>
+          <w:rFonts w:ascii="Palatino Linotype" w:hAnsi="Palatino Linotype"/>
+          <w:sz w:val="20"/>
+          <w:szCs w:val="20"/>
+        </w:rPr>
+        <w:t xml:space="preserve">{% </w:t>
+      </w:r>
+      <w:proofErr w:type="spellStart"/>
+      <w:r>
+        <w:rPr>
+          <w:rFonts w:ascii="Palatino Linotype" w:hAnsi="Palatino Linotype"/>
+          <w:sz w:val="20"/>
+          <w:szCs w:val="20"/>
+        </w:rPr>
+        <w:t>elif</w:t>
+      </w:r>
+      <w:proofErr w:type="spellEnd"/>
+      <w:r>
+        <w:rPr>
+          <w:rFonts w:ascii="Palatino Linotype" w:hAnsi="Palatino Linotype"/>
+          <w:sz w:val="20"/>
+          <w:szCs w:val="20"/>
+        </w:rPr>
+        <w:t xml:space="preserve"> </w:t>
+      </w:r>
+      <w:proofErr w:type="spellStart"/>
+      <w:r>
+        <w:rPr>
+          <w:rFonts w:ascii="Palatino Linotype" w:hAnsi="Palatino Linotype"/>
+          <w:sz w:val="20"/>
+          <w:szCs w:val="20"/>
+        </w:rPr>
+        <w:t>seal_decision</w:t>
+      </w:r>
+      <w:proofErr w:type="spellEnd"/>
+      <w:r>
+        <w:rPr>
+          <w:rFonts w:ascii="Palatino Linotype" w:hAnsi="Palatino Linotype"/>
+          <w:sz w:val="20"/>
+          <w:szCs w:val="20"/>
+        </w:rPr>
+        <w:t xml:space="preserve"> == ‘Denied - ineligible’ </w:t>
+      </w:r>
+      <w:proofErr w:type="gramStart"/>
+      <w:r>
+        <w:rPr>
+          <w:rFonts w:ascii="Palatino Linotype" w:hAnsi="Palatino Linotype"/>
+          <w:sz w:val="20"/>
+          <w:szCs w:val="20"/>
+        </w:rPr>
+        <w:t>%}One</w:t>
+      </w:r>
+      <w:proofErr w:type="gramEnd"/>
+      <w:r>
+        <w:rPr>
+          <w:rFonts w:ascii="Palatino Linotype" w:hAnsi="Palatino Linotype"/>
+          <w:sz w:val="20"/>
+          <w:szCs w:val="20"/>
+        </w:rPr>
+        <w:t xml:space="preserve"> or more of the offenses that </w:t>
+      </w:r>
+      <w:r>
+        <w:rPr>
+          <w:rFonts w:ascii="Palatino Linotype" w:hAnsi="Palatino Linotype"/>
+          <w:sz w:val="20"/>
+          <w:szCs w:val="20"/>
+        </w:rPr>
+        <w:t>Defendant</w:t>
+      </w:r>
+      <w:r>
+        <w:rPr>
+          <w:rFonts w:ascii="Palatino Linotype" w:hAnsi="Palatino Linotype"/>
+          <w:sz w:val="20"/>
+          <w:szCs w:val="20"/>
+        </w:rPr>
+        <w:t xml:space="preserve"> was convicted of are ineligible for </w:t>
+      </w:r>
+      <w:proofErr w:type="spellStart"/>
+      <w:r>
+        <w:rPr>
+          <w:rFonts w:ascii="Palatino Linotype" w:hAnsi="Palatino Linotype"/>
+          <w:sz w:val="20"/>
+          <w:szCs w:val="20"/>
+        </w:rPr>
+        <w:t>expungment</w:t>
+      </w:r>
+      <w:proofErr w:type="spellEnd"/>
+      <w:r>
+        <w:rPr>
+          <w:rFonts w:ascii="Palatino Linotype" w:hAnsi="Palatino Linotype"/>
+          <w:sz w:val="20"/>
+          <w:szCs w:val="20"/>
+        </w:rPr>
+        <w:t xml:space="preserve"> pursuant to Ohio Revised Code. Therefore, the request to </w:t>
+      </w:r>
+      <w:r>
+        <w:rPr>
+          <w:rFonts w:ascii="Palatino Linotype" w:hAnsi="Palatino Linotype"/>
+          <w:sz w:val="20"/>
+          <w:szCs w:val="20"/>
+        </w:rPr>
+        <w:t>expunge</w:t>
+      </w:r>
+      <w:r>
+        <w:rPr>
+          <w:rFonts w:ascii="Palatino Linotype" w:hAnsi="Palatino Linotype"/>
+          <w:sz w:val="20"/>
+          <w:szCs w:val="20"/>
+        </w:rPr>
+        <w:t xml:space="preserve"> is </w:t>
+      </w:r>
+      <w:proofErr w:type="gramStart"/>
+      <w:r>
+        <w:rPr>
+          <w:rFonts w:ascii="Palatino Linotype" w:hAnsi="Palatino Linotype"/>
+          <w:sz w:val="20"/>
+          <w:szCs w:val="20"/>
+        </w:rPr>
+        <w:t>Denied.{</w:t>
+      </w:r>
+      <w:proofErr w:type="gramEnd"/>
+      <w:r>
+        <w:rPr>
+          <w:rFonts w:ascii="Palatino Linotype" w:hAnsi="Palatino Linotype"/>
+          <w:sz w:val="20"/>
+          <w:szCs w:val="20"/>
+        </w:rPr>
+        <w:t xml:space="preserve">% </w:t>
+      </w:r>
+      <w:proofErr w:type="spellStart"/>
+      <w:r>
+        <w:rPr>
+          <w:rFonts w:ascii="Palatino Linotype" w:hAnsi="Palatino Linotype"/>
+          <w:sz w:val="20"/>
+          <w:szCs w:val="20"/>
+        </w:rPr>
+        <w:t>elif</w:t>
+      </w:r>
+      <w:proofErr w:type="spellEnd"/>
+      <w:r>
+        <w:rPr>
+          <w:rFonts w:ascii="Palatino Linotype" w:hAnsi="Palatino Linotype"/>
+          <w:sz w:val="20"/>
+          <w:szCs w:val="20"/>
+        </w:rPr>
+        <w:t xml:space="preserve"> </w:t>
+      </w:r>
+      <w:proofErr w:type="spellStart"/>
+      <w:r>
+        <w:rPr>
+          <w:rFonts w:ascii="Palatino Linotype" w:hAnsi="Palatino Linotype"/>
+          <w:sz w:val="20"/>
+          <w:szCs w:val="20"/>
+        </w:rPr>
+        <w:t>seal_decision</w:t>
+      </w:r>
+      <w:proofErr w:type="spellEnd"/>
+      <w:r>
+        <w:rPr>
+          <w:rFonts w:ascii="Palatino Linotype" w:hAnsi="Palatino Linotype"/>
+          <w:sz w:val="20"/>
+          <w:szCs w:val="20"/>
+        </w:rPr>
+        <w:t xml:space="preserve"> == ‘Denied - with reason’ %}The </w:t>
+      </w:r>
+      <w:r>
+        <w:rPr>
+          <w:rFonts w:ascii="Palatino Linotype" w:hAnsi="Palatino Linotype"/>
+          <w:sz w:val="20"/>
+          <w:szCs w:val="20"/>
+        </w:rPr>
+        <w:t>Defendant</w:t>
+      </w:r>
+      <w:r>
+        <w:rPr>
+          <w:rFonts w:ascii="Palatino Linotype" w:hAnsi="Palatino Linotype"/>
+          <w:sz w:val="20"/>
+          <w:szCs w:val="20"/>
+        </w:rPr>
+        <w:t xml:space="preserve">’s request to </w:t>
+      </w:r>
+      <w:r>
+        <w:rPr>
+          <w:rFonts w:ascii="Palatino Linotype" w:hAnsi="Palatino Linotype"/>
+          <w:sz w:val="20"/>
+          <w:szCs w:val="20"/>
+        </w:rPr>
+        <w:t xml:space="preserve">expunge </w:t>
+      </w:r>
+      <w:r>
+        <w:rPr>
+          <w:rFonts w:ascii="Palatino Linotype" w:hAnsi="Palatino Linotype"/>
+          <w:sz w:val="20"/>
+          <w:szCs w:val="20"/>
+        </w:rPr>
+        <w:t xml:space="preserve">is Denied for the following reasons: </w:t>
+      </w:r>
+      <w:r>
+        <w:rPr>
+          <w:rFonts w:ascii="Palatino Linotype" w:hAnsi="Palatino Linotype"/>
+          <w:bCs/>
+          <w:sz w:val="20"/>
+          <w:szCs w:val="20"/>
+        </w:rPr>
+        <w:t xml:space="preserve">{{ </w:t>
+      </w:r>
+      <w:proofErr w:type="spellStart"/>
+      <w:r>
+        <w:rPr>
+          <w:rFonts w:ascii="Palatino Linotype" w:hAnsi="Palatino Linotype"/>
+          <w:bCs/>
+          <w:sz w:val="20"/>
+          <w:szCs w:val="20"/>
+        </w:rPr>
+        <w:t>denial_reasons</w:t>
+      </w:r>
+      <w:proofErr w:type="spellEnd"/>
+      <w:r>
+        <w:rPr>
+          <w:rFonts w:ascii="Palatino Linotype" w:hAnsi="Palatino Linotype"/>
+          <w:bCs/>
+          <w:sz w:val="20"/>
+          <w:szCs w:val="20"/>
+        </w:rPr>
+        <w:t xml:space="preserve"> }}. {% endif %}</w:t>
       </w:r>
     </w:p>
     <w:p>
@@ -1855,7 +3098,16 @@
           <w:sz w:val="20"/>
           <w:szCs w:val="20"/>
         </w:rPr>
-        <w:t>{{ judicial</w:t>
+        <w:t xml:space="preserve">{{ </w:t>
+      </w:r>
+      <w:proofErr w:type="spellStart"/>
+      <w:r>
+        <w:rPr>
+          <w:rFonts w:ascii="Palatino Linotype" w:hAnsi="Palatino Linotype"/>
+          <w:sz w:val="20"/>
+          <w:szCs w:val="20"/>
+        </w:rPr>
+        <w:t>judicial</w:t>
       </w:r>
       <w:proofErr w:type="gramEnd"/>
       <w:r>
@@ -1872,15 +3124,34 @@
           <w:sz w:val="20"/>
           <w:szCs w:val="20"/>
         </w:rPr>
-        <w:t xml:space="preserve">type }} </w:t>
-      </w:r>
-      <w:r>
-        <w:rPr>
-          <w:rFonts w:ascii="Palatino Linotype" w:hAnsi="Palatino Linotype"/>
-          <w:sz w:val="20"/>
-          <w:szCs w:val="20"/>
-        </w:rPr>
-        <w:t>{{ judicial_officer</w:t>
+        <w:t>type</w:t>
+      </w:r>
+      <w:proofErr w:type="spellEnd"/>
+      <w:r>
+        <w:rPr>
+          <w:rFonts w:ascii="Palatino Linotype" w:hAnsi="Palatino Linotype"/>
+          <w:sz w:val="20"/>
+          <w:szCs w:val="20"/>
+        </w:rPr>
+        <w:t xml:space="preserve"> }} </w:t>
+      </w:r>
+      <w:r>
+        <w:rPr>
+          <w:rFonts w:ascii="Palatino Linotype" w:hAnsi="Palatino Linotype"/>
+          <w:sz w:val="20"/>
+          <w:szCs w:val="20"/>
+        </w:rPr>
+        <w:t xml:space="preserve">{{ </w:t>
+      </w:r>
+      <w:proofErr w:type="spellStart"/>
+      <w:r>
+        <w:rPr>
+          <w:rFonts w:ascii="Palatino Linotype" w:hAnsi="Palatino Linotype"/>
+          <w:sz w:val="20"/>
+          <w:szCs w:val="20"/>
+        </w:rPr>
+        <w:lastRenderedPageBreak/>
+        <w:t>judicial_officer</w:t>
       </w:r>
       <w:r>
         <w:rPr>
@@ -1890,6 +3161,7 @@
         </w:rPr>
         <w:t>.first_name</w:t>
       </w:r>
+      <w:proofErr w:type="spellEnd"/>
       <w:r>
         <w:rPr>
           <w:rFonts w:ascii="Palatino Linotype" w:hAnsi="Palatino Linotype"/>
@@ -1912,7 +3184,25 @@
           <w:sz w:val="20"/>
           <w:szCs w:val="20"/>
         </w:rPr>
-        <w:t>{{ judicial_officer.last_name }}</w:t>
+        <w:t xml:space="preserve">{{ </w:t>
+      </w:r>
+      <w:proofErr w:type="spellStart"/>
+      <w:r>
+        <w:rPr>
+          <w:rFonts w:ascii="Palatino Linotype" w:hAnsi="Palatino Linotype"/>
+          <w:sz w:val="20"/>
+          <w:szCs w:val="20"/>
+        </w:rPr>
+        <w:t>judicial_officer.last_name</w:t>
+      </w:r>
+      <w:proofErr w:type="spellEnd"/>
+      <w:r>
+        <w:rPr>
+          <w:rFonts w:ascii="Palatino Linotype" w:hAnsi="Palatino Linotype"/>
+          <w:sz w:val="20"/>
+          <w:szCs w:val="20"/>
+        </w:rPr>
+        <w:t xml:space="preserve"> }}</w:t>
       </w:r>
     </w:p>
     <w:p>
@@ -1975,7 +3265,18 @@
           <w:sz w:val="20"/>
           <w:szCs w:val="20"/>
         </w:rPr>
-        <w:t>% if judicial_</w:t>
+        <w:t xml:space="preserve">% if </w:t>
+      </w:r>
+      <w:proofErr w:type="spellStart"/>
+      <w:r>
+        <w:rPr>
+          <w:rFonts w:ascii="Palatino Linotype" w:hAnsi="Palatino Linotype"/>
+          <w:bCs/>
+          <w:color w:val="FF0000"/>
+          <w:sz w:val="20"/>
+          <w:szCs w:val="20"/>
+        </w:rPr>
+        <w:t>judicial_</w:t>
       </w:r>
       <w:proofErr w:type="gramStart"/>
       <w:r>
@@ -2017,7 +3318,18 @@
           <w:sz w:val="20"/>
           <w:szCs w:val="20"/>
         </w:rPr>
-        <w:t>_type  ==  ‘Magistrate’ %}</w:t>
+        <w:t>_type</w:t>
+      </w:r>
+      <w:proofErr w:type="spellEnd"/>
+      <w:r>
+        <w:rPr>
+          <w:rFonts w:ascii="Palatino Linotype" w:hAnsi="Palatino Linotype"/>
+          <w:bCs/>
+          <w:color w:val="FF0000"/>
+          <w:sz w:val="20"/>
+          <w:szCs w:val="20"/>
+        </w:rPr>
+        <w:t xml:space="preserve">  ==  ‘Magistrate’ %}</w:t>
       </w:r>
     </w:p>
     <w:p>
@@ -2177,33 +3489,87 @@
           <w:sz w:val="16"/>
           <w:szCs w:val="16"/>
         </w:rPr>
-        <w:t>{% if seal_</w:t>
-      </w:r>
-      <w:proofErr w:type="gramStart"/>
+        <w:t xml:space="preserve">{% if </w:t>
+      </w:r>
+      <w:proofErr w:type="spellStart"/>
       <w:r>
         <w:rPr>
           <w:rFonts w:ascii="Palatino Linotype" w:hAnsi="Palatino Linotype"/>
           <w:sz w:val="16"/>
           <w:szCs w:val="16"/>
         </w:rPr>
-        <w:t>decision !</w:t>
-      </w:r>
-      <w:proofErr w:type="gramEnd"/>
+        <w:t>seal_</w:t>
+      </w:r>
+      <w:proofErr w:type="gramStart"/>
       <w:r>
         <w:rPr>
           <w:rFonts w:ascii="Palatino Linotype" w:hAnsi="Palatino Linotype"/>
           <w:sz w:val="16"/>
           <w:szCs w:val="16"/>
         </w:rPr>
-        <w:t>= ‘Granted’ %}</w:t>
-      </w:r>
+        <w:t>decision</w:t>
+      </w:r>
+      <w:proofErr w:type="spellEnd"/>
       <w:r>
         <w:rPr>
           <w:rFonts w:ascii="Palatino Linotype" w:hAnsi="Palatino Linotype"/>
           <w:sz w:val="16"/>
           <w:szCs w:val="16"/>
         </w:rPr>
-        <w:t>Prosecutor’s Office: PS    OM     EM; Defendant’s Attorney: PS     OM     EM; {{ defendant.first_name }} {{ defendant.last_name}}: PS     OM     EM; Community Control: PS    EM;</w:t>
+        <w:t xml:space="preserve"> !</w:t>
+      </w:r>
+      <w:proofErr w:type="gramEnd"/>
+      <w:r>
+        <w:rPr>
+          <w:rFonts w:ascii="Palatino Linotype" w:hAnsi="Palatino Linotype"/>
+          <w:sz w:val="16"/>
+          <w:szCs w:val="16"/>
+        </w:rPr>
+        <w:t>= ‘Granted’ %}</w:t>
+      </w:r>
+      <w:r>
+        <w:rPr>
+          <w:rFonts w:ascii="Palatino Linotype" w:hAnsi="Palatino Linotype"/>
+          <w:sz w:val="16"/>
+          <w:szCs w:val="16"/>
+        </w:rPr>
+        <w:t xml:space="preserve">Prosecutor’s Office: PS    OM     EM; Defendant’s Attorney: PS     OM     EM; {{ </w:t>
+      </w:r>
+      <w:proofErr w:type="spellStart"/>
+      <w:r>
+        <w:rPr>
+          <w:rFonts w:ascii="Palatino Linotype" w:hAnsi="Palatino Linotype"/>
+          <w:sz w:val="16"/>
+          <w:szCs w:val="16"/>
+        </w:rPr>
+        <w:t>defendant.first_name</w:t>
+      </w:r>
+      <w:proofErr w:type="spellEnd"/>
+      <w:r>
+        <w:rPr>
+          <w:rFonts w:ascii="Palatino Linotype" w:hAnsi="Palatino Linotype"/>
+          <w:sz w:val="16"/>
+          <w:szCs w:val="16"/>
+        </w:rPr>
+        <w:t xml:space="preserve"> }} {{ </w:t>
+      </w:r>
+      <w:proofErr w:type="spellStart"/>
+      <w:r>
+        <w:rPr>
+          <w:rFonts w:ascii="Palatino Linotype" w:hAnsi="Palatino Linotype"/>
+          <w:sz w:val="16"/>
+          <w:szCs w:val="16"/>
+        </w:rPr>
+        <w:t>defendant.last_name</w:t>
+      </w:r>
+      <w:proofErr w:type="spellEnd"/>
+      <w:r>
+        <w:rPr>
+          <w:rFonts w:ascii="Palatino Linotype" w:hAnsi="Palatino Linotype"/>
+          <w:sz w:val="16"/>
+          <w:szCs w:val="16"/>
+        </w:rPr>
+        <w:t>}}: PS     OM     EM; Community Control: PS    EM;</w:t>
       </w:r>
       <w:r>
         <w:rPr>
@@ -2278,16 +3644,52 @@
           <w:sz w:val="16"/>
           <w:szCs w:val="16"/>
         </w:rPr>
-        <w:t>{{ defendant</w:t>
-      </w:r>
-      <w:proofErr w:type="gramEnd"/>
+        <w:t xml:space="preserve">{{ </w:t>
+      </w:r>
+      <w:proofErr w:type="spellStart"/>
       <w:r>
         <w:rPr>
           <w:rFonts w:ascii="Palatino Linotype" w:hAnsi="Palatino Linotype"/>
           <w:sz w:val="16"/>
           <w:szCs w:val="16"/>
         </w:rPr>
-        <w:t xml:space="preserve">.first_name }} {{ defendant.last_name}}: PS     OM     EM </w:t>
+        <w:t>defendant</w:t>
+      </w:r>
+      <w:proofErr w:type="gramEnd"/>
+      <w:r>
+        <w:rPr>
+          <w:rFonts w:ascii="Palatino Linotype" w:hAnsi="Palatino Linotype"/>
+          <w:sz w:val="16"/>
+          <w:szCs w:val="16"/>
+        </w:rPr>
+        <w:t>.first_name</w:t>
+      </w:r>
+      <w:proofErr w:type="spellEnd"/>
+      <w:r>
+        <w:rPr>
+          <w:rFonts w:ascii="Palatino Linotype" w:hAnsi="Palatino Linotype"/>
+          <w:sz w:val="16"/>
+          <w:szCs w:val="16"/>
+        </w:rPr>
+        <w:t xml:space="preserve"> }} {{ </w:t>
+      </w:r>
+      <w:proofErr w:type="spellStart"/>
+      <w:r>
+        <w:rPr>
+          <w:rFonts w:ascii="Palatino Linotype" w:hAnsi="Palatino Linotype"/>
+          <w:sz w:val="16"/>
+          <w:szCs w:val="16"/>
+        </w:rPr>
+        <w:t>defendant.last_name</w:t>
+      </w:r>
+      <w:proofErr w:type="spellEnd"/>
+      <w:r>
+        <w:rPr>
+          <w:rFonts w:ascii="Palatino Linotype" w:hAnsi="Palatino Linotype"/>
+          <w:sz w:val="16"/>
+          <w:szCs w:val="16"/>
+        </w:rPr>
+        <w:t xml:space="preserve">}}: PS     OM     EM </w:t>
       </w:r>
     </w:p>
     <w:p>
@@ -2878,9 +4280,9 @@
         <w:sz w:val="20"/>
         <w:szCs w:val="20"/>
       </w:rPr>
-      <w:t>% if judicial_</w:t>
+      <w:t xml:space="preserve">% if </w:t>
     </w:r>
-    <w:proofErr w:type="gramStart"/>
+    <w:proofErr w:type="spellStart"/>
     <w:r>
       <w:rPr>
         <w:rFonts w:ascii="Palatino Linotype" w:hAnsi="Palatino Linotype"/>
@@ -2888,6 +4290,16 @@
         <w:sz w:val="20"/>
         <w:szCs w:val="20"/>
       </w:rPr>
+      <w:t>judicial_</w:t>
+    </w:r>
+    <w:proofErr w:type="gramStart"/>
+    <w:r>
+      <w:rPr>
+        <w:rFonts w:ascii="Palatino Linotype" w:hAnsi="Palatino Linotype"/>
+        <w:bCs/>
+        <w:sz w:val="20"/>
+        <w:szCs w:val="20"/>
+      </w:rPr>
       <w:t>officer.officer</w:t>
     </w:r>
     <w:proofErr w:type="gramEnd"/>
@@ -2898,7 +4310,17 @@
         <w:sz w:val="20"/>
         <w:szCs w:val="20"/>
       </w:rPr>
-      <w:t xml:space="preserve">_type  ==  ‘Magistrate’ %}Magistrate Decision </w:t>
+      <w:t>_type</w:t>
+    </w:r>
+    <w:proofErr w:type="spellEnd"/>
+    <w:r>
+      <w:rPr>
+        <w:rFonts w:ascii="Palatino Linotype" w:hAnsi="Palatino Linotype"/>
+        <w:bCs/>
+        <w:sz w:val="20"/>
+        <w:szCs w:val="20"/>
+      </w:rPr>
+      <w:t xml:space="preserve">  ==  ‘Magistrate’ %}Magistrate Decision </w:t>
     </w:r>
     <w:r>
       <w:rPr>
@@ -2906,14 +4328,50 @@
         <w:sz w:val="20"/>
         <w:szCs w:val="20"/>
       </w:rPr>
-      <w:t>{% elif judicial_officer.officer_type == ‘Judge’ %}</w:t>
+      <w:t xml:space="preserve">{% </w:t>
     </w:r>
+    <w:proofErr w:type="spellStart"/>
     <w:r>
       <w:rPr>
         <w:rFonts w:ascii="Palatino Linotype" w:hAnsi="Palatino Linotype"/>
         <w:sz w:val="20"/>
         <w:szCs w:val="20"/>
       </w:rPr>
+      <w:t>elif</w:t>
+    </w:r>
+    <w:proofErr w:type="spellEnd"/>
+    <w:r>
+      <w:rPr>
+        <w:rFonts w:ascii="Palatino Linotype" w:hAnsi="Palatino Linotype"/>
+        <w:sz w:val="20"/>
+        <w:szCs w:val="20"/>
+      </w:rPr>
+      <w:t xml:space="preserve"> </w:t>
+    </w:r>
+    <w:proofErr w:type="spellStart"/>
+    <w:r>
+      <w:rPr>
+        <w:rFonts w:ascii="Palatino Linotype" w:hAnsi="Palatino Linotype"/>
+        <w:sz w:val="20"/>
+        <w:szCs w:val="20"/>
+      </w:rPr>
+      <w:t>judicial_officer.officer_type</w:t>
+    </w:r>
+    <w:proofErr w:type="spellEnd"/>
+    <w:r>
+      <w:rPr>
+        <w:rFonts w:ascii="Palatino Linotype" w:hAnsi="Palatino Linotype"/>
+        <w:sz w:val="20"/>
+        <w:szCs w:val="20"/>
+      </w:rPr>
+      <w:t xml:space="preserve"> == ‘Judge’ %}</w:t>
+    </w:r>
+    <w:r>
+      <w:rPr>
+        <w:rFonts w:ascii="Palatino Linotype" w:hAnsi="Palatino Linotype"/>
+        <w:sz w:val="20"/>
+        <w:szCs w:val="20"/>
+      </w:rPr>
       <w:t xml:space="preserve">Sealing </w:t>
     </w:r>
     <w:r>
@@ -2922,7 +4380,25 @@
         <w:sz w:val="20"/>
         <w:szCs w:val="20"/>
       </w:rPr>
-      <w:t xml:space="preserve">Entry{% endif %} {{ case_number </w:t>
+      <w:t xml:space="preserve">Entry{% endif %} {{ </w:t>
+    </w:r>
+    <w:proofErr w:type="spellStart"/>
+    <w:r>
+      <w:rPr>
+        <w:rFonts w:ascii="Palatino Linotype" w:hAnsi="Palatino Linotype"/>
+        <w:sz w:val="20"/>
+        <w:szCs w:val="20"/>
+      </w:rPr>
+      <w:t>case_number</w:t>
+    </w:r>
+    <w:proofErr w:type="spellEnd"/>
+    <w:r>
+      <w:rPr>
+        <w:rFonts w:ascii="Palatino Linotype" w:hAnsi="Palatino Linotype"/>
+        <w:sz w:val="20"/>
+        <w:szCs w:val="20"/>
+      </w:rPr>
+      <w:t xml:space="preserve"> </w:t>
     </w:r>
     <w:r>
       <w:rPr>

</xml_diff>

<commit_message>
UI and Template changes complete for sealing update.
</commit_message>
<xml_diff>
--- a/resources/Templates/Criminal_Sealing_Entry_Template.docx
+++ b/resources/Templates/Criminal_Sealing_Entry_Template.docx
@@ -1271,7 +1271,23 @@
           <w:sz w:val="20"/>
           <w:szCs w:val="20"/>
         </w:rPr>
-        <w:t xml:space="preserve"> appeared in court for an oral hearing regarding </w:t>
+        <w:t xml:space="preserve"> appeared in </w:t>
+      </w:r>
+      <w:r>
+        <w:rPr>
+          <w:rFonts w:ascii="Palatino Linotype" w:hAnsi="Palatino Linotype"/>
+          <w:sz w:val="20"/>
+          <w:szCs w:val="20"/>
+        </w:rPr>
+        <w:t>C</w:t>
+      </w:r>
+      <w:r>
+        <w:rPr>
+          <w:rFonts w:ascii="Palatino Linotype" w:hAnsi="Palatino Linotype"/>
+          <w:sz w:val="20"/>
+          <w:szCs w:val="20"/>
+        </w:rPr>
+        <w:t xml:space="preserve">ourt for an oral hearing regarding </w:t>
       </w:r>
       <w:r>
         <w:rPr>
@@ -1584,6 +1600,7 @@
         <w:jc w:val="both"/>
         <w:rPr>
           <w:rFonts w:ascii="Palatino Linotype" w:hAnsi="Palatino Linotype"/>
+          <w:bCs/>
           <w:sz w:val="20"/>
           <w:szCs w:val="20"/>
         </w:rPr>
@@ -1804,7 +1821,23 @@
           <w:sz w:val="20"/>
           <w:szCs w:val="20"/>
         </w:rPr>
-        <w:t xml:space="preserve"> has been rehabilitated to the satisfaction of the court. {% endif </w:t>
+        <w:t xml:space="preserve"> has been rehabilitated to the satisfaction of the </w:t>
+      </w:r>
+      <w:r>
+        <w:rPr>
+          <w:rFonts w:ascii="Palatino Linotype" w:hAnsi="Palatino Linotype"/>
+          <w:sz w:val="20"/>
+          <w:szCs w:val="20"/>
+        </w:rPr>
+        <w:t>C</w:t>
+      </w:r>
+      <w:r>
+        <w:rPr>
+          <w:rFonts w:ascii="Palatino Linotype" w:hAnsi="Palatino Linotype"/>
+          <w:sz w:val="20"/>
+          <w:szCs w:val="20"/>
+        </w:rPr>
+        <w:t xml:space="preserve">ourt. {% endif </w:t>
       </w:r>
       <w:proofErr w:type="gramStart"/>
       <w:r>
@@ -2195,38 +2228,179 @@
       <w:r>
         <w:rPr>
           <w:rFonts w:ascii="Palatino Linotype" w:hAnsi="Palatino Linotype"/>
-          <w:sz w:val="20"/>
-          <w:szCs w:val="20"/>
-        </w:rPr>
-        <w:tab/>
-      </w:r>
-      <w:r>
-        <w:rPr>
-          <w:rFonts w:ascii="Palatino Linotype" w:hAnsi="Palatino Linotype"/>
-          <w:sz w:val="20"/>
-          <w:szCs w:val="20"/>
-          <w:lang w:val="en-CA"/>
-        </w:rPr>
-        <w:fldChar w:fldCharType="begin"/>
-      </w:r>
-      <w:r>
-        <w:rPr>
-          <w:rFonts w:ascii="Palatino Linotype" w:hAnsi="Palatino Linotype"/>
-          <w:sz w:val="20"/>
-          <w:szCs w:val="20"/>
-          <w:lang w:val="en-CA"/>
-        </w:rPr>
-        <w:instrText xml:space="preserve"> SEQ CHAPTER \h \r 1</w:instrText>
-      </w:r>
-      <w:r>
-        <w:rPr>
-          <w:rFonts w:ascii="Palatino Linotype" w:hAnsi="Palatino Linotype"/>
-          <w:sz w:val="20"/>
-          <w:szCs w:val="20"/>
-          <w:lang w:val="en-CA"/>
-        </w:rPr>
-        <w:fldChar w:fldCharType="end"/>
-      </w:r>
+          <w:bCs/>
+          <w:sz w:val="20"/>
+          <w:szCs w:val="20"/>
+        </w:rPr>
+        <w:t>{</w:t>
+      </w:r>
+      <w:r>
+        <w:rPr>
+          <w:rFonts w:ascii="Palatino Linotype" w:hAnsi="Palatino Linotype"/>
+          <w:sz w:val="20"/>
+          <w:szCs w:val="20"/>
+        </w:rPr>
+        <w:t xml:space="preserve">% if </w:t>
+      </w:r>
+      <w:proofErr w:type="spellStart"/>
+      <w:r>
+        <w:rPr>
+          <w:rFonts w:ascii="Palatino Linotype" w:hAnsi="Palatino Linotype"/>
+          <w:sz w:val="20"/>
+          <w:szCs w:val="20"/>
+        </w:rPr>
+        <w:t>sealing_type.split</w:t>
+      </w:r>
+      <w:proofErr w:type="spellEnd"/>
+      <w:r>
+        <w:rPr>
+          <w:rFonts w:ascii="Palatino Linotype" w:hAnsi="Palatino Linotype"/>
+          <w:sz w:val="20"/>
+          <w:szCs w:val="20"/>
+        </w:rPr>
+        <w:t>()[</w:t>
+      </w:r>
+      <w:r>
+        <w:rPr>
+          <w:rFonts w:ascii="Palatino Linotype" w:hAnsi="Palatino Linotype"/>
+          <w:sz w:val="20"/>
+          <w:szCs w:val="20"/>
+        </w:rPr>
+        <w:t>-1</w:t>
+      </w:r>
+      <w:r>
+        <w:rPr>
+          <w:rFonts w:ascii="Palatino Linotype" w:hAnsi="Palatino Linotype"/>
+          <w:sz w:val="20"/>
+          <w:szCs w:val="20"/>
+        </w:rPr>
+        <w:t>] == ‘</w:t>
+      </w:r>
+      <w:r>
+        <w:rPr>
+          <w:rFonts w:ascii="Palatino Linotype" w:hAnsi="Palatino Linotype"/>
+          <w:sz w:val="20"/>
+          <w:szCs w:val="20"/>
+        </w:rPr>
+        <w:t>2953.36</w:t>
+      </w:r>
+      <w:r>
+        <w:rPr>
+          <w:rFonts w:ascii="Palatino Linotype" w:hAnsi="Palatino Linotype"/>
+          <w:sz w:val="20"/>
+          <w:szCs w:val="20"/>
+        </w:rPr>
+        <w:t>’ %}</w:t>
+      </w:r>
+      <w:r>
+        <w:rPr>
+          <w:rFonts w:ascii="Palatino Linotype" w:hAnsi="Palatino Linotype"/>
+          <w:sz w:val="20"/>
+          <w:szCs w:val="20"/>
+        </w:rPr>
+        <w:t xml:space="preserve">{% if </w:t>
+      </w:r>
+      <w:proofErr w:type="spellStart"/>
+      <w:r>
+        <w:rPr>
+          <w:rFonts w:ascii="Palatino Linotype" w:hAnsi="Palatino Linotype"/>
+          <w:sz w:val="20"/>
+          <w:szCs w:val="20"/>
+        </w:rPr>
+        <w:t>seal_decision</w:t>
+      </w:r>
+      <w:proofErr w:type="spellEnd"/>
+      <w:r>
+        <w:rPr>
+          <w:rFonts w:ascii="Palatino Linotype" w:hAnsi="Palatino Linotype"/>
+          <w:sz w:val="20"/>
+          <w:szCs w:val="20"/>
+        </w:rPr>
+        <w:t xml:space="preserve"> == ‘Granted’ %}</w:t>
+      </w:r>
+      <w:r>
+        <w:rPr>
+          <w:rFonts w:ascii="Palatino Linotype" w:hAnsi="Palatino Linotype"/>
+          <w:sz w:val="20"/>
+          <w:szCs w:val="20"/>
+        </w:rPr>
+        <w:t xml:space="preserve">After hearing the evidence and arguments of counsel, the Court finds that the Defendant demonstrated by a preponderance of the evidence that the conviction in this case was the result of Defendant having been a victim of human trafficking. Further, the </w:t>
+      </w:r>
+      <w:r>
+        <w:rPr>
+          <w:rFonts w:ascii="Palatino Linotype" w:hAnsi="Palatino Linotype"/>
+          <w:sz w:val="20"/>
+          <w:szCs w:val="20"/>
+        </w:rPr>
+        <w:t>C</w:t>
+      </w:r>
+      <w:r>
+        <w:rPr>
+          <w:rFonts w:ascii="Palatino Linotype" w:hAnsi="Palatino Linotype"/>
+          <w:sz w:val="20"/>
+          <w:szCs w:val="20"/>
+        </w:rPr>
+        <w:t>ourt finds that the Defendant’s interest in having this record expunged outweighs any legitimate interests the government may have in maintaining this record. The Defendant’s request to expunge this case is, therefore</w:t>
+      </w:r>
+      <w:r>
+        <w:rPr>
+          <w:rFonts w:ascii="Palatino Linotype" w:hAnsi="Palatino Linotype"/>
+          <w:sz w:val="20"/>
+          <w:szCs w:val="20"/>
+        </w:rPr>
+        <w:t xml:space="preserve">, </w:t>
+      </w:r>
+      <w:r>
+        <w:rPr>
+          <w:rFonts w:ascii="Palatino Linotype" w:hAnsi="Palatino Linotype"/>
+          <w:sz w:val="20"/>
+          <w:szCs w:val="20"/>
+        </w:rPr>
+        <w:t>GRANTED.</w:t>
+      </w:r>
+      <w:r>
+        <w:rPr>
+          <w:rFonts w:ascii="Palatino Linotype" w:hAnsi="Palatino Linotype"/>
+          <w:sz w:val="20"/>
+          <w:szCs w:val="20"/>
+        </w:rPr>
+        <w:t>{{ ‘\n\n’ }}The Clerk is directed to send copies of this entry to all agencies listed below.</w:t>
+      </w:r>
+      <w:r>
+        <w:rPr>
+          <w:rFonts w:ascii="Palatino Linotype" w:hAnsi="Palatino Linotype"/>
+          <w:bCs/>
+          <w:sz w:val="20"/>
+          <w:szCs w:val="20"/>
+        </w:rPr>
+        <w:t>{% endif %}</w:t>
+      </w:r>
+      <w:r>
+        <w:rPr>
+          <w:rFonts w:ascii="Palatino Linotype" w:hAnsi="Palatino Linotype"/>
+          <w:sz w:val="20"/>
+          <w:szCs w:val="20"/>
+        </w:rPr>
+        <w:t xml:space="preserve">{% </w:t>
+      </w:r>
+      <w:proofErr w:type="spellStart"/>
+      <w:r>
+        <w:rPr>
+          <w:rFonts w:ascii="Palatino Linotype" w:hAnsi="Palatino Linotype"/>
+          <w:sz w:val="20"/>
+          <w:szCs w:val="20"/>
+        </w:rPr>
+        <w:t>el</w:t>
+      </w:r>
+      <w:r>
+        <w:rPr>
+          <w:rFonts w:ascii="Palatino Linotype" w:hAnsi="Palatino Linotype"/>
+          <w:sz w:val="20"/>
+          <w:szCs w:val="20"/>
+        </w:rPr>
+        <w:t>if</w:t>
+      </w:r>
+      <w:proofErr w:type="spellEnd"/>
       <w:r>
         <w:rPr>
           <w:rFonts w:ascii="Palatino Linotype" w:hAnsi="Palatino Linotype"/>
@@ -2234,685 +2408,553 @@
           <w:szCs w:val="20"/>
         </w:rPr>
         <w:t xml:space="preserve"> </w:t>
+      </w:r>
+      <w:proofErr w:type="spellStart"/>
+      <w:r>
+        <w:rPr>
+          <w:rFonts w:ascii="Palatino Linotype" w:hAnsi="Palatino Linotype"/>
+          <w:sz w:val="20"/>
+          <w:szCs w:val="20"/>
+        </w:rPr>
+        <w:t>sealing_type.split</w:t>
+      </w:r>
+      <w:proofErr w:type="spellEnd"/>
+      <w:r>
+        <w:rPr>
+          <w:rFonts w:ascii="Palatino Linotype" w:hAnsi="Palatino Linotype"/>
+          <w:sz w:val="20"/>
+          <w:szCs w:val="20"/>
+        </w:rPr>
+        <w:t>()[-1] == ‘2953.3</w:t>
+      </w:r>
+      <w:r>
+        <w:rPr>
+          <w:rFonts w:ascii="Palatino Linotype" w:hAnsi="Palatino Linotype"/>
+          <w:sz w:val="20"/>
+          <w:szCs w:val="20"/>
+        </w:rPr>
+        <w:t>5</w:t>
+      </w:r>
+      <w:r>
+        <w:rPr>
+          <w:rFonts w:ascii="Palatino Linotype" w:hAnsi="Palatino Linotype"/>
+          <w:sz w:val="20"/>
+          <w:szCs w:val="20"/>
+        </w:rPr>
+        <w:t>’ %}</w:t>
+      </w:r>
+      <w:r>
+        <w:rPr>
+          <w:rFonts w:ascii="Palatino Linotype" w:hAnsi="Palatino Linotype"/>
+          <w:sz w:val="20"/>
+          <w:szCs w:val="20"/>
+        </w:rPr>
+        <w:t xml:space="preserve">{% if </w:t>
+      </w:r>
+      <w:proofErr w:type="spellStart"/>
+      <w:r>
+        <w:rPr>
+          <w:rFonts w:ascii="Palatino Linotype" w:hAnsi="Palatino Linotype"/>
+          <w:sz w:val="20"/>
+          <w:szCs w:val="20"/>
+        </w:rPr>
+        <w:t>seal_decision</w:t>
+      </w:r>
+      <w:proofErr w:type="spellEnd"/>
+      <w:r>
+        <w:rPr>
+          <w:rFonts w:ascii="Palatino Linotype" w:hAnsi="Palatino Linotype"/>
+          <w:sz w:val="20"/>
+          <w:szCs w:val="20"/>
+        </w:rPr>
+        <w:t xml:space="preserve"> == ‘Granted’ %}</w:t>
+      </w:r>
+      <w:r>
+        <w:rPr>
+          <w:rFonts w:ascii="Palatino Linotype" w:hAnsi="Palatino Linotype"/>
+          <w:sz w:val="20"/>
+          <w:szCs w:val="20"/>
+        </w:rPr>
+        <w:t>After hearing the evidence and arguments of counsel, the Court finds that the Defendant’s interest in having this record</w:t>
+      </w:r>
+      <w:r>
+        <w:rPr>
+          <w:rFonts w:ascii="Palatino Linotype" w:hAnsi="Palatino Linotype"/>
+          <w:sz w:val="20"/>
+          <w:szCs w:val="20"/>
+        </w:rPr>
+        <w:t xml:space="preserve"> of a firearms conviction</w:t>
+      </w:r>
+      <w:r>
+        <w:rPr>
+          <w:rFonts w:ascii="Palatino Linotype" w:hAnsi="Palatino Linotype"/>
+          <w:sz w:val="20"/>
+          <w:szCs w:val="20"/>
+        </w:rPr>
+        <w:t xml:space="preserve"> expunged outweighs any legitimate interests the government may have in maintaining this record. The Defendant’s request to expunge this case is, therefore, </w:t>
+      </w:r>
+      <w:proofErr w:type="gramStart"/>
+      <w:r>
+        <w:rPr>
+          <w:rFonts w:ascii="Palatino Linotype" w:hAnsi="Palatino Linotype"/>
+          <w:sz w:val="20"/>
+          <w:szCs w:val="20"/>
+        </w:rPr>
+        <w:t>GRANTED.</w:t>
+      </w:r>
+      <w:r>
+        <w:rPr>
+          <w:rFonts w:ascii="Palatino Linotype" w:hAnsi="Palatino Linotype"/>
+          <w:sz w:val="20"/>
+          <w:szCs w:val="20"/>
+        </w:rPr>
+        <w:t>{</w:t>
+      </w:r>
+      <w:proofErr w:type="gramEnd"/>
+      <w:r>
+        <w:rPr>
+          <w:rFonts w:ascii="Palatino Linotype" w:hAnsi="Palatino Linotype"/>
+          <w:sz w:val="20"/>
+          <w:szCs w:val="20"/>
+        </w:rPr>
+        <w:t xml:space="preserve">{ ‘\n\n’ }}The Clerk is directed to send copies of this entry to all agencies listed below. </w:t>
+      </w:r>
+      <w:r>
+        <w:rPr>
+          <w:rFonts w:ascii="Palatino Linotype" w:hAnsi="Palatino Linotype"/>
+          <w:bCs/>
+          <w:sz w:val="20"/>
+          <w:szCs w:val="20"/>
+        </w:rPr>
+        <w:t xml:space="preserve">{% endif </w:t>
+      </w:r>
+      <w:proofErr w:type="gramStart"/>
+      <w:r>
+        <w:rPr>
+          <w:rFonts w:ascii="Palatino Linotype" w:hAnsi="Palatino Linotype"/>
+          <w:bCs/>
+          <w:sz w:val="20"/>
+          <w:szCs w:val="20"/>
+        </w:rPr>
+        <w:t>%}</w:t>
+      </w:r>
+      <w:r>
+        <w:rPr>
+          <w:rFonts w:ascii="Palatino Linotype" w:hAnsi="Palatino Linotype"/>
+          <w:sz w:val="20"/>
+          <w:szCs w:val="20"/>
+        </w:rPr>
+        <w:t>{</w:t>
+      </w:r>
+      <w:proofErr w:type="gramEnd"/>
+      <w:r>
+        <w:rPr>
+          <w:rFonts w:ascii="Palatino Linotype" w:hAnsi="Palatino Linotype"/>
+          <w:sz w:val="20"/>
+          <w:szCs w:val="20"/>
+        </w:rPr>
+        <w:t xml:space="preserve">% </w:t>
+      </w:r>
+      <w:proofErr w:type="spellStart"/>
+      <w:r>
+        <w:rPr>
+          <w:rFonts w:ascii="Palatino Linotype" w:hAnsi="Palatino Linotype"/>
+          <w:sz w:val="20"/>
+          <w:szCs w:val="20"/>
+        </w:rPr>
+        <w:t>el</w:t>
+      </w:r>
+      <w:r>
+        <w:rPr>
+          <w:rFonts w:ascii="Palatino Linotype" w:hAnsi="Palatino Linotype"/>
+          <w:sz w:val="20"/>
+          <w:szCs w:val="20"/>
+        </w:rPr>
+        <w:t>if</w:t>
+      </w:r>
+      <w:proofErr w:type="spellEnd"/>
+      <w:r>
+        <w:rPr>
+          <w:rFonts w:ascii="Palatino Linotype" w:hAnsi="Palatino Linotype"/>
+          <w:sz w:val="20"/>
+          <w:szCs w:val="20"/>
+        </w:rPr>
+        <w:t xml:space="preserve"> </w:t>
+      </w:r>
+      <w:proofErr w:type="spellStart"/>
+      <w:r>
+        <w:rPr>
+          <w:rFonts w:ascii="Palatino Linotype" w:hAnsi="Palatino Linotype"/>
+          <w:sz w:val="20"/>
+          <w:szCs w:val="20"/>
+        </w:rPr>
+        <w:t>sealing_type.split</w:t>
+      </w:r>
+      <w:proofErr w:type="spellEnd"/>
+      <w:r>
+        <w:rPr>
+          <w:rFonts w:ascii="Palatino Linotype" w:hAnsi="Palatino Linotype"/>
+          <w:sz w:val="20"/>
+          <w:szCs w:val="20"/>
+        </w:rPr>
+        <w:t>()[-1] == ‘2953.</w:t>
+      </w:r>
+      <w:r>
+        <w:rPr>
+          <w:rFonts w:ascii="Palatino Linotype" w:hAnsi="Palatino Linotype"/>
+          <w:sz w:val="20"/>
+          <w:szCs w:val="20"/>
+        </w:rPr>
+        <w:t>521</w:t>
+      </w:r>
+      <w:r>
+        <w:rPr>
+          <w:rFonts w:ascii="Palatino Linotype" w:hAnsi="Palatino Linotype"/>
+          <w:sz w:val="20"/>
+          <w:szCs w:val="20"/>
+        </w:rPr>
+        <w:t>’ %}</w:t>
+      </w:r>
+      <w:r>
+        <w:rPr>
+          <w:rFonts w:ascii="Palatino Linotype" w:hAnsi="Palatino Linotype"/>
+          <w:sz w:val="20"/>
+          <w:szCs w:val="20"/>
+        </w:rPr>
+        <w:t xml:space="preserve">{% if </w:t>
+      </w:r>
+      <w:proofErr w:type="spellStart"/>
+      <w:r>
+        <w:rPr>
+          <w:rFonts w:ascii="Palatino Linotype" w:hAnsi="Palatino Linotype"/>
+          <w:sz w:val="20"/>
+          <w:szCs w:val="20"/>
+        </w:rPr>
+        <w:t>seal_decision</w:t>
+      </w:r>
+      <w:proofErr w:type="spellEnd"/>
+      <w:r>
+        <w:rPr>
+          <w:rFonts w:ascii="Palatino Linotype" w:hAnsi="Palatino Linotype"/>
+          <w:sz w:val="20"/>
+          <w:szCs w:val="20"/>
+        </w:rPr>
+        <w:t xml:space="preserve"> == ‘Granted’ %}</w:t>
+      </w:r>
+      <w:r>
+        <w:rPr>
+          <w:rFonts w:ascii="Palatino Linotype" w:hAnsi="Palatino Linotype"/>
+          <w:sz w:val="20"/>
+          <w:szCs w:val="20"/>
+        </w:rPr>
+        <w:t xml:space="preserve">After hearing the evidence and arguments of counsel, the Court finds that the Defendant demonstrated by a preponderance of the evidence that the </w:t>
+      </w:r>
+      <w:r>
+        <w:rPr>
+          <w:rFonts w:ascii="Palatino Linotype" w:hAnsi="Palatino Linotype"/>
+          <w:sz w:val="20"/>
+          <w:szCs w:val="20"/>
+        </w:rPr>
+        <w:t>complaint or finding of not guilty</w:t>
+      </w:r>
+      <w:r>
+        <w:rPr>
+          <w:rFonts w:ascii="Palatino Linotype" w:hAnsi="Palatino Linotype"/>
+          <w:sz w:val="20"/>
+          <w:szCs w:val="20"/>
+        </w:rPr>
+        <w:t xml:space="preserve"> was the result of Defendant having been a victim of human trafficking. Further, the </w:t>
+      </w:r>
+      <w:r>
+        <w:rPr>
+          <w:rFonts w:ascii="Palatino Linotype" w:hAnsi="Palatino Linotype"/>
+          <w:sz w:val="20"/>
+          <w:szCs w:val="20"/>
+        </w:rPr>
+        <w:t>C</w:t>
+      </w:r>
+      <w:r>
+        <w:rPr>
+          <w:rFonts w:ascii="Palatino Linotype" w:hAnsi="Palatino Linotype"/>
+          <w:sz w:val="20"/>
+          <w:szCs w:val="20"/>
+        </w:rPr>
+        <w:t xml:space="preserve">ourt finds that the Defendant’s interest in having this record expunged outweighs any legitimate interests the government may have in maintaining this record. The Defendant’s request to expunge this case is, therefore, </w:t>
+      </w:r>
+      <w:proofErr w:type="gramStart"/>
+      <w:r>
+        <w:rPr>
+          <w:rFonts w:ascii="Palatino Linotype" w:hAnsi="Palatino Linotype"/>
+          <w:sz w:val="20"/>
+          <w:szCs w:val="20"/>
+        </w:rPr>
+        <w:t>GRANTED.</w:t>
+      </w:r>
+      <w:r>
+        <w:rPr>
+          <w:rFonts w:ascii="Palatino Linotype" w:hAnsi="Palatino Linotype"/>
+          <w:sz w:val="20"/>
+          <w:szCs w:val="20"/>
+        </w:rPr>
+        <w:t>{</w:t>
+      </w:r>
+      <w:proofErr w:type="gramEnd"/>
+      <w:r>
+        <w:rPr>
+          <w:rFonts w:ascii="Palatino Linotype" w:hAnsi="Palatino Linotype"/>
+          <w:sz w:val="20"/>
+          <w:szCs w:val="20"/>
+        </w:rPr>
+        <w:t>{ ‘\n\n’ }}The Clerk is directed to send copies of this entry to all agencies listed below.</w:t>
+      </w:r>
+      <w:r>
+        <w:rPr>
+          <w:rFonts w:ascii="Palatino Linotype" w:hAnsi="Palatino Linotype"/>
+          <w:bCs/>
+          <w:sz w:val="20"/>
+          <w:szCs w:val="20"/>
+        </w:rPr>
+        <w:t>{% endif %}</w:t>
+      </w:r>
+      <w:r>
+        <w:rPr>
+          <w:rFonts w:ascii="Palatino Linotype" w:hAnsi="Palatino Linotype"/>
+          <w:sz w:val="20"/>
+          <w:szCs w:val="20"/>
+        </w:rPr>
+        <w:t xml:space="preserve">{% </w:t>
+      </w:r>
+      <w:proofErr w:type="spellStart"/>
+      <w:r>
+        <w:rPr>
+          <w:rFonts w:ascii="Palatino Linotype" w:hAnsi="Palatino Linotype"/>
+          <w:sz w:val="20"/>
+          <w:szCs w:val="20"/>
+        </w:rPr>
+        <w:t>elif</w:t>
+      </w:r>
+      <w:proofErr w:type="spellEnd"/>
+      <w:r>
+        <w:rPr>
+          <w:rFonts w:ascii="Palatino Linotype" w:hAnsi="Palatino Linotype"/>
+          <w:sz w:val="20"/>
+          <w:szCs w:val="20"/>
+        </w:rPr>
+        <w:t xml:space="preserve"> </w:t>
+      </w:r>
+      <w:proofErr w:type="spellStart"/>
+      <w:r>
+        <w:rPr>
+          <w:rFonts w:ascii="Palatino Linotype" w:hAnsi="Palatino Linotype"/>
+          <w:sz w:val="20"/>
+          <w:szCs w:val="20"/>
+        </w:rPr>
+        <w:t>seal_decision</w:t>
+      </w:r>
+      <w:proofErr w:type="spellEnd"/>
+      <w:r>
+        <w:rPr>
+          <w:rFonts w:ascii="Palatino Linotype" w:hAnsi="Palatino Linotype"/>
+          <w:sz w:val="20"/>
+          <w:szCs w:val="20"/>
+        </w:rPr>
+        <w:t xml:space="preserve"> == ‘Denied - ineligible’ %}One or more of the offenses that </w:t>
+      </w:r>
+      <w:r>
+        <w:rPr>
+          <w:rFonts w:ascii="Palatino Linotype" w:hAnsi="Palatino Linotype"/>
+          <w:sz w:val="20"/>
+          <w:szCs w:val="20"/>
+        </w:rPr>
+        <w:t>Defendant</w:t>
+      </w:r>
+      <w:r>
+        <w:rPr>
+          <w:rFonts w:ascii="Palatino Linotype" w:hAnsi="Palatino Linotype"/>
+          <w:sz w:val="20"/>
+          <w:szCs w:val="20"/>
+        </w:rPr>
+        <w:t xml:space="preserve"> was convicted of are ineligible for </w:t>
+      </w:r>
+      <w:r>
+        <w:rPr>
+          <w:rFonts w:ascii="Palatino Linotype" w:hAnsi="Palatino Linotype"/>
+          <w:sz w:val="20"/>
+          <w:szCs w:val="20"/>
+        </w:rPr>
+        <w:t>expungement</w:t>
+      </w:r>
+      <w:r>
+        <w:rPr>
+          <w:rFonts w:ascii="Palatino Linotype" w:hAnsi="Palatino Linotype"/>
+          <w:sz w:val="20"/>
+          <w:szCs w:val="20"/>
+        </w:rPr>
+        <w:t xml:space="preserve"> pursuant to Ohio Revised Code. Therefore, the request to </w:t>
+      </w:r>
+      <w:r>
+        <w:rPr>
+          <w:rFonts w:ascii="Palatino Linotype" w:hAnsi="Palatino Linotype"/>
+          <w:sz w:val="20"/>
+          <w:szCs w:val="20"/>
+        </w:rPr>
+        <w:t>expunge</w:t>
+      </w:r>
+      <w:r>
+        <w:rPr>
+          <w:rFonts w:ascii="Palatino Linotype" w:hAnsi="Palatino Linotype"/>
+          <w:sz w:val="20"/>
+          <w:szCs w:val="20"/>
+        </w:rPr>
+        <w:t xml:space="preserve"> is </w:t>
+      </w:r>
+      <w:proofErr w:type="gramStart"/>
+      <w:r>
+        <w:rPr>
+          <w:rFonts w:ascii="Palatino Linotype" w:hAnsi="Palatino Linotype"/>
+          <w:sz w:val="20"/>
+          <w:szCs w:val="20"/>
+        </w:rPr>
+        <w:t>Denied.{</w:t>
+      </w:r>
+      <w:proofErr w:type="gramEnd"/>
+      <w:r>
+        <w:rPr>
+          <w:rFonts w:ascii="Palatino Linotype" w:hAnsi="Palatino Linotype"/>
+          <w:sz w:val="20"/>
+          <w:szCs w:val="20"/>
+        </w:rPr>
+        <w:t xml:space="preserve">% </w:t>
+      </w:r>
+      <w:proofErr w:type="spellStart"/>
+      <w:r>
+        <w:rPr>
+          <w:rFonts w:ascii="Palatino Linotype" w:hAnsi="Palatino Linotype"/>
+          <w:sz w:val="20"/>
+          <w:szCs w:val="20"/>
+        </w:rPr>
+        <w:t>elif</w:t>
+      </w:r>
+      <w:proofErr w:type="spellEnd"/>
+      <w:r>
+        <w:rPr>
+          <w:rFonts w:ascii="Palatino Linotype" w:hAnsi="Palatino Linotype"/>
+          <w:sz w:val="20"/>
+          <w:szCs w:val="20"/>
+        </w:rPr>
+        <w:t xml:space="preserve"> </w:t>
+      </w:r>
+      <w:proofErr w:type="spellStart"/>
+      <w:r>
+        <w:rPr>
+          <w:rFonts w:ascii="Palatino Linotype" w:hAnsi="Palatino Linotype"/>
+          <w:sz w:val="20"/>
+          <w:szCs w:val="20"/>
+        </w:rPr>
+        <w:t>seal_decision</w:t>
+      </w:r>
+      <w:proofErr w:type="spellEnd"/>
+      <w:r>
+        <w:rPr>
+          <w:rFonts w:ascii="Palatino Linotype" w:hAnsi="Palatino Linotype"/>
+          <w:sz w:val="20"/>
+          <w:szCs w:val="20"/>
+        </w:rPr>
+        <w:t xml:space="preserve"> == ‘Denied - with reason’ %}The </w:t>
+      </w:r>
+      <w:r>
+        <w:rPr>
+          <w:rFonts w:ascii="Palatino Linotype" w:hAnsi="Palatino Linotype"/>
+          <w:sz w:val="20"/>
+          <w:szCs w:val="20"/>
+        </w:rPr>
+        <w:t>Defendant</w:t>
+      </w:r>
+      <w:r>
+        <w:rPr>
+          <w:rFonts w:ascii="Palatino Linotype" w:hAnsi="Palatino Linotype"/>
+          <w:sz w:val="20"/>
+          <w:szCs w:val="20"/>
+        </w:rPr>
+        <w:t xml:space="preserve">’s request to </w:t>
+      </w:r>
+      <w:r>
+        <w:rPr>
+          <w:rFonts w:ascii="Palatino Linotype" w:hAnsi="Palatino Linotype"/>
+          <w:sz w:val="20"/>
+          <w:szCs w:val="20"/>
+        </w:rPr>
+        <w:t xml:space="preserve">expunge </w:t>
+      </w:r>
+      <w:r>
+        <w:rPr>
+          <w:rFonts w:ascii="Palatino Linotype" w:hAnsi="Palatino Linotype"/>
+          <w:sz w:val="20"/>
+          <w:szCs w:val="20"/>
+        </w:rPr>
+        <w:t xml:space="preserve">is Denied for the following reasons: </w:t>
+      </w:r>
+      <w:r>
+        <w:rPr>
+          <w:rFonts w:ascii="Palatino Linotype" w:hAnsi="Palatino Linotype"/>
+          <w:bCs/>
+          <w:sz w:val="20"/>
+          <w:szCs w:val="20"/>
+        </w:rPr>
+        <w:t xml:space="preserve">{{ </w:t>
+      </w:r>
+      <w:proofErr w:type="spellStart"/>
+      <w:r>
+        <w:rPr>
+          <w:rFonts w:ascii="Palatino Linotype" w:hAnsi="Palatino Linotype"/>
+          <w:bCs/>
+          <w:sz w:val="20"/>
+          <w:szCs w:val="20"/>
+        </w:rPr>
+        <w:t>denial_reasons</w:t>
+      </w:r>
+      <w:proofErr w:type="spellEnd"/>
+      <w:r>
+        <w:rPr>
+          <w:rFonts w:ascii="Palatino Linotype" w:hAnsi="Palatino Linotype"/>
+          <w:bCs/>
+          <w:sz w:val="20"/>
+          <w:szCs w:val="20"/>
+        </w:rPr>
+        <w:t xml:space="preserve"> }}. {% endif %}</w:t>
       </w:r>
     </w:p>
     <w:p>
       <w:pPr>
-        <w:tabs>
-          <w:tab w:val="center" w:pos="4680"/>
-        </w:tabs>
-        <w:rPr>
-          <w:rFonts w:ascii="Palatino Linotype" w:hAnsi="Palatino Linotype"/>
-          <w:sz w:val="20"/>
-          <w:szCs w:val="20"/>
-          <w:lang w:val="en-CA"/>
+        <w:jc w:val="both"/>
+        <w:rPr>
+          <w:rFonts w:ascii="Palatino Linotype" w:hAnsi="Palatino Linotype"/>
+          <w:bCs/>
+          <w:sz w:val="20"/>
+          <w:szCs w:val="20"/>
         </w:rPr>
       </w:pPr>
     </w:p>
     <w:p>
       <w:pPr>
-        <w:tabs>
-          <w:tab w:val="center" w:pos="4680"/>
-        </w:tabs>
-        <w:rPr>
-          <w:rFonts w:ascii="Palatino Linotype" w:hAnsi="Palatino Linotype"/>
-          <w:sz w:val="20"/>
-          <w:szCs w:val="20"/>
-          <w:lang w:val="en-CA"/>
-        </w:rPr>
-      </w:pPr>
-      <w:proofErr w:type="gramStart"/>
-      <w:r>
-        <w:rPr>
-          <w:rFonts w:ascii="Palatino Linotype" w:hAnsi="Palatino Linotype"/>
-          <w:sz w:val="20"/>
-          <w:szCs w:val="20"/>
-        </w:rPr>
-        <w:t>{{</w:t>
-      </w:r>
-      <w:r>
-        <w:rPr>
-          <w:rFonts w:ascii="Palatino Linotype" w:hAnsi="Palatino Linotype"/>
-          <w:sz w:val="20"/>
-          <w:szCs w:val="20"/>
-        </w:rPr>
-        <w:t xml:space="preserve"> </w:t>
-      </w:r>
-      <w:proofErr w:type="spellStart"/>
-      <w:r>
-        <w:rPr>
-          <w:rFonts w:ascii="Palatino Linotype" w:hAnsi="Palatino Linotype"/>
-          <w:sz w:val="20"/>
-          <w:szCs w:val="20"/>
-        </w:rPr>
-        <w:t>sealing</w:t>
-      </w:r>
-      <w:proofErr w:type="gramEnd"/>
-      <w:r>
-        <w:rPr>
-          <w:rFonts w:ascii="Palatino Linotype" w:hAnsi="Palatino Linotype"/>
-          <w:sz w:val="20"/>
-          <w:szCs w:val="20"/>
-        </w:rPr>
-        <w:t>_type.split</w:t>
-      </w:r>
-      <w:proofErr w:type="spellEnd"/>
-      <w:r>
-        <w:rPr>
-          <w:rFonts w:ascii="Palatino Linotype" w:hAnsi="Palatino Linotype"/>
-          <w:sz w:val="20"/>
-          <w:szCs w:val="20"/>
-        </w:rPr>
-        <w:t>()[</w:t>
-      </w:r>
-      <w:r>
-        <w:rPr>
-          <w:rFonts w:ascii="Palatino Linotype" w:hAnsi="Palatino Linotype"/>
-          <w:sz w:val="20"/>
-          <w:szCs w:val="20"/>
-        </w:rPr>
-        <w:t>-1</w:t>
-      </w:r>
-      <w:r>
-        <w:rPr>
-          <w:rFonts w:ascii="Palatino Linotype" w:hAnsi="Palatino Linotype"/>
-          <w:sz w:val="20"/>
-          <w:szCs w:val="20"/>
-        </w:rPr>
-        <w:t xml:space="preserve">] </w:t>
-      </w:r>
-      <w:r>
-        <w:rPr>
-          <w:rFonts w:ascii="Palatino Linotype" w:hAnsi="Palatino Linotype"/>
-          <w:sz w:val="20"/>
-          <w:szCs w:val="20"/>
-        </w:rPr>
-        <w:t>}}</w:t>
-      </w:r>
+        <w:jc w:val="both"/>
+        <w:rPr>
+          <w:rFonts w:ascii="Palatino Linotype" w:hAnsi="Palatino Linotype"/>
+          <w:bCs/>
+          <w:sz w:val="20"/>
+          <w:szCs w:val="20"/>
+        </w:rPr>
+      </w:pPr>
     </w:p>
     <w:p>
       <w:pPr>
-        <w:tabs>
-          <w:tab w:val="center" w:pos="4680"/>
-        </w:tabs>
-        <w:rPr>
-          <w:rFonts w:ascii="Palatino Linotype" w:hAnsi="Palatino Linotype"/>
-          <w:sz w:val="20"/>
-          <w:szCs w:val="20"/>
-          <w:lang w:val="en-CA"/>
-        </w:rPr>
-      </w:pPr>
-    </w:p>
-    <w:p>
-      <w:pPr>
-        <w:tabs>
-          <w:tab w:val="center" w:pos="4680"/>
-        </w:tabs>
-        <w:rPr>
-          <w:rFonts w:ascii="Palatino Linotype" w:hAnsi="Palatino Linotype"/>
-          <w:sz w:val="20"/>
-          <w:szCs w:val="20"/>
-        </w:rPr>
-      </w:pPr>
-      <w:r>
-        <w:rPr>
-          <w:rFonts w:ascii="Palatino Linotype" w:hAnsi="Palatino Linotype"/>
-          <w:sz w:val="20"/>
-          <w:szCs w:val="20"/>
-        </w:rPr>
-        <w:t xml:space="preserve">{% if </w:t>
-      </w:r>
-      <w:proofErr w:type="spellStart"/>
-      <w:r>
-        <w:rPr>
-          <w:rFonts w:ascii="Palatino Linotype" w:hAnsi="Palatino Linotype"/>
-          <w:sz w:val="20"/>
-          <w:szCs w:val="20"/>
-        </w:rPr>
-        <w:t>sealing_</w:t>
-      </w:r>
-      <w:proofErr w:type="gramStart"/>
-      <w:r>
-        <w:rPr>
-          <w:rFonts w:ascii="Palatino Linotype" w:hAnsi="Palatino Linotype"/>
-          <w:sz w:val="20"/>
-          <w:szCs w:val="20"/>
-        </w:rPr>
-        <w:t>type.split</w:t>
-      </w:r>
-      <w:proofErr w:type="spellEnd"/>
-      <w:proofErr w:type="gramEnd"/>
-      <w:r>
-        <w:rPr>
-          <w:rFonts w:ascii="Palatino Linotype" w:hAnsi="Palatino Linotype"/>
-          <w:sz w:val="20"/>
-          <w:szCs w:val="20"/>
-        </w:rPr>
-        <w:t>()[</w:t>
-      </w:r>
-      <w:r>
-        <w:rPr>
-          <w:rFonts w:ascii="Palatino Linotype" w:hAnsi="Palatino Linotype"/>
-          <w:sz w:val="20"/>
-          <w:szCs w:val="20"/>
-        </w:rPr>
-        <w:t>-1</w:t>
-      </w:r>
-      <w:r>
-        <w:rPr>
-          <w:rFonts w:ascii="Palatino Linotype" w:hAnsi="Palatino Linotype"/>
-          <w:sz w:val="20"/>
-          <w:szCs w:val="20"/>
-        </w:rPr>
-        <w:t>] == ‘</w:t>
-      </w:r>
-      <w:r>
-        <w:rPr>
-          <w:rFonts w:ascii="Palatino Linotype" w:hAnsi="Palatino Linotype"/>
-          <w:sz w:val="20"/>
-          <w:szCs w:val="20"/>
-        </w:rPr>
-        <w:t>2953.36</w:t>
-      </w:r>
-      <w:r>
-        <w:rPr>
-          <w:rFonts w:ascii="Palatino Linotype" w:hAnsi="Palatino Linotype"/>
-          <w:sz w:val="20"/>
-          <w:szCs w:val="20"/>
-        </w:rPr>
-        <w:t>’ %}</w:t>
-      </w:r>
-      <w:r>
-        <w:rPr>
-          <w:rFonts w:ascii="Palatino Linotype" w:hAnsi="Palatino Linotype"/>
-          <w:sz w:val="20"/>
-          <w:szCs w:val="20"/>
-        </w:rPr>
-        <w:t xml:space="preserve">{% if </w:t>
-      </w:r>
-      <w:proofErr w:type="spellStart"/>
-      <w:r>
-        <w:rPr>
-          <w:rFonts w:ascii="Palatino Linotype" w:hAnsi="Palatino Linotype"/>
-          <w:sz w:val="20"/>
-          <w:szCs w:val="20"/>
-        </w:rPr>
-        <w:t>seal_decision</w:t>
-      </w:r>
-      <w:proofErr w:type="spellEnd"/>
-      <w:r>
-        <w:rPr>
-          <w:rFonts w:ascii="Palatino Linotype" w:hAnsi="Palatino Linotype"/>
-          <w:sz w:val="20"/>
-          <w:szCs w:val="20"/>
-        </w:rPr>
-        <w:t xml:space="preserve"> == ‘Granted’ %}</w:t>
-      </w:r>
-      <w:r>
-        <w:rPr>
-          <w:rFonts w:ascii="Palatino Linotype" w:hAnsi="Palatino Linotype"/>
-          <w:sz w:val="20"/>
-          <w:szCs w:val="20"/>
-        </w:rPr>
-        <w:t>After hearing the evidence and arguments of counsel, the Court finds that the Defendant demonstrated by a preponderance of the evidence that the conviction in this case was the result of Defendant having been a victim of human trafficking. Further, the court finds that the Defendant’s interest in having this record expunged outweighs any legitimate interests the government may have in maintaining this record. The Defendant’s request to expunge this case is, therefore</w:t>
-      </w:r>
-      <w:r>
-        <w:rPr>
-          <w:rFonts w:ascii="Palatino Linotype" w:hAnsi="Palatino Linotype"/>
-          <w:sz w:val="20"/>
-          <w:szCs w:val="20"/>
-        </w:rPr>
-        <w:t xml:space="preserve">, </w:t>
-      </w:r>
-      <w:proofErr w:type="gramStart"/>
-      <w:r>
-        <w:rPr>
-          <w:rFonts w:ascii="Palatino Linotype" w:hAnsi="Palatino Linotype"/>
-          <w:sz w:val="20"/>
-          <w:szCs w:val="20"/>
-        </w:rPr>
-        <w:t>GRANTED.</w:t>
-      </w:r>
-      <w:r>
-        <w:rPr>
-          <w:rFonts w:ascii="Palatino Linotype" w:hAnsi="Palatino Linotype"/>
-          <w:bCs/>
-          <w:sz w:val="20"/>
-          <w:szCs w:val="20"/>
-        </w:rPr>
-        <w:t>{</w:t>
-      </w:r>
-      <w:proofErr w:type="gramEnd"/>
-      <w:r>
-        <w:rPr>
-          <w:rFonts w:ascii="Palatino Linotype" w:hAnsi="Palatino Linotype"/>
-          <w:bCs/>
-          <w:sz w:val="20"/>
-          <w:szCs w:val="20"/>
-        </w:rPr>
-        <w:t>% endif %}</w:t>
-      </w:r>
-    </w:p>
-    <w:p>
-      <w:pPr>
-        <w:tabs>
-          <w:tab w:val="center" w:pos="4680"/>
-        </w:tabs>
-        <w:rPr>
-          <w:rFonts w:ascii="Palatino Linotype" w:hAnsi="Palatino Linotype"/>
-          <w:sz w:val="20"/>
-          <w:szCs w:val="20"/>
-        </w:rPr>
-      </w:pPr>
-    </w:p>
-    <w:p>
-      <w:pPr>
-        <w:tabs>
-          <w:tab w:val="center" w:pos="4680"/>
-        </w:tabs>
-        <w:rPr>
-          <w:rFonts w:ascii="Palatino Linotype" w:hAnsi="Palatino Linotype"/>
-          <w:sz w:val="20"/>
-          <w:szCs w:val="20"/>
-        </w:rPr>
-      </w:pPr>
-      <w:r>
-        <w:rPr>
-          <w:rFonts w:ascii="Palatino Linotype" w:hAnsi="Palatino Linotype"/>
-          <w:sz w:val="20"/>
-          <w:szCs w:val="20"/>
-        </w:rPr>
-        <w:t xml:space="preserve">{% </w:t>
-      </w:r>
-      <w:proofErr w:type="spellStart"/>
-      <w:r>
-        <w:rPr>
-          <w:rFonts w:ascii="Palatino Linotype" w:hAnsi="Palatino Linotype"/>
-          <w:sz w:val="20"/>
-          <w:szCs w:val="20"/>
-        </w:rPr>
-        <w:t>el</w:t>
-      </w:r>
-      <w:r>
-        <w:rPr>
-          <w:rFonts w:ascii="Palatino Linotype" w:hAnsi="Palatino Linotype"/>
-          <w:sz w:val="20"/>
-          <w:szCs w:val="20"/>
-        </w:rPr>
-        <w:t>if</w:t>
-      </w:r>
-      <w:proofErr w:type="spellEnd"/>
-      <w:r>
-        <w:rPr>
-          <w:rFonts w:ascii="Palatino Linotype" w:hAnsi="Palatino Linotype"/>
-          <w:sz w:val="20"/>
-          <w:szCs w:val="20"/>
-        </w:rPr>
-        <w:t xml:space="preserve"> </w:t>
-      </w:r>
-      <w:proofErr w:type="spellStart"/>
-      <w:r>
-        <w:rPr>
-          <w:rFonts w:ascii="Palatino Linotype" w:hAnsi="Palatino Linotype"/>
-          <w:sz w:val="20"/>
-          <w:szCs w:val="20"/>
-        </w:rPr>
-        <w:t>sealing_</w:t>
-      </w:r>
-      <w:proofErr w:type="gramStart"/>
-      <w:r>
-        <w:rPr>
-          <w:rFonts w:ascii="Palatino Linotype" w:hAnsi="Palatino Linotype"/>
-          <w:sz w:val="20"/>
-          <w:szCs w:val="20"/>
-        </w:rPr>
-        <w:t>type.split</w:t>
-      </w:r>
-      <w:proofErr w:type="spellEnd"/>
-      <w:proofErr w:type="gramEnd"/>
-      <w:r>
-        <w:rPr>
-          <w:rFonts w:ascii="Palatino Linotype" w:hAnsi="Palatino Linotype"/>
-          <w:sz w:val="20"/>
-          <w:szCs w:val="20"/>
-        </w:rPr>
-        <w:t>()[-1] == ‘2953.3</w:t>
-      </w:r>
-      <w:r>
-        <w:rPr>
-          <w:rFonts w:ascii="Palatino Linotype" w:hAnsi="Palatino Linotype"/>
-          <w:sz w:val="20"/>
-          <w:szCs w:val="20"/>
-        </w:rPr>
-        <w:t>5</w:t>
-      </w:r>
-      <w:r>
-        <w:rPr>
-          <w:rFonts w:ascii="Palatino Linotype" w:hAnsi="Palatino Linotype"/>
-          <w:sz w:val="20"/>
-          <w:szCs w:val="20"/>
-        </w:rPr>
-        <w:t>’ %}</w:t>
-      </w:r>
-      <w:r>
-        <w:rPr>
-          <w:rFonts w:ascii="Palatino Linotype" w:hAnsi="Palatino Linotype"/>
-          <w:sz w:val="20"/>
-          <w:szCs w:val="20"/>
-        </w:rPr>
-        <w:t xml:space="preserve">{% if </w:t>
-      </w:r>
-      <w:proofErr w:type="spellStart"/>
-      <w:r>
-        <w:rPr>
-          <w:rFonts w:ascii="Palatino Linotype" w:hAnsi="Palatino Linotype"/>
-          <w:sz w:val="20"/>
-          <w:szCs w:val="20"/>
-        </w:rPr>
-        <w:t>seal_decision</w:t>
-      </w:r>
-      <w:proofErr w:type="spellEnd"/>
-      <w:r>
-        <w:rPr>
-          <w:rFonts w:ascii="Palatino Linotype" w:hAnsi="Palatino Linotype"/>
-          <w:sz w:val="20"/>
-          <w:szCs w:val="20"/>
-        </w:rPr>
-        <w:t xml:space="preserve"> == ‘Granted’ %}</w:t>
-      </w:r>
-      <w:r>
-        <w:rPr>
-          <w:rFonts w:ascii="Palatino Linotype" w:hAnsi="Palatino Linotype"/>
-          <w:sz w:val="20"/>
-          <w:szCs w:val="20"/>
-        </w:rPr>
-        <w:t>After hearing the evidence and arguments of counsel, the Court finds that the Defendant’s interest in having this record</w:t>
-      </w:r>
-      <w:r>
-        <w:rPr>
-          <w:rFonts w:ascii="Palatino Linotype" w:hAnsi="Palatino Linotype"/>
-          <w:sz w:val="20"/>
-          <w:szCs w:val="20"/>
-        </w:rPr>
-        <w:t xml:space="preserve"> of a firearms conviction</w:t>
-      </w:r>
-      <w:r>
-        <w:rPr>
-          <w:rFonts w:ascii="Palatino Linotype" w:hAnsi="Palatino Linotype"/>
-          <w:sz w:val="20"/>
-          <w:szCs w:val="20"/>
-        </w:rPr>
-        <w:t xml:space="preserve"> expunged outweighs any legitimate interests the government may have in maintaining this record. The Defendant’s request to expunge this case is, therefore, GRANTED.</w:t>
-      </w:r>
-      <w:r>
-        <w:rPr>
-          <w:rFonts w:ascii="Palatino Linotype" w:hAnsi="Palatino Linotype"/>
-          <w:bCs/>
-          <w:sz w:val="20"/>
-          <w:szCs w:val="20"/>
-        </w:rPr>
-        <w:t xml:space="preserve"> </w:t>
-      </w:r>
-      <w:r>
-        <w:rPr>
-          <w:rFonts w:ascii="Palatino Linotype" w:hAnsi="Palatino Linotype"/>
-          <w:bCs/>
-          <w:sz w:val="20"/>
-          <w:szCs w:val="20"/>
-        </w:rPr>
-        <w:t>{% endif %}</w:t>
-      </w:r>
-    </w:p>
-    <w:p>
-      <w:pPr>
-        <w:tabs>
-          <w:tab w:val="center" w:pos="4680"/>
-        </w:tabs>
-        <w:rPr>
-          <w:rFonts w:ascii="Palatino Linotype" w:hAnsi="Palatino Linotype"/>
-          <w:sz w:val="20"/>
-          <w:szCs w:val="20"/>
-        </w:rPr>
-      </w:pPr>
-    </w:p>
-    <w:p>
-      <w:pPr>
-        <w:tabs>
-          <w:tab w:val="center" w:pos="4680"/>
-        </w:tabs>
-        <w:rPr>
-          <w:rFonts w:ascii="Palatino Linotype" w:hAnsi="Palatino Linotype"/>
-          <w:sz w:val="20"/>
-          <w:szCs w:val="20"/>
-        </w:rPr>
-      </w:pPr>
-      <w:r>
-        <w:rPr>
-          <w:rFonts w:ascii="Palatino Linotype" w:hAnsi="Palatino Linotype"/>
-          <w:sz w:val="20"/>
-          <w:szCs w:val="20"/>
-        </w:rPr>
-        <w:t xml:space="preserve">{% </w:t>
-      </w:r>
-      <w:proofErr w:type="spellStart"/>
-      <w:r>
-        <w:rPr>
-          <w:rFonts w:ascii="Palatino Linotype" w:hAnsi="Palatino Linotype"/>
-          <w:sz w:val="20"/>
-          <w:szCs w:val="20"/>
-        </w:rPr>
-        <w:t>elif</w:t>
-      </w:r>
-      <w:proofErr w:type="spellEnd"/>
-      <w:r>
-        <w:rPr>
-          <w:rFonts w:ascii="Palatino Linotype" w:hAnsi="Palatino Linotype"/>
-          <w:sz w:val="20"/>
-          <w:szCs w:val="20"/>
-        </w:rPr>
-        <w:t xml:space="preserve"> </w:t>
-      </w:r>
-      <w:proofErr w:type="spellStart"/>
-      <w:r>
-        <w:rPr>
-          <w:rFonts w:ascii="Palatino Linotype" w:hAnsi="Palatino Linotype"/>
-          <w:sz w:val="20"/>
-          <w:szCs w:val="20"/>
-        </w:rPr>
-        <w:t>seal_decision</w:t>
-      </w:r>
-      <w:proofErr w:type="spellEnd"/>
-      <w:r>
-        <w:rPr>
-          <w:rFonts w:ascii="Palatino Linotype" w:hAnsi="Palatino Linotype"/>
-          <w:sz w:val="20"/>
-          <w:szCs w:val="20"/>
-        </w:rPr>
-        <w:t xml:space="preserve"> == ‘Denied - ineligible’ </w:t>
-      </w:r>
-      <w:proofErr w:type="gramStart"/>
-      <w:r>
-        <w:rPr>
-          <w:rFonts w:ascii="Palatino Linotype" w:hAnsi="Palatino Linotype"/>
-          <w:sz w:val="20"/>
-          <w:szCs w:val="20"/>
-        </w:rPr>
-        <w:t>%}One</w:t>
-      </w:r>
-      <w:proofErr w:type="gramEnd"/>
-      <w:r>
-        <w:rPr>
-          <w:rFonts w:ascii="Palatino Linotype" w:hAnsi="Palatino Linotype"/>
-          <w:sz w:val="20"/>
-          <w:szCs w:val="20"/>
-        </w:rPr>
-        <w:t xml:space="preserve"> or more of the offenses that </w:t>
-      </w:r>
-      <w:r>
-        <w:rPr>
-          <w:rFonts w:ascii="Palatino Linotype" w:hAnsi="Palatino Linotype"/>
-          <w:sz w:val="20"/>
-          <w:szCs w:val="20"/>
-        </w:rPr>
-        <w:t>Defendant</w:t>
-      </w:r>
-      <w:r>
-        <w:rPr>
-          <w:rFonts w:ascii="Palatino Linotype" w:hAnsi="Palatino Linotype"/>
-          <w:sz w:val="20"/>
-          <w:szCs w:val="20"/>
-        </w:rPr>
-        <w:t xml:space="preserve"> was convicted of are ineligible for </w:t>
-      </w:r>
-      <w:proofErr w:type="spellStart"/>
-      <w:r>
-        <w:rPr>
-          <w:rFonts w:ascii="Palatino Linotype" w:hAnsi="Palatino Linotype"/>
-          <w:sz w:val="20"/>
-          <w:szCs w:val="20"/>
-        </w:rPr>
-        <w:t>expungment</w:t>
-      </w:r>
-      <w:proofErr w:type="spellEnd"/>
-      <w:r>
-        <w:rPr>
-          <w:rFonts w:ascii="Palatino Linotype" w:hAnsi="Palatino Linotype"/>
-          <w:sz w:val="20"/>
-          <w:szCs w:val="20"/>
-        </w:rPr>
-        <w:t xml:space="preserve"> pursuant to Ohio Revised Code. Therefore, the request to </w:t>
-      </w:r>
-      <w:r>
-        <w:rPr>
-          <w:rFonts w:ascii="Palatino Linotype" w:hAnsi="Palatino Linotype"/>
-          <w:sz w:val="20"/>
-          <w:szCs w:val="20"/>
-        </w:rPr>
-        <w:t>expunge</w:t>
-      </w:r>
-      <w:r>
-        <w:rPr>
-          <w:rFonts w:ascii="Palatino Linotype" w:hAnsi="Palatino Linotype"/>
-          <w:sz w:val="20"/>
-          <w:szCs w:val="20"/>
-        </w:rPr>
-        <w:t xml:space="preserve"> is </w:t>
-      </w:r>
-      <w:proofErr w:type="gramStart"/>
-      <w:r>
-        <w:rPr>
-          <w:rFonts w:ascii="Palatino Linotype" w:hAnsi="Palatino Linotype"/>
-          <w:sz w:val="20"/>
-          <w:szCs w:val="20"/>
-        </w:rPr>
-        <w:t>Denied.{</w:t>
-      </w:r>
-      <w:proofErr w:type="gramEnd"/>
-      <w:r>
-        <w:rPr>
-          <w:rFonts w:ascii="Palatino Linotype" w:hAnsi="Palatino Linotype"/>
-          <w:sz w:val="20"/>
-          <w:szCs w:val="20"/>
-        </w:rPr>
-        <w:t xml:space="preserve">% </w:t>
-      </w:r>
-      <w:proofErr w:type="spellStart"/>
-      <w:r>
-        <w:rPr>
-          <w:rFonts w:ascii="Palatino Linotype" w:hAnsi="Palatino Linotype"/>
-          <w:sz w:val="20"/>
-          <w:szCs w:val="20"/>
-        </w:rPr>
-        <w:t>elif</w:t>
-      </w:r>
-      <w:proofErr w:type="spellEnd"/>
-      <w:r>
-        <w:rPr>
-          <w:rFonts w:ascii="Palatino Linotype" w:hAnsi="Palatino Linotype"/>
-          <w:sz w:val="20"/>
-          <w:szCs w:val="20"/>
-        </w:rPr>
-        <w:t xml:space="preserve"> </w:t>
-      </w:r>
-      <w:proofErr w:type="spellStart"/>
-      <w:r>
-        <w:rPr>
-          <w:rFonts w:ascii="Palatino Linotype" w:hAnsi="Palatino Linotype"/>
-          <w:sz w:val="20"/>
-          <w:szCs w:val="20"/>
-        </w:rPr>
-        <w:t>seal_decision</w:t>
-      </w:r>
-      <w:proofErr w:type="spellEnd"/>
-      <w:r>
-        <w:rPr>
-          <w:rFonts w:ascii="Palatino Linotype" w:hAnsi="Palatino Linotype"/>
-          <w:sz w:val="20"/>
-          <w:szCs w:val="20"/>
-        </w:rPr>
-        <w:t xml:space="preserve"> == ‘Denied - with reason’ %}The </w:t>
-      </w:r>
-      <w:r>
-        <w:rPr>
-          <w:rFonts w:ascii="Palatino Linotype" w:hAnsi="Palatino Linotype"/>
-          <w:sz w:val="20"/>
-          <w:szCs w:val="20"/>
-        </w:rPr>
-        <w:t>Defendant</w:t>
-      </w:r>
-      <w:r>
-        <w:rPr>
-          <w:rFonts w:ascii="Palatino Linotype" w:hAnsi="Palatino Linotype"/>
-          <w:sz w:val="20"/>
-          <w:szCs w:val="20"/>
-        </w:rPr>
-        <w:t xml:space="preserve">’s request to </w:t>
-      </w:r>
-      <w:r>
-        <w:rPr>
-          <w:rFonts w:ascii="Palatino Linotype" w:hAnsi="Palatino Linotype"/>
-          <w:sz w:val="20"/>
-          <w:szCs w:val="20"/>
-        </w:rPr>
-        <w:t xml:space="preserve">expunge </w:t>
-      </w:r>
-      <w:r>
-        <w:rPr>
-          <w:rFonts w:ascii="Palatino Linotype" w:hAnsi="Palatino Linotype"/>
-          <w:sz w:val="20"/>
-          <w:szCs w:val="20"/>
-        </w:rPr>
-        <w:t xml:space="preserve">is Denied for the following reasons: </w:t>
-      </w:r>
-      <w:r>
-        <w:rPr>
-          <w:rFonts w:ascii="Palatino Linotype" w:hAnsi="Palatino Linotype"/>
-          <w:bCs/>
-          <w:sz w:val="20"/>
-          <w:szCs w:val="20"/>
-        </w:rPr>
-        <w:t xml:space="preserve">{{ </w:t>
-      </w:r>
-      <w:proofErr w:type="spellStart"/>
-      <w:r>
-        <w:rPr>
-          <w:rFonts w:ascii="Palatino Linotype" w:hAnsi="Palatino Linotype"/>
-          <w:bCs/>
-          <w:sz w:val="20"/>
-          <w:szCs w:val="20"/>
-        </w:rPr>
-        <w:t>denial_reasons</w:t>
-      </w:r>
-      <w:proofErr w:type="spellEnd"/>
-      <w:r>
-        <w:rPr>
-          <w:rFonts w:ascii="Palatino Linotype" w:hAnsi="Palatino Linotype"/>
-          <w:bCs/>
-          <w:sz w:val="20"/>
-          <w:szCs w:val="20"/>
-        </w:rPr>
-        <w:t xml:space="preserve"> }}. {% endif %}</w:t>
-      </w:r>
+        <w:jc w:val="both"/>
+        <w:rPr>
+          <w:rFonts w:ascii="Palatino Linotype" w:hAnsi="Palatino Linotype"/>
+          <w:sz w:val="20"/>
+          <w:szCs w:val="20"/>
+        </w:rPr>
+      </w:pPr>
     </w:p>
     <w:p>
       <w:pPr>
@@ -3150,7 +3192,6 @@
           <w:sz w:val="20"/>
           <w:szCs w:val="20"/>
         </w:rPr>
-        <w:lastRenderedPageBreak/>
         <w:t>judicial_officer</w:t>
       </w:r>
       <w:r>
@@ -4063,12 +4104,8 @@
       </w:r>
     </w:p>
     <w:sectPr>
-      <w:headerReference w:type="even" r:id="rId8"/>
-      <w:headerReference w:type="default" r:id="rId9"/>
-      <w:footerReference w:type="even" r:id="rId10"/>
-      <w:footerReference w:type="default" r:id="rId11"/>
-      <w:headerReference w:type="first" r:id="rId12"/>
-      <w:footerReference w:type="first" r:id="rId13"/>
+      <w:headerReference w:type="default" r:id="rId8"/>
+      <w:footerReference w:type="default" r:id="rId9"/>
       <w:pgSz w:w="12240" w:h="15840"/>
       <w:pgMar w:top="1440" w:right="1080" w:bottom="1440" w:left="1080" w:header="720" w:footer="720" w:gutter="0"/>
       <w:cols w:space="720"/>
@@ -4099,16 +4136,6 @@
 </file>
 
 <file path=word/footer1.xml><?xml version="1.0" encoding="utf-8"?>
-<w:ftr xmlns:wpc="http://schemas.microsoft.com/office/word/2010/wordprocessingCanvas" xmlns:cx="http://schemas.microsoft.com/office/drawing/2014/chartex" xmlns:cx1="http://schemas.microsoft.com/office/drawing/2015/9/8/chartex" xmlns:cx2="http://schemas.microsoft.com/office/drawing/2015/10/21/chartex" xmlns:cx3="http://schemas.microsoft.com/office/drawing/2016/5/9/chartex" xmlns:cx4="http://schemas.microsoft.com/office/drawing/2016/5/10/chartex" xmlns:cx5="http://schemas.microsoft.com/office/drawing/2016/5/11/chartex" xmlns:cx6="http://schemas.microsoft.com/office/drawing/2016/5/12/chartex" xmlns:cx7="http://schemas.microsoft.com/office/drawing/2016/5/13/chartex" xmlns:cx8="http://schemas.microsoft.com/office/drawing/2016/5/14/chartex" xmlns:mc="http://schemas.openxmlformats.org/markup-compatibility/2006" xmlns:aink="http://schemas.microsoft.com/office/drawing/2016/ink" xmlns:am3d="http://schemas.microsoft.com/office/drawing/2017/model3d" xmlns:o="urn:schemas-microsoft-com:office:office" xmlns:oel="http://schemas.microsoft.com/office/2019/extlst" xmlns:r="http://schemas.openxmlformats.org/officeDocument/2006/relationships" xmlns:m="http://schemas.openxmlformats.org/officeDocument/2006/math" xmlns:v="urn:schemas-microsoft-com:vml" xmlns:wp14="http://schemas.microsoft.com/office/word/2010/wordprocessingDrawing" xmlns:wp="http://schemas.openxmlformats.org/drawingml/2006/wordprocessingDrawing" xmlns:w10="urn:schemas-microsoft-com:office:word" xmlns:w="http://schemas.openxmlformats.org/wordprocessingml/2006/main" xmlns:w14="http://schemas.microsoft.com/office/word/2010/wordml" xmlns:w15="http://schemas.microsoft.com/office/word/2012/wordml" xmlns:w16cex="http://schemas.microsoft.com/office/word/2018/wordml/cex" xmlns:w16cid="http://schemas.microsoft.com/office/word/2016/wordml/cid" xmlns:w16="http://schemas.microsoft.com/office/word/2018/wordml" xmlns:w16du="http://schemas.microsoft.com/office/word/2023/wordml/word16du" xmlns:w16sdtdh="http://schemas.microsoft.com/office/word/2020/wordml/sdtdatahash" xmlns:w16se="http://schemas.microsoft.com/office/word/2015/wordml/symex" xmlns:wpg="http://schemas.microsoft.com/office/word/2010/wordprocessingGroup" xmlns:wpi="http://schemas.microsoft.com/office/word/2010/wordprocessingInk" xmlns:wne="http://schemas.microsoft.com/office/word/2006/wordml" xmlns:wps="http://schemas.microsoft.com/office/word/2010/wordprocessingShape" mc:Ignorable="w14 w15 w16se w16cid w16 w16cex w16sdtdh w16du wp14">
-  <w:p>
-    <w:pPr>
-      <w:pStyle w:val="Footer"/>
-    </w:pPr>
-  </w:p>
-</w:ftr>
-</file>
-
-<file path=word/footer2.xml><?xml version="1.0" encoding="utf-8"?>
 <w:ftr xmlns:wpc="http://schemas.microsoft.com/office/word/2010/wordprocessingCanvas" xmlns:cx="http://schemas.microsoft.com/office/drawing/2014/chartex" xmlns:cx1="http://schemas.microsoft.com/office/drawing/2015/9/8/chartex" xmlns:cx2="http://schemas.microsoft.com/office/drawing/2015/10/21/chartex" xmlns:cx3="http://schemas.microsoft.com/office/drawing/2016/5/9/chartex" xmlns:cx4="http://schemas.microsoft.com/office/drawing/2016/5/10/chartex" xmlns:cx5="http://schemas.microsoft.com/office/drawing/2016/5/11/chartex" xmlns:cx6="http://schemas.microsoft.com/office/drawing/2016/5/12/chartex" xmlns:cx7="http://schemas.microsoft.com/office/drawing/2016/5/13/chartex" xmlns:cx8="http://schemas.microsoft.com/office/drawing/2016/5/14/chartex" xmlns:mc="http://schemas.openxmlformats.org/markup-compatibility/2006" xmlns:aink="http://schemas.microsoft.com/office/drawing/2016/ink" xmlns:am3d="http://schemas.microsoft.com/office/drawing/2017/model3d" xmlns:o="urn:schemas-microsoft-com:office:office" xmlns:oel="http://schemas.microsoft.com/office/2019/extlst" xmlns:r="http://schemas.openxmlformats.org/officeDocument/2006/relationships" xmlns:m="http://schemas.openxmlformats.org/officeDocument/2006/math" xmlns:v="urn:schemas-microsoft-com:vml" xmlns:wp14="http://schemas.microsoft.com/office/word/2010/wordprocessingDrawing" xmlns:wp="http://schemas.openxmlformats.org/drawingml/2006/wordprocessingDrawing" xmlns:w10="urn:schemas-microsoft-com:office:word" xmlns:w="http://schemas.openxmlformats.org/wordprocessingml/2006/main" xmlns:w14="http://schemas.microsoft.com/office/word/2010/wordml" xmlns:w15="http://schemas.microsoft.com/office/word/2012/wordml" xmlns:w16cex="http://schemas.microsoft.com/office/word/2018/wordml/cex" xmlns:w16cid="http://schemas.microsoft.com/office/word/2016/wordml/cid" xmlns:w16="http://schemas.microsoft.com/office/word/2018/wordml" xmlns:w16du="http://schemas.microsoft.com/office/word/2023/wordml/word16du" xmlns:w16sdtdh="http://schemas.microsoft.com/office/word/2020/wordml/sdtdatahash" xmlns:w16se="http://schemas.microsoft.com/office/word/2015/wordml/symex" xmlns:wpg="http://schemas.microsoft.com/office/word/2010/wordprocessingGroup" xmlns:wpi="http://schemas.microsoft.com/office/word/2010/wordprocessingInk" xmlns:wne="http://schemas.microsoft.com/office/word/2006/wordml" xmlns:wps="http://schemas.microsoft.com/office/word/2010/wordprocessingShape" mc:Ignorable="w14 w15 w16se w16cid w16 w16cex w16sdtdh w16du wp14">
   <w:p>
     <w:pPr>
@@ -4484,16 +4511,6 @@
 </w:ftr>
 </file>
 
-<file path=word/footer3.xml><?xml version="1.0" encoding="utf-8"?>
-<w:ftr xmlns:wpc="http://schemas.microsoft.com/office/word/2010/wordprocessingCanvas" xmlns:cx="http://schemas.microsoft.com/office/drawing/2014/chartex" xmlns:cx1="http://schemas.microsoft.com/office/drawing/2015/9/8/chartex" xmlns:cx2="http://schemas.microsoft.com/office/drawing/2015/10/21/chartex" xmlns:cx3="http://schemas.microsoft.com/office/drawing/2016/5/9/chartex" xmlns:cx4="http://schemas.microsoft.com/office/drawing/2016/5/10/chartex" xmlns:cx5="http://schemas.microsoft.com/office/drawing/2016/5/11/chartex" xmlns:cx6="http://schemas.microsoft.com/office/drawing/2016/5/12/chartex" xmlns:cx7="http://schemas.microsoft.com/office/drawing/2016/5/13/chartex" xmlns:cx8="http://schemas.microsoft.com/office/drawing/2016/5/14/chartex" xmlns:mc="http://schemas.openxmlformats.org/markup-compatibility/2006" xmlns:aink="http://schemas.microsoft.com/office/drawing/2016/ink" xmlns:am3d="http://schemas.microsoft.com/office/drawing/2017/model3d" xmlns:o="urn:schemas-microsoft-com:office:office" xmlns:oel="http://schemas.microsoft.com/office/2019/extlst" xmlns:r="http://schemas.openxmlformats.org/officeDocument/2006/relationships" xmlns:m="http://schemas.openxmlformats.org/officeDocument/2006/math" xmlns:v="urn:schemas-microsoft-com:vml" xmlns:wp14="http://schemas.microsoft.com/office/word/2010/wordprocessingDrawing" xmlns:wp="http://schemas.openxmlformats.org/drawingml/2006/wordprocessingDrawing" xmlns:w10="urn:schemas-microsoft-com:office:word" xmlns:w="http://schemas.openxmlformats.org/wordprocessingml/2006/main" xmlns:w14="http://schemas.microsoft.com/office/word/2010/wordml" xmlns:w15="http://schemas.microsoft.com/office/word/2012/wordml" xmlns:w16cex="http://schemas.microsoft.com/office/word/2018/wordml/cex" xmlns:w16cid="http://schemas.microsoft.com/office/word/2016/wordml/cid" xmlns:w16="http://schemas.microsoft.com/office/word/2018/wordml" xmlns:w16du="http://schemas.microsoft.com/office/word/2023/wordml/word16du" xmlns:w16sdtdh="http://schemas.microsoft.com/office/word/2020/wordml/sdtdatahash" xmlns:w16se="http://schemas.microsoft.com/office/word/2015/wordml/symex" xmlns:wpg="http://schemas.microsoft.com/office/word/2010/wordprocessingGroup" xmlns:wpi="http://schemas.microsoft.com/office/word/2010/wordprocessingInk" xmlns:wne="http://schemas.microsoft.com/office/word/2006/wordml" xmlns:wps="http://schemas.microsoft.com/office/word/2010/wordprocessingShape" mc:Ignorable="w14 w15 w16se w16cid w16 w16cex w16sdtdh w16du wp14">
-  <w:p>
-    <w:pPr>
-      <w:pStyle w:val="Footer"/>
-    </w:pPr>
-  </w:p>
-</w:ftr>
-</file>
-
 <file path=word/footnotes.xml><?xml version="1.0" encoding="utf-8"?>
 <w:footnotes xmlns:wpc="http://schemas.microsoft.com/office/word/2010/wordprocessingCanvas" xmlns:cx="http://schemas.microsoft.com/office/drawing/2014/chartex" xmlns:cx1="http://schemas.microsoft.com/office/drawing/2015/9/8/chartex" xmlns:cx2="http://schemas.microsoft.com/office/drawing/2015/10/21/chartex" xmlns:cx3="http://schemas.microsoft.com/office/drawing/2016/5/9/chartex" xmlns:cx4="http://schemas.microsoft.com/office/drawing/2016/5/10/chartex" xmlns:cx5="http://schemas.microsoft.com/office/drawing/2016/5/11/chartex" xmlns:cx6="http://schemas.microsoft.com/office/drawing/2016/5/12/chartex" xmlns:cx7="http://schemas.microsoft.com/office/drawing/2016/5/13/chartex" xmlns:cx8="http://schemas.microsoft.com/office/drawing/2016/5/14/chartex" xmlns:mc="http://schemas.openxmlformats.org/markup-compatibility/2006" xmlns:aink="http://schemas.microsoft.com/office/drawing/2016/ink" xmlns:am3d="http://schemas.microsoft.com/office/drawing/2017/model3d" xmlns:o="urn:schemas-microsoft-com:office:office" xmlns:oel="http://schemas.microsoft.com/office/2019/extlst" xmlns:r="http://schemas.openxmlformats.org/officeDocument/2006/relationships" xmlns:m="http://schemas.openxmlformats.org/officeDocument/2006/math" xmlns:v="urn:schemas-microsoft-com:vml" xmlns:wp14="http://schemas.microsoft.com/office/word/2010/wordprocessingDrawing" xmlns:wp="http://schemas.openxmlformats.org/drawingml/2006/wordprocessingDrawing" xmlns:w10="urn:schemas-microsoft-com:office:word" xmlns:w="http://schemas.openxmlformats.org/wordprocessingml/2006/main" xmlns:w14="http://schemas.microsoft.com/office/word/2010/wordml" xmlns:w15="http://schemas.microsoft.com/office/word/2012/wordml" xmlns:w16cex="http://schemas.microsoft.com/office/word/2018/wordml/cex" xmlns:w16cid="http://schemas.microsoft.com/office/word/2016/wordml/cid" xmlns:w16="http://schemas.microsoft.com/office/word/2018/wordml" xmlns:w16du="http://schemas.microsoft.com/office/word/2023/wordml/word16du" xmlns:w16sdtdh="http://schemas.microsoft.com/office/word/2020/wordml/sdtdatahash" xmlns:w16se="http://schemas.microsoft.com/office/word/2015/wordml/symex" xmlns:wpg="http://schemas.microsoft.com/office/word/2010/wordprocessingGroup" xmlns:wpi="http://schemas.microsoft.com/office/word/2010/wordprocessingInk" xmlns:wne="http://schemas.microsoft.com/office/word/2006/wordml" xmlns:wps="http://schemas.microsoft.com/office/word/2010/wordprocessingShape" mc:Ignorable="w14 w15 w16se w16cid w16 w16cex w16sdtdh w16du wp14">
   <w:footnote w:type="separator" w:id="-1">
@@ -4518,16 +4535,6 @@
   <w:p>
     <w:pPr>
       <w:pStyle w:val="Header"/>
-    </w:pPr>
-  </w:p>
-</w:hdr>
-</file>
-
-<file path=word/header2.xml><?xml version="1.0" encoding="utf-8"?>
-<w:hdr xmlns:wpc="http://schemas.microsoft.com/office/word/2010/wordprocessingCanvas" xmlns:cx="http://schemas.microsoft.com/office/drawing/2014/chartex" xmlns:cx1="http://schemas.microsoft.com/office/drawing/2015/9/8/chartex" xmlns:cx2="http://schemas.microsoft.com/office/drawing/2015/10/21/chartex" xmlns:cx3="http://schemas.microsoft.com/office/drawing/2016/5/9/chartex" xmlns:cx4="http://schemas.microsoft.com/office/drawing/2016/5/10/chartex" xmlns:cx5="http://schemas.microsoft.com/office/drawing/2016/5/11/chartex" xmlns:cx6="http://schemas.microsoft.com/office/drawing/2016/5/12/chartex" xmlns:cx7="http://schemas.microsoft.com/office/drawing/2016/5/13/chartex" xmlns:cx8="http://schemas.microsoft.com/office/drawing/2016/5/14/chartex" xmlns:mc="http://schemas.openxmlformats.org/markup-compatibility/2006" xmlns:aink="http://schemas.microsoft.com/office/drawing/2016/ink" xmlns:am3d="http://schemas.microsoft.com/office/drawing/2017/model3d" xmlns:o="urn:schemas-microsoft-com:office:office" xmlns:oel="http://schemas.microsoft.com/office/2019/extlst" xmlns:r="http://schemas.openxmlformats.org/officeDocument/2006/relationships" xmlns:m="http://schemas.openxmlformats.org/officeDocument/2006/math" xmlns:v="urn:schemas-microsoft-com:vml" xmlns:wp14="http://schemas.microsoft.com/office/word/2010/wordprocessingDrawing" xmlns:wp="http://schemas.openxmlformats.org/drawingml/2006/wordprocessingDrawing" xmlns:w10="urn:schemas-microsoft-com:office:word" xmlns:w="http://schemas.openxmlformats.org/wordprocessingml/2006/main" xmlns:w14="http://schemas.microsoft.com/office/word/2010/wordml" xmlns:w15="http://schemas.microsoft.com/office/word/2012/wordml" xmlns:w16cex="http://schemas.microsoft.com/office/word/2018/wordml/cex" xmlns:w16cid="http://schemas.microsoft.com/office/word/2016/wordml/cid" xmlns:w16="http://schemas.microsoft.com/office/word/2018/wordml" xmlns:w16du="http://schemas.microsoft.com/office/word/2023/wordml/word16du" xmlns:w16sdtdh="http://schemas.microsoft.com/office/word/2020/wordml/sdtdatahash" xmlns:w16se="http://schemas.microsoft.com/office/word/2015/wordml/symex" xmlns:wpg="http://schemas.microsoft.com/office/word/2010/wordprocessingGroup" xmlns:wpi="http://schemas.microsoft.com/office/word/2010/wordprocessingInk" xmlns:wne="http://schemas.microsoft.com/office/word/2006/wordml" xmlns:wps="http://schemas.microsoft.com/office/word/2010/wordprocessingShape" mc:Ignorable="w14 w15 w16se w16cid w16 w16cex w16sdtdh w16du wp14">
-  <w:p>
-    <w:pPr>
-      <w:pStyle w:val="Header"/>
       <w:jc w:val="center"/>
       <w:rPr>
         <w:b/>
@@ -4543,16 +4550,6 @@
       </w:rPr>
       <w:t>IN THE DELAWARE MUNICIPAL COURT</w:t>
     </w:r>
-  </w:p>
-</w:hdr>
-</file>
-
-<file path=word/header3.xml><?xml version="1.0" encoding="utf-8"?>
-<w:hdr xmlns:wpc="http://schemas.microsoft.com/office/word/2010/wordprocessingCanvas" xmlns:cx="http://schemas.microsoft.com/office/drawing/2014/chartex" xmlns:cx1="http://schemas.microsoft.com/office/drawing/2015/9/8/chartex" xmlns:cx2="http://schemas.microsoft.com/office/drawing/2015/10/21/chartex" xmlns:cx3="http://schemas.microsoft.com/office/drawing/2016/5/9/chartex" xmlns:cx4="http://schemas.microsoft.com/office/drawing/2016/5/10/chartex" xmlns:cx5="http://schemas.microsoft.com/office/drawing/2016/5/11/chartex" xmlns:cx6="http://schemas.microsoft.com/office/drawing/2016/5/12/chartex" xmlns:cx7="http://schemas.microsoft.com/office/drawing/2016/5/13/chartex" xmlns:cx8="http://schemas.microsoft.com/office/drawing/2016/5/14/chartex" xmlns:mc="http://schemas.openxmlformats.org/markup-compatibility/2006" xmlns:aink="http://schemas.microsoft.com/office/drawing/2016/ink" xmlns:am3d="http://schemas.microsoft.com/office/drawing/2017/model3d" xmlns:o="urn:schemas-microsoft-com:office:office" xmlns:oel="http://schemas.microsoft.com/office/2019/extlst" xmlns:r="http://schemas.openxmlformats.org/officeDocument/2006/relationships" xmlns:m="http://schemas.openxmlformats.org/officeDocument/2006/math" xmlns:v="urn:schemas-microsoft-com:vml" xmlns:wp14="http://schemas.microsoft.com/office/word/2010/wordprocessingDrawing" xmlns:wp="http://schemas.openxmlformats.org/drawingml/2006/wordprocessingDrawing" xmlns:w10="urn:schemas-microsoft-com:office:word" xmlns:w="http://schemas.openxmlformats.org/wordprocessingml/2006/main" xmlns:w14="http://schemas.microsoft.com/office/word/2010/wordml" xmlns:w15="http://schemas.microsoft.com/office/word/2012/wordml" xmlns:w16cex="http://schemas.microsoft.com/office/word/2018/wordml/cex" xmlns:w16cid="http://schemas.microsoft.com/office/word/2016/wordml/cid" xmlns:w16="http://schemas.microsoft.com/office/word/2018/wordml" xmlns:w16du="http://schemas.microsoft.com/office/word/2023/wordml/word16du" xmlns:w16sdtdh="http://schemas.microsoft.com/office/word/2020/wordml/sdtdatahash" xmlns:w16se="http://schemas.microsoft.com/office/word/2015/wordml/symex" xmlns:wpg="http://schemas.microsoft.com/office/word/2010/wordprocessingGroup" xmlns:wpi="http://schemas.microsoft.com/office/word/2010/wordprocessingInk" xmlns:wne="http://schemas.microsoft.com/office/word/2006/wordml" xmlns:wps="http://schemas.microsoft.com/office/word/2010/wordprocessingShape" mc:Ignorable="w14 w15 w16se w16cid w16 w16cex w16sdtdh w16du wp14">
-  <w:p>
-    <w:pPr>
-      <w:pStyle w:val="Header"/>
-    </w:pPr>
   </w:p>
 </w:hdr>
 </file>

</xml_diff>

<commit_message>
Fix bug in Crim Sealing Template
</commit_message>
<xml_diff>
--- a/resources/Templates/Criminal_Sealing_Entry_Template.docx
+++ b/resources/Templates/Criminal_Sealing_Entry_Template.docx
@@ -1,6 +1,6 @@
 
 <file path=word/document.xml><?xml version="1.0" encoding="utf-8"?>
-<w:document xmlns:wpc="http://schemas.microsoft.com/office/word/2010/wordprocessingCanvas" xmlns:cx="http://schemas.microsoft.com/office/drawing/2014/chartex" xmlns:cx1="http://schemas.microsoft.com/office/drawing/2015/9/8/chartex" xmlns:cx2="http://schemas.microsoft.com/office/drawing/2015/10/21/chartex" xmlns:cx3="http://schemas.microsoft.com/office/drawing/2016/5/9/chartex" xmlns:cx4="http://schemas.microsoft.com/office/drawing/2016/5/10/chartex" xmlns:cx5="http://schemas.microsoft.com/office/drawing/2016/5/11/chartex" xmlns:cx6="http://schemas.microsoft.com/office/drawing/2016/5/12/chartex" xmlns:cx7="http://schemas.microsoft.com/office/drawing/2016/5/13/chartex" xmlns:cx8="http://schemas.microsoft.com/office/drawing/2016/5/14/chartex" xmlns:mc="http://schemas.openxmlformats.org/markup-compatibility/2006" xmlns:aink="http://schemas.microsoft.com/office/drawing/2016/ink" xmlns:am3d="http://schemas.microsoft.com/office/drawing/2017/model3d" xmlns:o="urn:schemas-microsoft-com:office:office" xmlns:oel="http://schemas.microsoft.com/office/2019/extlst" xmlns:r="http://schemas.openxmlformats.org/officeDocument/2006/relationships" xmlns:m="http://schemas.openxmlformats.org/officeDocument/2006/math" xmlns:v="urn:schemas-microsoft-com:vml" xmlns:wp14="http://schemas.microsoft.com/office/word/2010/wordprocessingDrawing" xmlns:wp="http://schemas.openxmlformats.org/drawingml/2006/wordprocessingDrawing" xmlns:w10="urn:schemas-microsoft-com:office:word" xmlns:w="http://schemas.openxmlformats.org/wordprocessingml/2006/main" xmlns:w14="http://schemas.microsoft.com/office/word/2010/wordml" xmlns:w15="http://schemas.microsoft.com/office/word/2012/wordml" xmlns:w16cex="http://schemas.microsoft.com/office/word/2018/wordml/cex" xmlns:w16cid="http://schemas.microsoft.com/office/word/2016/wordml/cid" xmlns:w16="http://schemas.microsoft.com/office/word/2018/wordml" xmlns:w16du="http://schemas.microsoft.com/office/word/2023/wordml/word16du" xmlns:w16sdtdh="http://schemas.microsoft.com/office/word/2020/wordml/sdtdatahash" xmlns:w16se="http://schemas.microsoft.com/office/word/2015/wordml/symex" xmlns:wpg="http://schemas.microsoft.com/office/word/2010/wordprocessingGroup" xmlns:wpi="http://schemas.microsoft.com/office/word/2010/wordprocessingInk" xmlns:wne="http://schemas.microsoft.com/office/word/2006/wordml" xmlns:wps="http://schemas.microsoft.com/office/word/2010/wordprocessingShape" mc:Ignorable="w14 w15 w16se w16cid w16 w16cex w16sdtdh w16du wp14">
+<w:document xmlns:wpc="http://schemas.microsoft.com/office/word/2010/wordprocessingCanvas" xmlns:cx="http://schemas.microsoft.com/office/drawing/2014/chartex" xmlns:cx1="http://schemas.microsoft.com/office/drawing/2015/9/8/chartex" xmlns:cx2="http://schemas.microsoft.com/office/drawing/2015/10/21/chartex" xmlns:cx3="http://schemas.microsoft.com/office/drawing/2016/5/9/chartex" xmlns:cx4="http://schemas.microsoft.com/office/drawing/2016/5/10/chartex" xmlns:cx5="http://schemas.microsoft.com/office/drawing/2016/5/11/chartex" xmlns:cx6="http://schemas.microsoft.com/office/drawing/2016/5/12/chartex" xmlns:cx7="http://schemas.microsoft.com/office/drawing/2016/5/13/chartex" xmlns:cx8="http://schemas.microsoft.com/office/drawing/2016/5/14/chartex" xmlns:mc="http://schemas.openxmlformats.org/markup-compatibility/2006" xmlns:aink="http://schemas.microsoft.com/office/drawing/2016/ink" xmlns:am3d="http://schemas.microsoft.com/office/drawing/2017/model3d" xmlns:o="urn:schemas-microsoft-com:office:office" xmlns:oel="http://schemas.microsoft.com/office/2019/extlst" xmlns:r="http://schemas.openxmlformats.org/officeDocument/2006/relationships" xmlns:m="http://schemas.openxmlformats.org/officeDocument/2006/math" xmlns:v="urn:schemas-microsoft-com:vml" xmlns:wp14="http://schemas.microsoft.com/office/word/2010/wordprocessingDrawing" xmlns:wp="http://schemas.openxmlformats.org/drawingml/2006/wordprocessingDrawing" xmlns:w10="urn:schemas-microsoft-com:office:word" xmlns:w="http://schemas.openxmlformats.org/wordprocessingml/2006/main" xmlns:w14="http://schemas.microsoft.com/office/word/2010/wordml" xmlns:w15="http://schemas.microsoft.com/office/word/2012/wordml" xmlns:w16cex="http://schemas.microsoft.com/office/word/2018/wordml/cex" xmlns:w16cid="http://schemas.microsoft.com/office/word/2016/wordml/cid" xmlns:w16="http://schemas.microsoft.com/office/word/2018/wordml" xmlns:w16du="http://schemas.microsoft.com/office/word/2023/wordml/word16du" xmlns:w16sdtdh="http://schemas.microsoft.com/office/word/2020/wordml/sdtdatahash" xmlns:w16sdtfl="http://schemas.microsoft.com/office/word/2024/wordml/sdtformatlock" xmlns:w16se="http://schemas.microsoft.com/office/word/2015/wordml/symex" xmlns:wpg="http://schemas.microsoft.com/office/word/2010/wordprocessingGroup" xmlns:wpi="http://schemas.microsoft.com/office/word/2010/wordprocessingInk" xmlns:wne="http://schemas.microsoft.com/office/word/2006/wordml" xmlns:wps="http://schemas.microsoft.com/office/word/2010/wordprocessingShape" mc:Ignorable="w14 w15 w16se w16cid w16 w16cex w16sdtdh w16sdtfl w16du wp14">
   <w:body>
     <w:tbl>
       <w:tblPr>
@@ -154,41 +154,13 @@
                 <w:szCs w:val="20"/>
               </w:rPr>
             </w:pPr>
-            <w:proofErr w:type="gramStart"/>
             <w:r>
               <w:rPr>
                 <w:rFonts w:ascii="Palatino Linotype" w:hAnsi="Palatino Linotype"/>
                 <w:sz w:val="20"/>
                 <w:szCs w:val="20"/>
               </w:rPr>
-              <w:t xml:space="preserve">{{ </w:t>
-            </w:r>
-            <w:proofErr w:type="spellStart"/>
-            <w:r>
-              <w:rPr>
-                <w:rFonts w:ascii="Palatino Linotype" w:hAnsi="Palatino Linotype"/>
-                <w:sz w:val="20"/>
-                <w:szCs w:val="20"/>
-              </w:rPr>
-              <w:t>case</w:t>
-            </w:r>
-            <w:proofErr w:type="gramEnd"/>
-            <w:r>
-              <w:rPr>
-                <w:rFonts w:ascii="Palatino Linotype" w:hAnsi="Palatino Linotype"/>
-                <w:sz w:val="20"/>
-                <w:szCs w:val="20"/>
-              </w:rPr>
-              <w:t>_number</w:t>
-            </w:r>
-            <w:proofErr w:type="spellEnd"/>
-            <w:r>
-              <w:rPr>
-                <w:rFonts w:ascii="Palatino Linotype" w:hAnsi="Palatino Linotype"/>
-                <w:sz w:val="20"/>
-                <w:szCs w:val="20"/>
-              </w:rPr>
-              <w:t xml:space="preserve"> }}</w:t>
+              <w:t>{{ case_number }}</w:t>
             </w:r>
           </w:p>
         </w:tc>
@@ -302,41 +274,13 @@
                 <w:szCs w:val="20"/>
               </w:rPr>
             </w:pPr>
-            <w:proofErr w:type="gramStart"/>
             <w:r>
               <w:rPr>
                 <w:rFonts w:ascii="Palatino Linotype" w:hAnsi="Palatino Linotype"/>
                 <w:sz w:val="20"/>
                 <w:szCs w:val="20"/>
               </w:rPr>
-              <w:t xml:space="preserve">{{ </w:t>
-            </w:r>
-            <w:proofErr w:type="spellStart"/>
-            <w:r>
-              <w:rPr>
-                <w:rFonts w:ascii="Palatino Linotype" w:hAnsi="Palatino Linotype"/>
-                <w:sz w:val="20"/>
-                <w:szCs w:val="20"/>
-              </w:rPr>
-              <w:t>offense</w:t>
-            </w:r>
-            <w:proofErr w:type="gramEnd"/>
-            <w:r>
-              <w:rPr>
-                <w:rFonts w:ascii="Palatino Linotype" w:hAnsi="Palatino Linotype"/>
-                <w:sz w:val="20"/>
-                <w:szCs w:val="20"/>
-              </w:rPr>
-              <w:t>_seal_list</w:t>
-            </w:r>
-            <w:proofErr w:type="spellEnd"/>
-            <w:r>
-              <w:rPr>
-                <w:rFonts w:ascii="Palatino Linotype" w:hAnsi="Palatino Linotype"/>
-                <w:sz w:val="20"/>
-                <w:szCs w:val="20"/>
-              </w:rPr>
-              <w:t xml:space="preserve"> }}</w:t>
+              <w:t>{{ offense_seal_list }}</w:t>
             </w:r>
           </w:p>
         </w:tc>
@@ -444,41 +388,13 @@
                 <w:szCs w:val="20"/>
               </w:rPr>
             </w:pPr>
-            <w:proofErr w:type="gramStart"/>
             <w:r>
               <w:rPr>
                 <w:rFonts w:ascii="Palatino Linotype" w:hAnsi="Palatino Linotype"/>
                 <w:sz w:val="20"/>
                 <w:szCs w:val="20"/>
               </w:rPr>
-              <w:t xml:space="preserve">{{ </w:t>
-            </w:r>
-            <w:proofErr w:type="spellStart"/>
-            <w:r>
-              <w:rPr>
-                <w:rFonts w:ascii="Palatino Linotype" w:hAnsi="Palatino Linotype"/>
-                <w:sz w:val="20"/>
-                <w:szCs w:val="20"/>
-              </w:rPr>
-              <w:t>offense</w:t>
-            </w:r>
-            <w:proofErr w:type="gramEnd"/>
-            <w:r>
-              <w:rPr>
-                <w:rFonts w:ascii="Palatino Linotype" w:hAnsi="Palatino Linotype"/>
-                <w:sz w:val="20"/>
-                <w:szCs w:val="20"/>
-              </w:rPr>
-              <w:t>_date</w:t>
-            </w:r>
-            <w:proofErr w:type="spellEnd"/>
-            <w:r>
-              <w:rPr>
-                <w:rFonts w:ascii="Palatino Linotype" w:hAnsi="Palatino Linotype"/>
-                <w:sz w:val="20"/>
-                <w:szCs w:val="20"/>
-              </w:rPr>
-              <w:t xml:space="preserve"> }}</w:t>
+              <w:t>{{ offense_date }}</w:t>
             </w:r>
           </w:p>
         </w:tc>
@@ -508,32 +424,13 @@
                 <w:szCs w:val="20"/>
               </w:rPr>
             </w:pPr>
-            <w:proofErr w:type="gramStart"/>
             <w:r>
               <w:rPr>
                 <w:rFonts w:ascii="Palatino Linotype" w:hAnsi="Palatino Linotype"/>
                 <w:sz w:val="20"/>
                 <w:szCs w:val="20"/>
               </w:rPr>
-              <w:t xml:space="preserve">{{ </w:t>
-            </w:r>
-            <w:proofErr w:type="spellStart"/>
-            <w:r>
-              <w:rPr>
-                <w:rFonts w:ascii="Palatino Linotype" w:hAnsi="Palatino Linotype"/>
-                <w:sz w:val="20"/>
-                <w:szCs w:val="20"/>
-              </w:rPr>
-              <w:t>defendant</w:t>
-            </w:r>
-            <w:proofErr w:type="gramEnd"/>
-            <w:r>
-              <w:rPr>
-                <w:rFonts w:ascii="Palatino Linotype" w:hAnsi="Palatino Linotype"/>
-                <w:sz w:val="20"/>
-                <w:szCs w:val="20"/>
-              </w:rPr>
-              <w:t>.</w:t>
+              <w:t>{{ defendant.</w:t>
             </w:r>
             <w:r>
               <w:rPr>
@@ -541,16 +438,7 @@
                 <w:sz w:val="20"/>
                 <w:szCs w:val="20"/>
               </w:rPr>
-              <w:t>first_name</w:t>
-            </w:r>
-            <w:proofErr w:type="spellEnd"/>
-            <w:r>
-              <w:rPr>
-                <w:rFonts w:ascii="Palatino Linotype" w:hAnsi="Palatino Linotype"/>
-                <w:sz w:val="20"/>
-                <w:szCs w:val="20"/>
-              </w:rPr>
-              <w:t xml:space="preserve"> }}</w:t>
+              <w:t>first_name }}</w:t>
             </w:r>
             <w:r>
               <w:rPr>
@@ -558,16 +446,7 @@
                 <w:sz w:val="20"/>
                 <w:szCs w:val="20"/>
               </w:rPr>
-              <w:t xml:space="preserve"> {{ </w:t>
-            </w:r>
-            <w:proofErr w:type="spellStart"/>
-            <w:r>
-              <w:rPr>
-                <w:rFonts w:ascii="Palatino Linotype" w:hAnsi="Palatino Linotype"/>
-                <w:sz w:val="20"/>
-                <w:szCs w:val="20"/>
-              </w:rPr>
-              <w:t>defendant.</w:t>
+              <w:t xml:space="preserve"> {{ defendant.</w:t>
             </w:r>
             <w:r>
               <w:rPr>
@@ -575,16 +454,7 @@
                 <w:sz w:val="20"/>
                 <w:szCs w:val="20"/>
               </w:rPr>
-              <w:t>last_name</w:t>
-            </w:r>
-            <w:proofErr w:type="spellEnd"/>
-            <w:r>
-              <w:rPr>
-                <w:rFonts w:ascii="Palatino Linotype" w:hAnsi="Palatino Linotype"/>
-                <w:sz w:val="20"/>
-                <w:szCs w:val="20"/>
-              </w:rPr>
-              <w:t xml:space="preserve"> }},</w:t>
+              <w:t>last_name }},</w:t>
             </w:r>
           </w:p>
         </w:tc>
@@ -646,41 +516,13 @@
                 <w:szCs w:val="20"/>
               </w:rPr>
             </w:pPr>
-            <w:proofErr w:type="gramStart"/>
             <w:r>
               <w:rPr>
                 <w:rFonts w:ascii="Palatino Linotype" w:hAnsi="Palatino Linotype"/>
                 <w:sz w:val="20"/>
                 <w:szCs w:val="20"/>
               </w:rPr>
-              <w:t xml:space="preserve">{{ </w:t>
-            </w:r>
-            <w:proofErr w:type="spellStart"/>
-            <w:r>
-              <w:rPr>
-                <w:rFonts w:ascii="Palatino Linotype" w:hAnsi="Palatino Linotype"/>
-                <w:sz w:val="20"/>
-                <w:szCs w:val="20"/>
-              </w:rPr>
-              <w:t>bci</w:t>
-            </w:r>
-            <w:proofErr w:type="gramEnd"/>
-            <w:r>
-              <w:rPr>
-                <w:rFonts w:ascii="Palatino Linotype" w:hAnsi="Palatino Linotype"/>
-                <w:sz w:val="20"/>
-                <w:szCs w:val="20"/>
-              </w:rPr>
-              <w:t>_number</w:t>
-            </w:r>
-            <w:proofErr w:type="spellEnd"/>
-            <w:r>
-              <w:rPr>
-                <w:rFonts w:ascii="Palatino Linotype" w:hAnsi="Palatino Linotype"/>
-                <w:sz w:val="20"/>
-                <w:szCs w:val="20"/>
-              </w:rPr>
-              <w:t xml:space="preserve"> }}</w:t>
+              <w:t>{{ bci_number }}</w:t>
             </w:r>
           </w:p>
         </w:tc>
@@ -823,41 +665,13 @@
                 <w:szCs w:val="20"/>
               </w:rPr>
             </w:pPr>
-            <w:proofErr w:type="gramStart"/>
             <w:r>
               <w:rPr>
                 <w:rFonts w:ascii="Palatino Linotype" w:hAnsi="Palatino Linotype"/>
                 <w:sz w:val="20"/>
                 <w:szCs w:val="20"/>
               </w:rPr>
-              <w:t xml:space="preserve">{{ </w:t>
-            </w:r>
-            <w:proofErr w:type="spellStart"/>
-            <w:r>
-              <w:rPr>
-                <w:rFonts w:ascii="Palatino Linotype" w:hAnsi="Palatino Linotype"/>
-                <w:sz w:val="20"/>
-                <w:szCs w:val="20"/>
-              </w:rPr>
-              <w:t>fbi</w:t>
-            </w:r>
-            <w:proofErr w:type="gramEnd"/>
-            <w:r>
-              <w:rPr>
-                <w:rFonts w:ascii="Palatino Linotype" w:hAnsi="Palatino Linotype"/>
-                <w:sz w:val="20"/>
-                <w:szCs w:val="20"/>
-              </w:rPr>
-              <w:t>_number</w:t>
-            </w:r>
-            <w:proofErr w:type="spellEnd"/>
-            <w:r>
-              <w:rPr>
-                <w:rFonts w:ascii="Palatino Linotype" w:hAnsi="Palatino Linotype"/>
-                <w:sz w:val="20"/>
-                <w:szCs w:val="20"/>
-              </w:rPr>
-              <w:t xml:space="preserve"> }}</w:t>
+              <w:t>{{ fbi_number }}</w:t>
             </w:r>
           </w:p>
           <w:p>
@@ -940,9 +754,8 @@
           <w:sz w:val="20"/>
           <w:szCs w:val="20"/>
         </w:rPr>
-        <w:t xml:space="preserve">% if </w:t>
-      </w:r>
-      <w:proofErr w:type="spellStart"/>
+        <w:t>% if judicial_officer.officer_</w:t>
+      </w:r>
       <w:r>
         <w:rPr>
           <w:rFonts w:ascii="Palatino Linotype" w:hAnsi="Palatino Linotype"/>
@@ -950,38 +763,8 @@
           <w:sz w:val="20"/>
           <w:szCs w:val="20"/>
         </w:rPr>
-        <w:t>judicial_</w:t>
-      </w:r>
-      <w:proofErr w:type="gramStart"/>
-      <w:r>
-        <w:rPr>
-          <w:rFonts w:ascii="Palatino Linotype" w:hAnsi="Palatino Linotype"/>
-          <w:bCs/>
-          <w:sz w:val="20"/>
-          <w:szCs w:val="20"/>
-        </w:rPr>
-        <w:t>officer.officer</w:t>
-      </w:r>
-      <w:proofErr w:type="gramEnd"/>
-      <w:r>
-        <w:rPr>
-          <w:rFonts w:ascii="Palatino Linotype" w:hAnsi="Palatino Linotype"/>
-          <w:bCs/>
-          <w:sz w:val="20"/>
-          <w:szCs w:val="20"/>
-        </w:rPr>
-        <w:t>_</w:t>
-      </w:r>
-      <w:r>
-        <w:rPr>
-          <w:rFonts w:ascii="Palatino Linotype" w:hAnsi="Palatino Linotype"/>
-          <w:bCs/>
-          <w:sz w:val="20"/>
-          <w:szCs w:val="20"/>
-        </w:rPr>
         <w:t>type</w:t>
       </w:r>
-      <w:proofErr w:type="spellEnd"/>
       <w:r>
         <w:rPr>
           <w:rFonts w:ascii="Palatino Linotype" w:hAnsi="Palatino Linotype"/>
@@ -1067,69 +850,15 @@
           <w:sz w:val="20"/>
           <w:szCs w:val="20"/>
         </w:rPr>
-        <w:t xml:space="preserve">{% </w:t>
-      </w:r>
-      <w:proofErr w:type="spellStart"/>
-      <w:r>
-        <w:rPr>
-          <w:rFonts w:ascii="Palatino Linotype" w:hAnsi="Palatino Linotype"/>
-          <w:sz w:val="20"/>
-          <w:szCs w:val="20"/>
-        </w:rPr>
-        <w:t>elif</w:t>
-      </w:r>
-      <w:proofErr w:type="spellEnd"/>
-      <w:r>
-        <w:rPr>
-          <w:rFonts w:ascii="Palatino Linotype" w:hAnsi="Palatino Linotype"/>
-          <w:sz w:val="20"/>
-          <w:szCs w:val="20"/>
-        </w:rPr>
-        <w:t xml:space="preserve"> </w:t>
-      </w:r>
-      <w:proofErr w:type="spellStart"/>
-      <w:r>
-        <w:rPr>
-          <w:rFonts w:ascii="Palatino Linotype" w:hAnsi="Palatino Linotype"/>
-          <w:sz w:val="20"/>
-          <w:szCs w:val="20"/>
-        </w:rPr>
-        <w:t>judicial_</w:t>
-      </w:r>
-      <w:proofErr w:type="gramStart"/>
-      <w:r>
-        <w:rPr>
-          <w:rFonts w:ascii="Palatino Linotype" w:hAnsi="Palatino Linotype"/>
-          <w:sz w:val="20"/>
-          <w:szCs w:val="20"/>
-        </w:rPr>
-        <w:t>officer.officer</w:t>
-      </w:r>
-      <w:proofErr w:type="gramEnd"/>
-      <w:r>
-        <w:rPr>
-          <w:rFonts w:ascii="Palatino Linotype" w:hAnsi="Palatino Linotype"/>
-          <w:sz w:val="20"/>
-          <w:szCs w:val="20"/>
-        </w:rPr>
-        <w:t>_</w:t>
-      </w:r>
-      <w:r>
-        <w:rPr>
-          <w:rFonts w:ascii="Palatino Linotype" w:hAnsi="Palatino Linotype"/>
-          <w:sz w:val="20"/>
-          <w:szCs w:val="20"/>
-        </w:rPr>
-        <w:t>type</w:t>
-      </w:r>
-      <w:proofErr w:type="spellEnd"/>
-      <w:r>
-        <w:rPr>
-          <w:rFonts w:ascii="Palatino Linotype" w:hAnsi="Palatino Linotype"/>
-          <w:sz w:val="20"/>
-          <w:szCs w:val="20"/>
-        </w:rPr>
-        <w:t xml:space="preserve"> == ‘Judge’ %}</w:t>
+        <w:t>{% elif judicial_officer.officer_</w:t>
+      </w:r>
+      <w:r>
+        <w:rPr>
+          <w:rFonts w:ascii="Palatino Linotype" w:hAnsi="Palatino Linotype"/>
+          <w:sz w:val="20"/>
+          <w:szCs w:val="20"/>
+        </w:rPr>
+        <w:t>type == ‘Judge’ %}</w:t>
       </w:r>
     </w:p>
     <w:p>
@@ -1197,41 +926,13 @@
         </w:rPr>
         <w:t xml:space="preserve">On </w:t>
       </w:r>
-      <w:proofErr w:type="gramStart"/>
-      <w:r>
-        <w:rPr>
-          <w:rFonts w:ascii="Palatino Linotype" w:hAnsi="Palatino Linotype"/>
-          <w:sz w:val="20"/>
-          <w:szCs w:val="20"/>
-        </w:rPr>
-        <w:t xml:space="preserve">{{ </w:t>
-      </w:r>
-      <w:proofErr w:type="spellStart"/>
-      <w:r>
-        <w:rPr>
-          <w:rFonts w:ascii="Palatino Linotype" w:hAnsi="Palatino Linotype"/>
-          <w:sz w:val="20"/>
-          <w:szCs w:val="20"/>
-        </w:rPr>
-        <w:t>plea</w:t>
-      </w:r>
-      <w:proofErr w:type="gramEnd"/>
-      <w:r>
-        <w:rPr>
-          <w:rFonts w:ascii="Palatino Linotype" w:hAnsi="Palatino Linotype"/>
-          <w:sz w:val="20"/>
-          <w:szCs w:val="20"/>
-        </w:rPr>
-        <w:t>_trial_date</w:t>
-      </w:r>
-      <w:proofErr w:type="spellEnd"/>
-      <w:r>
-        <w:rPr>
-          <w:rFonts w:ascii="Palatino Linotype" w:hAnsi="Palatino Linotype"/>
-          <w:sz w:val="20"/>
-          <w:szCs w:val="20"/>
-        </w:rPr>
-        <w:t xml:space="preserve"> }}</w:t>
+      <w:r>
+        <w:rPr>
+          <w:rFonts w:ascii="Palatino Linotype" w:hAnsi="Palatino Linotype"/>
+          <w:sz w:val="20"/>
+          <w:szCs w:val="20"/>
+        </w:rPr>
+        <w:t>{{ plea_trial_date }}</w:t>
       </w:r>
       <w:r>
         <w:rPr>
@@ -1311,25 +1012,7 @@
           <w:sz w:val="20"/>
           <w:szCs w:val="20"/>
         </w:rPr>
-        <w:t xml:space="preserve"> {{ </w:t>
-      </w:r>
-      <w:proofErr w:type="spellStart"/>
-      <w:r>
-        <w:rPr>
-          <w:rFonts w:ascii="Palatino Linotype" w:hAnsi="Palatino Linotype"/>
-          <w:sz w:val="20"/>
-          <w:szCs w:val="20"/>
-        </w:rPr>
-        <w:t>sealing_type</w:t>
-      </w:r>
-      <w:proofErr w:type="spellEnd"/>
-      <w:r>
-        <w:rPr>
-          <w:rFonts w:ascii="Palatino Linotype" w:hAnsi="Palatino Linotype"/>
-          <w:sz w:val="20"/>
-          <w:szCs w:val="20"/>
-        </w:rPr>
-        <w:t xml:space="preserve"> }}</w:t>
+        <w:t xml:space="preserve"> {{ sealing_type }}</w:t>
       </w:r>
       <w:r>
         <w:rPr>
@@ -1346,9 +1029,8 @@
           <w:sz w:val="20"/>
           <w:szCs w:val="20"/>
         </w:rPr>
-        <w:t xml:space="preserve">{% if </w:t>
-      </w:r>
-      <w:proofErr w:type="spellStart"/>
+        <w:t xml:space="preserve">{% if defense_counsel_waived is false %}Defendant was represented by {{ defense_counsel }}, {{ defense_counsel_type }}. {% elif defense_counsel_waived is true %}Defendant appeared without counsel. {% endif %}The State of Ohio {{ state_response }} the </w:t>
+      </w:r>
       <w:r>
         <w:rPr>
           <w:rFonts w:ascii="Palatino Linotype" w:hAnsi="Palatino Linotype"/>
@@ -1356,9 +1038,8 @@
           <w:sz w:val="20"/>
           <w:szCs w:val="20"/>
         </w:rPr>
-        <w:t>defense_counsel_waived</w:t>
-      </w:r>
-      <w:proofErr w:type="spellEnd"/>
+        <w:t>Defendant</w:t>
+      </w:r>
       <w:r>
         <w:rPr>
           <w:rFonts w:ascii="Palatino Linotype" w:hAnsi="Palatino Linotype"/>
@@ -1366,9 +1047,8 @@
           <w:sz w:val="20"/>
           <w:szCs w:val="20"/>
         </w:rPr>
-        <w:t xml:space="preserve"> is false </w:t>
-      </w:r>
-      <w:proofErr w:type="gramStart"/>
+        <w:t xml:space="preserve">’s request </w:t>
+      </w:r>
       <w:r>
         <w:rPr>
           <w:rFonts w:ascii="Palatino Linotype" w:hAnsi="Palatino Linotype"/>
@@ -1376,204 +1056,7 @@
           <w:sz w:val="20"/>
           <w:szCs w:val="20"/>
         </w:rPr>
-        <w:t>%}Defendant</w:t>
-      </w:r>
-      <w:proofErr w:type="gramEnd"/>
-      <w:r>
-        <w:rPr>
-          <w:rFonts w:ascii="Palatino Linotype" w:hAnsi="Palatino Linotype"/>
-          <w:bCs/>
-          <w:sz w:val="20"/>
-          <w:szCs w:val="20"/>
-        </w:rPr>
-        <w:t xml:space="preserve"> was represented by {{ </w:t>
-      </w:r>
-      <w:proofErr w:type="spellStart"/>
-      <w:r>
-        <w:rPr>
-          <w:rFonts w:ascii="Palatino Linotype" w:hAnsi="Palatino Linotype"/>
-          <w:bCs/>
-          <w:sz w:val="20"/>
-          <w:szCs w:val="20"/>
-        </w:rPr>
-        <w:t>defense_counsel</w:t>
-      </w:r>
-      <w:proofErr w:type="spellEnd"/>
-      <w:r>
-        <w:rPr>
-          <w:rFonts w:ascii="Palatino Linotype" w:hAnsi="Palatino Linotype"/>
-          <w:bCs/>
-          <w:sz w:val="20"/>
-          <w:szCs w:val="20"/>
-        </w:rPr>
-        <w:t xml:space="preserve"> }}, {{ </w:t>
-      </w:r>
-      <w:proofErr w:type="spellStart"/>
-      <w:r>
-        <w:rPr>
-          <w:rFonts w:ascii="Palatino Linotype" w:hAnsi="Palatino Linotype"/>
-          <w:bCs/>
-          <w:sz w:val="20"/>
-          <w:szCs w:val="20"/>
-        </w:rPr>
-        <w:t>defense_counsel_type</w:t>
-      </w:r>
-      <w:proofErr w:type="spellEnd"/>
-      <w:r>
-        <w:rPr>
-          <w:rFonts w:ascii="Palatino Linotype" w:hAnsi="Palatino Linotype"/>
-          <w:bCs/>
-          <w:sz w:val="20"/>
-          <w:szCs w:val="20"/>
-        </w:rPr>
-        <w:t xml:space="preserve"> }}. {% </w:t>
-      </w:r>
-      <w:proofErr w:type="spellStart"/>
-      <w:r>
-        <w:rPr>
-          <w:rFonts w:ascii="Palatino Linotype" w:hAnsi="Palatino Linotype"/>
-          <w:bCs/>
-          <w:sz w:val="20"/>
-          <w:szCs w:val="20"/>
-        </w:rPr>
-        <w:t>elif</w:t>
-      </w:r>
-      <w:proofErr w:type="spellEnd"/>
-      <w:r>
-        <w:rPr>
-          <w:rFonts w:ascii="Palatino Linotype" w:hAnsi="Palatino Linotype"/>
-          <w:bCs/>
-          <w:sz w:val="20"/>
-          <w:szCs w:val="20"/>
-        </w:rPr>
-        <w:t xml:space="preserve"> </w:t>
-      </w:r>
-      <w:proofErr w:type="spellStart"/>
-      <w:r>
-        <w:rPr>
-          <w:rFonts w:ascii="Palatino Linotype" w:hAnsi="Palatino Linotype"/>
-          <w:bCs/>
-          <w:sz w:val="20"/>
-          <w:szCs w:val="20"/>
-        </w:rPr>
-        <w:t>defense_counsel_waived</w:t>
-      </w:r>
-      <w:proofErr w:type="spellEnd"/>
-      <w:r>
-        <w:rPr>
-          <w:rFonts w:ascii="Palatino Linotype" w:hAnsi="Palatino Linotype"/>
-          <w:bCs/>
-          <w:sz w:val="20"/>
-          <w:szCs w:val="20"/>
-        </w:rPr>
-        <w:t xml:space="preserve"> is true </w:t>
-      </w:r>
-      <w:proofErr w:type="gramStart"/>
-      <w:r>
-        <w:rPr>
-          <w:rFonts w:ascii="Palatino Linotype" w:hAnsi="Palatino Linotype"/>
-          <w:bCs/>
-          <w:sz w:val="20"/>
-          <w:szCs w:val="20"/>
-        </w:rPr>
-        <w:t>%}Defendant</w:t>
-      </w:r>
-      <w:proofErr w:type="gramEnd"/>
-      <w:r>
-        <w:rPr>
-          <w:rFonts w:ascii="Palatino Linotype" w:hAnsi="Palatino Linotype"/>
-          <w:bCs/>
-          <w:sz w:val="20"/>
-          <w:szCs w:val="20"/>
-        </w:rPr>
-        <w:t xml:space="preserve"> appeared without counsel. {% endif </w:t>
-      </w:r>
-      <w:proofErr w:type="gramStart"/>
-      <w:r>
-        <w:rPr>
-          <w:rFonts w:ascii="Palatino Linotype" w:hAnsi="Palatino Linotype"/>
-          <w:bCs/>
-          <w:sz w:val="20"/>
-          <w:szCs w:val="20"/>
-        </w:rPr>
-        <w:t>%}The</w:t>
-      </w:r>
-      <w:proofErr w:type="gramEnd"/>
-      <w:r>
-        <w:rPr>
-          <w:rFonts w:ascii="Palatino Linotype" w:hAnsi="Palatino Linotype"/>
-          <w:bCs/>
-          <w:sz w:val="20"/>
-          <w:szCs w:val="20"/>
-        </w:rPr>
-        <w:t xml:space="preserve"> State of Ohio {{ </w:t>
-      </w:r>
-      <w:proofErr w:type="spellStart"/>
-      <w:r>
-        <w:rPr>
-          <w:rFonts w:ascii="Palatino Linotype" w:hAnsi="Palatino Linotype"/>
-          <w:bCs/>
-          <w:sz w:val="20"/>
-          <w:szCs w:val="20"/>
-        </w:rPr>
-        <w:t>state_response</w:t>
-      </w:r>
-      <w:proofErr w:type="spellEnd"/>
-      <w:r>
-        <w:rPr>
-          <w:rFonts w:ascii="Palatino Linotype" w:hAnsi="Palatino Linotype"/>
-          <w:bCs/>
-          <w:sz w:val="20"/>
-          <w:szCs w:val="20"/>
-        </w:rPr>
-        <w:t xml:space="preserve"> }} the </w:t>
-      </w:r>
-      <w:r>
-        <w:rPr>
-          <w:rFonts w:ascii="Palatino Linotype" w:hAnsi="Palatino Linotype"/>
-          <w:bCs/>
-          <w:sz w:val="20"/>
-          <w:szCs w:val="20"/>
-        </w:rPr>
-        <w:t>Defendant</w:t>
-      </w:r>
-      <w:r>
-        <w:rPr>
-          <w:rFonts w:ascii="Palatino Linotype" w:hAnsi="Palatino Linotype"/>
-          <w:bCs/>
-          <w:sz w:val="20"/>
-          <w:szCs w:val="20"/>
-        </w:rPr>
-        <w:t xml:space="preserve">’s request </w:t>
-      </w:r>
-      <w:r>
-        <w:rPr>
-          <w:rFonts w:ascii="Palatino Linotype" w:hAnsi="Palatino Linotype"/>
-          <w:bCs/>
-          <w:sz w:val="20"/>
-          <w:szCs w:val="20"/>
-        </w:rPr>
-        <w:t xml:space="preserve">for {{ </w:t>
-      </w:r>
-      <w:proofErr w:type="spellStart"/>
-      <w:r>
-        <w:rPr>
-          <w:rFonts w:ascii="Palatino Linotype" w:hAnsi="Palatino Linotype"/>
-          <w:bCs/>
-          <w:sz w:val="20"/>
-          <w:szCs w:val="20"/>
-        </w:rPr>
-        <w:t>sealing_type</w:t>
-      </w:r>
-      <w:proofErr w:type="spellEnd"/>
-      <w:r>
-        <w:rPr>
-          <w:rFonts w:ascii="Palatino Linotype" w:hAnsi="Palatino Linotype"/>
-          <w:bCs/>
-          <w:sz w:val="20"/>
-          <w:szCs w:val="20"/>
-        </w:rPr>
-        <w:t xml:space="preserve"> }}</w:t>
+        <w:t>for {{ sealing_type }}</w:t>
       </w:r>
       <w:r>
         <w:rPr>
@@ -1600,7 +1083,6 @@
         <w:jc w:val="both"/>
         <w:rPr>
           <w:rFonts w:ascii="Palatino Linotype" w:hAnsi="Palatino Linotype"/>
-          <w:bCs/>
           <w:sz w:val="20"/>
           <w:szCs w:val="20"/>
         </w:rPr>
@@ -1627,43 +1109,95 @@
           <w:sz w:val="20"/>
           <w:szCs w:val="20"/>
         </w:rPr>
+        <w:t xml:space="preserve"> sealing_type.split()[0]</w:t>
+      </w:r>
+      <w:r>
+        <w:rPr>
+          <w:rFonts w:ascii="Palatino Linotype" w:hAnsi="Palatino Linotype"/>
+          <w:sz w:val="20"/>
+          <w:szCs w:val="20"/>
+        </w:rPr>
+        <w:t xml:space="preserve"> == ‘sealing’</w:t>
+      </w:r>
+      <w:r>
+        <w:rPr>
+          <w:rFonts w:ascii="Palatino Linotype" w:hAnsi="Palatino Linotype"/>
+          <w:sz w:val="20"/>
+          <w:szCs w:val="20"/>
+        </w:rPr>
         <w:t xml:space="preserve"> </w:t>
       </w:r>
-      <w:proofErr w:type="spellStart"/>
-      <w:r>
-        <w:rPr>
-          <w:rFonts w:ascii="Palatino Linotype" w:hAnsi="Palatino Linotype"/>
-          <w:sz w:val="20"/>
-          <w:szCs w:val="20"/>
-        </w:rPr>
-        <w:t>sealing_</w:t>
-      </w:r>
-      <w:proofErr w:type="gramStart"/>
-      <w:r>
-        <w:rPr>
-          <w:rFonts w:ascii="Palatino Linotype" w:hAnsi="Palatino Linotype"/>
-          <w:sz w:val="20"/>
-          <w:szCs w:val="20"/>
-        </w:rPr>
-        <w:t>type.split</w:t>
-      </w:r>
-      <w:proofErr w:type="spellEnd"/>
-      <w:proofErr w:type="gramEnd"/>
-      <w:r>
-        <w:rPr>
-          <w:rFonts w:ascii="Palatino Linotype" w:hAnsi="Palatino Linotype"/>
-          <w:sz w:val="20"/>
-          <w:szCs w:val="20"/>
-        </w:rPr>
-        <w:t>()[0]</w:t>
-      </w:r>
-      <w:r>
-        <w:rPr>
-          <w:rFonts w:ascii="Palatino Linotype" w:hAnsi="Palatino Linotype"/>
-          <w:sz w:val="20"/>
-          <w:szCs w:val="20"/>
-        </w:rPr>
-        <w:t xml:space="preserve"> == ‘sealing’</w:t>
+      <w:r>
+        <w:rPr>
+          <w:rFonts w:ascii="Palatino Linotype" w:hAnsi="Palatino Linotype"/>
+          <w:sz w:val="20"/>
+          <w:szCs w:val="20"/>
+        </w:rPr>
+        <w:t>%</w:t>
+      </w:r>
+      <w:r>
+        <w:rPr>
+          <w:rFonts w:ascii="Palatino Linotype" w:hAnsi="Palatino Linotype"/>
+          <w:sz w:val="20"/>
+          <w:szCs w:val="20"/>
+        </w:rPr>
+        <w:t>}</w:t>
+      </w:r>
+      <w:r>
+        <w:rPr>
+          <w:rFonts w:ascii="Palatino Linotype" w:hAnsi="Palatino Linotype"/>
+          <w:sz w:val="20"/>
+          <w:szCs w:val="20"/>
+        </w:rPr>
+        <w:t>{</w:t>
+      </w:r>
+      <w:r>
+        <w:rPr>
+          <w:rFonts w:ascii="Palatino Linotype" w:hAnsi="Palatino Linotype"/>
+          <w:sz w:val="20"/>
+          <w:szCs w:val="20"/>
+        </w:rPr>
+        <w:t>%</w:t>
+      </w:r>
+      <w:r>
+        <w:rPr>
+          <w:rFonts w:ascii="Palatino Linotype" w:hAnsi="Palatino Linotype"/>
+          <w:sz w:val="20"/>
+          <w:szCs w:val="20"/>
+        </w:rPr>
+        <w:t xml:space="preserve"> if seal_decision == ‘Granted’ </w:t>
+      </w:r>
+      <w:r>
+        <w:rPr>
+          <w:rFonts w:ascii="Palatino Linotype" w:hAnsi="Palatino Linotype"/>
+          <w:sz w:val="20"/>
+          <w:szCs w:val="20"/>
+        </w:rPr>
+        <w:t>%</w:t>
+      </w:r>
+      <w:r>
+        <w:rPr>
+          <w:rFonts w:ascii="Palatino Linotype" w:hAnsi="Palatino Linotype"/>
+          <w:sz w:val="20"/>
+          <w:szCs w:val="20"/>
+        </w:rPr>
+        <w:t xml:space="preserve">}There are no pending cases or charges. The </w:t>
+      </w:r>
+      <w:r>
+        <w:rPr>
+          <w:rFonts w:ascii="Palatino Linotype" w:hAnsi="Palatino Linotype"/>
+          <w:sz w:val="20"/>
+          <w:szCs w:val="20"/>
+        </w:rPr>
+        <w:t>Defendant</w:t>
+      </w:r>
+      <w:r>
+        <w:rPr>
+          <w:rFonts w:ascii="Palatino Linotype" w:hAnsi="Palatino Linotype"/>
+          <w:sz w:val="20"/>
+          <w:szCs w:val="20"/>
+        </w:rPr>
+        <w:t>’s interest in having this record sealed outweighs any legitimate interests the government may have in maintaining this record.</w:t>
       </w:r>
       <w:r>
         <w:rPr>
@@ -1679,6 +1213,150 @@
           <w:sz w:val="20"/>
           <w:szCs w:val="20"/>
         </w:rPr>
+        <w:t xml:space="preserve">{% if sealing_type == ‘sealing of a conviction or bail forfeiture record pursuant to R.C. 2953.32’ %}The </w:t>
+      </w:r>
+      <w:r>
+        <w:rPr>
+          <w:rFonts w:ascii="Palatino Linotype" w:hAnsi="Palatino Linotype"/>
+          <w:sz w:val="20"/>
+          <w:szCs w:val="20"/>
+        </w:rPr>
+        <w:t>Defendant</w:t>
+      </w:r>
+      <w:r>
+        <w:rPr>
+          <w:rFonts w:ascii="Palatino Linotype" w:hAnsi="Palatino Linotype"/>
+          <w:sz w:val="20"/>
+          <w:szCs w:val="20"/>
+        </w:rPr>
+        <w:t xml:space="preserve"> has been rehabilitated to the satisfaction of the </w:t>
+      </w:r>
+      <w:r>
+        <w:rPr>
+          <w:rFonts w:ascii="Palatino Linotype" w:hAnsi="Palatino Linotype"/>
+          <w:sz w:val="20"/>
+          <w:szCs w:val="20"/>
+        </w:rPr>
+        <w:t>C</w:t>
+      </w:r>
+      <w:r>
+        <w:rPr>
+          <w:rFonts w:ascii="Palatino Linotype" w:hAnsi="Palatino Linotype"/>
+          <w:sz w:val="20"/>
+          <w:szCs w:val="20"/>
+        </w:rPr>
+        <w:t>ourt.</w:t>
+      </w:r>
+      <w:r>
+        <w:rPr>
+          <w:rFonts w:ascii="Palatino Linotype" w:hAnsi="Palatino Linotype"/>
+          <w:sz w:val="20"/>
+          <w:szCs w:val="20"/>
+        </w:rPr>
+        <w:t xml:space="preserve"> </w:t>
+      </w:r>
+      <w:r>
+        <w:rPr>
+          <w:rFonts w:ascii="Palatino Linotype" w:hAnsi="Palatino Linotype"/>
+          <w:sz w:val="20"/>
+          <w:szCs w:val="20"/>
+        </w:rPr>
+        <w:t>{% endif %}</w:t>
+      </w:r>
+      <w:r>
+        <w:rPr>
+          <w:rFonts w:ascii="Palatino Linotype" w:hAnsi="Palatino Linotype"/>
+          <w:sz w:val="20"/>
+          <w:szCs w:val="20"/>
+        </w:rPr>
+        <w:t xml:space="preserve">The </w:t>
+      </w:r>
+      <w:r>
+        <w:rPr>
+          <w:rFonts w:ascii="Palatino Linotype" w:hAnsi="Palatino Linotype"/>
+          <w:sz w:val="20"/>
+          <w:szCs w:val="20"/>
+        </w:rPr>
+        <w:t>Defendant</w:t>
+      </w:r>
+      <w:r>
+        <w:rPr>
+          <w:rFonts w:ascii="Palatino Linotype" w:hAnsi="Palatino Linotype"/>
+          <w:sz w:val="20"/>
+          <w:szCs w:val="20"/>
+        </w:rPr>
+        <w:t>’s request</w:t>
+      </w:r>
+      <w:r>
+        <w:rPr>
+          <w:rFonts w:ascii="Palatino Linotype" w:hAnsi="Palatino Linotype"/>
+          <w:sz w:val="20"/>
+          <w:szCs w:val="20"/>
+        </w:rPr>
+        <w:t xml:space="preserve"> to seal</w:t>
+      </w:r>
+      <w:r>
+        <w:rPr>
+          <w:rFonts w:ascii="Palatino Linotype" w:hAnsi="Palatino Linotype"/>
+          <w:sz w:val="20"/>
+          <w:szCs w:val="20"/>
+        </w:rPr>
+        <w:t xml:space="preserve"> is {{ seal_decision }}.</w:t>
+      </w:r>
+      <w:r>
+        <w:rPr>
+          <w:rFonts w:ascii="Palatino Linotype" w:hAnsi="Palatino Linotype"/>
+          <w:sz w:val="20"/>
+          <w:szCs w:val="20"/>
+        </w:rPr>
+        <w:t xml:space="preserve">{{ </w:t>
+      </w:r>
+      <w:r>
+        <w:rPr>
+          <w:rFonts w:ascii="Palatino Linotype" w:hAnsi="Palatino Linotype"/>
+          <w:sz w:val="20"/>
+          <w:szCs w:val="20"/>
+        </w:rPr>
+        <w:t>‘</w:t>
+      </w:r>
+      <w:r>
+        <w:rPr>
+          <w:rFonts w:ascii="Palatino Linotype" w:hAnsi="Palatino Linotype"/>
+          <w:sz w:val="20"/>
+          <w:szCs w:val="20"/>
+        </w:rPr>
+        <w:t>\n</w:t>
+      </w:r>
+      <w:r>
+        <w:rPr>
+          <w:rFonts w:ascii="Palatino Linotype" w:hAnsi="Palatino Linotype"/>
+          <w:sz w:val="20"/>
+          <w:szCs w:val="20"/>
+        </w:rPr>
+        <w:t>\n’ }}</w:t>
+      </w:r>
+      <w:r>
+        <w:rPr>
+          <w:rFonts w:ascii="Palatino Linotype" w:hAnsi="Palatino Linotype"/>
+          <w:sz w:val="20"/>
+          <w:szCs w:val="20"/>
+        </w:rPr>
+        <w:t xml:space="preserve">The Clerk is directed to send copies of this entry to all agencies listed below. </w:t>
+      </w:r>
+      <w:r>
+        <w:rPr>
+          <w:rFonts w:ascii="Palatino Linotype" w:hAnsi="Palatino Linotype"/>
+          <w:sz w:val="20"/>
+          <w:szCs w:val="20"/>
+        </w:rPr>
+        <w:t>{</w:t>
+      </w:r>
+      <w:r>
+        <w:rPr>
+          <w:rFonts w:ascii="Palatino Linotype" w:hAnsi="Palatino Linotype"/>
+          <w:sz w:val="20"/>
+          <w:szCs w:val="20"/>
+        </w:rPr>
         <w:t>%</w:t>
       </w:r>
       <w:r>
@@ -1687,15 +1365,7 @@
           <w:sz w:val="20"/>
           <w:szCs w:val="20"/>
         </w:rPr>
-        <w:t>}</w:t>
-      </w:r>
-      <w:r>
-        <w:rPr>
-          <w:rFonts w:ascii="Palatino Linotype" w:hAnsi="Palatino Linotype"/>
-          <w:sz w:val="20"/>
-          <w:szCs w:val="20"/>
-        </w:rPr>
-        <w:t>{</w:t>
+        <w:t xml:space="preserve"> elif seal_decision == ‘Denied - ineligible’ </w:t>
       </w:r>
       <w:r>
         <w:rPr>
@@ -1711,41 +1381,7 @@
           <w:sz w:val="20"/>
           <w:szCs w:val="20"/>
         </w:rPr>
-        <w:t xml:space="preserve"> if </w:t>
-      </w:r>
-      <w:proofErr w:type="spellStart"/>
-      <w:r>
-        <w:rPr>
-          <w:rFonts w:ascii="Palatino Linotype" w:hAnsi="Palatino Linotype"/>
-          <w:sz w:val="20"/>
-          <w:szCs w:val="20"/>
-        </w:rPr>
-        <w:t>seal_decision</w:t>
-      </w:r>
-      <w:proofErr w:type="spellEnd"/>
-      <w:r>
-        <w:rPr>
-          <w:rFonts w:ascii="Palatino Linotype" w:hAnsi="Palatino Linotype"/>
-          <w:sz w:val="20"/>
-          <w:szCs w:val="20"/>
-        </w:rPr>
-        <w:t xml:space="preserve"> == ‘Granted’ </w:t>
-      </w:r>
-      <w:r>
-        <w:rPr>
-          <w:rFonts w:ascii="Palatino Linotype" w:hAnsi="Palatino Linotype"/>
-          <w:sz w:val="20"/>
-          <w:szCs w:val="20"/>
-        </w:rPr>
-        <w:t>%</w:t>
-      </w:r>
-      <w:r>
-        <w:rPr>
-          <w:rFonts w:ascii="Palatino Linotype" w:hAnsi="Palatino Linotype"/>
-          <w:sz w:val="20"/>
-          <w:szCs w:val="20"/>
-        </w:rPr>
-        <w:t xml:space="preserve">}There are no pending cases or charges. The </w:t>
+        <w:t xml:space="preserve">}One or more of the offenses that </w:t>
       </w:r>
       <w:r>
         <w:rPr>
@@ -1761,67 +1397,7 @@
           <w:sz w:val="20"/>
           <w:szCs w:val="20"/>
         </w:rPr>
-        <w:t xml:space="preserve">’s interest in having this record sealed outweighs any legitimate interests the government may have in maintaining this record. </w:t>
-      </w:r>
-      <w:r>
-        <w:rPr>
-          <w:rFonts w:ascii="Palatino Linotype" w:hAnsi="Palatino Linotype"/>
-          <w:sz w:val="20"/>
-          <w:szCs w:val="20"/>
-        </w:rPr>
-        <w:t xml:space="preserve">{% if </w:t>
-      </w:r>
-      <w:proofErr w:type="spellStart"/>
-      <w:r>
-        <w:rPr>
-          <w:rFonts w:ascii="Palatino Linotype" w:hAnsi="Palatino Linotype"/>
-          <w:sz w:val="20"/>
-          <w:szCs w:val="20"/>
-        </w:rPr>
-        <w:t>sealing_type</w:t>
-      </w:r>
-      <w:proofErr w:type="spellEnd"/>
-      <w:r>
-        <w:rPr>
-          <w:rFonts w:ascii="Palatino Linotype" w:hAnsi="Palatino Linotype"/>
-          <w:sz w:val="20"/>
-          <w:szCs w:val="20"/>
-        </w:rPr>
-        <w:t xml:space="preserve"> == ‘sealing of a conviction or bail forfeiture record pursuant to R.C. 2953.32’ </w:t>
-      </w:r>
-      <w:proofErr w:type="gramStart"/>
-      <w:r>
-        <w:rPr>
-          <w:rFonts w:ascii="Palatino Linotype" w:hAnsi="Palatino Linotype"/>
-          <w:sz w:val="20"/>
-          <w:szCs w:val="20"/>
-        </w:rPr>
-        <w:t>%}The</w:t>
-      </w:r>
-      <w:proofErr w:type="gramEnd"/>
-      <w:r>
-        <w:rPr>
-          <w:rFonts w:ascii="Palatino Linotype" w:hAnsi="Palatino Linotype"/>
-          <w:sz w:val="20"/>
-          <w:szCs w:val="20"/>
-        </w:rPr>
-        <w:t xml:space="preserve"> </w:t>
-      </w:r>
-      <w:r>
-        <w:rPr>
-          <w:rFonts w:ascii="Palatino Linotype" w:hAnsi="Palatino Linotype"/>
-          <w:sz w:val="20"/>
-          <w:szCs w:val="20"/>
-        </w:rPr>
-        <w:t>Defendant</w:t>
-      </w:r>
-      <w:r>
-        <w:rPr>
-          <w:rFonts w:ascii="Palatino Linotype" w:hAnsi="Palatino Linotype"/>
-          <w:sz w:val="20"/>
-          <w:szCs w:val="20"/>
-        </w:rPr>
-        <w:t xml:space="preserve"> has been rehabilitated to the satisfaction of the </w:t>
+        <w:t xml:space="preserve"> was convicted of are ineligible for sealing pursuant to Ohio Revised </w:t>
       </w:r>
       <w:r>
         <w:rPr>
@@ -1837,1091 +1413,7 @@
           <w:sz w:val="20"/>
           <w:szCs w:val="20"/>
         </w:rPr>
-        <w:t xml:space="preserve">ourt. {% endif </w:t>
-      </w:r>
-      <w:proofErr w:type="gramStart"/>
-      <w:r>
-        <w:rPr>
-          <w:rFonts w:ascii="Palatino Linotype" w:hAnsi="Palatino Linotype"/>
-          <w:sz w:val="20"/>
-          <w:szCs w:val="20"/>
-        </w:rPr>
-        <w:t>%}</w:t>
-      </w:r>
-      <w:r>
-        <w:rPr>
-          <w:rFonts w:ascii="Palatino Linotype" w:hAnsi="Palatino Linotype"/>
-          <w:sz w:val="20"/>
-          <w:szCs w:val="20"/>
-        </w:rPr>
-        <w:t>The</w:t>
-      </w:r>
-      <w:proofErr w:type="gramEnd"/>
-      <w:r>
-        <w:rPr>
-          <w:rFonts w:ascii="Palatino Linotype" w:hAnsi="Palatino Linotype"/>
-          <w:sz w:val="20"/>
-          <w:szCs w:val="20"/>
-        </w:rPr>
-        <w:t xml:space="preserve"> </w:t>
-      </w:r>
-      <w:r>
-        <w:rPr>
-          <w:rFonts w:ascii="Palatino Linotype" w:hAnsi="Palatino Linotype"/>
-          <w:sz w:val="20"/>
-          <w:szCs w:val="20"/>
-        </w:rPr>
-        <w:t>Defendant</w:t>
-      </w:r>
-      <w:r>
-        <w:rPr>
-          <w:rFonts w:ascii="Palatino Linotype" w:hAnsi="Palatino Linotype"/>
-          <w:sz w:val="20"/>
-          <w:szCs w:val="20"/>
-        </w:rPr>
-        <w:t>’s request</w:t>
-      </w:r>
-      <w:r>
-        <w:rPr>
-          <w:rFonts w:ascii="Palatino Linotype" w:hAnsi="Palatino Linotype"/>
-          <w:sz w:val="20"/>
-          <w:szCs w:val="20"/>
-        </w:rPr>
-        <w:t xml:space="preserve"> to seal</w:t>
-      </w:r>
-      <w:r>
-        <w:rPr>
-          <w:rFonts w:ascii="Palatino Linotype" w:hAnsi="Palatino Linotype"/>
-          <w:sz w:val="20"/>
-          <w:szCs w:val="20"/>
-        </w:rPr>
-        <w:t xml:space="preserve"> is {{ </w:t>
-      </w:r>
-      <w:proofErr w:type="spellStart"/>
-      <w:r>
-        <w:rPr>
-          <w:rFonts w:ascii="Palatino Linotype" w:hAnsi="Palatino Linotype"/>
-          <w:sz w:val="20"/>
-          <w:szCs w:val="20"/>
-        </w:rPr>
-        <w:t>seal_decision</w:t>
-      </w:r>
-      <w:proofErr w:type="spellEnd"/>
-      <w:r>
-        <w:rPr>
-          <w:rFonts w:ascii="Palatino Linotype" w:hAnsi="Palatino Linotype"/>
-          <w:sz w:val="20"/>
-          <w:szCs w:val="20"/>
-        </w:rPr>
-        <w:t xml:space="preserve"> }}.</w:t>
-      </w:r>
-      <w:r>
-        <w:rPr>
-          <w:rFonts w:ascii="Palatino Linotype" w:hAnsi="Palatino Linotype"/>
-          <w:sz w:val="20"/>
-          <w:szCs w:val="20"/>
-        </w:rPr>
-        <w:t xml:space="preserve">{{ </w:t>
-      </w:r>
-      <w:r>
-        <w:rPr>
-          <w:rFonts w:ascii="Palatino Linotype" w:hAnsi="Palatino Linotype"/>
-          <w:sz w:val="20"/>
-          <w:szCs w:val="20"/>
-        </w:rPr>
-        <w:t>‘</w:t>
-      </w:r>
-      <w:r>
-        <w:rPr>
-          <w:rFonts w:ascii="Palatino Linotype" w:hAnsi="Palatino Linotype"/>
-          <w:sz w:val="20"/>
-          <w:szCs w:val="20"/>
-        </w:rPr>
-        <w:t>\n</w:t>
-      </w:r>
-      <w:r>
-        <w:rPr>
-          <w:rFonts w:ascii="Palatino Linotype" w:hAnsi="Palatino Linotype"/>
-          <w:sz w:val="20"/>
-          <w:szCs w:val="20"/>
-        </w:rPr>
-        <w:t>\n’ }}</w:t>
-      </w:r>
-      <w:r>
-        <w:rPr>
-          <w:rFonts w:ascii="Palatino Linotype" w:hAnsi="Palatino Linotype"/>
-          <w:sz w:val="20"/>
-          <w:szCs w:val="20"/>
-        </w:rPr>
-        <w:t xml:space="preserve">The Clerk is directed to send copies of this entry to all agencies listed below. </w:t>
-      </w:r>
-      <w:r>
-        <w:rPr>
-          <w:rFonts w:ascii="Palatino Linotype" w:hAnsi="Palatino Linotype"/>
-          <w:sz w:val="20"/>
-          <w:szCs w:val="20"/>
-        </w:rPr>
-        <w:t>{</w:t>
-      </w:r>
-      <w:r>
-        <w:rPr>
-          <w:rFonts w:ascii="Palatino Linotype" w:hAnsi="Palatino Linotype"/>
-          <w:sz w:val="20"/>
-          <w:szCs w:val="20"/>
-        </w:rPr>
-        <w:t>%</w:t>
-      </w:r>
-      <w:r>
-        <w:rPr>
-          <w:rFonts w:ascii="Palatino Linotype" w:hAnsi="Palatino Linotype"/>
-          <w:sz w:val="20"/>
-          <w:szCs w:val="20"/>
-        </w:rPr>
-        <w:t xml:space="preserve"> </w:t>
-      </w:r>
-      <w:proofErr w:type="spellStart"/>
-      <w:r>
-        <w:rPr>
-          <w:rFonts w:ascii="Palatino Linotype" w:hAnsi="Palatino Linotype"/>
-          <w:sz w:val="20"/>
-          <w:szCs w:val="20"/>
-        </w:rPr>
-        <w:t>elif</w:t>
-      </w:r>
-      <w:proofErr w:type="spellEnd"/>
-      <w:r>
-        <w:rPr>
-          <w:rFonts w:ascii="Palatino Linotype" w:hAnsi="Palatino Linotype"/>
-          <w:sz w:val="20"/>
-          <w:szCs w:val="20"/>
-        </w:rPr>
-        <w:t xml:space="preserve"> </w:t>
-      </w:r>
-      <w:proofErr w:type="spellStart"/>
-      <w:r>
-        <w:rPr>
-          <w:rFonts w:ascii="Palatino Linotype" w:hAnsi="Palatino Linotype"/>
-          <w:sz w:val="20"/>
-          <w:szCs w:val="20"/>
-        </w:rPr>
-        <w:t>seal_decision</w:t>
-      </w:r>
-      <w:proofErr w:type="spellEnd"/>
-      <w:r>
-        <w:rPr>
-          <w:rFonts w:ascii="Palatino Linotype" w:hAnsi="Palatino Linotype"/>
-          <w:sz w:val="20"/>
-          <w:szCs w:val="20"/>
-        </w:rPr>
-        <w:t xml:space="preserve"> == ‘Denied - ineligible’ </w:t>
-      </w:r>
-      <w:proofErr w:type="gramStart"/>
-      <w:r>
-        <w:rPr>
-          <w:rFonts w:ascii="Palatino Linotype" w:hAnsi="Palatino Linotype"/>
-          <w:sz w:val="20"/>
-          <w:szCs w:val="20"/>
-        </w:rPr>
-        <w:t>%</w:t>
-      </w:r>
-      <w:r>
-        <w:rPr>
-          <w:rFonts w:ascii="Palatino Linotype" w:hAnsi="Palatino Linotype"/>
-          <w:sz w:val="20"/>
-          <w:szCs w:val="20"/>
-        </w:rPr>
-        <w:t>}One</w:t>
-      </w:r>
-      <w:proofErr w:type="gramEnd"/>
-      <w:r>
-        <w:rPr>
-          <w:rFonts w:ascii="Palatino Linotype" w:hAnsi="Palatino Linotype"/>
-          <w:sz w:val="20"/>
-          <w:szCs w:val="20"/>
-        </w:rPr>
-        <w:t xml:space="preserve"> or more of the offenses that </w:t>
-      </w:r>
-      <w:r>
-        <w:rPr>
-          <w:rFonts w:ascii="Palatino Linotype" w:hAnsi="Palatino Linotype"/>
-          <w:sz w:val="20"/>
-          <w:szCs w:val="20"/>
-        </w:rPr>
-        <w:t>Defendant</w:t>
-      </w:r>
-      <w:r>
-        <w:rPr>
-          <w:rFonts w:ascii="Palatino Linotype" w:hAnsi="Palatino Linotype"/>
-          <w:sz w:val="20"/>
-          <w:szCs w:val="20"/>
-        </w:rPr>
-        <w:t xml:space="preserve"> was convicted of are ineligible for sealing pursuant to Ohio Revised </w:t>
-      </w:r>
-      <w:r>
-        <w:rPr>
-          <w:rFonts w:ascii="Palatino Linotype" w:hAnsi="Palatino Linotype"/>
-          <w:sz w:val="20"/>
-          <w:szCs w:val="20"/>
-        </w:rPr>
-        <w:t>C</w:t>
-      </w:r>
-      <w:r>
-        <w:rPr>
-          <w:rFonts w:ascii="Palatino Linotype" w:hAnsi="Palatino Linotype"/>
-          <w:sz w:val="20"/>
-          <w:szCs w:val="20"/>
-        </w:rPr>
-        <w:t xml:space="preserve">ode. Therefore, the request to seal is </w:t>
-      </w:r>
-      <w:proofErr w:type="gramStart"/>
-      <w:r>
-        <w:rPr>
-          <w:rFonts w:ascii="Palatino Linotype" w:hAnsi="Palatino Linotype"/>
-          <w:sz w:val="20"/>
-          <w:szCs w:val="20"/>
-        </w:rPr>
-        <w:t>Denied.</w:t>
-      </w:r>
-      <w:r>
-        <w:rPr>
-          <w:rFonts w:ascii="Palatino Linotype" w:hAnsi="Palatino Linotype"/>
-          <w:sz w:val="20"/>
-          <w:szCs w:val="20"/>
-        </w:rPr>
-        <w:t>{</w:t>
-      </w:r>
-      <w:proofErr w:type="gramEnd"/>
-      <w:r>
-        <w:rPr>
-          <w:rFonts w:ascii="Palatino Linotype" w:hAnsi="Palatino Linotype"/>
-          <w:sz w:val="20"/>
-          <w:szCs w:val="20"/>
-        </w:rPr>
-        <w:t xml:space="preserve">% </w:t>
-      </w:r>
-      <w:proofErr w:type="spellStart"/>
-      <w:r>
-        <w:rPr>
-          <w:rFonts w:ascii="Palatino Linotype" w:hAnsi="Palatino Linotype"/>
-          <w:sz w:val="20"/>
-          <w:szCs w:val="20"/>
-        </w:rPr>
-        <w:t>elif</w:t>
-      </w:r>
-      <w:proofErr w:type="spellEnd"/>
-      <w:r>
-        <w:rPr>
-          <w:rFonts w:ascii="Palatino Linotype" w:hAnsi="Palatino Linotype"/>
-          <w:sz w:val="20"/>
-          <w:szCs w:val="20"/>
-        </w:rPr>
-        <w:t xml:space="preserve"> </w:t>
-      </w:r>
-      <w:proofErr w:type="spellStart"/>
-      <w:r>
-        <w:rPr>
-          <w:rFonts w:ascii="Palatino Linotype" w:hAnsi="Palatino Linotype"/>
-          <w:sz w:val="20"/>
-          <w:szCs w:val="20"/>
-        </w:rPr>
-        <w:t>seal_decision</w:t>
-      </w:r>
-      <w:proofErr w:type="spellEnd"/>
-      <w:r>
-        <w:rPr>
-          <w:rFonts w:ascii="Palatino Linotype" w:hAnsi="Palatino Linotype"/>
-          <w:sz w:val="20"/>
-          <w:szCs w:val="20"/>
-        </w:rPr>
-        <w:t xml:space="preserve"> == ‘Denied </w:t>
-      </w:r>
-      <w:r>
-        <w:rPr>
-          <w:rFonts w:ascii="Palatino Linotype" w:hAnsi="Palatino Linotype"/>
-          <w:sz w:val="20"/>
-          <w:szCs w:val="20"/>
-        </w:rPr>
-        <w:t xml:space="preserve">- </w:t>
-      </w:r>
-      <w:r>
-        <w:rPr>
-          <w:rFonts w:ascii="Palatino Linotype" w:hAnsi="Palatino Linotype"/>
-          <w:sz w:val="20"/>
-          <w:szCs w:val="20"/>
-        </w:rPr>
-        <w:t xml:space="preserve">with reason’ %}The </w:t>
-      </w:r>
-      <w:r>
-        <w:rPr>
-          <w:rFonts w:ascii="Palatino Linotype" w:hAnsi="Palatino Linotype"/>
-          <w:sz w:val="20"/>
-          <w:szCs w:val="20"/>
-        </w:rPr>
-        <w:t>Defendant</w:t>
-      </w:r>
-      <w:r>
-        <w:rPr>
-          <w:rFonts w:ascii="Palatino Linotype" w:hAnsi="Palatino Linotype"/>
-          <w:sz w:val="20"/>
-          <w:szCs w:val="20"/>
-        </w:rPr>
-        <w:t xml:space="preserve">’s request to seal is Denied for the following reasons: </w:t>
-      </w:r>
-      <w:r>
-        <w:rPr>
-          <w:rFonts w:ascii="Palatino Linotype" w:hAnsi="Palatino Linotype"/>
-          <w:bCs/>
-          <w:sz w:val="20"/>
-          <w:szCs w:val="20"/>
-        </w:rPr>
-        <w:t xml:space="preserve">{{ </w:t>
-      </w:r>
-      <w:proofErr w:type="spellStart"/>
-      <w:r>
-        <w:rPr>
-          <w:rFonts w:ascii="Palatino Linotype" w:hAnsi="Palatino Linotype"/>
-          <w:bCs/>
-          <w:sz w:val="20"/>
-          <w:szCs w:val="20"/>
-        </w:rPr>
-        <w:t>denial_reasons</w:t>
-      </w:r>
-      <w:proofErr w:type="spellEnd"/>
-      <w:r>
-        <w:rPr>
-          <w:rFonts w:ascii="Palatino Linotype" w:hAnsi="Palatino Linotype"/>
-          <w:bCs/>
-          <w:sz w:val="20"/>
-          <w:szCs w:val="20"/>
-        </w:rPr>
-        <w:t xml:space="preserve"> }}. {% endif </w:t>
-      </w:r>
-      <w:proofErr w:type="gramStart"/>
-      <w:r>
-        <w:rPr>
-          <w:rFonts w:ascii="Palatino Linotype" w:hAnsi="Palatino Linotype"/>
-          <w:bCs/>
-          <w:sz w:val="20"/>
-          <w:szCs w:val="20"/>
-        </w:rPr>
-        <w:t>%}</w:t>
-      </w:r>
-      <w:r>
-        <w:rPr>
-          <w:rFonts w:ascii="Palatino Linotype" w:hAnsi="Palatino Linotype"/>
-          <w:bCs/>
-          <w:sz w:val="20"/>
-          <w:szCs w:val="20"/>
-        </w:rPr>
-        <w:t>{</w:t>
-      </w:r>
-      <w:proofErr w:type="gramEnd"/>
-      <w:r>
-        <w:rPr>
-          <w:rFonts w:ascii="Palatino Linotype" w:hAnsi="Palatino Linotype"/>
-          <w:bCs/>
-          <w:sz w:val="20"/>
-          <w:szCs w:val="20"/>
-        </w:rPr>
-        <w:t>% endif %}</w:t>
-      </w:r>
-      <w:r>
-        <w:rPr>
-          <w:rFonts w:ascii="Palatino Linotype" w:hAnsi="Palatino Linotype"/>
-          <w:bCs/>
-          <w:sz w:val="20"/>
-          <w:szCs w:val="20"/>
-        </w:rPr>
-        <w:t>{</w:t>
-      </w:r>
-      <w:r>
-        <w:rPr>
-          <w:rFonts w:ascii="Palatino Linotype" w:hAnsi="Palatino Linotype"/>
-          <w:sz w:val="20"/>
-          <w:szCs w:val="20"/>
-        </w:rPr>
-        <w:t xml:space="preserve">% if </w:t>
-      </w:r>
-      <w:proofErr w:type="spellStart"/>
-      <w:r>
-        <w:rPr>
-          <w:rFonts w:ascii="Palatino Linotype" w:hAnsi="Palatino Linotype"/>
-          <w:sz w:val="20"/>
-          <w:szCs w:val="20"/>
-        </w:rPr>
-        <w:t>sealing_type.split</w:t>
-      </w:r>
-      <w:proofErr w:type="spellEnd"/>
-      <w:r>
-        <w:rPr>
-          <w:rFonts w:ascii="Palatino Linotype" w:hAnsi="Palatino Linotype"/>
-          <w:sz w:val="20"/>
-          <w:szCs w:val="20"/>
-        </w:rPr>
-        <w:t>()[</w:t>
-      </w:r>
-      <w:r>
-        <w:rPr>
-          <w:rFonts w:ascii="Palatino Linotype" w:hAnsi="Palatino Linotype"/>
-          <w:sz w:val="20"/>
-          <w:szCs w:val="20"/>
-        </w:rPr>
-        <w:t>-1</w:t>
-      </w:r>
-      <w:r>
-        <w:rPr>
-          <w:rFonts w:ascii="Palatino Linotype" w:hAnsi="Palatino Linotype"/>
-          <w:sz w:val="20"/>
-          <w:szCs w:val="20"/>
-        </w:rPr>
-        <w:t>] == ‘</w:t>
-      </w:r>
-      <w:r>
-        <w:rPr>
-          <w:rFonts w:ascii="Palatino Linotype" w:hAnsi="Palatino Linotype"/>
-          <w:sz w:val="20"/>
-          <w:szCs w:val="20"/>
-        </w:rPr>
-        <w:t>2953.36</w:t>
-      </w:r>
-      <w:r>
-        <w:rPr>
-          <w:rFonts w:ascii="Palatino Linotype" w:hAnsi="Palatino Linotype"/>
-          <w:sz w:val="20"/>
-          <w:szCs w:val="20"/>
-        </w:rPr>
-        <w:t>’ %}</w:t>
-      </w:r>
-      <w:r>
-        <w:rPr>
-          <w:rFonts w:ascii="Palatino Linotype" w:hAnsi="Palatino Linotype"/>
-          <w:sz w:val="20"/>
-          <w:szCs w:val="20"/>
-        </w:rPr>
-        <w:t xml:space="preserve">{% if </w:t>
-      </w:r>
-      <w:proofErr w:type="spellStart"/>
-      <w:r>
-        <w:rPr>
-          <w:rFonts w:ascii="Palatino Linotype" w:hAnsi="Palatino Linotype"/>
-          <w:sz w:val="20"/>
-          <w:szCs w:val="20"/>
-        </w:rPr>
-        <w:t>seal_decision</w:t>
-      </w:r>
-      <w:proofErr w:type="spellEnd"/>
-      <w:r>
-        <w:rPr>
-          <w:rFonts w:ascii="Palatino Linotype" w:hAnsi="Palatino Linotype"/>
-          <w:sz w:val="20"/>
-          <w:szCs w:val="20"/>
-        </w:rPr>
-        <w:t xml:space="preserve"> == ‘Granted’ %}</w:t>
-      </w:r>
-      <w:r>
-        <w:rPr>
-          <w:rFonts w:ascii="Palatino Linotype" w:hAnsi="Palatino Linotype"/>
-          <w:sz w:val="20"/>
-          <w:szCs w:val="20"/>
-        </w:rPr>
-        <w:t xml:space="preserve">After hearing the evidence and arguments of counsel, the Court finds that the Defendant demonstrated by a preponderance of the evidence that the conviction in this case was the result of Defendant having been a victim of human trafficking. Further, the </w:t>
-      </w:r>
-      <w:r>
-        <w:rPr>
-          <w:rFonts w:ascii="Palatino Linotype" w:hAnsi="Palatino Linotype"/>
-          <w:sz w:val="20"/>
-          <w:szCs w:val="20"/>
-        </w:rPr>
-        <w:t>C</w:t>
-      </w:r>
-      <w:r>
-        <w:rPr>
-          <w:rFonts w:ascii="Palatino Linotype" w:hAnsi="Palatino Linotype"/>
-          <w:sz w:val="20"/>
-          <w:szCs w:val="20"/>
-        </w:rPr>
-        <w:t>ourt finds that the Defendant’s interest in having this record expunged outweighs any legitimate interests the government may have in maintaining this record. The Defendant’s request to expunge this case is, therefore</w:t>
-      </w:r>
-      <w:r>
-        <w:rPr>
-          <w:rFonts w:ascii="Palatino Linotype" w:hAnsi="Palatino Linotype"/>
-          <w:sz w:val="20"/>
-          <w:szCs w:val="20"/>
-        </w:rPr>
-        <w:t xml:space="preserve">, </w:t>
-      </w:r>
-      <w:r>
-        <w:rPr>
-          <w:rFonts w:ascii="Palatino Linotype" w:hAnsi="Palatino Linotype"/>
-          <w:sz w:val="20"/>
-          <w:szCs w:val="20"/>
-        </w:rPr>
-        <w:t>GRANTED.</w:t>
-      </w:r>
-      <w:r>
-        <w:rPr>
-          <w:rFonts w:ascii="Palatino Linotype" w:hAnsi="Palatino Linotype"/>
-          <w:sz w:val="20"/>
-          <w:szCs w:val="20"/>
-        </w:rPr>
-        <w:t>{{ ‘\n\n’ }}The Clerk is directed to send copies of this entry to all agencies listed below.</w:t>
-      </w:r>
-      <w:r>
-        <w:rPr>
-          <w:rFonts w:ascii="Palatino Linotype" w:hAnsi="Palatino Linotype"/>
-          <w:bCs/>
-          <w:sz w:val="20"/>
-          <w:szCs w:val="20"/>
-        </w:rPr>
-        <w:t>{% endif %}</w:t>
-      </w:r>
-      <w:r>
-        <w:rPr>
-          <w:rFonts w:ascii="Palatino Linotype" w:hAnsi="Palatino Linotype"/>
-          <w:sz w:val="20"/>
-          <w:szCs w:val="20"/>
-        </w:rPr>
-        <w:t xml:space="preserve">{% </w:t>
-      </w:r>
-      <w:proofErr w:type="spellStart"/>
-      <w:r>
-        <w:rPr>
-          <w:rFonts w:ascii="Palatino Linotype" w:hAnsi="Palatino Linotype"/>
-          <w:sz w:val="20"/>
-          <w:szCs w:val="20"/>
-        </w:rPr>
-        <w:t>el</w:t>
-      </w:r>
-      <w:r>
-        <w:rPr>
-          <w:rFonts w:ascii="Palatino Linotype" w:hAnsi="Palatino Linotype"/>
-          <w:sz w:val="20"/>
-          <w:szCs w:val="20"/>
-        </w:rPr>
-        <w:t>if</w:t>
-      </w:r>
-      <w:proofErr w:type="spellEnd"/>
-      <w:r>
-        <w:rPr>
-          <w:rFonts w:ascii="Palatino Linotype" w:hAnsi="Palatino Linotype"/>
-          <w:sz w:val="20"/>
-          <w:szCs w:val="20"/>
-        </w:rPr>
-        <w:t xml:space="preserve"> </w:t>
-      </w:r>
-      <w:proofErr w:type="spellStart"/>
-      <w:r>
-        <w:rPr>
-          <w:rFonts w:ascii="Palatino Linotype" w:hAnsi="Palatino Linotype"/>
-          <w:sz w:val="20"/>
-          <w:szCs w:val="20"/>
-        </w:rPr>
-        <w:t>sealing_type.split</w:t>
-      </w:r>
-      <w:proofErr w:type="spellEnd"/>
-      <w:r>
-        <w:rPr>
-          <w:rFonts w:ascii="Palatino Linotype" w:hAnsi="Palatino Linotype"/>
-          <w:sz w:val="20"/>
-          <w:szCs w:val="20"/>
-        </w:rPr>
-        <w:t>()[-1] == ‘2953.3</w:t>
-      </w:r>
-      <w:r>
-        <w:rPr>
-          <w:rFonts w:ascii="Palatino Linotype" w:hAnsi="Palatino Linotype"/>
-          <w:sz w:val="20"/>
-          <w:szCs w:val="20"/>
-        </w:rPr>
-        <w:t>5</w:t>
-      </w:r>
-      <w:r>
-        <w:rPr>
-          <w:rFonts w:ascii="Palatino Linotype" w:hAnsi="Palatino Linotype"/>
-          <w:sz w:val="20"/>
-          <w:szCs w:val="20"/>
-        </w:rPr>
-        <w:t>’ %}</w:t>
-      </w:r>
-      <w:r>
-        <w:rPr>
-          <w:rFonts w:ascii="Palatino Linotype" w:hAnsi="Palatino Linotype"/>
-          <w:sz w:val="20"/>
-          <w:szCs w:val="20"/>
-        </w:rPr>
-        <w:t xml:space="preserve">{% if </w:t>
-      </w:r>
-      <w:proofErr w:type="spellStart"/>
-      <w:r>
-        <w:rPr>
-          <w:rFonts w:ascii="Palatino Linotype" w:hAnsi="Palatino Linotype"/>
-          <w:sz w:val="20"/>
-          <w:szCs w:val="20"/>
-        </w:rPr>
-        <w:t>seal_decision</w:t>
-      </w:r>
-      <w:proofErr w:type="spellEnd"/>
-      <w:r>
-        <w:rPr>
-          <w:rFonts w:ascii="Palatino Linotype" w:hAnsi="Palatino Linotype"/>
-          <w:sz w:val="20"/>
-          <w:szCs w:val="20"/>
-        </w:rPr>
-        <w:t xml:space="preserve"> == ‘Granted’ %}</w:t>
-      </w:r>
-      <w:r>
-        <w:rPr>
-          <w:rFonts w:ascii="Palatino Linotype" w:hAnsi="Palatino Linotype"/>
-          <w:sz w:val="20"/>
-          <w:szCs w:val="20"/>
-        </w:rPr>
-        <w:t>After hearing the evidence and arguments of counsel, the Court finds that the Defendant’s interest in having this record</w:t>
-      </w:r>
-      <w:r>
-        <w:rPr>
-          <w:rFonts w:ascii="Palatino Linotype" w:hAnsi="Palatino Linotype"/>
-          <w:sz w:val="20"/>
-          <w:szCs w:val="20"/>
-        </w:rPr>
-        <w:t xml:space="preserve"> of a firearms conviction</w:t>
-      </w:r>
-      <w:r>
-        <w:rPr>
-          <w:rFonts w:ascii="Palatino Linotype" w:hAnsi="Palatino Linotype"/>
-          <w:sz w:val="20"/>
-          <w:szCs w:val="20"/>
-        </w:rPr>
-        <w:t xml:space="preserve"> expunged outweighs any legitimate interests the government may have in maintaining this record. The Defendant’s request to expunge this case is, therefore, </w:t>
-      </w:r>
-      <w:proofErr w:type="gramStart"/>
-      <w:r>
-        <w:rPr>
-          <w:rFonts w:ascii="Palatino Linotype" w:hAnsi="Palatino Linotype"/>
-          <w:sz w:val="20"/>
-          <w:szCs w:val="20"/>
-        </w:rPr>
-        <w:t>GRANTED.</w:t>
-      </w:r>
-      <w:r>
-        <w:rPr>
-          <w:rFonts w:ascii="Palatino Linotype" w:hAnsi="Palatino Linotype"/>
-          <w:sz w:val="20"/>
-          <w:szCs w:val="20"/>
-        </w:rPr>
-        <w:t>{</w:t>
-      </w:r>
-      <w:proofErr w:type="gramEnd"/>
-      <w:r>
-        <w:rPr>
-          <w:rFonts w:ascii="Palatino Linotype" w:hAnsi="Palatino Linotype"/>
-          <w:sz w:val="20"/>
-          <w:szCs w:val="20"/>
-        </w:rPr>
-        <w:t xml:space="preserve">{ ‘\n\n’ }}The Clerk is directed to send copies of this entry to all agencies listed below. </w:t>
-      </w:r>
-      <w:r>
-        <w:rPr>
-          <w:rFonts w:ascii="Palatino Linotype" w:hAnsi="Palatino Linotype"/>
-          <w:bCs/>
-          <w:sz w:val="20"/>
-          <w:szCs w:val="20"/>
-        </w:rPr>
-        <w:t xml:space="preserve">{% endif </w:t>
-      </w:r>
-      <w:proofErr w:type="gramStart"/>
-      <w:r>
-        <w:rPr>
-          <w:rFonts w:ascii="Palatino Linotype" w:hAnsi="Palatino Linotype"/>
-          <w:bCs/>
-          <w:sz w:val="20"/>
-          <w:szCs w:val="20"/>
-        </w:rPr>
-        <w:t>%}</w:t>
-      </w:r>
-      <w:r>
-        <w:rPr>
-          <w:rFonts w:ascii="Palatino Linotype" w:hAnsi="Palatino Linotype"/>
-          <w:sz w:val="20"/>
-          <w:szCs w:val="20"/>
-        </w:rPr>
-        <w:t>{</w:t>
-      </w:r>
-      <w:proofErr w:type="gramEnd"/>
-      <w:r>
-        <w:rPr>
-          <w:rFonts w:ascii="Palatino Linotype" w:hAnsi="Palatino Linotype"/>
-          <w:sz w:val="20"/>
-          <w:szCs w:val="20"/>
-        </w:rPr>
-        <w:t xml:space="preserve">% </w:t>
-      </w:r>
-      <w:proofErr w:type="spellStart"/>
-      <w:r>
-        <w:rPr>
-          <w:rFonts w:ascii="Palatino Linotype" w:hAnsi="Palatino Linotype"/>
-          <w:sz w:val="20"/>
-          <w:szCs w:val="20"/>
-        </w:rPr>
-        <w:t>el</w:t>
-      </w:r>
-      <w:r>
-        <w:rPr>
-          <w:rFonts w:ascii="Palatino Linotype" w:hAnsi="Palatino Linotype"/>
-          <w:sz w:val="20"/>
-          <w:szCs w:val="20"/>
-        </w:rPr>
-        <w:t>if</w:t>
-      </w:r>
-      <w:proofErr w:type="spellEnd"/>
-      <w:r>
-        <w:rPr>
-          <w:rFonts w:ascii="Palatino Linotype" w:hAnsi="Palatino Linotype"/>
-          <w:sz w:val="20"/>
-          <w:szCs w:val="20"/>
-        </w:rPr>
-        <w:t xml:space="preserve"> </w:t>
-      </w:r>
-      <w:proofErr w:type="spellStart"/>
-      <w:r>
-        <w:rPr>
-          <w:rFonts w:ascii="Palatino Linotype" w:hAnsi="Palatino Linotype"/>
-          <w:sz w:val="20"/>
-          <w:szCs w:val="20"/>
-        </w:rPr>
-        <w:t>sealing_type.split</w:t>
-      </w:r>
-      <w:proofErr w:type="spellEnd"/>
-      <w:r>
-        <w:rPr>
-          <w:rFonts w:ascii="Palatino Linotype" w:hAnsi="Palatino Linotype"/>
-          <w:sz w:val="20"/>
-          <w:szCs w:val="20"/>
-        </w:rPr>
-        <w:t>()[-1] == ‘2953.</w:t>
-      </w:r>
-      <w:r>
-        <w:rPr>
-          <w:rFonts w:ascii="Palatino Linotype" w:hAnsi="Palatino Linotype"/>
-          <w:sz w:val="20"/>
-          <w:szCs w:val="20"/>
-        </w:rPr>
-        <w:t>521</w:t>
-      </w:r>
-      <w:r>
-        <w:rPr>
-          <w:rFonts w:ascii="Palatino Linotype" w:hAnsi="Palatino Linotype"/>
-          <w:sz w:val="20"/>
-          <w:szCs w:val="20"/>
-        </w:rPr>
-        <w:t>’ %}</w:t>
-      </w:r>
-      <w:r>
-        <w:rPr>
-          <w:rFonts w:ascii="Palatino Linotype" w:hAnsi="Palatino Linotype"/>
-          <w:sz w:val="20"/>
-          <w:szCs w:val="20"/>
-        </w:rPr>
-        <w:t xml:space="preserve">{% if </w:t>
-      </w:r>
-      <w:proofErr w:type="spellStart"/>
-      <w:r>
-        <w:rPr>
-          <w:rFonts w:ascii="Palatino Linotype" w:hAnsi="Palatino Linotype"/>
-          <w:sz w:val="20"/>
-          <w:szCs w:val="20"/>
-        </w:rPr>
-        <w:t>seal_decision</w:t>
-      </w:r>
-      <w:proofErr w:type="spellEnd"/>
-      <w:r>
-        <w:rPr>
-          <w:rFonts w:ascii="Palatino Linotype" w:hAnsi="Palatino Linotype"/>
-          <w:sz w:val="20"/>
-          <w:szCs w:val="20"/>
-        </w:rPr>
-        <w:t xml:space="preserve"> == ‘Granted’ %}</w:t>
-      </w:r>
-      <w:r>
-        <w:rPr>
-          <w:rFonts w:ascii="Palatino Linotype" w:hAnsi="Palatino Linotype"/>
-          <w:sz w:val="20"/>
-          <w:szCs w:val="20"/>
-        </w:rPr>
-        <w:t xml:space="preserve">After hearing the evidence and arguments of counsel, the Court finds that the Defendant demonstrated by a preponderance of the evidence that the </w:t>
-      </w:r>
-      <w:r>
-        <w:rPr>
-          <w:rFonts w:ascii="Palatino Linotype" w:hAnsi="Palatino Linotype"/>
-          <w:sz w:val="20"/>
-          <w:szCs w:val="20"/>
-        </w:rPr>
-        <w:t>complaint or finding of not guilty</w:t>
-      </w:r>
-      <w:r>
-        <w:rPr>
-          <w:rFonts w:ascii="Palatino Linotype" w:hAnsi="Palatino Linotype"/>
-          <w:sz w:val="20"/>
-          <w:szCs w:val="20"/>
-        </w:rPr>
-        <w:t xml:space="preserve"> was the result of Defendant having been a victim of human trafficking. Further, the </w:t>
-      </w:r>
-      <w:r>
-        <w:rPr>
-          <w:rFonts w:ascii="Palatino Linotype" w:hAnsi="Palatino Linotype"/>
-          <w:sz w:val="20"/>
-          <w:szCs w:val="20"/>
-        </w:rPr>
-        <w:t>C</w:t>
-      </w:r>
-      <w:r>
-        <w:rPr>
-          <w:rFonts w:ascii="Palatino Linotype" w:hAnsi="Palatino Linotype"/>
-          <w:sz w:val="20"/>
-          <w:szCs w:val="20"/>
-        </w:rPr>
-        <w:t xml:space="preserve">ourt finds that the Defendant’s interest in having this record expunged outweighs any legitimate interests the government may have in maintaining this record. The Defendant’s request to expunge this case is, therefore, </w:t>
-      </w:r>
-      <w:proofErr w:type="gramStart"/>
-      <w:r>
-        <w:rPr>
-          <w:rFonts w:ascii="Palatino Linotype" w:hAnsi="Palatino Linotype"/>
-          <w:sz w:val="20"/>
-          <w:szCs w:val="20"/>
-        </w:rPr>
-        <w:t>GRANTED.</w:t>
-      </w:r>
-      <w:r>
-        <w:rPr>
-          <w:rFonts w:ascii="Palatino Linotype" w:hAnsi="Palatino Linotype"/>
-          <w:sz w:val="20"/>
-          <w:szCs w:val="20"/>
-        </w:rPr>
-        <w:t>{</w:t>
-      </w:r>
-      <w:proofErr w:type="gramEnd"/>
-      <w:r>
-        <w:rPr>
-          <w:rFonts w:ascii="Palatino Linotype" w:hAnsi="Palatino Linotype"/>
-          <w:sz w:val="20"/>
-          <w:szCs w:val="20"/>
-        </w:rPr>
-        <w:t>{ ‘\n\n’ }}The Clerk is directed to send copies of this entry to all agencies listed below.</w:t>
-      </w:r>
-      <w:r>
-        <w:rPr>
-          <w:rFonts w:ascii="Palatino Linotype" w:hAnsi="Palatino Linotype"/>
-          <w:bCs/>
-          <w:sz w:val="20"/>
-          <w:szCs w:val="20"/>
-        </w:rPr>
-        <w:t>{% endif %}</w:t>
-      </w:r>
-      <w:r>
-        <w:rPr>
-          <w:rFonts w:ascii="Palatino Linotype" w:hAnsi="Palatino Linotype"/>
-          <w:sz w:val="20"/>
-          <w:szCs w:val="20"/>
-        </w:rPr>
-        <w:t xml:space="preserve">{% </w:t>
-      </w:r>
-      <w:proofErr w:type="spellStart"/>
-      <w:r>
-        <w:rPr>
-          <w:rFonts w:ascii="Palatino Linotype" w:hAnsi="Palatino Linotype"/>
-          <w:sz w:val="20"/>
-          <w:szCs w:val="20"/>
-        </w:rPr>
-        <w:t>elif</w:t>
-      </w:r>
-      <w:proofErr w:type="spellEnd"/>
-      <w:r>
-        <w:rPr>
-          <w:rFonts w:ascii="Palatino Linotype" w:hAnsi="Palatino Linotype"/>
-          <w:sz w:val="20"/>
-          <w:szCs w:val="20"/>
-        </w:rPr>
-        <w:t xml:space="preserve"> </w:t>
-      </w:r>
-      <w:proofErr w:type="spellStart"/>
-      <w:r>
-        <w:rPr>
-          <w:rFonts w:ascii="Palatino Linotype" w:hAnsi="Palatino Linotype"/>
-          <w:sz w:val="20"/>
-          <w:szCs w:val="20"/>
-        </w:rPr>
-        <w:t>seal_decision</w:t>
-      </w:r>
-      <w:proofErr w:type="spellEnd"/>
-      <w:r>
-        <w:rPr>
-          <w:rFonts w:ascii="Palatino Linotype" w:hAnsi="Palatino Linotype"/>
-          <w:sz w:val="20"/>
-          <w:szCs w:val="20"/>
-        </w:rPr>
-        <w:t xml:space="preserve"> == ‘Denied - ineligible’ %}One or more of the offenses that </w:t>
-      </w:r>
-      <w:r>
-        <w:rPr>
-          <w:rFonts w:ascii="Palatino Linotype" w:hAnsi="Palatino Linotype"/>
-          <w:sz w:val="20"/>
-          <w:szCs w:val="20"/>
-        </w:rPr>
-        <w:t>Defendant</w:t>
-      </w:r>
-      <w:r>
-        <w:rPr>
-          <w:rFonts w:ascii="Palatino Linotype" w:hAnsi="Palatino Linotype"/>
-          <w:sz w:val="20"/>
-          <w:szCs w:val="20"/>
-        </w:rPr>
-        <w:t xml:space="preserve"> was convicted of are ineligible for </w:t>
-      </w:r>
-      <w:r>
-        <w:rPr>
-          <w:rFonts w:ascii="Palatino Linotype" w:hAnsi="Palatino Linotype"/>
-          <w:sz w:val="20"/>
-          <w:szCs w:val="20"/>
-        </w:rPr>
-        <w:t>expungement</w:t>
-      </w:r>
-      <w:r>
-        <w:rPr>
-          <w:rFonts w:ascii="Palatino Linotype" w:hAnsi="Palatino Linotype"/>
-          <w:sz w:val="20"/>
-          <w:szCs w:val="20"/>
-        </w:rPr>
-        <w:t xml:space="preserve"> pursuant to Ohio Revised Code. Therefore, the request to </w:t>
-      </w:r>
-      <w:r>
-        <w:rPr>
-          <w:rFonts w:ascii="Palatino Linotype" w:hAnsi="Palatino Linotype"/>
-          <w:sz w:val="20"/>
-          <w:szCs w:val="20"/>
-        </w:rPr>
-        <w:t>expunge</w:t>
-      </w:r>
-      <w:r>
-        <w:rPr>
-          <w:rFonts w:ascii="Palatino Linotype" w:hAnsi="Palatino Linotype"/>
-          <w:sz w:val="20"/>
-          <w:szCs w:val="20"/>
-        </w:rPr>
-        <w:t xml:space="preserve"> is </w:t>
-      </w:r>
-      <w:proofErr w:type="gramStart"/>
-      <w:r>
-        <w:rPr>
-          <w:rFonts w:ascii="Palatino Linotype" w:hAnsi="Palatino Linotype"/>
-          <w:sz w:val="20"/>
-          <w:szCs w:val="20"/>
-        </w:rPr>
-        <w:t>Denied.{</w:t>
-      </w:r>
-      <w:proofErr w:type="gramEnd"/>
-      <w:r>
-        <w:rPr>
-          <w:rFonts w:ascii="Palatino Linotype" w:hAnsi="Palatino Linotype"/>
-          <w:sz w:val="20"/>
-          <w:szCs w:val="20"/>
-        </w:rPr>
-        <w:t xml:space="preserve">% </w:t>
-      </w:r>
-      <w:proofErr w:type="spellStart"/>
-      <w:r>
-        <w:rPr>
-          <w:rFonts w:ascii="Palatino Linotype" w:hAnsi="Palatino Linotype"/>
-          <w:sz w:val="20"/>
-          <w:szCs w:val="20"/>
-        </w:rPr>
-        <w:t>elif</w:t>
-      </w:r>
-      <w:proofErr w:type="spellEnd"/>
-      <w:r>
-        <w:rPr>
-          <w:rFonts w:ascii="Palatino Linotype" w:hAnsi="Palatino Linotype"/>
-          <w:sz w:val="20"/>
-          <w:szCs w:val="20"/>
-        </w:rPr>
-        <w:t xml:space="preserve"> </w:t>
-      </w:r>
-      <w:proofErr w:type="spellStart"/>
-      <w:r>
-        <w:rPr>
-          <w:rFonts w:ascii="Palatino Linotype" w:hAnsi="Palatino Linotype"/>
-          <w:sz w:val="20"/>
-          <w:szCs w:val="20"/>
-        </w:rPr>
-        <w:t>seal_decision</w:t>
-      </w:r>
-      <w:proofErr w:type="spellEnd"/>
-      <w:r>
-        <w:rPr>
-          <w:rFonts w:ascii="Palatino Linotype" w:hAnsi="Palatino Linotype"/>
-          <w:sz w:val="20"/>
-          <w:szCs w:val="20"/>
-        </w:rPr>
-        <w:t xml:space="preserve"> == ‘Denied - with reason’ %}The </w:t>
-      </w:r>
-      <w:r>
-        <w:rPr>
-          <w:rFonts w:ascii="Palatino Linotype" w:hAnsi="Palatino Linotype"/>
-          <w:sz w:val="20"/>
-          <w:szCs w:val="20"/>
-        </w:rPr>
-        <w:t>Defendant</w:t>
-      </w:r>
-      <w:r>
-        <w:rPr>
-          <w:rFonts w:ascii="Palatino Linotype" w:hAnsi="Palatino Linotype"/>
-          <w:sz w:val="20"/>
-          <w:szCs w:val="20"/>
-        </w:rPr>
-        <w:t xml:space="preserve">’s request to </w:t>
-      </w:r>
-      <w:r>
-        <w:rPr>
-          <w:rFonts w:ascii="Palatino Linotype" w:hAnsi="Palatino Linotype"/>
-          <w:sz w:val="20"/>
-          <w:szCs w:val="20"/>
-        </w:rPr>
-        <w:t xml:space="preserve">expunge </w:t>
-      </w:r>
-      <w:r>
-        <w:rPr>
-          <w:rFonts w:ascii="Palatino Linotype" w:hAnsi="Palatino Linotype"/>
-          <w:sz w:val="20"/>
-          <w:szCs w:val="20"/>
-        </w:rPr>
-        <w:t xml:space="preserve">is Denied for the following reasons: </w:t>
-      </w:r>
-      <w:r>
-        <w:rPr>
-          <w:rFonts w:ascii="Palatino Linotype" w:hAnsi="Palatino Linotype"/>
-          <w:bCs/>
-          <w:sz w:val="20"/>
-          <w:szCs w:val="20"/>
-        </w:rPr>
-        <w:t xml:space="preserve">{{ </w:t>
-      </w:r>
-      <w:proofErr w:type="spellStart"/>
-      <w:r>
-        <w:rPr>
-          <w:rFonts w:ascii="Palatino Linotype" w:hAnsi="Palatino Linotype"/>
-          <w:bCs/>
-          <w:sz w:val="20"/>
-          <w:szCs w:val="20"/>
-        </w:rPr>
-        <w:t>denial_reasons</w:t>
-      </w:r>
-      <w:proofErr w:type="spellEnd"/>
-      <w:r>
-        <w:rPr>
-          <w:rFonts w:ascii="Palatino Linotype" w:hAnsi="Palatino Linotype"/>
-          <w:bCs/>
-          <w:sz w:val="20"/>
-          <w:szCs w:val="20"/>
-        </w:rPr>
-        <w:t xml:space="preserve"> }}. {% endif %}</w:t>
+        <w:t>ode. Therefore, the request to seal is Denied.</w:t>
       </w:r>
     </w:p>
     <w:p>
@@ -2934,27 +1426,482 @@
           <w:szCs w:val="20"/>
         </w:rPr>
       </w:pPr>
-    </w:p>
-    <w:p>
-      <w:pPr>
-        <w:jc w:val="both"/>
+      <w:r>
+        <w:rPr>
+          <w:rFonts w:ascii="Palatino Linotype" w:hAnsi="Palatino Linotype"/>
+          <w:sz w:val="20"/>
+          <w:szCs w:val="20"/>
+        </w:rPr>
+        <w:t xml:space="preserve">{% elif seal_decision == ‘Denied </w:t>
+      </w:r>
+      <w:r>
+        <w:rPr>
+          <w:rFonts w:ascii="Palatino Linotype" w:hAnsi="Palatino Linotype"/>
+          <w:sz w:val="20"/>
+          <w:szCs w:val="20"/>
+        </w:rPr>
+        <w:t xml:space="preserve">- </w:t>
+      </w:r>
+      <w:r>
+        <w:rPr>
+          <w:rFonts w:ascii="Palatino Linotype" w:hAnsi="Palatino Linotype"/>
+          <w:sz w:val="20"/>
+          <w:szCs w:val="20"/>
+        </w:rPr>
+        <w:t xml:space="preserve">with reason’ %}The </w:t>
+      </w:r>
+      <w:r>
+        <w:rPr>
+          <w:rFonts w:ascii="Palatino Linotype" w:hAnsi="Palatino Linotype"/>
+          <w:sz w:val="20"/>
+          <w:szCs w:val="20"/>
+        </w:rPr>
+        <w:t>Defendant</w:t>
+      </w:r>
+      <w:r>
+        <w:rPr>
+          <w:rFonts w:ascii="Palatino Linotype" w:hAnsi="Palatino Linotype"/>
+          <w:sz w:val="20"/>
+          <w:szCs w:val="20"/>
+        </w:rPr>
+        <w:t xml:space="preserve">’s request to seal is Denied for the following reasons: </w:t>
+      </w:r>
+      <w:r>
         <w:rPr>
           <w:rFonts w:ascii="Palatino Linotype" w:hAnsi="Palatino Linotype"/>
           <w:bCs/>
           <w:sz w:val="20"/>
           <w:szCs w:val="20"/>
         </w:rPr>
-      </w:pPr>
-    </w:p>
-    <w:p>
-      <w:pPr>
-        <w:jc w:val="both"/>
-        <w:rPr>
-          <w:rFonts w:ascii="Palatino Linotype" w:hAnsi="Palatino Linotype"/>
-          <w:sz w:val="20"/>
-          <w:szCs w:val="20"/>
-        </w:rPr>
-      </w:pPr>
+        <w:t xml:space="preserve">{{ </w:t>
+      </w:r>
+      <w:r>
+        <w:rPr>
+          <w:rFonts w:ascii="Palatino Linotype" w:hAnsi="Palatino Linotype"/>
+          <w:bCs/>
+          <w:sz w:val="20"/>
+          <w:szCs w:val="20"/>
+        </w:rPr>
+        <w:t>denial_reasons</w:t>
+      </w:r>
+      <w:r>
+        <w:rPr>
+          <w:rFonts w:ascii="Palatino Linotype" w:hAnsi="Palatino Linotype"/>
+          <w:bCs/>
+          <w:sz w:val="20"/>
+          <w:szCs w:val="20"/>
+        </w:rPr>
+        <w:t xml:space="preserve"> }}. {% endif %}</w:t>
+      </w:r>
+      <w:r>
+        <w:rPr>
+          <w:rFonts w:ascii="Palatino Linotype" w:hAnsi="Palatino Linotype"/>
+          <w:bCs/>
+          <w:sz w:val="20"/>
+          <w:szCs w:val="20"/>
+        </w:rPr>
+        <w:t>{</w:t>
+      </w:r>
+      <w:r>
+        <w:rPr>
+          <w:rFonts w:ascii="Palatino Linotype" w:hAnsi="Palatino Linotype"/>
+          <w:sz w:val="20"/>
+          <w:szCs w:val="20"/>
+        </w:rPr>
+        <w:t xml:space="preserve">% </w:t>
+      </w:r>
+      <w:r>
+        <w:rPr>
+          <w:rFonts w:ascii="Palatino Linotype" w:hAnsi="Palatino Linotype"/>
+          <w:sz w:val="20"/>
+          <w:szCs w:val="20"/>
+        </w:rPr>
+        <w:t>el</w:t>
+      </w:r>
+      <w:r>
+        <w:rPr>
+          <w:rFonts w:ascii="Palatino Linotype" w:hAnsi="Palatino Linotype"/>
+          <w:sz w:val="20"/>
+          <w:szCs w:val="20"/>
+        </w:rPr>
+        <w:t>if sealing_type.split()[</w:t>
+      </w:r>
+      <w:r>
+        <w:rPr>
+          <w:rFonts w:ascii="Palatino Linotype" w:hAnsi="Palatino Linotype"/>
+          <w:sz w:val="20"/>
+          <w:szCs w:val="20"/>
+        </w:rPr>
+        <w:t>-1</w:t>
+      </w:r>
+      <w:r>
+        <w:rPr>
+          <w:rFonts w:ascii="Palatino Linotype" w:hAnsi="Palatino Linotype"/>
+          <w:sz w:val="20"/>
+          <w:szCs w:val="20"/>
+        </w:rPr>
+        <w:t>] == ‘</w:t>
+      </w:r>
+      <w:r>
+        <w:rPr>
+          <w:rFonts w:ascii="Palatino Linotype" w:hAnsi="Palatino Linotype"/>
+          <w:sz w:val="20"/>
+          <w:szCs w:val="20"/>
+        </w:rPr>
+        <w:t>2953.36</w:t>
+      </w:r>
+      <w:r>
+        <w:rPr>
+          <w:rFonts w:ascii="Palatino Linotype" w:hAnsi="Palatino Linotype"/>
+          <w:sz w:val="20"/>
+          <w:szCs w:val="20"/>
+        </w:rPr>
+        <w:t>’ %}</w:t>
+      </w:r>
+      <w:r>
+        <w:rPr>
+          <w:rFonts w:ascii="Palatino Linotype" w:hAnsi="Palatino Linotype"/>
+          <w:sz w:val="20"/>
+          <w:szCs w:val="20"/>
+        </w:rPr>
+        <w:t>{% if seal_decision == ‘Granted’ %}</w:t>
+      </w:r>
+      <w:r>
+        <w:rPr>
+          <w:rFonts w:ascii="Palatino Linotype" w:hAnsi="Palatino Linotype"/>
+          <w:sz w:val="20"/>
+          <w:szCs w:val="20"/>
+        </w:rPr>
+        <w:t xml:space="preserve">After hearing the evidence and arguments of counsel, the Court finds that the Defendant demonstrated by a preponderance of the evidence that the conviction in this case was the result of Defendant having been a victim of human trafficking. Further, the </w:t>
+      </w:r>
+      <w:r>
+        <w:rPr>
+          <w:rFonts w:ascii="Palatino Linotype" w:hAnsi="Palatino Linotype"/>
+          <w:sz w:val="20"/>
+          <w:szCs w:val="20"/>
+        </w:rPr>
+        <w:t>C</w:t>
+      </w:r>
+      <w:r>
+        <w:rPr>
+          <w:rFonts w:ascii="Palatino Linotype" w:hAnsi="Palatino Linotype"/>
+          <w:sz w:val="20"/>
+          <w:szCs w:val="20"/>
+        </w:rPr>
+        <w:t>ourt finds that the Defendant’s interest in having this record expunged outweighs any legitimate interests the government may have in maintaining this record. The Defendant’s request to expunge this case is, therefore</w:t>
+      </w:r>
+      <w:r>
+        <w:rPr>
+          <w:rFonts w:ascii="Palatino Linotype" w:hAnsi="Palatino Linotype"/>
+          <w:sz w:val="20"/>
+          <w:szCs w:val="20"/>
+        </w:rPr>
+        <w:t xml:space="preserve">, </w:t>
+      </w:r>
+      <w:r>
+        <w:rPr>
+          <w:rFonts w:ascii="Palatino Linotype" w:hAnsi="Palatino Linotype"/>
+          <w:sz w:val="20"/>
+          <w:szCs w:val="20"/>
+        </w:rPr>
+        <w:t>GRANTED.</w:t>
+      </w:r>
+      <w:r>
+        <w:rPr>
+          <w:rFonts w:ascii="Palatino Linotype" w:hAnsi="Palatino Linotype"/>
+          <w:sz w:val="20"/>
+          <w:szCs w:val="20"/>
+        </w:rPr>
+        <w:t>{{ ‘\n\n’ }}The Clerk is directed to send copies of this entry to all agencies listed below.</w:t>
+      </w:r>
+      <w:r>
+        <w:rPr>
+          <w:rFonts w:ascii="Palatino Linotype" w:hAnsi="Palatino Linotype"/>
+          <w:sz w:val="20"/>
+          <w:szCs w:val="20"/>
+        </w:rPr>
+        <w:t xml:space="preserve"> </w:t>
+      </w:r>
+      <w:r>
+        <w:rPr>
+          <w:rFonts w:ascii="Palatino Linotype" w:hAnsi="Palatino Linotype"/>
+          <w:bCs/>
+          <w:sz w:val="20"/>
+          <w:szCs w:val="20"/>
+        </w:rPr>
+        <w:t>{% endif %}</w:t>
+      </w:r>
+      <w:r>
+        <w:rPr>
+          <w:rFonts w:ascii="Palatino Linotype" w:hAnsi="Palatino Linotype"/>
+          <w:sz w:val="20"/>
+          <w:szCs w:val="20"/>
+        </w:rPr>
+        <w:t>{% elif sealing_type.split()[-1] == ‘2953.35’ %}</w:t>
+      </w:r>
+      <w:r>
+        <w:rPr>
+          <w:rFonts w:ascii="Palatino Linotype" w:hAnsi="Palatino Linotype"/>
+          <w:sz w:val="20"/>
+          <w:szCs w:val="20"/>
+        </w:rPr>
+        <w:t>{% if seal_decision == ‘Granted’ %}</w:t>
+      </w:r>
+      <w:r>
+        <w:rPr>
+          <w:rFonts w:ascii="Palatino Linotype" w:hAnsi="Palatino Linotype"/>
+          <w:sz w:val="20"/>
+          <w:szCs w:val="20"/>
+        </w:rPr>
+        <w:t>After hearing the evidence and arguments of counsel, the Court finds that the Defendant’s interest in having this record</w:t>
+      </w:r>
+      <w:r>
+        <w:rPr>
+          <w:rFonts w:ascii="Palatino Linotype" w:hAnsi="Palatino Linotype"/>
+          <w:sz w:val="20"/>
+          <w:szCs w:val="20"/>
+        </w:rPr>
+        <w:t xml:space="preserve"> of a firearms conviction</w:t>
+      </w:r>
+      <w:r>
+        <w:rPr>
+          <w:rFonts w:ascii="Palatino Linotype" w:hAnsi="Palatino Linotype"/>
+          <w:sz w:val="20"/>
+          <w:szCs w:val="20"/>
+        </w:rPr>
+        <w:t xml:space="preserve"> expunged outweighs any legitimate interests the government may have in maintaining this record. The Defendant’s request to expunge this case is, therefore, GRANTED.</w:t>
+      </w:r>
+      <w:r>
+        <w:rPr>
+          <w:rFonts w:ascii="Palatino Linotype" w:hAnsi="Palatino Linotype"/>
+          <w:sz w:val="20"/>
+          <w:szCs w:val="20"/>
+        </w:rPr>
+        <w:t xml:space="preserve">{{ ‘\n\n’ }}The Clerk is directed to send copies of this entry to all agencies listed below. </w:t>
+      </w:r>
+      <w:r>
+        <w:rPr>
+          <w:rFonts w:ascii="Palatino Linotype" w:hAnsi="Palatino Linotype"/>
+          <w:bCs/>
+          <w:sz w:val="20"/>
+          <w:szCs w:val="20"/>
+        </w:rPr>
+        <w:t>{% endif %}</w:t>
+      </w:r>
+      <w:r>
+        <w:rPr>
+          <w:rFonts w:ascii="Palatino Linotype" w:hAnsi="Palatino Linotype"/>
+          <w:sz w:val="20"/>
+          <w:szCs w:val="20"/>
+        </w:rPr>
+        <w:t xml:space="preserve">{% </w:t>
+      </w:r>
+      <w:r>
+        <w:rPr>
+          <w:rFonts w:ascii="Palatino Linotype" w:hAnsi="Palatino Linotype"/>
+          <w:sz w:val="20"/>
+          <w:szCs w:val="20"/>
+        </w:rPr>
+        <w:t>el</w:t>
+      </w:r>
+      <w:r>
+        <w:rPr>
+          <w:rFonts w:ascii="Palatino Linotype" w:hAnsi="Palatino Linotype"/>
+          <w:sz w:val="20"/>
+          <w:szCs w:val="20"/>
+        </w:rPr>
+        <w:t>if sealing_type.split()[-1] == ‘2953.521’ %}</w:t>
+      </w:r>
+      <w:r>
+        <w:rPr>
+          <w:rFonts w:ascii="Palatino Linotype" w:hAnsi="Palatino Linotype"/>
+          <w:sz w:val="20"/>
+          <w:szCs w:val="20"/>
+        </w:rPr>
+        <w:t>{% if seal_decision == ‘Granted’ %}</w:t>
+      </w:r>
+      <w:r>
+        <w:rPr>
+          <w:rFonts w:ascii="Palatino Linotype" w:hAnsi="Palatino Linotype"/>
+          <w:sz w:val="20"/>
+          <w:szCs w:val="20"/>
+        </w:rPr>
+        <w:t xml:space="preserve">After hearing the evidence and arguments of counsel, the Court finds that the Defendant demonstrated by a preponderance of the evidence that the complaint or finding of not guilty was the result of Defendant having been a victim of human trafficking. Further, the </w:t>
+      </w:r>
+      <w:r>
+        <w:rPr>
+          <w:rFonts w:ascii="Palatino Linotype" w:hAnsi="Palatino Linotype"/>
+          <w:sz w:val="20"/>
+          <w:szCs w:val="20"/>
+        </w:rPr>
+        <w:t>C</w:t>
+      </w:r>
+      <w:r>
+        <w:rPr>
+          <w:rFonts w:ascii="Palatino Linotype" w:hAnsi="Palatino Linotype"/>
+          <w:sz w:val="20"/>
+          <w:szCs w:val="20"/>
+        </w:rPr>
+        <w:t>ourt finds that the Defendant’s interest in having this record expunged outweighs any legitimate interests the government may have in maintaining this record. The Defendant’s request to expunge this case is, therefore, GRANTED.</w:t>
+      </w:r>
+      <w:r>
+        <w:rPr>
+          <w:rFonts w:ascii="Palatino Linotype" w:hAnsi="Palatino Linotype"/>
+          <w:sz w:val="20"/>
+          <w:szCs w:val="20"/>
+        </w:rPr>
+        <w:t>{{ ‘\n\n’ }}The Clerk is directed to send copies of this entry to all agencies listed below.</w:t>
+      </w:r>
+      <w:r>
+        <w:rPr>
+          <w:rFonts w:ascii="Palatino Linotype" w:hAnsi="Palatino Linotype"/>
+          <w:bCs/>
+          <w:sz w:val="20"/>
+          <w:szCs w:val="20"/>
+        </w:rPr>
+        <w:t xml:space="preserve"> </w:t>
+      </w:r>
+      <w:r>
+        <w:rPr>
+          <w:rFonts w:ascii="Palatino Linotype" w:hAnsi="Palatino Linotype"/>
+          <w:sz w:val="20"/>
+          <w:szCs w:val="20"/>
+        </w:rPr>
+        <w:t xml:space="preserve">{% elif seal_decision == ‘Denied - ineligible’ %}One or more of the offenses that </w:t>
+      </w:r>
+      <w:r>
+        <w:rPr>
+          <w:rFonts w:ascii="Palatino Linotype" w:hAnsi="Palatino Linotype"/>
+          <w:sz w:val="20"/>
+          <w:szCs w:val="20"/>
+        </w:rPr>
+        <w:t>Defendant</w:t>
+      </w:r>
+      <w:r>
+        <w:rPr>
+          <w:rFonts w:ascii="Palatino Linotype" w:hAnsi="Palatino Linotype"/>
+          <w:sz w:val="20"/>
+          <w:szCs w:val="20"/>
+        </w:rPr>
+        <w:t xml:space="preserve"> was convicted of are ineligible for </w:t>
+      </w:r>
+      <w:r>
+        <w:rPr>
+          <w:rFonts w:ascii="Palatino Linotype" w:hAnsi="Palatino Linotype"/>
+          <w:sz w:val="20"/>
+          <w:szCs w:val="20"/>
+        </w:rPr>
+        <w:t>expungement</w:t>
+      </w:r>
+      <w:r>
+        <w:rPr>
+          <w:rFonts w:ascii="Palatino Linotype" w:hAnsi="Palatino Linotype"/>
+          <w:sz w:val="20"/>
+          <w:szCs w:val="20"/>
+        </w:rPr>
+        <w:t xml:space="preserve"> pursuant to Ohio Revised Code. Therefore, the request to </w:t>
+      </w:r>
+      <w:r>
+        <w:rPr>
+          <w:rFonts w:ascii="Palatino Linotype" w:hAnsi="Palatino Linotype"/>
+          <w:sz w:val="20"/>
+          <w:szCs w:val="20"/>
+        </w:rPr>
+        <w:t>expunge</w:t>
+      </w:r>
+      <w:r>
+        <w:rPr>
+          <w:rFonts w:ascii="Palatino Linotype" w:hAnsi="Palatino Linotype"/>
+          <w:sz w:val="20"/>
+          <w:szCs w:val="20"/>
+        </w:rPr>
+        <w:t xml:space="preserve"> is Denied.</w:t>
+      </w:r>
+      <w:r>
+        <w:rPr>
+          <w:rFonts w:ascii="Palatino Linotype" w:hAnsi="Palatino Linotype"/>
+          <w:bCs/>
+          <w:sz w:val="20"/>
+          <w:szCs w:val="20"/>
+        </w:rPr>
+        <w:t xml:space="preserve"> </w:t>
+      </w:r>
+      <w:r>
+        <w:rPr>
+          <w:rFonts w:ascii="Palatino Linotype" w:hAnsi="Palatino Linotype"/>
+          <w:sz w:val="20"/>
+          <w:szCs w:val="20"/>
+        </w:rPr>
+        <w:t xml:space="preserve">{% elif seal_decision == ‘Denied - with reason’ %}The </w:t>
+      </w:r>
+      <w:r>
+        <w:rPr>
+          <w:rFonts w:ascii="Palatino Linotype" w:hAnsi="Palatino Linotype"/>
+          <w:sz w:val="20"/>
+          <w:szCs w:val="20"/>
+        </w:rPr>
+        <w:t>Defendant</w:t>
+      </w:r>
+      <w:r>
+        <w:rPr>
+          <w:rFonts w:ascii="Palatino Linotype" w:hAnsi="Palatino Linotype"/>
+          <w:sz w:val="20"/>
+          <w:szCs w:val="20"/>
+        </w:rPr>
+        <w:t xml:space="preserve">’s request to </w:t>
+      </w:r>
+      <w:r>
+        <w:rPr>
+          <w:rFonts w:ascii="Palatino Linotype" w:hAnsi="Palatino Linotype"/>
+          <w:sz w:val="20"/>
+          <w:szCs w:val="20"/>
+        </w:rPr>
+        <w:t xml:space="preserve">expunge </w:t>
+      </w:r>
+      <w:r>
+        <w:rPr>
+          <w:rFonts w:ascii="Palatino Linotype" w:hAnsi="Palatino Linotype"/>
+          <w:sz w:val="20"/>
+          <w:szCs w:val="20"/>
+        </w:rPr>
+        <w:t xml:space="preserve">is Denied for the following reasons: </w:t>
+      </w:r>
+      <w:r>
+        <w:rPr>
+          <w:rFonts w:ascii="Palatino Linotype" w:hAnsi="Palatino Linotype"/>
+          <w:bCs/>
+          <w:sz w:val="20"/>
+          <w:szCs w:val="20"/>
+        </w:rPr>
+        <w:t xml:space="preserve">{{ </w:t>
+      </w:r>
+      <w:r>
+        <w:rPr>
+          <w:rFonts w:ascii="Palatino Linotype" w:hAnsi="Palatino Linotype"/>
+          <w:bCs/>
+          <w:sz w:val="20"/>
+          <w:szCs w:val="20"/>
+        </w:rPr>
+        <w:t>denial_reasons</w:t>
+      </w:r>
+      <w:r>
+        <w:rPr>
+          <w:rFonts w:ascii="Palatino Linotype" w:hAnsi="Palatino Linotype"/>
+          <w:bCs/>
+          <w:sz w:val="20"/>
+          <w:szCs w:val="20"/>
+        </w:rPr>
+        <w:t xml:space="preserve"> }}. {% endif %}</w:t>
+      </w:r>
+      <w:r>
+        <w:rPr>
+          <w:rFonts w:ascii="Palatino Linotype" w:hAnsi="Palatino Linotype"/>
+          <w:bCs/>
+          <w:sz w:val="20"/>
+          <w:szCs w:val="20"/>
+        </w:rPr>
+        <w:t>{% endif %}</w:t>
+      </w:r>
     </w:p>
     <w:p>
       <w:pPr>
@@ -2985,6 +1932,7 @@
           <w:sz w:val="20"/>
           <w:szCs w:val="20"/>
         </w:rPr>
+        <w:lastRenderedPageBreak/>
         <w:tab/>
       </w:r>
       <w:r>
@@ -3133,66 +2081,29 @@
         </w:rPr>
         <w:tab/>
       </w:r>
-      <w:proofErr w:type="gramStart"/>
-      <w:r>
-        <w:rPr>
-          <w:rFonts w:ascii="Palatino Linotype" w:hAnsi="Palatino Linotype"/>
-          <w:sz w:val="20"/>
-          <w:szCs w:val="20"/>
-        </w:rPr>
-        <w:t xml:space="preserve">{{ </w:t>
-      </w:r>
-      <w:proofErr w:type="spellStart"/>
-      <w:r>
-        <w:rPr>
-          <w:rFonts w:ascii="Palatino Linotype" w:hAnsi="Palatino Linotype"/>
-          <w:sz w:val="20"/>
-          <w:szCs w:val="20"/>
-        </w:rPr>
-        <w:t>judicial</w:t>
-      </w:r>
-      <w:proofErr w:type="gramEnd"/>
-      <w:r>
-        <w:rPr>
-          <w:rFonts w:ascii="Palatino Linotype" w:hAnsi="Palatino Linotype"/>
-          <w:sz w:val="20"/>
-          <w:szCs w:val="20"/>
-        </w:rPr>
-        <w:t>_officer.officer_</w:t>
-      </w:r>
-      <w:r>
-        <w:rPr>
-          <w:rFonts w:ascii="Palatino Linotype" w:hAnsi="Palatino Linotype"/>
-          <w:sz w:val="20"/>
-          <w:szCs w:val="20"/>
-        </w:rPr>
-        <w:t>type</w:t>
-      </w:r>
-      <w:proofErr w:type="spellEnd"/>
-      <w:r>
-        <w:rPr>
-          <w:rFonts w:ascii="Palatino Linotype" w:hAnsi="Palatino Linotype"/>
-          <w:sz w:val="20"/>
-          <w:szCs w:val="20"/>
-        </w:rPr>
-        <w:t xml:space="preserve"> }} </w:t>
-      </w:r>
-      <w:r>
-        <w:rPr>
-          <w:rFonts w:ascii="Palatino Linotype" w:hAnsi="Palatino Linotype"/>
-          <w:sz w:val="20"/>
-          <w:szCs w:val="20"/>
-        </w:rPr>
-        <w:t xml:space="preserve">{{ </w:t>
-      </w:r>
-      <w:proofErr w:type="spellStart"/>
-      <w:r>
-        <w:rPr>
-          <w:rFonts w:ascii="Palatino Linotype" w:hAnsi="Palatino Linotype"/>
-          <w:sz w:val="20"/>
-          <w:szCs w:val="20"/>
-        </w:rPr>
-        <w:t>judicial_officer</w:t>
+      <w:r>
+        <w:rPr>
+          <w:rFonts w:ascii="Palatino Linotype" w:hAnsi="Palatino Linotype"/>
+          <w:sz w:val="20"/>
+          <w:szCs w:val="20"/>
+        </w:rPr>
+        <w:t>{{ judicial_officer.officer_</w:t>
+      </w:r>
+      <w:r>
+        <w:rPr>
+          <w:rFonts w:ascii="Palatino Linotype" w:hAnsi="Palatino Linotype"/>
+          <w:sz w:val="20"/>
+          <w:szCs w:val="20"/>
+        </w:rPr>
+        <w:t xml:space="preserve">type }} </w:t>
+      </w:r>
+      <w:r>
+        <w:rPr>
+          <w:rFonts w:ascii="Palatino Linotype" w:hAnsi="Palatino Linotype"/>
+          <w:sz w:val="20"/>
+          <w:szCs w:val="20"/>
+        </w:rPr>
+        <w:t>{{ judicial_officer</w:t>
       </w:r>
       <w:r>
         <w:rPr>
@@ -3202,7 +2113,6 @@
         </w:rPr>
         <w:t>.first_name</w:t>
       </w:r>
-      <w:proofErr w:type="spellEnd"/>
       <w:r>
         <w:rPr>
           <w:rFonts w:ascii="Palatino Linotype" w:hAnsi="Palatino Linotype"/>
@@ -3225,25 +2135,7 @@
           <w:sz w:val="20"/>
           <w:szCs w:val="20"/>
         </w:rPr>
-        <w:t xml:space="preserve">{{ </w:t>
-      </w:r>
-      <w:proofErr w:type="spellStart"/>
-      <w:r>
-        <w:rPr>
-          <w:rFonts w:ascii="Palatino Linotype" w:hAnsi="Palatino Linotype"/>
-          <w:sz w:val="20"/>
-          <w:szCs w:val="20"/>
-        </w:rPr>
-        <w:t>judicial_officer.last_name</w:t>
-      </w:r>
-      <w:proofErr w:type="spellEnd"/>
-      <w:r>
-        <w:rPr>
-          <w:rFonts w:ascii="Palatino Linotype" w:hAnsi="Palatino Linotype"/>
-          <w:sz w:val="20"/>
-          <w:szCs w:val="20"/>
-        </w:rPr>
-        <w:t xml:space="preserve"> }}</w:t>
+        <w:t>{{ judicial_officer.last_name }}</w:t>
       </w:r>
     </w:p>
     <w:p>
@@ -3306,9 +2198,8 @@
           <w:sz w:val="20"/>
           <w:szCs w:val="20"/>
         </w:rPr>
-        <w:t xml:space="preserve">% if </w:t>
-      </w:r>
-      <w:proofErr w:type="spellStart"/>
+        <w:t>% if judicial_of</w:t>
+      </w:r>
       <w:r>
         <w:rPr>
           <w:rFonts w:ascii="Palatino Linotype" w:hAnsi="Palatino Linotype"/>
@@ -3317,9 +2208,8 @@
           <w:sz w:val="20"/>
           <w:szCs w:val="20"/>
         </w:rPr>
-        <w:t>judicial_</w:t>
-      </w:r>
-      <w:proofErr w:type="gramStart"/>
+        <w:t>ficer</w:t>
+      </w:r>
       <w:r>
         <w:rPr>
           <w:rFonts w:ascii="Palatino Linotype" w:hAnsi="Palatino Linotype"/>
@@ -3328,7 +2218,7 @@
           <w:sz w:val="20"/>
           <w:szCs w:val="20"/>
         </w:rPr>
-        <w:t>of</w:t>
+        <w:t>.officer</w:t>
       </w:r>
       <w:r>
         <w:rPr>
@@ -3338,39 +2228,7 @@
           <w:sz w:val="20"/>
           <w:szCs w:val="20"/>
         </w:rPr>
-        <w:t>ficer</w:t>
-      </w:r>
-      <w:r>
-        <w:rPr>
-          <w:rFonts w:ascii="Palatino Linotype" w:hAnsi="Palatino Linotype"/>
-          <w:bCs/>
-          <w:color w:val="FF0000"/>
-          <w:sz w:val="20"/>
-          <w:szCs w:val="20"/>
-        </w:rPr>
-        <w:t>.officer</w:t>
-      </w:r>
-      <w:proofErr w:type="gramEnd"/>
-      <w:r>
-        <w:rPr>
-          <w:rFonts w:ascii="Palatino Linotype" w:hAnsi="Palatino Linotype"/>
-          <w:bCs/>
-          <w:color w:val="FF0000"/>
-          <w:sz w:val="20"/>
-          <w:szCs w:val="20"/>
-        </w:rPr>
-        <w:t>_type</w:t>
-      </w:r>
-      <w:proofErr w:type="spellEnd"/>
-      <w:r>
-        <w:rPr>
-          <w:rFonts w:ascii="Palatino Linotype" w:hAnsi="Palatino Linotype"/>
-          <w:bCs/>
-          <w:color w:val="FF0000"/>
-          <w:sz w:val="20"/>
-          <w:szCs w:val="20"/>
-        </w:rPr>
-        <w:t xml:space="preserve">  ==  ‘Magistrate’ %}</w:t>
+        <w:t>_type  ==  ‘Magistrate’ %}</w:t>
       </w:r>
     </w:p>
     <w:p>
@@ -3530,87 +2388,15 @@
           <w:sz w:val="16"/>
           <w:szCs w:val="16"/>
         </w:rPr>
-        <w:t xml:space="preserve">{% if </w:t>
-      </w:r>
-      <w:proofErr w:type="spellStart"/>
+        <w:t>{% if seal_decision != ‘Granted’ %}</w:t>
+      </w:r>
       <w:r>
         <w:rPr>
           <w:rFonts w:ascii="Palatino Linotype" w:hAnsi="Palatino Linotype"/>
           <w:sz w:val="16"/>
           <w:szCs w:val="16"/>
         </w:rPr>
-        <w:t>seal_</w:t>
-      </w:r>
-      <w:proofErr w:type="gramStart"/>
-      <w:r>
-        <w:rPr>
-          <w:rFonts w:ascii="Palatino Linotype" w:hAnsi="Palatino Linotype"/>
-          <w:sz w:val="16"/>
-          <w:szCs w:val="16"/>
-        </w:rPr>
-        <w:t>decision</w:t>
-      </w:r>
-      <w:proofErr w:type="spellEnd"/>
-      <w:r>
-        <w:rPr>
-          <w:rFonts w:ascii="Palatino Linotype" w:hAnsi="Palatino Linotype"/>
-          <w:sz w:val="16"/>
-          <w:szCs w:val="16"/>
-        </w:rPr>
-        <w:t xml:space="preserve"> !</w:t>
-      </w:r>
-      <w:proofErr w:type="gramEnd"/>
-      <w:r>
-        <w:rPr>
-          <w:rFonts w:ascii="Palatino Linotype" w:hAnsi="Palatino Linotype"/>
-          <w:sz w:val="16"/>
-          <w:szCs w:val="16"/>
-        </w:rPr>
-        <w:t>= ‘Granted’ %}</w:t>
-      </w:r>
-      <w:r>
-        <w:rPr>
-          <w:rFonts w:ascii="Palatino Linotype" w:hAnsi="Palatino Linotype"/>
-          <w:sz w:val="16"/>
-          <w:szCs w:val="16"/>
-        </w:rPr>
-        <w:t xml:space="preserve">Prosecutor’s Office: PS    OM     EM; Defendant’s Attorney: PS     OM     EM; {{ </w:t>
-      </w:r>
-      <w:proofErr w:type="spellStart"/>
-      <w:r>
-        <w:rPr>
-          <w:rFonts w:ascii="Palatino Linotype" w:hAnsi="Palatino Linotype"/>
-          <w:sz w:val="16"/>
-          <w:szCs w:val="16"/>
-        </w:rPr>
-        <w:t>defendant.first_name</w:t>
-      </w:r>
-      <w:proofErr w:type="spellEnd"/>
-      <w:r>
-        <w:rPr>
-          <w:rFonts w:ascii="Palatino Linotype" w:hAnsi="Palatino Linotype"/>
-          <w:sz w:val="16"/>
-          <w:szCs w:val="16"/>
-        </w:rPr>
-        <w:t xml:space="preserve"> }} {{ </w:t>
-      </w:r>
-      <w:proofErr w:type="spellStart"/>
-      <w:r>
-        <w:rPr>
-          <w:rFonts w:ascii="Palatino Linotype" w:hAnsi="Palatino Linotype"/>
-          <w:sz w:val="16"/>
-          <w:szCs w:val="16"/>
-        </w:rPr>
-        <w:t>defendant.last_name</w:t>
-      </w:r>
-      <w:proofErr w:type="spellEnd"/>
-      <w:r>
-        <w:rPr>
-          <w:rFonts w:ascii="Palatino Linotype" w:hAnsi="Palatino Linotype"/>
-          <w:sz w:val="16"/>
-          <w:szCs w:val="16"/>
-        </w:rPr>
-        <w:t>}}: PS     OM     EM; Community Control: PS    EM;</w:t>
+        <w:t>Prosecutor’s Office: PS    OM     EM; Defendant’s Attorney: PS     OM     EM; {{ defendant.first_name }} {{ defendant.last_name}}: PS     OM     EM; Community Control: PS    EM;</w:t>
       </w:r>
       <w:r>
         <w:rPr>
@@ -3678,59 +2464,13 @@
           <w:szCs w:val="16"/>
         </w:rPr>
       </w:pPr>
-      <w:proofErr w:type="gramStart"/>
       <w:r>
         <w:rPr>
           <w:rFonts w:ascii="Palatino Linotype" w:hAnsi="Palatino Linotype"/>
           <w:sz w:val="16"/>
           <w:szCs w:val="16"/>
         </w:rPr>
-        <w:t xml:space="preserve">{{ </w:t>
-      </w:r>
-      <w:proofErr w:type="spellStart"/>
-      <w:r>
-        <w:rPr>
-          <w:rFonts w:ascii="Palatino Linotype" w:hAnsi="Palatino Linotype"/>
-          <w:sz w:val="16"/>
-          <w:szCs w:val="16"/>
-        </w:rPr>
-        <w:t>defendant</w:t>
-      </w:r>
-      <w:proofErr w:type="gramEnd"/>
-      <w:r>
-        <w:rPr>
-          <w:rFonts w:ascii="Palatino Linotype" w:hAnsi="Palatino Linotype"/>
-          <w:sz w:val="16"/>
-          <w:szCs w:val="16"/>
-        </w:rPr>
-        <w:t>.first_name</w:t>
-      </w:r>
-      <w:proofErr w:type="spellEnd"/>
-      <w:r>
-        <w:rPr>
-          <w:rFonts w:ascii="Palatino Linotype" w:hAnsi="Palatino Linotype"/>
-          <w:sz w:val="16"/>
-          <w:szCs w:val="16"/>
-        </w:rPr>
-        <w:t xml:space="preserve"> }} {{ </w:t>
-      </w:r>
-      <w:proofErr w:type="spellStart"/>
-      <w:r>
-        <w:rPr>
-          <w:rFonts w:ascii="Palatino Linotype" w:hAnsi="Palatino Linotype"/>
-          <w:sz w:val="16"/>
-          <w:szCs w:val="16"/>
-        </w:rPr>
-        <w:t>defendant.last_name</w:t>
-      </w:r>
-      <w:proofErr w:type="spellEnd"/>
-      <w:r>
-        <w:rPr>
-          <w:rFonts w:ascii="Palatino Linotype" w:hAnsi="Palatino Linotype"/>
-          <w:sz w:val="16"/>
-          <w:szCs w:val="16"/>
-        </w:rPr>
-        <w:t xml:space="preserve">}}: PS     OM     EM </w:t>
+        <w:t xml:space="preserve">{{ defendant.first_name }} {{ defendant.last_name}}: PS     OM     EM </w:t>
       </w:r>
     </w:p>
     <w:p>
@@ -4074,33 +2814,15 @@
           <w:sz w:val="16"/>
           <w:szCs w:val="16"/>
         </w:rPr>
-        <w:t xml:space="preserve">Victim’s Attorney (if applicable): PS   OS   </w:t>
-      </w:r>
-      <w:proofErr w:type="gramStart"/>
+        <w:t>Victim’s Attorney (if applicable): PS   OS   EM</w:t>
+      </w:r>
       <w:r>
         <w:rPr>
           <w:rFonts w:ascii="Palatino Linotype" w:hAnsi="Palatino Linotype"/>
           <w:sz w:val="16"/>
           <w:szCs w:val="16"/>
         </w:rPr>
-        <w:t>EM</w:t>
-      </w:r>
-      <w:r>
-        <w:rPr>
-          <w:rFonts w:ascii="Palatino Linotype" w:hAnsi="Palatino Linotype"/>
-          <w:sz w:val="16"/>
-          <w:szCs w:val="16"/>
-        </w:rPr>
-        <w:t>{</w:t>
-      </w:r>
-      <w:proofErr w:type="gramEnd"/>
-      <w:r>
-        <w:rPr>
-          <w:rFonts w:ascii="Palatino Linotype" w:hAnsi="Palatino Linotype"/>
-          <w:sz w:val="16"/>
-          <w:szCs w:val="16"/>
-        </w:rPr>
-        <w:t>% endif %}</w:t>
+        <w:t>{% endif %}</w:t>
       </w:r>
     </w:p>
     <w:sectPr>
@@ -4117,7 +2839,7 @@
 </file>
 
 <file path=word/endnotes.xml><?xml version="1.0" encoding="utf-8"?>
-<w:endnotes xmlns:wpc="http://schemas.microsoft.com/office/word/2010/wordprocessingCanvas" xmlns:cx="http://schemas.microsoft.com/office/drawing/2014/chartex" xmlns:cx1="http://schemas.microsoft.com/office/drawing/2015/9/8/chartex" xmlns:cx2="http://schemas.microsoft.com/office/drawing/2015/10/21/chartex" xmlns:cx3="http://schemas.microsoft.com/office/drawing/2016/5/9/chartex" xmlns:cx4="http://schemas.microsoft.com/office/drawing/2016/5/10/chartex" xmlns:cx5="http://schemas.microsoft.com/office/drawing/2016/5/11/chartex" xmlns:cx6="http://schemas.microsoft.com/office/drawing/2016/5/12/chartex" xmlns:cx7="http://schemas.microsoft.com/office/drawing/2016/5/13/chartex" xmlns:cx8="http://schemas.microsoft.com/office/drawing/2016/5/14/chartex" xmlns:mc="http://schemas.openxmlformats.org/markup-compatibility/2006" xmlns:aink="http://schemas.microsoft.com/office/drawing/2016/ink" xmlns:am3d="http://schemas.microsoft.com/office/drawing/2017/model3d" xmlns:o="urn:schemas-microsoft-com:office:office" xmlns:oel="http://schemas.microsoft.com/office/2019/extlst" xmlns:r="http://schemas.openxmlformats.org/officeDocument/2006/relationships" xmlns:m="http://schemas.openxmlformats.org/officeDocument/2006/math" xmlns:v="urn:schemas-microsoft-com:vml" xmlns:wp14="http://schemas.microsoft.com/office/word/2010/wordprocessingDrawing" xmlns:wp="http://schemas.openxmlformats.org/drawingml/2006/wordprocessingDrawing" xmlns:w10="urn:schemas-microsoft-com:office:word" xmlns:w="http://schemas.openxmlformats.org/wordprocessingml/2006/main" xmlns:w14="http://schemas.microsoft.com/office/word/2010/wordml" xmlns:w15="http://schemas.microsoft.com/office/word/2012/wordml" xmlns:w16cex="http://schemas.microsoft.com/office/word/2018/wordml/cex" xmlns:w16cid="http://schemas.microsoft.com/office/word/2016/wordml/cid" xmlns:w16="http://schemas.microsoft.com/office/word/2018/wordml" xmlns:w16du="http://schemas.microsoft.com/office/word/2023/wordml/word16du" xmlns:w16sdtdh="http://schemas.microsoft.com/office/word/2020/wordml/sdtdatahash" xmlns:w16se="http://schemas.microsoft.com/office/word/2015/wordml/symex" xmlns:wpg="http://schemas.microsoft.com/office/word/2010/wordprocessingGroup" xmlns:wpi="http://schemas.microsoft.com/office/word/2010/wordprocessingInk" xmlns:wne="http://schemas.microsoft.com/office/word/2006/wordml" xmlns:wps="http://schemas.microsoft.com/office/word/2010/wordprocessingShape" mc:Ignorable="w14 w15 w16se w16cid w16 w16cex w16sdtdh w16du wp14">
+<w:endnotes xmlns:wpc="http://schemas.microsoft.com/office/word/2010/wordprocessingCanvas" xmlns:cx="http://schemas.microsoft.com/office/drawing/2014/chartex" xmlns:cx1="http://schemas.microsoft.com/office/drawing/2015/9/8/chartex" xmlns:cx2="http://schemas.microsoft.com/office/drawing/2015/10/21/chartex" xmlns:cx3="http://schemas.microsoft.com/office/drawing/2016/5/9/chartex" xmlns:cx4="http://schemas.microsoft.com/office/drawing/2016/5/10/chartex" xmlns:cx5="http://schemas.microsoft.com/office/drawing/2016/5/11/chartex" xmlns:cx6="http://schemas.microsoft.com/office/drawing/2016/5/12/chartex" xmlns:cx7="http://schemas.microsoft.com/office/drawing/2016/5/13/chartex" xmlns:cx8="http://schemas.microsoft.com/office/drawing/2016/5/14/chartex" xmlns:mc="http://schemas.openxmlformats.org/markup-compatibility/2006" xmlns:aink="http://schemas.microsoft.com/office/drawing/2016/ink" xmlns:am3d="http://schemas.microsoft.com/office/drawing/2017/model3d" xmlns:o="urn:schemas-microsoft-com:office:office" xmlns:oel="http://schemas.microsoft.com/office/2019/extlst" xmlns:r="http://schemas.openxmlformats.org/officeDocument/2006/relationships" xmlns:m="http://schemas.openxmlformats.org/officeDocument/2006/math" xmlns:v="urn:schemas-microsoft-com:vml" xmlns:wp14="http://schemas.microsoft.com/office/word/2010/wordprocessingDrawing" xmlns:wp="http://schemas.openxmlformats.org/drawingml/2006/wordprocessingDrawing" xmlns:w10="urn:schemas-microsoft-com:office:word" xmlns:w="http://schemas.openxmlformats.org/wordprocessingml/2006/main" xmlns:w14="http://schemas.microsoft.com/office/word/2010/wordml" xmlns:w15="http://schemas.microsoft.com/office/word/2012/wordml" xmlns:w16cex="http://schemas.microsoft.com/office/word/2018/wordml/cex" xmlns:w16cid="http://schemas.microsoft.com/office/word/2016/wordml/cid" xmlns:w16="http://schemas.microsoft.com/office/word/2018/wordml" xmlns:w16du="http://schemas.microsoft.com/office/word/2023/wordml/word16du" xmlns:w16sdtdh="http://schemas.microsoft.com/office/word/2020/wordml/sdtdatahash" xmlns:w16sdtfl="http://schemas.microsoft.com/office/word/2024/wordml/sdtformatlock" xmlns:w16se="http://schemas.microsoft.com/office/word/2015/wordml/symex" xmlns:wpg="http://schemas.microsoft.com/office/word/2010/wordprocessingGroup" xmlns:wpi="http://schemas.microsoft.com/office/word/2010/wordprocessingInk" xmlns:wne="http://schemas.microsoft.com/office/word/2006/wordml" xmlns:wps="http://schemas.microsoft.com/office/word/2010/wordprocessingShape" mc:Ignorable="w14 w15 w16se w16cid w16 w16cex w16sdtdh w16sdtfl w16du wp14">
   <w:endnote w:type="separator" w:id="-1">
     <w:p>
       <w:r>
@@ -4136,7 +2858,7 @@
 </file>
 
 <file path=word/footer1.xml><?xml version="1.0" encoding="utf-8"?>
-<w:ftr xmlns:wpc="http://schemas.microsoft.com/office/word/2010/wordprocessingCanvas" xmlns:cx="http://schemas.microsoft.com/office/drawing/2014/chartex" xmlns:cx1="http://schemas.microsoft.com/office/drawing/2015/9/8/chartex" xmlns:cx2="http://schemas.microsoft.com/office/drawing/2015/10/21/chartex" xmlns:cx3="http://schemas.microsoft.com/office/drawing/2016/5/9/chartex" xmlns:cx4="http://schemas.microsoft.com/office/drawing/2016/5/10/chartex" xmlns:cx5="http://schemas.microsoft.com/office/drawing/2016/5/11/chartex" xmlns:cx6="http://schemas.microsoft.com/office/drawing/2016/5/12/chartex" xmlns:cx7="http://schemas.microsoft.com/office/drawing/2016/5/13/chartex" xmlns:cx8="http://schemas.microsoft.com/office/drawing/2016/5/14/chartex" xmlns:mc="http://schemas.openxmlformats.org/markup-compatibility/2006" xmlns:aink="http://schemas.microsoft.com/office/drawing/2016/ink" xmlns:am3d="http://schemas.microsoft.com/office/drawing/2017/model3d" xmlns:o="urn:schemas-microsoft-com:office:office" xmlns:oel="http://schemas.microsoft.com/office/2019/extlst" xmlns:r="http://schemas.openxmlformats.org/officeDocument/2006/relationships" xmlns:m="http://schemas.openxmlformats.org/officeDocument/2006/math" xmlns:v="urn:schemas-microsoft-com:vml" xmlns:wp14="http://schemas.microsoft.com/office/word/2010/wordprocessingDrawing" xmlns:wp="http://schemas.openxmlformats.org/drawingml/2006/wordprocessingDrawing" xmlns:w10="urn:schemas-microsoft-com:office:word" xmlns:w="http://schemas.openxmlformats.org/wordprocessingml/2006/main" xmlns:w14="http://schemas.microsoft.com/office/word/2010/wordml" xmlns:w15="http://schemas.microsoft.com/office/word/2012/wordml" xmlns:w16cex="http://schemas.microsoft.com/office/word/2018/wordml/cex" xmlns:w16cid="http://schemas.microsoft.com/office/word/2016/wordml/cid" xmlns:w16="http://schemas.microsoft.com/office/word/2018/wordml" xmlns:w16du="http://schemas.microsoft.com/office/word/2023/wordml/word16du" xmlns:w16sdtdh="http://schemas.microsoft.com/office/word/2020/wordml/sdtdatahash" xmlns:w16se="http://schemas.microsoft.com/office/word/2015/wordml/symex" xmlns:wpg="http://schemas.microsoft.com/office/word/2010/wordprocessingGroup" xmlns:wpi="http://schemas.microsoft.com/office/word/2010/wordprocessingInk" xmlns:wne="http://schemas.microsoft.com/office/word/2006/wordml" xmlns:wps="http://schemas.microsoft.com/office/word/2010/wordprocessingShape" mc:Ignorable="w14 w15 w16se w16cid w16 w16cex w16sdtdh w16du wp14">
+<w:ftr xmlns:wpc="http://schemas.microsoft.com/office/word/2010/wordprocessingCanvas" xmlns:cx="http://schemas.microsoft.com/office/drawing/2014/chartex" xmlns:cx1="http://schemas.microsoft.com/office/drawing/2015/9/8/chartex" xmlns:cx2="http://schemas.microsoft.com/office/drawing/2015/10/21/chartex" xmlns:cx3="http://schemas.microsoft.com/office/drawing/2016/5/9/chartex" xmlns:cx4="http://schemas.microsoft.com/office/drawing/2016/5/10/chartex" xmlns:cx5="http://schemas.microsoft.com/office/drawing/2016/5/11/chartex" xmlns:cx6="http://schemas.microsoft.com/office/drawing/2016/5/12/chartex" xmlns:cx7="http://schemas.microsoft.com/office/drawing/2016/5/13/chartex" xmlns:cx8="http://schemas.microsoft.com/office/drawing/2016/5/14/chartex" xmlns:mc="http://schemas.openxmlformats.org/markup-compatibility/2006" xmlns:aink="http://schemas.microsoft.com/office/drawing/2016/ink" xmlns:am3d="http://schemas.microsoft.com/office/drawing/2017/model3d" xmlns:o="urn:schemas-microsoft-com:office:office" xmlns:oel="http://schemas.microsoft.com/office/2019/extlst" xmlns:r="http://schemas.openxmlformats.org/officeDocument/2006/relationships" xmlns:m="http://schemas.openxmlformats.org/officeDocument/2006/math" xmlns:v="urn:schemas-microsoft-com:vml" xmlns:wp14="http://schemas.microsoft.com/office/word/2010/wordprocessingDrawing" xmlns:wp="http://schemas.openxmlformats.org/drawingml/2006/wordprocessingDrawing" xmlns:w10="urn:schemas-microsoft-com:office:word" xmlns:w="http://schemas.openxmlformats.org/wordprocessingml/2006/main" xmlns:w14="http://schemas.microsoft.com/office/word/2010/wordml" xmlns:w15="http://schemas.microsoft.com/office/word/2012/wordml" xmlns:w16cex="http://schemas.microsoft.com/office/word/2018/wordml/cex" xmlns:w16cid="http://schemas.microsoft.com/office/word/2016/wordml/cid" xmlns:w16="http://schemas.microsoft.com/office/word/2018/wordml" xmlns:w16du="http://schemas.microsoft.com/office/word/2023/wordml/word16du" xmlns:w16sdtdh="http://schemas.microsoft.com/office/word/2020/wordml/sdtdatahash" xmlns:w16sdtfl="http://schemas.microsoft.com/office/word/2024/wordml/sdtformatlock" xmlns:w16se="http://schemas.microsoft.com/office/word/2015/wordml/symex" xmlns:wpg="http://schemas.microsoft.com/office/word/2010/wordprocessingGroup" xmlns:wpi="http://schemas.microsoft.com/office/word/2010/wordprocessingInk" xmlns:wne="http://schemas.microsoft.com/office/word/2006/wordml" xmlns:wps="http://schemas.microsoft.com/office/word/2010/wordprocessingShape" mc:Ignorable="w14 w15 w16se w16cid w16 w16cex w16sdtdh w16sdtfl w16du wp14">
   <w:p>
     <w:pPr>
       <w:pStyle w:val="Footer"/>
@@ -4163,6 +2885,7 @@
           <w:docPartUnique/>
         </w:docPartObj>
       </w:sdtPr>
+      <w:sdtEndPr/>
       <w:sdtContent>
         <w:r>
           <w:rPr>
@@ -4307,47 +3030,7 @@
         <w:sz w:val="20"/>
         <w:szCs w:val="20"/>
       </w:rPr>
-      <w:t xml:space="preserve">% if </w:t>
-    </w:r>
-    <w:proofErr w:type="spellStart"/>
-    <w:r>
-      <w:rPr>
-        <w:rFonts w:ascii="Palatino Linotype" w:hAnsi="Palatino Linotype"/>
-        <w:bCs/>
-        <w:sz w:val="20"/>
-        <w:szCs w:val="20"/>
-      </w:rPr>
-      <w:t>judicial_</w:t>
-    </w:r>
-    <w:proofErr w:type="gramStart"/>
-    <w:r>
-      <w:rPr>
-        <w:rFonts w:ascii="Palatino Linotype" w:hAnsi="Palatino Linotype"/>
-        <w:bCs/>
-        <w:sz w:val="20"/>
-        <w:szCs w:val="20"/>
-      </w:rPr>
-      <w:t>officer.officer</w:t>
-    </w:r>
-    <w:proofErr w:type="gramEnd"/>
-    <w:r>
-      <w:rPr>
-        <w:rFonts w:ascii="Palatino Linotype" w:hAnsi="Palatino Linotype"/>
-        <w:bCs/>
-        <w:sz w:val="20"/>
-        <w:szCs w:val="20"/>
-      </w:rPr>
-      <w:t>_type</w:t>
-    </w:r>
-    <w:proofErr w:type="spellEnd"/>
-    <w:r>
-      <w:rPr>
-        <w:rFonts w:ascii="Palatino Linotype" w:hAnsi="Palatino Linotype"/>
-        <w:bCs/>
-        <w:sz w:val="20"/>
-        <w:szCs w:val="20"/>
-      </w:rPr>
-      <w:t xml:space="preserve">  ==  ‘Magistrate’ %}Magistrate Decision </w:t>
+      <w:t xml:space="preserve">% if judicial_officer.officer_type  ==  ‘Magistrate’ %}Magistrate Decision </w:t>
     </w:r>
     <w:r>
       <w:rPr>
@@ -4355,77 +3038,23 @@
         <w:sz w:val="20"/>
         <w:szCs w:val="20"/>
       </w:rPr>
-      <w:t xml:space="preserve">{% </w:t>
+      <w:t>{% elif judicial_officer.officer_type == ‘Judge’ %}</w:t>
     </w:r>
-    <w:proofErr w:type="spellStart"/>
     <w:r>
       <w:rPr>
         <w:rFonts w:ascii="Palatino Linotype" w:hAnsi="Palatino Linotype"/>
         <w:sz w:val="20"/>
         <w:szCs w:val="20"/>
       </w:rPr>
-      <w:t>elif</w:t>
+      <w:t xml:space="preserve">Sealing </w:t>
     </w:r>
-    <w:proofErr w:type="spellEnd"/>
     <w:r>
       <w:rPr>
         <w:rFonts w:ascii="Palatino Linotype" w:hAnsi="Palatino Linotype"/>
         <w:sz w:val="20"/>
         <w:szCs w:val="20"/>
       </w:rPr>
-      <w:t xml:space="preserve"> </w:t>
-    </w:r>
-    <w:proofErr w:type="spellStart"/>
-    <w:r>
-      <w:rPr>
-        <w:rFonts w:ascii="Palatino Linotype" w:hAnsi="Palatino Linotype"/>
-        <w:sz w:val="20"/>
-        <w:szCs w:val="20"/>
-      </w:rPr>
-      <w:t>judicial_officer.officer_type</w:t>
-    </w:r>
-    <w:proofErr w:type="spellEnd"/>
-    <w:r>
-      <w:rPr>
-        <w:rFonts w:ascii="Palatino Linotype" w:hAnsi="Palatino Linotype"/>
-        <w:sz w:val="20"/>
-        <w:szCs w:val="20"/>
-      </w:rPr>
-      <w:t xml:space="preserve"> == ‘Judge’ %}</w:t>
-    </w:r>
-    <w:r>
-      <w:rPr>
-        <w:rFonts w:ascii="Palatino Linotype" w:hAnsi="Palatino Linotype"/>
-        <w:sz w:val="20"/>
-        <w:szCs w:val="20"/>
-      </w:rPr>
-      <w:t xml:space="preserve">Sealing </w:t>
-    </w:r>
-    <w:r>
-      <w:rPr>
-        <w:rFonts w:ascii="Palatino Linotype" w:hAnsi="Palatino Linotype"/>
-        <w:sz w:val="20"/>
-        <w:szCs w:val="20"/>
-      </w:rPr>
-      <w:t xml:space="preserve">Entry{% endif %} {{ </w:t>
-    </w:r>
-    <w:proofErr w:type="spellStart"/>
-    <w:r>
-      <w:rPr>
-        <w:rFonts w:ascii="Palatino Linotype" w:hAnsi="Palatino Linotype"/>
-        <w:sz w:val="20"/>
-        <w:szCs w:val="20"/>
-      </w:rPr>
-      <w:t>case_number</w:t>
-    </w:r>
-    <w:proofErr w:type="spellEnd"/>
-    <w:r>
-      <w:rPr>
-        <w:rFonts w:ascii="Palatino Linotype" w:hAnsi="Palatino Linotype"/>
-        <w:sz w:val="20"/>
-        <w:szCs w:val="20"/>
-      </w:rPr>
-      <w:t xml:space="preserve"> </w:t>
+      <w:t xml:space="preserve">Entry{% endif %} {{ case_number </w:t>
     </w:r>
     <w:r>
       <w:rPr>
@@ -4512,7 +3141,7 @@
 </file>
 
 <file path=word/footnotes.xml><?xml version="1.0" encoding="utf-8"?>
-<w:footnotes xmlns:wpc="http://schemas.microsoft.com/office/word/2010/wordprocessingCanvas" xmlns:cx="http://schemas.microsoft.com/office/drawing/2014/chartex" xmlns:cx1="http://schemas.microsoft.com/office/drawing/2015/9/8/chartex" xmlns:cx2="http://schemas.microsoft.com/office/drawing/2015/10/21/chartex" xmlns:cx3="http://schemas.microsoft.com/office/drawing/2016/5/9/chartex" xmlns:cx4="http://schemas.microsoft.com/office/drawing/2016/5/10/chartex" xmlns:cx5="http://schemas.microsoft.com/office/drawing/2016/5/11/chartex" xmlns:cx6="http://schemas.microsoft.com/office/drawing/2016/5/12/chartex" xmlns:cx7="http://schemas.microsoft.com/office/drawing/2016/5/13/chartex" xmlns:cx8="http://schemas.microsoft.com/office/drawing/2016/5/14/chartex" xmlns:mc="http://schemas.openxmlformats.org/markup-compatibility/2006" xmlns:aink="http://schemas.microsoft.com/office/drawing/2016/ink" xmlns:am3d="http://schemas.microsoft.com/office/drawing/2017/model3d" xmlns:o="urn:schemas-microsoft-com:office:office" xmlns:oel="http://schemas.microsoft.com/office/2019/extlst" xmlns:r="http://schemas.openxmlformats.org/officeDocument/2006/relationships" xmlns:m="http://schemas.openxmlformats.org/officeDocument/2006/math" xmlns:v="urn:schemas-microsoft-com:vml" xmlns:wp14="http://schemas.microsoft.com/office/word/2010/wordprocessingDrawing" xmlns:wp="http://schemas.openxmlformats.org/drawingml/2006/wordprocessingDrawing" xmlns:w10="urn:schemas-microsoft-com:office:word" xmlns:w="http://schemas.openxmlformats.org/wordprocessingml/2006/main" xmlns:w14="http://schemas.microsoft.com/office/word/2010/wordml" xmlns:w15="http://schemas.microsoft.com/office/word/2012/wordml" xmlns:w16cex="http://schemas.microsoft.com/office/word/2018/wordml/cex" xmlns:w16cid="http://schemas.microsoft.com/office/word/2016/wordml/cid" xmlns:w16="http://schemas.microsoft.com/office/word/2018/wordml" xmlns:w16du="http://schemas.microsoft.com/office/word/2023/wordml/word16du" xmlns:w16sdtdh="http://schemas.microsoft.com/office/word/2020/wordml/sdtdatahash" xmlns:w16se="http://schemas.microsoft.com/office/word/2015/wordml/symex" xmlns:wpg="http://schemas.microsoft.com/office/word/2010/wordprocessingGroup" xmlns:wpi="http://schemas.microsoft.com/office/word/2010/wordprocessingInk" xmlns:wne="http://schemas.microsoft.com/office/word/2006/wordml" xmlns:wps="http://schemas.microsoft.com/office/word/2010/wordprocessingShape" mc:Ignorable="w14 w15 w16se w16cid w16 w16cex w16sdtdh w16du wp14">
+<w:footnotes xmlns:wpc="http://schemas.microsoft.com/office/word/2010/wordprocessingCanvas" xmlns:cx="http://schemas.microsoft.com/office/drawing/2014/chartex" xmlns:cx1="http://schemas.microsoft.com/office/drawing/2015/9/8/chartex" xmlns:cx2="http://schemas.microsoft.com/office/drawing/2015/10/21/chartex" xmlns:cx3="http://schemas.microsoft.com/office/drawing/2016/5/9/chartex" xmlns:cx4="http://schemas.microsoft.com/office/drawing/2016/5/10/chartex" xmlns:cx5="http://schemas.microsoft.com/office/drawing/2016/5/11/chartex" xmlns:cx6="http://schemas.microsoft.com/office/drawing/2016/5/12/chartex" xmlns:cx7="http://schemas.microsoft.com/office/drawing/2016/5/13/chartex" xmlns:cx8="http://schemas.microsoft.com/office/drawing/2016/5/14/chartex" xmlns:mc="http://schemas.openxmlformats.org/markup-compatibility/2006" xmlns:aink="http://schemas.microsoft.com/office/drawing/2016/ink" xmlns:am3d="http://schemas.microsoft.com/office/drawing/2017/model3d" xmlns:o="urn:schemas-microsoft-com:office:office" xmlns:oel="http://schemas.microsoft.com/office/2019/extlst" xmlns:r="http://schemas.openxmlformats.org/officeDocument/2006/relationships" xmlns:m="http://schemas.openxmlformats.org/officeDocument/2006/math" xmlns:v="urn:schemas-microsoft-com:vml" xmlns:wp14="http://schemas.microsoft.com/office/word/2010/wordprocessingDrawing" xmlns:wp="http://schemas.openxmlformats.org/drawingml/2006/wordprocessingDrawing" xmlns:w10="urn:schemas-microsoft-com:office:word" xmlns:w="http://schemas.openxmlformats.org/wordprocessingml/2006/main" xmlns:w14="http://schemas.microsoft.com/office/word/2010/wordml" xmlns:w15="http://schemas.microsoft.com/office/word/2012/wordml" xmlns:w16cex="http://schemas.microsoft.com/office/word/2018/wordml/cex" xmlns:w16cid="http://schemas.microsoft.com/office/word/2016/wordml/cid" xmlns:w16="http://schemas.microsoft.com/office/word/2018/wordml" xmlns:w16du="http://schemas.microsoft.com/office/word/2023/wordml/word16du" xmlns:w16sdtdh="http://schemas.microsoft.com/office/word/2020/wordml/sdtdatahash" xmlns:w16sdtfl="http://schemas.microsoft.com/office/word/2024/wordml/sdtformatlock" xmlns:w16se="http://schemas.microsoft.com/office/word/2015/wordml/symex" xmlns:wpg="http://schemas.microsoft.com/office/word/2010/wordprocessingGroup" xmlns:wpi="http://schemas.microsoft.com/office/word/2010/wordprocessingInk" xmlns:wne="http://schemas.microsoft.com/office/word/2006/wordml" xmlns:wps="http://schemas.microsoft.com/office/word/2010/wordprocessingShape" mc:Ignorable="w14 w15 w16se w16cid w16 w16cex w16sdtdh w16sdtfl w16du wp14">
   <w:footnote w:type="separator" w:id="-1">
     <w:p>
       <w:r>
@@ -4531,7 +3160,7 @@
 </file>
 
 <file path=word/header1.xml><?xml version="1.0" encoding="utf-8"?>
-<w:hdr xmlns:wpc="http://schemas.microsoft.com/office/word/2010/wordprocessingCanvas" xmlns:cx="http://schemas.microsoft.com/office/drawing/2014/chartex" xmlns:cx1="http://schemas.microsoft.com/office/drawing/2015/9/8/chartex" xmlns:cx2="http://schemas.microsoft.com/office/drawing/2015/10/21/chartex" xmlns:cx3="http://schemas.microsoft.com/office/drawing/2016/5/9/chartex" xmlns:cx4="http://schemas.microsoft.com/office/drawing/2016/5/10/chartex" xmlns:cx5="http://schemas.microsoft.com/office/drawing/2016/5/11/chartex" xmlns:cx6="http://schemas.microsoft.com/office/drawing/2016/5/12/chartex" xmlns:cx7="http://schemas.microsoft.com/office/drawing/2016/5/13/chartex" xmlns:cx8="http://schemas.microsoft.com/office/drawing/2016/5/14/chartex" xmlns:mc="http://schemas.openxmlformats.org/markup-compatibility/2006" xmlns:aink="http://schemas.microsoft.com/office/drawing/2016/ink" xmlns:am3d="http://schemas.microsoft.com/office/drawing/2017/model3d" xmlns:o="urn:schemas-microsoft-com:office:office" xmlns:oel="http://schemas.microsoft.com/office/2019/extlst" xmlns:r="http://schemas.openxmlformats.org/officeDocument/2006/relationships" xmlns:m="http://schemas.openxmlformats.org/officeDocument/2006/math" xmlns:v="urn:schemas-microsoft-com:vml" xmlns:wp14="http://schemas.microsoft.com/office/word/2010/wordprocessingDrawing" xmlns:wp="http://schemas.openxmlformats.org/drawingml/2006/wordprocessingDrawing" xmlns:w10="urn:schemas-microsoft-com:office:word" xmlns:w="http://schemas.openxmlformats.org/wordprocessingml/2006/main" xmlns:w14="http://schemas.microsoft.com/office/word/2010/wordml" xmlns:w15="http://schemas.microsoft.com/office/word/2012/wordml" xmlns:w16cex="http://schemas.microsoft.com/office/word/2018/wordml/cex" xmlns:w16cid="http://schemas.microsoft.com/office/word/2016/wordml/cid" xmlns:w16="http://schemas.microsoft.com/office/word/2018/wordml" xmlns:w16du="http://schemas.microsoft.com/office/word/2023/wordml/word16du" xmlns:w16sdtdh="http://schemas.microsoft.com/office/word/2020/wordml/sdtdatahash" xmlns:w16se="http://schemas.microsoft.com/office/word/2015/wordml/symex" xmlns:wpg="http://schemas.microsoft.com/office/word/2010/wordprocessingGroup" xmlns:wpi="http://schemas.microsoft.com/office/word/2010/wordprocessingInk" xmlns:wne="http://schemas.microsoft.com/office/word/2006/wordml" xmlns:wps="http://schemas.microsoft.com/office/word/2010/wordprocessingShape" mc:Ignorable="w14 w15 w16se w16cid w16 w16cex w16sdtdh w16du wp14">
+<w:hdr xmlns:wpc="http://schemas.microsoft.com/office/word/2010/wordprocessingCanvas" xmlns:cx="http://schemas.microsoft.com/office/drawing/2014/chartex" xmlns:cx1="http://schemas.microsoft.com/office/drawing/2015/9/8/chartex" xmlns:cx2="http://schemas.microsoft.com/office/drawing/2015/10/21/chartex" xmlns:cx3="http://schemas.microsoft.com/office/drawing/2016/5/9/chartex" xmlns:cx4="http://schemas.microsoft.com/office/drawing/2016/5/10/chartex" xmlns:cx5="http://schemas.microsoft.com/office/drawing/2016/5/11/chartex" xmlns:cx6="http://schemas.microsoft.com/office/drawing/2016/5/12/chartex" xmlns:cx7="http://schemas.microsoft.com/office/drawing/2016/5/13/chartex" xmlns:cx8="http://schemas.microsoft.com/office/drawing/2016/5/14/chartex" xmlns:mc="http://schemas.openxmlformats.org/markup-compatibility/2006" xmlns:aink="http://schemas.microsoft.com/office/drawing/2016/ink" xmlns:am3d="http://schemas.microsoft.com/office/drawing/2017/model3d" xmlns:o="urn:schemas-microsoft-com:office:office" xmlns:oel="http://schemas.microsoft.com/office/2019/extlst" xmlns:r="http://schemas.openxmlformats.org/officeDocument/2006/relationships" xmlns:m="http://schemas.openxmlformats.org/officeDocument/2006/math" xmlns:v="urn:schemas-microsoft-com:vml" xmlns:wp14="http://schemas.microsoft.com/office/word/2010/wordprocessingDrawing" xmlns:wp="http://schemas.openxmlformats.org/drawingml/2006/wordprocessingDrawing" xmlns:w10="urn:schemas-microsoft-com:office:word" xmlns:w="http://schemas.openxmlformats.org/wordprocessingml/2006/main" xmlns:w14="http://schemas.microsoft.com/office/word/2010/wordml" xmlns:w15="http://schemas.microsoft.com/office/word/2012/wordml" xmlns:w16cex="http://schemas.microsoft.com/office/word/2018/wordml/cex" xmlns:w16cid="http://schemas.microsoft.com/office/word/2016/wordml/cid" xmlns:w16="http://schemas.microsoft.com/office/word/2018/wordml" xmlns:w16du="http://schemas.microsoft.com/office/word/2023/wordml/word16du" xmlns:w16sdtdh="http://schemas.microsoft.com/office/word/2020/wordml/sdtdatahash" xmlns:w16sdtfl="http://schemas.microsoft.com/office/word/2024/wordml/sdtformatlock" xmlns:w16se="http://schemas.microsoft.com/office/word/2015/wordml/symex" xmlns:wpg="http://schemas.microsoft.com/office/word/2010/wordprocessingGroup" xmlns:wpi="http://schemas.microsoft.com/office/word/2010/wordprocessingInk" xmlns:wne="http://schemas.microsoft.com/office/word/2006/wordml" xmlns:wps="http://schemas.microsoft.com/office/word/2010/wordprocessingShape" mc:Ignorable="w14 w15 w16se w16cid w16 w16cex w16sdtdh w16sdtfl w16du wp14">
   <w:p>
     <w:pPr>
       <w:pStyle w:val="Header"/>
@@ -4555,7 +3184,7 @@
 </file>
 
 <file path=word/numbering.xml><?xml version="1.0" encoding="utf-8"?>
-<w:numbering xmlns:wpc="http://schemas.microsoft.com/office/word/2010/wordprocessingCanvas" xmlns:cx="http://schemas.microsoft.com/office/drawing/2014/chartex" xmlns:cx1="http://schemas.microsoft.com/office/drawing/2015/9/8/chartex" xmlns:cx2="http://schemas.microsoft.com/office/drawing/2015/10/21/chartex" xmlns:cx3="http://schemas.microsoft.com/office/drawing/2016/5/9/chartex" xmlns:cx4="http://schemas.microsoft.com/office/drawing/2016/5/10/chartex" xmlns:cx5="http://schemas.microsoft.com/office/drawing/2016/5/11/chartex" xmlns:cx6="http://schemas.microsoft.com/office/drawing/2016/5/12/chartex" xmlns:cx7="http://schemas.microsoft.com/office/drawing/2016/5/13/chartex" xmlns:cx8="http://schemas.microsoft.com/office/drawing/2016/5/14/chartex" xmlns:mc="http://schemas.openxmlformats.org/markup-compatibility/2006" xmlns:aink="http://schemas.microsoft.com/office/drawing/2016/ink" xmlns:am3d="http://schemas.microsoft.com/office/drawing/2017/model3d" xmlns:o="urn:schemas-microsoft-com:office:office" xmlns:oel="http://schemas.microsoft.com/office/2019/extlst" xmlns:r="http://schemas.openxmlformats.org/officeDocument/2006/relationships" xmlns:m="http://schemas.openxmlformats.org/officeDocument/2006/math" xmlns:v="urn:schemas-microsoft-com:vml" xmlns:wp14="http://schemas.microsoft.com/office/word/2010/wordprocessingDrawing" xmlns:wp="http://schemas.openxmlformats.org/drawingml/2006/wordprocessingDrawing" xmlns:w10="urn:schemas-microsoft-com:office:word" xmlns:w="http://schemas.openxmlformats.org/wordprocessingml/2006/main" xmlns:w14="http://schemas.microsoft.com/office/word/2010/wordml" xmlns:w15="http://schemas.microsoft.com/office/word/2012/wordml" xmlns:w16cex="http://schemas.microsoft.com/office/word/2018/wordml/cex" xmlns:w16cid="http://schemas.microsoft.com/office/word/2016/wordml/cid" xmlns:w16="http://schemas.microsoft.com/office/word/2018/wordml" xmlns:w16du="http://schemas.microsoft.com/office/word/2023/wordml/word16du" xmlns:w16sdtdh="http://schemas.microsoft.com/office/word/2020/wordml/sdtdatahash" xmlns:w16se="http://schemas.microsoft.com/office/word/2015/wordml/symex" xmlns:wpg="http://schemas.microsoft.com/office/word/2010/wordprocessingGroup" xmlns:wpi="http://schemas.microsoft.com/office/word/2010/wordprocessingInk" xmlns:wne="http://schemas.microsoft.com/office/word/2006/wordml" xmlns:wps="http://schemas.microsoft.com/office/word/2010/wordprocessingShape" mc:Ignorable="w14 w15 w16se w16cid w16 w16cex w16sdtdh w16du wp14">
+<w:numbering xmlns:wpc="http://schemas.microsoft.com/office/word/2010/wordprocessingCanvas" xmlns:cx="http://schemas.microsoft.com/office/drawing/2014/chartex" xmlns:cx1="http://schemas.microsoft.com/office/drawing/2015/9/8/chartex" xmlns:cx2="http://schemas.microsoft.com/office/drawing/2015/10/21/chartex" xmlns:cx3="http://schemas.microsoft.com/office/drawing/2016/5/9/chartex" xmlns:cx4="http://schemas.microsoft.com/office/drawing/2016/5/10/chartex" xmlns:cx5="http://schemas.microsoft.com/office/drawing/2016/5/11/chartex" xmlns:cx6="http://schemas.microsoft.com/office/drawing/2016/5/12/chartex" xmlns:cx7="http://schemas.microsoft.com/office/drawing/2016/5/13/chartex" xmlns:cx8="http://schemas.microsoft.com/office/drawing/2016/5/14/chartex" xmlns:mc="http://schemas.openxmlformats.org/markup-compatibility/2006" xmlns:aink="http://schemas.microsoft.com/office/drawing/2016/ink" xmlns:am3d="http://schemas.microsoft.com/office/drawing/2017/model3d" xmlns:o="urn:schemas-microsoft-com:office:office" xmlns:oel="http://schemas.microsoft.com/office/2019/extlst" xmlns:r="http://schemas.openxmlformats.org/officeDocument/2006/relationships" xmlns:m="http://schemas.openxmlformats.org/officeDocument/2006/math" xmlns:v="urn:schemas-microsoft-com:vml" xmlns:wp14="http://schemas.microsoft.com/office/word/2010/wordprocessingDrawing" xmlns:wp="http://schemas.openxmlformats.org/drawingml/2006/wordprocessingDrawing" xmlns:w10="urn:schemas-microsoft-com:office:word" xmlns:w="http://schemas.openxmlformats.org/wordprocessingml/2006/main" xmlns:w14="http://schemas.microsoft.com/office/word/2010/wordml" xmlns:w15="http://schemas.microsoft.com/office/word/2012/wordml" xmlns:w16cex="http://schemas.microsoft.com/office/word/2018/wordml/cex" xmlns:w16cid="http://schemas.microsoft.com/office/word/2016/wordml/cid" xmlns:w16="http://schemas.microsoft.com/office/word/2018/wordml" xmlns:w16du="http://schemas.microsoft.com/office/word/2023/wordml/word16du" xmlns:w16sdtdh="http://schemas.microsoft.com/office/word/2020/wordml/sdtdatahash" xmlns:w16sdtfl="http://schemas.microsoft.com/office/word/2024/wordml/sdtformatlock" xmlns:w16se="http://schemas.microsoft.com/office/word/2015/wordml/symex" xmlns:wpg="http://schemas.microsoft.com/office/word/2010/wordprocessingGroup" xmlns:wpi="http://schemas.microsoft.com/office/word/2010/wordprocessingInk" xmlns:wne="http://schemas.microsoft.com/office/word/2006/wordml" xmlns:wps="http://schemas.microsoft.com/office/word/2010/wordprocessingShape" mc:Ignorable="w14 w15 w16se w16cid w16 w16cex w16sdtdh w16sdtfl w16du wp14">
   <w:abstractNum w:abstractNumId="0" w15:restartNumberingAfterBreak="0">
     <w:nsid w:val="08B2501C"/>
     <w:multiLevelType w:val="hybridMultilevel"/>
@@ -5488,7 +4117,7 @@
 </file>
 
 <file path=word/styles.xml><?xml version="1.0" encoding="utf-8"?>
-<w:styles xmlns:mc="http://schemas.openxmlformats.org/markup-compatibility/2006" xmlns:r="http://schemas.openxmlformats.org/officeDocument/2006/relationships" xmlns:w="http://schemas.openxmlformats.org/wordprocessingml/2006/main" xmlns:w14="http://schemas.microsoft.com/office/word/2010/wordml" xmlns:w15="http://schemas.microsoft.com/office/word/2012/wordml" xmlns:w16cex="http://schemas.microsoft.com/office/word/2018/wordml/cex" xmlns:w16cid="http://schemas.microsoft.com/office/word/2016/wordml/cid" xmlns:w16="http://schemas.microsoft.com/office/word/2018/wordml" xmlns:w16du="http://schemas.microsoft.com/office/word/2023/wordml/word16du" xmlns:w16sdtdh="http://schemas.microsoft.com/office/word/2020/wordml/sdtdatahash" xmlns:w16se="http://schemas.microsoft.com/office/word/2015/wordml/symex" mc:Ignorable="w14 w15 w16se w16cid w16 w16cex w16sdtdh w16du">
+<w:styles xmlns:mc="http://schemas.openxmlformats.org/markup-compatibility/2006" xmlns:r="http://schemas.openxmlformats.org/officeDocument/2006/relationships" xmlns:w="http://schemas.openxmlformats.org/wordprocessingml/2006/main" xmlns:w14="http://schemas.microsoft.com/office/word/2010/wordml" xmlns:w15="http://schemas.microsoft.com/office/word/2012/wordml" xmlns:w16cex="http://schemas.microsoft.com/office/word/2018/wordml/cex" xmlns:w16cid="http://schemas.microsoft.com/office/word/2016/wordml/cid" xmlns:w16="http://schemas.microsoft.com/office/word/2018/wordml" xmlns:w16du="http://schemas.microsoft.com/office/word/2023/wordml/word16du" xmlns:w16sdtdh="http://schemas.microsoft.com/office/word/2020/wordml/sdtdatahash" xmlns:w16sdtfl="http://schemas.microsoft.com/office/word/2024/wordml/sdtformatlock" xmlns:w16se="http://schemas.microsoft.com/office/word/2015/wordml/symex" mc:Ignorable="w14 w15 w16se w16cid w16 w16cex w16sdtdh w16sdtfl w16du">
   <w:docDefaults>
     <w:rPrDefault>
       <w:rPr>

</xml_diff>